<commit_message>
Arreglado los diagramas de Cu, ahora las pruebas de caja blanca
</commit_message>
<xml_diff>
--- a/documentacion/doc.docx
+++ b/documentacion/doc.docx
@@ -1,6 +1,6 @@
 
 <file path=word/document.xml><?xml version="1.0" encoding="utf-8"?>
-<w:document xmlns:wpc="http://schemas.microsoft.com/office/word/2010/wordprocessingCanvas" xmlns:mc="http://schemas.openxmlformats.org/markup-compatibility/2006" xmlns:o="urn:schemas-microsoft-com:office:office" xmlns:r="http://schemas.openxmlformats.org/officeDocument/2006/relationships" xmlns:m="http://schemas.openxmlformats.org/officeDocument/2006/math" xmlns:v="urn:schemas-microsoft-com:vml" xmlns:wp14="http://schemas.microsoft.com/office/word/2010/wordprocessingDrawing" xmlns:wp="http://schemas.openxmlformats.org/drawingml/2006/wordprocessingDrawing" xmlns:w10="urn:schemas-microsoft-com:office:word" xmlns:w="http://schemas.openxmlformats.org/wordprocessingml/2006/main" xmlns:w14="http://schemas.microsoft.com/office/word/2010/wordml" xmlns:w15="http://schemas.microsoft.com/office/word/2012/wordml" xmlns:wpg="http://schemas.microsoft.com/office/word/2010/wordprocessingGroup" xmlns:wpi="http://schemas.microsoft.com/office/word/2010/wordprocessingInk" xmlns:wne="http://schemas.microsoft.com/office/word/2006/wordml" xmlns:wps="http://schemas.microsoft.com/office/word/2010/wordprocessingShape" mc:Ignorable="w14 w15 wp14">
+<w:document xmlns:wpc="http://schemas.microsoft.com/office/word/2010/wordprocessingCanvas" xmlns:mc="http://schemas.openxmlformats.org/markup-compatibility/2006" xmlns:o="urn:schemas-microsoft-com:office:office" xmlns:r="http://schemas.openxmlformats.org/officeDocument/2006/relationships" xmlns:m="http://schemas.openxmlformats.org/officeDocument/2006/math" xmlns:v="urn:schemas-microsoft-com:vml" xmlns:wp14="http://schemas.microsoft.com/office/word/2010/wordprocessingDrawing" xmlns:wp="http://schemas.openxmlformats.org/drawingml/2006/wordprocessingDrawing" xmlns:w10="urn:schemas-microsoft-com:office:word" xmlns:w="http://schemas.openxmlformats.org/wordprocessingml/2006/main" xmlns:w14="http://schemas.microsoft.com/office/word/2010/wordml" xmlns:wpg="http://schemas.microsoft.com/office/word/2010/wordprocessingGroup" xmlns:wpi="http://schemas.microsoft.com/office/word/2010/wordprocessingInk" xmlns:wne="http://schemas.microsoft.com/office/word/2006/wordml" xmlns:wps="http://schemas.microsoft.com/office/word/2010/wordprocessingShape" mc:Ignorable="w14 wp14">
   <w:body>
     <w:p>
       <w:pPr>
@@ -215,7 +215,7 @@
       <w:r>
         <w:rPr>
           <w:noProof/>
-          <w:lang w:eastAsia="es-PE"/>
+          <w:lang w:val="es-ES" w:eastAsia="es-ES"/>
         </w:rPr>
         <w:drawing>
           <wp:inline distT="0" distB="0" distL="0" distR="0" wp14:anchorId="20519FDB" wp14:editId="36BED45E">
@@ -233,7 +233,7 @@
                     <pic:cNvPicPr/>
                   </pic:nvPicPr>
                   <pic:blipFill rotWithShape="1">
-                    <a:blip r:embed="rId8"/>
+                    <a:blip r:embed="rId9"/>
                     <a:srcRect l="25628" t="28551" r="33300" b="20357"/>
                     <a:stretch/>
                   </pic:blipFill>
@@ -276,7 +276,7 @@
       <w:r>
         <w:rPr>
           <w:noProof/>
-          <w:lang w:eastAsia="es-PE"/>
+          <w:lang w:val="es-ES" w:eastAsia="es-ES"/>
         </w:rPr>
         <w:drawing>
           <wp:inline distT="0" distB="0" distL="0" distR="0" wp14:anchorId="6CDACB4D" wp14:editId="4FD3177D">
@@ -294,7 +294,7 @@
                     <pic:cNvPicPr/>
                   </pic:nvPicPr>
                   <pic:blipFill rotWithShape="1">
-                    <a:blip r:embed="rId9"/>
+                    <a:blip r:embed="rId10"/>
                     <a:srcRect l="23252" t="24096" r="30244" b="23589"/>
                     <a:stretch/>
                   </pic:blipFill>
@@ -331,7 +331,7 @@
       <w:r>
         <w:rPr>
           <w:noProof/>
-          <w:lang w:eastAsia="es-PE"/>
+          <w:lang w:val="es-ES" w:eastAsia="es-ES"/>
         </w:rPr>
         <w:drawing>
           <wp:inline distT="0" distB="0" distL="0" distR="0" wp14:anchorId="60103030" wp14:editId="0600A1F3">
@@ -349,7 +349,7 @@
                     <pic:cNvPicPr/>
                   </pic:nvPicPr>
                   <pic:blipFill rotWithShape="1">
-                    <a:blip r:embed="rId10"/>
+                    <a:blip r:embed="rId11"/>
                     <a:srcRect l="19864" t="15929" r="54669" b="49664"/>
                     <a:stretch/>
                   </pic:blipFill>
@@ -391,7 +391,7 @@
       <w:r>
         <w:rPr>
           <w:noProof/>
-          <w:lang w:eastAsia="es-PE"/>
+          <w:lang w:val="es-ES" w:eastAsia="es-ES"/>
         </w:rPr>
         <w:drawing>
           <wp:inline distT="0" distB="0" distL="0" distR="0" wp14:anchorId="1849DD89" wp14:editId="63DE1887">
@@ -409,7 +409,7 @@
                     <pic:cNvPicPr/>
                   </pic:nvPicPr>
                   <pic:blipFill rotWithShape="1">
-                    <a:blip r:embed="rId11"/>
+                    <a:blip r:embed="rId12"/>
                     <a:srcRect l="20034" t="15292" r="44991" b="40107"/>
                     <a:stretch/>
                   </pic:blipFill>
@@ -454,16 +454,20 @@
       </w:r>
     </w:p>
     <w:p>
+      <w:pPr>
+        <w:jc w:val="center"/>
+      </w:pPr>
+      <w:bookmarkStart w:id="2" w:name="_GoBack"/>
       <w:r>
         <w:rPr>
           <w:noProof/>
-          <w:lang w:eastAsia="es-PE"/>
+          <w:lang w:val="es-ES" w:eastAsia="es-ES"/>
         </w:rPr>
         <w:drawing>
-          <wp:inline distT="0" distB="0" distL="0" distR="0" wp14:anchorId="71FFA1CF" wp14:editId="70CF744F">
-            <wp:extent cx="8098971" cy="4660025"/>
-            <wp:effectExtent l="0" t="0" r="0" b="7620"/>
-            <wp:docPr id="6" name="Imagen 6"/>
+          <wp:inline distT="0" distB="0" distL="0" distR="0" wp14:anchorId="66D91838" wp14:editId="0AC9C73A">
+            <wp:extent cx="7356914" cy="5276850"/>
+            <wp:effectExtent l="0" t="0" r="0" b="0"/>
+            <wp:docPr id="12" name="Imagen 12"/>
             <wp:cNvGraphicFramePr>
               <a:graphicFrameLocks xmlns:a="http://schemas.openxmlformats.org/drawingml/2006/main" noChangeAspect="1"/>
             </wp:cNvGraphicFramePr>
@@ -475,14 +479,14 @@
                     <pic:cNvPicPr/>
                   </pic:nvPicPr>
                   <pic:blipFill rotWithShape="1">
-                    <a:blip r:embed="rId12"/>
-                    <a:srcRect l="11245" t="11698" r="19802" b="17736"/>
+                    <a:blip r:embed="rId13"/>
+                    <a:srcRect l="12483" t="11054" r="34011" b="20688"/>
                     <a:stretch/>
                   </pic:blipFill>
                   <pic:spPr bwMode="auto">
                     <a:xfrm>
                       <a:off x="0" y="0"/>
-                      <a:ext cx="8120470" cy="4672395"/>
+                      <a:ext cx="7356914" cy="5276850"/>
                     </a:xfrm>
                     <a:prstGeom prst="rect">
                       <a:avLst/>
@@ -502,12 +506,12 @@
           </wp:inline>
         </w:drawing>
       </w:r>
+      <w:bookmarkEnd w:id="2"/>
     </w:p>
     <w:p/>
     <w:p/>
     <w:p>
       <w:r>
-        <w:lastRenderedPageBreak/>
         <w:t>Modelo de Casos de Uso Actualizado</w:t>
       </w:r>
     </w:p>
@@ -515,13 +519,14 @@
       <w:r>
         <w:rPr>
           <w:noProof/>
-          <w:lang w:eastAsia="es-PE"/>
+          <w:lang w:val="es-ES" w:eastAsia="es-ES"/>
         </w:rPr>
+        <w:lastRenderedPageBreak/>
         <w:drawing>
-          <wp:inline distT="0" distB="0" distL="0" distR="0" wp14:anchorId="0354C110" wp14:editId="657F2E58">
-            <wp:extent cx="8182098" cy="4573532"/>
-            <wp:effectExtent l="0" t="0" r="0" b="0"/>
-            <wp:docPr id="5" name="Imagen 5"/>
+          <wp:inline distT="0" distB="0" distL="0" distR="0" wp14:anchorId="7D1F367A" wp14:editId="5027B4CA">
+            <wp:extent cx="8167491" cy="5000625"/>
+            <wp:effectExtent l="0" t="0" r="5080" b="0"/>
+            <wp:docPr id="11" name="Imagen 11"/>
             <wp:cNvGraphicFramePr>
               <a:graphicFrameLocks xmlns:a="http://schemas.openxmlformats.org/drawingml/2006/main" noChangeAspect="1"/>
             </wp:cNvGraphicFramePr>
@@ -533,14 +538,14 @@
                     <pic:cNvPicPr/>
                   </pic:nvPicPr>
                   <pic:blipFill rotWithShape="1">
-                    <a:blip r:embed="rId13"/>
-                    <a:srcRect l="7788" t="10606" r="16761" b="14380"/>
+                    <a:blip r:embed="rId14"/>
+                    <a:srcRect l="12740" t="9764" r="19657" b="16617"/>
                     <a:stretch/>
                   </pic:blipFill>
                   <pic:spPr bwMode="auto">
                     <a:xfrm>
                       <a:off x="0" y="0"/>
-                      <a:ext cx="8203346" cy="4585409"/>
+                      <a:ext cx="8179035" cy="5007693"/>
                     </a:xfrm>
                     <a:prstGeom prst="rect">
                       <a:avLst/>
@@ -592,7 +597,7 @@
       <w:r>
         <w:rPr>
           <w:noProof/>
-          <w:lang w:eastAsia="es-PE"/>
+          <w:lang w:val="es-ES" w:eastAsia="es-ES"/>
         </w:rPr>
         <w:drawing>
           <wp:inline distT="0" distB="0" distL="0" distR="0">
@@ -612,7 +617,7 @@
                     </pic:cNvPicPr>
                   </pic:nvPicPr>
                   <pic:blipFill>
-                    <a:blip r:embed="rId14">
+                    <a:blip r:embed="rId15">
                       <a:extLst>
                         <a:ext uri="{28A0092B-C50C-407E-A947-70E740481C1C}">
                           <a14:useLocalDpi xmlns:a14="http://schemas.microsoft.com/office/drawing/2010/main" val="0"/>
@@ -657,7 +662,7 @@
       <w:r>
         <w:rPr>
           <w:noProof/>
-          <w:lang w:eastAsia="es-PE"/>
+          <w:lang w:val="es-ES" w:eastAsia="es-ES"/>
         </w:rPr>
         <w:drawing>
           <wp:inline distT="0" distB="0" distL="0" distR="0" wp14:anchorId="6E67D2DC" wp14:editId="33482FBE">
@@ -675,7 +680,7 @@
                     <pic:cNvPicPr/>
                   </pic:nvPicPr>
                   <pic:blipFill rotWithShape="1">
-                    <a:blip r:embed="rId15"/>
+                    <a:blip r:embed="rId16"/>
                     <a:srcRect l="14904" t="10236" r="31529" b="25197"/>
                     <a:stretch/>
                   </pic:blipFill>
@@ -716,7 +721,7 @@
       <w:r>
         <w:rPr>
           <w:noProof/>
-          <w:lang w:eastAsia="es-PE"/>
+          <w:lang w:val="es-ES" w:eastAsia="es-ES"/>
         </w:rPr>
         <w:drawing>
           <wp:inline distT="0" distB="0" distL="0" distR="0" wp14:anchorId="68D55769" wp14:editId="7103D073">
@@ -734,7 +739,7 @@
                     <pic:cNvPicPr/>
                   </pic:nvPicPr>
                   <pic:blipFill>
-                    <a:blip r:embed="rId16"/>
+                    <a:blip r:embed="rId17"/>
                     <a:stretch>
                       <a:fillRect/>
                     </a:stretch>
@@ -775,7 +780,7 @@
         </w:numPr>
         <w:ind w:left="851" w:hanging="567"/>
       </w:pPr>
-      <w:bookmarkStart w:id="2" w:name="_Toc280440050"/>
+      <w:bookmarkStart w:id="3" w:name="_Toc280440050"/>
       <w:r>
         <w:lastRenderedPageBreak/>
         <w:t>Fase IV</w:t>
@@ -783,7 +788,7 @@
       <w:r>
         <w:t xml:space="preserve"> – Pruebas del Software</w:t>
       </w:r>
-      <w:bookmarkEnd w:id="2"/>
+      <w:bookmarkEnd w:id="3"/>
     </w:p>
     <w:p>
       <w:pPr>
@@ -878,8 +883,8 @@
           <w:b w:val="0"/>
         </w:rPr>
       </w:pPr>
-      <w:bookmarkStart w:id="3" w:name="OLE_LINK11"/>
-      <w:bookmarkStart w:id="4" w:name="OLE_LINK12"/>
+      <w:bookmarkStart w:id="4" w:name="OLE_LINK11"/>
+      <w:bookmarkStart w:id="5" w:name="OLE_LINK12"/>
       <w:r>
         <w:rPr>
           <w:color w:val="auto"/>
@@ -940,8 +945,8 @@
             <w:shd w:val="clear" w:color="auto" w:fill="C45911" w:themeFill="accent2" w:themeFillShade="BF"/>
             <w:vAlign w:val="center"/>
           </w:tcPr>
-          <w:bookmarkEnd w:id="3"/>
           <w:bookmarkEnd w:id="4"/>
+          <w:bookmarkEnd w:id="5"/>
           <w:p>
             <w:pPr>
               <w:pStyle w:val="Prrafodelista1"/>
@@ -3349,24 +3354,32 @@
                 <w:sz w:val="24"/>
                 <w:szCs w:val="24"/>
               </w:rPr>
+              <w:t xml:space="preserve">Cadena de </w:t>
+            </w:r>
+            <w:r>
+              <w:rPr>
+                <w:rFonts w:ascii="Times New Roman" w:hAnsi="Times New Roman" w:cs="Times New Roman"/>
+                <w:sz w:val="24"/>
+                <w:szCs w:val="24"/>
+              </w:rPr>
+              <w:t>3</w:t>
+            </w:r>
+            <w:r>
+              <w:rPr>
+                <w:rFonts w:ascii="Times New Roman" w:hAnsi="Times New Roman" w:cs="Times New Roman"/>
+                <w:sz w:val="24"/>
+                <w:szCs w:val="24"/>
+              </w:rPr>
+              <w:t xml:space="preserve"> caracteres </w:t>
+            </w:r>
+            <w:r>
+              <w:rPr>
+                <w:rFonts w:ascii="Times New Roman" w:hAnsi="Times New Roman" w:cs="Times New Roman"/>
+                <w:sz w:val="24"/>
+                <w:szCs w:val="24"/>
+              </w:rPr>
               <w:lastRenderedPageBreak/>
-              <w:t xml:space="preserve">Cadena de </w:t>
-            </w:r>
-            <w:r>
-              <w:rPr>
-                <w:rFonts w:ascii="Times New Roman" w:hAnsi="Times New Roman" w:cs="Times New Roman"/>
-                <w:sz w:val="24"/>
-                <w:szCs w:val="24"/>
-              </w:rPr>
-              <w:t>3</w:t>
-            </w:r>
-            <w:r>
-              <w:rPr>
-                <w:rFonts w:ascii="Times New Roman" w:hAnsi="Times New Roman" w:cs="Times New Roman"/>
-                <w:sz w:val="24"/>
-                <w:szCs w:val="24"/>
-              </w:rPr>
-              <w:t xml:space="preserve"> caracteres como máximo.</w:t>
+              <w:t>como máximo.</w:t>
             </w:r>
           </w:p>
         </w:tc>
@@ -4618,8 +4631,8 @@
       <w:pPr>
         <w:jc w:val="both"/>
         <w:sectPr>
-          <w:headerReference w:type="default" r:id="rId17"/>
-          <w:footerReference w:type="default" r:id="rId18"/>
+          <w:headerReference w:type="default" r:id="rId18"/>
+          <w:footerReference w:type="default" r:id="rId19"/>
           <w:pgSz w:w="11907" w:h="16840" w:code="9"/>
           <w:pgMar w:top="1418" w:right="1701" w:bottom="1418" w:left="1701" w:header="709" w:footer="170" w:gutter="0"/>
           <w:cols w:space="708"/>
@@ -5905,8 +5918,8 @@
           <w:szCs w:val="24"/>
         </w:rPr>
         <w:sectPr>
-          <w:headerReference w:type="default" r:id="rId19"/>
-          <w:footerReference w:type="default" r:id="rId20"/>
+          <w:headerReference w:type="default" r:id="rId20"/>
+          <w:footerReference w:type="default" r:id="rId21"/>
           <w:pgSz w:w="16840" w:h="11907" w:orient="landscape" w:code="9"/>
           <w:pgMar w:top="1701" w:right="1418" w:bottom="1701" w:left="1418" w:header="709" w:footer="170" w:gutter="0"/>
           <w:cols w:space="708"/>
@@ -7430,15 +7443,7 @@
                 <w:sz w:val="24"/>
                 <w:szCs w:val="24"/>
               </w:rPr>
-              <w:t xml:space="preserve">Cadena de </w:t>
-            </w:r>
-            <w:r>
-              <w:rPr>
-                <w:rFonts w:ascii="Times New Roman" w:hAnsi="Times New Roman" w:cs="Times New Roman"/>
-                <w:sz w:val="24"/>
-                <w:szCs w:val="24"/>
-              </w:rPr>
-              <w:t>152</w:t>
+              <w:t>Cadena de 152</w:t>
             </w:r>
             <w:r>
               <w:rPr>
@@ -7777,15 +7782,7 @@
                 <w:sz w:val="24"/>
                 <w:szCs w:val="24"/>
               </w:rPr>
-              <w:t xml:space="preserve">Cadena de </w:t>
-            </w:r>
-            <w:r>
-              <w:rPr>
-                <w:rFonts w:ascii="Times New Roman" w:hAnsi="Times New Roman" w:cs="Times New Roman"/>
-                <w:sz w:val="24"/>
-                <w:szCs w:val="24"/>
-              </w:rPr>
-              <w:t>111</w:t>
+              <w:t>Cadena de 111</w:t>
             </w:r>
             <w:r>
               <w:rPr>
@@ -8124,15 +8121,7 @@
                 <w:sz w:val="24"/>
                 <w:szCs w:val="24"/>
               </w:rPr>
-              <w:t xml:space="preserve">Cadena de </w:t>
-            </w:r>
-            <w:r>
-              <w:rPr>
-                <w:rFonts w:ascii="Times New Roman" w:hAnsi="Times New Roman" w:cs="Times New Roman"/>
-                <w:sz w:val="24"/>
-                <w:szCs w:val="24"/>
-              </w:rPr>
-              <w:t>52</w:t>
+              <w:t>Cadena de 52</w:t>
             </w:r>
             <w:r>
               <w:rPr>
@@ -8359,8 +8348,8 @@
       <w:pPr>
         <w:jc w:val="both"/>
         <w:sectPr>
-          <w:headerReference w:type="default" r:id="rId21"/>
-          <w:footerReference w:type="default" r:id="rId22"/>
+          <w:headerReference w:type="default" r:id="rId22"/>
+          <w:footerReference w:type="default" r:id="rId23"/>
           <w:pgSz w:w="11907" w:h="16840" w:code="9"/>
           <w:pgMar w:top="1418" w:right="1701" w:bottom="1418" w:left="1701" w:header="709" w:footer="170" w:gutter="0"/>
           <w:cols w:space="708"/>
@@ -9403,10 +9392,7 @@
         </w:tc>
       </w:tr>
     </w:tbl>
-    <w:p>
-      <w:bookmarkStart w:id="5" w:name="_GoBack"/>
-      <w:bookmarkEnd w:id="5"/>
-    </w:p>
+    <w:p/>
     <w:sectPr>
       <w:pgSz w:w="15840" w:h="12240" w:orient="landscape"/>
       <w:pgMar w:top="1701" w:right="1418" w:bottom="1701" w:left="1418" w:header="709" w:footer="709" w:gutter="0"/>
@@ -9418,7 +9404,7 @@
 </file>
 
 <file path=word/endnotes.xml><?xml version="1.0" encoding="utf-8"?>
-<w:endnotes xmlns:wpc="http://schemas.microsoft.com/office/word/2010/wordprocessingCanvas" xmlns:mc="http://schemas.openxmlformats.org/markup-compatibility/2006" xmlns:o="urn:schemas-microsoft-com:office:office" xmlns:r="http://schemas.openxmlformats.org/officeDocument/2006/relationships" xmlns:m="http://schemas.openxmlformats.org/officeDocument/2006/math" xmlns:v="urn:schemas-microsoft-com:vml" xmlns:wp14="http://schemas.microsoft.com/office/word/2010/wordprocessingDrawing" xmlns:wp="http://schemas.openxmlformats.org/drawingml/2006/wordprocessingDrawing" xmlns:w10="urn:schemas-microsoft-com:office:word" xmlns:w="http://schemas.openxmlformats.org/wordprocessingml/2006/main" xmlns:w14="http://schemas.microsoft.com/office/word/2010/wordml" xmlns:w15="http://schemas.microsoft.com/office/word/2012/wordml" xmlns:wpg="http://schemas.microsoft.com/office/word/2010/wordprocessingGroup" xmlns:wpi="http://schemas.microsoft.com/office/word/2010/wordprocessingInk" xmlns:wne="http://schemas.microsoft.com/office/word/2006/wordml" xmlns:wps="http://schemas.microsoft.com/office/word/2010/wordprocessingShape" mc:Ignorable="w14 w15 wp14">
+<w:endnotes xmlns:wpc="http://schemas.microsoft.com/office/word/2010/wordprocessingCanvas" xmlns:mc="http://schemas.openxmlformats.org/markup-compatibility/2006" xmlns:o="urn:schemas-microsoft-com:office:office" xmlns:r="http://schemas.openxmlformats.org/officeDocument/2006/relationships" xmlns:m="http://schemas.openxmlformats.org/officeDocument/2006/math" xmlns:v="urn:schemas-microsoft-com:vml" xmlns:wp14="http://schemas.microsoft.com/office/word/2010/wordprocessingDrawing" xmlns:wp="http://schemas.openxmlformats.org/drawingml/2006/wordprocessingDrawing" xmlns:w10="urn:schemas-microsoft-com:office:word" xmlns:w="http://schemas.openxmlformats.org/wordprocessingml/2006/main" xmlns:w14="http://schemas.microsoft.com/office/word/2010/wordml" xmlns:wpg="http://schemas.microsoft.com/office/word/2010/wordprocessingGroup" xmlns:wpi="http://schemas.microsoft.com/office/word/2010/wordprocessingInk" xmlns:wne="http://schemas.microsoft.com/office/word/2006/wordml" xmlns:wps="http://schemas.microsoft.com/office/word/2010/wordprocessingShape" mc:Ignorable="w14 wp14">
   <w:endnote w:type="separator" w:id="-1">
     <w:p>
       <w:pPr>
@@ -9443,7 +9429,7 @@
 </file>
 
 <file path=word/footer1.xml><?xml version="1.0" encoding="utf-8"?>
-<w:ftr xmlns:wpc="http://schemas.microsoft.com/office/word/2010/wordprocessingCanvas" xmlns:mc="http://schemas.openxmlformats.org/markup-compatibility/2006" xmlns:o="urn:schemas-microsoft-com:office:office" xmlns:r="http://schemas.openxmlformats.org/officeDocument/2006/relationships" xmlns:m="http://schemas.openxmlformats.org/officeDocument/2006/math" xmlns:v="urn:schemas-microsoft-com:vml" xmlns:wp14="http://schemas.microsoft.com/office/word/2010/wordprocessingDrawing" xmlns:wp="http://schemas.openxmlformats.org/drawingml/2006/wordprocessingDrawing" xmlns:w10="urn:schemas-microsoft-com:office:word" xmlns:w="http://schemas.openxmlformats.org/wordprocessingml/2006/main" xmlns:w14="http://schemas.microsoft.com/office/word/2010/wordml" xmlns:w15="http://schemas.microsoft.com/office/word/2012/wordml" xmlns:wpg="http://schemas.microsoft.com/office/word/2010/wordprocessingGroup" xmlns:wpi="http://schemas.microsoft.com/office/word/2010/wordprocessingInk" xmlns:wne="http://schemas.microsoft.com/office/word/2006/wordml" xmlns:wps="http://schemas.microsoft.com/office/word/2010/wordprocessingShape" mc:Ignorable="w14 w15 wp14">
+<w:ftr xmlns:wpc="http://schemas.microsoft.com/office/word/2010/wordprocessingCanvas" xmlns:mc="http://schemas.openxmlformats.org/markup-compatibility/2006" xmlns:o="urn:schemas-microsoft-com:office:office" xmlns:r="http://schemas.openxmlformats.org/officeDocument/2006/relationships" xmlns:m="http://schemas.openxmlformats.org/officeDocument/2006/math" xmlns:v="urn:schemas-microsoft-com:vml" xmlns:wp14="http://schemas.microsoft.com/office/word/2010/wordprocessingDrawing" xmlns:wp="http://schemas.openxmlformats.org/drawingml/2006/wordprocessingDrawing" xmlns:w10="urn:schemas-microsoft-com:office:word" xmlns:w="http://schemas.openxmlformats.org/wordprocessingml/2006/main" xmlns:w14="http://schemas.microsoft.com/office/word/2010/wordml" xmlns:wpg="http://schemas.microsoft.com/office/word/2010/wordprocessingGroup" xmlns:wpi="http://schemas.microsoft.com/office/word/2010/wordprocessingInk" xmlns:wne="http://schemas.microsoft.com/office/word/2006/wordml" xmlns:wps="http://schemas.microsoft.com/office/word/2010/wordprocessingShape" mc:Ignorable="w14 wp14">
   <w:tbl>
     <w:tblPr>
       <w:tblStyle w:val="Tablaconcuadrcula"/>
@@ -9462,9 +9448,9 @@
       <w:tblLook w:val="04A0" w:firstRow="1" w:lastRow="0" w:firstColumn="1" w:lastColumn="0" w:noHBand="0" w:noVBand="1"/>
     </w:tblPr>
     <w:tblGrid>
-      <w:gridCol w:w="4148"/>
-      <w:gridCol w:w="702"/>
-      <w:gridCol w:w="3655"/>
+      <w:gridCol w:w="4219"/>
+      <w:gridCol w:w="709"/>
+      <w:gridCol w:w="3717"/>
     </w:tblGrid>
     <w:tr>
       <w:tc>
@@ -9521,7 +9507,7 @@
               <w:b/>
               <w:noProof/>
             </w:rPr>
-            <w:t>10</w:t>
+            <w:t>11</w:t>
           </w:r>
           <w:r>
             <w:rPr>
@@ -9559,7 +9545,7 @@
 </file>
 
 <file path=word/footer2.xml><?xml version="1.0" encoding="utf-8"?>
-<w:ftr xmlns:wpc="http://schemas.microsoft.com/office/word/2010/wordprocessingCanvas" xmlns:mc="http://schemas.openxmlformats.org/markup-compatibility/2006" xmlns:o="urn:schemas-microsoft-com:office:office" xmlns:r="http://schemas.openxmlformats.org/officeDocument/2006/relationships" xmlns:m="http://schemas.openxmlformats.org/officeDocument/2006/math" xmlns:v="urn:schemas-microsoft-com:vml" xmlns:wp14="http://schemas.microsoft.com/office/word/2010/wordprocessingDrawing" xmlns:wp="http://schemas.openxmlformats.org/drawingml/2006/wordprocessingDrawing" xmlns:w10="urn:schemas-microsoft-com:office:word" xmlns:w="http://schemas.openxmlformats.org/wordprocessingml/2006/main" xmlns:w14="http://schemas.microsoft.com/office/word/2010/wordml" xmlns:w15="http://schemas.microsoft.com/office/word/2012/wordml" xmlns:wpg="http://schemas.microsoft.com/office/word/2010/wordprocessingGroup" xmlns:wpi="http://schemas.microsoft.com/office/word/2010/wordprocessingInk" xmlns:wne="http://schemas.microsoft.com/office/word/2006/wordml" xmlns:wps="http://schemas.microsoft.com/office/word/2010/wordprocessingShape" mc:Ignorable="w14 w15 wp14">
+<w:ftr xmlns:wpc="http://schemas.microsoft.com/office/word/2010/wordprocessingCanvas" xmlns:mc="http://schemas.openxmlformats.org/markup-compatibility/2006" xmlns:o="urn:schemas-microsoft-com:office:office" xmlns:r="http://schemas.openxmlformats.org/officeDocument/2006/relationships" xmlns:m="http://schemas.openxmlformats.org/officeDocument/2006/math" xmlns:v="urn:schemas-microsoft-com:vml" xmlns:wp14="http://schemas.microsoft.com/office/word/2010/wordprocessingDrawing" xmlns:wp="http://schemas.openxmlformats.org/drawingml/2006/wordprocessingDrawing" xmlns:w10="urn:schemas-microsoft-com:office:word" xmlns:w="http://schemas.openxmlformats.org/wordprocessingml/2006/main" xmlns:w14="http://schemas.microsoft.com/office/word/2010/wordml" xmlns:wpg="http://schemas.microsoft.com/office/word/2010/wordprocessingGroup" xmlns:wpi="http://schemas.microsoft.com/office/word/2010/wordprocessingInk" xmlns:wne="http://schemas.microsoft.com/office/word/2006/wordml" xmlns:wps="http://schemas.microsoft.com/office/word/2010/wordprocessingShape" mc:Ignorable="w14 wp14">
   <w:tbl>
     <w:tblPr>
       <w:tblStyle w:val="Tablaconcuadrcula"/>
@@ -9578,9 +9564,9 @@
       <w:tblLook w:val="04A0" w:firstRow="1" w:lastRow="0" w:firstColumn="1" w:lastColumn="0" w:noHBand="0" w:noVBand="1"/>
     </w:tblPr>
     <w:tblGrid>
-      <w:gridCol w:w="6833"/>
-      <w:gridCol w:w="1151"/>
-      <w:gridCol w:w="6020"/>
+      <w:gridCol w:w="6881"/>
+      <w:gridCol w:w="1156"/>
+      <w:gridCol w:w="6062"/>
     </w:tblGrid>
     <w:tr>
       <w:trPr>
@@ -9640,7 +9626,7 @@
               <w:b/>
               <w:noProof/>
             </w:rPr>
-            <w:t>11</w:t>
+            <w:t>12</w:t>
           </w:r>
           <w:r>
             <w:rPr>
@@ -9678,7 +9664,7 @@
 </file>
 
 <file path=word/footer3.xml><?xml version="1.0" encoding="utf-8"?>
-<w:ftr xmlns:wpc="http://schemas.microsoft.com/office/word/2010/wordprocessingCanvas" xmlns:mc="http://schemas.openxmlformats.org/markup-compatibility/2006" xmlns:o="urn:schemas-microsoft-com:office:office" xmlns:r="http://schemas.openxmlformats.org/officeDocument/2006/relationships" xmlns:m="http://schemas.openxmlformats.org/officeDocument/2006/math" xmlns:v="urn:schemas-microsoft-com:vml" xmlns:wp14="http://schemas.microsoft.com/office/word/2010/wordprocessingDrawing" xmlns:wp="http://schemas.openxmlformats.org/drawingml/2006/wordprocessingDrawing" xmlns:w10="urn:schemas-microsoft-com:office:word" xmlns:w="http://schemas.openxmlformats.org/wordprocessingml/2006/main" xmlns:w14="http://schemas.microsoft.com/office/word/2010/wordml" xmlns:w15="http://schemas.microsoft.com/office/word/2012/wordml" xmlns:wpg="http://schemas.microsoft.com/office/word/2010/wordprocessingGroup" xmlns:wpi="http://schemas.microsoft.com/office/word/2010/wordprocessingInk" xmlns:wne="http://schemas.microsoft.com/office/word/2006/wordml" xmlns:wps="http://schemas.microsoft.com/office/word/2010/wordprocessingShape" mc:Ignorable="w14 w15 wp14">
+<w:ftr xmlns:wpc="http://schemas.microsoft.com/office/word/2010/wordprocessingCanvas" xmlns:mc="http://schemas.openxmlformats.org/markup-compatibility/2006" xmlns:o="urn:schemas-microsoft-com:office:office" xmlns:r="http://schemas.openxmlformats.org/officeDocument/2006/relationships" xmlns:m="http://schemas.openxmlformats.org/officeDocument/2006/math" xmlns:v="urn:schemas-microsoft-com:vml" xmlns:wp14="http://schemas.microsoft.com/office/word/2010/wordprocessingDrawing" xmlns:wp="http://schemas.openxmlformats.org/drawingml/2006/wordprocessingDrawing" xmlns:w10="urn:schemas-microsoft-com:office:word" xmlns:w="http://schemas.openxmlformats.org/wordprocessingml/2006/main" xmlns:w14="http://schemas.microsoft.com/office/word/2010/wordml" xmlns:wpg="http://schemas.microsoft.com/office/word/2010/wordprocessingGroup" xmlns:wpi="http://schemas.microsoft.com/office/word/2010/wordprocessingInk" xmlns:wne="http://schemas.microsoft.com/office/word/2006/wordml" xmlns:wps="http://schemas.microsoft.com/office/word/2010/wordprocessingShape" mc:Ignorable="w14 wp14">
   <w:tbl>
     <w:tblPr>
       <w:tblStyle w:val="Tablaconcuadrcula"/>
@@ -9697,9 +9683,9 @@
       <w:tblLook w:val="04A0" w:firstRow="1" w:lastRow="0" w:firstColumn="1" w:lastColumn="0" w:noHBand="0" w:noVBand="1"/>
     </w:tblPr>
     <w:tblGrid>
-      <w:gridCol w:w="4147"/>
-      <w:gridCol w:w="704"/>
-      <w:gridCol w:w="3654"/>
+      <w:gridCol w:w="4219"/>
+      <w:gridCol w:w="709"/>
+      <w:gridCol w:w="3717"/>
     </w:tblGrid>
     <w:tr>
       <w:tc>
@@ -9756,7 +9742,7 @@
               <w:b/>
               <w:noProof/>
             </w:rPr>
-            <w:t>12</w:t>
+            <w:t>14</w:t>
           </w:r>
           <w:r>
             <w:rPr>
@@ -9794,7 +9780,7 @@
 </file>
 
 <file path=word/footnotes.xml><?xml version="1.0" encoding="utf-8"?>
-<w:footnotes xmlns:wpc="http://schemas.microsoft.com/office/word/2010/wordprocessingCanvas" xmlns:mc="http://schemas.openxmlformats.org/markup-compatibility/2006" xmlns:o="urn:schemas-microsoft-com:office:office" xmlns:r="http://schemas.openxmlformats.org/officeDocument/2006/relationships" xmlns:m="http://schemas.openxmlformats.org/officeDocument/2006/math" xmlns:v="urn:schemas-microsoft-com:vml" xmlns:wp14="http://schemas.microsoft.com/office/word/2010/wordprocessingDrawing" xmlns:wp="http://schemas.openxmlformats.org/drawingml/2006/wordprocessingDrawing" xmlns:w10="urn:schemas-microsoft-com:office:word" xmlns:w="http://schemas.openxmlformats.org/wordprocessingml/2006/main" xmlns:w14="http://schemas.microsoft.com/office/word/2010/wordml" xmlns:w15="http://schemas.microsoft.com/office/word/2012/wordml" xmlns:wpg="http://schemas.microsoft.com/office/word/2010/wordprocessingGroup" xmlns:wpi="http://schemas.microsoft.com/office/word/2010/wordprocessingInk" xmlns:wne="http://schemas.microsoft.com/office/word/2006/wordml" xmlns:wps="http://schemas.microsoft.com/office/word/2010/wordprocessingShape" mc:Ignorable="w14 w15 wp14">
+<w:footnotes xmlns:wpc="http://schemas.microsoft.com/office/word/2010/wordprocessingCanvas" xmlns:mc="http://schemas.openxmlformats.org/markup-compatibility/2006" xmlns:o="urn:schemas-microsoft-com:office:office" xmlns:r="http://schemas.openxmlformats.org/officeDocument/2006/relationships" xmlns:m="http://schemas.openxmlformats.org/officeDocument/2006/math" xmlns:v="urn:schemas-microsoft-com:vml" xmlns:wp14="http://schemas.microsoft.com/office/word/2010/wordprocessingDrawing" xmlns:wp="http://schemas.openxmlformats.org/drawingml/2006/wordprocessingDrawing" xmlns:w10="urn:schemas-microsoft-com:office:word" xmlns:w="http://schemas.openxmlformats.org/wordprocessingml/2006/main" xmlns:w14="http://schemas.microsoft.com/office/word/2010/wordml" xmlns:wpg="http://schemas.microsoft.com/office/word/2010/wordprocessingGroup" xmlns:wpi="http://schemas.microsoft.com/office/word/2010/wordprocessingInk" xmlns:wne="http://schemas.microsoft.com/office/word/2006/wordml" xmlns:wps="http://schemas.microsoft.com/office/word/2010/wordprocessingShape" mc:Ignorable="w14 wp14">
   <w:footnote w:type="separator" w:id="-1">
     <w:p>
       <w:pPr>
@@ -9819,7 +9805,7 @@
 </file>
 
 <file path=word/header1.xml><?xml version="1.0" encoding="utf-8"?>
-<w:hdr xmlns:wpc="http://schemas.microsoft.com/office/word/2010/wordprocessingCanvas" xmlns:mc="http://schemas.openxmlformats.org/markup-compatibility/2006" xmlns:o="urn:schemas-microsoft-com:office:office" xmlns:r="http://schemas.openxmlformats.org/officeDocument/2006/relationships" xmlns:m="http://schemas.openxmlformats.org/officeDocument/2006/math" xmlns:v="urn:schemas-microsoft-com:vml" xmlns:wp14="http://schemas.microsoft.com/office/word/2010/wordprocessingDrawing" xmlns:wp="http://schemas.openxmlformats.org/drawingml/2006/wordprocessingDrawing" xmlns:w10="urn:schemas-microsoft-com:office:word" xmlns:w="http://schemas.openxmlformats.org/wordprocessingml/2006/main" xmlns:w14="http://schemas.microsoft.com/office/word/2010/wordml" xmlns:w15="http://schemas.microsoft.com/office/word/2012/wordml" xmlns:wpg="http://schemas.microsoft.com/office/word/2010/wordprocessingGroup" xmlns:wpi="http://schemas.microsoft.com/office/word/2010/wordprocessingInk" xmlns:wne="http://schemas.microsoft.com/office/word/2006/wordml" xmlns:wps="http://schemas.microsoft.com/office/word/2010/wordprocessingShape" mc:Ignorable="w14 w15 wp14">
+<w:hdr xmlns:wpc="http://schemas.microsoft.com/office/word/2010/wordprocessingCanvas" xmlns:mc="http://schemas.openxmlformats.org/markup-compatibility/2006" xmlns:o="urn:schemas-microsoft-com:office:office" xmlns:r="http://schemas.openxmlformats.org/officeDocument/2006/relationships" xmlns:m="http://schemas.openxmlformats.org/officeDocument/2006/math" xmlns:v="urn:schemas-microsoft-com:vml" xmlns:wp14="http://schemas.microsoft.com/office/word/2010/wordprocessingDrawing" xmlns:wp="http://schemas.openxmlformats.org/drawingml/2006/wordprocessingDrawing" xmlns:w10="urn:schemas-microsoft-com:office:word" xmlns:w="http://schemas.openxmlformats.org/wordprocessingml/2006/main" xmlns:w14="http://schemas.microsoft.com/office/word/2010/wordml" xmlns:wpg="http://schemas.microsoft.com/office/word/2010/wordprocessingGroup" xmlns:wpi="http://schemas.microsoft.com/office/word/2010/wordprocessingInk" xmlns:wne="http://schemas.microsoft.com/office/word/2006/wordml" xmlns:wps="http://schemas.microsoft.com/office/word/2010/wordprocessingShape" mc:Ignorable="w14 wp14">
   <w:p>
     <w:pPr>
       <w:pStyle w:val="Encabezado"/>
@@ -9829,7 +9815,7 @@
 </file>
 
 <file path=word/header2.xml><?xml version="1.0" encoding="utf-8"?>
-<w:hdr xmlns:wpc="http://schemas.microsoft.com/office/word/2010/wordprocessingCanvas" xmlns:mc="http://schemas.openxmlformats.org/markup-compatibility/2006" xmlns:o="urn:schemas-microsoft-com:office:office" xmlns:r="http://schemas.openxmlformats.org/officeDocument/2006/relationships" xmlns:m="http://schemas.openxmlformats.org/officeDocument/2006/math" xmlns:v="urn:schemas-microsoft-com:vml" xmlns:wp14="http://schemas.microsoft.com/office/word/2010/wordprocessingDrawing" xmlns:wp="http://schemas.openxmlformats.org/drawingml/2006/wordprocessingDrawing" xmlns:w10="urn:schemas-microsoft-com:office:word" xmlns:w="http://schemas.openxmlformats.org/wordprocessingml/2006/main" xmlns:w14="http://schemas.microsoft.com/office/word/2010/wordml" xmlns:w15="http://schemas.microsoft.com/office/word/2012/wordml" xmlns:wpg="http://schemas.microsoft.com/office/word/2010/wordprocessingGroup" xmlns:wpi="http://schemas.microsoft.com/office/word/2010/wordprocessingInk" xmlns:wne="http://schemas.microsoft.com/office/word/2006/wordml" xmlns:wps="http://schemas.microsoft.com/office/word/2010/wordprocessingShape" mc:Ignorable="w14 w15 wp14">
+<w:hdr xmlns:wpc="http://schemas.microsoft.com/office/word/2010/wordprocessingCanvas" xmlns:mc="http://schemas.openxmlformats.org/markup-compatibility/2006" xmlns:o="urn:schemas-microsoft-com:office:office" xmlns:r="http://schemas.openxmlformats.org/officeDocument/2006/relationships" xmlns:m="http://schemas.openxmlformats.org/officeDocument/2006/math" xmlns:v="urn:schemas-microsoft-com:vml" xmlns:wp14="http://schemas.microsoft.com/office/word/2010/wordprocessingDrawing" xmlns:wp="http://schemas.openxmlformats.org/drawingml/2006/wordprocessingDrawing" xmlns:w10="urn:schemas-microsoft-com:office:word" xmlns:w="http://schemas.openxmlformats.org/wordprocessingml/2006/main" xmlns:w14="http://schemas.microsoft.com/office/word/2010/wordml" xmlns:wpg="http://schemas.microsoft.com/office/word/2010/wordprocessingGroup" xmlns:wpi="http://schemas.microsoft.com/office/word/2010/wordprocessingInk" xmlns:wne="http://schemas.microsoft.com/office/word/2006/wordml" xmlns:wps="http://schemas.microsoft.com/office/word/2010/wordprocessingShape" mc:Ignorable="w14 wp14">
   <w:p>
     <w:pPr>
       <w:pStyle w:val="Encabezado"/>
@@ -9839,7 +9825,7 @@
 </file>
 
 <file path=word/header3.xml><?xml version="1.0" encoding="utf-8"?>
-<w:hdr xmlns:wpc="http://schemas.microsoft.com/office/word/2010/wordprocessingCanvas" xmlns:mc="http://schemas.openxmlformats.org/markup-compatibility/2006" xmlns:o="urn:schemas-microsoft-com:office:office" xmlns:r="http://schemas.openxmlformats.org/officeDocument/2006/relationships" xmlns:m="http://schemas.openxmlformats.org/officeDocument/2006/math" xmlns:v="urn:schemas-microsoft-com:vml" xmlns:wp14="http://schemas.microsoft.com/office/word/2010/wordprocessingDrawing" xmlns:wp="http://schemas.openxmlformats.org/drawingml/2006/wordprocessingDrawing" xmlns:w10="urn:schemas-microsoft-com:office:word" xmlns:w="http://schemas.openxmlformats.org/wordprocessingml/2006/main" xmlns:w14="http://schemas.microsoft.com/office/word/2010/wordml" xmlns:w15="http://schemas.microsoft.com/office/word/2012/wordml" xmlns:wpg="http://schemas.microsoft.com/office/word/2010/wordprocessingGroup" xmlns:wpi="http://schemas.microsoft.com/office/word/2010/wordprocessingInk" xmlns:wne="http://schemas.microsoft.com/office/word/2006/wordml" xmlns:wps="http://schemas.microsoft.com/office/word/2010/wordprocessingShape" mc:Ignorable="w14 w15 wp14">
+<w:hdr xmlns:wpc="http://schemas.microsoft.com/office/word/2010/wordprocessingCanvas" xmlns:mc="http://schemas.openxmlformats.org/markup-compatibility/2006" xmlns:o="urn:schemas-microsoft-com:office:office" xmlns:r="http://schemas.openxmlformats.org/officeDocument/2006/relationships" xmlns:m="http://schemas.openxmlformats.org/officeDocument/2006/math" xmlns:v="urn:schemas-microsoft-com:vml" xmlns:wp14="http://schemas.microsoft.com/office/word/2010/wordprocessingDrawing" xmlns:wp="http://schemas.openxmlformats.org/drawingml/2006/wordprocessingDrawing" xmlns:w10="urn:schemas-microsoft-com:office:word" xmlns:w="http://schemas.openxmlformats.org/wordprocessingml/2006/main" xmlns:w14="http://schemas.microsoft.com/office/word/2010/wordml" xmlns:wpg="http://schemas.microsoft.com/office/word/2010/wordprocessingGroup" xmlns:wpi="http://schemas.microsoft.com/office/word/2010/wordprocessingInk" xmlns:wne="http://schemas.microsoft.com/office/word/2006/wordml" xmlns:wps="http://schemas.microsoft.com/office/word/2010/wordprocessingShape" mc:Ignorable="w14 wp14">
   <w:p>
     <w:pPr>
       <w:pStyle w:val="Encabezado"/>
@@ -9849,8 +9835,8 @@
 </file>
 
 <file path=word/numbering.xml><?xml version="1.0" encoding="utf-8"?>
-<w:numbering xmlns:wpc="http://schemas.microsoft.com/office/word/2010/wordprocessingCanvas" xmlns:mc="http://schemas.openxmlformats.org/markup-compatibility/2006" xmlns:o="urn:schemas-microsoft-com:office:office" xmlns:r="http://schemas.openxmlformats.org/officeDocument/2006/relationships" xmlns:m="http://schemas.openxmlformats.org/officeDocument/2006/math" xmlns:v="urn:schemas-microsoft-com:vml" xmlns:wp14="http://schemas.microsoft.com/office/word/2010/wordprocessingDrawing" xmlns:wp="http://schemas.openxmlformats.org/drawingml/2006/wordprocessingDrawing" xmlns:w10="urn:schemas-microsoft-com:office:word" xmlns:w="http://schemas.openxmlformats.org/wordprocessingml/2006/main" xmlns:w14="http://schemas.microsoft.com/office/word/2010/wordml" xmlns:w15="http://schemas.microsoft.com/office/word/2012/wordml" xmlns:wpg="http://schemas.microsoft.com/office/word/2010/wordprocessingGroup" xmlns:wpi="http://schemas.microsoft.com/office/word/2010/wordprocessingInk" xmlns:wne="http://schemas.microsoft.com/office/word/2006/wordml" xmlns:wps="http://schemas.microsoft.com/office/word/2010/wordprocessingShape" mc:Ignorable="w14 w15 wp14">
-  <w:abstractNum w:abstractNumId="0" w15:restartNumberingAfterBreak="0">
+<w:numbering xmlns:wpc="http://schemas.microsoft.com/office/word/2010/wordprocessingCanvas" xmlns:mc="http://schemas.openxmlformats.org/markup-compatibility/2006" xmlns:o="urn:schemas-microsoft-com:office:office" xmlns:r="http://schemas.openxmlformats.org/officeDocument/2006/relationships" xmlns:m="http://schemas.openxmlformats.org/officeDocument/2006/math" xmlns:v="urn:schemas-microsoft-com:vml" xmlns:wp14="http://schemas.microsoft.com/office/word/2010/wordprocessingDrawing" xmlns:wp="http://schemas.openxmlformats.org/drawingml/2006/wordprocessingDrawing" xmlns:w10="urn:schemas-microsoft-com:office:word" xmlns:w="http://schemas.openxmlformats.org/wordprocessingml/2006/main" xmlns:w14="http://schemas.microsoft.com/office/word/2010/wordml" xmlns:wpg="http://schemas.microsoft.com/office/word/2010/wordprocessingGroup" xmlns:wpi="http://schemas.microsoft.com/office/word/2010/wordprocessingInk" xmlns:wne="http://schemas.microsoft.com/office/word/2006/wordml" xmlns:wps="http://schemas.microsoft.com/office/word/2010/wordprocessingShape" mc:Ignorable="w14 wp14">
+  <w:abstractNum w:abstractNumId="0">
     <w:nsid w:val="28F503BD"/>
     <w:multiLevelType w:val="hybridMultilevel"/>
     <w:tmpl w:val="686A198A"/>
@@ -9936,7 +9922,7 @@
       </w:pPr>
     </w:lvl>
   </w:abstractNum>
-  <w:abstractNum w:abstractNumId="1" w15:restartNumberingAfterBreak="0">
+  <w:abstractNum w:abstractNumId="1">
     <w:nsid w:val="31D57555"/>
     <w:multiLevelType w:val="multilevel"/>
     <w:tmpl w:val="280A001F"/>
@@ -10022,7 +10008,7 @@
       </w:pPr>
     </w:lvl>
   </w:abstractNum>
-  <w:abstractNum w:abstractNumId="2" w15:restartNumberingAfterBreak="0">
+  <w:abstractNum w:abstractNumId="2">
     <w:nsid w:val="4F1C3AD9"/>
     <w:multiLevelType w:val="hybridMultilevel"/>
     <w:tmpl w:val="686A198A"/>
@@ -10108,7 +10094,7 @@
       </w:pPr>
     </w:lvl>
   </w:abstractNum>
-  <w:abstractNum w:abstractNumId="3" w15:restartNumberingAfterBreak="0">
+  <w:abstractNum w:abstractNumId="3">
     <w:nsid w:val="5DCB0D23"/>
     <w:multiLevelType w:val="hybridMultilevel"/>
     <w:tmpl w:val="E7FE7E7E"/>
@@ -10194,7 +10180,7 @@
       </w:pPr>
     </w:lvl>
   </w:abstractNum>
-  <w:abstractNum w:abstractNumId="4" w15:restartNumberingAfterBreak="0">
+  <w:abstractNum w:abstractNumId="4">
     <w:nsid w:val="60782DC2"/>
     <w:multiLevelType w:val="hybridMultilevel"/>
     <w:tmpl w:val="39303D4E"/>
@@ -10307,7 +10293,7 @@
       </w:rPr>
     </w:lvl>
   </w:abstractNum>
-  <w:abstractNum w:abstractNumId="5" w15:restartNumberingAfterBreak="0">
+  <w:abstractNum w:abstractNumId="5">
     <w:nsid w:val="669E09F0"/>
     <w:multiLevelType w:val="multilevel"/>
     <w:tmpl w:val="0C0A001F"/>
@@ -10442,7 +10428,7 @@
 </file>
 
 <file path=word/styles.xml><?xml version="1.0" encoding="utf-8"?>
-<w:styles xmlns:mc="http://schemas.openxmlformats.org/markup-compatibility/2006" xmlns:r="http://schemas.openxmlformats.org/officeDocument/2006/relationships" xmlns:w="http://schemas.openxmlformats.org/wordprocessingml/2006/main" xmlns:w14="http://schemas.microsoft.com/office/word/2010/wordml" xmlns:w15="http://schemas.microsoft.com/office/word/2012/wordml" mc:Ignorable="w14 w15">
+<w:styles xmlns:mc="http://schemas.openxmlformats.org/markup-compatibility/2006" xmlns:r="http://schemas.openxmlformats.org/officeDocument/2006/relationships" xmlns:w="http://schemas.openxmlformats.org/wordprocessingml/2006/main" xmlns:w14="http://schemas.microsoft.com/office/word/2010/wordml" mc:Ignorable="w14">
   <w:docDefaults>
     <w:rPrDefault>
       <w:rPr>
@@ -10458,378 +10444,144 @@
       </w:pPr>
     </w:pPrDefault>
   </w:docDefaults>
-  <w:latentStyles w:defLockedState="0" w:defUIPriority="99" w:defSemiHidden="0" w:defUnhideWhenUsed="0" w:defQFormat="0" w:count="371">
-    <w:lsdException w:name="Normal" w:uiPriority="0" w:qFormat="1"/>
-    <w:lsdException w:name="heading 1" w:uiPriority="9" w:qFormat="1"/>
-    <w:lsdException w:name="heading 2" w:semiHidden="1" w:uiPriority="9" w:unhideWhenUsed="1" w:qFormat="1"/>
-    <w:lsdException w:name="heading 3" w:semiHidden="1" w:uiPriority="9" w:unhideWhenUsed="1" w:qFormat="1"/>
-    <w:lsdException w:name="heading 4" w:semiHidden="1" w:uiPriority="9" w:unhideWhenUsed="1" w:qFormat="1"/>
-    <w:lsdException w:name="heading 5" w:semiHidden="1" w:uiPriority="9" w:unhideWhenUsed="1" w:qFormat="1"/>
-    <w:lsdException w:name="heading 6" w:semiHidden="1" w:uiPriority="9" w:unhideWhenUsed="1" w:qFormat="1"/>
-    <w:lsdException w:name="heading 7" w:semiHidden="1" w:uiPriority="9" w:unhideWhenUsed="1" w:qFormat="1"/>
-    <w:lsdException w:name="heading 8" w:semiHidden="1" w:uiPriority="9" w:unhideWhenUsed="1" w:qFormat="1"/>
-    <w:lsdException w:name="heading 9" w:semiHidden="1" w:uiPriority="9" w:unhideWhenUsed="1" w:qFormat="1"/>
-    <w:lsdException w:name="index 1" w:semiHidden="1" w:unhideWhenUsed="1"/>
-    <w:lsdException w:name="index 2" w:semiHidden="1" w:unhideWhenUsed="1"/>
-    <w:lsdException w:name="index 3" w:semiHidden="1" w:unhideWhenUsed="1"/>
-    <w:lsdException w:name="index 4" w:semiHidden="1" w:unhideWhenUsed="1"/>
-    <w:lsdException w:name="index 5" w:semiHidden="1" w:unhideWhenUsed="1"/>
-    <w:lsdException w:name="index 6" w:semiHidden="1" w:unhideWhenUsed="1"/>
-    <w:lsdException w:name="index 7" w:semiHidden="1" w:unhideWhenUsed="1"/>
-    <w:lsdException w:name="index 8" w:semiHidden="1" w:unhideWhenUsed="1"/>
-    <w:lsdException w:name="index 9" w:semiHidden="1" w:unhideWhenUsed="1"/>
-    <w:lsdException w:name="toc 1" w:semiHidden="1" w:uiPriority="39" w:unhideWhenUsed="1"/>
-    <w:lsdException w:name="toc 2" w:semiHidden="1" w:uiPriority="39" w:unhideWhenUsed="1"/>
-    <w:lsdException w:name="toc 3" w:semiHidden="1" w:uiPriority="39" w:unhideWhenUsed="1"/>
-    <w:lsdException w:name="toc 4" w:semiHidden="1" w:uiPriority="39" w:unhideWhenUsed="1"/>
-    <w:lsdException w:name="toc 5" w:semiHidden="1" w:uiPriority="39" w:unhideWhenUsed="1"/>
-    <w:lsdException w:name="toc 6" w:semiHidden="1" w:uiPriority="39" w:unhideWhenUsed="1"/>
-    <w:lsdException w:name="toc 7" w:semiHidden="1" w:uiPriority="39" w:unhideWhenUsed="1"/>
-    <w:lsdException w:name="toc 8" w:semiHidden="1" w:uiPriority="39" w:unhideWhenUsed="1"/>
-    <w:lsdException w:name="toc 9" w:semiHidden="1" w:uiPriority="39" w:unhideWhenUsed="1"/>
-    <w:lsdException w:name="Normal Indent" w:semiHidden="1" w:unhideWhenUsed="1"/>
-    <w:lsdException w:name="footnote text" w:semiHidden="1" w:unhideWhenUsed="1"/>
-    <w:lsdException w:name="annotation text" w:semiHidden="1" w:unhideWhenUsed="1"/>
-    <w:lsdException w:name="header" w:semiHidden="1" w:unhideWhenUsed="1"/>
-    <w:lsdException w:name="footer" w:semiHidden="1" w:unhideWhenUsed="1"/>
-    <w:lsdException w:name="index heading" w:semiHidden="1" w:unhideWhenUsed="1"/>
-    <w:lsdException w:name="caption" w:semiHidden="1" w:uiPriority="35" w:unhideWhenUsed="1" w:qFormat="1"/>
-    <w:lsdException w:name="table of figures" w:semiHidden="1" w:unhideWhenUsed="1"/>
-    <w:lsdException w:name="envelope address" w:semiHidden="1" w:unhideWhenUsed="1"/>
-    <w:lsdException w:name="envelope return" w:semiHidden="1" w:unhideWhenUsed="1"/>
-    <w:lsdException w:name="footnote reference" w:semiHidden="1" w:unhideWhenUsed="1"/>
-    <w:lsdException w:name="annotation reference" w:semiHidden="1" w:unhideWhenUsed="1"/>
-    <w:lsdException w:name="line number" w:semiHidden="1" w:unhideWhenUsed="1"/>
-    <w:lsdException w:name="page number" w:semiHidden="1" w:unhideWhenUsed="1"/>
-    <w:lsdException w:name="endnote reference" w:semiHidden="1" w:unhideWhenUsed="1"/>
-    <w:lsdException w:name="endnote text" w:semiHidden="1" w:unhideWhenUsed="1"/>
-    <w:lsdException w:name="table of authorities" w:semiHidden="1" w:unhideWhenUsed="1"/>
-    <w:lsdException w:name="macro" w:semiHidden="1" w:unhideWhenUsed="1"/>
-    <w:lsdException w:name="toa heading" w:semiHidden="1" w:unhideWhenUsed="1"/>
-    <w:lsdException w:name="List" w:semiHidden="1" w:unhideWhenUsed="1"/>
-    <w:lsdException w:name="List Bullet" w:semiHidden="1" w:unhideWhenUsed="1"/>
-    <w:lsdException w:name="List Number" w:semiHidden="1" w:unhideWhenUsed="1"/>
-    <w:lsdException w:name="List 2" w:semiHidden="1" w:unhideWhenUsed="1"/>
-    <w:lsdException w:name="List 3" w:semiHidden="1" w:unhideWhenUsed="1"/>
-    <w:lsdException w:name="List 4" w:semiHidden="1" w:unhideWhenUsed="1"/>
-    <w:lsdException w:name="List 5" w:semiHidden="1" w:unhideWhenUsed="1"/>
-    <w:lsdException w:name="List Bullet 2" w:semiHidden="1" w:unhideWhenUsed="1"/>
-    <w:lsdException w:name="List Bullet 3" w:semiHidden="1" w:unhideWhenUsed="1"/>
-    <w:lsdException w:name="List Bullet 4" w:semiHidden="1" w:unhideWhenUsed="1"/>
-    <w:lsdException w:name="List Bullet 5" w:semiHidden="1" w:unhideWhenUsed="1"/>
-    <w:lsdException w:name="List Number 2" w:semiHidden="1" w:unhideWhenUsed="1"/>
-    <w:lsdException w:name="List Number 3" w:semiHidden="1" w:unhideWhenUsed="1"/>
-    <w:lsdException w:name="List Number 4" w:semiHidden="1" w:unhideWhenUsed="1"/>
-    <w:lsdException w:name="List Number 5" w:semiHidden="1" w:unhideWhenUsed="1"/>
-    <w:lsdException w:name="Title" w:uiPriority="10" w:qFormat="1"/>
-    <w:lsdException w:name="Closing" w:semiHidden="1" w:unhideWhenUsed="1"/>
-    <w:lsdException w:name="Signature" w:semiHidden="1" w:unhideWhenUsed="1"/>
-    <w:lsdException w:name="Default Paragraph Font" w:semiHidden="1" w:uiPriority="1" w:unhideWhenUsed="1"/>
-    <w:lsdException w:name="Body Text" w:semiHidden="1" w:unhideWhenUsed="1"/>
-    <w:lsdException w:name="Body Text Indent" w:semiHidden="1" w:unhideWhenUsed="1"/>
-    <w:lsdException w:name="List Continue" w:semiHidden="1" w:unhideWhenUsed="1"/>
-    <w:lsdException w:name="List Continue 2" w:semiHidden="1" w:unhideWhenUsed="1"/>
-    <w:lsdException w:name="List Continue 3" w:semiHidden="1" w:unhideWhenUsed="1"/>
-    <w:lsdException w:name="List Continue 4" w:semiHidden="1" w:unhideWhenUsed="1"/>
-    <w:lsdException w:name="List Continue 5" w:semiHidden="1" w:unhideWhenUsed="1"/>
-    <w:lsdException w:name="Message Header" w:semiHidden="1" w:unhideWhenUsed="1"/>
-    <w:lsdException w:name="Subtitle" w:uiPriority="11" w:qFormat="1"/>
-    <w:lsdException w:name="Salutation" w:semiHidden="1" w:unhideWhenUsed="1"/>
-    <w:lsdException w:name="Date" w:semiHidden="1" w:unhideWhenUsed="1"/>
-    <w:lsdException w:name="Body Text First Indent" w:semiHidden="1" w:unhideWhenUsed="1"/>
-    <w:lsdException w:name="Body Text First Indent 2" w:semiHidden="1" w:unhideWhenUsed="1"/>
-    <w:lsdException w:name="Note Heading" w:semiHidden="1" w:unhideWhenUsed="1"/>
-    <w:lsdException w:name="Body Text 2" w:semiHidden="1" w:unhideWhenUsed="1"/>
-    <w:lsdException w:name="Body Text 3" w:semiHidden="1" w:unhideWhenUsed="1"/>
-    <w:lsdException w:name="Body Text Indent 2" w:semiHidden="1" w:unhideWhenUsed="1"/>
-    <w:lsdException w:name="Body Text Indent 3" w:semiHidden="1" w:unhideWhenUsed="1"/>
-    <w:lsdException w:name="Block Text" w:semiHidden="1" w:unhideWhenUsed="1"/>
-    <w:lsdException w:name="Hyperlink" w:semiHidden="1" w:unhideWhenUsed="1"/>
-    <w:lsdException w:name="FollowedHyperlink" w:semiHidden="1" w:unhideWhenUsed="1"/>
-    <w:lsdException w:name="Strong" w:uiPriority="22" w:qFormat="1"/>
-    <w:lsdException w:name="Emphasis" w:uiPriority="20" w:qFormat="1"/>
-    <w:lsdException w:name="Document Map" w:semiHidden="1" w:unhideWhenUsed="1"/>
-    <w:lsdException w:name="Plain Text" w:semiHidden="1" w:unhideWhenUsed="1"/>
-    <w:lsdException w:name="E-mail Signature" w:semiHidden="1" w:unhideWhenUsed="1"/>
-    <w:lsdException w:name="HTML Top of Form" w:semiHidden="1" w:unhideWhenUsed="1"/>
-    <w:lsdException w:name="HTML Bottom of Form" w:semiHidden="1" w:unhideWhenUsed="1"/>
-    <w:lsdException w:name="Normal (Web)" w:semiHidden="1" w:unhideWhenUsed="1"/>
-    <w:lsdException w:name="HTML Acronym" w:semiHidden="1" w:unhideWhenUsed="1"/>
-    <w:lsdException w:name="HTML Address" w:semiHidden="1" w:unhideWhenUsed="1"/>
-    <w:lsdException w:name="HTML Cite" w:semiHidden="1" w:unhideWhenUsed="1"/>
-    <w:lsdException w:name="HTML Code" w:semiHidden="1" w:unhideWhenUsed="1"/>
-    <w:lsdException w:name="HTML Definition" w:semiHidden="1" w:unhideWhenUsed="1"/>
-    <w:lsdException w:name="HTML Keyboard" w:semiHidden="1" w:unhideWhenUsed="1"/>
-    <w:lsdException w:name="HTML Preformatted" w:semiHidden="1" w:unhideWhenUsed="1"/>
-    <w:lsdException w:name="HTML Sample" w:semiHidden="1" w:unhideWhenUsed="1"/>
-    <w:lsdException w:name="HTML Typewriter" w:semiHidden="1" w:unhideWhenUsed="1"/>
-    <w:lsdException w:name="HTML Variable" w:semiHidden="1" w:unhideWhenUsed="1"/>
-    <w:lsdException w:name="Normal Table" w:semiHidden="1" w:unhideWhenUsed="1"/>
-    <w:lsdException w:name="annotation subject" w:semiHidden="1" w:unhideWhenUsed="1"/>
-    <w:lsdException w:name="No List" w:semiHidden="1" w:unhideWhenUsed="1"/>
-    <w:lsdException w:name="Outline List 1" w:semiHidden="1" w:unhideWhenUsed="1"/>
-    <w:lsdException w:name="Outline List 2" w:semiHidden="1" w:unhideWhenUsed="1"/>
-    <w:lsdException w:name="Outline List 3" w:semiHidden="1" w:unhideWhenUsed="1"/>
-    <w:lsdException w:name="Table Simple 1" w:semiHidden="1" w:unhideWhenUsed="1"/>
-    <w:lsdException w:name="Table Simple 2" w:semiHidden="1" w:unhideWhenUsed="1"/>
-    <w:lsdException w:name="Table Simple 3" w:semiHidden="1" w:unhideWhenUsed="1"/>
-    <w:lsdException w:name="Table Classic 1" w:semiHidden="1" w:unhideWhenUsed="1"/>
-    <w:lsdException w:name="Table Classic 2" w:semiHidden="1" w:unhideWhenUsed="1"/>
-    <w:lsdException w:name="Table Classic 3" w:semiHidden="1" w:unhideWhenUsed="1"/>
-    <w:lsdException w:name="Table Classic 4" w:semiHidden="1" w:unhideWhenUsed="1"/>
-    <w:lsdException w:name="Table Colorful 1" w:semiHidden="1" w:unhideWhenUsed="1"/>
-    <w:lsdException w:name="Table Colorful 2" w:semiHidden="1" w:unhideWhenUsed="1"/>
-    <w:lsdException w:name="Table Colorful 3" w:semiHidden="1" w:unhideWhenUsed="1"/>
-    <w:lsdException w:name="Table Columns 1" w:semiHidden="1" w:unhideWhenUsed="1"/>
-    <w:lsdException w:name="Table Columns 2" w:semiHidden="1" w:unhideWhenUsed="1"/>
-    <w:lsdException w:name="Table Columns 3" w:semiHidden="1" w:unhideWhenUsed="1"/>
-    <w:lsdException w:name="Table Columns 4" w:semiHidden="1" w:unhideWhenUsed="1"/>
-    <w:lsdException w:name="Table Columns 5" w:semiHidden="1" w:unhideWhenUsed="1"/>
-    <w:lsdException w:name="Table Grid 1" w:semiHidden="1" w:unhideWhenUsed="1"/>
-    <w:lsdException w:name="Table Grid 2" w:semiHidden="1" w:unhideWhenUsed="1"/>
-    <w:lsdException w:name="Table Grid 3" w:semiHidden="1" w:unhideWhenUsed="1"/>
-    <w:lsdException w:name="Table Grid 4" w:semiHidden="1" w:unhideWhenUsed="1"/>
-    <w:lsdException w:name="Table Grid 5" w:semiHidden="1" w:unhideWhenUsed="1"/>
-    <w:lsdException w:name="Table Grid 6" w:semiHidden="1" w:unhideWhenUsed="1"/>
-    <w:lsdException w:name="Table Grid 7" w:semiHidden="1" w:unhideWhenUsed="1"/>
-    <w:lsdException w:name="Table Grid 8" w:semiHidden="1" w:unhideWhenUsed="1"/>
-    <w:lsdException w:name="Table List 1" w:semiHidden="1" w:unhideWhenUsed="1"/>
-    <w:lsdException w:name="Table List 2" w:semiHidden="1" w:unhideWhenUsed="1"/>
-    <w:lsdException w:name="Table List 3" w:semiHidden="1" w:unhideWhenUsed="1"/>
-    <w:lsdException w:name="Table List 4" w:semiHidden="1" w:unhideWhenUsed="1"/>
-    <w:lsdException w:name="Table List 5" w:semiHidden="1" w:unhideWhenUsed="1"/>
-    <w:lsdException w:name="Table List 6" w:semiHidden="1" w:unhideWhenUsed="1"/>
-    <w:lsdException w:name="Table List 7" w:semiHidden="1" w:unhideWhenUsed="1"/>
-    <w:lsdException w:name="Table List 8" w:semiHidden="1" w:unhideWhenUsed="1"/>
-    <w:lsdException w:name="Table 3D effects 1" w:semiHidden="1" w:unhideWhenUsed="1"/>
-    <w:lsdException w:name="Table 3D effects 2" w:semiHidden="1" w:unhideWhenUsed="1"/>
-    <w:lsdException w:name="Table 3D effects 3" w:semiHidden="1" w:unhideWhenUsed="1"/>
-    <w:lsdException w:name="Table Contemporary" w:semiHidden="1" w:unhideWhenUsed="1"/>
-    <w:lsdException w:name="Table Elegant" w:semiHidden="1" w:unhideWhenUsed="1"/>
-    <w:lsdException w:name="Table Professional" w:semiHidden="1" w:unhideWhenUsed="1"/>
-    <w:lsdException w:name="Table Subtle 1" w:semiHidden="1" w:unhideWhenUsed="1"/>
-    <w:lsdException w:name="Table Subtle 2" w:semiHidden="1" w:unhideWhenUsed="1"/>
-    <w:lsdException w:name="Table Web 1" w:semiHidden="1" w:unhideWhenUsed="1"/>
-    <w:lsdException w:name="Table Web 2" w:semiHidden="1" w:unhideWhenUsed="1"/>
-    <w:lsdException w:name="Table Web 3" w:semiHidden="1" w:unhideWhenUsed="1"/>
-    <w:lsdException w:name="Balloon Text" w:semiHidden="1" w:unhideWhenUsed="1"/>
-    <w:lsdException w:name="Table Grid" w:uiPriority="59"/>
-    <w:lsdException w:name="Table Theme" w:semiHidden="1" w:unhideWhenUsed="1"/>
-    <w:lsdException w:name="Placeholder Text" w:semiHidden="1"/>
-    <w:lsdException w:name="No Spacing" w:uiPriority="1" w:qFormat="1"/>
-    <w:lsdException w:name="Light Shading" w:uiPriority="60"/>
-    <w:lsdException w:name="Light List" w:uiPriority="61"/>
-    <w:lsdException w:name="Light Grid" w:uiPriority="62"/>
-    <w:lsdException w:name="Medium Shading 1" w:uiPriority="63"/>
-    <w:lsdException w:name="Medium Shading 2" w:uiPriority="64"/>
-    <w:lsdException w:name="Medium List 1" w:uiPriority="65"/>
-    <w:lsdException w:name="Medium List 2" w:uiPriority="66"/>
-    <w:lsdException w:name="Medium Grid 1" w:uiPriority="67"/>
-    <w:lsdException w:name="Medium Grid 2" w:uiPriority="68"/>
-    <w:lsdException w:name="Medium Grid 3" w:uiPriority="69"/>
-    <w:lsdException w:name="Dark List" w:uiPriority="70"/>
-    <w:lsdException w:name="Colorful Shading" w:uiPriority="71"/>
-    <w:lsdException w:name="Colorful List" w:uiPriority="72"/>
-    <w:lsdException w:name="Colorful Grid" w:uiPriority="73"/>
-    <w:lsdException w:name="Light Shading Accent 1" w:uiPriority="60"/>
-    <w:lsdException w:name="Light List Accent 1" w:uiPriority="61"/>
-    <w:lsdException w:name="Light Grid Accent 1" w:uiPriority="62"/>
-    <w:lsdException w:name="Medium Shading 1 Accent 1" w:uiPriority="63"/>
-    <w:lsdException w:name="Medium Shading 2 Accent 1" w:uiPriority="64"/>
-    <w:lsdException w:name="Medium List 1 Accent 1" w:uiPriority="65"/>
-    <w:lsdException w:name="Revision" w:semiHidden="1"/>
-    <w:lsdException w:name="List Paragraph" w:uiPriority="34" w:qFormat="1"/>
-    <w:lsdException w:name="Quote" w:uiPriority="29" w:qFormat="1"/>
-    <w:lsdException w:name="Intense Quote" w:uiPriority="30" w:qFormat="1"/>
-    <w:lsdException w:name="Medium List 2 Accent 1" w:uiPriority="66"/>
-    <w:lsdException w:name="Medium Grid 1 Accent 1" w:uiPriority="67"/>
-    <w:lsdException w:name="Medium Grid 2 Accent 1" w:uiPriority="68"/>
-    <w:lsdException w:name="Medium Grid 3 Accent 1" w:uiPriority="69"/>
-    <w:lsdException w:name="Dark List Accent 1" w:uiPriority="70"/>
-    <w:lsdException w:name="Colorful Shading Accent 1" w:uiPriority="71"/>
-    <w:lsdException w:name="Colorful List Accent 1" w:uiPriority="72"/>
-    <w:lsdException w:name="Colorful Grid Accent 1" w:uiPriority="73"/>
-    <w:lsdException w:name="Light Shading Accent 2" w:uiPriority="60"/>
-    <w:lsdException w:name="Light List Accent 2" w:uiPriority="61"/>
-    <w:lsdException w:name="Light Grid Accent 2" w:uiPriority="62"/>
-    <w:lsdException w:name="Medium Shading 1 Accent 2" w:uiPriority="63"/>
-    <w:lsdException w:name="Medium Shading 2 Accent 2" w:uiPriority="64"/>
-    <w:lsdException w:name="Medium List 1 Accent 2" w:uiPriority="65"/>
-    <w:lsdException w:name="Medium List 2 Accent 2" w:uiPriority="66"/>
-    <w:lsdException w:name="Medium Grid 1 Accent 2" w:uiPriority="67"/>
-    <w:lsdException w:name="Medium Grid 2 Accent 2" w:uiPriority="68"/>
-    <w:lsdException w:name="Medium Grid 3 Accent 2" w:uiPriority="69"/>
-    <w:lsdException w:name="Dark List Accent 2" w:uiPriority="70"/>
-    <w:lsdException w:name="Colorful Shading Accent 2" w:uiPriority="71"/>
-    <w:lsdException w:name="Colorful List Accent 2" w:uiPriority="72"/>
-    <w:lsdException w:name="Colorful Grid Accent 2" w:uiPriority="73"/>
-    <w:lsdException w:name="Light Shading Accent 3" w:uiPriority="60"/>
-    <w:lsdException w:name="Light List Accent 3" w:uiPriority="61"/>
-    <w:lsdException w:name="Light Grid Accent 3" w:uiPriority="62"/>
-    <w:lsdException w:name="Medium Shading 1 Accent 3" w:uiPriority="63"/>
-    <w:lsdException w:name="Medium Shading 2 Accent 3" w:uiPriority="64"/>
-    <w:lsdException w:name="Medium List 1 Accent 3" w:uiPriority="65"/>
-    <w:lsdException w:name="Medium List 2 Accent 3" w:uiPriority="66"/>
-    <w:lsdException w:name="Medium Grid 1 Accent 3" w:uiPriority="67"/>
-    <w:lsdException w:name="Medium Grid 2 Accent 3" w:uiPriority="68"/>
-    <w:lsdException w:name="Medium Grid 3 Accent 3" w:uiPriority="69"/>
-    <w:lsdException w:name="Dark List Accent 3" w:uiPriority="70"/>
-    <w:lsdException w:name="Colorful Shading Accent 3" w:uiPriority="71"/>
-    <w:lsdException w:name="Colorful List Accent 3" w:uiPriority="72"/>
-    <w:lsdException w:name="Colorful Grid Accent 3" w:uiPriority="73"/>
-    <w:lsdException w:name="Light Shading Accent 4" w:uiPriority="60"/>
-    <w:lsdException w:name="Light List Accent 4" w:uiPriority="61"/>
-    <w:lsdException w:name="Light Grid Accent 4" w:uiPriority="62"/>
-    <w:lsdException w:name="Medium Shading 1 Accent 4" w:uiPriority="63"/>
-    <w:lsdException w:name="Medium Shading 2 Accent 4" w:uiPriority="64"/>
-    <w:lsdException w:name="Medium List 1 Accent 4" w:uiPriority="65"/>
-    <w:lsdException w:name="Medium List 2 Accent 4" w:uiPriority="66"/>
-    <w:lsdException w:name="Medium Grid 1 Accent 4" w:uiPriority="67"/>
-    <w:lsdException w:name="Medium Grid 2 Accent 4" w:uiPriority="68"/>
-    <w:lsdException w:name="Medium Grid 3 Accent 4" w:uiPriority="69"/>
-    <w:lsdException w:name="Dark List Accent 4" w:uiPriority="70"/>
-    <w:lsdException w:name="Colorful Shading Accent 4" w:uiPriority="71"/>
-    <w:lsdException w:name="Colorful List Accent 4" w:uiPriority="72"/>
-    <w:lsdException w:name="Colorful Grid Accent 4" w:uiPriority="73"/>
-    <w:lsdException w:name="Light Shading Accent 5" w:uiPriority="60"/>
-    <w:lsdException w:name="Light List Accent 5" w:uiPriority="61"/>
-    <w:lsdException w:name="Light Grid Accent 5" w:uiPriority="62"/>
-    <w:lsdException w:name="Medium Shading 1 Accent 5" w:uiPriority="63"/>
-    <w:lsdException w:name="Medium Shading 2 Accent 5" w:uiPriority="64"/>
-    <w:lsdException w:name="Medium List 1 Accent 5" w:uiPriority="65"/>
-    <w:lsdException w:name="Medium List 2 Accent 5" w:uiPriority="66"/>
-    <w:lsdException w:name="Medium Grid 1 Accent 5" w:uiPriority="67"/>
-    <w:lsdException w:name="Medium Grid 2 Accent 5" w:uiPriority="68"/>
-    <w:lsdException w:name="Medium Grid 3 Accent 5" w:uiPriority="69"/>
-    <w:lsdException w:name="Dark List Accent 5" w:uiPriority="70"/>
-    <w:lsdException w:name="Colorful Shading Accent 5" w:uiPriority="71"/>
-    <w:lsdException w:name="Colorful List Accent 5" w:uiPriority="72"/>
-    <w:lsdException w:name="Colorful Grid Accent 5" w:uiPriority="73"/>
-    <w:lsdException w:name="Light Shading Accent 6" w:uiPriority="60"/>
-    <w:lsdException w:name="Light List Accent 6" w:uiPriority="61"/>
-    <w:lsdException w:name="Light Grid Accent 6" w:uiPriority="62"/>
-    <w:lsdException w:name="Medium Shading 1 Accent 6" w:uiPriority="63"/>
-    <w:lsdException w:name="Medium Shading 2 Accent 6" w:uiPriority="64"/>
-    <w:lsdException w:name="Medium List 1 Accent 6" w:uiPriority="65"/>
-    <w:lsdException w:name="Medium List 2 Accent 6" w:uiPriority="66"/>
-    <w:lsdException w:name="Medium Grid 1 Accent 6" w:uiPriority="67"/>
-    <w:lsdException w:name="Medium Grid 2 Accent 6" w:uiPriority="68"/>
-    <w:lsdException w:name="Medium Grid 3 Accent 6" w:uiPriority="69"/>
-    <w:lsdException w:name="Dark List Accent 6" w:uiPriority="70"/>
-    <w:lsdException w:name="Colorful Shading Accent 6" w:uiPriority="71"/>
-    <w:lsdException w:name="Colorful List Accent 6" w:uiPriority="72"/>
-    <w:lsdException w:name="Colorful Grid Accent 6" w:uiPriority="73"/>
-    <w:lsdException w:name="Subtle Emphasis" w:uiPriority="19" w:qFormat="1"/>
-    <w:lsdException w:name="Intense Emphasis" w:uiPriority="21" w:qFormat="1"/>
-    <w:lsdException w:name="Subtle Reference" w:uiPriority="31" w:qFormat="1"/>
-    <w:lsdException w:name="Intense Reference" w:uiPriority="32" w:qFormat="1"/>
-    <w:lsdException w:name="Book Title" w:uiPriority="33" w:qFormat="1"/>
-    <w:lsdException w:name="Bibliography" w:semiHidden="1" w:uiPriority="37" w:unhideWhenUsed="1"/>
-    <w:lsdException w:name="TOC Heading" w:semiHidden="1" w:uiPriority="39" w:unhideWhenUsed="1" w:qFormat="1"/>
-    <w:lsdException w:name="Plain Table 1" w:uiPriority="41"/>
-    <w:lsdException w:name="Plain Table 2" w:uiPriority="42"/>
-    <w:lsdException w:name="Plain Table 3" w:uiPriority="43"/>
-    <w:lsdException w:name="Plain Table 4" w:uiPriority="44"/>
-    <w:lsdException w:name="Plain Table 5" w:uiPriority="45"/>
-    <w:lsdException w:name="Grid Table Light" w:uiPriority="40"/>
-    <w:lsdException w:name="Grid Table 1 Light" w:uiPriority="46"/>
-    <w:lsdException w:name="Grid Table 2" w:uiPriority="47"/>
-    <w:lsdException w:name="Grid Table 3" w:uiPriority="48"/>
-    <w:lsdException w:name="Grid Table 4" w:uiPriority="49"/>
-    <w:lsdException w:name="Grid Table 5 Dark" w:uiPriority="50"/>
-    <w:lsdException w:name="Grid Table 6 Colorful" w:uiPriority="51"/>
-    <w:lsdException w:name="Grid Table 7 Colorful" w:uiPriority="52"/>
-    <w:lsdException w:name="Grid Table 1 Light Accent 1" w:uiPriority="46"/>
-    <w:lsdException w:name="Grid Table 2 Accent 1" w:uiPriority="47"/>
-    <w:lsdException w:name="Grid Table 3 Accent 1" w:uiPriority="48"/>
-    <w:lsdException w:name="Grid Table 4 Accent 1" w:uiPriority="49"/>
-    <w:lsdException w:name="Grid Table 5 Dark Accent 1" w:uiPriority="50"/>
-    <w:lsdException w:name="Grid Table 6 Colorful Accent 1" w:uiPriority="51"/>
-    <w:lsdException w:name="Grid Table 7 Colorful Accent 1" w:uiPriority="52"/>
-    <w:lsdException w:name="Grid Table 1 Light Accent 2" w:uiPriority="46"/>
-    <w:lsdException w:name="Grid Table 2 Accent 2" w:uiPriority="47"/>
-    <w:lsdException w:name="Grid Table 3 Accent 2" w:uiPriority="48"/>
-    <w:lsdException w:name="Grid Table 4 Accent 2" w:uiPriority="49"/>
-    <w:lsdException w:name="Grid Table 5 Dark Accent 2" w:uiPriority="50"/>
-    <w:lsdException w:name="Grid Table 6 Colorful Accent 2" w:uiPriority="51"/>
-    <w:lsdException w:name="Grid Table 7 Colorful Accent 2" w:uiPriority="52"/>
-    <w:lsdException w:name="Grid Table 1 Light Accent 3" w:uiPriority="46"/>
-    <w:lsdException w:name="Grid Table 2 Accent 3" w:uiPriority="47"/>
-    <w:lsdException w:name="Grid Table 3 Accent 3" w:uiPriority="48"/>
-    <w:lsdException w:name="Grid Table 4 Accent 3" w:uiPriority="49"/>
-    <w:lsdException w:name="Grid Table 5 Dark Accent 3" w:uiPriority="50"/>
-    <w:lsdException w:name="Grid Table 6 Colorful Accent 3" w:uiPriority="51"/>
-    <w:lsdException w:name="Grid Table 7 Colorful Accent 3" w:uiPriority="52"/>
-    <w:lsdException w:name="Grid Table 1 Light Accent 4" w:uiPriority="46"/>
-    <w:lsdException w:name="Grid Table 2 Accent 4" w:uiPriority="47"/>
-    <w:lsdException w:name="Grid Table 3 Accent 4" w:uiPriority="48"/>
-    <w:lsdException w:name="Grid Table 4 Accent 4" w:uiPriority="49"/>
-    <w:lsdException w:name="Grid Table 5 Dark Accent 4" w:uiPriority="50"/>
-    <w:lsdException w:name="Grid Table 6 Colorful Accent 4" w:uiPriority="51"/>
-    <w:lsdException w:name="Grid Table 7 Colorful Accent 4" w:uiPriority="52"/>
-    <w:lsdException w:name="Grid Table 1 Light Accent 5" w:uiPriority="46"/>
-    <w:lsdException w:name="Grid Table 2 Accent 5" w:uiPriority="47"/>
-    <w:lsdException w:name="Grid Table 3 Accent 5" w:uiPriority="48"/>
-    <w:lsdException w:name="Grid Table 4 Accent 5" w:uiPriority="49"/>
-    <w:lsdException w:name="Grid Table 5 Dark Accent 5" w:uiPriority="50"/>
-    <w:lsdException w:name="Grid Table 6 Colorful Accent 5" w:uiPriority="51"/>
-    <w:lsdException w:name="Grid Table 7 Colorful Accent 5" w:uiPriority="52"/>
-    <w:lsdException w:name="Grid Table 1 Light Accent 6" w:uiPriority="46"/>
-    <w:lsdException w:name="Grid Table 2 Accent 6" w:uiPriority="47"/>
-    <w:lsdException w:name="Grid Table 3 Accent 6" w:uiPriority="48"/>
-    <w:lsdException w:name="Grid Table 4 Accent 6" w:uiPriority="49"/>
-    <w:lsdException w:name="Grid Table 5 Dark Accent 6" w:uiPriority="50"/>
-    <w:lsdException w:name="Grid Table 6 Colorful Accent 6" w:uiPriority="51"/>
-    <w:lsdException w:name="Grid Table 7 Colorful Accent 6" w:uiPriority="52"/>
-    <w:lsdException w:name="List Table 1 Light" w:uiPriority="46"/>
-    <w:lsdException w:name="List Table 2" w:uiPriority="47"/>
-    <w:lsdException w:name="List Table 3" w:uiPriority="48"/>
-    <w:lsdException w:name="List Table 4" w:uiPriority="49"/>
-    <w:lsdException w:name="List Table 5 Dark" w:uiPriority="50"/>
-    <w:lsdException w:name="List Table 6 Colorful" w:uiPriority="51"/>
-    <w:lsdException w:name="List Table 7 Colorful" w:uiPriority="52"/>
-    <w:lsdException w:name="List Table 1 Light Accent 1" w:uiPriority="46"/>
-    <w:lsdException w:name="List Table 2 Accent 1" w:uiPriority="47"/>
-    <w:lsdException w:name="List Table 3 Accent 1" w:uiPriority="48"/>
-    <w:lsdException w:name="List Table 4 Accent 1" w:uiPriority="49"/>
-    <w:lsdException w:name="List Table 5 Dark Accent 1" w:uiPriority="50"/>
-    <w:lsdException w:name="List Table 6 Colorful Accent 1" w:uiPriority="51"/>
-    <w:lsdException w:name="List Table 7 Colorful Accent 1" w:uiPriority="52"/>
-    <w:lsdException w:name="List Table 1 Light Accent 2" w:uiPriority="46"/>
-    <w:lsdException w:name="List Table 2 Accent 2" w:uiPriority="47"/>
-    <w:lsdException w:name="List Table 3 Accent 2" w:uiPriority="48"/>
-    <w:lsdException w:name="List Table 4 Accent 2" w:uiPriority="49"/>
-    <w:lsdException w:name="List Table 5 Dark Accent 2" w:uiPriority="50"/>
-    <w:lsdException w:name="List Table 6 Colorful Accent 2" w:uiPriority="51"/>
-    <w:lsdException w:name="List Table 7 Colorful Accent 2" w:uiPriority="52"/>
-    <w:lsdException w:name="List Table 1 Light Accent 3" w:uiPriority="46"/>
-    <w:lsdException w:name="List Table 2 Accent 3" w:uiPriority="47"/>
-    <w:lsdException w:name="List Table 3 Accent 3" w:uiPriority="48"/>
-    <w:lsdException w:name="List Table 4 Accent 3" w:uiPriority="49"/>
-    <w:lsdException w:name="List Table 5 Dark Accent 3" w:uiPriority="50"/>
-    <w:lsdException w:name="List Table 6 Colorful Accent 3" w:uiPriority="51"/>
-    <w:lsdException w:name="List Table 7 Colorful Accent 3" w:uiPriority="52"/>
-    <w:lsdException w:name="List Table 1 Light Accent 4" w:uiPriority="46"/>
-    <w:lsdException w:name="List Table 2 Accent 4" w:uiPriority="47"/>
-    <w:lsdException w:name="List Table 3 Accent 4" w:uiPriority="48"/>
-    <w:lsdException w:name="List Table 4 Accent 4" w:uiPriority="49"/>
-    <w:lsdException w:name="List Table 5 Dark Accent 4" w:uiPriority="50"/>
-    <w:lsdException w:name="List Table 6 Colorful Accent 4" w:uiPriority="51"/>
-    <w:lsdException w:name="List Table 7 Colorful Accent 4" w:uiPriority="52"/>
-    <w:lsdException w:name="List Table 1 Light Accent 5" w:uiPriority="46"/>
-    <w:lsdException w:name="List Table 2 Accent 5" w:uiPriority="47"/>
-    <w:lsdException w:name="List Table 3 Accent 5" w:uiPriority="48"/>
-    <w:lsdException w:name="List Table 4 Accent 5" w:uiPriority="49"/>
-    <w:lsdException w:name="List Table 5 Dark Accent 5" w:uiPriority="50"/>
-    <w:lsdException w:name="List Table 6 Colorful Accent 5" w:uiPriority="51"/>
-    <w:lsdException w:name="List Table 7 Colorful Accent 5" w:uiPriority="52"/>
-    <w:lsdException w:name="List Table 1 Light Accent 6" w:uiPriority="46"/>
-    <w:lsdException w:name="List Table 2 Accent 6" w:uiPriority="47"/>
-    <w:lsdException w:name="List Table 3 Accent 6" w:uiPriority="48"/>
-    <w:lsdException w:name="List Table 4 Accent 6" w:uiPriority="49"/>
-    <w:lsdException w:name="List Table 5 Dark Accent 6" w:uiPriority="50"/>
-    <w:lsdException w:name="List Table 6 Colorful Accent 6" w:uiPriority="51"/>
-    <w:lsdException w:name="List Table 7 Colorful Accent 6" w:uiPriority="52"/>
+  <w:latentStyles w:defLockedState="0" w:defUIPriority="99" w:defSemiHidden="1" w:defUnhideWhenUsed="1" w:defQFormat="0" w:count="267">
+    <w:lsdException w:name="Normal" w:semiHidden="0" w:uiPriority="0" w:unhideWhenUsed="0" w:qFormat="1"/>
+    <w:lsdException w:name="heading 1" w:semiHidden="0" w:uiPriority="9" w:unhideWhenUsed="0" w:qFormat="1"/>
+    <w:lsdException w:name="heading 2" w:uiPriority="9" w:qFormat="1"/>
+    <w:lsdException w:name="heading 3" w:uiPriority="9" w:qFormat="1"/>
+    <w:lsdException w:name="heading 4" w:uiPriority="9" w:qFormat="1"/>
+    <w:lsdException w:name="heading 5" w:uiPriority="9" w:qFormat="1"/>
+    <w:lsdException w:name="heading 6" w:uiPriority="9" w:qFormat="1"/>
+    <w:lsdException w:name="heading 7" w:uiPriority="9" w:qFormat="1"/>
+    <w:lsdException w:name="heading 8" w:uiPriority="9" w:qFormat="1"/>
+    <w:lsdException w:name="heading 9" w:uiPriority="9" w:qFormat="1"/>
+    <w:lsdException w:name="toc 1" w:uiPriority="39"/>
+    <w:lsdException w:name="toc 2" w:uiPriority="39"/>
+    <w:lsdException w:name="toc 3" w:uiPriority="39"/>
+    <w:lsdException w:name="toc 4" w:uiPriority="39"/>
+    <w:lsdException w:name="toc 5" w:uiPriority="39"/>
+    <w:lsdException w:name="toc 6" w:uiPriority="39"/>
+    <w:lsdException w:name="toc 7" w:uiPriority="39"/>
+    <w:lsdException w:name="toc 8" w:uiPriority="39"/>
+    <w:lsdException w:name="toc 9" w:uiPriority="39"/>
+    <w:lsdException w:name="caption" w:uiPriority="35" w:qFormat="1"/>
+    <w:lsdException w:name="Title" w:semiHidden="0" w:uiPriority="10" w:unhideWhenUsed="0" w:qFormat="1"/>
+    <w:lsdException w:name="Default Paragraph Font" w:uiPriority="1"/>
+    <w:lsdException w:name="Subtitle" w:semiHidden="0" w:uiPriority="11" w:unhideWhenUsed="0" w:qFormat="1"/>
+    <w:lsdException w:name="Strong" w:semiHidden="0" w:uiPriority="22" w:unhideWhenUsed="0" w:qFormat="1"/>
+    <w:lsdException w:name="Emphasis" w:semiHidden="0" w:uiPriority="20" w:unhideWhenUsed="0" w:qFormat="1"/>
+    <w:lsdException w:name="Table Grid" w:semiHidden="0" w:uiPriority="59" w:unhideWhenUsed="0"/>
+    <w:lsdException w:name="Placeholder Text" w:unhideWhenUsed="0"/>
+    <w:lsdException w:name="No Spacing" w:semiHidden="0" w:uiPriority="1" w:unhideWhenUsed="0" w:qFormat="1"/>
+    <w:lsdException w:name="Light Shading" w:semiHidden="0" w:uiPriority="60" w:unhideWhenUsed="0"/>
+    <w:lsdException w:name="Light List" w:semiHidden="0" w:uiPriority="61" w:unhideWhenUsed="0"/>
+    <w:lsdException w:name="Light Grid" w:semiHidden="0" w:uiPriority="62" w:unhideWhenUsed="0"/>
+    <w:lsdException w:name="Medium Shading 1" w:semiHidden="0" w:uiPriority="63" w:unhideWhenUsed="0"/>
+    <w:lsdException w:name="Medium Shading 2" w:semiHidden="0" w:uiPriority="64" w:unhideWhenUsed="0"/>
+    <w:lsdException w:name="Medium List 1" w:semiHidden="0" w:uiPriority="65" w:unhideWhenUsed="0"/>
+    <w:lsdException w:name="Medium List 2" w:semiHidden="0" w:uiPriority="66" w:unhideWhenUsed="0"/>
+    <w:lsdException w:name="Medium Grid 1" w:semiHidden="0" w:uiPriority="67" w:unhideWhenUsed="0"/>
+    <w:lsdException w:name="Medium Grid 2" w:semiHidden="0" w:uiPriority="68" w:unhideWhenUsed="0"/>
+    <w:lsdException w:name="Medium Grid 3" w:semiHidden="0" w:uiPriority="69" w:unhideWhenUsed="0"/>
+    <w:lsdException w:name="Dark List" w:semiHidden="0" w:uiPriority="70" w:unhideWhenUsed="0"/>
+    <w:lsdException w:name="Colorful Shading" w:semiHidden="0" w:uiPriority="71" w:unhideWhenUsed="0"/>
+    <w:lsdException w:name="Colorful List" w:semiHidden="0" w:uiPriority="72" w:unhideWhenUsed="0"/>
+    <w:lsdException w:name="Colorful Grid" w:semiHidden="0" w:uiPriority="73" w:unhideWhenUsed="0"/>
+    <w:lsdException w:name="Light Shading Accent 1" w:semiHidden="0" w:uiPriority="60" w:unhideWhenUsed="0"/>
+    <w:lsdException w:name="Light List Accent 1" w:semiHidden="0" w:uiPriority="61" w:unhideWhenUsed="0"/>
+    <w:lsdException w:name="Light Grid Accent 1" w:semiHidden="0" w:uiPriority="62" w:unhideWhenUsed="0"/>
+    <w:lsdException w:name="Medium Shading 1 Accent 1" w:semiHidden="0" w:uiPriority="63" w:unhideWhenUsed="0"/>
+    <w:lsdException w:name="Medium Shading 2 Accent 1" w:semiHidden="0" w:uiPriority="64" w:unhideWhenUsed="0"/>
+    <w:lsdException w:name="Medium List 1 Accent 1" w:semiHidden="0" w:uiPriority="65" w:unhideWhenUsed="0"/>
+    <w:lsdException w:name="Revision" w:unhideWhenUsed="0"/>
+    <w:lsdException w:name="List Paragraph" w:semiHidden="0" w:uiPriority="34" w:unhideWhenUsed="0" w:qFormat="1"/>
+    <w:lsdException w:name="Quote" w:semiHidden="0" w:uiPriority="29" w:unhideWhenUsed="0" w:qFormat="1"/>
+    <w:lsdException w:name="Intense Quote" w:semiHidden="0" w:uiPriority="30" w:unhideWhenUsed="0" w:qFormat="1"/>
+    <w:lsdException w:name="Medium List 2 Accent 1" w:semiHidden="0" w:uiPriority="66" w:unhideWhenUsed="0"/>
+    <w:lsdException w:name="Medium Grid 1 Accent 1" w:semiHidden="0" w:uiPriority="67" w:unhideWhenUsed="0"/>
+    <w:lsdException w:name="Medium Grid 2 Accent 1" w:semiHidden="0" w:uiPriority="68" w:unhideWhenUsed="0"/>
+    <w:lsdException w:name="Medium Grid 3 Accent 1" w:semiHidden="0" w:uiPriority="69" w:unhideWhenUsed="0"/>
+    <w:lsdException w:name="Dark List Accent 1" w:semiHidden="0" w:uiPriority="70" w:unhideWhenUsed="0"/>
+    <w:lsdException w:name="Colorful Shading Accent 1" w:semiHidden="0" w:uiPriority="71" w:unhideWhenUsed="0"/>
+    <w:lsdException w:name="Colorful List Accent 1" w:semiHidden="0" w:uiPriority="72" w:unhideWhenUsed="0"/>
+    <w:lsdException w:name="Colorful Grid Accent 1" w:semiHidden="0" w:uiPriority="73" w:unhideWhenUsed="0"/>
+    <w:lsdException w:name="Light Shading Accent 2" w:semiHidden="0" w:uiPriority="60" w:unhideWhenUsed="0"/>
+    <w:lsdException w:name="Light List Accent 2" w:semiHidden="0" w:uiPriority="61" w:unhideWhenUsed="0"/>
+    <w:lsdException w:name="Light Grid Accent 2" w:semiHidden="0" w:uiPriority="62" w:unhideWhenUsed="0"/>
+    <w:lsdException w:name="Medium Shading 1 Accent 2" w:semiHidden="0" w:uiPriority="63" w:unhideWhenUsed="0"/>
+    <w:lsdException w:name="Medium Shading 2 Accent 2" w:semiHidden="0" w:uiPriority="64" w:unhideWhenUsed="0"/>
+    <w:lsdException w:name="Medium List 1 Accent 2" w:semiHidden="0" w:uiPriority="65" w:unhideWhenUsed="0"/>
+    <w:lsdException w:name="Medium List 2 Accent 2" w:semiHidden="0" w:uiPriority="66" w:unhideWhenUsed="0"/>
+    <w:lsdException w:name="Medium Grid 1 Accent 2" w:semiHidden="0" w:uiPriority="67" w:unhideWhenUsed="0"/>
+    <w:lsdException w:name="Medium Grid 2 Accent 2" w:semiHidden="0" w:uiPriority="68" w:unhideWhenUsed="0"/>
+    <w:lsdException w:name="Medium Grid 3 Accent 2" w:semiHidden="0" w:uiPriority="69" w:unhideWhenUsed="0"/>
+    <w:lsdException w:name="Dark List Accent 2" w:semiHidden="0" w:uiPriority="70" w:unhideWhenUsed="0"/>
+    <w:lsdException w:name="Colorful Shading Accent 2" w:semiHidden="0" w:uiPriority="71" w:unhideWhenUsed="0"/>
+    <w:lsdException w:name="Colorful List Accent 2" w:semiHidden="0" w:uiPriority="72" w:unhideWhenUsed="0"/>
+    <w:lsdException w:name="Colorful Grid Accent 2" w:semiHidden="0" w:uiPriority="73" w:unhideWhenUsed="0"/>
+    <w:lsdException w:name="Light Shading Accent 3" w:semiHidden="0" w:uiPriority="60" w:unhideWhenUsed="0"/>
+    <w:lsdException w:name="Light List Accent 3" w:semiHidden="0" w:uiPriority="61" w:unhideWhenUsed="0"/>
+    <w:lsdException w:name="Light Grid Accent 3" w:semiHidden="0" w:uiPriority="62" w:unhideWhenUsed="0"/>
+    <w:lsdException w:name="Medium Shading 1 Accent 3" w:semiHidden="0" w:uiPriority="63" w:unhideWhenUsed="0"/>
+    <w:lsdException w:name="Medium Shading 2 Accent 3" w:semiHidden="0" w:uiPriority="64" w:unhideWhenUsed="0"/>
+    <w:lsdException w:name="Medium List 1 Accent 3" w:semiHidden="0" w:uiPriority="65" w:unhideWhenUsed="0"/>
+    <w:lsdException w:name="Medium List 2 Accent 3" w:semiHidden="0" w:uiPriority="66" w:unhideWhenUsed="0"/>
+    <w:lsdException w:name="Medium Grid 1 Accent 3" w:semiHidden="0" w:uiPriority="67" w:unhideWhenUsed="0"/>
+    <w:lsdException w:name="Medium Grid 2 Accent 3" w:semiHidden="0" w:uiPriority="68" w:unhideWhenUsed="0"/>
+    <w:lsdException w:name="Medium Grid 3 Accent 3" w:semiHidden="0" w:uiPriority="69" w:unhideWhenUsed="0"/>
+    <w:lsdException w:name="Dark List Accent 3" w:semiHidden="0" w:uiPriority="70" w:unhideWhenUsed="0"/>
+    <w:lsdException w:name="Colorful Shading Accent 3" w:semiHidden="0" w:uiPriority="71" w:unhideWhenUsed="0"/>
+    <w:lsdException w:name="Colorful List Accent 3" w:semiHidden="0" w:uiPriority="72" w:unhideWhenUsed="0"/>
+    <w:lsdException w:name="Colorful Grid Accent 3" w:semiHidden="0" w:uiPriority="73" w:unhideWhenUsed="0"/>
+    <w:lsdException w:name="Light Shading Accent 4" w:semiHidden="0" w:uiPriority="60" w:unhideWhenUsed="0"/>
+    <w:lsdException w:name="Light List Accent 4" w:semiHidden="0" w:uiPriority="61" w:unhideWhenUsed="0"/>
+    <w:lsdException w:name="Light Grid Accent 4" w:semiHidden="0" w:uiPriority="62" w:unhideWhenUsed="0"/>
+    <w:lsdException w:name="Medium Shading 1 Accent 4" w:semiHidden="0" w:uiPriority="63" w:unhideWhenUsed="0"/>
+    <w:lsdException w:name="Medium Shading 2 Accent 4" w:semiHidden="0" w:uiPriority="64" w:unhideWhenUsed="0"/>
+    <w:lsdException w:name="Medium List 1 Accent 4" w:semiHidden="0" w:uiPriority="65" w:unhideWhenUsed="0"/>
+    <w:lsdException w:name="Medium List 2 Accent 4" w:semiHidden="0" w:uiPriority="66" w:unhideWhenUsed="0"/>
+    <w:lsdException w:name="Medium Grid 1 Accent 4" w:semiHidden="0" w:uiPriority="67" w:unhideWhenUsed="0"/>
+    <w:lsdException w:name="Medium Grid 2 Accent 4" w:semiHidden="0" w:uiPriority="68" w:unhideWhenUsed="0"/>
+    <w:lsdException w:name="Medium Grid 3 Accent 4" w:semiHidden="0" w:uiPriority="69" w:unhideWhenUsed="0"/>
+    <w:lsdException w:name="Dark List Accent 4" w:semiHidden="0" w:uiPriority="70" w:unhideWhenUsed="0"/>
+    <w:lsdException w:name="Colorful Shading Accent 4" w:semiHidden="0" w:uiPriority="71" w:unhideWhenUsed="0"/>
+    <w:lsdException w:name="Colorful List Accent 4" w:semiHidden="0" w:uiPriority="72" w:unhideWhenUsed="0"/>
+    <w:lsdException w:name="Colorful Grid Accent 4" w:semiHidden="0" w:uiPriority="73" w:unhideWhenUsed="0"/>
+    <w:lsdException w:name="Light Shading Accent 5" w:semiHidden="0" w:uiPriority="60" w:unhideWhenUsed="0"/>
+    <w:lsdException w:name="Light List Accent 5" w:semiHidden="0" w:uiPriority="61" w:unhideWhenUsed="0"/>
+    <w:lsdException w:name="Light Grid Accent 5" w:semiHidden="0" w:uiPriority="62" w:unhideWhenUsed="0"/>
+    <w:lsdException w:name="Medium Shading 1 Accent 5" w:semiHidden="0" w:uiPriority="63" w:unhideWhenUsed="0"/>
+    <w:lsdException w:name="Medium Shading 2 Accent 5" w:semiHidden="0" w:uiPriority="64" w:unhideWhenUsed="0"/>
+    <w:lsdException w:name="Medium List 1 Accent 5" w:semiHidden="0" w:uiPriority="65" w:unhideWhenUsed="0"/>
+    <w:lsdException w:name="Medium List 2 Accent 5" w:semiHidden="0" w:uiPriority="66" w:unhideWhenUsed="0"/>
+    <w:lsdException w:name="Medium Grid 1 Accent 5" w:semiHidden="0" w:uiPriority="67" w:unhideWhenUsed="0"/>
+    <w:lsdException w:name="Medium Grid 2 Accent 5" w:semiHidden="0" w:uiPriority="68" w:unhideWhenUsed="0"/>
+    <w:lsdException w:name="Medium Grid 3 Accent 5" w:semiHidden="0" w:uiPriority="69" w:unhideWhenUsed="0"/>
+    <w:lsdException w:name="Dark List Accent 5" w:semiHidden="0" w:uiPriority="70" w:unhideWhenUsed="0"/>
+    <w:lsdException w:name="Colorful Shading Accent 5" w:semiHidden="0" w:uiPriority="71" w:unhideWhenUsed="0"/>
+    <w:lsdException w:name="Colorful List Accent 5" w:semiHidden="0" w:uiPriority="72" w:unhideWhenUsed="0"/>
+    <w:lsdException w:name="Colorful Grid Accent 5" w:semiHidden="0" w:uiPriority="73" w:unhideWhenUsed="0"/>
+    <w:lsdException w:name="Light Shading Accent 6" w:semiHidden="0" w:uiPriority="60" w:unhideWhenUsed="0"/>
+    <w:lsdException w:name="Light List Accent 6" w:semiHidden="0" w:uiPriority="61" w:unhideWhenUsed="0"/>
+    <w:lsdException w:name="Light Grid Accent 6" w:semiHidden="0" w:uiPriority="62" w:unhideWhenUsed="0"/>
+    <w:lsdException w:name="Medium Shading 1 Accent 6" w:semiHidden="0" w:uiPriority="63" w:unhideWhenUsed="0"/>
+    <w:lsdException w:name="Medium Shading 2 Accent 6" w:semiHidden="0" w:uiPriority="64" w:unhideWhenUsed="0"/>
+    <w:lsdException w:name="Medium List 1 Accent 6" w:semiHidden="0" w:uiPriority="65" w:unhideWhenUsed="0"/>
+    <w:lsdException w:name="Medium List 2 Accent 6" w:semiHidden="0" w:uiPriority="66" w:unhideWhenUsed="0"/>
+    <w:lsdException w:name="Medium Grid 1 Accent 6" w:semiHidden="0" w:uiPriority="67" w:unhideWhenUsed="0"/>
+    <w:lsdException w:name="Medium Grid 2 Accent 6" w:semiHidden="0" w:uiPriority="68" w:unhideWhenUsed="0"/>
+    <w:lsdException w:name="Medium Grid 3 Accent 6" w:semiHidden="0" w:uiPriority="69" w:unhideWhenUsed="0"/>
+    <w:lsdException w:name="Dark List Accent 6" w:semiHidden="0" w:uiPriority="70" w:unhideWhenUsed="0"/>
+    <w:lsdException w:name="Colorful Shading Accent 6" w:semiHidden="0" w:uiPriority="71" w:unhideWhenUsed="0"/>
+    <w:lsdException w:name="Colorful List Accent 6" w:semiHidden="0" w:uiPriority="72" w:unhideWhenUsed="0"/>
+    <w:lsdException w:name="Colorful Grid Accent 6" w:semiHidden="0" w:uiPriority="73" w:unhideWhenUsed="0"/>
+    <w:lsdException w:name="Subtle Emphasis" w:semiHidden="0" w:uiPriority="19" w:unhideWhenUsed="0" w:qFormat="1"/>
+    <w:lsdException w:name="Intense Emphasis" w:semiHidden="0" w:uiPriority="21" w:unhideWhenUsed="0" w:qFormat="1"/>
+    <w:lsdException w:name="Subtle Reference" w:semiHidden="0" w:uiPriority="31" w:unhideWhenUsed="0" w:qFormat="1"/>
+    <w:lsdException w:name="Intense Reference" w:semiHidden="0" w:uiPriority="32" w:unhideWhenUsed="0" w:qFormat="1"/>
+    <w:lsdException w:name="Book Title" w:semiHidden="0" w:uiPriority="33" w:unhideWhenUsed="0" w:qFormat="1"/>
+    <w:lsdException w:name="Bibliography" w:uiPriority="37"/>
+    <w:lsdException w:name="TOC Heading" w:uiPriority="39" w:qFormat="1"/>
   </w:latentStyles>
   <w:style w:type="paragraph" w:default="1" w:styleId="Normal">
     <w:name w:val="Normal"/>
@@ -11072,7 +10824,7 @@
   </w:style>
   <w:style w:type="paragraph" w:customStyle="1" w:styleId="Tablas">
     <w:name w:val="Tablas"/>
-    <w:basedOn w:val="Descripcin"/>
+    <w:basedOn w:val="Epgrafe"/>
     <w:link w:val="TablasCar"/>
     <w:qFormat/>
     <w:rsid w:val="0081371D"/>
@@ -11106,7 +10858,461 @@
       <w:szCs w:val="24"/>
     </w:rPr>
   </w:style>
-  <w:style w:type="paragraph" w:styleId="Descripcin">
+  <w:style w:type="paragraph" w:styleId="Epgrafe">
+    <w:name w:val="caption"/>
+    <w:basedOn w:val="Normal"/>
+    <w:next w:val="Normal"/>
+    <w:uiPriority w:val="35"/>
+    <w:semiHidden/>
+    <w:unhideWhenUsed/>
+    <w:qFormat/>
+    <w:rsid w:val="0081371D"/>
+    <w:pPr>
+      <w:spacing w:after="200" w:line="240" w:lineRule="auto"/>
+    </w:pPr>
+    <w:rPr>
+      <w:i/>
+      <w:iCs/>
+      <w:color w:val="44546A" w:themeColor="text2"/>
+      <w:sz w:val="18"/>
+      <w:szCs w:val="18"/>
+    </w:rPr>
+  </w:style>
+</w:styles>
+</file>
+
+<file path=word/stylesWithEffects.xml><?xml version="1.0" encoding="utf-8"?>
+<w:styles xmlns:wpc="http://schemas.microsoft.com/office/word/2010/wordprocessingCanvas" xmlns:mc="http://schemas.openxmlformats.org/markup-compatibility/2006" xmlns:o="urn:schemas-microsoft-com:office:office" xmlns:r="http://schemas.openxmlformats.org/officeDocument/2006/relationships" xmlns:m="http://schemas.openxmlformats.org/officeDocument/2006/math" xmlns:v="urn:schemas-microsoft-com:vml" xmlns:wp14="http://schemas.microsoft.com/office/word/2010/wordprocessingDrawing" xmlns:wp="http://schemas.openxmlformats.org/drawingml/2006/wordprocessingDrawing" xmlns:w10="urn:schemas-microsoft-com:office:word" xmlns:w="http://schemas.openxmlformats.org/wordprocessingml/2006/main" xmlns:w14="http://schemas.microsoft.com/office/word/2010/wordml" xmlns:wpg="http://schemas.microsoft.com/office/word/2010/wordprocessingGroup" xmlns:wpi="http://schemas.microsoft.com/office/word/2010/wordprocessingInk" xmlns:wne="http://schemas.microsoft.com/office/word/2006/wordml" xmlns:wps="http://schemas.microsoft.com/office/word/2010/wordprocessingShape" mc:Ignorable="w14 wp14">
+  <w:docDefaults>
+    <w:rPrDefault>
+      <w:rPr>
+        <w:rFonts w:asciiTheme="minorHAnsi" w:eastAsiaTheme="minorHAnsi" w:hAnsiTheme="minorHAnsi" w:cstheme="minorBidi"/>
+        <w:sz w:val="22"/>
+        <w:szCs w:val="22"/>
+        <w:lang w:val="es-PE" w:eastAsia="en-US" w:bidi="ar-SA"/>
+      </w:rPr>
+    </w:rPrDefault>
+    <w:pPrDefault>
+      <w:pPr>
+        <w:spacing w:after="160" w:line="259" w:lineRule="auto"/>
+      </w:pPr>
+    </w:pPrDefault>
+  </w:docDefaults>
+  <w:latentStyles w:defLockedState="0" w:defUIPriority="99" w:defSemiHidden="1" w:defUnhideWhenUsed="1" w:defQFormat="0" w:count="267">
+    <w:lsdException w:name="Normal" w:semiHidden="0" w:uiPriority="0" w:unhideWhenUsed="0" w:qFormat="1"/>
+    <w:lsdException w:name="heading 1" w:semiHidden="0" w:uiPriority="9" w:unhideWhenUsed="0" w:qFormat="1"/>
+    <w:lsdException w:name="heading 2" w:uiPriority="9" w:qFormat="1"/>
+    <w:lsdException w:name="heading 3" w:uiPriority="9" w:qFormat="1"/>
+    <w:lsdException w:name="heading 4" w:uiPriority="9" w:qFormat="1"/>
+    <w:lsdException w:name="heading 5" w:uiPriority="9" w:qFormat="1"/>
+    <w:lsdException w:name="heading 6" w:uiPriority="9" w:qFormat="1"/>
+    <w:lsdException w:name="heading 7" w:uiPriority="9" w:qFormat="1"/>
+    <w:lsdException w:name="heading 8" w:uiPriority="9" w:qFormat="1"/>
+    <w:lsdException w:name="heading 9" w:uiPriority="9" w:qFormat="1"/>
+    <w:lsdException w:name="toc 1" w:uiPriority="39"/>
+    <w:lsdException w:name="toc 2" w:uiPriority="39"/>
+    <w:lsdException w:name="toc 3" w:uiPriority="39"/>
+    <w:lsdException w:name="toc 4" w:uiPriority="39"/>
+    <w:lsdException w:name="toc 5" w:uiPriority="39"/>
+    <w:lsdException w:name="toc 6" w:uiPriority="39"/>
+    <w:lsdException w:name="toc 7" w:uiPriority="39"/>
+    <w:lsdException w:name="toc 8" w:uiPriority="39"/>
+    <w:lsdException w:name="toc 9" w:uiPriority="39"/>
+    <w:lsdException w:name="caption" w:uiPriority="35" w:qFormat="1"/>
+    <w:lsdException w:name="Title" w:semiHidden="0" w:uiPriority="10" w:unhideWhenUsed="0" w:qFormat="1"/>
+    <w:lsdException w:name="Default Paragraph Font" w:uiPriority="1"/>
+    <w:lsdException w:name="Subtitle" w:semiHidden="0" w:uiPriority="11" w:unhideWhenUsed="0" w:qFormat="1"/>
+    <w:lsdException w:name="Strong" w:semiHidden="0" w:uiPriority="22" w:unhideWhenUsed="0" w:qFormat="1"/>
+    <w:lsdException w:name="Emphasis" w:semiHidden="0" w:uiPriority="20" w:unhideWhenUsed="0" w:qFormat="1"/>
+    <w:lsdException w:name="Table Grid" w:semiHidden="0" w:uiPriority="59" w:unhideWhenUsed="0"/>
+    <w:lsdException w:name="Placeholder Text" w:unhideWhenUsed="0"/>
+    <w:lsdException w:name="No Spacing" w:semiHidden="0" w:uiPriority="1" w:unhideWhenUsed="0" w:qFormat="1"/>
+    <w:lsdException w:name="Light Shading" w:semiHidden="0" w:uiPriority="60" w:unhideWhenUsed="0"/>
+    <w:lsdException w:name="Light List" w:semiHidden="0" w:uiPriority="61" w:unhideWhenUsed="0"/>
+    <w:lsdException w:name="Light Grid" w:semiHidden="0" w:uiPriority="62" w:unhideWhenUsed="0"/>
+    <w:lsdException w:name="Medium Shading 1" w:semiHidden="0" w:uiPriority="63" w:unhideWhenUsed="0"/>
+    <w:lsdException w:name="Medium Shading 2" w:semiHidden="0" w:uiPriority="64" w:unhideWhenUsed="0"/>
+    <w:lsdException w:name="Medium List 1" w:semiHidden="0" w:uiPriority="65" w:unhideWhenUsed="0"/>
+    <w:lsdException w:name="Medium List 2" w:semiHidden="0" w:uiPriority="66" w:unhideWhenUsed="0"/>
+    <w:lsdException w:name="Medium Grid 1" w:semiHidden="0" w:uiPriority="67" w:unhideWhenUsed="0"/>
+    <w:lsdException w:name="Medium Grid 2" w:semiHidden="0" w:uiPriority="68" w:unhideWhenUsed="0"/>
+    <w:lsdException w:name="Medium Grid 3" w:semiHidden="0" w:uiPriority="69" w:unhideWhenUsed="0"/>
+    <w:lsdException w:name="Dark List" w:semiHidden="0" w:uiPriority="70" w:unhideWhenUsed="0"/>
+    <w:lsdException w:name="Colorful Shading" w:semiHidden="0" w:uiPriority="71" w:unhideWhenUsed="0"/>
+    <w:lsdException w:name="Colorful List" w:semiHidden="0" w:uiPriority="72" w:unhideWhenUsed="0"/>
+    <w:lsdException w:name="Colorful Grid" w:semiHidden="0" w:uiPriority="73" w:unhideWhenUsed="0"/>
+    <w:lsdException w:name="Light Shading Accent 1" w:semiHidden="0" w:uiPriority="60" w:unhideWhenUsed="0"/>
+    <w:lsdException w:name="Light List Accent 1" w:semiHidden="0" w:uiPriority="61" w:unhideWhenUsed="0"/>
+    <w:lsdException w:name="Light Grid Accent 1" w:semiHidden="0" w:uiPriority="62" w:unhideWhenUsed="0"/>
+    <w:lsdException w:name="Medium Shading 1 Accent 1" w:semiHidden="0" w:uiPriority="63" w:unhideWhenUsed="0"/>
+    <w:lsdException w:name="Medium Shading 2 Accent 1" w:semiHidden="0" w:uiPriority="64" w:unhideWhenUsed="0"/>
+    <w:lsdException w:name="Medium List 1 Accent 1" w:semiHidden="0" w:uiPriority="65" w:unhideWhenUsed="0"/>
+    <w:lsdException w:name="Revision" w:unhideWhenUsed="0"/>
+    <w:lsdException w:name="List Paragraph" w:semiHidden="0" w:uiPriority="34" w:unhideWhenUsed="0" w:qFormat="1"/>
+    <w:lsdException w:name="Quote" w:semiHidden="0" w:uiPriority="29" w:unhideWhenUsed="0" w:qFormat="1"/>
+    <w:lsdException w:name="Intense Quote" w:semiHidden="0" w:uiPriority="30" w:unhideWhenUsed="0" w:qFormat="1"/>
+    <w:lsdException w:name="Medium List 2 Accent 1" w:semiHidden="0" w:uiPriority="66" w:unhideWhenUsed="0"/>
+    <w:lsdException w:name="Medium Grid 1 Accent 1" w:semiHidden="0" w:uiPriority="67" w:unhideWhenUsed="0"/>
+    <w:lsdException w:name="Medium Grid 2 Accent 1" w:semiHidden="0" w:uiPriority="68" w:unhideWhenUsed="0"/>
+    <w:lsdException w:name="Medium Grid 3 Accent 1" w:semiHidden="0" w:uiPriority="69" w:unhideWhenUsed="0"/>
+    <w:lsdException w:name="Dark List Accent 1" w:semiHidden="0" w:uiPriority="70" w:unhideWhenUsed="0"/>
+    <w:lsdException w:name="Colorful Shading Accent 1" w:semiHidden="0" w:uiPriority="71" w:unhideWhenUsed="0"/>
+    <w:lsdException w:name="Colorful List Accent 1" w:semiHidden="0" w:uiPriority="72" w:unhideWhenUsed="0"/>
+    <w:lsdException w:name="Colorful Grid Accent 1" w:semiHidden="0" w:uiPriority="73" w:unhideWhenUsed="0"/>
+    <w:lsdException w:name="Light Shading Accent 2" w:semiHidden="0" w:uiPriority="60" w:unhideWhenUsed="0"/>
+    <w:lsdException w:name="Light List Accent 2" w:semiHidden="0" w:uiPriority="61" w:unhideWhenUsed="0"/>
+    <w:lsdException w:name="Light Grid Accent 2" w:semiHidden="0" w:uiPriority="62" w:unhideWhenUsed="0"/>
+    <w:lsdException w:name="Medium Shading 1 Accent 2" w:semiHidden="0" w:uiPriority="63" w:unhideWhenUsed="0"/>
+    <w:lsdException w:name="Medium Shading 2 Accent 2" w:semiHidden="0" w:uiPriority="64" w:unhideWhenUsed="0"/>
+    <w:lsdException w:name="Medium List 1 Accent 2" w:semiHidden="0" w:uiPriority="65" w:unhideWhenUsed="0"/>
+    <w:lsdException w:name="Medium List 2 Accent 2" w:semiHidden="0" w:uiPriority="66" w:unhideWhenUsed="0"/>
+    <w:lsdException w:name="Medium Grid 1 Accent 2" w:semiHidden="0" w:uiPriority="67" w:unhideWhenUsed="0"/>
+    <w:lsdException w:name="Medium Grid 2 Accent 2" w:semiHidden="0" w:uiPriority="68" w:unhideWhenUsed="0"/>
+    <w:lsdException w:name="Medium Grid 3 Accent 2" w:semiHidden="0" w:uiPriority="69" w:unhideWhenUsed="0"/>
+    <w:lsdException w:name="Dark List Accent 2" w:semiHidden="0" w:uiPriority="70" w:unhideWhenUsed="0"/>
+    <w:lsdException w:name="Colorful Shading Accent 2" w:semiHidden="0" w:uiPriority="71" w:unhideWhenUsed="0"/>
+    <w:lsdException w:name="Colorful List Accent 2" w:semiHidden="0" w:uiPriority="72" w:unhideWhenUsed="0"/>
+    <w:lsdException w:name="Colorful Grid Accent 2" w:semiHidden="0" w:uiPriority="73" w:unhideWhenUsed="0"/>
+    <w:lsdException w:name="Light Shading Accent 3" w:semiHidden="0" w:uiPriority="60" w:unhideWhenUsed="0"/>
+    <w:lsdException w:name="Light List Accent 3" w:semiHidden="0" w:uiPriority="61" w:unhideWhenUsed="0"/>
+    <w:lsdException w:name="Light Grid Accent 3" w:semiHidden="0" w:uiPriority="62" w:unhideWhenUsed="0"/>
+    <w:lsdException w:name="Medium Shading 1 Accent 3" w:semiHidden="0" w:uiPriority="63" w:unhideWhenUsed="0"/>
+    <w:lsdException w:name="Medium Shading 2 Accent 3" w:semiHidden="0" w:uiPriority="64" w:unhideWhenUsed="0"/>
+    <w:lsdException w:name="Medium List 1 Accent 3" w:semiHidden="0" w:uiPriority="65" w:unhideWhenUsed="0"/>
+    <w:lsdException w:name="Medium List 2 Accent 3" w:semiHidden="0" w:uiPriority="66" w:unhideWhenUsed="0"/>
+    <w:lsdException w:name="Medium Grid 1 Accent 3" w:semiHidden="0" w:uiPriority="67" w:unhideWhenUsed="0"/>
+    <w:lsdException w:name="Medium Grid 2 Accent 3" w:semiHidden="0" w:uiPriority="68" w:unhideWhenUsed="0"/>
+    <w:lsdException w:name="Medium Grid 3 Accent 3" w:semiHidden="0" w:uiPriority="69" w:unhideWhenUsed="0"/>
+    <w:lsdException w:name="Dark List Accent 3" w:semiHidden="0" w:uiPriority="70" w:unhideWhenUsed="0"/>
+    <w:lsdException w:name="Colorful Shading Accent 3" w:semiHidden="0" w:uiPriority="71" w:unhideWhenUsed="0"/>
+    <w:lsdException w:name="Colorful List Accent 3" w:semiHidden="0" w:uiPriority="72" w:unhideWhenUsed="0"/>
+    <w:lsdException w:name="Colorful Grid Accent 3" w:semiHidden="0" w:uiPriority="73" w:unhideWhenUsed="0"/>
+    <w:lsdException w:name="Light Shading Accent 4" w:semiHidden="0" w:uiPriority="60" w:unhideWhenUsed="0"/>
+    <w:lsdException w:name="Light List Accent 4" w:semiHidden="0" w:uiPriority="61" w:unhideWhenUsed="0"/>
+    <w:lsdException w:name="Light Grid Accent 4" w:semiHidden="0" w:uiPriority="62" w:unhideWhenUsed="0"/>
+    <w:lsdException w:name="Medium Shading 1 Accent 4" w:semiHidden="0" w:uiPriority="63" w:unhideWhenUsed="0"/>
+    <w:lsdException w:name="Medium Shading 2 Accent 4" w:semiHidden="0" w:uiPriority="64" w:unhideWhenUsed="0"/>
+    <w:lsdException w:name="Medium List 1 Accent 4" w:semiHidden="0" w:uiPriority="65" w:unhideWhenUsed="0"/>
+    <w:lsdException w:name="Medium List 2 Accent 4" w:semiHidden="0" w:uiPriority="66" w:unhideWhenUsed="0"/>
+    <w:lsdException w:name="Medium Grid 1 Accent 4" w:semiHidden="0" w:uiPriority="67" w:unhideWhenUsed="0"/>
+    <w:lsdException w:name="Medium Grid 2 Accent 4" w:semiHidden="0" w:uiPriority="68" w:unhideWhenUsed="0"/>
+    <w:lsdException w:name="Medium Grid 3 Accent 4" w:semiHidden="0" w:uiPriority="69" w:unhideWhenUsed="0"/>
+    <w:lsdException w:name="Dark List Accent 4" w:semiHidden="0" w:uiPriority="70" w:unhideWhenUsed="0"/>
+    <w:lsdException w:name="Colorful Shading Accent 4" w:semiHidden="0" w:uiPriority="71" w:unhideWhenUsed="0"/>
+    <w:lsdException w:name="Colorful List Accent 4" w:semiHidden="0" w:uiPriority="72" w:unhideWhenUsed="0"/>
+    <w:lsdException w:name="Colorful Grid Accent 4" w:semiHidden="0" w:uiPriority="73" w:unhideWhenUsed="0"/>
+    <w:lsdException w:name="Light Shading Accent 5" w:semiHidden="0" w:uiPriority="60" w:unhideWhenUsed="0"/>
+    <w:lsdException w:name="Light List Accent 5" w:semiHidden="0" w:uiPriority="61" w:unhideWhenUsed="0"/>
+    <w:lsdException w:name="Light Grid Accent 5" w:semiHidden="0" w:uiPriority="62" w:unhideWhenUsed="0"/>
+    <w:lsdException w:name="Medium Shading 1 Accent 5" w:semiHidden="0" w:uiPriority="63" w:unhideWhenUsed="0"/>
+    <w:lsdException w:name="Medium Shading 2 Accent 5" w:semiHidden="0" w:uiPriority="64" w:unhideWhenUsed="0"/>
+    <w:lsdException w:name="Medium List 1 Accent 5" w:semiHidden="0" w:uiPriority="65" w:unhideWhenUsed="0"/>
+    <w:lsdException w:name="Medium List 2 Accent 5" w:semiHidden="0" w:uiPriority="66" w:unhideWhenUsed="0"/>
+    <w:lsdException w:name="Medium Grid 1 Accent 5" w:semiHidden="0" w:uiPriority="67" w:unhideWhenUsed="0"/>
+    <w:lsdException w:name="Medium Grid 2 Accent 5" w:semiHidden="0" w:uiPriority="68" w:unhideWhenUsed="0"/>
+    <w:lsdException w:name="Medium Grid 3 Accent 5" w:semiHidden="0" w:uiPriority="69" w:unhideWhenUsed="0"/>
+    <w:lsdException w:name="Dark List Accent 5" w:semiHidden="0" w:uiPriority="70" w:unhideWhenUsed="0"/>
+    <w:lsdException w:name="Colorful Shading Accent 5" w:semiHidden="0" w:uiPriority="71" w:unhideWhenUsed="0"/>
+    <w:lsdException w:name="Colorful List Accent 5" w:semiHidden="0" w:uiPriority="72" w:unhideWhenUsed="0"/>
+    <w:lsdException w:name="Colorful Grid Accent 5" w:semiHidden="0" w:uiPriority="73" w:unhideWhenUsed="0"/>
+    <w:lsdException w:name="Light Shading Accent 6" w:semiHidden="0" w:uiPriority="60" w:unhideWhenUsed="0"/>
+    <w:lsdException w:name="Light List Accent 6" w:semiHidden="0" w:uiPriority="61" w:unhideWhenUsed="0"/>
+    <w:lsdException w:name="Light Grid Accent 6" w:semiHidden="0" w:uiPriority="62" w:unhideWhenUsed="0"/>
+    <w:lsdException w:name="Medium Shading 1 Accent 6" w:semiHidden="0" w:uiPriority="63" w:unhideWhenUsed="0"/>
+    <w:lsdException w:name="Medium Shading 2 Accent 6" w:semiHidden="0" w:uiPriority="64" w:unhideWhenUsed="0"/>
+    <w:lsdException w:name="Medium List 1 Accent 6" w:semiHidden="0" w:uiPriority="65" w:unhideWhenUsed="0"/>
+    <w:lsdException w:name="Medium List 2 Accent 6" w:semiHidden="0" w:uiPriority="66" w:unhideWhenUsed="0"/>
+    <w:lsdException w:name="Medium Grid 1 Accent 6" w:semiHidden="0" w:uiPriority="67" w:unhideWhenUsed="0"/>
+    <w:lsdException w:name="Medium Grid 2 Accent 6" w:semiHidden="0" w:uiPriority="68" w:unhideWhenUsed="0"/>
+    <w:lsdException w:name="Medium Grid 3 Accent 6" w:semiHidden="0" w:uiPriority="69" w:unhideWhenUsed="0"/>
+    <w:lsdException w:name="Dark List Accent 6" w:semiHidden="0" w:uiPriority="70" w:unhideWhenUsed="0"/>
+    <w:lsdException w:name="Colorful Shading Accent 6" w:semiHidden="0" w:uiPriority="71" w:unhideWhenUsed="0"/>
+    <w:lsdException w:name="Colorful List Accent 6" w:semiHidden="0" w:uiPriority="72" w:unhideWhenUsed="0"/>
+    <w:lsdException w:name="Colorful Grid Accent 6" w:semiHidden="0" w:uiPriority="73" w:unhideWhenUsed="0"/>
+    <w:lsdException w:name="Subtle Emphasis" w:semiHidden="0" w:uiPriority="19" w:unhideWhenUsed="0" w:qFormat="1"/>
+    <w:lsdException w:name="Intense Emphasis" w:semiHidden="0" w:uiPriority="21" w:unhideWhenUsed="0" w:qFormat="1"/>
+    <w:lsdException w:name="Subtle Reference" w:semiHidden="0" w:uiPriority="31" w:unhideWhenUsed="0" w:qFormat="1"/>
+    <w:lsdException w:name="Intense Reference" w:semiHidden="0" w:uiPriority="32" w:unhideWhenUsed="0" w:qFormat="1"/>
+    <w:lsdException w:name="Book Title" w:semiHidden="0" w:uiPriority="33" w:unhideWhenUsed="0" w:qFormat="1"/>
+    <w:lsdException w:name="Bibliography" w:uiPriority="37"/>
+    <w:lsdException w:name="TOC Heading" w:uiPriority="39" w:qFormat="1"/>
+  </w:latentStyles>
+  <w:style w:type="paragraph" w:default="1" w:styleId="Normal">
+    <w:name w:val="Normal"/>
+    <w:qFormat/>
+    <w:rsid w:val="00C32CD5"/>
+  </w:style>
+  <w:style w:type="paragraph" w:styleId="Ttulo3">
+    <w:name w:val="heading 3"/>
+    <w:basedOn w:val="Normal"/>
+    <w:next w:val="Normal"/>
+    <w:link w:val="Ttulo3Car"/>
+    <w:uiPriority w:val="9"/>
+    <w:unhideWhenUsed/>
+    <w:qFormat/>
+    <w:rsid w:val="005E2C06"/>
+    <w:pPr>
+      <w:keepNext/>
+      <w:keepLines/>
+      <w:spacing w:before="200" w:after="200" w:line="240" w:lineRule="auto"/>
+      <w:outlineLvl w:val="2"/>
+    </w:pPr>
+    <w:rPr>
+      <w:rFonts w:ascii="Times New Roman" w:eastAsiaTheme="majorEastAsia" w:hAnsi="Times New Roman" w:cstheme="majorBidi"/>
+      <w:b/>
+      <w:bCs/>
+      <w:sz w:val="24"/>
+    </w:rPr>
+  </w:style>
+  <w:style w:type="character" w:default="1" w:styleId="Fuentedeprrafopredeter">
+    <w:name w:val="Default Paragraph Font"/>
+    <w:uiPriority w:val="1"/>
+    <w:semiHidden/>
+    <w:unhideWhenUsed/>
+  </w:style>
+  <w:style w:type="table" w:default="1" w:styleId="Tablanormal">
+    <w:name w:val="Normal Table"/>
+    <w:uiPriority w:val="99"/>
+    <w:semiHidden/>
+    <w:unhideWhenUsed/>
+    <w:tblPr>
+      <w:tblInd w:w="0" w:type="dxa"/>
+      <w:tblCellMar>
+        <w:top w:w="0" w:type="dxa"/>
+        <w:left w:w="108" w:type="dxa"/>
+        <w:bottom w:w="0" w:type="dxa"/>
+        <w:right w:w="108" w:type="dxa"/>
+      </w:tblCellMar>
+    </w:tblPr>
+  </w:style>
+  <w:style w:type="numbering" w:default="1" w:styleId="Sinlista">
+    <w:name w:val="No List"/>
+    <w:uiPriority w:val="99"/>
+    <w:semiHidden/>
+    <w:unhideWhenUsed/>
+  </w:style>
+  <w:style w:type="character" w:customStyle="1" w:styleId="Ttulo3Car">
+    <w:name w:val="Título 3 Car"/>
+    <w:basedOn w:val="Fuentedeprrafopredeter"/>
+    <w:link w:val="Ttulo3"/>
+    <w:uiPriority w:val="9"/>
+    <w:rsid w:val="005E2C06"/>
+    <w:rPr>
+      <w:rFonts w:ascii="Times New Roman" w:eastAsiaTheme="majorEastAsia" w:hAnsi="Times New Roman" w:cstheme="majorBidi"/>
+      <w:b/>
+      <w:bCs/>
+      <w:sz w:val="24"/>
+    </w:rPr>
+  </w:style>
+  <w:style w:type="paragraph" w:styleId="Textodeglobo">
+    <w:name w:val="Balloon Text"/>
+    <w:basedOn w:val="Normal"/>
+    <w:link w:val="TextodegloboCar"/>
+    <w:uiPriority w:val="99"/>
+    <w:semiHidden/>
+    <w:unhideWhenUsed/>
+    <w:rsid w:val="002607D2"/>
+    <w:pPr>
+      <w:spacing w:after="0" w:line="240" w:lineRule="auto"/>
+    </w:pPr>
+    <w:rPr>
+      <w:rFonts w:ascii="Tahoma" w:hAnsi="Tahoma" w:cs="Tahoma"/>
+      <w:sz w:val="16"/>
+      <w:szCs w:val="16"/>
+    </w:rPr>
+  </w:style>
+  <w:style w:type="character" w:customStyle="1" w:styleId="TextodegloboCar">
+    <w:name w:val="Texto de globo Car"/>
+    <w:basedOn w:val="Fuentedeprrafopredeter"/>
+    <w:link w:val="Textodeglobo"/>
+    <w:uiPriority w:val="99"/>
+    <w:semiHidden/>
+    <w:rsid w:val="002607D2"/>
+    <w:rPr>
+      <w:rFonts w:ascii="Tahoma" w:hAnsi="Tahoma" w:cs="Tahoma"/>
+      <w:sz w:val="16"/>
+      <w:szCs w:val="16"/>
+    </w:rPr>
+  </w:style>
+  <w:style w:type="paragraph" w:styleId="Prrafodelista">
+    <w:name w:val="List Paragraph"/>
+    <w:basedOn w:val="Normal"/>
+    <w:link w:val="PrrafodelistaCar"/>
+    <w:uiPriority w:val="34"/>
+    <w:qFormat/>
+    <w:rsid w:val="0081371D"/>
+    <w:pPr>
+      <w:spacing w:after="200" w:line="276" w:lineRule="auto"/>
+      <w:ind w:left="720"/>
+      <w:contextualSpacing/>
+    </w:pPr>
+  </w:style>
+  <w:style w:type="character" w:customStyle="1" w:styleId="PrrafodelistaCar">
+    <w:name w:val="Párrafo de lista Car"/>
+    <w:basedOn w:val="Fuentedeprrafopredeter"/>
+    <w:link w:val="Prrafodelista"/>
+    <w:uiPriority w:val="34"/>
+    <w:locked/>
+    <w:rsid w:val="0081371D"/>
+  </w:style>
+  <w:style w:type="paragraph" w:customStyle="1" w:styleId="Prrafodelista1">
+    <w:name w:val="Párrafo de lista1"/>
+    <w:basedOn w:val="Normal"/>
+    <w:link w:val="ListParagraphChar"/>
+    <w:qFormat/>
+    <w:rsid w:val="0081371D"/>
+    <w:pPr>
+      <w:suppressAutoHyphens/>
+      <w:spacing w:after="200" w:line="276" w:lineRule="auto"/>
+      <w:ind w:left="720"/>
+    </w:pPr>
+    <w:rPr>
+      <w:rFonts w:ascii="Calibri" w:eastAsia="SimSun" w:hAnsi="Calibri" w:cs="Calibri"/>
+      <w:kern w:val="1"/>
+      <w:lang w:eastAsia="ar-SA"/>
+    </w:rPr>
+  </w:style>
+  <w:style w:type="character" w:customStyle="1" w:styleId="ListParagraphChar">
+    <w:name w:val="List Paragraph Char"/>
+    <w:link w:val="Prrafodelista1"/>
+    <w:locked/>
+    <w:rsid w:val="0081371D"/>
+    <w:rPr>
+      <w:rFonts w:ascii="Calibri" w:eastAsia="SimSun" w:hAnsi="Calibri" w:cs="Calibri"/>
+      <w:kern w:val="1"/>
+      <w:lang w:eastAsia="ar-SA"/>
+    </w:rPr>
+  </w:style>
+  <w:style w:type="paragraph" w:styleId="Encabezado">
+    <w:name w:val="header"/>
+    <w:basedOn w:val="Normal"/>
+    <w:link w:val="EncabezadoCar"/>
+    <w:uiPriority w:val="99"/>
+    <w:unhideWhenUsed/>
+    <w:rsid w:val="0081371D"/>
+    <w:pPr>
+      <w:tabs>
+        <w:tab w:val="center" w:pos="4252"/>
+        <w:tab w:val="right" w:pos="8504"/>
+      </w:tabs>
+      <w:spacing w:after="0" w:line="240" w:lineRule="auto"/>
+    </w:pPr>
+  </w:style>
+  <w:style w:type="character" w:customStyle="1" w:styleId="EncabezadoCar">
+    <w:name w:val="Encabezado Car"/>
+    <w:basedOn w:val="Fuentedeprrafopredeter"/>
+    <w:link w:val="Encabezado"/>
+    <w:uiPriority w:val="99"/>
+    <w:rsid w:val="0081371D"/>
+  </w:style>
+  <w:style w:type="paragraph" w:styleId="Piedepgina">
+    <w:name w:val="footer"/>
+    <w:basedOn w:val="Normal"/>
+    <w:link w:val="PiedepginaCar"/>
+    <w:uiPriority w:val="99"/>
+    <w:unhideWhenUsed/>
+    <w:rsid w:val="0081371D"/>
+    <w:pPr>
+      <w:tabs>
+        <w:tab w:val="center" w:pos="4252"/>
+        <w:tab w:val="right" w:pos="8504"/>
+      </w:tabs>
+      <w:spacing w:after="0" w:line="240" w:lineRule="auto"/>
+    </w:pPr>
+  </w:style>
+  <w:style w:type="character" w:customStyle="1" w:styleId="PiedepginaCar">
+    <w:name w:val="Pie de página Car"/>
+    <w:basedOn w:val="Fuentedeprrafopredeter"/>
+    <w:link w:val="Piedepgina"/>
+    <w:uiPriority w:val="99"/>
+    <w:rsid w:val="0081371D"/>
+  </w:style>
+  <w:style w:type="table" w:styleId="Tablaconcuadrcula">
+    <w:name w:val="Table Grid"/>
+    <w:basedOn w:val="Tablanormal"/>
+    <w:uiPriority w:val="59"/>
+    <w:rsid w:val="0081371D"/>
+    <w:pPr>
+      <w:spacing w:after="0" w:line="240" w:lineRule="auto"/>
+    </w:pPr>
+    <w:rPr>
+      <w:rFonts w:ascii="Calibri" w:eastAsia="Calibri" w:hAnsi="Calibri" w:cs="Times New Roman"/>
+      <w:lang w:val="es-ES"/>
+    </w:rPr>
+    <w:tblPr>
+      <w:tblBorders>
+        <w:top w:val="single" w:sz="4" w:space="0" w:color="auto"/>
+        <w:left w:val="single" w:sz="4" w:space="0" w:color="auto"/>
+        <w:bottom w:val="single" w:sz="4" w:space="0" w:color="auto"/>
+        <w:right w:val="single" w:sz="4" w:space="0" w:color="auto"/>
+        <w:insideH w:val="single" w:sz="4" w:space="0" w:color="auto"/>
+        <w:insideV w:val="single" w:sz="4" w:space="0" w:color="auto"/>
+      </w:tblBorders>
+    </w:tblPr>
+  </w:style>
+  <w:style w:type="character" w:customStyle="1" w:styleId="SinespaciadoCar">
+    <w:name w:val="Sin espaciado Car"/>
+    <w:aliases w:val="Cuadro Car"/>
+    <w:basedOn w:val="Fuentedeprrafopredeter"/>
+    <w:link w:val="Sinespaciado"/>
+    <w:uiPriority w:val="1"/>
+    <w:locked/>
+    <w:rsid w:val="0081371D"/>
+    <w:rPr>
+      <w:rFonts w:ascii="Calibri" w:eastAsia="Calibri" w:hAnsi="Calibri"/>
+    </w:rPr>
+  </w:style>
+  <w:style w:type="paragraph" w:styleId="Sinespaciado">
+    <w:name w:val="No Spacing"/>
+    <w:aliases w:val="Cuadro"/>
+    <w:link w:val="SinespaciadoCar"/>
+    <w:uiPriority w:val="1"/>
+    <w:qFormat/>
+    <w:rsid w:val="0081371D"/>
+    <w:pPr>
+      <w:spacing w:after="0" w:line="240" w:lineRule="auto"/>
+    </w:pPr>
+    <w:rPr>
+      <w:rFonts w:ascii="Calibri" w:eastAsia="Calibri" w:hAnsi="Calibri"/>
+    </w:rPr>
+  </w:style>
+  <w:style w:type="paragraph" w:customStyle="1" w:styleId="Tablas">
+    <w:name w:val="Tablas"/>
+    <w:basedOn w:val="Epgrafe"/>
+    <w:link w:val="TablasCar"/>
+    <w:qFormat/>
+    <w:rsid w:val="0081371D"/>
+    <w:pPr>
+      <w:spacing w:before="200"/>
+      <w:ind w:left="357"/>
+      <w:jc w:val="center"/>
+    </w:pPr>
+    <w:rPr>
+      <w:rFonts w:ascii="Times New Roman" w:eastAsia="Calibri" w:hAnsi="Times New Roman" w:cs="Times New Roman"/>
+      <w:b/>
+      <w:bCs/>
+      <w:i w:val="0"/>
+      <w:iCs w:val="0"/>
+      <w:color w:val="5B9BD5" w:themeColor="accent1"/>
+      <w:sz w:val="24"/>
+      <w:szCs w:val="24"/>
+    </w:rPr>
+  </w:style>
+  <w:style w:type="character" w:customStyle="1" w:styleId="TablasCar">
+    <w:name w:val="Tablas Car"/>
+    <w:basedOn w:val="Fuentedeprrafopredeter"/>
+    <w:link w:val="Tablas"/>
+    <w:rsid w:val="0081371D"/>
+    <w:rPr>
+      <w:rFonts w:ascii="Times New Roman" w:eastAsia="Calibri" w:hAnsi="Times New Roman" w:cs="Times New Roman"/>
+      <w:b/>
+      <w:bCs/>
+      <w:color w:val="5B9BD5" w:themeColor="accent1"/>
+      <w:sz w:val="24"/>
+      <w:szCs w:val="24"/>
+    </w:rPr>
+  </w:style>
+  <w:style w:type="paragraph" w:styleId="Epgrafe">
     <w:name w:val="caption"/>
     <w:basedOn w:val="Normal"/>
     <w:next w:val="Normal"/>
@@ -11384,7 +11590,7 @@
   <a:extraClrSchemeLst/>
   <a:extLst>
     <a:ext uri="{05A4C25C-085E-4340-85A3-A5531E510DB2}">
-      <thm15:themeFamily xmlns:thm15="http://schemas.microsoft.com/office/thememl/2012/main" name="Office Theme" id="{62F939B6-93AF-4DB8-9C6B-D6C7DFDC589F}" vid="{4A3C46E8-61CC-4603-A589-7422A47A8E4A}"/>
+      <thm15:themeFamily xmlns:thm15="http://schemas.microsoft.com/office/thememl/2012/main" xmlns="" name="Office Theme" id="{62F939B6-93AF-4DB8-9C6B-D6C7DFDC589F}" vid="{4A3C46E8-61CC-4603-A589-7422A47A8E4A}"/>
     </a:ext>
   </a:extLst>
 </a:theme>
@@ -11395,7 +11601,7 @@
 </file>
 
 <file path=customXml/itemProps1.xml><?xml version="1.0" encoding="utf-8"?>
-<ds:datastoreItem xmlns:ds="http://schemas.openxmlformats.org/officeDocument/2006/customXml" ds:itemID="{82F7DFC0-8963-44DD-8D65-514252D0A8DC}">
+<ds:datastoreItem xmlns:ds="http://schemas.openxmlformats.org/officeDocument/2006/customXml" ds:itemID="{CDB290DD-A141-4DB5-90A9-81C1BA22FD82}">
   <ds:schemaRefs>
     <ds:schemaRef ds:uri="http://schemas.openxmlformats.org/officeDocument/2006/bibliography"/>
   </ds:schemaRefs>

</xml_diff>

<commit_message>
A terminar si o si
</commit_message>
<xml_diff>
--- a/documentacion/doc.docx
+++ b/documentacion/doc.docx
@@ -1,6 +1,6 @@
 
 <file path=word/document.xml><?xml version="1.0" encoding="utf-8"?>
-<w:document xmlns:wpc="http://schemas.microsoft.com/office/word/2010/wordprocessingCanvas" xmlns:mc="http://schemas.openxmlformats.org/markup-compatibility/2006" xmlns:o="urn:schemas-microsoft-com:office:office" xmlns:r="http://schemas.openxmlformats.org/officeDocument/2006/relationships" xmlns:m="http://schemas.openxmlformats.org/officeDocument/2006/math" xmlns:v="urn:schemas-microsoft-com:vml" xmlns:wp14="http://schemas.microsoft.com/office/word/2010/wordprocessingDrawing" xmlns:wp="http://schemas.openxmlformats.org/drawingml/2006/wordprocessingDrawing" xmlns:w10="urn:schemas-microsoft-com:office:word" xmlns:w="http://schemas.openxmlformats.org/wordprocessingml/2006/main" xmlns:w14="http://schemas.microsoft.com/office/word/2010/wordml" xmlns:wpg="http://schemas.microsoft.com/office/word/2010/wordprocessingGroup" xmlns:wpi="http://schemas.microsoft.com/office/word/2010/wordprocessingInk" xmlns:wne="http://schemas.microsoft.com/office/word/2006/wordml" xmlns:wps="http://schemas.microsoft.com/office/word/2010/wordprocessingShape" mc:Ignorable="w14 wp14">
+<w:document xmlns:wpc="http://schemas.microsoft.com/office/word/2010/wordprocessingCanvas" xmlns:mc="http://schemas.openxmlformats.org/markup-compatibility/2006" xmlns:o="urn:schemas-microsoft-com:office:office" xmlns:r="http://schemas.openxmlformats.org/officeDocument/2006/relationships" xmlns:m="http://schemas.openxmlformats.org/officeDocument/2006/math" xmlns:v="urn:schemas-microsoft-com:vml" xmlns:wp14="http://schemas.microsoft.com/office/word/2010/wordprocessingDrawing" xmlns:wp="http://schemas.openxmlformats.org/drawingml/2006/wordprocessingDrawing" xmlns:w10="urn:schemas-microsoft-com:office:word" xmlns:w="http://schemas.openxmlformats.org/wordprocessingml/2006/main" xmlns:w14="http://schemas.microsoft.com/office/word/2010/wordml" xmlns:w15="http://schemas.microsoft.com/office/word/2012/wordml" xmlns:wpg="http://schemas.microsoft.com/office/word/2010/wordprocessingGroup" xmlns:wpi="http://schemas.microsoft.com/office/word/2010/wordprocessingInk" xmlns:wne="http://schemas.microsoft.com/office/word/2006/wordml" xmlns:wps="http://schemas.microsoft.com/office/word/2010/wordprocessingShape" mc:Ignorable="w14 w15 wp14">
   <w:body>
     <w:p>
       <w:pPr>
@@ -215,7 +215,7 @@
       <w:r>
         <w:rPr>
           <w:noProof/>
-          <w:lang w:val="es-ES" w:eastAsia="es-ES"/>
+          <w:lang w:eastAsia="es-PE"/>
         </w:rPr>
         <w:drawing>
           <wp:inline distT="0" distB="0" distL="0" distR="0" wp14:anchorId="20519FDB" wp14:editId="36BED45E">
@@ -233,7 +233,7 @@
                     <pic:cNvPicPr/>
                   </pic:nvPicPr>
                   <pic:blipFill rotWithShape="1">
-                    <a:blip r:embed="rId9"/>
+                    <a:blip r:embed="rId8"/>
                     <a:srcRect l="25628" t="28551" r="33300" b="20357"/>
                     <a:stretch/>
                   </pic:blipFill>
@@ -276,7 +276,7 @@
       <w:r>
         <w:rPr>
           <w:noProof/>
-          <w:lang w:val="es-ES" w:eastAsia="es-ES"/>
+          <w:lang w:eastAsia="es-PE"/>
         </w:rPr>
         <w:drawing>
           <wp:inline distT="0" distB="0" distL="0" distR="0" wp14:anchorId="6CDACB4D" wp14:editId="4FD3177D">
@@ -294,7 +294,7 @@
                     <pic:cNvPicPr/>
                   </pic:nvPicPr>
                   <pic:blipFill rotWithShape="1">
-                    <a:blip r:embed="rId10"/>
+                    <a:blip r:embed="rId9"/>
                     <a:srcRect l="23252" t="24096" r="30244" b="23589"/>
                     <a:stretch/>
                   </pic:blipFill>
@@ -331,7 +331,7 @@
       <w:r>
         <w:rPr>
           <w:noProof/>
-          <w:lang w:val="es-ES" w:eastAsia="es-ES"/>
+          <w:lang w:eastAsia="es-PE"/>
         </w:rPr>
         <w:drawing>
           <wp:inline distT="0" distB="0" distL="0" distR="0" wp14:anchorId="60103030" wp14:editId="0600A1F3">
@@ -349,7 +349,7 @@
                     <pic:cNvPicPr/>
                   </pic:nvPicPr>
                   <pic:blipFill rotWithShape="1">
-                    <a:blip r:embed="rId11"/>
+                    <a:blip r:embed="rId10"/>
                     <a:srcRect l="19864" t="15929" r="54669" b="49664"/>
                     <a:stretch/>
                   </pic:blipFill>
@@ -391,7 +391,7 @@
       <w:r>
         <w:rPr>
           <w:noProof/>
-          <w:lang w:val="es-ES" w:eastAsia="es-ES"/>
+          <w:lang w:eastAsia="es-PE"/>
         </w:rPr>
         <w:drawing>
           <wp:inline distT="0" distB="0" distL="0" distR="0" wp14:anchorId="1849DD89" wp14:editId="63DE1887">
@@ -409,7 +409,7 @@
                     <pic:cNvPicPr/>
                   </pic:nvPicPr>
                   <pic:blipFill rotWithShape="1">
-                    <a:blip r:embed="rId12"/>
+                    <a:blip r:embed="rId11"/>
                     <a:srcRect l="20034" t="15292" r="44991" b="40107"/>
                     <a:stretch/>
                   </pic:blipFill>
@@ -457,11 +457,10 @@
       <w:pPr>
         <w:jc w:val="center"/>
       </w:pPr>
-      <w:bookmarkStart w:id="2" w:name="_GoBack"/>
       <w:r>
         <w:rPr>
           <w:noProof/>
-          <w:lang w:val="es-ES" w:eastAsia="es-ES"/>
+          <w:lang w:eastAsia="es-PE"/>
         </w:rPr>
         <w:drawing>
           <wp:inline distT="0" distB="0" distL="0" distR="0" wp14:anchorId="66D91838" wp14:editId="0AC9C73A">
@@ -479,7 +478,7 @@
                     <pic:cNvPicPr/>
                   </pic:nvPicPr>
                   <pic:blipFill rotWithShape="1">
-                    <a:blip r:embed="rId13"/>
+                    <a:blip r:embed="rId12"/>
                     <a:srcRect l="12483" t="11054" r="34011" b="20688"/>
                     <a:stretch/>
                   </pic:blipFill>
@@ -506,12 +505,10 @@
           </wp:inline>
         </w:drawing>
       </w:r>
-      <w:bookmarkEnd w:id="2"/>
     </w:p>
-    <w:p/>
-    <w:p/>
     <w:p>
       <w:r>
+        <w:lastRenderedPageBreak/>
         <w:t>Modelo de Casos de Uso Actualizado</w:t>
       </w:r>
     </w:p>
@@ -519,9 +516,8 @@
       <w:r>
         <w:rPr>
           <w:noProof/>
-          <w:lang w:val="es-ES" w:eastAsia="es-ES"/>
+          <w:lang w:eastAsia="es-PE"/>
         </w:rPr>
-        <w:lastRenderedPageBreak/>
         <w:drawing>
           <wp:inline distT="0" distB="0" distL="0" distR="0" wp14:anchorId="7D1F367A" wp14:editId="5027B4CA">
             <wp:extent cx="8167491" cy="5000625"/>
@@ -538,7 +534,7 @@
                     <pic:cNvPicPr/>
                   </pic:nvPicPr>
                   <pic:blipFill rotWithShape="1">
-                    <a:blip r:embed="rId14"/>
+                    <a:blip r:embed="rId13"/>
                     <a:srcRect l="12740" t="9764" r="19657" b="16617"/>
                     <a:stretch/>
                   </pic:blipFill>
@@ -566,7 +562,6 @@
         </w:drawing>
       </w:r>
     </w:p>
-    <w:p/>
     <w:p/>
     <w:p>
       <w:pPr>
@@ -597,7 +592,7 @@
       <w:r>
         <w:rPr>
           <w:noProof/>
-          <w:lang w:val="es-ES" w:eastAsia="es-ES"/>
+          <w:lang w:eastAsia="es-PE"/>
         </w:rPr>
         <w:drawing>
           <wp:inline distT="0" distB="0" distL="0" distR="0">
@@ -617,7 +612,7 @@
                     </pic:cNvPicPr>
                   </pic:nvPicPr>
                   <pic:blipFill>
-                    <a:blip r:embed="rId15">
+                    <a:blip r:embed="rId14">
                       <a:extLst>
                         <a:ext uri="{28A0092B-C50C-407E-A947-70E740481C1C}">
                           <a14:useLocalDpi xmlns:a14="http://schemas.microsoft.com/office/drawing/2010/main" val="0"/>
@@ -662,7 +657,7 @@
       <w:r>
         <w:rPr>
           <w:noProof/>
-          <w:lang w:val="es-ES" w:eastAsia="es-ES"/>
+          <w:lang w:eastAsia="es-PE"/>
         </w:rPr>
         <w:drawing>
           <wp:inline distT="0" distB="0" distL="0" distR="0" wp14:anchorId="6E67D2DC" wp14:editId="33482FBE">
@@ -680,7 +675,7 @@
                     <pic:cNvPicPr/>
                   </pic:nvPicPr>
                   <pic:blipFill rotWithShape="1">
-                    <a:blip r:embed="rId16"/>
+                    <a:blip r:embed="rId15"/>
                     <a:srcRect l="14904" t="10236" r="31529" b="25197"/>
                     <a:stretch/>
                   </pic:blipFill>
@@ -721,7 +716,7 @@
       <w:r>
         <w:rPr>
           <w:noProof/>
-          <w:lang w:val="es-ES" w:eastAsia="es-ES"/>
+          <w:lang w:eastAsia="es-PE"/>
         </w:rPr>
         <w:drawing>
           <wp:inline distT="0" distB="0" distL="0" distR="0" wp14:anchorId="68D55769" wp14:editId="7103D073">
@@ -739,7 +734,7 @@
                     <pic:cNvPicPr/>
                   </pic:nvPicPr>
                   <pic:blipFill>
-                    <a:blip r:embed="rId17"/>
+                    <a:blip r:embed="rId16"/>
                     <a:stretch>
                       <a:fillRect/>
                     </a:stretch>
@@ -780,7 +775,7 @@
         </w:numPr>
         <w:ind w:left="851" w:hanging="567"/>
       </w:pPr>
-      <w:bookmarkStart w:id="3" w:name="_Toc280440050"/>
+      <w:bookmarkStart w:id="2" w:name="_Toc280440050"/>
       <w:r>
         <w:lastRenderedPageBreak/>
         <w:t>Fase IV</w:t>
@@ -788,7 +783,7 @@
       <w:r>
         <w:t xml:space="preserve"> – Pruebas del Software</w:t>
       </w:r>
-      <w:bookmarkEnd w:id="3"/>
+      <w:bookmarkEnd w:id="2"/>
     </w:p>
     <w:p>
       <w:pPr>
@@ -883,8 +878,8 @@
           <w:b w:val="0"/>
         </w:rPr>
       </w:pPr>
-      <w:bookmarkStart w:id="4" w:name="OLE_LINK11"/>
-      <w:bookmarkStart w:id="5" w:name="OLE_LINK12"/>
+      <w:bookmarkStart w:id="3" w:name="OLE_LINK11"/>
+      <w:bookmarkStart w:id="4" w:name="OLE_LINK12"/>
       <w:r>
         <w:rPr>
           <w:color w:val="auto"/>
@@ -945,8 +940,8 @@
             <w:shd w:val="clear" w:color="auto" w:fill="C45911" w:themeFill="accent2" w:themeFillShade="BF"/>
             <w:vAlign w:val="center"/>
           </w:tcPr>
+          <w:bookmarkEnd w:id="3"/>
           <w:bookmarkEnd w:id="4"/>
-          <w:bookmarkEnd w:id="5"/>
           <w:p>
             <w:pPr>
               <w:pStyle w:val="Prrafodelista1"/>
@@ -4631,8 +4626,8 @@
       <w:pPr>
         <w:jc w:val="both"/>
         <w:sectPr>
-          <w:headerReference w:type="default" r:id="rId18"/>
-          <w:footerReference w:type="default" r:id="rId19"/>
+          <w:headerReference w:type="default" r:id="rId17"/>
+          <w:footerReference w:type="default" r:id="rId18"/>
           <w:pgSz w:w="11907" w:h="16840" w:code="9"/>
           <w:pgMar w:top="1418" w:right="1701" w:bottom="1418" w:left="1701" w:header="709" w:footer="170" w:gutter="0"/>
           <w:cols w:space="708"/>
@@ -5918,8 +5913,8 @@
           <w:szCs w:val="24"/>
         </w:rPr>
         <w:sectPr>
-          <w:headerReference w:type="default" r:id="rId20"/>
-          <w:footerReference w:type="default" r:id="rId21"/>
+          <w:headerReference w:type="default" r:id="rId19"/>
+          <w:footerReference w:type="default" r:id="rId20"/>
           <w:pgSz w:w="16840" w:h="11907" w:orient="landscape" w:code="9"/>
           <w:pgMar w:top="1701" w:right="1418" w:bottom="1701" w:left="1418" w:header="709" w:footer="170" w:gutter="0"/>
           <w:cols w:space="708"/>
@@ -8348,8 +8343,8 @@
       <w:pPr>
         <w:jc w:val="both"/>
         <w:sectPr>
-          <w:headerReference w:type="default" r:id="rId22"/>
-          <w:footerReference w:type="default" r:id="rId23"/>
+          <w:headerReference w:type="default" r:id="rId21"/>
+          <w:footerReference w:type="default" r:id="rId22"/>
           <w:pgSz w:w="11907" w:h="16840" w:code="9"/>
           <w:pgMar w:top="1418" w:right="1701" w:bottom="1418" w:left="1701" w:header="709" w:footer="170" w:gutter="0"/>
           <w:cols w:space="708"/>
@@ -9393,9 +9388,2352 @@
       </w:tr>
     </w:tbl>
     <w:p/>
+    <w:p/>
+    <w:p/>
+    <w:p>
+      <w:pPr>
+        <w:sectPr>
+          <w:pgSz w:w="15840" w:h="12240" w:orient="landscape"/>
+          <w:pgMar w:top="1701" w:right="1418" w:bottom="1701" w:left="1418" w:header="709" w:footer="709" w:gutter="0"/>
+          <w:cols w:space="708"/>
+          <w:docGrid w:linePitch="360"/>
+        </w:sectPr>
+      </w:pPr>
+    </w:p>
+    <w:p>
+      <w:pPr>
+        <w:pStyle w:val="Prrafodelista"/>
+        <w:numPr>
+          <w:ilvl w:val="3"/>
+          <w:numId w:val="2"/>
+        </w:numPr>
+        <w:spacing w:line="360" w:lineRule="auto"/>
+        <w:ind w:left="1418" w:hanging="851"/>
+        <w:jc w:val="both"/>
+        <w:rPr>
+          <w:rFonts w:ascii="Times New Roman" w:hAnsi="Times New Roman" w:cs="Times New Roman"/>
+          <w:b/>
+          <w:sz w:val="24"/>
+          <w:szCs w:val="24"/>
+          <w:lang w:val="es-ES"/>
+        </w:rPr>
+      </w:pPr>
+      <w:r>
+        <w:rPr>
+          <w:rFonts w:ascii="Times New Roman" w:hAnsi="Times New Roman" w:cs="Times New Roman"/>
+          <w:b/>
+          <w:sz w:val="24"/>
+          <w:szCs w:val="24"/>
+          <w:lang w:val="es-ES"/>
+        </w:rPr>
+        <w:lastRenderedPageBreak/>
+        <w:t>Pruebas de Caja Blanca</w:t>
+      </w:r>
+    </w:p>
+    <w:p>
+      <w:pPr>
+        <w:pStyle w:val="Prrafodelista"/>
+        <w:numPr>
+          <w:ilvl w:val="0"/>
+          <w:numId w:val="3"/>
+        </w:numPr>
+        <w:spacing w:before="240" w:after="240" w:line="360" w:lineRule="auto"/>
+        <w:ind w:left="1134" w:hanging="283"/>
+        <w:contextualSpacing w:val="0"/>
+        <w:rPr>
+          <w:rFonts w:ascii="Times New Roman" w:hAnsi="Times New Roman" w:cs="Times New Roman"/>
+          <w:b/>
+          <w:sz w:val="24"/>
+          <w:szCs w:val="24"/>
+        </w:rPr>
+      </w:pPr>
+      <w:r>
+        <w:rPr>
+          <w:rFonts w:ascii="Times New Roman" w:hAnsi="Times New Roman" w:cs="Times New Roman"/>
+          <w:b/>
+          <w:sz w:val="24"/>
+          <w:szCs w:val="24"/>
+        </w:rPr>
+        <w:t xml:space="preserve">Código </w:t>
+      </w:r>
+      <w:r>
+        <w:rPr>
+          <w:rFonts w:ascii="Times New Roman" w:hAnsi="Times New Roman" w:cs="Times New Roman"/>
+          <w:b/>
+          <w:sz w:val="24"/>
+          <w:szCs w:val="24"/>
+        </w:rPr>
+        <w:t xml:space="preserve">Gestionar Información de </w:t>
+      </w:r>
+      <w:proofErr w:type="spellStart"/>
+      <w:r>
+        <w:rPr>
+          <w:rFonts w:ascii="Times New Roman" w:hAnsi="Times New Roman" w:cs="Times New Roman"/>
+          <w:b/>
+          <w:sz w:val="24"/>
+          <w:szCs w:val="24"/>
+        </w:rPr>
+        <w:t>ODF’s</w:t>
+      </w:r>
+      <w:proofErr w:type="spellEnd"/>
+    </w:p>
+    <w:p>
+      <w:pPr>
+        <w:spacing w:before="240" w:after="240"/>
+        <w:jc w:val="center"/>
+        <w:rPr>
+          <w:b/>
+        </w:rPr>
+      </w:pPr>
+      <w:r>
+        <w:rPr>
+          <w:b/>
+        </w:rPr>
+        <w:t xml:space="preserve">Figura </w:t>
+      </w:r>
+      <w:proofErr w:type="spellStart"/>
+      <w:r>
+        <w:rPr>
+          <w:b/>
+        </w:rPr>
+        <w:t>x.x</w:t>
+      </w:r>
+      <w:proofErr w:type="spellEnd"/>
+      <w:r>
+        <w:rPr>
+          <w:b/>
+        </w:rPr>
+        <w:t xml:space="preserve">: Código </w:t>
+      </w:r>
+      <w:r>
+        <w:rPr>
+          <w:b/>
+        </w:rPr>
+        <w:t xml:space="preserve">Gestionar Información de </w:t>
+      </w:r>
+      <w:proofErr w:type="spellStart"/>
+      <w:r>
+        <w:rPr>
+          <w:b/>
+        </w:rPr>
+        <w:t>ODF’s</w:t>
+      </w:r>
+      <w:proofErr w:type="spellEnd"/>
+    </w:p>
+    <w:p>
+      <w:pPr>
+        <w:jc w:val="center"/>
+      </w:pPr>
+      <w:r>
+        <w:rPr>
+          <w:b/>
+          <w:noProof/>
+          <w:lang w:eastAsia="es-PE"/>
+        </w:rPr>
+        <mc:AlternateContent>
+          <mc:Choice Requires="wps">
+            <w:drawing>
+              <wp:anchor distT="0" distB="0" distL="114300" distR="114300" simplePos="0" relativeHeight="251690496" behindDoc="0" locked="0" layoutInCell="1" allowOverlap="1" wp14:anchorId="222C3757" wp14:editId="1553D275">
+                <wp:simplePos x="0" y="0"/>
+                <wp:positionH relativeFrom="column">
+                  <wp:posOffset>-521970</wp:posOffset>
+                </wp:positionH>
+                <wp:positionV relativeFrom="paragraph">
+                  <wp:posOffset>4623435</wp:posOffset>
+                </wp:positionV>
+                <wp:extent cx="466725" cy="514350"/>
+                <wp:effectExtent l="76200" t="57150" r="85725" b="95250"/>
+                <wp:wrapNone/>
+                <wp:docPr id="141" name="141 Elipse"/>
+                <wp:cNvGraphicFramePr/>
+                <a:graphic xmlns:a="http://schemas.openxmlformats.org/drawingml/2006/main">
+                  <a:graphicData uri="http://schemas.microsoft.com/office/word/2010/wordprocessingShape">
+                    <wps:wsp>
+                      <wps:cNvSpPr/>
+                      <wps:spPr>
+                        <a:xfrm>
+                          <a:off x="0" y="0"/>
+                          <a:ext cx="466725" cy="514350"/>
+                        </a:xfrm>
+                        <a:prstGeom prst="ellipse">
+                          <a:avLst/>
+                        </a:prstGeom>
+                      </wps:spPr>
+                      <wps:style>
+                        <a:lnRef idx="3">
+                          <a:schemeClr val="lt1"/>
+                        </a:lnRef>
+                        <a:fillRef idx="1">
+                          <a:schemeClr val="accent2"/>
+                        </a:fillRef>
+                        <a:effectRef idx="1">
+                          <a:schemeClr val="accent2"/>
+                        </a:effectRef>
+                        <a:fontRef idx="minor">
+                          <a:schemeClr val="lt1"/>
+                        </a:fontRef>
+                      </wps:style>
+                      <wps:txbx>
+                        <w:txbxContent>
+                          <w:p>
+                            <w:pPr>
+                              <w:spacing w:after="0" w:line="240" w:lineRule="auto"/>
+                              <w:rPr>
+                                <w:b/>
+                                <w:color w:val="FFFFFF" w:themeColor="background1"/>
+                              </w:rPr>
+                            </w:pPr>
+                            <w:r>
+                              <w:rPr>
+                                <w:b/>
+                                <w:color w:val="FFFFFF" w:themeColor="background1"/>
+                              </w:rPr>
+                              <w:t>4</w:t>
+                            </w:r>
+                          </w:p>
+                        </w:txbxContent>
+                      </wps:txbx>
+                      <wps:bodyPr rot="0" spcFirstLastPara="0" vertOverflow="overflow" horzOverflow="overflow" vert="horz" wrap="square" lIns="91440" tIns="45720" rIns="91440" bIns="45720" numCol="1" spcCol="0" rtlCol="0" fromWordArt="0" anchor="ctr" anchorCtr="0" forceAA="0" compatLnSpc="1">
+                        <a:prstTxWarp prst="textNoShape">
+                          <a:avLst/>
+                        </a:prstTxWarp>
+                        <a:noAutofit/>
+                      </wps:bodyPr>
+                    </wps:wsp>
+                  </a:graphicData>
+                </a:graphic>
+                <wp14:sizeRelH relativeFrom="margin">
+                  <wp14:pctWidth>0</wp14:pctWidth>
+                </wp14:sizeRelH>
+                <wp14:sizeRelV relativeFrom="margin">
+                  <wp14:pctHeight>0</wp14:pctHeight>
+                </wp14:sizeRelV>
+              </wp:anchor>
+            </w:drawing>
+          </mc:Choice>
+          <mc:Fallback>
+            <w:pict>
+              <v:oval w14:anchorId="222C3757" id="141 Elipse" o:spid="_x0000_s1026" style="position:absolute;left:0;text-align:left;margin-left:-41.1pt;margin-top:364.05pt;width:36.75pt;height:40.5pt;z-index:251690496;visibility:visible;mso-wrap-style:square;mso-width-percent:0;mso-height-percent:0;mso-wrap-distance-left:9pt;mso-wrap-distance-top:0;mso-wrap-distance-right:9pt;mso-wrap-distance-bottom:0;mso-position-horizontal:absolute;mso-position-horizontal-relative:text;mso-position-vertical:absolute;mso-position-vertical-relative:text;mso-width-percent:0;mso-height-percent:0;mso-width-relative:margin;mso-height-relative:margin;v-text-anchor:middle" o:gfxdata="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" fillcolor="#ed7d31 [3205]" strokecolor="white [3201]" strokeweight="1.5pt">
+                <v:stroke joinstyle="miter"/>
+                <v:textbox>
+                  <w:txbxContent>
+                    <w:p>
+                      <w:pPr>
+                        <w:spacing w:after="0" w:line="240" w:lineRule="auto"/>
+                        <w:rPr>
+                          <w:b/>
+                          <w:color w:val="FFFFFF" w:themeColor="background1"/>
+                        </w:rPr>
+                      </w:pPr>
+                      <w:r>
+                        <w:rPr>
+                          <w:b/>
+                          <w:color w:val="FFFFFF" w:themeColor="background1"/>
+                        </w:rPr>
+                        <w:t>4</w:t>
+                      </w:r>
+                    </w:p>
+                  </w:txbxContent>
+                </v:textbox>
+              </v:oval>
+            </w:pict>
+          </mc:Fallback>
+        </mc:AlternateContent>
+      </w:r>
+      <w:r>
+        <w:rPr>
+          <w:b/>
+          <w:noProof/>
+          <w:lang w:eastAsia="es-PE"/>
+        </w:rPr>
+        <mc:AlternateContent>
+          <mc:Choice Requires="wps">
+            <w:drawing>
+              <wp:anchor distT="0" distB="0" distL="114300" distR="114300" simplePos="0" relativeHeight="251660800" behindDoc="0" locked="0" layoutInCell="1" allowOverlap="1" wp14:anchorId="3818BAFF" wp14:editId="27CA9E95">
+                <wp:simplePos x="0" y="0"/>
+                <wp:positionH relativeFrom="column">
+                  <wp:posOffset>-29210</wp:posOffset>
+                </wp:positionH>
+                <wp:positionV relativeFrom="paragraph">
+                  <wp:posOffset>4603115</wp:posOffset>
+                </wp:positionV>
+                <wp:extent cx="695325" cy="114300"/>
+                <wp:effectExtent l="0" t="76200" r="9525" b="19050"/>
+                <wp:wrapNone/>
+                <wp:docPr id="144" name="144 Conector recto de flecha"/>
+                <wp:cNvGraphicFramePr/>
+                <a:graphic xmlns:a="http://schemas.openxmlformats.org/drawingml/2006/main">
+                  <a:graphicData uri="http://schemas.microsoft.com/office/word/2010/wordprocessingShape">
+                    <wps:wsp>
+                      <wps:cNvCnPr/>
+                      <wps:spPr>
+                        <a:xfrm flipV="1">
+                          <a:off x="0" y="0"/>
+                          <a:ext cx="695325" cy="114300"/>
+                        </a:xfrm>
+                        <a:prstGeom prst="straightConnector1">
+                          <a:avLst/>
+                        </a:prstGeom>
+                        <a:ln>
+                          <a:tailEnd type="arrow"/>
+                        </a:ln>
+                      </wps:spPr>
+                      <wps:style>
+                        <a:lnRef idx="2">
+                          <a:schemeClr val="accent2"/>
+                        </a:lnRef>
+                        <a:fillRef idx="0">
+                          <a:schemeClr val="accent2"/>
+                        </a:fillRef>
+                        <a:effectRef idx="1">
+                          <a:schemeClr val="accent2"/>
+                        </a:effectRef>
+                        <a:fontRef idx="minor">
+                          <a:schemeClr val="tx1"/>
+                        </a:fontRef>
+                      </wps:style>
+                      <wps:bodyPr/>
+                    </wps:wsp>
+                  </a:graphicData>
+                </a:graphic>
+                <wp14:sizeRelH relativeFrom="margin">
+                  <wp14:pctWidth>0</wp14:pctWidth>
+                </wp14:sizeRelH>
+                <wp14:sizeRelV relativeFrom="margin">
+                  <wp14:pctHeight>0</wp14:pctHeight>
+                </wp14:sizeRelV>
+              </wp:anchor>
+            </w:drawing>
+          </mc:Choice>
+          <mc:Fallback>
+            <w:pict>
+              <v:shapetype w14:anchorId="0D0E3522" id="_x0000_t32" coordsize="21600,21600" o:spt="32" o:oned="t" path="m,l21600,21600e" filled="f">
+                <v:path arrowok="t" fillok="f" o:connecttype="none"/>
+                <o:lock v:ext="edit" shapetype="t"/>
+              </v:shapetype>
+              <v:shape id="144 Conector recto de flecha" o:spid="_x0000_s1026" type="#_x0000_t32" style="position:absolute;margin-left:-2.3pt;margin-top:362.45pt;width:54.75pt;height:9pt;flip:y;z-index:251660800;visibility:visible;mso-wrap-style:square;mso-width-percent:0;mso-height-percent:0;mso-wrap-distance-left:9pt;mso-wrap-distance-top:0;mso-wrap-distance-right:9pt;mso-wrap-distance-bottom:0;mso-position-horizontal:absolute;mso-position-horizontal-relative:text;mso-position-vertical:absolute;mso-position-vertical-relative:text;mso-width-percent:0;mso-height-percent:0;mso-width-relative:margin;mso-height-relative:margin" o:gfxdata="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" strokecolor="#ed7d31 [3205]" strokeweight="1pt">
+                <v:stroke endarrow="open" joinstyle="miter"/>
+              </v:shape>
+            </w:pict>
+          </mc:Fallback>
+        </mc:AlternateContent>
+      </w:r>
+      <w:r>
+        <w:rPr>
+          <w:b/>
+          <w:noProof/>
+          <w:lang w:eastAsia="es-PE"/>
+        </w:rPr>
+        <mc:AlternateContent>
+          <mc:Choice Requires="wps">
+            <w:drawing>
+              <wp:anchor distT="0" distB="0" distL="114300" distR="114300" simplePos="0" relativeHeight="251682304" behindDoc="0" locked="0" layoutInCell="1" allowOverlap="1" wp14:anchorId="23327AB8" wp14:editId="629AAE59">
+                <wp:simplePos x="0" y="0"/>
+                <wp:positionH relativeFrom="column">
+                  <wp:posOffset>-499110</wp:posOffset>
+                </wp:positionH>
+                <wp:positionV relativeFrom="paragraph">
+                  <wp:posOffset>4023360</wp:posOffset>
+                </wp:positionV>
+                <wp:extent cx="466725" cy="514350"/>
+                <wp:effectExtent l="76200" t="57150" r="85725" b="95250"/>
+                <wp:wrapNone/>
+                <wp:docPr id="143" name="143 Elipse"/>
+                <wp:cNvGraphicFramePr/>
+                <a:graphic xmlns:a="http://schemas.openxmlformats.org/drawingml/2006/main">
+                  <a:graphicData uri="http://schemas.microsoft.com/office/word/2010/wordprocessingShape">
+                    <wps:wsp>
+                      <wps:cNvSpPr/>
+                      <wps:spPr>
+                        <a:xfrm>
+                          <a:off x="0" y="0"/>
+                          <a:ext cx="466725" cy="514350"/>
+                        </a:xfrm>
+                        <a:prstGeom prst="ellipse">
+                          <a:avLst/>
+                        </a:prstGeom>
+                      </wps:spPr>
+                      <wps:style>
+                        <a:lnRef idx="3">
+                          <a:schemeClr val="lt1"/>
+                        </a:lnRef>
+                        <a:fillRef idx="1">
+                          <a:schemeClr val="accent2"/>
+                        </a:fillRef>
+                        <a:effectRef idx="1">
+                          <a:schemeClr val="accent2"/>
+                        </a:effectRef>
+                        <a:fontRef idx="minor">
+                          <a:schemeClr val="lt1"/>
+                        </a:fontRef>
+                      </wps:style>
+                      <wps:txbx>
+                        <w:txbxContent>
+                          <w:p>
+                            <w:pPr>
+                              <w:spacing w:after="0" w:line="240" w:lineRule="auto"/>
+                              <w:rPr>
+                                <w:b/>
+                                <w:color w:val="FFFFFF" w:themeColor="background1"/>
+                              </w:rPr>
+                            </w:pPr>
+                            <w:r>
+                              <w:rPr>
+                                <w:b/>
+                                <w:color w:val="FFFFFF" w:themeColor="background1"/>
+                              </w:rPr>
+                              <w:t>3</w:t>
+                            </w:r>
+                          </w:p>
+                        </w:txbxContent>
+                      </wps:txbx>
+                      <wps:bodyPr rot="0" spcFirstLastPara="0" vertOverflow="overflow" horzOverflow="overflow" vert="horz" wrap="square" lIns="91440" tIns="45720" rIns="91440" bIns="45720" numCol="1" spcCol="0" rtlCol="0" fromWordArt="0" anchor="ctr" anchorCtr="0" forceAA="0" compatLnSpc="1">
+                        <a:prstTxWarp prst="textNoShape">
+                          <a:avLst/>
+                        </a:prstTxWarp>
+                        <a:noAutofit/>
+                      </wps:bodyPr>
+                    </wps:wsp>
+                  </a:graphicData>
+                </a:graphic>
+                <wp14:sizeRelH relativeFrom="margin">
+                  <wp14:pctWidth>0</wp14:pctWidth>
+                </wp14:sizeRelH>
+                <wp14:sizeRelV relativeFrom="margin">
+                  <wp14:pctHeight>0</wp14:pctHeight>
+                </wp14:sizeRelV>
+              </wp:anchor>
+            </w:drawing>
+          </mc:Choice>
+          <mc:Fallback>
+            <w:pict>
+              <v:oval w14:anchorId="23327AB8" id="143 Elipse" o:spid="_x0000_s1027" style="position:absolute;left:0;text-align:left;margin-left:-39.3pt;margin-top:316.8pt;width:36.75pt;height:40.5pt;z-index:251682304;visibility:visible;mso-wrap-style:square;mso-width-percent:0;mso-height-percent:0;mso-wrap-distance-left:9pt;mso-wrap-distance-top:0;mso-wrap-distance-right:9pt;mso-wrap-distance-bottom:0;mso-position-horizontal:absolute;mso-position-horizontal-relative:text;mso-position-vertical:absolute;mso-position-vertical-relative:text;mso-width-percent:0;mso-height-percent:0;mso-width-relative:margin;mso-height-relative:margin;v-text-anchor:middle" o:gfxdata="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" fillcolor="#ed7d31 [3205]" strokecolor="white [3201]" strokeweight="1.5pt">
+                <v:stroke joinstyle="miter"/>
+                <v:textbox>
+                  <w:txbxContent>
+                    <w:p>
+                      <w:pPr>
+                        <w:spacing w:after="0" w:line="240" w:lineRule="auto"/>
+                        <w:rPr>
+                          <w:b/>
+                          <w:color w:val="FFFFFF" w:themeColor="background1"/>
+                        </w:rPr>
+                      </w:pPr>
+                      <w:r>
+                        <w:rPr>
+                          <w:b/>
+                          <w:color w:val="FFFFFF" w:themeColor="background1"/>
+                        </w:rPr>
+                        <w:t>3</w:t>
+                      </w:r>
+                    </w:p>
+                  </w:txbxContent>
+                </v:textbox>
+              </v:oval>
+            </w:pict>
+          </mc:Fallback>
+        </mc:AlternateContent>
+      </w:r>
+      <w:r>
+        <w:rPr>
+          <w:b/>
+          <w:noProof/>
+          <w:lang w:eastAsia="es-PE"/>
+        </w:rPr>
+        <mc:AlternateContent>
+          <mc:Choice Requires="wps">
+            <w:drawing>
+              <wp:anchor distT="0" distB="0" distL="114300" distR="114300" simplePos="0" relativeHeight="251673088" behindDoc="0" locked="0" layoutInCell="1" allowOverlap="1" wp14:anchorId="631F6D70" wp14:editId="47B64B1D">
+                <wp:simplePos x="0" y="0"/>
+                <wp:positionH relativeFrom="column">
+                  <wp:posOffset>-556260</wp:posOffset>
+                </wp:positionH>
+                <wp:positionV relativeFrom="paragraph">
+                  <wp:posOffset>3413125</wp:posOffset>
+                </wp:positionV>
+                <wp:extent cx="466725" cy="514350"/>
+                <wp:effectExtent l="76200" t="57150" r="85725" b="95250"/>
+                <wp:wrapNone/>
+                <wp:docPr id="146" name="146 Elipse"/>
+                <wp:cNvGraphicFramePr/>
+                <a:graphic xmlns:a="http://schemas.openxmlformats.org/drawingml/2006/main">
+                  <a:graphicData uri="http://schemas.microsoft.com/office/word/2010/wordprocessingShape">
+                    <wps:wsp>
+                      <wps:cNvSpPr/>
+                      <wps:spPr>
+                        <a:xfrm>
+                          <a:off x="0" y="0"/>
+                          <a:ext cx="466725" cy="514350"/>
+                        </a:xfrm>
+                        <a:prstGeom prst="ellipse">
+                          <a:avLst/>
+                        </a:prstGeom>
+                      </wps:spPr>
+                      <wps:style>
+                        <a:lnRef idx="3">
+                          <a:schemeClr val="lt1"/>
+                        </a:lnRef>
+                        <a:fillRef idx="1">
+                          <a:schemeClr val="accent2"/>
+                        </a:fillRef>
+                        <a:effectRef idx="1">
+                          <a:schemeClr val="accent2"/>
+                        </a:effectRef>
+                        <a:fontRef idx="minor">
+                          <a:schemeClr val="lt1"/>
+                        </a:fontRef>
+                      </wps:style>
+                      <wps:txbx>
+                        <w:txbxContent>
+                          <w:p>
+                            <w:pPr>
+                              <w:spacing w:after="0" w:line="240" w:lineRule="auto"/>
+                              <w:rPr>
+                                <w:b/>
+                                <w:color w:val="FFFFFF" w:themeColor="background1"/>
+                              </w:rPr>
+                            </w:pPr>
+                            <w:r>
+                              <w:rPr>
+                                <w:b/>
+                                <w:color w:val="FFFFFF" w:themeColor="background1"/>
+                              </w:rPr>
+                              <w:t>2</w:t>
+                            </w:r>
+                          </w:p>
+                        </w:txbxContent>
+                      </wps:txbx>
+                      <wps:bodyPr rot="0" spcFirstLastPara="0" vertOverflow="overflow" horzOverflow="overflow" vert="horz" wrap="square" lIns="91440" tIns="45720" rIns="91440" bIns="45720" numCol="1" spcCol="0" rtlCol="0" fromWordArt="0" anchor="ctr" anchorCtr="0" forceAA="0" compatLnSpc="1">
+                        <a:prstTxWarp prst="textNoShape">
+                          <a:avLst/>
+                        </a:prstTxWarp>
+                        <a:noAutofit/>
+                      </wps:bodyPr>
+                    </wps:wsp>
+                  </a:graphicData>
+                </a:graphic>
+                <wp14:sizeRelH relativeFrom="margin">
+                  <wp14:pctWidth>0</wp14:pctWidth>
+                </wp14:sizeRelH>
+                <wp14:sizeRelV relativeFrom="margin">
+                  <wp14:pctHeight>0</wp14:pctHeight>
+                </wp14:sizeRelV>
+              </wp:anchor>
+            </w:drawing>
+          </mc:Choice>
+          <mc:Fallback>
+            <w:pict>
+              <v:oval w14:anchorId="631F6D70" id="146 Elipse" o:spid="_x0000_s1028" style="position:absolute;left:0;text-align:left;margin-left:-43.8pt;margin-top:268.75pt;width:36.75pt;height:40.5pt;z-index:251673088;visibility:visible;mso-wrap-style:square;mso-width-percent:0;mso-height-percent:0;mso-wrap-distance-left:9pt;mso-wrap-distance-top:0;mso-wrap-distance-right:9pt;mso-wrap-distance-bottom:0;mso-position-horizontal:absolute;mso-position-horizontal-relative:text;mso-position-vertical:absolute;mso-position-vertical-relative:text;mso-width-percent:0;mso-height-percent:0;mso-width-relative:margin;mso-height-relative:margin;v-text-anchor:middle" o:gfxdata="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" fillcolor="#ed7d31 [3205]" strokecolor="white [3201]" strokeweight="1.5pt">
+                <v:stroke joinstyle="miter"/>
+                <v:textbox>
+                  <w:txbxContent>
+                    <w:p>
+                      <w:pPr>
+                        <w:spacing w:after="0" w:line="240" w:lineRule="auto"/>
+                        <w:rPr>
+                          <w:b/>
+                          <w:color w:val="FFFFFF" w:themeColor="background1"/>
+                        </w:rPr>
+                      </w:pPr>
+                      <w:r>
+                        <w:rPr>
+                          <w:b/>
+                          <w:color w:val="FFFFFF" w:themeColor="background1"/>
+                        </w:rPr>
+                        <w:t>2</w:t>
+                      </w:r>
+                    </w:p>
+                  </w:txbxContent>
+                </v:textbox>
+              </v:oval>
+            </w:pict>
+          </mc:Fallback>
+        </mc:AlternateContent>
+      </w:r>
+      <w:r>
+        <w:rPr>
+          <w:b/>
+          <w:noProof/>
+          <w:lang w:eastAsia="es-PE"/>
+        </w:rPr>
+        <mc:AlternateContent>
+          <mc:Choice Requires="wps">
+            <w:drawing>
+              <wp:anchor distT="0" distB="0" distL="114300" distR="114300" simplePos="0" relativeHeight="251694592" behindDoc="0" locked="0" layoutInCell="1" allowOverlap="1" wp14:anchorId="376C60D1" wp14:editId="53CAFE21">
+                <wp:simplePos x="0" y="0"/>
+                <wp:positionH relativeFrom="column">
+                  <wp:posOffset>37465</wp:posOffset>
+                </wp:positionH>
+                <wp:positionV relativeFrom="paragraph">
+                  <wp:posOffset>3830955</wp:posOffset>
+                </wp:positionV>
+                <wp:extent cx="685800" cy="485775"/>
+                <wp:effectExtent l="38100" t="0" r="19050" b="28575"/>
+                <wp:wrapNone/>
+                <wp:docPr id="6" name="148 Abrir llave"/>
+                <wp:cNvGraphicFramePr/>
+                <a:graphic xmlns:a="http://schemas.openxmlformats.org/drawingml/2006/main">
+                  <a:graphicData uri="http://schemas.microsoft.com/office/word/2010/wordprocessingShape">
+                    <wps:wsp>
+                      <wps:cNvSpPr/>
+                      <wps:spPr>
+                        <a:xfrm>
+                          <a:off x="0" y="0"/>
+                          <a:ext cx="685800" cy="485775"/>
+                        </a:xfrm>
+                        <a:prstGeom prst="leftBrace">
+                          <a:avLst/>
+                        </a:prstGeom>
+                      </wps:spPr>
+                      <wps:style>
+                        <a:lnRef idx="2">
+                          <a:schemeClr val="accent2"/>
+                        </a:lnRef>
+                        <a:fillRef idx="0">
+                          <a:schemeClr val="accent2"/>
+                        </a:fillRef>
+                        <a:effectRef idx="1">
+                          <a:schemeClr val="accent2"/>
+                        </a:effectRef>
+                        <a:fontRef idx="minor">
+                          <a:schemeClr val="tx1"/>
+                        </a:fontRef>
+                      </wps:style>
+                      <wps:bodyPr rot="0" spcFirstLastPara="0" vertOverflow="overflow" horzOverflow="overflow" vert="horz" wrap="square" lIns="91440" tIns="45720" rIns="91440" bIns="45720" numCol="1" spcCol="0" rtlCol="0" fromWordArt="0" anchor="ctr" anchorCtr="0" forceAA="0" compatLnSpc="1">
+                        <a:prstTxWarp prst="textNoShape">
+                          <a:avLst/>
+                        </a:prstTxWarp>
+                        <a:noAutofit/>
+                      </wps:bodyPr>
+                    </wps:wsp>
+                  </a:graphicData>
+                </a:graphic>
+                <wp14:sizeRelH relativeFrom="margin">
+                  <wp14:pctWidth>0</wp14:pctWidth>
+                </wp14:sizeRelH>
+                <wp14:sizeRelV relativeFrom="margin">
+                  <wp14:pctHeight>0</wp14:pctHeight>
+                </wp14:sizeRelV>
+              </wp:anchor>
+            </w:drawing>
+          </mc:Choice>
+          <mc:Fallback>
+            <w:pict>
+              <v:shapetype w14:anchorId="1DD2B434" id="_x0000_t87" coordsize="21600,21600" o:spt="87" adj="1800,10800" path="m21600,qx10800@0l10800@2qy0@11,10800@3l10800@1qy21600,21600e" filled="f">
+                <v:formulas>
+                  <v:f eqn="val #0"/>
+                  <v:f eqn="sum 21600 0 #0"/>
+                  <v:f eqn="sum #1 0 #0"/>
+                  <v:f eqn="sum #1 #0 0"/>
+                  <v:f eqn="prod #0 9598 32768"/>
+                  <v:f eqn="sum 21600 0 @4"/>
+                  <v:f eqn="sum 21600 0 #1"/>
+                  <v:f eqn="min #1 @6"/>
+                  <v:f eqn="prod @7 1 2"/>
+                  <v:f eqn="prod #0 2 1"/>
+                  <v:f eqn="sum 21600 0 @9"/>
+                  <v:f eqn="val #1"/>
+                </v:formulas>
+                <v:path arrowok="t" o:connecttype="custom" o:connectlocs="21600,0;0,10800;21600,21600" textboxrect="13963,@4,21600,@5"/>
+                <v:handles>
+                  <v:h position="center,#0" yrange="0,@8"/>
+                  <v:h position="topLeft,#1" yrange="@9,@10"/>
+                </v:handles>
+              </v:shapetype>
+              <v:shape id="148 Abrir llave" o:spid="_x0000_s1026" type="#_x0000_t87" style="position:absolute;margin-left:2.95pt;margin-top:301.65pt;width:54pt;height:38.25pt;z-index:251694592;visibility:visible;mso-wrap-style:square;mso-width-percent:0;mso-height-percent:0;mso-wrap-distance-left:9pt;mso-wrap-distance-top:0;mso-wrap-distance-right:9pt;mso-wrap-distance-bottom:0;mso-position-horizontal:absolute;mso-position-horizontal-relative:text;mso-position-vertical:absolute;mso-position-vertical-relative:text;mso-width-percent:0;mso-height-percent:0;mso-width-relative:margin;mso-height-relative:margin;v-text-anchor:middle" o:gfxdata="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" strokecolor="#ed7d31 [3205]" strokeweight="1pt">
+                <v:stroke joinstyle="miter"/>
+              </v:shape>
+            </w:pict>
+          </mc:Fallback>
+        </mc:AlternateContent>
+      </w:r>
+      <w:r>
+        <w:rPr>
+          <w:b/>
+          <w:noProof/>
+          <w:lang w:eastAsia="es-PE"/>
+        </w:rPr>
+        <mc:AlternateContent>
+          <mc:Choice Requires="wps">
+            <w:drawing>
+              <wp:anchor distT="0" distB="0" distL="114300" distR="114300" simplePos="0" relativeHeight="251648512" behindDoc="0" locked="0" layoutInCell="1" allowOverlap="1" wp14:anchorId="2D84076A" wp14:editId="3D1D35AA">
+                <wp:simplePos x="0" y="0"/>
+                <wp:positionH relativeFrom="column">
+                  <wp:posOffset>5715</wp:posOffset>
+                </wp:positionH>
+                <wp:positionV relativeFrom="paragraph">
+                  <wp:posOffset>3699510</wp:posOffset>
+                </wp:positionV>
+                <wp:extent cx="476250" cy="0"/>
+                <wp:effectExtent l="0" t="76200" r="19050" b="152400"/>
+                <wp:wrapNone/>
+                <wp:docPr id="145" name="145 Conector recto de flecha"/>
+                <wp:cNvGraphicFramePr/>
+                <a:graphic xmlns:a="http://schemas.openxmlformats.org/drawingml/2006/main">
+                  <a:graphicData uri="http://schemas.microsoft.com/office/word/2010/wordprocessingShape">
+                    <wps:wsp>
+                      <wps:cNvCnPr/>
+                      <wps:spPr>
+                        <a:xfrm>
+                          <a:off x="0" y="0"/>
+                          <a:ext cx="476250" cy="0"/>
+                        </a:xfrm>
+                        <a:prstGeom prst="straightConnector1">
+                          <a:avLst/>
+                        </a:prstGeom>
+                        <a:ln>
+                          <a:tailEnd type="arrow"/>
+                        </a:ln>
+                      </wps:spPr>
+                      <wps:style>
+                        <a:lnRef idx="2">
+                          <a:schemeClr val="accent2"/>
+                        </a:lnRef>
+                        <a:fillRef idx="0">
+                          <a:schemeClr val="accent2"/>
+                        </a:fillRef>
+                        <a:effectRef idx="1">
+                          <a:schemeClr val="accent2"/>
+                        </a:effectRef>
+                        <a:fontRef idx="minor">
+                          <a:schemeClr val="tx1"/>
+                        </a:fontRef>
+                      </wps:style>
+                      <wps:bodyPr/>
+                    </wps:wsp>
+                  </a:graphicData>
+                </a:graphic>
+                <wp14:sizeRelH relativeFrom="margin">
+                  <wp14:pctWidth>0</wp14:pctWidth>
+                </wp14:sizeRelH>
+                <wp14:sizeRelV relativeFrom="margin">
+                  <wp14:pctHeight>0</wp14:pctHeight>
+                </wp14:sizeRelV>
+              </wp:anchor>
+            </w:drawing>
+          </mc:Choice>
+          <mc:Fallback>
+            <w:pict>
+              <v:shape w14:anchorId="6A10927C" id="145 Conector recto de flecha" o:spid="_x0000_s1026" type="#_x0000_t32" style="position:absolute;margin-left:.45pt;margin-top:291.3pt;width:37.5pt;height:0;z-index:251648512;visibility:visible;mso-wrap-style:square;mso-width-percent:0;mso-height-percent:0;mso-wrap-distance-left:9pt;mso-wrap-distance-top:0;mso-wrap-distance-right:9pt;mso-wrap-distance-bottom:0;mso-position-horizontal:absolute;mso-position-horizontal-relative:text;mso-position-vertical:absolute;mso-position-vertical-relative:text;mso-width-percent:0;mso-height-percent:0;mso-width-relative:margin;mso-height-relative:margin" o:gfxdata="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" strokecolor="#ed7d31 [3205]" strokeweight="1pt">
+                <v:stroke endarrow="open" joinstyle="miter"/>
+              </v:shape>
+            </w:pict>
+          </mc:Fallback>
+        </mc:AlternateContent>
+      </w:r>
+      <w:r>
+        <w:rPr>
+          <w:b/>
+          <w:noProof/>
+          <w:lang w:eastAsia="es-PE"/>
+        </w:rPr>
+        <mc:AlternateContent>
+          <mc:Choice Requires="wps">
+            <w:drawing>
+              <wp:anchor distT="0" distB="0" distL="114300" distR="114300" simplePos="0" relativeHeight="251638272" behindDoc="0" locked="0" layoutInCell="1" allowOverlap="1" wp14:anchorId="24A09187" wp14:editId="3EFBA88E">
+                <wp:simplePos x="0" y="0"/>
+                <wp:positionH relativeFrom="column">
+                  <wp:posOffset>-756285</wp:posOffset>
+                </wp:positionH>
+                <wp:positionV relativeFrom="paragraph">
+                  <wp:posOffset>1746885</wp:posOffset>
+                </wp:positionV>
+                <wp:extent cx="466725" cy="514350"/>
+                <wp:effectExtent l="76200" t="57150" r="85725" b="95250"/>
+                <wp:wrapNone/>
+                <wp:docPr id="147" name="147 Elipse"/>
+                <wp:cNvGraphicFramePr/>
+                <a:graphic xmlns:a="http://schemas.openxmlformats.org/drawingml/2006/main">
+                  <a:graphicData uri="http://schemas.microsoft.com/office/word/2010/wordprocessingShape">
+                    <wps:wsp>
+                      <wps:cNvSpPr/>
+                      <wps:spPr>
+                        <a:xfrm>
+                          <a:off x="0" y="0"/>
+                          <a:ext cx="466725" cy="514350"/>
+                        </a:xfrm>
+                        <a:prstGeom prst="ellipse">
+                          <a:avLst/>
+                        </a:prstGeom>
+                      </wps:spPr>
+                      <wps:style>
+                        <a:lnRef idx="3">
+                          <a:schemeClr val="lt1"/>
+                        </a:lnRef>
+                        <a:fillRef idx="1">
+                          <a:schemeClr val="accent2"/>
+                        </a:fillRef>
+                        <a:effectRef idx="1">
+                          <a:schemeClr val="accent2"/>
+                        </a:effectRef>
+                        <a:fontRef idx="minor">
+                          <a:schemeClr val="lt1"/>
+                        </a:fontRef>
+                      </wps:style>
+                      <wps:txbx>
+                        <w:txbxContent>
+                          <w:p>
+                            <w:pPr>
+                              <w:spacing w:after="0" w:line="240" w:lineRule="auto"/>
+                              <w:rPr>
+                                <w:b/>
+                                <w:color w:val="FFFFFF" w:themeColor="background1"/>
+                              </w:rPr>
+                            </w:pPr>
+                            <w:r>
+                              <w:rPr>
+                                <w:b/>
+                              </w:rPr>
+                              <w:t>1</w:t>
+                            </w:r>
+                          </w:p>
+                        </w:txbxContent>
+                      </wps:txbx>
+                      <wps:bodyPr rot="0" spcFirstLastPara="0" vertOverflow="overflow" horzOverflow="overflow" vert="horz" wrap="square" lIns="91440" tIns="45720" rIns="91440" bIns="45720" numCol="1" spcCol="0" rtlCol="0" fromWordArt="0" anchor="ctr" anchorCtr="0" forceAA="0" compatLnSpc="1">
+                        <a:prstTxWarp prst="textNoShape">
+                          <a:avLst/>
+                        </a:prstTxWarp>
+                        <a:noAutofit/>
+                      </wps:bodyPr>
+                    </wps:wsp>
+                  </a:graphicData>
+                </a:graphic>
+                <wp14:sizeRelH relativeFrom="margin">
+                  <wp14:pctWidth>0</wp14:pctWidth>
+                </wp14:sizeRelH>
+                <wp14:sizeRelV relativeFrom="margin">
+                  <wp14:pctHeight>0</wp14:pctHeight>
+                </wp14:sizeRelV>
+              </wp:anchor>
+            </w:drawing>
+          </mc:Choice>
+          <mc:Fallback>
+            <w:pict>
+              <v:oval w14:anchorId="24A09187" id="147 Elipse" o:spid="_x0000_s1029" style="position:absolute;left:0;text-align:left;margin-left:-59.55pt;margin-top:137.55pt;width:36.75pt;height:40.5pt;z-index:251638272;visibility:visible;mso-wrap-style:square;mso-width-percent:0;mso-height-percent:0;mso-wrap-distance-left:9pt;mso-wrap-distance-top:0;mso-wrap-distance-right:9pt;mso-wrap-distance-bottom:0;mso-position-horizontal:absolute;mso-position-horizontal-relative:text;mso-position-vertical:absolute;mso-position-vertical-relative:text;mso-width-percent:0;mso-height-percent:0;mso-width-relative:margin;mso-height-relative:margin;v-text-anchor:middle" o:gfxdata="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" fillcolor="#ed7d31 [3205]" strokecolor="white [3201]" strokeweight="1.5pt">
+                <v:stroke joinstyle="miter"/>
+                <v:textbox>
+                  <w:txbxContent>
+                    <w:p>
+                      <w:pPr>
+                        <w:spacing w:after="0" w:line="240" w:lineRule="auto"/>
+                        <w:rPr>
+                          <w:b/>
+                          <w:color w:val="FFFFFF" w:themeColor="background1"/>
+                        </w:rPr>
+                      </w:pPr>
+                      <w:r>
+                        <w:rPr>
+                          <w:b/>
+                        </w:rPr>
+                        <w:t>1</w:t>
+                      </w:r>
+                    </w:p>
+                  </w:txbxContent>
+                </v:textbox>
+              </v:oval>
+            </w:pict>
+          </mc:Fallback>
+        </mc:AlternateContent>
+      </w:r>
+      <w:r>
+        <w:rPr>
+          <w:b/>
+          <w:noProof/>
+          <w:lang w:eastAsia="es-PE"/>
+        </w:rPr>
+        <mc:AlternateContent>
+          <mc:Choice Requires="wps">
+            <w:drawing>
+              <wp:anchor distT="0" distB="0" distL="114300" distR="114300" simplePos="0" relativeHeight="251629056" behindDoc="0" locked="0" layoutInCell="1" allowOverlap="1" wp14:anchorId="577E387C" wp14:editId="2049D247">
+                <wp:simplePos x="0" y="0"/>
+                <wp:positionH relativeFrom="column">
+                  <wp:posOffset>-210185</wp:posOffset>
+                </wp:positionH>
+                <wp:positionV relativeFrom="paragraph">
+                  <wp:posOffset>354965</wp:posOffset>
+                </wp:positionV>
+                <wp:extent cx="533400" cy="3219450"/>
+                <wp:effectExtent l="38100" t="0" r="19050" b="19050"/>
+                <wp:wrapNone/>
+                <wp:docPr id="148" name="148 Abrir llave"/>
+                <wp:cNvGraphicFramePr/>
+                <a:graphic xmlns:a="http://schemas.openxmlformats.org/drawingml/2006/main">
+                  <a:graphicData uri="http://schemas.microsoft.com/office/word/2010/wordprocessingShape">
+                    <wps:wsp>
+                      <wps:cNvSpPr/>
+                      <wps:spPr>
+                        <a:xfrm>
+                          <a:off x="0" y="0"/>
+                          <a:ext cx="533400" cy="3219450"/>
+                        </a:xfrm>
+                        <a:prstGeom prst="leftBrace">
+                          <a:avLst/>
+                        </a:prstGeom>
+                      </wps:spPr>
+                      <wps:style>
+                        <a:lnRef idx="2">
+                          <a:schemeClr val="accent2"/>
+                        </a:lnRef>
+                        <a:fillRef idx="0">
+                          <a:schemeClr val="accent2"/>
+                        </a:fillRef>
+                        <a:effectRef idx="1">
+                          <a:schemeClr val="accent2"/>
+                        </a:effectRef>
+                        <a:fontRef idx="minor">
+                          <a:schemeClr val="tx1"/>
+                        </a:fontRef>
+                      </wps:style>
+                      <wps:bodyPr rot="0" spcFirstLastPara="0" vertOverflow="overflow" horzOverflow="overflow" vert="horz" wrap="square" lIns="91440" tIns="45720" rIns="91440" bIns="45720" numCol="1" spcCol="0" rtlCol="0" fromWordArt="0" anchor="ctr" anchorCtr="0" forceAA="0" compatLnSpc="1">
+                        <a:prstTxWarp prst="textNoShape">
+                          <a:avLst/>
+                        </a:prstTxWarp>
+                        <a:noAutofit/>
+                      </wps:bodyPr>
+                    </wps:wsp>
+                  </a:graphicData>
+                </a:graphic>
+                <wp14:sizeRelH relativeFrom="margin">
+                  <wp14:pctWidth>0</wp14:pctWidth>
+                </wp14:sizeRelH>
+                <wp14:sizeRelV relativeFrom="margin">
+                  <wp14:pctHeight>0</wp14:pctHeight>
+                </wp14:sizeRelV>
+              </wp:anchor>
+            </w:drawing>
+          </mc:Choice>
+          <mc:Fallback>
+            <w:pict>
+              <v:shape w14:anchorId="3EA9897D" id="148 Abrir llave" o:spid="_x0000_s1026" type="#_x0000_t87" style="position:absolute;margin-left:-16.55pt;margin-top:27.95pt;width:42pt;height:253.5pt;z-index:251629056;visibility:visible;mso-wrap-style:square;mso-width-percent:0;mso-height-percent:0;mso-wrap-distance-left:9pt;mso-wrap-distance-top:0;mso-wrap-distance-right:9pt;mso-wrap-distance-bottom:0;mso-position-horizontal:absolute;mso-position-horizontal-relative:text;mso-position-vertical:absolute;mso-position-vertical-relative:text;mso-width-percent:0;mso-height-percent:0;mso-width-relative:margin;mso-height-relative:margin;v-text-anchor:middle" o:gfxdata="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" adj="298" strokecolor="#ed7d31 [3205]" strokeweight="1pt">
+                <v:stroke joinstyle="miter"/>
+              </v:shape>
+            </w:pict>
+          </mc:Fallback>
+        </mc:AlternateContent>
+      </w:r>
+      <w:r>
+        <w:rPr>
+          <w:noProof/>
+          <w:lang w:eastAsia="es-PE"/>
+        </w:rPr>
+        <w:t xml:space="preserve"> </w:t>
+      </w:r>
+      <w:r>
+        <w:rPr>
+          <w:noProof/>
+          <w:lang w:eastAsia="es-PE"/>
+        </w:rPr>
+        <w:drawing>
+          <wp:inline distT="0" distB="0" distL="0" distR="0" wp14:anchorId="1F5B0D28" wp14:editId="495ADBB0">
+            <wp:extent cx="5676900" cy="5446436"/>
+            <wp:effectExtent l="0" t="0" r="0" b="1905"/>
+            <wp:docPr id="5" name="Imagen 5"/>
+            <wp:cNvGraphicFramePr>
+              <a:graphicFrameLocks xmlns:a="http://schemas.openxmlformats.org/drawingml/2006/main" noChangeAspect="1"/>
+            </wp:cNvGraphicFramePr>
+            <a:graphic xmlns:a="http://schemas.openxmlformats.org/drawingml/2006/main">
+              <a:graphicData uri="http://schemas.openxmlformats.org/drawingml/2006/picture">
+                <pic:pic xmlns:pic="http://schemas.openxmlformats.org/drawingml/2006/picture">
+                  <pic:nvPicPr>
+                    <pic:cNvPr id="1" name=""/>
+                    <pic:cNvPicPr/>
+                  </pic:nvPicPr>
+                  <pic:blipFill>
+                    <a:blip r:embed="rId23"/>
+                    <a:stretch>
+                      <a:fillRect/>
+                    </a:stretch>
+                  </pic:blipFill>
+                  <pic:spPr>
+                    <a:xfrm>
+                      <a:off x="0" y="0"/>
+                      <a:ext cx="5687785" cy="5456879"/>
+                    </a:xfrm>
+                    <a:prstGeom prst="rect">
+                      <a:avLst/>
+                    </a:prstGeom>
+                  </pic:spPr>
+                </pic:pic>
+              </a:graphicData>
+            </a:graphic>
+          </wp:inline>
+        </w:drawing>
+      </w:r>
+    </w:p>
+    <w:p>
+      <w:pPr>
+        <w:pStyle w:val="Prrafodelista"/>
+        <w:spacing w:before="240" w:after="240" w:line="360" w:lineRule="auto"/>
+        <w:ind w:left="1134"/>
+        <w:contextualSpacing w:val="0"/>
+        <w:rPr>
+          <w:rFonts w:ascii="Times New Roman" w:hAnsi="Times New Roman" w:cs="Times New Roman"/>
+          <w:b/>
+          <w:sz w:val="24"/>
+          <w:szCs w:val="24"/>
+        </w:rPr>
+      </w:pPr>
+    </w:p>
+    <w:p>
+      <w:pPr>
+        <w:pStyle w:val="Prrafodelista"/>
+        <w:spacing w:before="240" w:after="240" w:line="360" w:lineRule="auto"/>
+        <w:ind w:left="1134"/>
+        <w:contextualSpacing w:val="0"/>
+        <w:rPr>
+          <w:rFonts w:ascii="Times New Roman" w:hAnsi="Times New Roman" w:cs="Times New Roman"/>
+          <w:b/>
+          <w:sz w:val="24"/>
+          <w:szCs w:val="24"/>
+        </w:rPr>
+      </w:pPr>
+    </w:p>
+    <w:p>
+      <w:pPr>
+        <w:pStyle w:val="Prrafodelista"/>
+        <w:spacing w:before="240" w:after="240" w:line="360" w:lineRule="auto"/>
+        <w:ind w:left="1134"/>
+        <w:contextualSpacing w:val="0"/>
+        <w:rPr>
+          <w:rFonts w:ascii="Times New Roman" w:hAnsi="Times New Roman" w:cs="Times New Roman"/>
+          <w:b/>
+          <w:sz w:val="24"/>
+          <w:szCs w:val="24"/>
+        </w:rPr>
+      </w:pPr>
+    </w:p>
+    <w:p>
+      <w:pPr>
+        <w:pStyle w:val="Prrafodelista"/>
+        <w:spacing w:before="240" w:after="240" w:line="360" w:lineRule="auto"/>
+        <w:ind w:left="1134"/>
+        <w:contextualSpacing w:val="0"/>
+        <w:rPr>
+          <w:rFonts w:ascii="Times New Roman" w:hAnsi="Times New Roman" w:cs="Times New Roman"/>
+          <w:b/>
+          <w:sz w:val="24"/>
+          <w:szCs w:val="24"/>
+        </w:rPr>
+      </w:pPr>
+    </w:p>
+    <w:p>
+      <w:pPr>
+        <w:pStyle w:val="Prrafodelista"/>
+        <w:spacing w:before="240" w:after="240" w:line="360" w:lineRule="auto"/>
+        <w:ind w:left="1134"/>
+        <w:contextualSpacing w:val="0"/>
+        <w:rPr>
+          <w:rFonts w:ascii="Times New Roman" w:hAnsi="Times New Roman" w:cs="Times New Roman"/>
+          <w:b/>
+          <w:sz w:val="24"/>
+          <w:szCs w:val="24"/>
+        </w:rPr>
+      </w:pPr>
+    </w:p>
+    <w:p>
+      <w:pPr>
+        <w:pStyle w:val="Prrafodelista"/>
+        <w:numPr>
+          <w:ilvl w:val="0"/>
+          <w:numId w:val="3"/>
+        </w:numPr>
+        <w:spacing w:before="240" w:after="240" w:line="360" w:lineRule="auto"/>
+        <w:ind w:left="1134" w:hanging="283"/>
+        <w:contextualSpacing w:val="0"/>
+        <w:rPr>
+          <w:rFonts w:ascii="Times New Roman" w:hAnsi="Times New Roman" w:cs="Times New Roman"/>
+          <w:b/>
+          <w:sz w:val="24"/>
+          <w:szCs w:val="24"/>
+        </w:rPr>
+      </w:pPr>
+      <w:r>
+        <w:rPr>
+          <w:rFonts w:ascii="Times New Roman" w:hAnsi="Times New Roman" w:cs="Times New Roman"/>
+          <w:b/>
+          <w:sz w:val="24"/>
+          <w:szCs w:val="24"/>
+        </w:rPr>
+        <w:lastRenderedPageBreak/>
+        <w:t xml:space="preserve">Grafo de Flujo </w:t>
+      </w:r>
+      <w:r>
+        <w:rPr>
+          <w:rFonts w:ascii="Times New Roman" w:hAnsi="Times New Roman" w:cs="Times New Roman"/>
+          <w:b/>
+          <w:sz w:val="24"/>
+          <w:szCs w:val="24"/>
+        </w:rPr>
+        <w:t xml:space="preserve">Gestionar Información de </w:t>
+      </w:r>
+      <w:proofErr w:type="spellStart"/>
+      <w:r>
+        <w:rPr>
+          <w:rFonts w:ascii="Times New Roman" w:hAnsi="Times New Roman" w:cs="Times New Roman"/>
+          <w:b/>
+          <w:sz w:val="24"/>
+          <w:szCs w:val="24"/>
+        </w:rPr>
+        <w:t>ODF’s</w:t>
+      </w:r>
+      <w:proofErr w:type="spellEnd"/>
+    </w:p>
+    <w:p>
+      <w:pPr>
+        <w:spacing w:before="240" w:after="240"/>
+        <w:jc w:val="center"/>
+        <w:rPr>
+          <w:b/>
+        </w:rPr>
+      </w:pPr>
+      <w:r>
+        <w:rPr>
+          <w:b/>
+        </w:rPr>
+        <w:t>Figura 3.8</w:t>
+      </w:r>
+      <w:r>
+        <w:rPr>
+          <w:b/>
+        </w:rPr>
+        <w:t xml:space="preserve">: Grafo de Flujo </w:t>
+      </w:r>
+      <w:r>
+        <w:rPr>
+          <w:b/>
+        </w:rPr>
+        <w:t xml:space="preserve">Gestionar Información de </w:t>
+      </w:r>
+      <w:proofErr w:type="spellStart"/>
+      <w:r>
+        <w:rPr>
+          <w:b/>
+        </w:rPr>
+        <w:t>ODF’s</w:t>
+      </w:r>
+      <w:proofErr w:type="spellEnd"/>
+    </w:p>
+    <w:p>
+      <w:pPr>
+        <w:spacing w:before="240" w:after="240"/>
+        <w:jc w:val="center"/>
+        <w:rPr>
+          <w:b/>
+          <w:highlight w:val="yellow"/>
+        </w:rPr>
+      </w:pPr>
+      <w:r>
+        <w:rPr>
+          <w:b/>
+          <w:noProof/>
+          <w:lang w:eastAsia="es-PE"/>
+        </w:rPr>
+        <w:drawing>
+          <wp:inline distT="0" distB="0" distL="0" distR="0" wp14:anchorId="5E8394B7" wp14:editId="3C7D51C0">
+            <wp:extent cx="2479373" cy="2694170"/>
+            <wp:effectExtent l="0" t="0" r="0" b="0"/>
+            <wp:docPr id="10" name="Imagen 10"/>
+            <wp:cNvGraphicFramePr>
+              <a:graphicFrameLocks xmlns:a="http://schemas.openxmlformats.org/drawingml/2006/main" noChangeAspect="1"/>
+            </wp:cNvGraphicFramePr>
+            <a:graphic xmlns:a="http://schemas.openxmlformats.org/drawingml/2006/main">
+              <a:graphicData uri="http://schemas.openxmlformats.org/drawingml/2006/picture">
+                <pic:pic xmlns:pic="http://schemas.openxmlformats.org/drawingml/2006/picture">
+                  <pic:nvPicPr>
+                    <pic:cNvPr id="1" name=""/>
+                    <pic:cNvPicPr/>
+                  </pic:nvPicPr>
+                  <pic:blipFill>
+                    <a:blip r:embed="rId24"/>
+                    <a:stretch>
+                      <a:fillRect/>
+                    </a:stretch>
+                  </pic:blipFill>
+                  <pic:spPr>
+                    <a:xfrm>
+                      <a:off x="0" y="0"/>
+                      <a:ext cx="2479373" cy="2694170"/>
+                    </a:xfrm>
+                    <a:prstGeom prst="rect">
+                      <a:avLst/>
+                    </a:prstGeom>
+                  </pic:spPr>
+                </pic:pic>
+              </a:graphicData>
+            </a:graphic>
+          </wp:inline>
+        </w:drawing>
+      </w:r>
+    </w:p>
+    <w:p>
+      <w:pPr>
+        <w:spacing w:before="240" w:after="240"/>
+        <w:ind w:left="851"/>
+        <w:rPr>
+          <w:b/>
+        </w:rPr>
+      </w:pPr>
+      <w:r>
+        <w:rPr>
+          <w:b/>
+        </w:rPr>
+        <w:t xml:space="preserve">Complejidad </w:t>
+      </w:r>
+      <w:proofErr w:type="spellStart"/>
+      <w:r>
+        <w:rPr>
+          <w:b/>
+        </w:rPr>
+        <w:t>ciclomética</w:t>
+      </w:r>
+      <w:proofErr w:type="spellEnd"/>
+      <w:r>
+        <w:rPr>
+          <w:b/>
+        </w:rPr>
+        <w:t xml:space="preserve"> de </w:t>
+      </w:r>
+      <w:proofErr w:type="spellStart"/>
+      <w:r>
+        <w:rPr>
+          <w:b/>
+        </w:rPr>
+        <w:t>McCabe</w:t>
+      </w:r>
+      <w:proofErr w:type="spellEnd"/>
+      <w:r>
+        <w:rPr>
+          <w:b/>
+        </w:rPr>
+        <w:t>:</w:t>
+      </w:r>
+    </w:p>
+    <w:p>
+      <w:pPr>
+        <w:spacing w:before="240" w:after="240"/>
+        <w:ind w:left="851"/>
+        <w:rPr>
+          <w:rFonts w:eastAsiaTheme="minorEastAsia"/>
+        </w:rPr>
+      </w:pPr>
+      <m:oMathPara>
+        <m:oMath>
+          <m:r>
+            <w:rPr>
+              <w:rFonts w:ascii="Cambria Math" w:hAnsi="Cambria Math"/>
+            </w:rPr>
+            <m:t>VG=a-n+2</m:t>
+          </m:r>
+        </m:oMath>
+      </m:oMathPara>
+    </w:p>
+    <w:p>
+      <w:pPr>
+        <w:spacing w:before="240" w:after="240"/>
+        <w:ind w:left="851"/>
+        <w:rPr>
+          <w:rFonts w:eastAsiaTheme="minorEastAsia"/>
+        </w:rPr>
+      </w:pPr>
+      <m:oMathPara>
+        <m:oMath>
+          <m:r>
+            <w:rPr>
+              <w:rFonts w:ascii="Cambria Math" w:hAnsi="Cambria Math"/>
+            </w:rPr>
+            <m:t>VG=4-4+2=2</m:t>
+          </m:r>
+        </m:oMath>
+      </m:oMathPara>
+    </w:p>
+    <w:p>
+      <w:pPr>
+        <w:spacing w:before="240" w:after="240"/>
+        <w:ind w:left="851"/>
+        <w:rPr>
+          <w:rFonts w:eastAsiaTheme="minorEastAsia"/>
+        </w:rPr>
+      </w:pPr>
+      <w:r>
+        <w:rPr>
+          <w:rFonts w:eastAsiaTheme="minorEastAsia"/>
+        </w:rPr>
+        <w:t>Por lo tanto tendremos dos caminos, que observando el grafo deducimos será:</w:t>
+      </w:r>
+    </w:p>
+    <w:p>
+      <w:pPr>
+        <w:spacing w:before="240" w:after="240"/>
+        <w:ind w:left="851"/>
+        <w:rPr>
+          <w:rFonts w:eastAsiaTheme="minorEastAsia"/>
+        </w:rPr>
+      </w:pPr>
+      <w:r>
+        <w:rPr>
+          <w:rFonts w:eastAsiaTheme="minorEastAsia"/>
+        </w:rPr>
+        <w:t>Camino 1: 1 – 2 - 3</w:t>
+      </w:r>
+    </w:p>
+    <w:p>
+      <w:pPr>
+        <w:spacing w:before="240" w:after="240"/>
+        <w:ind w:left="851"/>
+        <w:rPr>
+          <w:rFonts w:eastAsiaTheme="minorEastAsia"/>
+        </w:rPr>
+      </w:pPr>
+      <w:r>
+        <w:rPr>
+          <w:rFonts w:eastAsiaTheme="minorEastAsia"/>
+        </w:rPr>
+        <w:t>Camino 2: 1 – 4 – 1 – 2 – 3</w:t>
+      </w:r>
+    </w:p>
+    <w:p>
+      <w:pPr>
+        <w:pStyle w:val="Prrafodelista"/>
+        <w:spacing w:before="240" w:after="240" w:line="360" w:lineRule="auto"/>
+        <w:ind w:left="851"/>
+        <w:contextualSpacing w:val="0"/>
+        <w:rPr>
+          <w:rFonts w:ascii="Times New Roman" w:hAnsi="Times New Roman" w:cs="Times New Roman"/>
+          <w:sz w:val="24"/>
+          <w:szCs w:val="24"/>
+        </w:rPr>
+        <w:sectPr>
+          <w:headerReference w:type="default" r:id="rId25"/>
+          <w:footerReference w:type="default" r:id="rId26"/>
+          <w:pgSz w:w="11907" w:h="16840" w:code="9"/>
+          <w:pgMar w:top="1418" w:right="1275" w:bottom="1418" w:left="1276" w:header="709" w:footer="172" w:gutter="0"/>
+          <w:cols w:space="708"/>
+          <w:docGrid w:linePitch="360"/>
+        </w:sectPr>
+      </w:pPr>
+    </w:p>
+    <w:p>
+      <w:pPr>
+        <w:pStyle w:val="Prrafodelista"/>
+        <w:numPr>
+          <w:ilvl w:val="0"/>
+          <w:numId w:val="3"/>
+        </w:numPr>
+        <w:spacing w:before="240" w:after="240" w:line="360" w:lineRule="auto"/>
+        <w:ind w:left="1134" w:hanging="283"/>
+        <w:contextualSpacing w:val="0"/>
+        <w:rPr>
+          <w:rFonts w:ascii="Times New Roman" w:hAnsi="Times New Roman" w:cs="Times New Roman"/>
+          <w:b/>
+          <w:sz w:val="24"/>
+          <w:szCs w:val="24"/>
+        </w:rPr>
+      </w:pPr>
+      <w:r>
+        <w:rPr>
+          <w:rFonts w:ascii="Times New Roman" w:hAnsi="Times New Roman" w:cs="Times New Roman"/>
+          <w:b/>
+          <w:sz w:val="24"/>
+          <w:szCs w:val="24"/>
+        </w:rPr>
+        <w:lastRenderedPageBreak/>
+        <w:t>Casos de Prueba</w:t>
+      </w:r>
+    </w:p>
+    <w:p>
+      <w:pPr>
+        <w:tabs>
+          <w:tab w:val="center" w:pos="7002"/>
+          <w:tab w:val="left" w:pos="9615"/>
+        </w:tabs>
+        <w:spacing w:line="240" w:lineRule="auto"/>
+        <w:rPr>
+          <w:b/>
+          <w:bCs/>
+        </w:rPr>
+      </w:pPr>
+      <w:r>
+        <w:rPr>
+          <w:b/>
+          <w:bCs/>
+        </w:rPr>
+        <w:tab/>
+        <w:t xml:space="preserve">Cuadro </w:t>
+      </w:r>
+      <w:proofErr w:type="spellStart"/>
+      <w:r>
+        <w:rPr>
+          <w:b/>
+          <w:bCs/>
+        </w:rPr>
+        <w:t>x.x</w:t>
+      </w:r>
+      <w:proofErr w:type="spellEnd"/>
+      <w:r>
+        <w:rPr>
+          <w:b/>
+          <w:bCs/>
+        </w:rPr>
+        <w:t xml:space="preserve">: Caso de Prueba – </w:t>
+      </w:r>
+      <w:r>
+        <w:rPr>
+          <w:b/>
+          <w:bCs/>
+        </w:rPr>
+        <w:t xml:space="preserve">Gestionar Información de </w:t>
+      </w:r>
+      <w:proofErr w:type="spellStart"/>
+      <w:r>
+        <w:rPr>
+          <w:b/>
+          <w:bCs/>
+        </w:rPr>
+        <w:t>ODF’s</w:t>
+      </w:r>
+      <w:proofErr w:type="spellEnd"/>
+    </w:p>
+    <w:tbl>
+      <w:tblPr>
+        <w:tblW w:w="15451" w:type="dxa"/>
+        <w:tblInd w:w="-601" w:type="dxa"/>
+        <w:tblBorders>
+          <w:top w:val="single" w:sz="4" w:space="0" w:color="C45911" w:themeColor="accent2" w:themeShade="BF"/>
+          <w:left w:val="single" w:sz="4" w:space="0" w:color="C45911" w:themeColor="accent2" w:themeShade="BF"/>
+          <w:bottom w:val="single" w:sz="4" w:space="0" w:color="C45911" w:themeColor="accent2" w:themeShade="BF"/>
+          <w:right w:val="single" w:sz="4" w:space="0" w:color="C45911" w:themeColor="accent2" w:themeShade="BF"/>
+          <w:insideH w:val="single" w:sz="4" w:space="0" w:color="C45911" w:themeColor="accent2" w:themeShade="BF"/>
+          <w:insideV w:val="single" w:sz="4" w:space="0" w:color="C45911" w:themeColor="accent2" w:themeShade="BF"/>
+        </w:tblBorders>
+        <w:tblLayout w:type="fixed"/>
+        <w:tblLook w:val="04A0" w:firstRow="1" w:lastRow="0" w:firstColumn="1" w:lastColumn="0" w:noHBand="0" w:noVBand="1"/>
+      </w:tblPr>
+      <w:tblGrid>
+        <w:gridCol w:w="510"/>
+        <w:gridCol w:w="1030"/>
+        <w:gridCol w:w="1721"/>
+        <w:gridCol w:w="1276"/>
+        <w:gridCol w:w="1275"/>
+        <w:gridCol w:w="709"/>
+        <w:gridCol w:w="1418"/>
+        <w:gridCol w:w="1134"/>
+        <w:gridCol w:w="1275"/>
+        <w:gridCol w:w="851"/>
+        <w:gridCol w:w="850"/>
+        <w:gridCol w:w="851"/>
+        <w:gridCol w:w="1276"/>
+        <w:gridCol w:w="1275"/>
+      </w:tblGrid>
+      <w:tr>
+        <w:trPr>
+          <w:trHeight w:val="487"/>
+        </w:trPr>
+        <w:tc>
+          <w:tcPr>
+            <w:tcW w:w="510" w:type="dxa"/>
+            <w:tcBorders>
+              <w:bottom w:val="single" w:sz="4" w:space="0" w:color="C45911" w:themeColor="accent2" w:themeShade="BF"/>
+            </w:tcBorders>
+            <w:shd w:val="clear" w:color="auto" w:fill="C45911" w:themeFill="accent2" w:themeFillShade="BF"/>
+            <w:vAlign w:val="center"/>
+          </w:tcPr>
+          <w:p>
+            <w:pPr>
+              <w:pStyle w:val="Prrafodelista1"/>
+              <w:spacing w:before="200"/>
+              <w:ind w:left="0"/>
+              <w:jc w:val="center"/>
+              <w:rPr>
+                <w:rFonts w:ascii="Times New Roman" w:hAnsi="Times New Roman" w:cs="Times New Roman"/>
+                <w:b/>
+                <w:color w:val="FFFFFF" w:themeColor="background1"/>
+                <w:sz w:val="24"/>
+                <w:szCs w:val="24"/>
+              </w:rPr>
+            </w:pPr>
+            <w:r>
+              <w:rPr>
+                <w:rFonts w:ascii="Times New Roman" w:hAnsi="Times New Roman" w:cs="Times New Roman"/>
+                <w:b/>
+                <w:color w:val="FFFFFF" w:themeColor="background1"/>
+                <w:sz w:val="24"/>
+                <w:szCs w:val="24"/>
+              </w:rPr>
+              <w:t>Nª</w:t>
+            </w:r>
+          </w:p>
+        </w:tc>
+        <w:tc>
+          <w:tcPr>
+            <w:tcW w:w="1030" w:type="dxa"/>
+            <w:shd w:val="clear" w:color="auto" w:fill="C45911" w:themeFill="accent2" w:themeFillShade="BF"/>
+            <w:vAlign w:val="center"/>
+          </w:tcPr>
+          <w:p>
+            <w:pPr>
+              <w:pStyle w:val="Prrafodelista1"/>
+              <w:spacing w:before="200"/>
+              <w:ind w:left="0"/>
+              <w:jc w:val="center"/>
+              <w:rPr>
+                <w:rFonts w:ascii="Times New Roman" w:hAnsi="Times New Roman" w:cs="Times New Roman"/>
+                <w:b/>
+                <w:color w:val="FFFFFF" w:themeColor="background1"/>
+                <w:sz w:val="24"/>
+                <w:szCs w:val="24"/>
+              </w:rPr>
+            </w:pPr>
+            <w:r>
+              <w:rPr>
+                <w:rFonts w:ascii="Times New Roman" w:hAnsi="Times New Roman" w:cs="Times New Roman"/>
+                <w:b/>
+                <w:color w:val="FFFFFF" w:themeColor="background1"/>
+                <w:sz w:val="24"/>
+                <w:szCs w:val="24"/>
+              </w:rPr>
+              <w:t>Camino</w:t>
+            </w:r>
+          </w:p>
+        </w:tc>
+        <w:tc>
+          <w:tcPr>
+            <w:tcW w:w="1721" w:type="dxa"/>
+            <w:shd w:val="clear" w:color="auto" w:fill="C45911" w:themeFill="accent2" w:themeFillShade="BF"/>
+            <w:vAlign w:val="center"/>
+          </w:tcPr>
+          <w:p>
+            <w:pPr>
+              <w:pStyle w:val="Prrafodelista1"/>
+              <w:spacing w:before="200"/>
+              <w:ind w:left="0"/>
+              <w:jc w:val="center"/>
+              <w:rPr>
+                <w:rFonts w:ascii="Times New Roman" w:hAnsi="Times New Roman" w:cs="Times New Roman"/>
+                <w:b/>
+                <w:color w:val="FFFFFF" w:themeColor="background1"/>
+                <w:sz w:val="24"/>
+                <w:szCs w:val="24"/>
+              </w:rPr>
+            </w:pPr>
+            <w:r>
+              <w:rPr>
+                <w:rFonts w:ascii="Times New Roman" w:hAnsi="Times New Roman" w:cs="Times New Roman"/>
+                <w:b/>
+                <w:color w:val="FFFFFF" w:themeColor="background1"/>
+                <w:sz w:val="24"/>
+                <w:szCs w:val="24"/>
+              </w:rPr>
+              <w:t>Característica</w:t>
+            </w:r>
+          </w:p>
+        </w:tc>
+        <w:tc>
+          <w:tcPr>
+            <w:tcW w:w="1276" w:type="dxa"/>
+            <w:shd w:val="clear" w:color="auto" w:fill="C45911" w:themeFill="accent2" w:themeFillShade="BF"/>
+          </w:tcPr>
+          <w:p>
+            <w:pPr>
+              <w:pStyle w:val="Prrafodelista1"/>
+              <w:spacing w:before="200"/>
+              <w:ind w:left="0"/>
+              <w:jc w:val="center"/>
+              <w:rPr>
+                <w:rFonts w:ascii="Times New Roman" w:hAnsi="Times New Roman" w:cs="Times New Roman"/>
+                <w:b/>
+                <w:color w:val="FFFFFF" w:themeColor="background1"/>
+                <w:sz w:val="24"/>
+                <w:szCs w:val="24"/>
+              </w:rPr>
+            </w:pPr>
+            <w:r>
+              <w:rPr>
+                <w:rFonts w:ascii="Times New Roman" w:hAnsi="Times New Roman" w:cs="Times New Roman"/>
+                <w:b/>
+                <w:color w:val="FFFFFF" w:themeColor="background1"/>
+                <w:sz w:val="24"/>
+                <w:szCs w:val="24"/>
+              </w:rPr>
+              <w:t>Nombres</w:t>
+            </w:r>
+          </w:p>
+        </w:tc>
+        <w:tc>
+          <w:tcPr>
+            <w:tcW w:w="1275" w:type="dxa"/>
+            <w:shd w:val="clear" w:color="auto" w:fill="C45911" w:themeFill="accent2" w:themeFillShade="BF"/>
+          </w:tcPr>
+          <w:p>
+            <w:pPr>
+              <w:pStyle w:val="Prrafodelista1"/>
+              <w:spacing w:before="200"/>
+              <w:ind w:left="0"/>
+              <w:jc w:val="center"/>
+              <w:rPr>
+                <w:rFonts w:ascii="Times New Roman" w:hAnsi="Times New Roman" w:cs="Times New Roman"/>
+                <w:b/>
+                <w:color w:val="FFFFFF" w:themeColor="background1"/>
+                <w:sz w:val="24"/>
+                <w:szCs w:val="24"/>
+              </w:rPr>
+            </w:pPr>
+            <w:r>
+              <w:rPr>
+                <w:rFonts w:ascii="Times New Roman" w:hAnsi="Times New Roman" w:cs="Times New Roman"/>
+                <w:b/>
+                <w:color w:val="FFFFFF" w:themeColor="background1"/>
+                <w:sz w:val="24"/>
+                <w:szCs w:val="24"/>
+              </w:rPr>
+              <w:t>Apellidos</w:t>
+            </w:r>
+          </w:p>
+        </w:tc>
+        <w:tc>
+          <w:tcPr>
+            <w:tcW w:w="709" w:type="dxa"/>
+            <w:shd w:val="clear" w:color="auto" w:fill="C45911" w:themeFill="accent2" w:themeFillShade="BF"/>
+          </w:tcPr>
+          <w:p>
+            <w:pPr>
+              <w:pStyle w:val="Prrafodelista1"/>
+              <w:spacing w:before="200"/>
+              <w:ind w:left="0"/>
+              <w:jc w:val="center"/>
+              <w:rPr>
+                <w:rFonts w:ascii="Times New Roman" w:hAnsi="Times New Roman" w:cs="Times New Roman"/>
+                <w:b/>
+                <w:color w:val="FFFFFF" w:themeColor="background1"/>
+                <w:sz w:val="24"/>
+                <w:szCs w:val="24"/>
+              </w:rPr>
+            </w:pPr>
+            <w:r>
+              <w:rPr>
+                <w:rFonts w:ascii="Times New Roman" w:hAnsi="Times New Roman" w:cs="Times New Roman"/>
+                <w:b/>
+                <w:color w:val="FFFFFF" w:themeColor="background1"/>
+                <w:sz w:val="24"/>
+                <w:szCs w:val="24"/>
+              </w:rPr>
+              <w:t>Sexo</w:t>
+            </w:r>
+          </w:p>
+        </w:tc>
+        <w:tc>
+          <w:tcPr>
+            <w:tcW w:w="1418" w:type="dxa"/>
+            <w:shd w:val="clear" w:color="auto" w:fill="C45911" w:themeFill="accent2" w:themeFillShade="BF"/>
+          </w:tcPr>
+          <w:p>
+            <w:pPr>
+              <w:pStyle w:val="Prrafodelista1"/>
+              <w:spacing w:before="200"/>
+              <w:ind w:left="0"/>
+              <w:jc w:val="center"/>
+              <w:rPr>
+                <w:rFonts w:ascii="Times New Roman" w:hAnsi="Times New Roman" w:cs="Times New Roman"/>
+                <w:b/>
+                <w:color w:val="FFFFFF" w:themeColor="background1"/>
+                <w:sz w:val="24"/>
+                <w:szCs w:val="24"/>
+              </w:rPr>
+            </w:pPr>
+            <w:r>
+              <w:rPr>
+                <w:rFonts w:ascii="Times New Roman" w:hAnsi="Times New Roman" w:cs="Times New Roman"/>
+                <w:b/>
+                <w:color w:val="FFFFFF" w:themeColor="background1"/>
+                <w:sz w:val="24"/>
+                <w:szCs w:val="24"/>
+              </w:rPr>
+              <w:t>Celular</w:t>
+            </w:r>
+          </w:p>
+        </w:tc>
+        <w:tc>
+          <w:tcPr>
+            <w:tcW w:w="1134" w:type="dxa"/>
+            <w:shd w:val="clear" w:color="auto" w:fill="C45911" w:themeFill="accent2" w:themeFillShade="BF"/>
+          </w:tcPr>
+          <w:p>
+            <w:pPr>
+              <w:pStyle w:val="Prrafodelista1"/>
+              <w:spacing w:before="200"/>
+              <w:ind w:left="0"/>
+              <w:jc w:val="center"/>
+              <w:rPr>
+                <w:rFonts w:ascii="Times New Roman" w:hAnsi="Times New Roman" w:cs="Times New Roman"/>
+                <w:b/>
+                <w:color w:val="FFFFFF" w:themeColor="background1"/>
+                <w:sz w:val="24"/>
+                <w:szCs w:val="24"/>
+              </w:rPr>
+            </w:pPr>
+            <w:r>
+              <w:rPr>
+                <w:rFonts w:ascii="Times New Roman" w:hAnsi="Times New Roman" w:cs="Times New Roman"/>
+                <w:b/>
+                <w:color w:val="FFFFFF" w:themeColor="background1"/>
+                <w:sz w:val="24"/>
+                <w:szCs w:val="24"/>
+              </w:rPr>
+              <w:t>Teléfono</w:t>
+            </w:r>
+          </w:p>
+        </w:tc>
+        <w:tc>
+          <w:tcPr>
+            <w:tcW w:w="1275" w:type="dxa"/>
+            <w:shd w:val="clear" w:color="auto" w:fill="C45911" w:themeFill="accent2" w:themeFillShade="BF"/>
+          </w:tcPr>
+          <w:p>
+            <w:pPr>
+              <w:pStyle w:val="Prrafodelista1"/>
+              <w:spacing w:before="200"/>
+              <w:ind w:left="0"/>
+              <w:jc w:val="center"/>
+              <w:rPr>
+                <w:rFonts w:ascii="Times New Roman" w:hAnsi="Times New Roman" w:cs="Times New Roman"/>
+                <w:b/>
+                <w:color w:val="FFFFFF" w:themeColor="background1"/>
+                <w:sz w:val="24"/>
+                <w:szCs w:val="24"/>
+              </w:rPr>
+            </w:pPr>
+            <w:r>
+              <w:rPr>
+                <w:rFonts w:ascii="Times New Roman" w:hAnsi="Times New Roman" w:cs="Times New Roman"/>
+                <w:b/>
+                <w:color w:val="FFFFFF" w:themeColor="background1"/>
+                <w:sz w:val="24"/>
+                <w:szCs w:val="24"/>
+              </w:rPr>
+              <w:t>Dirección</w:t>
+            </w:r>
+          </w:p>
+        </w:tc>
+        <w:tc>
+          <w:tcPr>
+            <w:tcW w:w="851" w:type="dxa"/>
+            <w:shd w:val="clear" w:color="auto" w:fill="C45911" w:themeFill="accent2" w:themeFillShade="BF"/>
+          </w:tcPr>
+          <w:p>
+            <w:pPr>
+              <w:pStyle w:val="Prrafodelista1"/>
+              <w:spacing w:before="200"/>
+              <w:ind w:left="0"/>
+              <w:jc w:val="center"/>
+              <w:rPr>
+                <w:rFonts w:ascii="Times New Roman" w:hAnsi="Times New Roman" w:cs="Times New Roman"/>
+                <w:b/>
+                <w:color w:val="FFFFFF" w:themeColor="background1"/>
+                <w:sz w:val="24"/>
+                <w:szCs w:val="24"/>
+              </w:rPr>
+            </w:pPr>
+            <w:r>
+              <w:rPr>
+                <w:rFonts w:ascii="Times New Roman" w:hAnsi="Times New Roman" w:cs="Times New Roman"/>
+                <w:b/>
+                <w:color w:val="FFFFFF" w:themeColor="background1"/>
+                <w:sz w:val="24"/>
+                <w:szCs w:val="24"/>
+              </w:rPr>
+              <w:t>Email</w:t>
+            </w:r>
+          </w:p>
+        </w:tc>
+        <w:tc>
+          <w:tcPr>
+            <w:tcW w:w="850" w:type="dxa"/>
+            <w:shd w:val="clear" w:color="auto" w:fill="C45911" w:themeFill="accent2" w:themeFillShade="BF"/>
+          </w:tcPr>
+          <w:p>
+            <w:pPr>
+              <w:pStyle w:val="Prrafodelista1"/>
+              <w:spacing w:before="200"/>
+              <w:ind w:left="0"/>
+              <w:jc w:val="center"/>
+              <w:rPr>
+                <w:rFonts w:ascii="Times New Roman" w:hAnsi="Times New Roman" w:cs="Times New Roman"/>
+                <w:b/>
+                <w:color w:val="FFFFFF" w:themeColor="background1"/>
+                <w:sz w:val="24"/>
+                <w:szCs w:val="24"/>
+              </w:rPr>
+            </w:pPr>
+            <w:r>
+              <w:rPr>
+                <w:rFonts w:ascii="Times New Roman" w:hAnsi="Times New Roman" w:cs="Times New Roman"/>
+                <w:b/>
+                <w:color w:val="FFFFFF" w:themeColor="background1"/>
+                <w:sz w:val="24"/>
+                <w:szCs w:val="24"/>
+              </w:rPr>
+              <w:t>DNI</w:t>
+            </w:r>
+          </w:p>
+        </w:tc>
+        <w:tc>
+          <w:tcPr>
+            <w:tcW w:w="851" w:type="dxa"/>
+            <w:shd w:val="clear" w:color="auto" w:fill="C45911" w:themeFill="accent2" w:themeFillShade="BF"/>
+          </w:tcPr>
+          <w:p>
+            <w:pPr>
+              <w:pStyle w:val="Prrafodelista1"/>
+              <w:spacing w:before="200"/>
+              <w:ind w:left="0"/>
+              <w:jc w:val="center"/>
+              <w:rPr>
+                <w:rFonts w:ascii="Times New Roman" w:hAnsi="Times New Roman" w:cs="Times New Roman"/>
+                <w:b/>
+                <w:color w:val="FFFFFF" w:themeColor="background1"/>
+                <w:sz w:val="24"/>
+                <w:szCs w:val="24"/>
+              </w:rPr>
+            </w:pPr>
+            <w:r>
+              <w:rPr>
+                <w:rFonts w:ascii="Times New Roman" w:hAnsi="Times New Roman" w:cs="Times New Roman"/>
+                <w:b/>
+                <w:color w:val="FFFFFF" w:themeColor="background1"/>
+                <w:sz w:val="24"/>
+                <w:szCs w:val="24"/>
+              </w:rPr>
+              <w:t>Edad</w:t>
+            </w:r>
+          </w:p>
+        </w:tc>
+        <w:tc>
+          <w:tcPr>
+            <w:tcW w:w="1276" w:type="dxa"/>
+            <w:shd w:val="clear" w:color="auto" w:fill="C45911" w:themeFill="accent2" w:themeFillShade="BF"/>
+          </w:tcPr>
+          <w:p>
+            <w:pPr>
+              <w:pStyle w:val="Prrafodelista1"/>
+              <w:spacing w:before="200"/>
+              <w:ind w:left="0"/>
+              <w:jc w:val="center"/>
+              <w:rPr>
+                <w:rFonts w:ascii="Times New Roman" w:hAnsi="Times New Roman" w:cs="Times New Roman"/>
+                <w:b/>
+                <w:color w:val="FFFFFF" w:themeColor="background1"/>
+                <w:sz w:val="24"/>
+                <w:szCs w:val="24"/>
+              </w:rPr>
+            </w:pPr>
+            <w:proofErr w:type="spellStart"/>
+            <w:r>
+              <w:rPr>
+                <w:rFonts w:ascii="Times New Roman" w:hAnsi="Times New Roman" w:cs="Times New Roman"/>
+                <w:b/>
+                <w:color w:val="FFFFFF" w:themeColor="background1"/>
+                <w:sz w:val="24"/>
+                <w:szCs w:val="24"/>
+              </w:rPr>
+              <w:t>Username</w:t>
+            </w:r>
+            <w:proofErr w:type="spellEnd"/>
+          </w:p>
+        </w:tc>
+        <w:tc>
+          <w:tcPr>
+            <w:tcW w:w="1275" w:type="dxa"/>
+            <w:shd w:val="clear" w:color="auto" w:fill="C45911" w:themeFill="accent2" w:themeFillShade="BF"/>
+          </w:tcPr>
+          <w:p>
+            <w:pPr>
+              <w:pStyle w:val="Prrafodelista1"/>
+              <w:spacing w:before="200"/>
+              <w:ind w:left="0"/>
+              <w:jc w:val="center"/>
+              <w:rPr>
+                <w:rFonts w:ascii="Times New Roman" w:hAnsi="Times New Roman" w:cs="Times New Roman"/>
+                <w:b/>
+                <w:color w:val="FFFFFF" w:themeColor="background1"/>
+                <w:sz w:val="24"/>
+                <w:szCs w:val="24"/>
+              </w:rPr>
+            </w:pPr>
+            <w:r>
+              <w:rPr>
+                <w:rFonts w:ascii="Times New Roman" w:hAnsi="Times New Roman" w:cs="Times New Roman"/>
+                <w:b/>
+                <w:color w:val="FFFFFF" w:themeColor="background1"/>
+                <w:sz w:val="24"/>
+                <w:szCs w:val="24"/>
+              </w:rPr>
+              <w:t>Resultado</w:t>
+            </w:r>
+          </w:p>
+        </w:tc>
+      </w:tr>
+      <w:tr>
+        <w:trPr>
+          <w:trHeight w:val="316"/>
+        </w:trPr>
+        <w:tc>
+          <w:tcPr>
+            <w:tcW w:w="510" w:type="dxa"/>
+            <w:vAlign w:val="center"/>
+          </w:tcPr>
+          <w:p>
+            <w:pPr>
+              <w:spacing w:before="40" w:after="40"/>
+              <w:jc w:val="center"/>
+              <w:rPr>
+                <w:b/>
+              </w:rPr>
+            </w:pPr>
+            <w:r>
+              <w:rPr>
+                <w:b/>
+              </w:rPr>
+              <w:t>C1</w:t>
+            </w:r>
+          </w:p>
+        </w:tc>
+        <w:tc>
+          <w:tcPr>
+            <w:tcW w:w="1030" w:type="dxa"/>
+            <w:vAlign w:val="center"/>
+          </w:tcPr>
+          <w:p>
+            <w:pPr>
+              <w:jc w:val="center"/>
+            </w:pPr>
+            <w:r>
+              <w:t>Camino 1</w:t>
+            </w:r>
+          </w:p>
+        </w:tc>
+        <w:tc>
+          <w:tcPr>
+            <w:tcW w:w="1721" w:type="dxa"/>
+            <w:vAlign w:val="center"/>
+          </w:tcPr>
+          <w:p>
+            <w:pPr>
+              <w:spacing w:before="40" w:after="40"/>
+              <w:jc w:val="center"/>
+            </w:pPr>
+            <w:r>
+              <w:t>$res = true</w:t>
+            </w:r>
+          </w:p>
+        </w:tc>
+        <w:tc>
+          <w:tcPr>
+            <w:tcW w:w="1276" w:type="dxa"/>
+            <w:vAlign w:val="center"/>
+          </w:tcPr>
+          <w:p>
+            <w:pPr>
+              <w:jc w:val="center"/>
+            </w:pPr>
+            <w:r>
+              <w:t>Juan</w:t>
+            </w:r>
+          </w:p>
+        </w:tc>
+        <w:tc>
+          <w:tcPr>
+            <w:tcW w:w="1275" w:type="dxa"/>
+            <w:vAlign w:val="center"/>
+          </w:tcPr>
+          <w:p>
+            <w:pPr>
+              <w:spacing w:before="40" w:after="40"/>
+              <w:jc w:val="center"/>
+            </w:pPr>
+            <w:r>
+              <w:t>Pérez</w:t>
+            </w:r>
+          </w:p>
+        </w:tc>
+        <w:tc>
+          <w:tcPr>
+            <w:tcW w:w="709" w:type="dxa"/>
+            <w:vAlign w:val="center"/>
+          </w:tcPr>
+          <w:p>
+            <w:pPr>
+              <w:spacing w:before="40" w:after="40"/>
+              <w:jc w:val="center"/>
+            </w:pPr>
+            <w:r>
+              <w:t>Mas.</w:t>
+            </w:r>
+          </w:p>
+        </w:tc>
+        <w:tc>
+          <w:tcPr>
+            <w:tcW w:w="1418" w:type="dxa"/>
+            <w:vAlign w:val="center"/>
+          </w:tcPr>
+          <w:p>
+            <w:pPr>
+              <w:spacing w:before="40" w:after="40"/>
+              <w:jc w:val="center"/>
+            </w:pPr>
+            <w:r>
+              <w:t>948547310</w:t>
+            </w:r>
+          </w:p>
+        </w:tc>
+        <w:tc>
+          <w:tcPr>
+            <w:tcW w:w="1134" w:type="dxa"/>
+            <w:vAlign w:val="center"/>
+          </w:tcPr>
+          <w:p>
+            <w:pPr>
+              <w:spacing w:before="40" w:after="40"/>
+              <w:jc w:val="center"/>
+            </w:pPr>
+            <w:r>
+              <w:t>204862</w:t>
+            </w:r>
+          </w:p>
+        </w:tc>
+        <w:tc>
+          <w:tcPr>
+            <w:tcW w:w="1275" w:type="dxa"/>
+            <w:vAlign w:val="center"/>
+          </w:tcPr>
+          <w:p>
+            <w:pPr>
+              <w:spacing w:before="40" w:after="40"/>
+              <w:jc w:val="center"/>
+            </w:pPr>
+            <w:r>
+              <w:t>Jr. Piura 157</w:t>
+            </w:r>
+          </w:p>
+        </w:tc>
+        <w:tc>
+          <w:tcPr>
+            <w:tcW w:w="851" w:type="dxa"/>
+            <w:vAlign w:val="center"/>
+          </w:tcPr>
+          <w:p>
+            <w:pPr>
+              <w:spacing w:before="40" w:after="40"/>
+              <w:jc w:val="center"/>
+            </w:pPr>
+            <w:r>
+              <w:t>jperez@gmail.com</w:t>
+            </w:r>
+          </w:p>
+        </w:tc>
+        <w:tc>
+          <w:tcPr>
+            <w:tcW w:w="850" w:type="dxa"/>
+            <w:vAlign w:val="center"/>
+          </w:tcPr>
+          <w:p>
+            <w:pPr>
+              <w:spacing w:before="40" w:after="40"/>
+              <w:jc w:val="center"/>
+            </w:pPr>
+            <w:r>
+              <w:t>78654210</w:t>
+            </w:r>
+          </w:p>
+        </w:tc>
+        <w:tc>
+          <w:tcPr>
+            <w:tcW w:w="851" w:type="dxa"/>
+            <w:vAlign w:val="center"/>
+          </w:tcPr>
+          <w:p>
+            <w:pPr>
+              <w:spacing w:before="40" w:after="40"/>
+              <w:jc w:val="center"/>
+            </w:pPr>
+            <w:r>
+              <w:t>12</w:t>
+            </w:r>
+          </w:p>
+        </w:tc>
+        <w:tc>
+          <w:tcPr>
+            <w:tcW w:w="1276" w:type="dxa"/>
+            <w:vAlign w:val="center"/>
+          </w:tcPr>
+          <w:p>
+            <w:pPr>
+              <w:spacing w:before="40" w:after="40"/>
+              <w:jc w:val="center"/>
+            </w:pPr>
+            <w:proofErr w:type="spellStart"/>
+            <w:r>
+              <w:t>Jperez</w:t>
+            </w:r>
+            <w:proofErr w:type="spellEnd"/>
+          </w:p>
+        </w:tc>
+        <w:tc>
+          <w:tcPr>
+            <w:tcW w:w="1275" w:type="dxa"/>
+            <w:vAlign w:val="center"/>
+          </w:tcPr>
+          <w:p>
+            <w:pPr>
+              <w:jc w:val="center"/>
+            </w:pPr>
+            <w:r>
+              <w:t>Éxito</w:t>
+            </w:r>
+          </w:p>
+        </w:tc>
+      </w:tr>
+      <w:tr>
+        <w:trPr>
+          <w:trHeight w:val="316"/>
+        </w:trPr>
+        <w:tc>
+          <w:tcPr>
+            <w:tcW w:w="510" w:type="dxa"/>
+            <w:vAlign w:val="center"/>
+          </w:tcPr>
+          <w:p>
+            <w:pPr>
+              <w:spacing w:before="40" w:after="40"/>
+              <w:jc w:val="center"/>
+              <w:rPr>
+                <w:b/>
+              </w:rPr>
+            </w:pPr>
+            <w:r>
+              <w:rPr>
+                <w:b/>
+              </w:rPr>
+              <w:t>C2</w:t>
+            </w:r>
+          </w:p>
+        </w:tc>
+        <w:tc>
+          <w:tcPr>
+            <w:tcW w:w="1030" w:type="dxa"/>
+            <w:vAlign w:val="center"/>
+          </w:tcPr>
+          <w:p>
+            <w:pPr>
+              <w:jc w:val="center"/>
+            </w:pPr>
+            <w:r>
+              <w:t>Camino 2</w:t>
+            </w:r>
+          </w:p>
+        </w:tc>
+        <w:tc>
+          <w:tcPr>
+            <w:tcW w:w="1721" w:type="dxa"/>
+            <w:vAlign w:val="center"/>
+          </w:tcPr>
+          <w:p>
+            <w:pPr>
+              <w:spacing w:before="40" w:after="40"/>
+              <w:jc w:val="center"/>
+            </w:pPr>
+            <w:r>
+              <w:t>$res = true</w:t>
+            </w:r>
+          </w:p>
+        </w:tc>
+        <w:tc>
+          <w:tcPr>
+            <w:tcW w:w="1276" w:type="dxa"/>
+            <w:vAlign w:val="center"/>
+          </w:tcPr>
+          <w:p>
+            <w:pPr>
+              <w:spacing w:before="40" w:after="40"/>
+              <w:jc w:val="center"/>
+            </w:pPr>
+            <w:r>
+              <w:t>Luis</w:t>
+            </w:r>
+            <w:bookmarkStart w:id="5" w:name="_GoBack"/>
+            <w:bookmarkEnd w:id="5"/>
+          </w:p>
+        </w:tc>
+        <w:tc>
+          <w:tcPr>
+            <w:tcW w:w="1275" w:type="dxa"/>
+            <w:vAlign w:val="center"/>
+          </w:tcPr>
+          <w:p>
+            <w:pPr>
+              <w:spacing w:before="40" w:after="40"/>
+              <w:jc w:val="center"/>
+            </w:pPr>
+            <w:r>
+              <w:t>Mendoza</w:t>
+            </w:r>
+          </w:p>
+        </w:tc>
+        <w:tc>
+          <w:tcPr>
+            <w:tcW w:w="709" w:type="dxa"/>
+            <w:vAlign w:val="center"/>
+          </w:tcPr>
+          <w:p>
+            <w:pPr>
+              <w:spacing w:before="40" w:after="40"/>
+              <w:jc w:val="center"/>
+            </w:pPr>
+            <w:r>
+              <w:t>Mas.</w:t>
+            </w:r>
+          </w:p>
+        </w:tc>
+        <w:tc>
+          <w:tcPr>
+            <w:tcW w:w="1418" w:type="dxa"/>
+            <w:vAlign w:val="center"/>
+          </w:tcPr>
+          <w:p>
+            <w:pPr>
+              <w:spacing w:before="40" w:after="40"/>
+              <w:jc w:val="center"/>
+            </w:pPr>
+            <w:r>
+              <w:t>947261035</w:t>
+            </w:r>
+          </w:p>
+        </w:tc>
+        <w:tc>
+          <w:tcPr>
+            <w:tcW w:w="1134" w:type="dxa"/>
+            <w:vAlign w:val="center"/>
+          </w:tcPr>
+          <w:p>
+            <w:pPr>
+              <w:spacing w:before="40" w:after="40"/>
+              <w:jc w:val="center"/>
+            </w:pPr>
+            <w:r>
+              <w:t>567810</w:t>
+            </w:r>
+          </w:p>
+        </w:tc>
+        <w:tc>
+          <w:tcPr>
+            <w:tcW w:w="1275" w:type="dxa"/>
+            <w:vAlign w:val="center"/>
+          </w:tcPr>
+          <w:p>
+            <w:pPr>
+              <w:spacing w:before="40" w:after="40"/>
+              <w:jc w:val="center"/>
+            </w:pPr>
+            <w:r>
+              <w:t>Jr. Loreto 574</w:t>
+            </w:r>
+          </w:p>
+        </w:tc>
+        <w:tc>
+          <w:tcPr>
+            <w:tcW w:w="851" w:type="dxa"/>
+            <w:vAlign w:val="center"/>
+          </w:tcPr>
+          <w:p>
+            <w:pPr>
+              <w:spacing w:before="40" w:after="40"/>
+              <w:jc w:val="center"/>
+            </w:pPr>
+            <w:r>
+              <w:t>lmendoza@gmail.com</w:t>
+            </w:r>
+          </w:p>
+        </w:tc>
+        <w:tc>
+          <w:tcPr>
+            <w:tcW w:w="850" w:type="dxa"/>
+            <w:vAlign w:val="center"/>
+          </w:tcPr>
+          <w:p>
+            <w:pPr>
+              <w:spacing w:before="40" w:after="40"/>
+              <w:jc w:val="center"/>
+            </w:pPr>
+            <w:r>
+              <w:t>59874268</w:t>
+            </w:r>
+          </w:p>
+        </w:tc>
+        <w:tc>
+          <w:tcPr>
+            <w:tcW w:w="851" w:type="dxa"/>
+            <w:vAlign w:val="center"/>
+          </w:tcPr>
+          <w:p>
+            <w:pPr>
+              <w:spacing w:before="40" w:after="40"/>
+              <w:jc w:val="center"/>
+            </w:pPr>
+            <w:r>
+              <w:t>14</w:t>
+            </w:r>
+          </w:p>
+        </w:tc>
+        <w:tc>
+          <w:tcPr>
+            <w:tcW w:w="1276" w:type="dxa"/>
+            <w:vAlign w:val="center"/>
+          </w:tcPr>
+          <w:p>
+            <w:pPr>
+              <w:spacing w:before="40" w:after="40"/>
+              <w:jc w:val="center"/>
+            </w:pPr>
+            <w:proofErr w:type="spellStart"/>
+            <w:r>
+              <w:t>lmendoza</w:t>
+            </w:r>
+            <w:proofErr w:type="spellEnd"/>
+          </w:p>
+        </w:tc>
+        <w:tc>
+          <w:tcPr>
+            <w:tcW w:w="1275" w:type="dxa"/>
+            <w:vAlign w:val="center"/>
+          </w:tcPr>
+          <w:p>
+            <w:pPr>
+              <w:spacing w:before="40" w:after="40"/>
+              <w:jc w:val="center"/>
+            </w:pPr>
+            <w:r>
+              <w:t>Éxito</w:t>
+            </w:r>
+          </w:p>
+        </w:tc>
+      </w:tr>
+    </w:tbl>
+    <w:p>
+      <w:pPr>
+        <w:spacing w:before="240" w:after="240"/>
+        <w:ind w:left="851"/>
+        <w:sectPr>
+          <w:headerReference w:type="default" r:id="rId27"/>
+          <w:footerReference w:type="default" r:id="rId28"/>
+          <w:pgSz w:w="16840" w:h="11907" w:orient="landscape" w:code="9"/>
+          <w:pgMar w:top="1701" w:right="1418" w:bottom="1701" w:left="1418" w:header="709" w:footer="170" w:gutter="0"/>
+          <w:cols w:space="708"/>
+          <w:docGrid w:linePitch="360"/>
+        </w:sectPr>
+      </w:pPr>
+    </w:p>
+    <w:p/>
     <w:sectPr>
-      <w:pgSz w:w="15840" w:h="12240" w:orient="landscape"/>
-      <w:pgMar w:top="1701" w:right="1418" w:bottom="1701" w:left="1418" w:header="709" w:footer="709" w:gutter="0"/>
+      <w:pgSz w:w="12240" w:h="15840"/>
+      <w:pgMar w:top="1418" w:right="1701" w:bottom="1418" w:left="1701" w:header="709" w:footer="709" w:gutter="0"/>
       <w:cols w:space="708"/>
       <w:docGrid w:linePitch="360"/>
     </w:sectPr>
@@ -9404,7 +11742,7 @@
 </file>
 
 <file path=word/endnotes.xml><?xml version="1.0" encoding="utf-8"?>
-<w:endnotes xmlns:wpc="http://schemas.microsoft.com/office/word/2010/wordprocessingCanvas" xmlns:mc="http://schemas.openxmlformats.org/markup-compatibility/2006" xmlns:o="urn:schemas-microsoft-com:office:office" xmlns:r="http://schemas.openxmlformats.org/officeDocument/2006/relationships" xmlns:m="http://schemas.openxmlformats.org/officeDocument/2006/math" xmlns:v="urn:schemas-microsoft-com:vml" xmlns:wp14="http://schemas.microsoft.com/office/word/2010/wordprocessingDrawing" xmlns:wp="http://schemas.openxmlformats.org/drawingml/2006/wordprocessingDrawing" xmlns:w10="urn:schemas-microsoft-com:office:word" xmlns:w="http://schemas.openxmlformats.org/wordprocessingml/2006/main" xmlns:w14="http://schemas.microsoft.com/office/word/2010/wordml" xmlns:wpg="http://schemas.microsoft.com/office/word/2010/wordprocessingGroup" xmlns:wpi="http://schemas.microsoft.com/office/word/2010/wordprocessingInk" xmlns:wne="http://schemas.microsoft.com/office/word/2006/wordml" xmlns:wps="http://schemas.microsoft.com/office/word/2010/wordprocessingShape" mc:Ignorable="w14 wp14">
+<w:endnotes xmlns:wpc="http://schemas.microsoft.com/office/word/2010/wordprocessingCanvas" xmlns:mc="http://schemas.openxmlformats.org/markup-compatibility/2006" xmlns:o="urn:schemas-microsoft-com:office:office" xmlns:r="http://schemas.openxmlformats.org/officeDocument/2006/relationships" xmlns:m="http://schemas.openxmlformats.org/officeDocument/2006/math" xmlns:v="urn:schemas-microsoft-com:vml" xmlns:wp14="http://schemas.microsoft.com/office/word/2010/wordprocessingDrawing" xmlns:wp="http://schemas.openxmlformats.org/drawingml/2006/wordprocessingDrawing" xmlns:w10="urn:schemas-microsoft-com:office:word" xmlns:w="http://schemas.openxmlformats.org/wordprocessingml/2006/main" xmlns:w14="http://schemas.microsoft.com/office/word/2010/wordml" xmlns:w15="http://schemas.microsoft.com/office/word/2012/wordml" xmlns:wpg="http://schemas.microsoft.com/office/word/2010/wordprocessingGroup" xmlns:wpi="http://schemas.microsoft.com/office/word/2010/wordprocessingInk" xmlns:wne="http://schemas.microsoft.com/office/word/2006/wordml" xmlns:wps="http://schemas.microsoft.com/office/word/2010/wordprocessingShape" mc:Ignorable="w14 w15 wp14">
   <w:endnote w:type="separator" w:id="-1">
     <w:p>
       <w:pPr>
@@ -9429,7 +11767,7 @@
 </file>
 
 <file path=word/footer1.xml><?xml version="1.0" encoding="utf-8"?>
-<w:ftr xmlns:wpc="http://schemas.microsoft.com/office/word/2010/wordprocessingCanvas" xmlns:mc="http://schemas.openxmlformats.org/markup-compatibility/2006" xmlns:o="urn:schemas-microsoft-com:office:office" xmlns:r="http://schemas.openxmlformats.org/officeDocument/2006/relationships" xmlns:m="http://schemas.openxmlformats.org/officeDocument/2006/math" xmlns:v="urn:schemas-microsoft-com:vml" xmlns:wp14="http://schemas.microsoft.com/office/word/2010/wordprocessingDrawing" xmlns:wp="http://schemas.openxmlformats.org/drawingml/2006/wordprocessingDrawing" xmlns:w10="urn:schemas-microsoft-com:office:word" xmlns:w="http://schemas.openxmlformats.org/wordprocessingml/2006/main" xmlns:w14="http://schemas.microsoft.com/office/word/2010/wordml" xmlns:wpg="http://schemas.microsoft.com/office/word/2010/wordprocessingGroup" xmlns:wpi="http://schemas.microsoft.com/office/word/2010/wordprocessingInk" xmlns:wne="http://schemas.microsoft.com/office/word/2006/wordml" xmlns:wps="http://schemas.microsoft.com/office/word/2010/wordprocessingShape" mc:Ignorable="w14 wp14">
+<w:ftr xmlns:wpc="http://schemas.microsoft.com/office/word/2010/wordprocessingCanvas" xmlns:mc="http://schemas.openxmlformats.org/markup-compatibility/2006" xmlns:o="urn:schemas-microsoft-com:office:office" xmlns:r="http://schemas.openxmlformats.org/officeDocument/2006/relationships" xmlns:m="http://schemas.openxmlformats.org/officeDocument/2006/math" xmlns:v="urn:schemas-microsoft-com:vml" xmlns:wp14="http://schemas.microsoft.com/office/word/2010/wordprocessingDrawing" xmlns:wp="http://schemas.openxmlformats.org/drawingml/2006/wordprocessingDrawing" xmlns:w10="urn:schemas-microsoft-com:office:word" xmlns:w="http://schemas.openxmlformats.org/wordprocessingml/2006/main" xmlns:w14="http://schemas.microsoft.com/office/word/2010/wordml" xmlns:w15="http://schemas.microsoft.com/office/word/2012/wordml" xmlns:wpg="http://schemas.microsoft.com/office/word/2010/wordprocessingGroup" xmlns:wpi="http://schemas.microsoft.com/office/word/2010/wordprocessingInk" xmlns:wne="http://schemas.microsoft.com/office/word/2006/wordml" xmlns:wps="http://schemas.microsoft.com/office/word/2010/wordprocessingShape" mc:Ignorable="w14 w15 wp14">
   <w:tbl>
     <w:tblPr>
       <w:tblStyle w:val="Tablaconcuadrcula"/>
@@ -9507,7 +11845,7 @@
               <w:b/>
               <w:noProof/>
             </w:rPr>
-            <w:t>11</w:t>
+            <w:t>10</w:t>
           </w:r>
           <w:r>
             <w:rPr>
@@ -9545,7 +11883,7 @@
 </file>
 
 <file path=word/footer2.xml><?xml version="1.0" encoding="utf-8"?>
-<w:ftr xmlns:wpc="http://schemas.microsoft.com/office/word/2010/wordprocessingCanvas" xmlns:mc="http://schemas.openxmlformats.org/markup-compatibility/2006" xmlns:o="urn:schemas-microsoft-com:office:office" xmlns:r="http://schemas.openxmlformats.org/officeDocument/2006/relationships" xmlns:m="http://schemas.openxmlformats.org/officeDocument/2006/math" xmlns:v="urn:schemas-microsoft-com:vml" xmlns:wp14="http://schemas.microsoft.com/office/word/2010/wordprocessingDrawing" xmlns:wp="http://schemas.openxmlformats.org/drawingml/2006/wordprocessingDrawing" xmlns:w10="urn:schemas-microsoft-com:office:word" xmlns:w="http://schemas.openxmlformats.org/wordprocessingml/2006/main" xmlns:w14="http://schemas.microsoft.com/office/word/2010/wordml" xmlns:wpg="http://schemas.microsoft.com/office/word/2010/wordprocessingGroup" xmlns:wpi="http://schemas.microsoft.com/office/word/2010/wordprocessingInk" xmlns:wne="http://schemas.microsoft.com/office/word/2006/wordml" xmlns:wps="http://schemas.microsoft.com/office/word/2010/wordprocessingShape" mc:Ignorable="w14 wp14">
+<w:ftr xmlns:wpc="http://schemas.microsoft.com/office/word/2010/wordprocessingCanvas" xmlns:mc="http://schemas.openxmlformats.org/markup-compatibility/2006" xmlns:o="urn:schemas-microsoft-com:office:office" xmlns:r="http://schemas.openxmlformats.org/officeDocument/2006/relationships" xmlns:m="http://schemas.openxmlformats.org/officeDocument/2006/math" xmlns:v="urn:schemas-microsoft-com:vml" xmlns:wp14="http://schemas.microsoft.com/office/word/2010/wordprocessingDrawing" xmlns:wp="http://schemas.openxmlformats.org/drawingml/2006/wordprocessingDrawing" xmlns:w10="urn:schemas-microsoft-com:office:word" xmlns:w="http://schemas.openxmlformats.org/wordprocessingml/2006/main" xmlns:w14="http://schemas.microsoft.com/office/word/2010/wordml" xmlns:w15="http://schemas.microsoft.com/office/word/2012/wordml" xmlns:wpg="http://schemas.microsoft.com/office/word/2010/wordprocessingGroup" xmlns:wpi="http://schemas.microsoft.com/office/word/2010/wordprocessingInk" xmlns:wne="http://schemas.microsoft.com/office/word/2006/wordml" xmlns:wps="http://schemas.microsoft.com/office/word/2010/wordprocessingShape" mc:Ignorable="w14 w15 wp14">
   <w:tbl>
     <w:tblPr>
       <w:tblStyle w:val="Tablaconcuadrcula"/>
@@ -9626,7 +11964,7 @@
               <w:b/>
               <w:noProof/>
             </w:rPr>
-            <w:t>12</w:t>
+            <w:t>11</w:t>
           </w:r>
           <w:r>
             <w:rPr>
@@ -9664,7 +12002,7 @@
 </file>
 
 <file path=word/footer3.xml><?xml version="1.0" encoding="utf-8"?>
-<w:ftr xmlns:wpc="http://schemas.microsoft.com/office/word/2010/wordprocessingCanvas" xmlns:mc="http://schemas.openxmlformats.org/markup-compatibility/2006" xmlns:o="urn:schemas-microsoft-com:office:office" xmlns:r="http://schemas.openxmlformats.org/officeDocument/2006/relationships" xmlns:m="http://schemas.openxmlformats.org/officeDocument/2006/math" xmlns:v="urn:schemas-microsoft-com:vml" xmlns:wp14="http://schemas.microsoft.com/office/word/2010/wordprocessingDrawing" xmlns:wp="http://schemas.openxmlformats.org/drawingml/2006/wordprocessingDrawing" xmlns:w10="urn:schemas-microsoft-com:office:word" xmlns:w="http://schemas.openxmlformats.org/wordprocessingml/2006/main" xmlns:w14="http://schemas.microsoft.com/office/word/2010/wordml" xmlns:wpg="http://schemas.microsoft.com/office/word/2010/wordprocessingGroup" xmlns:wpi="http://schemas.microsoft.com/office/word/2010/wordprocessingInk" xmlns:wne="http://schemas.microsoft.com/office/word/2006/wordml" xmlns:wps="http://schemas.microsoft.com/office/word/2010/wordprocessingShape" mc:Ignorable="w14 wp14">
+<w:ftr xmlns:wpc="http://schemas.microsoft.com/office/word/2010/wordprocessingCanvas" xmlns:mc="http://schemas.openxmlformats.org/markup-compatibility/2006" xmlns:o="urn:schemas-microsoft-com:office:office" xmlns:r="http://schemas.openxmlformats.org/officeDocument/2006/relationships" xmlns:m="http://schemas.openxmlformats.org/officeDocument/2006/math" xmlns:v="urn:schemas-microsoft-com:vml" xmlns:wp14="http://schemas.microsoft.com/office/word/2010/wordprocessingDrawing" xmlns:wp="http://schemas.openxmlformats.org/drawingml/2006/wordprocessingDrawing" xmlns:w10="urn:schemas-microsoft-com:office:word" xmlns:w="http://schemas.openxmlformats.org/wordprocessingml/2006/main" xmlns:w14="http://schemas.microsoft.com/office/word/2010/wordml" xmlns:w15="http://schemas.microsoft.com/office/word/2012/wordml" xmlns:wpg="http://schemas.microsoft.com/office/word/2010/wordprocessingGroup" xmlns:wpi="http://schemas.microsoft.com/office/word/2010/wordprocessingInk" xmlns:wne="http://schemas.microsoft.com/office/word/2006/wordml" xmlns:wps="http://schemas.microsoft.com/office/word/2010/wordprocessingShape" mc:Ignorable="w14 w15 wp14">
   <w:tbl>
     <w:tblPr>
       <w:tblStyle w:val="Tablaconcuadrcula"/>
@@ -9742,7 +12080,7 @@
               <w:b/>
               <w:noProof/>
             </w:rPr>
-            <w:t>14</w:t>
+            <w:t>13</w:t>
           </w:r>
           <w:r>
             <w:rPr>
@@ -9779,8 +12117,243 @@
 </w:ftr>
 </file>
 
+<file path=word/footer4.xml><?xml version="1.0" encoding="utf-8"?>
+<w:ftr xmlns:wpc="http://schemas.microsoft.com/office/word/2010/wordprocessingCanvas" xmlns:mc="http://schemas.openxmlformats.org/markup-compatibility/2006" xmlns:o="urn:schemas-microsoft-com:office:office" xmlns:r="http://schemas.openxmlformats.org/officeDocument/2006/relationships" xmlns:m="http://schemas.openxmlformats.org/officeDocument/2006/math" xmlns:v="urn:schemas-microsoft-com:vml" xmlns:wp14="http://schemas.microsoft.com/office/word/2010/wordprocessingDrawing" xmlns:wp="http://schemas.openxmlformats.org/drawingml/2006/wordprocessingDrawing" xmlns:w10="urn:schemas-microsoft-com:office:word" xmlns:w="http://schemas.openxmlformats.org/wordprocessingml/2006/main" xmlns:w14="http://schemas.microsoft.com/office/word/2010/wordml" xmlns:w15="http://schemas.microsoft.com/office/word/2012/wordml" xmlns:wpg="http://schemas.microsoft.com/office/word/2010/wordprocessingGroup" xmlns:wpi="http://schemas.microsoft.com/office/word/2010/wordprocessingInk" xmlns:wne="http://schemas.microsoft.com/office/word/2006/wordml" xmlns:wps="http://schemas.microsoft.com/office/word/2010/wordprocessingShape" mc:Ignorable="w14 w15 wp14">
+  <w:tbl>
+    <w:tblPr>
+      <w:tblStyle w:val="Tablaconcuadrcula"/>
+      <w:tblW w:w="0" w:type="auto"/>
+      <w:tblBorders>
+        <w:top w:val="none" w:sz="0" w:space="0" w:color="auto"/>
+        <w:left w:val="none" w:sz="0" w:space="0" w:color="auto"/>
+        <w:bottom w:val="none" w:sz="0" w:space="0" w:color="auto"/>
+        <w:right w:val="none" w:sz="0" w:space="0" w:color="auto"/>
+        <w:insideH w:val="none" w:sz="0" w:space="0" w:color="auto"/>
+        <w:insideV w:val="none" w:sz="0" w:space="0" w:color="auto"/>
+      </w:tblBorders>
+      <w:tblCellMar>
+        <w:top w:w="57" w:type="dxa"/>
+      </w:tblCellMar>
+      <w:tblLook w:val="04A0" w:firstRow="1" w:lastRow="0" w:firstColumn="1" w:lastColumn="0" w:noHBand="0" w:noVBand="1"/>
+    </w:tblPr>
+    <w:tblGrid>
+      <w:gridCol w:w="4219"/>
+      <w:gridCol w:w="709"/>
+      <w:gridCol w:w="3717"/>
+    </w:tblGrid>
+    <w:tr>
+      <w:tc>
+        <w:tcPr>
+          <w:tcW w:w="4219" w:type="dxa"/>
+        </w:tcPr>
+        <w:p>
+          <w:pPr>
+            <w:pStyle w:val="Sinespaciado"/>
+            <w:ind w:right="-108"/>
+            <w:jc w:val="center"/>
+            <w:rPr>
+              <w:rFonts w:ascii="Times New Roman" w:eastAsiaTheme="majorEastAsia" w:hAnsi="Times New Roman"/>
+              <w:color w:val="2E74B5" w:themeColor="accent1" w:themeShade="BF"/>
+              <w:sz w:val="16"/>
+              <w:szCs w:val="16"/>
+            </w:rPr>
+          </w:pPr>
+        </w:p>
+      </w:tc>
+      <w:tc>
+        <w:tcPr>
+          <w:tcW w:w="709" w:type="dxa"/>
+          <w:vAlign w:val="center"/>
+        </w:tcPr>
+        <w:p>
+          <w:pPr>
+            <w:pStyle w:val="Piedepgina"/>
+            <w:jc w:val="center"/>
+            <w:rPr>
+              <w:b/>
+            </w:rPr>
+          </w:pPr>
+          <w:r>
+            <w:rPr>
+              <w:b/>
+            </w:rPr>
+            <w:fldChar w:fldCharType="begin"/>
+          </w:r>
+          <w:r>
+            <w:rPr>
+              <w:b/>
+            </w:rPr>
+            <w:instrText xml:space="preserve"> PAGE   \* MERGEFORMAT </w:instrText>
+          </w:r>
+          <w:r>
+            <w:rPr>
+              <w:b/>
+            </w:rPr>
+            <w:fldChar w:fldCharType="separate"/>
+          </w:r>
+          <w:r>
+            <w:rPr>
+              <w:b/>
+              <w:noProof/>
+            </w:rPr>
+            <w:t>15</w:t>
+          </w:r>
+          <w:r>
+            <w:rPr>
+              <w:b/>
+            </w:rPr>
+            <w:fldChar w:fldCharType="end"/>
+          </w:r>
+        </w:p>
+      </w:tc>
+      <w:tc>
+        <w:tcPr>
+          <w:tcW w:w="3717" w:type="dxa"/>
+          <w:vAlign w:val="center"/>
+        </w:tcPr>
+        <w:p>
+          <w:pPr>
+            <w:pStyle w:val="Encabezado"/>
+            <w:jc w:val="right"/>
+            <w:rPr>
+              <w:b/>
+              <w:sz w:val="20"/>
+              <w:szCs w:val="20"/>
+            </w:rPr>
+          </w:pPr>
+        </w:p>
+      </w:tc>
+    </w:tr>
+  </w:tbl>
+  <w:p>
+    <w:pPr>
+      <w:pStyle w:val="Piedepgina"/>
+    </w:pPr>
+  </w:p>
+</w:ftr>
+</file>
+
+<file path=word/footer5.xml><?xml version="1.0" encoding="utf-8"?>
+<w:ftr xmlns:wpc="http://schemas.microsoft.com/office/word/2010/wordprocessingCanvas" xmlns:mc="http://schemas.openxmlformats.org/markup-compatibility/2006" xmlns:o="urn:schemas-microsoft-com:office:office" xmlns:r="http://schemas.openxmlformats.org/officeDocument/2006/relationships" xmlns:m="http://schemas.openxmlformats.org/officeDocument/2006/math" xmlns:v="urn:schemas-microsoft-com:vml" xmlns:wp14="http://schemas.microsoft.com/office/word/2010/wordprocessingDrawing" xmlns:wp="http://schemas.openxmlformats.org/drawingml/2006/wordprocessingDrawing" xmlns:w10="urn:schemas-microsoft-com:office:word" xmlns:w="http://schemas.openxmlformats.org/wordprocessingml/2006/main" xmlns:w14="http://schemas.microsoft.com/office/word/2010/wordml" xmlns:w15="http://schemas.microsoft.com/office/word/2012/wordml" xmlns:wpg="http://schemas.microsoft.com/office/word/2010/wordprocessingGroup" xmlns:wpi="http://schemas.microsoft.com/office/word/2010/wordprocessingInk" xmlns:wne="http://schemas.microsoft.com/office/word/2006/wordml" xmlns:wps="http://schemas.microsoft.com/office/word/2010/wordprocessingShape" mc:Ignorable="w14 w15 wp14">
+  <w:tbl>
+    <w:tblPr>
+      <w:tblStyle w:val="Tablaconcuadrcula"/>
+      <w:tblW w:w="0" w:type="auto"/>
+      <w:tblBorders>
+        <w:top w:val="none" w:sz="0" w:space="0" w:color="auto"/>
+        <w:left w:val="none" w:sz="0" w:space="0" w:color="auto"/>
+        <w:bottom w:val="none" w:sz="0" w:space="0" w:color="auto"/>
+        <w:right w:val="none" w:sz="0" w:space="0" w:color="auto"/>
+        <w:insideH w:val="none" w:sz="0" w:space="0" w:color="auto"/>
+        <w:insideV w:val="none" w:sz="0" w:space="0" w:color="auto"/>
+      </w:tblBorders>
+      <w:tblCellMar>
+        <w:top w:w="57" w:type="dxa"/>
+      </w:tblCellMar>
+      <w:tblLook w:val="04A0" w:firstRow="1" w:lastRow="0" w:firstColumn="1" w:lastColumn="0" w:noHBand="0" w:noVBand="1"/>
+    </w:tblPr>
+    <w:tblGrid>
+      <w:gridCol w:w="6881"/>
+      <w:gridCol w:w="1156"/>
+      <w:gridCol w:w="6062"/>
+    </w:tblGrid>
+    <w:tr>
+      <w:trPr>
+        <w:trHeight w:val="577"/>
+      </w:trPr>
+      <w:tc>
+        <w:tcPr>
+          <w:tcW w:w="6881" w:type="dxa"/>
+        </w:tcPr>
+        <w:p>
+          <w:pPr>
+            <w:pStyle w:val="Sinespaciado"/>
+            <w:ind w:right="-108"/>
+            <w:jc w:val="center"/>
+            <w:rPr>
+              <w:rFonts w:ascii="Times New Roman" w:eastAsiaTheme="majorEastAsia" w:hAnsi="Times New Roman"/>
+              <w:color w:val="2E74B5" w:themeColor="accent1" w:themeShade="BF"/>
+              <w:sz w:val="16"/>
+              <w:szCs w:val="16"/>
+            </w:rPr>
+          </w:pPr>
+        </w:p>
+      </w:tc>
+      <w:tc>
+        <w:tcPr>
+          <w:tcW w:w="1156" w:type="dxa"/>
+          <w:vAlign w:val="center"/>
+        </w:tcPr>
+        <w:p>
+          <w:pPr>
+            <w:pStyle w:val="Piedepgina"/>
+            <w:jc w:val="center"/>
+            <w:rPr>
+              <w:b/>
+            </w:rPr>
+          </w:pPr>
+          <w:r>
+            <w:rPr>
+              <w:b/>
+            </w:rPr>
+            <w:fldChar w:fldCharType="begin"/>
+          </w:r>
+          <w:r>
+            <w:rPr>
+              <w:b/>
+            </w:rPr>
+            <w:instrText xml:space="preserve"> PAGE   \* MERGEFORMAT </w:instrText>
+          </w:r>
+          <w:r>
+            <w:rPr>
+              <w:b/>
+            </w:rPr>
+            <w:fldChar w:fldCharType="separate"/>
+          </w:r>
+          <w:r>
+            <w:rPr>
+              <w:b/>
+              <w:noProof/>
+            </w:rPr>
+            <w:t>17</w:t>
+          </w:r>
+          <w:r>
+            <w:rPr>
+              <w:b/>
+            </w:rPr>
+            <w:fldChar w:fldCharType="end"/>
+          </w:r>
+        </w:p>
+      </w:tc>
+      <w:tc>
+        <w:tcPr>
+          <w:tcW w:w="6062" w:type="dxa"/>
+          <w:vAlign w:val="center"/>
+        </w:tcPr>
+        <w:p>
+          <w:pPr>
+            <w:pStyle w:val="Encabezado"/>
+            <w:jc w:val="right"/>
+            <w:rPr>
+              <w:b/>
+              <w:sz w:val="20"/>
+              <w:szCs w:val="20"/>
+            </w:rPr>
+          </w:pPr>
+        </w:p>
+      </w:tc>
+    </w:tr>
+  </w:tbl>
+  <w:p>
+    <w:pPr>
+      <w:pStyle w:val="Piedepgina"/>
+    </w:pPr>
+  </w:p>
+</w:ftr>
+</file>
+
 <file path=word/footnotes.xml><?xml version="1.0" encoding="utf-8"?>
-<w:footnotes xmlns:wpc="http://schemas.microsoft.com/office/word/2010/wordprocessingCanvas" xmlns:mc="http://schemas.openxmlformats.org/markup-compatibility/2006" xmlns:o="urn:schemas-microsoft-com:office:office" xmlns:r="http://schemas.openxmlformats.org/officeDocument/2006/relationships" xmlns:m="http://schemas.openxmlformats.org/officeDocument/2006/math" xmlns:v="urn:schemas-microsoft-com:vml" xmlns:wp14="http://schemas.microsoft.com/office/word/2010/wordprocessingDrawing" xmlns:wp="http://schemas.openxmlformats.org/drawingml/2006/wordprocessingDrawing" xmlns:w10="urn:schemas-microsoft-com:office:word" xmlns:w="http://schemas.openxmlformats.org/wordprocessingml/2006/main" xmlns:w14="http://schemas.microsoft.com/office/word/2010/wordml" xmlns:wpg="http://schemas.microsoft.com/office/word/2010/wordprocessingGroup" xmlns:wpi="http://schemas.microsoft.com/office/word/2010/wordprocessingInk" xmlns:wne="http://schemas.microsoft.com/office/word/2006/wordml" xmlns:wps="http://schemas.microsoft.com/office/word/2010/wordprocessingShape" mc:Ignorable="w14 wp14">
+<w:footnotes xmlns:wpc="http://schemas.microsoft.com/office/word/2010/wordprocessingCanvas" xmlns:mc="http://schemas.openxmlformats.org/markup-compatibility/2006" xmlns:o="urn:schemas-microsoft-com:office:office" xmlns:r="http://schemas.openxmlformats.org/officeDocument/2006/relationships" xmlns:m="http://schemas.openxmlformats.org/officeDocument/2006/math" xmlns:v="urn:schemas-microsoft-com:vml" xmlns:wp14="http://schemas.microsoft.com/office/word/2010/wordprocessingDrawing" xmlns:wp="http://schemas.openxmlformats.org/drawingml/2006/wordprocessingDrawing" xmlns:w10="urn:schemas-microsoft-com:office:word" xmlns:w="http://schemas.openxmlformats.org/wordprocessingml/2006/main" xmlns:w14="http://schemas.microsoft.com/office/word/2010/wordml" xmlns:w15="http://schemas.microsoft.com/office/word/2012/wordml" xmlns:wpg="http://schemas.microsoft.com/office/word/2010/wordprocessingGroup" xmlns:wpi="http://schemas.microsoft.com/office/word/2010/wordprocessingInk" xmlns:wne="http://schemas.microsoft.com/office/word/2006/wordml" xmlns:wps="http://schemas.microsoft.com/office/word/2010/wordprocessingShape" mc:Ignorable="w14 w15 wp14">
   <w:footnote w:type="separator" w:id="-1">
     <w:p>
       <w:pPr>
@@ -9805,7 +12378,7 @@
 </file>
 
 <file path=word/header1.xml><?xml version="1.0" encoding="utf-8"?>
-<w:hdr xmlns:wpc="http://schemas.microsoft.com/office/word/2010/wordprocessingCanvas" xmlns:mc="http://schemas.openxmlformats.org/markup-compatibility/2006" xmlns:o="urn:schemas-microsoft-com:office:office" xmlns:r="http://schemas.openxmlformats.org/officeDocument/2006/relationships" xmlns:m="http://schemas.openxmlformats.org/officeDocument/2006/math" xmlns:v="urn:schemas-microsoft-com:vml" xmlns:wp14="http://schemas.microsoft.com/office/word/2010/wordprocessingDrawing" xmlns:wp="http://schemas.openxmlformats.org/drawingml/2006/wordprocessingDrawing" xmlns:w10="urn:schemas-microsoft-com:office:word" xmlns:w="http://schemas.openxmlformats.org/wordprocessingml/2006/main" xmlns:w14="http://schemas.microsoft.com/office/word/2010/wordml" xmlns:wpg="http://schemas.microsoft.com/office/word/2010/wordprocessingGroup" xmlns:wpi="http://schemas.microsoft.com/office/word/2010/wordprocessingInk" xmlns:wne="http://schemas.microsoft.com/office/word/2006/wordml" xmlns:wps="http://schemas.microsoft.com/office/word/2010/wordprocessingShape" mc:Ignorable="w14 wp14">
+<w:hdr xmlns:wpc="http://schemas.microsoft.com/office/word/2010/wordprocessingCanvas" xmlns:mc="http://schemas.openxmlformats.org/markup-compatibility/2006" xmlns:o="urn:schemas-microsoft-com:office:office" xmlns:r="http://schemas.openxmlformats.org/officeDocument/2006/relationships" xmlns:m="http://schemas.openxmlformats.org/officeDocument/2006/math" xmlns:v="urn:schemas-microsoft-com:vml" xmlns:wp14="http://schemas.microsoft.com/office/word/2010/wordprocessingDrawing" xmlns:wp="http://schemas.openxmlformats.org/drawingml/2006/wordprocessingDrawing" xmlns:w10="urn:schemas-microsoft-com:office:word" xmlns:w="http://schemas.openxmlformats.org/wordprocessingml/2006/main" xmlns:w14="http://schemas.microsoft.com/office/word/2010/wordml" xmlns:w15="http://schemas.microsoft.com/office/word/2012/wordml" xmlns:wpg="http://schemas.microsoft.com/office/word/2010/wordprocessingGroup" xmlns:wpi="http://schemas.microsoft.com/office/word/2010/wordprocessingInk" xmlns:wne="http://schemas.microsoft.com/office/word/2006/wordml" xmlns:wps="http://schemas.microsoft.com/office/word/2010/wordprocessingShape" mc:Ignorable="w14 w15 wp14">
   <w:p>
     <w:pPr>
       <w:pStyle w:val="Encabezado"/>
@@ -9815,7 +12388,7 @@
 </file>
 
 <file path=word/header2.xml><?xml version="1.0" encoding="utf-8"?>
-<w:hdr xmlns:wpc="http://schemas.microsoft.com/office/word/2010/wordprocessingCanvas" xmlns:mc="http://schemas.openxmlformats.org/markup-compatibility/2006" xmlns:o="urn:schemas-microsoft-com:office:office" xmlns:r="http://schemas.openxmlformats.org/officeDocument/2006/relationships" xmlns:m="http://schemas.openxmlformats.org/officeDocument/2006/math" xmlns:v="urn:schemas-microsoft-com:vml" xmlns:wp14="http://schemas.microsoft.com/office/word/2010/wordprocessingDrawing" xmlns:wp="http://schemas.openxmlformats.org/drawingml/2006/wordprocessingDrawing" xmlns:w10="urn:schemas-microsoft-com:office:word" xmlns:w="http://schemas.openxmlformats.org/wordprocessingml/2006/main" xmlns:w14="http://schemas.microsoft.com/office/word/2010/wordml" xmlns:wpg="http://schemas.microsoft.com/office/word/2010/wordprocessingGroup" xmlns:wpi="http://schemas.microsoft.com/office/word/2010/wordprocessingInk" xmlns:wne="http://schemas.microsoft.com/office/word/2006/wordml" xmlns:wps="http://schemas.microsoft.com/office/word/2010/wordprocessingShape" mc:Ignorable="w14 wp14">
+<w:hdr xmlns:wpc="http://schemas.microsoft.com/office/word/2010/wordprocessingCanvas" xmlns:mc="http://schemas.openxmlformats.org/markup-compatibility/2006" xmlns:o="urn:schemas-microsoft-com:office:office" xmlns:r="http://schemas.openxmlformats.org/officeDocument/2006/relationships" xmlns:m="http://schemas.openxmlformats.org/officeDocument/2006/math" xmlns:v="urn:schemas-microsoft-com:vml" xmlns:wp14="http://schemas.microsoft.com/office/word/2010/wordprocessingDrawing" xmlns:wp="http://schemas.openxmlformats.org/drawingml/2006/wordprocessingDrawing" xmlns:w10="urn:schemas-microsoft-com:office:word" xmlns:w="http://schemas.openxmlformats.org/wordprocessingml/2006/main" xmlns:w14="http://schemas.microsoft.com/office/word/2010/wordml" xmlns:w15="http://schemas.microsoft.com/office/word/2012/wordml" xmlns:wpg="http://schemas.microsoft.com/office/word/2010/wordprocessingGroup" xmlns:wpi="http://schemas.microsoft.com/office/word/2010/wordprocessingInk" xmlns:wne="http://schemas.microsoft.com/office/word/2006/wordml" xmlns:wps="http://schemas.microsoft.com/office/word/2010/wordprocessingShape" mc:Ignorable="w14 w15 wp14">
   <w:p>
     <w:pPr>
       <w:pStyle w:val="Encabezado"/>
@@ -9825,7 +12398,27 @@
 </file>
 
 <file path=word/header3.xml><?xml version="1.0" encoding="utf-8"?>
-<w:hdr xmlns:wpc="http://schemas.microsoft.com/office/word/2010/wordprocessingCanvas" xmlns:mc="http://schemas.openxmlformats.org/markup-compatibility/2006" xmlns:o="urn:schemas-microsoft-com:office:office" xmlns:r="http://schemas.openxmlformats.org/officeDocument/2006/relationships" xmlns:m="http://schemas.openxmlformats.org/officeDocument/2006/math" xmlns:v="urn:schemas-microsoft-com:vml" xmlns:wp14="http://schemas.microsoft.com/office/word/2010/wordprocessingDrawing" xmlns:wp="http://schemas.openxmlformats.org/drawingml/2006/wordprocessingDrawing" xmlns:w10="urn:schemas-microsoft-com:office:word" xmlns:w="http://schemas.openxmlformats.org/wordprocessingml/2006/main" xmlns:w14="http://schemas.microsoft.com/office/word/2010/wordml" xmlns:wpg="http://schemas.microsoft.com/office/word/2010/wordprocessingGroup" xmlns:wpi="http://schemas.microsoft.com/office/word/2010/wordprocessingInk" xmlns:wne="http://schemas.microsoft.com/office/word/2006/wordml" xmlns:wps="http://schemas.microsoft.com/office/word/2010/wordprocessingShape" mc:Ignorable="w14 wp14">
+<w:hdr xmlns:wpc="http://schemas.microsoft.com/office/word/2010/wordprocessingCanvas" xmlns:mc="http://schemas.openxmlformats.org/markup-compatibility/2006" xmlns:o="urn:schemas-microsoft-com:office:office" xmlns:r="http://schemas.openxmlformats.org/officeDocument/2006/relationships" xmlns:m="http://schemas.openxmlformats.org/officeDocument/2006/math" xmlns:v="urn:schemas-microsoft-com:vml" xmlns:wp14="http://schemas.microsoft.com/office/word/2010/wordprocessingDrawing" xmlns:wp="http://schemas.openxmlformats.org/drawingml/2006/wordprocessingDrawing" xmlns:w10="urn:schemas-microsoft-com:office:word" xmlns:w="http://schemas.openxmlformats.org/wordprocessingml/2006/main" xmlns:w14="http://schemas.microsoft.com/office/word/2010/wordml" xmlns:w15="http://schemas.microsoft.com/office/word/2012/wordml" xmlns:wpg="http://schemas.microsoft.com/office/word/2010/wordprocessingGroup" xmlns:wpi="http://schemas.microsoft.com/office/word/2010/wordprocessingInk" xmlns:wne="http://schemas.microsoft.com/office/word/2006/wordml" xmlns:wps="http://schemas.microsoft.com/office/word/2010/wordprocessingShape" mc:Ignorable="w14 w15 wp14">
+  <w:p>
+    <w:pPr>
+      <w:pStyle w:val="Encabezado"/>
+    </w:pPr>
+  </w:p>
+</w:hdr>
+</file>
+
+<file path=word/header4.xml><?xml version="1.0" encoding="utf-8"?>
+<w:hdr xmlns:wpc="http://schemas.microsoft.com/office/word/2010/wordprocessingCanvas" xmlns:mc="http://schemas.openxmlformats.org/markup-compatibility/2006" xmlns:o="urn:schemas-microsoft-com:office:office" xmlns:r="http://schemas.openxmlformats.org/officeDocument/2006/relationships" xmlns:m="http://schemas.openxmlformats.org/officeDocument/2006/math" xmlns:v="urn:schemas-microsoft-com:vml" xmlns:wp14="http://schemas.microsoft.com/office/word/2010/wordprocessingDrawing" xmlns:wp="http://schemas.openxmlformats.org/drawingml/2006/wordprocessingDrawing" xmlns:w10="urn:schemas-microsoft-com:office:word" xmlns:w="http://schemas.openxmlformats.org/wordprocessingml/2006/main" xmlns:w14="http://schemas.microsoft.com/office/word/2010/wordml" xmlns:w15="http://schemas.microsoft.com/office/word/2012/wordml" xmlns:wpg="http://schemas.microsoft.com/office/word/2010/wordprocessingGroup" xmlns:wpi="http://schemas.microsoft.com/office/word/2010/wordprocessingInk" xmlns:wne="http://schemas.microsoft.com/office/word/2006/wordml" xmlns:wps="http://schemas.microsoft.com/office/word/2010/wordprocessingShape" mc:Ignorable="w14 w15 wp14">
+  <w:p>
+    <w:pPr>
+      <w:pStyle w:val="Encabezado"/>
+    </w:pPr>
+  </w:p>
+</w:hdr>
+</file>
+
+<file path=word/header5.xml><?xml version="1.0" encoding="utf-8"?>
+<w:hdr xmlns:wpc="http://schemas.microsoft.com/office/word/2010/wordprocessingCanvas" xmlns:mc="http://schemas.openxmlformats.org/markup-compatibility/2006" xmlns:o="urn:schemas-microsoft-com:office:office" xmlns:r="http://schemas.openxmlformats.org/officeDocument/2006/relationships" xmlns:m="http://schemas.openxmlformats.org/officeDocument/2006/math" xmlns:v="urn:schemas-microsoft-com:vml" xmlns:wp14="http://schemas.microsoft.com/office/word/2010/wordprocessingDrawing" xmlns:wp="http://schemas.openxmlformats.org/drawingml/2006/wordprocessingDrawing" xmlns:w10="urn:schemas-microsoft-com:office:word" xmlns:w="http://schemas.openxmlformats.org/wordprocessingml/2006/main" xmlns:w14="http://schemas.microsoft.com/office/word/2010/wordml" xmlns:w15="http://schemas.microsoft.com/office/word/2012/wordml" xmlns:wpg="http://schemas.microsoft.com/office/word/2010/wordprocessingGroup" xmlns:wpi="http://schemas.microsoft.com/office/word/2010/wordprocessingInk" xmlns:wne="http://schemas.microsoft.com/office/word/2006/wordml" xmlns:wps="http://schemas.microsoft.com/office/word/2010/wordprocessingShape" mc:Ignorable="w14 w15 wp14">
   <w:p>
     <w:pPr>
       <w:pStyle w:val="Encabezado"/>
@@ -9835,8 +12428,8 @@
 </file>
 
 <file path=word/numbering.xml><?xml version="1.0" encoding="utf-8"?>
-<w:numbering xmlns:wpc="http://schemas.microsoft.com/office/word/2010/wordprocessingCanvas" xmlns:mc="http://schemas.openxmlformats.org/markup-compatibility/2006" xmlns:o="urn:schemas-microsoft-com:office:office" xmlns:r="http://schemas.openxmlformats.org/officeDocument/2006/relationships" xmlns:m="http://schemas.openxmlformats.org/officeDocument/2006/math" xmlns:v="urn:schemas-microsoft-com:vml" xmlns:wp14="http://schemas.microsoft.com/office/word/2010/wordprocessingDrawing" xmlns:wp="http://schemas.openxmlformats.org/drawingml/2006/wordprocessingDrawing" xmlns:w10="urn:schemas-microsoft-com:office:word" xmlns:w="http://schemas.openxmlformats.org/wordprocessingml/2006/main" xmlns:w14="http://schemas.microsoft.com/office/word/2010/wordml" xmlns:wpg="http://schemas.microsoft.com/office/word/2010/wordprocessingGroup" xmlns:wpi="http://schemas.microsoft.com/office/word/2010/wordprocessingInk" xmlns:wne="http://schemas.microsoft.com/office/word/2006/wordml" xmlns:wps="http://schemas.microsoft.com/office/word/2010/wordprocessingShape" mc:Ignorable="w14 wp14">
-  <w:abstractNum w:abstractNumId="0">
+<w:numbering xmlns:wpc="http://schemas.microsoft.com/office/word/2010/wordprocessingCanvas" xmlns:mc="http://schemas.openxmlformats.org/markup-compatibility/2006" xmlns:o="urn:schemas-microsoft-com:office:office" xmlns:r="http://schemas.openxmlformats.org/officeDocument/2006/relationships" xmlns:m="http://schemas.openxmlformats.org/officeDocument/2006/math" xmlns:v="urn:schemas-microsoft-com:vml" xmlns:wp14="http://schemas.microsoft.com/office/word/2010/wordprocessingDrawing" xmlns:wp="http://schemas.openxmlformats.org/drawingml/2006/wordprocessingDrawing" xmlns:w10="urn:schemas-microsoft-com:office:word" xmlns:w="http://schemas.openxmlformats.org/wordprocessingml/2006/main" xmlns:w14="http://schemas.microsoft.com/office/word/2010/wordml" xmlns:w15="http://schemas.microsoft.com/office/word/2012/wordml" xmlns:wpg="http://schemas.microsoft.com/office/word/2010/wordprocessingGroup" xmlns:wpi="http://schemas.microsoft.com/office/word/2010/wordprocessingInk" xmlns:wne="http://schemas.microsoft.com/office/word/2006/wordml" xmlns:wps="http://schemas.microsoft.com/office/word/2010/wordprocessingShape" mc:Ignorable="w14 w15 wp14">
+  <w:abstractNum w:abstractNumId="0" w15:restartNumberingAfterBreak="0">
     <w:nsid w:val="28F503BD"/>
     <w:multiLevelType w:val="hybridMultilevel"/>
     <w:tmpl w:val="686A198A"/>
@@ -9922,7 +12515,7 @@
       </w:pPr>
     </w:lvl>
   </w:abstractNum>
-  <w:abstractNum w:abstractNumId="1">
+  <w:abstractNum w:abstractNumId="1" w15:restartNumberingAfterBreak="0">
     <w:nsid w:val="31D57555"/>
     <w:multiLevelType w:val="multilevel"/>
     <w:tmpl w:val="280A001F"/>
@@ -10008,7 +12601,7 @@
       </w:pPr>
     </w:lvl>
   </w:abstractNum>
-  <w:abstractNum w:abstractNumId="2">
+  <w:abstractNum w:abstractNumId="2" w15:restartNumberingAfterBreak="0">
     <w:nsid w:val="4F1C3AD9"/>
     <w:multiLevelType w:val="hybridMultilevel"/>
     <w:tmpl w:val="686A198A"/>
@@ -10094,7 +12687,7 @@
       </w:pPr>
     </w:lvl>
   </w:abstractNum>
-  <w:abstractNum w:abstractNumId="3">
+  <w:abstractNum w:abstractNumId="3" w15:restartNumberingAfterBreak="0">
     <w:nsid w:val="5DCB0D23"/>
     <w:multiLevelType w:val="hybridMultilevel"/>
     <w:tmpl w:val="E7FE7E7E"/>
@@ -10180,7 +12773,7 @@
       </w:pPr>
     </w:lvl>
   </w:abstractNum>
-  <w:abstractNum w:abstractNumId="4">
+  <w:abstractNum w:abstractNumId="4" w15:restartNumberingAfterBreak="0">
     <w:nsid w:val="60782DC2"/>
     <w:multiLevelType w:val="hybridMultilevel"/>
     <w:tmpl w:val="39303D4E"/>
@@ -10293,7 +12886,7 @@
       </w:rPr>
     </w:lvl>
   </w:abstractNum>
-  <w:abstractNum w:abstractNumId="5">
+  <w:abstractNum w:abstractNumId="5" w15:restartNumberingAfterBreak="0">
     <w:nsid w:val="669E09F0"/>
     <w:multiLevelType w:val="multilevel"/>
     <w:tmpl w:val="0C0A001F"/>
@@ -10428,7 +13021,7 @@
 </file>
 
 <file path=word/styles.xml><?xml version="1.0" encoding="utf-8"?>
-<w:styles xmlns:mc="http://schemas.openxmlformats.org/markup-compatibility/2006" xmlns:r="http://schemas.openxmlformats.org/officeDocument/2006/relationships" xmlns:w="http://schemas.openxmlformats.org/wordprocessingml/2006/main" xmlns:w14="http://schemas.microsoft.com/office/word/2010/wordml" mc:Ignorable="w14">
+<w:styles xmlns:mc="http://schemas.openxmlformats.org/markup-compatibility/2006" xmlns:r="http://schemas.openxmlformats.org/officeDocument/2006/relationships" xmlns:w="http://schemas.openxmlformats.org/wordprocessingml/2006/main" xmlns:w14="http://schemas.microsoft.com/office/word/2010/wordml" xmlns:w15="http://schemas.microsoft.com/office/word/2012/wordml" mc:Ignorable="w14 w15">
   <w:docDefaults>
     <w:rPrDefault>
       <w:rPr>
@@ -10444,144 +13037,378 @@
       </w:pPr>
     </w:pPrDefault>
   </w:docDefaults>
-  <w:latentStyles w:defLockedState="0" w:defUIPriority="99" w:defSemiHidden="1" w:defUnhideWhenUsed="1" w:defQFormat="0" w:count="267">
-    <w:lsdException w:name="Normal" w:semiHidden="0" w:uiPriority="0" w:unhideWhenUsed="0" w:qFormat="1"/>
-    <w:lsdException w:name="heading 1" w:semiHidden="0" w:uiPriority="9" w:unhideWhenUsed="0" w:qFormat="1"/>
-    <w:lsdException w:name="heading 2" w:uiPriority="9" w:qFormat="1"/>
-    <w:lsdException w:name="heading 3" w:uiPriority="9" w:qFormat="1"/>
-    <w:lsdException w:name="heading 4" w:uiPriority="9" w:qFormat="1"/>
-    <w:lsdException w:name="heading 5" w:uiPriority="9" w:qFormat="1"/>
-    <w:lsdException w:name="heading 6" w:uiPriority="9" w:qFormat="1"/>
-    <w:lsdException w:name="heading 7" w:uiPriority="9" w:qFormat="1"/>
-    <w:lsdException w:name="heading 8" w:uiPriority="9" w:qFormat="1"/>
-    <w:lsdException w:name="heading 9" w:uiPriority="9" w:qFormat="1"/>
-    <w:lsdException w:name="toc 1" w:uiPriority="39"/>
-    <w:lsdException w:name="toc 2" w:uiPriority="39"/>
-    <w:lsdException w:name="toc 3" w:uiPriority="39"/>
-    <w:lsdException w:name="toc 4" w:uiPriority="39"/>
-    <w:lsdException w:name="toc 5" w:uiPriority="39"/>
-    <w:lsdException w:name="toc 6" w:uiPriority="39"/>
-    <w:lsdException w:name="toc 7" w:uiPriority="39"/>
-    <w:lsdException w:name="toc 8" w:uiPriority="39"/>
-    <w:lsdException w:name="toc 9" w:uiPriority="39"/>
-    <w:lsdException w:name="caption" w:uiPriority="35" w:qFormat="1"/>
-    <w:lsdException w:name="Title" w:semiHidden="0" w:uiPriority="10" w:unhideWhenUsed="0" w:qFormat="1"/>
-    <w:lsdException w:name="Default Paragraph Font" w:uiPriority="1"/>
-    <w:lsdException w:name="Subtitle" w:semiHidden="0" w:uiPriority="11" w:unhideWhenUsed="0" w:qFormat="1"/>
-    <w:lsdException w:name="Strong" w:semiHidden="0" w:uiPriority="22" w:unhideWhenUsed="0" w:qFormat="1"/>
-    <w:lsdException w:name="Emphasis" w:semiHidden="0" w:uiPriority="20" w:unhideWhenUsed="0" w:qFormat="1"/>
-    <w:lsdException w:name="Table Grid" w:semiHidden="0" w:uiPriority="59" w:unhideWhenUsed="0"/>
-    <w:lsdException w:name="Placeholder Text" w:unhideWhenUsed="0"/>
-    <w:lsdException w:name="No Spacing" w:semiHidden="0" w:uiPriority="1" w:unhideWhenUsed="0" w:qFormat="1"/>
-    <w:lsdException w:name="Light Shading" w:semiHidden="0" w:uiPriority="60" w:unhideWhenUsed="0"/>
-    <w:lsdException w:name="Light List" w:semiHidden="0" w:uiPriority="61" w:unhideWhenUsed="0"/>
-    <w:lsdException w:name="Light Grid" w:semiHidden="0" w:uiPriority="62" w:unhideWhenUsed="0"/>
-    <w:lsdException w:name="Medium Shading 1" w:semiHidden="0" w:uiPriority="63" w:unhideWhenUsed="0"/>
-    <w:lsdException w:name="Medium Shading 2" w:semiHidden="0" w:uiPriority="64" w:unhideWhenUsed="0"/>
-    <w:lsdException w:name="Medium List 1" w:semiHidden="0" w:uiPriority="65" w:unhideWhenUsed="0"/>
-    <w:lsdException w:name="Medium List 2" w:semiHidden="0" w:uiPriority="66" w:unhideWhenUsed="0"/>
-    <w:lsdException w:name="Medium Grid 1" w:semiHidden="0" w:uiPriority="67" w:unhideWhenUsed="0"/>
-    <w:lsdException w:name="Medium Grid 2" w:semiHidden="0" w:uiPriority="68" w:unhideWhenUsed="0"/>
-    <w:lsdException w:name="Medium Grid 3" w:semiHidden="0" w:uiPriority="69" w:unhideWhenUsed="0"/>
-    <w:lsdException w:name="Dark List" w:semiHidden="0" w:uiPriority="70" w:unhideWhenUsed="0"/>
-    <w:lsdException w:name="Colorful Shading" w:semiHidden="0" w:uiPriority="71" w:unhideWhenUsed="0"/>
-    <w:lsdException w:name="Colorful List" w:semiHidden="0" w:uiPriority="72" w:unhideWhenUsed="0"/>
-    <w:lsdException w:name="Colorful Grid" w:semiHidden="0" w:uiPriority="73" w:unhideWhenUsed="0"/>
-    <w:lsdException w:name="Light Shading Accent 1" w:semiHidden="0" w:uiPriority="60" w:unhideWhenUsed="0"/>
-    <w:lsdException w:name="Light List Accent 1" w:semiHidden="0" w:uiPriority="61" w:unhideWhenUsed="0"/>
-    <w:lsdException w:name="Light Grid Accent 1" w:semiHidden="0" w:uiPriority="62" w:unhideWhenUsed="0"/>
-    <w:lsdException w:name="Medium Shading 1 Accent 1" w:semiHidden="0" w:uiPriority="63" w:unhideWhenUsed="0"/>
-    <w:lsdException w:name="Medium Shading 2 Accent 1" w:semiHidden="0" w:uiPriority="64" w:unhideWhenUsed="0"/>
-    <w:lsdException w:name="Medium List 1 Accent 1" w:semiHidden="0" w:uiPriority="65" w:unhideWhenUsed="0"/>
-    <w:lsdException w:name="Revision" w:unhideWhenUsed="0"/>
-    <w:lsdException w:name="List Paragraph" w:semiHidden="0" w:uiPriority="34" w:unhideWhenUsed="0" w:qFormat="1"/>
-    <w:lsdException w:name="Quote" w:semiHidden="0" w:uiPriority="29" w:unhideWhenUsed="0" w:qFormat="1"/>
-    <w:lsdException w:name="Intense Quote" w:semiHidden="0" w:uiPriority="30" w:unhideWhenUsed="0" w:qFormat="1"/>
-    <w:lsdException w:name="Medium List 2 Accent 1" w:semiHidden="0" w:uiPriority="66" w:unhideWhenUsed="0"/>
-    <w:lsdException w:name="Medium Grid 1 Accent 1" w:semiHidden="0" w:uiPriority="67" w:unhideWhenUsed="0"/>
-    <w:lsdException w:name="Medium Grid 2 Accent 1" w:semiHidden="0" w:uiPriority="68" w:unhideWhenUsed="0"/>
-    <w:lsdException w:name="Medium Grid 3 Accent 1" w:semiHidden="0" w:uiPriority="69" w:unhideWhenUsed="0"/>
-    <w:lsdException w:name="Dark List Accent 1" w:semiHidden="0" w:uiPriority="70" w:unhideWhenUsed="0"/>
-    <w:lsdException w:name="Colorful Shading Accent 1" w:semiHidden="0" w:uiPriority="71" w:unhideWhenUsed="0"/>
-    <w:lsdException w:name="Colorful List Accent 1" w:semiHidden="0" w:uiPriority="72" w:unhideWhenUsed="0"/>
-    <w:lsdException w:name="Colorful Grid Accent 1" w:semiHidden="0" w:uiPriority="73" w:unhideWhenUsed="0"/>
-    <w:lsdException w:name="Light Shading Accent 2" w:semiHidden="0" w:uiPriority="60" w:unhideWhenUsed="0"/>
-    <w:lsdException w:name="Light List Accent 2" w:semiHidden="0" w:uiPriority="61" w:unhideWhenUsed="0"/>
-    <w:lsdException w:name="Light Grid Accent 2" w:semiHidden="0" w:uiPriority="62" w:unhideWhenUsed="0"/>
-    <w:lsdException w:name="Medium Shading 1 Accent 2" w:semiHidden="0" w:uiPriority="63" w:unhideWhenUsed="0"/>
-    <w:lsdException w:name="Medium Shading 2 Accent 2" w:semiHidden="0" w:uiPriority="64" w:unhideWhenUsed="0"/>
-    <w:lsdException w:name="Medium List 1 Accent 2" w:semiHidden="0" w:uiPriority="65" w:unhideWhenUsed="0"/>
-    <w:lsdException w:name="Medium List 2 Accent 2" w:semiHidden="0" w:uiPriority="66" w:unhideWhenUsed="0"/>
-    <w:lsdException w:name="Medium Grid 1 Accent 2" w:semiHidden="0" w:uiPriority="67" w:unhideWhenUsed="0"/>
-    <w:lsdException w:name="Medium Grid 2 Accent 2" w:semiHidden="0" w:uiPriority="68" w:unhideWhenUsed="0"/>
-    <w:lsdException w:name="Medium Grid 3 Accent 2" w:semiHidden="0" w:uiPriority="69" w:unhideWhenUsed="0"/>
-    <w:lsdException w:name="Dark List Accent 2" w:semiHidden="0" w:uiPriority="70" w:unhideWhenUsed="0"/>
-    <w:lsdException w:name="Colorful Shading Accent 2" w:semiHidden="0" w:uiPriority="71" w:unhideWhenUsed="0"/>
-    <w:lsdException w:name="Colorful List Accent 2" w:semiHidden="0" w:uiPriority="72" w:unhideWhenUsed="0"/>
-    <w:lsdException w:name="Colorful Grid Accent 2" w:semiHidden="0" w:uiPriority="73" w:unhideWhenUsed="0"/>
-    <w:lsdException w:name="Light Shading Accent 3" w:semiHidden="0" w:uiPriority="60" w:unhideWhenUsed="0"/>
-    <w:lsdException w:name="Light List Accent 3" w:semiHidden="0" w:uiPriority="61" w:unhideWhenUsed="0"/>
-    <w:lsdException w:name="Light Grid Accent 3" w:semiHidden="0" w:uiPriority="62" w:unhideWhenUsed="0"/>
-    <w:lsdException w:name="Medium Shading 1 Accent 3" w:semiHidden="0" w:uiPriority="63" w:unhideWhenUsed="0"/>
-    <w:lsdException w:name="Medium Shading 2 Accent 3" w:semiHidden="0" w:uiPriority="64" w:unhideWhenUsed="0"/>
-    <w:lsdException w:name="Medium List 1 Accent 3" w:semiHidden="0" w:uiPriority="65" w:unhideWhenUsed="0"/>
-    <w:lsdException w:name="Medium List 2 Accent 3" w:semiHidden="0" w:uiPriority="66" w:unhideWhenUsed="0"/>
-    <w:lsdException w:name="Medium Grid 1 Accent 3" w:semiHidden="0" w:uiPriority="67" w:unhideWhenUsed="0"/>
-    <w:lsdException w:name="Medium Grid 2 Accent 3" w:semiHidden="0" w:uiPriority="68" w:unhideWhenUsed="0"/>
-    <w:lsdException w:name="Medium Grid 3 Accent 3" w:semiHidden="0" w:uiPriority="69" w:unhideWhenUsed="0"/>
-    <w:lsdException w:name="Dark List Accent 3" w:semiHidden="0" w:uiPriority="70" w:unhideWhenUsed="0"/>
-    <w:lsdException w:name="Colorful Shading Accent 3" w:semiHidden="0" w:uiPriority="71" w:unhideWhenUsed="0"/>
-    <w:lsdException w:name="Colorful List Accent 3" w:semiHidden="0" w:uiPriority="72" w:unhideWhenUsed="0"/>
-    <w:lsdException w:name="Colorful Grid Accent 3" w:semiHidden="0" w:uiPriority="73" w:unhideWhenUsed="0"/>
-    <w:lsdException w:name="Light Shading Accent 4" w:semiHidden="0" w:uiPriority="60" w:unhideWhenUsed="0"/>
-    <w:lsdException w:name="Light List Accent 4" w:semiHidden="0" w:uiPriority="61" w:unhideWhenUsed="0"/>
-    <w:lsdException w:name="Light Grid Accent 4" w:semiHidden="0" w:uiPriority="62" w:unhideWhenUsed="0"/>
-    <w:lsdException w:name="Medium Shading 1 Accent 4" w:semiHidden="0" w:uiPriority="63" w:unhideWhenUsed="0"/>
-    <w:lsdException w:name="Medium Shading 2 Accent 4" w:semiHidden="0" w:uiPriority="64" w:unhideWhenUsed="0"/>
-    <w:lsdException w:name="Medium List 1 Accent 4" w:semiHidden="0" w:uiPriority="65" w:unhideWhenUsed="0"/>
-    <w:lsdException w:name="Medium List 2 Accent 4" w:semiHidden="0" w:uiPriority="66" w:unhideWhenUsed="0"/>
-    <w:lsdException w:name="Medium Grid 1 Accent 4" w:semiHidden="0" w:uiPriority="67" w:unhideWhenUsed="0"/>
-    <w:lsdException w:name="Medium Grid 2 Accent 4" w:semiHidden="0" w:uiPriority="68" w:unhideWhenUsed="0"/>
-    <w:lsdException w:name="Medium Grid 3 Accent 4" w:semiHidden="0" w:uiPriority="69" w:unhideWhenUsed="0"/>
-    <w:lsdException w:name="Dark List Accent 4" w:semiHidden="0" w:uiPriority="70" w:unhideWhenUsed="0"/>
-    <w:lsdException w:name="Colorful Shading Accent 4" w:semiHidden="0" w:uiPriority="71" w:unhideWhenUsed="0"/>
-    <w:lsdException w:name="Colorful List Accent 4" w:semiHidden="0" w:uiPriority="72" w:unhideWhenUsed="0"/>
-    <w:lsdException w:name="Colorful Grid Accent 4" w:semiHidden="0" w:uiPriority="73" w:unhideWhenUsed="0"/>
-    <w:lsdException w:name="Light Shading Accent 5" w:semiHidden="0" w:uiPriority="60" w:unhideWhenUsed="0"/>
-    <w:lsdException w:name="Light List Accent 5" w:semiHidden="0" w:uiPriority="61" w:unhideWhenUsed="0"/>
-    <w:lsdException w:name="Light Grid Accent 5" w:semiHidden="0" w:uiPriority="62" w:unhideWhenUsed="0"/>
-    <w:lsdException w:name="Medium Shading 1 Accent 5" w:semiHidden="0" w:uiPriority="63" w:unhideWhenUsed="0"/>
-    <w:lsdException w:name="Medium Shading 2 Accent 5" w:semiHidden="0" w:uiPriority="64" w:unhideWhenUsed="0"/>
-    <w:lsdException w:name="Medium List 1 Accent 5" w:semiHidden="0" w:uiPriority="65" w:unhideWhenUsed="0"/>
-    <w:lsdException w:name="Medium List 2 Accent 5" w:semiHidden="0" w:uiPriority="66" w:unhideWhenUsed="0"/>
-    <w:lsdException w:name="Medium Grid 1 Accent 5" w:semiHidden="0" w:uiPriority="67" w:unhideWhenUsed="0"/>
-    <w:lsdException w:name="Medium Grid 2 Accent 5" w:semiHidden="0" w:uiPriority="68" w:unhideWhenUsed="0"/>
-    <w:lsdException w:name="Medium Grid 3 Accent 5" w:semiHidden="0" w:uiPriority="69" w:unhideWhenUsed="0"/>
-    <w:lsdException w:name="Dark List Accent 5" w:semiHidden="0" w:uiPriority="70" w:unhideWhenUsed="0"/>
-    <w:lsdException w:name="Colorful Shading Accent 5" w:semiHidden="0" w:uiPriority="71" w:unhideWhenUsed="0"/>
-    <w:lsdException w:name="Colorful List Accent 5" w:semiHidden="0" w:uiPriority="72" w:unhideWhenUsed="0"/>
-    <w:lsdException w:name="Colorful Grid Accent 5" w:semiHidden="0" w:uiPriority="73" w:unhideWhenUsed="0"/>
-    <w:lsdException w:name="Light Shading Accent 6" w:semiHidden="0" w:uiPriority="60" w:unhideWhenUsed="0"/>
-    <w:lsdException w:name="Light List Accent 6" w:semiHidden="0" w:uiPriority="61" w:unhideWhenUsed="0"/>
-    <w:lsdException w:name="Light Grid Accent 6" w:semiHidden="0" w:uiPriority="62" w:unhideWhenUsed="0"/>
-    <w:lsdException w:name="Medium Shading 1 Accent 6" w:semiHidden="0" w:uiPriority="63" w:unhideWhenUsed="0"/>
-    <w:lsdException w:name="Medium Shading 2 Accent 6" w:semiHidden="0" w:uiPriority="64" w:unhideWhenUsed="0"/>
-    <w:lsdException w:name="Medium List 1 Accent 6" w:semiHidden="0" w:uiPriority="65" w:unhideWhenUsed="0"/>
-    <w:lsdException w:name="Medium List 2 Accent 6" w:semiHidden="0" w:uiPriority="66" w:unhideWhenUsed="0"/>
-    <w:lsdException w:name="Medium Grid 1 Accent 6" w:semiHidden="0" w:uiPriority="67" w:unhideWhenUsed="0"/>
-    <w:lsdException w:name="Medium Grid 2 Accent 6" w:semiHidden="0" w:uiPriority="68" w:unhideWhenUsed="0"/>
-    <w:lsdException w:name="Medium Grid 3 Accent 6" w:semiHidden="0" w:uiPriority="69" w:unhideWhenUsed="0"/>
-    <w:lsdException w:name="Dark List Accent 6" w:semiHidden="0" w:uiPriority="70" w:unhideWhenUsed="0"/>
-    <w:lsdException w:name="Colorful Shading Accent 6" w:semiHidden="0" w:uiPriority="71" w:unhideWhenUsed="0"/>
-    <w:lsdException w:name="Colorful List Accent 6" w:semiHidden="0" w:uiPriority="72" w:unhideWhenUsed="0"/>
-    <w:lsdException w:name="Colorful Grid Accent 6" w:semiHidden="0" w:uiPriority="73" w:unhideWhenUsed="0"/>
-    <w:lsdException w:name="Subtle Emphasis" w:semiHidden="0" w:uiPriority="19" w:unhideWhenUsed="0" w:qFormat="1"/>
-    <w:lsdException w:name="Intense Emphasis" w:semiHidden="0" w:uiPriority="21" w:unhideWhenUsed="0" w:qFormat="1"/>
-    <w:lsdException w:name="Subtle Reference" w:semiHidden="0" w:uiPriority="31" w:unhideWhenUsed="0" w:qFormat="1"/>
-    <w:lsdException w:name="Intense Reference" w:semiHidden="0" w:uiPriority="32" w:unhideWhenUsed="0" w:qFormat="1"/>
-    <w:lsdException w:name="Book Title" w:semiHidden="0" w:uiPriority="33" w:unhideWhenUsed="0" w:qFormat="1"/>
-    <w:lsdException w:name="Bibliography" w:uiPriority="37"/>
-    <w:lsdException w:name="TOC Heading" w:uiPriority="39" w:qFormat="1"/>
+  <w:latentStyles w:defLockedState="0" w:defUIPriority="99" w:defSemiHidden="0" w:defUnhideWhenUsed="0" w:defQFormat="0" w:count="371">
+    <w:lsdException w:name="Normal" w:uiPriority="0" w:qFormat="1"/>
+    <w:lsdException w:name="heading 1" w:uiPriority="9" w:qFormat="1"/>
+    <w:lsdException w:name="heading 2" w:semiHidden="1" w:uiPriority="9" w:unhideWhenUsed="1" w:qFormat="1"/>
+    <w:lsdException w:name="heading 3" w:semiHidden="1" w:uiPriority="9" w:unhideWhenUsed="1" w:qFormat="1"/>
+    <w:lsdException w:name="heading 4" w:semiHidden="1" w:uiPriority="9" w:unhideWhenUsed="1" w:qFormat="1"/>
+    <w:lsdException w:name="heading 5" w:semiHidden="1" w:uiPriority="9" w:unhideWhenUsed="1" w:qFormat="1"/>
+    <w:lsdException w:name="heading 6" w:semiHidden="1" w:uiPriority="9" w:unhideWhenUsed="1" w:qFormat="1"/>
+    <w:lsdException w:name="heading 7" w:semiHidden="1" w:uiPriority="9" w:unhideWhenUsed="1" w:qFormat="1"/>
+    <w:lsdException w:name="heading 8" w:semiHidden="1" w:uiPriority="9" w:unhideWhenUsed="1" w:qFormat="1"/>
+    <w:lsdException w:name="heading 9" w:semiHidden="1" w:uiPriority="9" w:unhideWhenUsed="1" w:qFormat="1"/>
+    <w:lsdException w:name="index 1" w:semiHidden="1" w:unhideWhenUsed="1"/>
+    <w:lsdException w:name="index 2" w:semiHidden="1" w:unhideWhenUsed="1"/>
+    <w:lsdException w:name="index 3" w:semiHidden="1" w:unhideWhenUsed="1"/>
+    <w:lsdException w:name="index 4" w:semiHidden="1" w:unhideWhenUsed="1"/>
+    <w:lsdException w:name="index 5" w:semiHidden="1" w:unhideWhenUsed="1"/>
+    <w:lsdException w:name="index 6" w:semiHidden="1" w:unhideWhenUsed="1"/>
+    <w:lsdException w:name="index 7" w:semiHidden="1" w:unhideWhenUsed="1"/>
+    <w:lsdException w:name="index 8" w:semiHidden="1" w:unhideWhenUsed="1"/>
+    <w:lsdException w:name="index 9" w:semiHidden="1" w:unhideWhenUsed="1"/>
+    <w:lsdException w:name="toc 1" w:semiHidden="1" w:uiPriority="39" w:unhideWhenUsed="1"/>
+    <w:lsdException w:name="toc 2" w:semiHidden="1" w:uiPriority="39" w:unhideWhenUsed="1"/>
+    <w:lsdException w:name="toc 3" w:semiHidden="1" w:uiPriority="39" w:unhideWhenUsed="1"/>
+    <w:lsdException w:name="toc 4" w:semiHidden="1" w:uiPriority="39" w:unhideWhenUsed="1"/>
+    <w:lsdException w:name="toc 5" w:semiHidden="1" w:uiPriority="39" w:unhideWhenUsed="1"/>
+    <w:lsdException w:name="toc 6" w:semiHidden="1" w:uiPriority="39" w:unhideWhenUsed="1"/>
+    <w:lsdException w:name="toc 7" w:semiHidden="1" w:uiPriority="39" w:unhideWhenUsed="1"/>
+    <w:lsdException w:name="toc 8" w:semiHidden="1" w:uiPriority="39" w:unhideWhenUsed="1"/>
+    <w:lsdException w:name="toc 9" w:semiHidden="1" w:uiPriority="39" w:unhideWhenUsed="1"/>
+    <w:lsdException w:name="Normal Indent" w:semiHidden="1" w:unhideWhenUsed="1"/>
+    <w:lsdException w:name="footnote text" w:semiHidden="1" w:unhideWhenUsed="1"/>
+    <w:lsdException w:name="annotation text" w:semiHidden="1" w:unhideWhenUsed="1"/>
+    <w:lsdException w:name="header" w:semiHidden="1" w:unhideWhenUsed="1"/>
+    <w:lsdException w:name="footer" w:semiHidden="1" w:unhideWhenUsed="1"/>
+    <w:lsdException w:name="index heading" w:semiHidden="1" w:unhideWhenUsed="1"/>
+    <w:lsdException w:name="caption" w:semiHidden="1" w:uiPriority="35" w:unhideWhenUsed="1" w:qFormat="1"/>
+    <w:lsdException w:name="table of figures" w:semiHidden="1" w:unhideWhenUsed="1"/>
+    <w:lsdException w:name="envelope address" w:semiHidden="1" w:unhideWhenUsed="1"/>
+    <w:lsdException w:name="envelope return" w:semiHidden="1" w:unhideWhenUsed="1"/>
+    <w:lsdException w:name="footnote reference" w:semiHidden="1" w:unhideWhenUsed="1"/>
+    <w:lsdException w:name="annotation reference" w:semiHidden="1" w:unhideWhenUsed="1"/>
+    <w:lsdException w:name="line number" w:semiHidden="1" w:unhideWhenUsed="1"/>
+    <w:lsdException w:name="page number" w:semiHidden="1" w:unhideWhenUsed="1"/>
+    <w:lsdException w:name="endnote reference" w:semiHidden="1" w:unhideWhenUsed="1"/>
+    <w:lsdException w:name="endnote text" w:semiHidden="1" w:unhideWhenUsed="1"/>
+    <w:lsdException w:name="table of authorities" w:semiHidden="1" w:unhideWhenUsed="1"/>
+    <w:lsdException w:name="macro" w:semiHidden="1" w:unhideWhenUsed="1"/>
+    <w:lsdException w:name="toa heading" w:semiHidden="1" w:unhideWhenUsed="1"/>
+    <w:lsdException w:name="List" w:semiHidden="1" w:unhideWhenUsed="1"/>
+    <w:lsdException w:name="List Bullet" w:semiHidden="1" w:unhideWhenUsed="1"/>
+    <w:lsdException w:name="List Number" w:semiHidden="1" w:unhideWhenUsed="1"/>
+    <w:lsdException w:name="List 2" w:semiHidden="1" w:unhideWhenUsed="1"/>
+    <w:lsdException w:name="List 3" w:semiHidden="1" w:unhideWhenUsed="1"/>
+    <w:lsdException w:name="List 4" w:semiHidden="1" w:unhideWhenUsed="1"/>
+    <w:lsdException w:name="List 5" w:semiHidden="1" w:unhideWhenUsed="1"/>
+    <w:lsdException w:name="List Bullet 2" w:semiHidden="1" w:unhideWhenUsed="1"/>
+    <w:lsdException w:name="List Bullet 3" w:semiHidden="1" w:unhideWhenUsed="1"/>
+    <w:lsdException w:name="List Bullet 4" w:semiHidden="1" w:unhideWhenUsed="1"/>
+    <w:lsdException w:name="List Bullet 5" w:semiHidden="1" w:unhideWhenUsed="1"/>
+    <w:lsdException w:name="List Number 2" w:semiHidden="1" w:unhideWhenUsed="1"/>
+    <w:lsdException w:name="List Number 3" w:semiHidden="1" w:unhideWhenUsed="1"/>
+    <w:lsdException w:name="List Number 4" w:semiHidden="1" w:unhideWhenUsed="1"/>
+    <w:lsdException w:name="List Number 5" w:semiHidden="1" w:unhideWhenUsed="1"/>
+    <w:lsdException w:name="Title" w:uiPriority="10" w:qFormat="1"/>
+    <w:lsdException w:name="Closing" w:semiHidden="1" w:unhideWhenUsed="1"/>
+    <w:lsdException w:name="Signature" w:semiHidden="1" w:unhideWhenUsed="1"/>
+    <w:lsdException w:name="Default Paragraph Font" w:semiHidden="1" w:uiPriority="1" w:unhideWhenUsed="1"/>
+    <w:lsdException w:name="Body Text" w:semiHidden="1" w:unhideWhenUsed="1"/>
+    <w:lsdException w:name="Body Text Indent" w:semiHidden="1" w:unhideWhenUsed="1"/>
+    <w:lsdException w:name="List Continue" w:semiHidden="1" w:unhideWhenUsed="1"/>
+    <w:lsdException w:name="List Continue 2" w:semiHidden="1" w:unhideWhenUsed="1"/>
+    <w:lsdException w:name="List Continue 3" w:semiHidden="1" w:unhideWhenUsed="1"/>
+    <w:lsdException w:name="List Continue 4" w:semiHidden="1" w:unhideWhenUsed="1"/>
+    <w:lsdException w:name="List Continue 5" w:semiHidden="1" w:unhideWhenUsed="1"/>
+    <w:lsdException w:name="Message Header" w:semiHidden="1" w:unhideWhenUsed="1"/>
+    <w:lsdException w:name="Subtitle" w:uiPriority="11" w:qFormat="1"/>
+    <w:lsdException w:name="Salutation" w:semiHidden="1" w:unhideWhenUsed="1"/>
+    <w:lsdException w:name="Date" w:semiHidden="1" w:unhideWhenUsed="1"/>
+    <w:lsdException w:name="Body Text First Indent" w:semiHidden="1" w:unhideWhenUsed="1"/>
+    <w:lsdException w:name="Body Text First Indent 2" w:semiHidden="1" w:unhideWhenUsed="1"/>
+    <w:lsdException w:name="Note Heading" w:semiHidden="1" w:unhideWhenUsed="1"/>
+    <w:lsdException w:name="Body Text 2" w:semiHidden="1" w:unhideWhenUsed="1"/>
+    <w:lsdException w:name="Body Text 3" w:semiHidden="1" w:unhideWhenUsed="1"/>
+    <w:lsdException w:name="Body Text Indent 2" w:semiHidden="1" w:unhideWhenUsed="1"/>
+    <w:lsdException w:name="Body Text Indent 3" w:semiHidden="1" w:unhideWhenUsed="1"/>
+    <w:lsdException w:name="Block Text" w:semiHidden="1" w:unhideWhenUsed="1"/>
+    <w:lsdException w:name="Hyperlink" w:semiHidden="1" w:unhideWhenUsed="1"/>
+    <w:lsdException w:name="FollowedHyperlink" w:semiHidden="1" w:unhideWhenUsed="1"/>
+    <w:lsdException w:name="Strong" w:uiPriority="22" w:qFormat="1"/>
+    <w:lsdException w:name="Emphasis" w:uiPriority="20" w:qFormat="1"/>
+    <w:lsdException w:name="Document Map" w:semiHidden="1" w:unhideWhenUsed="1"/>
+    <w:lsdException w:name="Plain Text" w:semiHidden="1" w:unhideWhenUsed="1"/>
+    <w:lsdException w:name="E-mail Signature" w:semiHidden="1" w:unhideWhenUsed="1"/>
+    <w:lsdException w:name="HTML Top of Form" w:semiHidden="1" w:unhideWhenUsed="1"/>
+    <w:lsdException w:name="HTML Bottom of Form" w:semiHidden="1" w:unhideWhenUsed="1"/>
+    <w:lsdException w:name="Normal (Web)" w:semiHidden="1" w:unhideWhenUsed="1"/>
+    <w:lsdException w:name="HTML Acronym" w:semiHidden="1" w:unhideWhenUsed="1"/>
+    <w:lsdException w:name="HTML Address" w:semiHidden="1" w:unhideWhenUsed="1"/>
+    <w:lsdException w:name="HTML Cite" w:semiHidden="1" w:unhideWhenUsed="1"/>
+    <w:lsdException w:name="HTML Code" w:semiHidden="1" w:unhideWhenUsed="1"/>
+    <w:lsdException w:name="HTML Definition" w:semiHidden="1" w:unhideWhenUsed="1"/>
+    <w:lsdException w:name="HTML Keyboard" w:semiHidden="1" w:unhideWhenUsed="1"/>
+    <w:lsdException w:name="HTML Preformatted" w:semiHidden="1" w:unhideWhenUsed="1"/>
+    <w:lsdException w:name="HTML Sample" w:semiHidden="1" w:unhideWhenUsed="1"/>
+    <w:lsdException w:name="HTML Typewriter" w:semiHidden="1" w:unhideWhenUsed="1"/>
+    <w:lsdException w:name="HTML Variable" w:semiHidden="1" w:unhideWhenUsed="1"/>
+    <w:lsdException w:name="Normal Table" w:semiHidden="1" w:unhideWhenUsed="1"/>
+    <w:lsdException w:name="annotation subject" w:semiHidden="1" w:unhideWhenUsed="1"/>
+    <w:lsdException w:name="No List" w:semiHidden="1" w:unhideWhenUsed="1"/>
+    <w:lsdException w:name="Outline List 1" w:semiHidden="1" w:unhideWhenUsed="1"/>
+    <w:lsdException w:name="Outline List 2" w:semiHidden="1" w:unhideWhenUsed="1"/>
+    <w:lsdException w:name="Outline List 3" w:semiHidden="1" w:unhideWhenUsed="1"/>
+    <w:lsdException w:name="Table Simple 1" w:semiHidden="1" w:unhideWhenUsed="1"/>
+    <w:lsdException w:name="Table Simple 2" w:semiHidden="1" w:unhideWhenUsed="1"/>
+    <w:lsdException w:name="Table Simple 3" w:semiHidden="1" w:unhideWhenUsed="1"/>
+    <w:lsdException w:name="Table Classic 1" w:semiHidden="1" w:unhideWhenUsed="1"/>
+    <w:lsdException w:name="Table Classic 2" w:semiHidden="1" w:unhideWhenUsed="1"/>
+    <w:lsdException w:name="Table Classic 3" w:semiHidden="1" w:unhideWhenUsed="1"/>
+    <w:lsdException w:name="Table Classic 4" w:semiHidden="1" w:unhideWhenUsed="1"/>
+    <w:lsdException w:name="Table Colorful 1" w:semiHidden="1" w:unhideWhenUsed="1"/>
+    <w:lsdException w:name="Table Colorful 2" w:semiHidden="1" w:unhideWhenUsed="1"/>
+    <w:lsdException w:name="Table Colorful 3" w:semiHidden="1" w:unhideWhenUsed="1"/>
+    <w:lsdException w:name="Table Columns 1" w:semiHidden="1" w:unhideWhenUsed="1"/>
+    <w:lsdException w:name="Table Columns 2" w:semiHidden="1" w:unhideWhenUsed="1"/>
+    <w:lsdException w:name="Table Columns 3" w:semiHidden="1" w:unhideWhenUsed="1"/>
+    <w:lsdException w:name="Table Columns 4" w:semiHidden="1" w:unhideWhenUsed="1"/>
+    <w:lsdException w:name="Table Columns 5" w:semiHidden="1" w:unhideWhenUsed="1"/>
+    <w:lsdException w:name="Table Grid 1" w:semiHidden="1" w:unhideWhenUsed="1"/>
+    <w:lsdException w:name="Table Grid 2" w:semiHidden="1" w:unhideWhenUsed="1"/>
+    <w:lsdException w:name="Table Grid 3" w:semiHidden="1" w:unhideWhenUsed="1"/>
+    <w:lsdException w:name="Table Grid 4" w:semiHidden="1" w:unhideWhenUsed="1"/>
+    <w:lsdException w:name="Table Grid 5" w:semiHidden="1" w:unhideWhenUsed="1"/>
+    <w:lsdException w:name="Table Grid 6" w:semiHidden="1" w:unhideWhenUsed="1"/>
+    <w:lsdException w:name="Table Grid 7" w:semiHidden="1" w:unhideWhenUsed="1"/>
+    <w:lsdException w:name="Table Grid 8" w:semiHidden="1" w:unhideWhenUsed="1"/>
+    <w:lsdException w:name="Table List 1" w:semiHidden="1" w:unhideWhenUsed="1"/>
+    <w:lsdException w:name="Table List 2" w:semiHidden="1" w:unhideWhenUsed="1"/>
+    <w:lsdException w:name="Table List 3" w:semiHidden="1" w:unhideWhenUsed="1"/>
+    <w:lsdException w:name="Table List 4" w:semiHidden="1" w:unhideWhenUsed="1"/>
+    <w:lsdException w:name="Table List 5" w:semiHidden="1" w:unhideWhenUsed="1"/>
+    <w:lsdException w:name="Table List 6" w:semiHidden="1" w:unhideWhenUsed="1"/>
+    <w:lsdException w:name="Table List 7" w:semiHidden="1" w:unhideWhenUsed="1"/>
+    <w:lsdException w:name="Table List 8" w:semiHidden="1" w:unhideWhenUsed="1"/>
+    <w:lsdException w:name="Table 3D effects 1" w:semiHidden="1" w:unhideWhenUsed="1"/>
+    <w:lsdException w:name="Table 3D effects 2" w:semiHidden="1" w:unhideWhenUsed="1"/>
+    <w:lsdException w:name="Table 3D effects 3" w:semiHidden="1" w:unhideWhenUsed="1"/>
+    <w:lsdException w:name="Table Contemporary" w:semiHidden="1" w:unhideWhenUsed="1"/>
+    <w:lsdException w:name="Table Elegant" w:semiHidden="1" w:unhideWhenUsed="1"/>
+    <w:lsdException w:name="Table Professional" w:semiHidden="1" w:unhideWhenUsed="1"/>
+    <w:lsdException w:name="Table Subtle 1" w:semiHidden="1" w:unhideWhenUsed="1"/>
+    <w:lsdException w:name="Table Subtle 2" w:semiHidden="1" w:unhideWhenUsed="1"/>
+    <w:lsdException w:name="Table Web 1" w:semiHidden="1" w:unhideWhenUsed="1"/>
+    <w:lsdException w:name="Table Web 2" w:semiHidden="1" w:unhideWhenUsed="1"/>
+    <w:lsdException w:name="Table Web 3" w:semiHidden="1" w:unhideWhenUsed="1"/>
+    <w:lsdException w:name="Balloon Text" w:semiHidden="1" w:unhideWhenUsed="1"/>
+    <w:lsdException w:name="Table Grid" w:uiPriority="59"/>
+    <w:lsdException w:name="Table Theme" w:semiHidden="1" w:unhideWhenUsed="1"/>
+    <w:lsdException w:name="Placeholder Text" w:semiHidden="1"/>
+    <w:lsdException w:name="No Spacing" w:uiPriority="1" w:qFormat="1"/>
+    <w:lsdException w:name="Light Shading" w:uiPriority="60"/>
+    <w:lsdException w:name="Light List" w:uiPriority="61"/>
+    <w:lsdException w:name="Light Grid" w:uiPriority="62"/>
+    <w:lsdException w:name="Medium Shading 1" w:uiPriority="63"/>
+    <w:lsdException w:name="Medium Shading 2" w:uiPriority="64"/>
+    <w:lsdException w:name="Medium List 1" w:uiPriority="65"/>
+    <w:lsdException w:name="Medium List 2" w:uiPriority="66"/>
+    <w:lsdException w:name="Medium Grid 1" w:uiPriority="67"/>
+    <w:lsdException w:name="Medium Grid 2" w:uiPriority="68"/>
+    <w:lsdException w:name="Medium Grid 3" w:uiPriority="69"/>
+    <w:lsdException w:name="Dark List" w:uiPriority="70"/>
+    <w:lsdException w:name="Colorful Shading" w:uiPriority="71"/>
+    <w:lsdException w:name="Colorful List" w:uiPriority="72"/>
+    <w:lsdException w:name="Colorful Grid" w:uiPriority="73"/>
+    <w:lsdException w:name="Light Shading Accent 1" w:uiPriority="60"/>
+    <w:lsdException w:name="Light List Accent 1" w:uiPriority="61"/>
+    <w:lsdException w:name="Light Grid Accent 1" w:uiPriority="62"/>
+    <w:lsdException w:name="Medium Shading 1 Accent 1" w:uiPriority="63"/>
+    <w:lsdException w:name="Medium Shading 2 Accent 1" w:uiPriority="64"/>
+    <w:lsdException w:name="Medium List 1 Accent 1" w:uiPriority="65"/>
+    <w:lsdException w:name="Revision" w:semiHidden="1"/>
+    <w:lsdException w:name="List Paragraph" w:uiPriority="34" w:qFormat="1"/>
+    <w:lsdException w:name="Quote" w:uiPriority="29" w:qFormat="1"/>
+    <w:lsdException w:name="Intense Quote" w:uiPriority="30" w:qFormat="1"/>
+    <w:lsdException w:name="Medium List 2 Accent 1" w:uiPriority="66"/>
+    <w:lsdException w:name="Medium Grid 1 Accent 1" w:uiPriority="67"/>
+    <w:lsdException w:name="Medium Grid 2 Accent 1" w:uiPriority="68"/>
+    <w:lsdException w:name="Medium Grid 3 Accent 1" w:uiPriority="69"/>
+    <w:lsdException w:name="Dark List Accent 1" w:uiPriority="70"/>
+    <w:lsdException w:name="Colorful Shading Accent 1" w:uiPriority="71"/>
+    <w:lsdException w:name="Colorful List Accent 1" w:uiPriority="72"/>
+    <w:lsdException w:name="Colorful Grid Accent 1" w:uiPriority="73"/>
+    <w:lsdException w:name="Light Shading Accent 2" w:uiPriority="60"/>
+    <w:lsdException w:name="Light List Accent 2" w:uiPriority="61"/>
+    <w:lsdException w:name="Light Grid Accent 2" w:uiPriority="62"/>
+    <w:lsdException w:name="Medium Shading 1 Accent 2" w:uiPriority="63"/>
+    <w:lsdException w:name="Medium Shading 2 Accent 2" w:uiPriority="64"/>
+    <w:lsdException w:name="Medium List 1 Accent 2" w:uiPriority="65"/>
+    <w:lsdException w:name="Medium List 2 Accent 2" w:uiPriority="66"/>
+    <w:lsdException w:name="Medium Grid 1 Accent 2" w:uiPriority="67"/>
+    <w:lsdException w:name="Medium Grid 2 Accent 2" w:uiPriority="68"/>
+    <w:lsdException w:name="Medium Grid 3 Accent 2" w:uiPriority="69"/>
+    <w:lsdException w:name="Dark List Accent 2" w:uiPriority="70"/>
+    <w:lsdException w:name="Colorful Shading Accent 2" w:uiPriority="71"/>
+    <w:lsdException w:name="Colorful List Accent 2" w:uiPriority="72"/>
+    <w:lsdException w:name="Colorful Grid Accent 2" w:uiPriority="73"/>
+    <w:lsdException w:name="Light Shading Accent 3" w:uiPriority="60"/>
+    <w:lsdException w:name="Light List Accent 3" w:uiPriority="61"/>
+    <w:lsdException w:name="Light Grid Accent 3" w:uiPriority="62"/>
+    <w:lsdException w:name="Medium Shading 1 Accent 3" w:uiPriority="63"/>
+    <w:lsdException w:name="Medium Shading 2 Accent 3" w:uiPriority="64"/>
+    <w:lsdException w:name="Medium List 1 Accent 3" w:uiPriority="65"/>
+    <w:lsdException w:name="Medium List 2 Accent 3" w:uiPriority="66"/>
+    <w:lsdException w:name="Medium Grid 1 Accent 3" w:uiPriority="67"/>
+    <w:lsdException w:name="Medium Grid 2 Accent 3" w:uiPriority="68"/>
+    <w:lsdException w:name="Medium Grid 3 Accent 3" w:uiPriority="69"/>
+    <w:lsdException w:name="Dark List Accent 3" w:uiPriority="70"/>
+    <w:lsdException w:name="Colorful Shading Accent 3" w:uiPriority="71"/>
+    <w:lsdException w:name="Colorful List Accent 3" w:uiPriority="72"/>
+    <w:lsdException w:name="Colorful Grid Accent 3" w:uiPriority="73"/>
+    <w:lsdException w:name="Light Shading Accent 4" w:uiPriority="60"/>
+    <w:lsdException w:name="Light List Accent 4" w:uiPriority="61"/>
+    <w:lsdException w:name="Light Grid Accent 4" w:uiPriority="62"/>
+    <w:lsdException w:name="Medium Shading 1 Accent 4" w:uiPriority="63"/>
+    <w:lsdException w:name="Medium Shading 2 Accent 4" w:uiPriority="64"/>
+    <w:lsdException w:name="Medium List 1 Accent 4" w:uiPriority="65"/>
+    <w:lsdException w:name="Medium List 2 Accent 4" w:uiPriority="66"/>
+    <w:lsdException w:name="Medium Grid 1 Accent 4" w:uiPriority="67"/>
+    <w:lsdException w:name="Medium Grid 2 Accent 4" w:uiPriority="68"/>
+    <w:lsdException w:name="Medium Grid 3 Accent 4" w:uiPriority="69"/>
+    <w:lsdException w:name="Dark List Accent 4" w:uiPriority="70"/>
+    <w:lsdException w:name="Colorful Shading Accent 4" w:uiPriority="71"/>
+    <w:lsdException w:name="Colorful List Accent 4" w:uiPriority="72"/>
+    <w:lsdException w:name="Colorful Grid Accent 4" w:uiPriority="73"/>
+    <w:lsdException w:name="Light Shading Accent 5" w:uiPriority="60"/>
+    <w:lsdException w:name="Light List Accent 5" w:uiPriority="61"/>
+    <w:lsdException w:name="Light Grid Accent 5" w:uiPriority="62"/>
+    <w:lsdException w:name="Medium Shading 1 Accent 5" w:uiPriority="63"/>
+    <w:lsdException w:name="Medium Shading 2 Accent 5" w:uiPriority="64"/>
+    <w:lsdException w:name="Medium List 1 Accent 5" w:uiPriority="65"/>
+    <w:lsdException w:name="Medium List 2 Accent 5" w:uiPriority="66"/>
+    <w:lsdException w:name="Medium Grid 1 Accent 5" w:uiPriority="67"/>
+    <w:lsdException w:name="Medium Grid 2 Accent 5" w:uiPriority="68"/>
+    <w:lsdException w:name="Medium Grid 3 Accent 5" w:uiPriority="69"/>
+    <w:lsdException w:name="Dark List Accent 5" w:uiPriority="70"/>
+    <w:lsdException w:name="Colorful Shading Accent 5" w:uiPriority="71"/>
+    <w:lsdException w:name="Colorful List Accent 5" w:uiPriority="72"/>
+    <w:lsdException w:name="Colorful Grid Accent 5" w:uiPriority="73"/>
+    <w:lsdException w:name="Light Shading Accent 6" w:uiPriority="60"/>
+    <w:lsdException w:name="Light List Accent 6" w:uiPriority="61"/>
+    <w:lsdException w:name="Light Grid Accent 6" w:uiPriority="62"/>
+    <w:lsdException w:name="Medium Shading 1 Accent 6" w:uiPriority="63"/>
+    <w:lsdException w:name="Medium Shading 2 Accent 6" w:uiPriority="64"/>
+    <w:lsdException w:name="Medium List 1 Accent 6" w:uiPriority="65"/>
+    <w:lsdException w:name="Medium List 2 Accent 6" w:uiPriority="66"/>
+    <w:lsdException w:name="Medium Grid 1 Accent 6" w:uiPriority="67"/>
+    <w:lsdException w:name="Medium Grid 2 Accent 6" w:uiPriority="68"/>
+    <w:lsdException w:name="Medium Grid 3 Accent 6" w:uiPriority="69"/>
+    <w:lsdException w:name="Dark List Accent 6" w:uiPriority="70"/>
+    <w:lsdException w:name="Colorful Shading Accent 6" w:uiPriority="71"/>
+    <w:lsdException w:name="Colorful List Accent 6" w:uiPriority="72"/>
+    <w:lsdException w:name="Colorful Grid Accent 6" w:uiPriority="73"/>
+    <w:lsdException w:name="Subtle Emphasis" w:uiPriority="19" w:qFormat="1"/>
+    <w:lsdException w:name="Intense Emphasis" w:uiPriority="21" w:qFormat="1"/>
+    <w:lsdException w:name="Subtle Reference" w:uiPriority="31" w:qFormat="1"/>
+    <w:lsdException w:name="Intense Reference" w:uiPriority="32" w:qFormat="1"/>
+    <w:lsdException w:name="Book Title" w:uiPriority="33" w:qFormat="1"/>
+    <w:lsdException w:name="Bibliography" w:semiHidden="1" w:uiPriority="37" w:unhideWhenUsed="1"/>
+    <w:lsdException w:name="TOC Heading" w:semiHidden="1" w:uiPriority="39" w:unhideWhenUsed="1" w:qFormat="1"/>
+    <w:lsdException w:name="Plain Table 1" w:uiPriority="41"/>
+    <w:lsdException w:name="Plain Table 2" w:uiPriority="42"/>
+    <w:lsdException w:name="Plain Table 3" w:uiPriority="43"/>
+    <w:lsdException w:name="Plain Table 4" w:uiPriority="44"/>
+    <w:lsdException w:name="Plain Table 5" w:uiPriority="45"/>
+    <w:lsdException w:name="Grid Table Light" w:uiPriority="40"/>
+    <w:lsdException w:name="Grid Table 1 Light" w:uiPriority="46"/>
+    <w:lsdException w:name="Grid Table 2" w:uiPriority="47"/>
+    <w:lsdException w:name="Grid Table 3" w:uiPriority="48"/>
+    <w:lsdException w:name="Grid Table 4" w:uiPriority="49"/>
+    <w:lsdException w:name="Grid Table 5 Dark" w:uiPriority="50"/>
+    <w:lsdException w:name="Grid Table 6 Colorful" w:uiPriority="51"/>
+    <w:lsdException w:name="Grid Table 7 Colorful" w:uiPriority="52"/>
+    <w:lsdException w:name="Grid Table 1 Light Accent 1" w:uiPriority="46"/>
+    <w:lsdException w:name="Grid Table 2 Accent 1" w:uiPriority="47"/>
+    <w:lsdException w:name="Grid Table 3 Accent 1" w:uiPriority="48"/>
+    <w:lsdException w:name="Grid Table 4 Accent 1" w:uiPriority="49"/>
+    <w:lsdException w:name="Grid Table 5 Dark Accent 1" w:uiPriority="50"/>
+    <w:lsdException w:name="Grid Table 6 Colorful Accent 1" w:uiPriority="51"/>
+    <w:lsdException w:name="Grid Table 7 Colorful Accent 1" w:uiPriority="52"/>
+    <w:lsdException w:name="Grid Table 1 Light Accent 2" w:uiPriority="46"/>
+    <w:lsdException w:name="Grid Table 2 Accent 2" w:uiPriority="47"/>
+    <w:lsdException w:name="Grid Table 3 Accent 2" w:uiPriority="48"/>
+    <w:lsdException w:name="Grid Table 4 Accent 2" w:uiPriority="49"/>
+    <w:lsdException w:name="Grid Table 5 Dark Accent 2" w:uiPriority="50"/>
+    <w:lsdException w:name="Grid Table 6 Colorful Accent 2" w:uiPriority="51"/>
+    <w:lsdException w:name="Grid Table 7 Colorful Accent 2" w:uiPriority="52"/>
+    <w:lsdException w:name="Grid Table 1 Light Accent 3" w:uiPriority="46"/>
+    <w:lsdException w:name="Grid Table 2 Accent 3" w:uiPriority="47"/>
+    <w:lsdException w:name="Grid Table 3 Accent 3" w:uiPriority="48"/>
+    <w:lsdException w:name="Grid Table 4 Accent 3" w:uiPriority="49"/>
+    <w:lsdException w:name="Grid Table 5 Dark Accent 3" w:uiPriority="50"/>
+    <w:lsdException w:name="Grid Table 6 Colorful Accent 3" w:uiPriority="51"/>
+    <w:lsdException w:name="Grid Table 7 Colorful Accent 3" w:uiPriority="52"/>
+    <w:lsdException w:name="Grid Table 1 Light Accent 4" w:uiPriority="46"/>
+    <w:lsdException w:name="Grid Table 2 Accent 4" w:uiPriority="47"/>
+    <w:lsdException w:name="Grid Table 3 Accent 4" w:uiPriority="48"/>
+    <w:lsdException w:name="Grid Table 4 Accent 4" w:uiPriority="49"/>
+    <w:lsdException w:name="Grid Table 5 Dark Accent 4" w:uiPriority="50"/>
+    <w:lsdException w:name="Grid Table 6 Colorful Accent 4" w:uiPriority="51"/>
+    <w:lsdException w:name="Grid Table 7 Colorful Accent 4" w:uiPriority="52"/>
+    <w:lsdException w:name="Grid Table 1 Light Accent 5" w:uiPriority="46"/>
+    <w:lsdException w:name="Grid Table 2 Accent 5" w:uiPriority="47"/>
+    <w:lsdException w:name="Grid Table 3 Accent 5" w:uiPriority="48"/>
+    <w:lsdException w:name="Grid Table 4 Accent 5" w:uiPriority="49"/>
+    <w:lsdException w:name="Grid Table 5 Dark Accent 5" w:uiPriority="50"/>
+    <w:lsdException w:name="Grid Table 6 Colorful Accent 5" w:uiPriority="51"/>
+    <w:lsdException w:name="Grid Table 7 Colorful Accent 5" w:uiPriority="52"/>
+    <w:lsdException w:name="Grid Table 1 Light Accent 6" w:uiPriority="46"/>
+    <w:lsdException w:name="Grid Table 2 Accent 6" w:uiPriority="47"/>
+    <w:lsdException w:name="Grid Table 3 Accent 6" w:uiPriority="48"/>
+    <w:lsdException w:name="Grid Table 4 Accent 6" w:uiPriority="49"/>
+    <w:lsdException w:name="Grid Table 5 Dark Accent 6" w:uiPriority="50"/>
+    <w:lsdException w:name="Grid Table 6 Colorful Accent 6" w:uiPriority="51"/>
+    <w:lsdException w:name="Grid Table 7 Colorful Accent 6" w:uiPriority="52"/>
+    <w:lsdException w:name="List Table 1 Light" w:uiPriority="46"/>
+    <w:lsdException w:name="List Table 2" w:uiPriority="47"/>
+    <w:lsdException w:name="List Table 3" w:uiPriority="48"/>
+    <w:lsdException w:name="List Table 4" w:uiPriority="49"/>
+    <w:lsdException w:name="List Table 5 Dark" w:uiPriority="50"/>
+    <w:lsdException w:name="List Table 6 Colorful" w:uiPriority="51"/>
+    <w:lsdException w:name="List Table 7 Colorful" w:uiPriority="52"/>
+    <w:lsdException w:name="List Table 1 Light Accent 1" w:uiPriority="46"/>
+    <w:lsdException w:name="List Table 2 Accent 1" w:uiPriority="47"/>
+    <w:lsdException w:name="List Table 3 Accent 1" w:uiPriority="48"/>
+    <w:lsdException w:name="List Table 4 Accent 1" w:uiPriority="49"/>
+    <w:lsdException w:name="List Table 5 Dark Accent 1" w:uiPriority="50"/>
+    <w:lsdException w:name="List Table 6 Colorful Accent 1" w:uiPriority="51"/>
+    <w:lsdException w:name="List Table 7 Colorful Accent 1" w:uiPriority="52"/>
+    <w:lsdException w:name="List Table 1 Light Accent 2" w:uiPriority="46"/>
+    <w:lsdException w:name="List Table 2 Accent 2" w:uiPriority="47"/>
+    <w:lsdException w:name="List Table 3 Accent 2" w:uiPriority="48"/>
+    <w:lsdException w:name="List Table 4 Accent 2" w:uiPriority="49"/>
+    <w:lsdException w:name="List Table 5 Dark Accent 2" w:uiPriority="50"/>
+    <w:lsdException w:name="List Table 6 Colorful Accent 2" w:uiPriority="51"/>
+    <w:lsdException w:name="List Table 7 Colorful Accent 2" w:uiPriority="52"/>
+    <w:lsdException w:name="List Table 1 Light Accent 3" w:uiPriority="46"/>
+    <w:lsdException w:name="List Table 2 Accent 3" w:uiPriority="47"/>
+    <w:lsdException w:name="List Table 3 Accent 3" w:uiPriority="48"/>
+    <w:lsdException w:name="List Table 4 Accent 3" w:uiPriority="49"/>
+    <w:lsdException w:name="List Table 5 Dark Accent 3" w:uiPriority="50"/>
+    <w:lsdException w:name="List Table 6 Colorful Accent 3" w:uiPriority="51"/>
+    <w:lsdException w:name="List Table 7 Colorful Accent 3" w:uiPriority="52"/>
+    <w:lsdException w:name="List Table 1 Light Accent 4" w:uiPriority="46"/>
+    <w:lsdException w:name="List Table 2 Accent 4" w:uiPriority="47"/>
+    <w:lsdException w:name="List Table 3 Accent 4" w:uiPriority="48"/>
+    <w:lsdException w:name="List Table 4 Accent 4" w:uiPriority="49"/>
+    <w:lsdException w:name="List Table 5 Dark Accent 4" w:uiPriority="50"/>
+    <w:lsdException w:name="List Table 6 Colorful Accent 4" w:uiPriority="51"/>
+    <w:lsdException w:name="List Table 7 Colorful Accent 4" w:uiPriority="52"/>
+    <w:lsdException w:name="List Table 1 Light Accent 5" w:uiPriority="46"/>
+    <w:lsdException w:name="List Table 2 Accent 5" w:uiPriority="47"/>
+    <w:lsdException w:name="List Table 3 Accent 5" w:uiPriority="48"/>
+    <w:lsdException w:name="List Table 4 Accent 5" w:uiPriority="49"/>
+    <w:lsdException w:name="List Table 5 Dark Accent 5" w:uiPriority="50"/>
+    <w:lsdException w:name="List Table 6 Colorful Accent 5" w:uiPriority="51"/>
+    <w:lsdException w:name="List Table 7 Colorful Accent 5" w:uiPriority="52"/>
+    <w:lsdException w:name="List Table 1 Light Accent 6" w:uiPriority="46"/>
+    <w:lsdException w:name="List Table 2 Accent 6" w:uiPriority="47"/>
+    <w:lsdException w:name="List Table 3 Accent 6" w:uiPriority="48"/>
+    <w:lsdException w:name="List Table 4 Accent 6" w:uiPriority="49"/>
+    <w:lsdException w:name="List Table 5 Dark Accent 6" w:uiPriority="50"/>
+    <w:lsdException w:name="List Table 6 Colorful Accent 6" w:uiPriority="51"/>
+    <w:lsdException w:name="List Table 7 Colorful Accent 6" w:uiPriority="52"/>
   </w:latentStyles>
   <w:style w:type="paragraph" w:default="1" w:styleId="Normal">
     <w:name w:val="Normal"/>
@@ -10824,7 +13651,7 @@
   </w:style>
   <w:style w:type="paragraph" w:customStyle="1" w:styleId="Tablas">
     <w:name w:val="Tablas"/>
-    <w:basedOn w:val="Epgrafe"/>
+    <w:basedOn w:val="Descripcin"/>
     <w:link w:val="TablasCar"/>
     <w:qFormat/>
     <w:rsid w:val="0081371D"/>
@@ -10858,461 +13685,7 @@
       <w:szCs w:val="24"/>
     </w:rPr>
   </w:style>
-  <w:style w:type="paragraph" w:styleId="Epgrafe">
-    <w:name w:val="caption"/>
-    <w:basedOn w:val="Normal"/>
-    <w:next w:val="Normal"/>
-    <w:uiPriority w:val="35"/>
-    <w:semiHidden/>
-    <w:unhideWhenUsed/>
-    <w:qFormat/>
-    <w:rsid w:val="0081371D"/>
-    <w:pPr>
-      <w:spacing w:after="200" w:line="240" w:lineRule="auto"/>
-    </w:pPr>
-    <w:rPr>
-      <w:i/>
-      <w:iCs/>
-      <w:color w:val="44546A" w:themeColor="text2"/>
-      <w:sz w:val="18"/>
-      <w:szCs w:val="18"/>
-    </w:rPr>
-  </w:style>
-</w:styles>
-</file>
-
-<file path=word/stylesWithEffects.xml><?xml version="1.0" encoding="utf-8"?>
-<w:styles xmlns:wpc="http://schemas.microsoft.com/office/word/2010/wordprocessingCanvas" xmlns:mc="http://schemas.openxmlformats.org/markup-compatibility/2006" xmlns:o="urn:schemas-microsoft-com:office:office" xmlns:r="http://schemas.openxmlformats.org/officeDocument/2006/relationships" xmlns:m="http://schemas.openxmlformats.org/officeDocument/2006/math" xmlns:v="urn:schemas-microsoft-com:vml" xmlns:wp14="http://schemas.microsoft.com/office/word/2010/wordprocessingDrawing" xmlns:wp="http://schemas.openxmlformats.org/drawingml/2006/wordprocessingDrawing" xmlns:w10="urn:schemas-microsoft-com:office:word" xmlns:w="http://schemas.openxmlformats.org/wordprocessingml/2006/main" xmlns:w14="http://schemas.microsoft.com/office/word/2010/wordml" xmlns:wpg="http://schemas.microsoft.com/office/word/2010/wordprocessingGroup" xmlns:wpi="http://schemas.microsoft.com/office/word/2010/wordprocessingInk" xmlns:wne="http://schemas.microsoft.com/office/word/2006/wordml" xmlns:wps="http://schemas.microsoft.com/office/word/2010/wordprocessingShape" mc:Ignorable="w14 wp14">
-  <w:docDefaults>
-    <w:rPrDefault>
-      <w:rPr>
-        <w:rFonts w:asciiTheme="minorHAnsi" w:eastAsiaTheme="minorHAnsi" w:hAnsiTheme="minorHAnsi" w:cstheme="minorBidi"/>
-        <w:sz w:val="22"/>
-        <w:szCs w:val="22"/>
-        <w:lang w:val="es-PE" w:eastAsia="en-US" w:bidi="ar-SA"/>
-      </w:rPr>
-    </w:rPrDefault>
-    <w:pPrDefault>
-      <w:pPr>
-        <w:spacing w:after="160" w:line="259" w:lineRule="auto"/>
-      </w:pPr>
-    </w:pPrDefault>
-  </w:docDefaults>
-  <w:latentStyles w:defLockedState="0" w:defUIPriority="99" w:defSemiHidden="1" w:defUnhideWhenUsed="1" w:defQFormat="0" w:count="267">
-    <w:lsdException w:name="Normal" w:semiHidden="0" w:uiPriority="0" w:unhideWhenUsed="0" w:qFormat="1"/>
-    <w:lsdException w:name="heading 1" w:semiHidden="0" w:uiPriority="9" w:unhideWhenUsed="0" w:qFormat="1"/>
-    <w:lsdException w:name="heading 2" w:uiPriority="9" w:qFormat="1"/>
-    <w:lsdException w:name="heading 3" w:uiPriority="9" w:qFormat="1"/>
-    <w:lsdException w:name="heading 4" w:uiPriority="9" w:qFormat="1"/>
-    <w:lsdException w:name="heading 5" w:uiPriority="9" w:qFormat="1"/>
-    <w:lsdException w:name="heading 6" w:uiPriority="9" w:qFormat="1"/>
-    <w:lsdException w:name="heading 7" w:uiPriority="9" w:qFormat="1"/>
-    <w:lsdException w:name="heading 8" w:uiPriority="9" w:qFormat="1"/>
-    <w:lsdException w:name="heading 9" w:uiPriority="9" w:qFormat="1"/>
-    <w:lsdException w:name="toc 1" w:uiPriority="39"/>
-    <w:lsdException w:name="toc 2" w:uiPriority="39"/>
-    <w:lsdException w:name="toc 3" w:uiPriority="39"/>
-    <w:lsdException w:name="toc 4" w:uiPriority="39"/>
-    <w:lsdException w:name="toc 5" w:uiPriority="39"/>
-    <w:lsdException w:name="toc 6" w:uiPriority="39"/>
-    <w:lsdException w:name="toc 7" w:uiPriority="39"/>
-    <w:lsdException w:name="toc 8" w:uiPriority="39"/>
-    <w:lsdException w:name="toc 9" w:uiPriority="39"/>
-    <w:lsdException w:name="caption" w:uiPriority="35" w:qFormat="1"/>
-    <w:lsdException w:name="Title" w:semiHidden="0" w:uiPriority="10" w:unhideWhenUsed="0" w:qFormat="1"/>
-    <w:lsdException w:name="Default Paragraph Font" w:uiPriority="1"/>
-    <w:lsdException w:name="Subtitle" w:semiHidden="0" w:uiPriority="11" w:unhideWhenUsed="0" w:qFormat="1"/>
-    <w:lsdException w:name="Strong" w:semiHidden="0" w:uiPriority="22" w:unhideWhenUsed="0" w:qFormat="1"/>
-    <w:lsdException w:name="Emphasis" w:semiHidden="0" w:uiPriority="20" w:unhideWhenUsed="0" w:qFormat="1"/>
-    <w:lsdException w:name="Table Grid" w:semiHidden="0" w:uiPriority="59" w:unhideWhenUsed="0"/>
-    <w:lsdException w:name="Placeholder Text" w:unhideWhenUsed="0"/>
-    <w:lsdException w:name="No Spacing" w:semiHidden="0" w:uiPriority="1" w:unhideWhenUsed="0" w:qFormat="1"/>
-    <w:lsdException w:name="Light Shading" w:semiHidden="0" w:uiPriority="60" w:unhideWhenUsed="0"/>
-    <w:lsdException w:name="Light List" w:semiHidden="0" w:uiPriority="61" w:unhideWhenUsed="0"/>
-    <w:lsdException w:name="Light Grid" w:semiHidden="0" w:uiPriority="62" w:unhideWhenUsed="0"/>
-    <w:lsdException w:name="Medium Shading 1" w:semiHidden="0" w:uiPriority="63" w:unhideWhenUsed="0"/>
-    <w:lsdException w:name="Medium Shading 2" w:semiHidden="0" w:uiPriority="64" w:unhideWhenUsed="0"/>
-    <w:lsdException w:name="Medium List 1" w:semiHidden="0" w:uiPriority="65" w:unhideWhenUsed="0"/>
-    <w:lsdException w:name="Medium List 2" w:semiHidden="0" w:uiPriority="66" w:unhideWhenUsed="0"/>
-    <w:lsdException w:name="Medium Grid 1" w:semiHidden="0" w:uiPriority="67" w:unhideWhenUsed="0"/>
-    <w:lsdException w:name="Medium Grid 2" w:semiHidden="0" w:uiPriority="68" w:unhideWhenUsed="0"/>
-    <w:lsdException w:name="Medium Grid 3" w:semiHidden="0" w:uiPriority="69" w:unhideWhenUsed="0"/>
-    <w:lsdException w:name="Dark List" w:semiHidden="0" w:uiPriority="70" w:unhideWhenUsed="0"/>
-    <w:lsdException w:name="Colorful Shading" w:semiHidden="0" w:uiPriority="71" w:unhideWhenUsed="0"/>
-    <w:lsdException w:name="Colorful List" w:semiHidden="0" w:uiPriority="72" w:unhideWhenUsed="0"/>
-    <w:lsdException w:name="Colorful Grid" w:semiHidden="0" w:uiPriority="73" w:unhideWhenUsed="0"/>
-    <w:lsdException w:name="Light Shading Accent 1" w:semiHidden="0" w:uiPriority="60" w:unhideWhenUsed="0"/>
-    <w:lsdException w:name="Light List Accent 1" w:semiHidden="0" w:uiPriority="61" w:unhideWhenUsed="0"/>
-    <w:lsdException w:name="Light Grid Accent 1" w:semiHidden="0" w:uiPriority="62" w:unhideWhenUsed="0"/>
-    <w:lsdException w:name="Medium Shading 1 Accent 1" w:semiHidden="0" w:uiPriority="63" w:unhideWhenUsed="0"/>
-    <w:lsdException w:name="Medium Shading 2 Accent 1" w:semiHidden="0" w:uiPriority="64" w:unhideWhenUsed="0"/>
-    <w:lsdException w:name="Medium List 1 Accent 1" w:semiHidden="0" w:uiPriority="65" w:unhideWhenUsed="0"/>
-    <w:lsdException w:name="Revision" w:unhideWhenUsed="0"/>
-    <w:lsdException w:name="List Paragraph" w:semiHidden="0" w:uiPriority="34" w:unhideWhenUsed="0" w:qFormat="1"/>
-    <w:lsdException w:name="Quote" w:semiHidden="0" w:uiPriority="29" w:unhideWhenUsed="0" w:qFormat="1"/>
-    <w:lsdException w:name="Intense Quote" w:semiHidden="0" w:uiPriority="30" w:unhideWhenUsed="0" w:qFormat="1"/>
-    <w:lsdException w:name="Medium List 2 Accent 1" w:semiHidden="0" w:uiPriority="66" w:unhideWhenUsed="0"/>
-    <w:lsdException w:name="Medium Grid 1 Accent 1" w:semiHidden="0" w:uiPriority="67" w:unhideWhenUsed="0"/>
-    <w:lsdException w:name="Medium Grid 2 Accent 1" w:semiHidden="0" w:uiPriority="68" w:unhideWhenUsed="0"/>
-    <w:lsdException w:name="Medium Grid 3 Accent 1" w:semiHidden="0" w:uiPriority="69" w:unhideWhenUsed="0"/>
-    <w:lsdException w:name="Dark List Accent 1" w:semiHidden="0" w:uiPriority="70" w:unhideWhenUsed="0"/>
-    <w:lsdException w:name="Colorful Shading Accent 1" w:semiHidden="0" w:uiPriority="71" w:unhideWhenUsed="0"/>
-    <w:lsdException w:name="Colorful List Accent 1" w:semiHidden="0" w:uiPriority="72" w:unhideWhenUsed="0"/>
-    <w:lsdException w:name="Colorful Grid Accent 1" w:semiHidden="0" w:uiPriority="73" w:unhideWhenUsed="0"/>
-    <w:lsdException w:name="Light Shading Accent 2" w:semiHidden="0" w:uiPriority="60" w:unhideWhenUsed="0"/>
-    <w:lsdException w:name="Light List Accent 2" w:semiHidden="0" w:uiPriority="61" w:unhideWhenUsed="0"/>
-    <w:lsdException w:name="Light Grid Accent 2" w:semiHidden="0" w:uiPriority="62" w:unhideWhenUsed="0"/>
-    <w:lsdException w:name="Medium Shading 1 Accent 2" w:semiHidden="0" w:uiPriority="63" w:unhideWhenUsed="0"/>
-    <w:lsdException w:name="Medium Shading 2 Accent 2" w:semiHidden="0" w:uiPriority="64" w:unhideWhenUsed="0"/>
-    <w:lsdException w:name="Medium List 1 Accent 2" w:semiHidden="0" w:uiPriority="65" w:unhideWhenUsed="0"/>
-    <w:lsdException w:name="Medium List 2 Accent 2" w:semiHidden="0" w:uiPriority="66" w:unhideWhenUsed="0"/>
-    <w:lsdException w:name="Medium Grid 1 Accent 2" w:semiHidden="0" w:uiPriority="67" w:unhideWhenUsed="0"/>
-    <w:lsdException w:name="Medium Grid 2 Accent 2" w:semiHidden="0" w:uiPriority="68" w:unhideWhenUsed="0"/>
-    <w:lsdException w:name="Medium Grid 3 Accent 2" w:semiHidden="0" w:uiPriority="69" w:unhideWhenUsed="0"/>
-    <w:lsdException w:name="Dark List Accent 2" w:semiHidden="0" w:uiPriority="70" w:unhideWhenUsed="0"/>
-    <w:lsdException w:name="Colorful Shading Accent 2" w:semiHidden="0" w:uiPriority="71" w:unhideWhenUsed="0"/>
-    <w:lsdException w:name="Colorful List Accent 2" w:semiHidden="0" w:uiPriority="72" w:unhideWhenUsed="0"/>
-    <w:lsdException w:name="Colorful Grid Accent 2" w:semiHidden="0" w:uiPriority="73" w:unhideWhenUsed="0"/>
-    <w:lsdException w:name="Light Shading Accent 3" w:semiHidden="0" w:uiPriority="60" w:unhideWhenUsed="0"/>
-    <w:lsdException w:name="Light List Accent 3" w:semiHidden="0" w:uiPriority="61" w:unhideWhenUsed="0"/>
-    <w:lsdException w:name="Light Grid Accent 3" w:semiHidden="0" w:uiPriority="62" w:unhideWhenUsed="0"/>
-    <w:lsdException w:name="Medium Shading 1 Accent 3" w:semiHidden="0" w:uiPriority="63" w:unhideWhenUsed="0"/>
-    <w:lsdException w:name="Medium Shading 2 Accent 3" w:semiHidden="0" w:uiPriority="64" w:unhideWhenUsed="0"/>
-    <w:lsdException w:name="Medium List 1 Accent 3" w:semiHidden="0" w:uiPriority="65" w:unhideWhenUsed="0"/>
-    <w:lsdException w:name="Medium List 2 Accent 3" w:semiHidden="0" w:uiPriority="66" w:unhideWhenUsed="0"/>
-    <w:lsdException w:name="Medium Grid 1 Accent 3" w:semiHidden="0" w:uiPriority="67" w:unhideWhenUsed="0"/>
-    <w:lsdException w:name="Medium Grid 2 Accent 3" w:semiHidden="0" w:uiPriority="68" w:unhideWhenUsed="0"/>
-    <w:lsdException w:name="Medium Grid 3 Accent 3" w:semiHidden="0" w:uiPriority="69" w:unhideWhenUsed="0"/>
-    <w:lsdException w:name="Dark List Accent 3" w:semiHidden="0" w:uiPriority="70" w:unhideWhenUsed="0"/>
-    <w:lsdException w:name="Colorful Shading Accent 3" w:semiHidden="0" w:uiPriority="71" w:unhideWhenUsed="0"/>
-    <w:lsdException w:name="Colorful List Accent 3" w:semiHidden="0" w:uiPriority="72" w:unhideWhenUsed="0"/>
-    <w:lsdException w:name="Colorful Grid Accent 3" w:semiHidden="0" w:uiPriority="73" w:unhideWhenUsed="0"/>
-    <w:lsdException w:name="Light Shading Accent 4" w:semiHidden="0" w:uiPriority="60" w:unhideWhenUsed="0"/>
-    <w:lsdException w:name="Light List Accent 4" w:semiHidden="0" w:uiPriority="61" w:unhideWhenUsed="0"/>
-    <w:lsdException w:name="Light Grid Accent 4" w:semiHidden="0" w:uiPriority="62" w:unhideWhenUsed="0"/>
-    <w:lsdException w:name="Medium Shading 1 Accent 4" w:semiHidden="0" w:uiPriority="63" w:unhideWhenUsed="0"/>
-    <w:lsdException w:name="Medium Shading 2 Accent 4" w:semiHidden="0" w:uiPriority="64" w:unhideWhenUsed="0"/>
-    <w:lsdException w:name="Medium List 1 Accent 4" w:semiHidden="0" w:uiPriority="65" w:unhideWhenUsed="0"/>
-    <w:lsdException w:name="Medium List 2 Accent 4" w:semiHidden="0" w:uiPriority="66" w:unhideWhenUsed="0"/>
-    <w:lsdException w:name="Medium Grid 1 Accent 4" w:semiHidden="0" w:uiPriority="67" w:unhideWhenUsed="0"/>
-    <w:lsdException w:name="Medium Grid 2 Accent 4" w:semiHidden="0" w:uiPriority="68" w:unhideWhenUsed="0"/>
-    <w:lsdException w:name="Medium Grid 3 Accent 4" w:semiHidden="0" w:uiPriority="69" w:unhideWhenUsed="0"/>
-    <w:lsdException w:name="Dark List Accent 4" w:semiHidden="0" w:uiPriority="70" w:unhideWhenUsed="0"/>
-    <w:lsdException w:name="Colorful Shading Accent 4" w:semiHidden="0" w:uiPriority="71" w:unhideWhenUsed="0"/>
-    <w:lsdException w:name="Colorful List Accent 4" w:semiHidden="0" w:uiPriority="72" w:unhideWhenUsed="0"/>
-    <w:lsdException w:name="Colorful Grid Accent 4" w:semiHidden="0" w:uiPriority="73" w:unhideWhenUsed="0"/>
-    <w:lsdException w:name="Light Shading Accent 5" w:semiHidden="0" w:uiPriority="60" w:unhideWhenUsed="0"/>
-    <w:lsdException w:name="Light List Accent 5" w:semiHidden="0" w:uiPriority="61" w:unhideWhenUsed="0"/>
-    <w:lsdException w:name="Light Grid Accent 5" w:semiHidden="0" w:uiPriority="62" w:unhideWhenUsed="0"/>
-    <w:lsdException w:name="Medium Shading 1 Accent 5" w:semiHidden="0" w:uiPriority="63" w:unhideWhenUsed="0"/>
-    <w:lsdException w:name="Medium Shading 2 Accent 5" w:semiHidden="0" w:uiPriority="64" w:unhideWhenUsed="0"/>
-    <w:lsdException w:name="Medium List 1 Accent 5" w:semiHidden="0" w:uiPriority="65" w:unhideWhenUsed="0"/>
-    <w:lsdException w:name="Medium List 2 Accent 5" w:semiHidden="0" w:uiPriority="66" w:unhideWhenUsed="0"/>
-    <w:lsdException w:name="Medium Grid 1 Accent 5" w:semiHidden="0" w:uiPriority="67" w:unhideWhenUsed="0"/>
-    <w:lsdException w:name="Medium Grid 2 Accent 5" w:semiHidden="0" w:uiPriority="68" w:unhideWhenUsed="0"/>
-    <w:lsdException w:name="Medium Grid 3 Accent 5" w:semiHidden="0" w:uiPriority="69" w:unhideWhenUsed="0"/>
-    <w:lsdException w:name="Dark List Accent 5" w:semiHidden="0" w:uiPriority="70" w:unhideWhenUsed="0"/>
-    <w:lsdException w:name="Colorful Shading Accent 5" w:semiHidden="0" w:uiPriority="71" w:unhideWhenUsed="0"/>
-    <w:lsdException w:name="Colorful List Accent 5" w:semiHidden="0" w:uiPriority="72" w:unhideWhenUsed="0"/>
-    <w:lsdException w:name="Colorful Grid Accent 5" w:semiHidden="0" w:uiPriority="73" w:unhideWhenUsed="0"/>
-    <w:lsdException w:name="Light Shading Accent 6" w:semiHidden="0" w:uiPriority="60" w:unhideWhenUsed="0"/>
-    <w:lsdException w:name="Light List Accent 6" w:semiHidden="0" w:uiPriority="61" w:unhideWhenUsed="0"/>
-    <w:lsdException w:name="Light Grid Accent 6" w:semiHidden="0" w:uiPriority="62" w:unhideWhenUsed="0"/>
-    <w:lsdException w:name="Medium Shading 1 Accent 6" w:semiHidden="0" w:uiPriority="63" w:unhideWhenUsed="0"/>
-    <w:lsdException w:name="Medium Shading 2 Accent 6" w:semiHidden="0" w:uiPriority="64" w:unhideWhenUsed="0"/>
-    <w:lsdException w:name="Medium List 1 Accent 6" w:semiHidden="0" w:uiPriority="65" w:unhideWhenUsed="0"/>
-    <w:lsdException w:name="Medium List 2 Accent 6" w:semiHidden="0" w:uiPriority="66" w:unhideWhenUsed="0"/>
-    <w:lsdException w:name="Medium Grid 1 Accent 6" w:semiHidden="0" w:uiPriority="67" w:unhideWhenUsed="0"/>
-    <w:lsdException w:name="Medium Grid 2 Accent 6" w:semiHidden="0" w:uiPriority="68" w:unhideWhenUsed="0"/>
-    <w:lsdException w:name="Medium Grid 3 Accent 6" w:semiHidden="0" w:uiPriority="69" w:unhideWhenUsed="0"/>
-    <w:lsdException w:name="Dark List Accent 6" w:semiHidden="0" w:uiPriority="70" w:unhideWhenUsed="0"/>
-    <w:lsdException w:name="Colorful Shading Accent 6" w:semiHidden="0" w:uiPriority="71" w:unhideWhenUsed="0"/>
-    <w:lsdException w:name="Colorful List Accent 6" w:semiHidden="0" w:uiPriority="72" w:unhideWhenUsed="0"/>
-    <w:lsdException w:name="Colorful Grid Accent 6" w:semiHidden="0" w:uiPriority="73" w:unhideWhenUsed="0"/>
-    <w:lsdException w:name="Subtle Emphasis" w:semiHidden="0" w:uiPriority="19" w:unhideWhenUsed="0" w:qFormat="1"/>
-    <w:lsdException w:name="Intense Emphasis" w:semiHidden="0" w:uiPriority="21" w:unhideWhenUsed="0" w:qFormat="1"/>
-    <w:lsdException w:name="Subtle Reference" w:semiHidden="0" w:uiPriority="31" w:unhideWhenUsed="0" w:qFormat="1"/>
-    <w:lsdException w:name="Intense Reference" w:semiHidden="0" w:uiPriority="32" w:unhideWhenUsed="0" w:qFormat="1"/>
-    <w:lsdException w:name="Book Title" w:semiHidden="0" w:uiPriority="33" w:unhideWhenUsed="0" w:qFormat="1"/>
-    <w:lsdException w:name="Bibliography" w:uiPriority="37"/>
-    <w:lsdException w:name="TOC Heading" w:uiPriority="39" w:qFormat="1"/>
-  </w:latentStyles>
-  <w:style w:type="paragraph" w:default="1" w:styleId="Normal">
-    <w:name w:val="Normal"/>
-    <w:qFormat/>
-    <w:rsid w:val="00C32CD5"/>
-  </w:style>
-  <w:style w:type="paragraph" w:styleId="Ttulo3">
-    <w:name w:val="heading 3"/>
-    <w:basedOn w:val="Normal"/>
-    <w:next w:val="Normal"/>
-    <w:link w:val="Ttulo3Car"/>
-    <w:uiPriority w:val="9"/>
-    <w:unhideWhenUsed/>
-    <w:qFormat/>
-    <w:rsid w:val="005E2C06"/>
-    <w:pPr>
-      <w:keepNext/>
-      <w:keepLines/>
-      <w:spacing w:before="200" w:after="200" w:line="240" w:lineRule="auto"/>
-      <w:outlineLvl w:val="2"/>
-    </w:pPr>
-    <w:rPr>
-      <w:rFonts w:ascii="Times New Roman" w:eastAsiaTheme="majorEastAsia" w:hAnsi="Times New Roman" w:cstheme="majorBidi"/>
-      <w:b/>
-      <w:bCs/>
-      <w:sz w:val="24"/>
-    </w:rPr>
-  </w:style>
-  <w:style w:type="character" w:default="1" w:styleId="Fuentedeprrafopredeter">
-    <w:name w:val="Default Paragraph Font"/>
-    <w:uiPriority w:val="1"/>
-    <w:semiHidden/>
-    <w:unhideWhenUsed/>
-  </w:style>
-  <w:style w:type="table" w:default="1" w:styleId="Tablanormal">
-    <w:name w:val="Normal Table"/>
-    <w:uiPriority w:val="99"/>
-    <w:semiHidden/>
-    <w:unhideWhenUsed/>
-    <w:tblPr>
-      <w:tblInd w:w="0" w:type="dxa"/>
-      <w:tblCellMar>
-        <w:top w:w="0" w:type="dxa"/>
-        <w:left w:w="108" w:type="dxa"/>
-        <w:bottom w:w="0" w:type="dxa"/>
-        <w:right w:w="108" w:type="dxa"/>
-      </w:tblCellMar>
-    </w:tblPr>
-  </w:style>
-  <w:style w:type="numbering" w:default="1" w:styleId="Sinlista">
-    <w:name w:val="No List"/>
-    <w:uiPriority w:val="99"/>
-    <w:semiHidden/>
-    <w:unhideWhenUsed/>
-  </w:style>
-  <w:style w:type="character" w:customStyle="1" w:styleId="Ttulo3Car">
-    <w:name w:val="Título 3 Car"/>
-    <w:basedOn w:val="Fuentedeprrafopredeter"/>
-    <w:link w:val="Ttulo3"/>
-    <w:uiPriority w:val="9"/>
-    <w:rsid w:val="005E2C06"/>
-    <w:rPr>
-      <w:rFonts w:ascii="Times New Roman" w:eastAsiaTheme="majorEastAsia" w:hAnsi="Times New Roman" w:cstheme="majorBidi"/>
-      <w:b/>
-      <w:bCs/>
-      <w:sz w:val="24"/>
-    </w:rPr>
-  </w:style>
-  <w:style w:type="paragraph" w:styleId="Textodeglobo">
-    <w:name w:val="Balloon Text"/>
-    <w:basedOn w:val="Normal"/>
-    <w:link w:val="TextodegloboCar"/>
-    <w:uiPriority w:val="99"/>
-    <w:semiHidden/>
-    <w:unhideWhenUsed/>
-    <w:rsid w:val="002607D2"/>
-    <w:pPr>
-      <w:spacing w:after="0" w:line="240" w:lineRule="auto"/>
-    </w:pPr>
-    <w:rPr>
-      <w:rFonts w:ascii="Tahoma" w:hAnsi="Tahoma" w:cs="Tahoma"/>
-      <w:sz w:val="16"/>
-      <w:szCs w:val="16"/>
-    </w:rPr>
-  </w:style>
-  <w:style w:type="character" w:customStyle="1" w:styleId="TextodegloboCar">
-    <w:name w:val="Texto de globo Car"/>
-    <w:basedOn w:val="Fuentedeprrafopredeter"/>
-    <w:link w:val="Textodeglobo"/>
-    <w:uiPriority w:val="99"/>
-    <w:semiHidden/>
-    <w:rsid w:val="002607D2"/>
-    <w:rPr>
-      <w:rFonts w:ascii="Tahoma" w:hAnsi="Tahoma" w:cs="Tahoma"/>
-      <w:sz w:val="16"/>
-      <w:szCs w:val="16"/>
-    </w:rPr>
-  </w:style>
-  <w:style w:type="paragraph" w:styleId="Prrafodelista">
-    <w:name w:val="List Paragraph"/>
-    <w:basedOn w:val="Normal"/>
-    <w:link w:val="PrrafodelistaCar"/>
-    <w:uiPriority w:val="34"/>
-    <w:qFormat/>
-    <w:rsid w:val="0081371D"/>
-    <w:pPr>
-      <w:spacing w:after="200" w:line="276" w:lineRule="auto"/>
-      <w:ind w:left="720"/>
-      <w:contextualSpacing/>
-    </w:pPr>
-  </w:style>
-  <w:style w:type="character" w:customStyle="1" w:styleId="PrrafodelistaCar">
-    <w:name w:val="Párrafo de lista Car"/>
-    <w:basedOn w:val="Fuentedeprrafopredeter"/>
-    <w:link w:val="Prrafodelista"/>
-    <w:uiPriority w:val="34"/>
-    <w:locked/>
-    <w:rsid w:val="0081371D"/>
-  </w:style>
-  <w:style w:type="paragraph" w:customStyle="1" w:styleId="Prrafodelista1">
-    <w:name w:val="Párrafo de lista1"/>
-    <w:basedOn w:val="Normal"/>
-    <w:link w:val="ListParagraphChar"/>
-    <w:qFormat/>
-    <w:rsid w:val="0081371D"/>
-    <w:pPr>
-      <w:suppressAutoHyphens/>
-      <w:spacing w:after="200" w:line="276" w:lineRule="auto"/>
-      <w:ind w:left="720"/>
-    </w:pPr>
-    <w:rPr>
-      <w:rFonts w:ascii="Calibri" w:eastAsia="SimSun" w:hAnsi="Calibri" w:cs="Calibri"/>
-      <w:kern w:val="1"/>
-      <w:lang w:eastAsia="ar-SA"/>
-    </w:rPr>
-  </w:style>
-  <w:style w:type="character" w:customStyle="1" w:styleId="ListParagraphChar">
-    <w:name w:val="List Paragraph Char"/>
-    <w:link w:val="Prrafodelista1"/>
-    <w:locked/>
-    <w:rsid w:val="0081371D"/>
-    <w:rPr>
-      <w:rFonts w:ascii="Calibri" w:eastAsia="SimSun" w:hAnsi="Calibri" w:cs="Calibri"/>
-      <w:kern w:val="1"/>
-      <w:lang w:eastAsia="ar-SA"/>
-    </w:rPr>
-  </w:style>
-  <w:style w:type="paragraph" w:styleId="Encabezado">
-    <w:name w:val="header"/>
-    <w:basedOn w:val="Normal"/>
-    <w:link w:val="EncabezadoCar"/>
-    <w:uiPriority w:val="99"/>
-    <w:unhideWhenUsed/>
-    <w:rsid w:val="0081371D"/>
-    <w:pPr>
-      <w:tabs>
-        <w:tab w:val="center" w:pos="4252"/>
-        <w:tab w:val="right" w:pos="8504"/>
-      </w:tabs>
-      <w:spacing w:after="0" w:line="240" w:lineRule="auto"/>
-    </w:pPr>
-  </w:style>
-  <w:style w:type="character" w:customStyle="1" w:styleId="EncabezadoCar">
-    <w:name w:val="Encabezado Car"/>
-    <w:basedOn w:val="Fuentedeprrafopredeter"/>
-    <w:link w:val="Encabezado"/>
-    <w:uiPriority w:val="99"/>
-    <w:rsid w:val="0081371D"/>
-  </w:style>
-  <w:style w:type="paragraph" w:styleId="Piedepgina">
-    <w:name w:val="footer"/>
-    <w:basedOn w:val="Normal"/>
-    <w:link w:val="PiedepginaCar"/>
-    <w:uiPriority w:val="99"/>
-    <w:unhideWhenUsed/>
-    <w:rsid w:val="0081371D"/>
-    <w:pPr>
-      <w:tabs>
-        <w:tab w:val="center" w:pos="4252"/>
-        <w:tab w:val="right" w:pos="8504"/>
-      </w:tabs>
-      <w:spacing w:after="0" w:line="240" w:lineRule="auto"/>
-    </w:pPr>
-  </w:style>
-  <w:style w:type="character" w:customStyle="1" w:styleId="PiedepginaCar">
-    <w:name w:val="Pie de página Car"/>
-    <w:basedOn w:val="Fuentedeprrafopredeter"/>
-    <w:link w:val="Piedepgina"/>
-    <w:uiPriority w:val="99"/>
-    <w:rsid w:val="0081371D"/>
-  </w:style>
-  <w:style w:type="table" w:styleId="Tablaconcuadrcula">
-    <w:name w:val="Table Grid"/>
-    <w:basedOn w:val="Tablanormal"/>
-    <w:uiPriority w:val="59"/>
-    <w:rsid w:val="0081371D"/>
-    <w:pPr>
-      <w:spacing w:after="0" w:line="240" w:lineRule="auto"/>
-    </w:pPr>
-    <w:rPr>
-      <w:rFonts w:ascii="Calibri" w:eastAsia="Calibri" w:hAnsi="Calibri" w:cs="Times New Roman"/>
-      <w:lang w:val="es-ES"/>
-    </w:rPr>
-    <w:tblPr>
-      <w:tblBorders>
-        <w:top w:val="single" w:sz="4" w:space="0" w:color="auto"/>
-        <w:left w:val="single" w:sz="4" w:space="0" w:color="auto"/>
-        <w:bottom w:val="single" w:sz="4" w:space="0" w:color="auto"/>
-        <w:right w:val="single" w:sz="4" w:space="0" w:color="auto"/>
-        <w:insideH w:val="single" w:sz="4" w:space="0" w:color="auto"/>
-        <w:insideV w:val="single" w:sz="4" w:space="0" w:color="auto"/>
-      </w:tblBorders>
-    </w:tblPr>
-  </w:style>
-  <w:style w:type="character" w:customStyle="1" w:styleId="SinespaciadoCar">
-    <w:name w:val="Sin espaciado Car"/>
-    <w:aliases w:val="Cuadro Car"/>
-    <w:basedOn w:val="Fuentedeprrafopredeter"/>
-    <w:link w:val="Sinespaciado"/>
-    <w:uiPriority w:val="1"/>
-    <w:locked/>
-    <w:rsid w:val="0081371D"/>
-    <w:rPr>
-      <w:rFonts w:ascii="Calibri" w:eastAsia="Calibri" w:hAnsi="Calibri"/>
-    </w:rPr>
-  </w:style>
-  <w:style w:type="paragraph" w:styleId="Sinespaciado">
-    <w:name w:val="No Spacing"/>
-    <w:aliases w:val="Cuadro"/>
-    <w:link w:val="SinespaciadoCar"/>
-    <w:uiPriority w:val="1"/>
-    <w:qFormat/>
-    <w:rsid w:val="0081371D"/>
-    <w:pPr>
-      <w:spacing w:after="0" w:line="240" w:lineRule="auto"/>
-    </w:pPr>
-    <w:rPr>
-      <w:rFonts w:ascii="Calibri" w:eastAsia="Calibri" w:hAnsi="Calibri"/>
-    </w:rPr>
-  </w:style>
-  <w:style w:type="paragraph" w:customStyle="1" w:styleId="Tablas">
-    <w:name w:val="Tablas"/>
-    <w:basedOn w:val="Epgrafe"/>
-    <w:link w:val="TablasCar"/>
-    <w:qFormat/>
-    <w:rsid w:val="0081371D"/>
-    <w:pPr>
-      <w:spacing w:before="200"/>
-      <w:ind w:left="357"/>
-      <w:jc w:val="center"/>
-    </w:pPr>
-    <w:rPr>
-      <w:rFonts w:ascii="Times New Roman" w:eastAsia="Calibri" w:hAnsi="Times New Roman" w:cs="Times New Roman"/>
-      <w:b/>
-      <w:bCs/>
-      <w:i w:val="0"/>
-      <w:iCs w:val="0"/>
-      <w:color w:val="5B9BD5" w:themeColor="accent1"/>
-      <w:sz w:val="24"/>
-      <w:szCs w:val="24"/>
-    </w:rPr>
-  </w:style>
-  <w:style w:type="character" w:customStyle="1" w:styleId="TablasCar">
-    <w:name w:val="Tablas Car"/>
-    <w:basedOn w:val="Fuentedeprrafopredeter"/>
-    <w:link w:val="Tablas"/>
-    <w:rsid w:val="0081371D"/>
-    <w:rPr>
-      <w:rFonts w:ascii="Times New Roman" w:eastAsia="Calibri" w:hAnsi="Times New Roman" w:cs="Times New Roman"/>
-      <w:b/>
-      <w:bCs/>
-      <w:color w:val="5B9BD5" w:themeColor="accent1"/>
-      <w:sz w:val="24"/>
-      <w:szCs w:val="24"/>
-    </w:rPr>
-  </w:style>
-  <w:style w:type="paragraph" w:styleId="Epgrafe">
+  <w:style w:type="paragraph" w:styleId="Descripcin">
     <w:name w:val="caption"/>
     <w:basedOn w:val="Normal"/>
     <w:next w:val="Normal"/>
@@ -11590,7 +13963,7 @@
   <a:extraClrSchemeLst/>
   <a:extLst>
     <a:ext uri="{05A4C25C-085E-4340-85A3-A5531E510DB2}">
-      <thm15:themeFamily xmlns:thm15="http://schemas.microsoft.com/office/thememl/2012/main" xmlns="" name="Office Theme" id="{62F939B6-93AF-4DB8-9C6B-D6C7DFDC589F}" vid="{4A3C46E8-61CC-4603-A589-7422A47A8E4A}"/>
+      <thm15:themeFamily xmlns:thm15="http://schemas.microsoft.com/office/thememl/2012/main" name="Office Theme" id="{62F939B6-93AF-4DB8-9C6B-D6C7DFDC589F}" vid="{4A3C46E8-61CC-4603-A589-7422A47A8E4A}"/>
     </a:ext>
   </a:extLst>
 </a:theme>
@@ -11601,7 +13974,7 @@
 </file>
 
 <file path=customXml/itemProps1.xml><?xml version="1.0" encoding="utf-8"?>
-<ds:datastoreItem xmlns:ds="http://schemas.openxmlformats.org/officeDocument/2006/customXml" ds:itemID="{CDB290DD-A141-4DB5-90A9-81C1BA22FD82}">
+<ds:datastoreItem xmlns:ds="http://schemas.openxmlformats.org/officeDocument/2006/customXml" ds:itemID="{D31F4171-D1C1-4278-930C-EF28413D6258}">
   <ds:schemaRefs>
     <ds:schemaRef ds:uri="http://schemas.openxmlformats.org/officeDocument/2006/bibliography"/>
   </ds:schemaRefs>

</xml_diff>

<commit_message>
A terminar la documentacion
</commit_message>
<xml_diff>
--- a/documentacion/doc.docx
+++ b/documentacion/doc.docx
@@ -5091,7 +5091,7 @@
                 <w:szCs w:val="18"/>
                 <w:lang w:eastAsia="ar-SA"/>
               </w:rPr>
-              <w:t>Núnerode</w:t>
+              <w:t>Núnero</w:t>
             </w:r>
             <w:proofErr w:type="spellEnd"/>
             <w:r>
@@ -5104,7 +5104,19 @@
                 <w:szCs w:val="18"/>
                 <w:lang w:eastAsia="ar-SA"/>
               </w:rPr>
-              <w:t xml:space="preserve"> Cables</w:t>
+              <w:t xml:space="preserve"> </w:t>
+            </w:r>
+            <w:r>
+              <w:rPr>
+                <w:rFonts w:eastAsia="SimSun"/>
+                <w:b/>
+                <w:color w:val="FFFFFF" w:themeColor="background1"/>
+                <w:kern w:val="1"/>
+                <w:sz w:val="18"/>
+                <w:szCs w:val="18"/>
+                <w:lang w:eastAsia="ar-SA"/>
+              </w:rPr>
+              <w:t>de Cables</w:t>
             </w:r>
           </w:p>
         </w:tc>
@@ -9707,7 +9719,7 @@
           </mc:Choice>
           <mc:Fallback>
             <w:pict>
-              <v:shapetype w14:anchorId="0D0E3522" id="_x0000_t32" coordsize="21600,21600" o:spt="32" o:oned="t" path="m,l21600,21600e" filled="f">
+              <v:shapetype w14:anchorId="356F2452" id="_x0000_t32" coordsize="21600,21600" o:spt="32" o:oned="t" path="m,l21600,21600e" filled="f">
                 <v:path arrowok="t" fillok="f" o:connecttype="none"/>
                 <o:lock v:ext="edit" shapetype="t"/>
               </v:shapetype>
@@ -10019,7 +10031,7 @@
           </mc:Choice>
           <mc:Fallback>
             <w:pict>
-              <v:shapetype w14:anchorId="1DD2B434" id="_x0000_t87" coordsize="21600,21600" o:spt="87" adj="1800,10800" path="m21600,qx10800@0l10800@2qy0@11,10800@3l10800@1qy21600,21600e" filled="f">
+              <v:shapetype w14:anchorId="6E712D43" id="_x0000_t87" coordsize="21600,21600" o:spt="87" adj="1800,10800" path="m21600,qx10800@0l10800@2qy0@11,10800@3l10800@1qy21600,21600e" filled="f">
                 <v:formulas>
                   <v:f eqn="val #0"/>
                   <v:f eqn="sum 21600 0 #0"/>
@@ -10114,7 +10126,7 @@
           </mc:Choice>
           <mc:Fallback>
             <w:pict>
-              <v:shape w14:anchorId="6A10927C" id="145 Conector recto de flecha" o:spid="_x0000_s1026" type="#_x0000_t32" style="position:absolute;margin-left:.45pt;margin-top:291.3pt;width:37.5pt;height:0;z-index:251648512;visibility:visible;mso-wrap-style:square;mso-width-percent:0;mso-height-percent:0;mso-wrap-distance-left:9pt;mso-wrap-distance-top:0;mso-wrap-distance-right:9pt;mso-wrap-distance-bottom:0;mso-position-horizontal:absolute;mso-position-horizontal-relative:text;mso-position-vertical:absolute;mso-position-vertical-relative:text;mso-width-percent:0;mso-height-percent:0;mso-width-relative:margin;mso-height-relative:margin" o:gfxdata="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" strokecolor="#ed7d31 [3205]" strokeweight="1pt">
+              <v:shape w14:anchorId="65456B40" id="145 Conector recto de flecha" o:spid="_x0000_s1026" type="#_x0000_t32" style="position:absolute;margin-left:.45pt;margin-top:291.3pt;width:37.5pt;height:0;z-index:251648512;visibility:visible;mso-wrap-style:square;mso-width-percent:0;mso-height-percent:0;mso-wrap-distance-left:9pt;mso-wrap-distance-top:0;mso-wrap-distance-right:9pt;mso-wrap-distance-bottom:0;mso-position-horizontal:absolute;mso-position-horizontal-relative:text;mso-position-vertical:absolute;mso-position-vertical-relative:text;mso-width-percent:0;mso-height-percent:0;mso-width-relative:margin;mso-height-relative:margin" o:gfxdata="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" strokecolor="#ed7d31 [3205]" strokeweight="1pt">
                 <v:stroke endarrow="open" joinstyle="miter"/>
               </v:shape>
             </w:pict>
@@ -10304,7 +10316,7 @@
           </mc:Choice>
           <mc:Fallback>
             <w:pict>
-              <v:shape w14:anchorId="3EA9897D" id="148 Abrir llave" o:spid="_x0000_s1026" type="#_x0000_t87" style="position:absolute;margin-left:-16.55pt;margin-top:27.95pt;width:42pt;height:253.5pt;z-index:251629056;visibility:visible;mso-wrap-style:square;mso-width-percent:0;mso-height-percent:0;mso-wrap-distance-left:9pt;mso-wrap-distance-top:0;mso-wrap-distance-right:9pt;mso-wrap-distance-bottom:0;mso-position-horizontal:absolute;mso-position-horizontal-relative:text;mso-position-vertical:absolute;mso-position-vertical-relative:text;mso-width-percent:0;mso-height-percent:0;mso-width-relative:margin;mso-height-relative:margin;v-text-anchor:middle" o:gfxdata="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" adj="298" strokecolor="#ed7d31 [3205]" strokeweight="1pt">
+              <v:shape w14:anchorId="525E325A" id="148 Abrir llave" o:spid="_x0000_s1026" type="#_x0000_t87" style="position:absolute;margin-left:-16.55pt;margin-top:27.95pt;width:42pt;height:253.5pt;z-index:251629056;visibility:visible;mso-wrap-style:square;mso-width-percent:0;mso-height-percent:0;mso-wrap-distance-left:9pt;mso-wrap-distance-top:0;mso-wrap-distance-right:9pt;mso-wrap-distance-bottom:0;mso-position-horizontal:absolute;mso-position-horizontal-relative:text;mso-position-vertical:absolute;mso-position-vertical-relative:text;mso-width-percent:0;mso-height-percent:0;mso-width-relative:margin;mso-height-relative:margin;v-text-anchor:middle" o:gfxdata="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" adj="298" strokecolor="#ed7d31 [3205]" strokeweight="1pt">
                 <v:stroke joinstyle="miter"/>
               </v:shape>
             </w:pict>
@@ -10363,6 +10375,9 @@
     <w:p>
       <w:pPr>
         <w:pStyle w:val="Prrafodelista"/>
+        <w:tabs>
+          <w:tab w:val="left" w:pos="6465"/>
+        </w:tabs>
         <w:spacing w:before="240" w:after="240" w:line="360" w:lineRule="auto"/>
         <w:ind w:left="1134"/>
         <w:contextualSpacing w:val="0"/>
@@ -10373,6 +10388,15 @@
           <w:szCs w:val="24"/>
         </w:rPr>
       </w:pPr>
+      <w:r>
+        <w:rPr>
+          <w:rFonts w:ascii="Times New Roman" w:hAnsi="Times New Roman" w:cs="Times New Roman"/>
+          <w:b/>
+          <w:sz w:val="24"/>
+          <w:szCs w:val="24"/>
+        </w:rPr>
+        <w:tab/>
+      </w:r>
     </w:p>
     <w:p>
       <w:pPr>
@@ -10795,8 +10819,8 @@
     </w:p>
     <w:tbl>
       <w:tblPr>
-        <w:tblW w:w="15451" w:type="dxa"/>
-        <w:tblInd w:w="-601" w:type="dxa"/>
+        <w:tblW w:w="14173" w:type="dxa"/>
+        <w:tblInd w:w="-458" w:type="dxa"/>
         <w:tblBorders>
           <w:top w:val="single" w:sz="4" w:space="0" w:color="C45911" w:themeColor="accent2" w:themeShade="BF"/>
           <w:left w:val="single" w:sz="4" w:space="0" w:color="C45911" w:themeColor="accent2" w:themeShade="BF"/>
@@ -10818,10 +10842,8 @@
         <w:gridCol w:w="1418"/>
         <w:gridCol w:w="1134"/>
         <w:gridCol w:w="1275"/>
-        <w:gridCol w:w="851"/>
-        <w:gridCol w:w="850"/>
-        <w:gridCol w:w="851"/>
-        <w:gridCol w:w="1276"/>
+        <w:gridCol w:w="1275"/>
+        <w:gridCol w:w="1275"/>
         <w:gridCol w:w="1275"/>
       </w:tblGrid>
       <w:tr>
@@ -10954,7 +10976,7 @@
                 <w:sz w:val="24"/>
                 <w:szCs w:val="24"/>
               </w:rPr>
-              <w:t>Nombres</w:t>
+              <w:t>Departamento</w:t>
             </w:r>
           </w:p>
         </w:tc>
@@ -10985,7 +11007,7 @@
                 <w:sz w:val="24"/>
                 <w:szCs w:val="24"/>
               </w:rPr>
-              <w:t>Apellidos</w:t>
+              <w:t>Provincia</w:t>
             </w:r>
           </w:p>
         </w:tc>
@@ -11016,7 +11038,7 @@
                 <w:sz w:val="24"/>
                 <w:szCs w:val="24"/>
               </w:rPr>
-              <w:t>Sexo</w:t>
+              <w:t>URD</w:t>
             </w:r>
           </w:p>
         </w:tc>
@@ -11047,7 +11069,7 @@
                 <w:sz w:val="24"/>
                 <w:szCs w:val="24"/>
               </w:rPr>
-              <w:t>Celular</w:t>
+              <w:t>Número de Cable</w:t>
             </w:r>
           </w:p>
         </w:tc>
@@ -11078,7 +11100,7 @@
                 <w:sz w:val="24"/>
                 <w:szCs w:val="24"/>
               </w:rPr>
-              <w:t>Teléfono</w:t>
+              <w:t>Tamaño de BC</w:t>
             </w:r>
           </w:p>
         </w:tc>
@@ -11109,13 +11131,13 @@
                 <w:sz w:val="24"/>
                 <w:szCs w:val="24"/>
               </w:rPr>
-              <w:t>Dirección</w:t>
-            </w:r>
-          </w:p>
-        </w:tc>
-        <w:tc>
-          <w:tcPr>
-            <w:tcW w:w="851" w:type="dxa"/>
+              <w:t>Identificador</w:t>
+            </w:r>
+          </w:p>
+        </w:tc>
+        <w:tc>
+          <w:tcPr>
+            <w:tcW w:w="1275" w:type="dxa"/>
             <w:shd w:val="clear" w:color="auto" w:fill="C45911" w:themeFill="accent2" w:themeFillShade="BF"/>
           </w:tcPr>
           <w:p>
@@ -11140,13 +11162,13 @@
                 <w:sz w:val="24"/>
                 <w:szCs w:val="24"/>
               </w:rPr>
-              <w:t>Email</w:t>
-            </w:r>
-          </w:p>
-        </w:tc>
-        <w:tc>
-          <w:tcPr>
-            <w:tcW w:w="850" w:type="dxa"/>
+              <w:t>Descripción de TF</w:t>
+            </w:r>
+          </w:p>
+        </w:tc>
+        <w:tc>
+          <w:tcPr>
+            <w:tcW w:w="1275" w:type="dxa"/>
             <w:shd w:val="clear" w:color="auto" w:fill="C45911" w:themeFill="accent2" w:themeFillShade="BF"/>
           </w:tcPr>
           <w:p>
@@ -11171,72 +11193,8 @@
                 <w:sz w:val="24"/>
                 <w:szCs w:val="24"/>
               </w:rPr>
-              <w:t>DNI</w:t>
-            </w:r>
-          </w:p>
-        </w:tc>
-        <w:tc>
-          <w:tcPr>
-            <w:tcW w:w="851" w:type="dxa"/>
-            <w:shd w:val="clear" w:color="auto" w:fill="C45911" w:themeFill="accent2" w:themeFillShade="BF"/>
-          </w:tcPr>
-          <w:p>
-            <w:pPr>
-              <w:pStyle w:val="Prrafodelista1"/>
-              <w:spacing w:before="200"/>
-              <w:ind w:left="0"/>
-              <w:jc w:val="center"/>
-              <w:rPr>
-                <w:rFonts w:ascii="Times New Roman" w:hAnsi="Times New Roman" w:cs="Times New Roman"/>
-                <w:b/>
-                <w:color w:val="FFFFFF" w:themeColor="background1"/>
-                <w:sz w:val="24"/>
-                <w:szCs w:val="24"/>
-              </w:rPr>
-            </w:pPr>
-            <w:r>
-              <w:rPr>
-                <w:rFonts w:ascii="Times New Roman" w:hAnsi="Times New Roman" w:cs="Times New Roman"/>
-                <w:b/>
-                <w:color w:val="FFFFFF" w:themeColor="background1"/>
-                <w:sz w:val="24"/>
-                <w:szCs w:val="24"/>
-              </w:rPr>
-              <w:t>Edad</w:t>
-            </w:r>
-          </w:p>
-        </w:tc>
-        <w:tc>
-          <w:tcPr>
-            <w:tcW w:w="1276" w:type="dxa"/>
-            <w:shd w:val="clear" w:color="auto" w:fill="C45911" w:themeFill="accent2" w:themeFillShade="BF"/>
-          </w:tcPr>
-          <w:p>
-            <w:pPr>
-              <w:pStyle w:val="Prrafodelista1"/>
-              <w:spacing w:before="200"/>
-              <w:ind w:left="0"/>
-              <w:jc w:val="center"/>
-              <w:rPr>
-                <w:rFonts w:ascii="Times New Roman" w:hAnsi="Times New Roman" w:cs="Times New Roman"/>
-                <w:b/>
-                <w:color w:val="FFFFFF" w:themeColor="background1"/>
-                <w:sz w:val="24"/>
-                <w:szCs w:val="24"/>
-              </w:rPr>
-            </w:pPr>
-            <w:proofErr w:type="spellStart"/>
-            <w:r>
-              <w:rPr>
-                <w:rFonts w:ascii="Times New Roman" w:hAnsi="Times New Roman" w:cs="Times New Roman"/>
-                <w:b/>
-                <w:color w:val="FFFFFF" w:themeColor="background1"/>
-                <w:sz w:val="24"/>
-                <w:szCs w:val="24"/>
-              </w:rPr>
-              <w:t>Username</w:t>
-            </w:r>
-            <w:proofErr w:type="spellEnd"/>
+              <w:t>Número de Cables</w:t>
+            </w:r>
           </w:p>
         </w:tc>
         <w:tc>
@@ -11335,7 +11293,7 @@
               <w:jc w:val="center"/>
             </w:pPr>
             <w:r>
-              <w:t>Juan</w:t>
+              <w:t>La Libertad</w:t>
             </w:r>
           </w:p>
         </w:tc>
@@ -11350,7 +11308,7 @@
               <w:jc w:val="center"/>
             </w:pPr>
             <w:r>
-              <w:t>Pérez</w:t>
+              <w:t>Trujillo</w:t>
             </w:r>
           </w:p>
         </w:tc>
@@ -11365,7 +11323,7 @@
               <w:jc w:val="center"/>
             </w:pPr>
             <w:r>
-              <w:t>Mas.</w:t>
+              <w:t>Víctor Larco</w:t>
             </w:r>
           </w:p>
         </w:tc>
@@ -11380,7 +11338,7 @@
               <w:jc w:val="center"/>
             </w:pPr>
             <w:r>
-              <w:t>948547310</w:t>
+              <w:t>32</w:t>
             </w:r>
           </w:p>
         </w:tc>
@@ -11395,7 +11353,7 @@
               <w:jc w:val="center"/>
             </w:pPr>
             <w:r>
-              <w:t>204862</w:t>
+              <w:t>4</w:t>
             </w:r>
           </w:p>
         </w:tc>
@@ -11410,76 +11368,40 @@
               <w:jc w:val="center"/>
             </w:pPr>
             <w:r>
-              <w:t>Jr. Piura 157</w:t>
-            </w:r>
-          </w:p>
-        </w:tc>
-        <w:tc>
-          <w:tcPr>
-            <w:tcW w:w="851" w:type="dxa"/>
-            <w:vAlign w:val="center"/>
-          </w:tcPr>
-          <w:p>
-            <w:pPr>
-              <w:spacing w:before="40" w:after="40"/>
+              <w:t>ODF1</w:t>
+            </w:r>
+          </w:p>
+        </w:tc>
+        <w:tc>
+          <w:tcPr>
+            <w:tcW w:w="1275" w:type="dxa"/>
+            <w:vAlign w:val="center"/>
+          </w:tcPr>
+          <w:p>
+            <w:pPr>
               <w:jc w:val="center"/>
             </w:pPr>
             <w:r>
-              <w:t>jperez@gmail.com</w:t>
-            </w:r>
-          </w:p>
-        </w:tc>
-        <w:tc>
-          <w:tcPr>
-            <w:tcW w:w="850" w:type="dxa"/>
-            <w:vAlign w:val="center"/>
-          </w:tcPr>
-          <w:p>
-            <w:pPr>
-              <w:spacing w:before="40" w:after="40"/>
+              <w:t>Para Internet</w:t>
+            </w:r>
+          </w:p>
+        </w:tc>
+        <w:tc>
+          <w:tcPr>
+            <w:tcW w:w="1275" w:type="dxa"/>
+          </w:tcPr>
+          <w:p>
+            <w:pPr>
               <w:jc w:val="center"/>
             </w:pPr>
             <w:r>
-              <w:t>78654210</w:t>
-            </w:r>
-          </w:p>
-        </w:tc>
-        <w:tc>
-          <w:tcPr>
-            <w:tcW w:w="851" w:type="dxa"/>
-            <w:vAlign w:val="center"/>
-          </w:tcPr>
-          <w:p>
-            <w:pPr>
-              <w:spacing w:before="40" w:after="40"/>
-              <w:jc w:val="center"/>
-            </w:pPr>
-            <w:r>
-              <w:t>12</w:t>
-            </w:r>
-          </w:p>
-        </w:tc>
-        <w:tc>
-          <w:tcPr>
-            <w:tcW w:w="1276" w:type="dxa"/>
-            <w:vAlign w:val="center"/>
-          </w:tcPr>
-          <w:p>
-            <w:pPr>
-              <w:spacing w:before="40" w:after="40"/>
-              <w:jc w:val="center"/>
-            </w:pPr>
-            <w:proofErr w:type="spellStart"/>
-            <w:r>
-              <w:t>Jperez</w:t>
-            </w:r>
-            <w:proofErr w:type="spellEnd"/>
+              <w:t>4</w:t>
+            </w:r>
           </w:p>
         </w:tc>
         <w:tc>
           <w:tcPr>
             <w:tcW w:w="1275" w:type="dxa"/>
-            <w:vAlign w:val="center"/>
           </w:tcPr>
           <w:p>
             <w:pPr>
@@ -11556,10 +11478,8 @@
               <w:jc w:val="center"/>
             </w:pPr>
             <w:r>
-              <w:t>Luis</w:t>
-            </w:r>
-            <w:bookmarkStart w:id="5" w:name="_GoBack"/>
-            <w:bookmarkEnd w:id="5"/>
+              <w:t>Ayacucho</w:t>
+            </w:r>
           </w:p>
         </w:tc>
         <w:tc>
@@ -11573,7 +11493,7 @@
               <w:jc w:val="center"/>
             </w:pPr>
             <w:r>
-              <w:t>Mendoza</w:t>
+              <w:t>Huamanga</w:t>
             </w:r>
           </w:p>
         </w:tc>
@@ -11588,7 +11508,7 @@
               <w:jc w:val="center"/>
             </w:pPr>
             <w:r>
-              <w:t>Mas.</w:t>
+              <w:t>Ayacucho</w:t>
             </w:r>
           </w:p>
         </w:tc>
@@ -11603,7 +11523,7 @@
               <w:jc w:val="center"/>
             </w:pPr>
             <w:r>
-              <w:t>947261035</w:t>
+              <w:t>64</w:t>
             </w:r>
           </w:p>
         </w:tc>
@@ -11618,7 +11538,7 @@
               <w:jc w:val="center"/>
             </w:pPr>
             <w:r>
-              <w:t>567810</w:t>
+              <w:t>8</w:t>
             </w:r>
           </w:p>
         </w:tc>
@@ -11633,13 +11553,13 @@
               <w:jc w:val="center"/>
             </w:pPr>
             <w:r>
-              <w:t>Jr. Loreto 574</w:t>
-            </w:r>
-          </w:p>
-        </w:tc>
-        <w:tc>
-          <w:tcPr>
-            <w:tcW w:w="851" w:type="dxa"/>
+              <w:t>ODF cable</w:t>
+            </w:r>
+          </w:p>
+        </w:tc>
+        <w:tc>
+          <w:tcPr>
+            <w:tcW w:w="1275" w:type="dxa"/>
             <w:vAlign w:val="center"/>
           </w:tcPr>
           <w:p>
@@ -11648,14 +11568,13 @@
               <w:jc w:val="center"/>
             </w:pPr>
             <w:r>
-              <w:t>lmendoza@gmail.com</w:t>
-            </w:r>
-          </w:p>
-        </w:tc>
-        <w:tc>
-          <w:tcPr>
-            <w:tcW w:w="850" w:type="dxa"/>
-            <w:vAlign w:val="center"/>
+              <w:t>Para cable</w:t>
+            </w:r>
+          </w:p>
+        </w:tc>
+        <w:tc>
+          <w:tcPr>
+            <w:tcW w:w="1275" w:type="dxa"/>
           </w:tcPr>
           <w:p>
             <w:pPr>
@@ -11663,46 +11582,13 @@
               <w:jc w:val="center"/>
             </w:pPr>
             <w:r>
-              <w:t>59874268</w:t>
-            </w:r>
-          </w:p>
-        </w:tc>
-        <w:tc>
-          <w:tcPr>
-            <w:tcW w:w="851" w:type="dxa"/>
-            <w:vAlign w:val="center"/>
-          </w:tcPr>
-          <w:p>
-            <w:pPr>
-              <w:spacing w:before="40" w:after="40"/>
-              <w:jc w:val="center"/>
-            </w:pPr>
-            <w:r>
-              <w:t>14</w:t>
-            </w:r>
-          </w:p>
-        </w:tc>
-        <w:tc>
-          <w:tcPr>
-            <w:tcW w:w="1276" w:type="dxa"/>
-            <w:vAlign w:val="center"/>
-          </w:tcPr>
-          <w:p>
-            <w:pPr>
-              <w:spacing w:before="40" w:after="40"/>
-              <w:jc w:val="center"/>
-            </w:pPr>
-            <w:proofErr w:type="spellStart"/>
-            <w:r>
-              <w:t>lmendoza</w:t>
-            </w:r>
-            <w:proofErr w:type="spellEnd"/>
+              <w:t>4</w:t>
+            </w:r>
           </w:p>
         </w:tc>
         <w:tc>
           <w:tcPr>
             <w:tcW w:w="1275" w:type="dxa"/>
-            <w:vAlign w:val="center"/>
           </w:tcPr>
           <w:p>
             <w:pPr>
@@ -11720,6 +11606,46 @@
       <w:pPr>
         <w:spacing w:before="240" w:after="240"/>
         <w:ind w:left="851"/>
+      </w:pPr>
+    </w:p>
+    <w:p/>
+    <w:p/>
+    <w:p>
+      <w:pPr>
+        <w:tabs>
+          <w:tab w:val="left" w:pos="2160"/>
+        </w:tabs>
+      </w:pPr>
+      <w:r>
+        <w:tab/>
+      </w:r>
+    </w:p>
+    <w:p>
+      <w:pPr>
+        <w:tabs>
+          <w:tab w:val="left" w:pos="2160"/>
+        </w:tabs>
+      </w:pPr>
+    </w:p>
+    <w:p>
+      <w:pPr>
+        <w:tabs>
+          <w:tab w:val="left" w:pos="2160"/>
+        </w:tabs>
+      </w:pPr>
+    </w:p>
+    <w:p>
+      <w:pPr>
+        <w:tabs>
+          <w:tab w:val="left" w:pos="2160"/>
+        </w:tabs>
+      </w:pPr>
+    </w:p>
+    <w:p>
+      <w:pPr>
+        <w:tabs>
+          <w:tab w:val="left" w:pos="2160"/>
+        </w:tabs>
         <w:sectPr>
           <w:headerReference w:type="default" r:id="rId27"/>
           <w:footerReference w:type="default" r:id="rId28"/>
@@ -11729,11 +11655,2664 @@
           <w:docGrid w:linePitch="360"/>
         </w:sectPr>
       </w:pPr>
+      <w:r>
+        <w:tab/>
+      </w:r>
     </w:p>
-    <w:p/>
+    <w:p>
+      <w:pPr>
+        <w:pStyle w:val="Prrafodelista"/>
+        <w:numPr>
+          <w:ilvl w:val="0"/>
+          <w:numId w:val="3"/>
+        </w:numPr>
+        <w:spacing w:before="240" w:after="240" w:line="360" w:lineRule="auto"/>
+        <w:ind w:left="1134" w:hanging="283"/>
+        <w:contextualSpacing w:val="0"/>
+        <w:rPr>
+          <w:rFonts w:ascii="Times New Roman" w:hAnsi="Times New Roman" w:cs="Times New Roman"/>
+          <w:b/>
+          <w:sz w:val="24"/>
+          <w:szCs w:val="24"/>
+        </w:rPr>
+      </w:pPr>
+      <w:r>
+        <w:rPr>
+          <w:rFonts w:ascii="Times New Roman" w:hAnsi="Times New Roman" w:cs="Times New Roman"/>
+          <w:b/>
+          <w:sz w:val="24"/>
+          <w:szCs w:val="24"/>
+        </w:rPr>
+        <w:lastRenderedPageBreak/>
+        <w:t xml:space="preserve">Código </w:t>
+      </w:r>
+      <w:r>
+        <w:rPr>
+          <w:rFonts w:ascii="Times New Roman" w:hAnsi="Times New Roman" w:cs="Times New Roman"/>
+          <w:b/>
+          <w:sz w:val="24"/>
+          <w:szCs w:val="24"/>
+        </w:rPr>
+        <w:t>Administrar ODF</w:t>
+      </w:r>
+    </w:p>
+    <w:p>
+      <w:pPr>
+        <w:spacing w:before="240" w:after="240"/>
+        <w:jc w:val="center"/>
+        <w:rPr>
+          <w:b/>
+        </w:rPr>
+      </w:pPr>
+      <w:r>
+        <w:rPr>
+          <w:b/>
+        </w:rPr>
+        <w:t xml:space="preserve">Figura </w:t>
+      </w:r>
+      <w:proofErr w:type="spellStart"/>
+      <w:r>
+        <w:rPr>
+          <w:b/>
+        </w:rPr>
+        <w:t>x.x</w:t>
+      </w:r>
+      <w:proofErr w:type="spellEnd"/>
+      <w:r>
+        <w:rPr>
+          <w:b/>
+        </w:rPr>
+        <w:t xml:space="preserve">: Código </w:t>
+      </w:r>
+      <w:r>
+        <w:rPr>
+          <w:b/>
+        </w:rPr>
+        <w:t>Administrar</w:t>
+      </w:r>
+      <w:r>
+        <w:rPr>
+          <w:b/>
+        </w:rPr>
+        <w:t xml:space="preserve"> ODF</w:t>
+      </w:r>
+    </w:p>
+    <w:p>
+      <w:pPr>
+        <w:jc w:val="center"/>
+      </w:pPr>
+      <w:r>
+        <w:rPr>
+          <w:b/>
+          <w:noProof/>
+          <w:lang w:eastAsia="es-PE"/>
+        </w:rPr>
+        <mc:AlternateContent>
+          <mc:Choice Requires="wps">
+            <w:drawing>
+              <wp:anchor distT="0" distB="0" distL="114300" distR="114300" simplePos="0" relativeHeight="251748864" behindDoc="0" locked="0" layoutInCell="1" allowOverlap="1" wp14:anchorId="4E27B9C7" wp14:editId="650EE567">
+                <wp:simplePos x="0" y="0"/>
+                <wp:positionH relativeFrom="column">
+                  <wp:posOffset>-439037</wp:posOffset>
+                </wp:positionH>
+                <wp:positionV relativeFrom="paragraph">
+                  <wp:posOffset>5352942</wp:posOffset>
+                </wp:positionV>
+                <wp:extent cx="379563" cy="370936"/>
+                <wp:effectExtent l="0" t="0" r="20955" b="10160"/>
+                <wp:wrapNone/>
+                <wp:docPr id="26" name="141 Elipse"/>
+                <wp:cNvGraphicFramePr/>
+                <a:graphic xmlns:a="http://schemas.openxmlformats.org/drawingml/2006/main">
+                  <a:graphicData uri="http://schemas.microsoft.com/office/word/2010/wordprocessingShape">
+                    <wps:wsp>
+                      <wps:cNvSpPr/>
+                      <wps:spPr>
+                        <a:xfrm>
+                          <a:off x="0" y="0"/>
+                          <a:ext cx="379563" cy="370936"/>
+                        </a:xfrm>
+                        <a:prstGeom prst="ellipse">
+                          <a:avLst/>
+                        </a:prstGeom>
+                      </wps:spPr>
+                      <wps:style>
+                        <a:lnRef idx="3">
+                          <a:schemeClr val="lt1"/>
+                        </a:lnRef>
+                        <a:fillRef idx="1">
+                          <a:schemeClr val="accent2"/>
+                        </a:fillRef>
+                        <a:effectRef idx="1">
+                          <a:schemeClr val="accent2"/>
+                        </a:effectRef>
+                        <a:fontRef idx="minor">
+                          <a:schemeClr val="lt1"/>
+                        </a:fontRef>
+                      </wps:style>
+                      <wps:txbx>
+                        <w:txbxContent>
+                          <w:p>
+                            <w:pPr>
+                              <w:spacing w:after="0" w:line="240" w:lineRule="auto"/>
+                              <w:rPr>
+                                <w:b/>
+                                <w:color w:val="FFFFFF" w:themeColor="background1"/>
+                              </w:rPr>
+                            </w:pPr>
+                            <w:r>
+                              <w:rPr>
+                                <w:b/>
+                                <w:color w:val="FFFFFF" w:themeColor="background1"/>
+                              </w:rPr>
+                              <w:t>6</w:t>
+                            </w:r>
+                          </w:p>
+                        </w:txbxContent>
+                      </wps:txbx>
+                      <wps:bodyPr rot="0" spcFirstLastPara="0" vertOverflow="overflow" horzOverflow="overflow" vert="horz" wrap="square" lIns="91440" tIns="45720" rIns="91440" bIns="45720" numCol="1" spcCol="0" rtlCol="0" fromWordArt="0" anchor="ctr" anchorCtr="0" forceAA="0" compatLnSpc="1">
+                        <a:prstTxWarp prst="textNoShape">
+                          <a:avLst/>
+                        </a:prstTxWarp>
+                        <a:noAutofit/>
+                      </wps:bodyPr>
+                    </wps:wsp>
+                  </a:graphicData>
+                </a:graphic>
+                <wp14:sizeRelH relativeFrom="margin">
+                  <wp14:pctWidth>0</wp14:pctWidth>
+                </wp14:sizeRelH>
+                <wp14:sizeRelV relativeFrom="margin">
+                  <wp14:pctHeight>0</wp14:pctHeight>
+                </wp14:sizeRelV>
+              </wp:anchor>
+            </w:drawing>
+          </mc:Choice>
+          <mc:Fallback>
+            <w:pict>
+              <v:oval w14:anchorId="4E27B9C7" id="_x0000_s1030" style="position:absolute;left:0;text-align:left;margin-left:-34.55pt;margin-top:421.5pt;width:29.9pt;height:29.2pt;z-index:251748864;visibility:visible;mso-wrap-style:square;mso-width-percent:0;mso-height-percent:0;mso-wrap-distance-left:9pt;mso-wrap-distance-top:0;mso-wrap-distance-right:9pt;mso-wrap-distance-bottom:0;mso-position-horizontal:absolute;mso-position-horizontal-relative:text;mso-position-vertical:absolute;mso-position-vertical-relative:text;mso-width-percent:0;mso-height-percent:0;mso-width-relative:margin;mso-height-relative:margin;v-text-anchor:middle" o:gfxdata="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" fillcolor="#ed7d31 [3205]" strokecolor="white [3201]" strokeweight="1.5pt">
+                <v:stroke joinstyle="miter"/>
+                <v:textbox>
+                  <w:txbxContent>
+                    <w:p>
+                      <w:pPr>
+                        <w:spacing w:after="0" w:line="240" w:lineRule="auto"/>
+                        <w:rPr>
+                          <w:b/>
+                          <w:color w:val="FFFFFF" w:themeColor="background1"/>
+                        </w:rPr>
+                      </w:pPr>
+                      <w:r>
+                        <w:rPr>
+                          <w:b/>
+                          <w:color w:val="FFFFFF" w:themeColor="background1"/>
+                        </w:rPr>
+                        <w:t>6</w:t>
+                      </w:r>
+                    </w:p>
+                  </w:txbxContent>
+                </v:textbox>
+              </v:oval>
+            </w:pict>
+          </mc:Fallback>
+        </mc:AlternateContent>
+      </w:r>
+      <w:r>
+        <w:rPr>
+          <w:b/>
+          <w:noProof/>
+          <w:lang w:eastAsia="es-PE"/>
+        </w:rPr>
+        <mc:AlternateContent>
+          <mc:Choice Requires="wps">
+            <w:drawing>
+              <wp:anchor distT="0" distB="0" distL="114300" distR="114300" simplePos="0" relativeHeight="251751936" behindDoc="0" locked="0" layoutInCell="1" allowOverlap="1" wp14:anchorId="4DDA217D" wp14:editId="4443970B">
+                <wp:simplePos x="0" y="0"/>
+                <wp:positionH relativeFrom="column">
+                  <wp:posOffset>-85641</wp:posOffset>
+                </wp:positionH>
+                <wp:positionV relativeFrom="paragraph">
+                  <wp:posOffset>5456855</wp:posOffset>
+                </wp:positionV>
+                <wp:extent cx="565929" cy="86264"/>
+                <wp:effectExtent l="0" t="76200" r="5715" b="28575"/>
+                <wp:wrapNone/>
+                <wp:docPr id="27" name="144 Conector recto de flecha"/>
+                <wp:cNvGraphicFramePr/>
+                <a:graphic xmlns:a="http://schemas.openxmlformats.org/drawingml/2006/main">
+                  <a:graphicData uri="http://schemas.microsoft.com/office/word/2010/wordprocessingShape">
+                    <wps:wsp>
+                      <wps:cNvCnPr/>
+                      <wps:spPr>
+                        <a:xfrm flipV="1">
+                          <a:off x="0" y="0"/>
+                          <a:ext cx="565929" cy="86264"/>
+                        </a:xfrm>
+                        <a:prstGeom prst="straightConnector1">
+                          <a:avLst/>
+                        </a:prstGeom>
+                        <a:ln>
+                          <a:tailEnd type="arrow"/>
+                        </a:ln>
+                      </wps:spPr>
+                      <wps:style>
+                        <a:lnRef idx="2">
+                          <a:schemeClr val="accent2"/>
+                        </a:lnRef>
+                        <a:fillRef idx="0">
+                          <a:schemeClr val="accent2"/>
+                        </a:fillRef>
+                        <a:effectRef idx="1">
+                          <a:schemeClr val="accent2"/>
+                        </a:effectRef>
+                        <a:fontRef idx="minor">
+                          <a:schemeClr val="tx1"/>
+                        </a:fontRef>
+                      </wps:style>
+                      <wps:bodyPr/>
+                    </wps:wsp>
+                  </a:graphicData>
+                </a:graphic>
+                <wp14:sizeRelH relativeFrom="margin">
+                  <wp14:pctWidth>0</wp14:pctWidth>
+                </wp14:sizeRelH>
+                <wp14:sizeRelV relativeFrom="margin">
+                  <wp14:pctHeight>0</wp14:pctHeight>
+                </wp14:sizeRelV>
+              </wp:anchor>
+            </w:drawing>
+          </mc:Choice>
+          <mc:Fallback>
+            <w:pict>
+              <v:shape w14:anchorId="409DECD4" id="144 Conector recto de flecha" o:spid="_x0000_s1026" type="#_x0000_t32" style="position:absolute;margin-left:-6.75pt;margin-top:429.65pt;width:44.55pt;height:6.8pt;flip:y;z-index:251751936;visibility:visible;mso-wrap-style:square;mso-width-percent:0;mso-height-percent:0;mso-wrap-distance-left:9pt;mso-wrap-distance-top:0;mso-wrap-distance-right:9pt;mso-wrap-distance-bottom:0;mso-position-horizontal:absolute;mso-position-horizontal-relative:text;mso-position-vertical:absolute;mso-position-vertical-relative:text;mso-width-percent:0;mso-height-percent:0;mso-width-relative:margin;mso-height-relative:margin" o:gfxdata="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" strokecolor="#ed7d31 [3205]" strokeweight="1pt">
+                <v:stroke endarrow="open" joinstyle="miter"/>
+              </v:shape>
+            </w:pict>
+          </mc:Fallback>
+        </mc:AlternateContent>
+      </w:r>
+      <w:r>
+        <w:rPr>
+          <w:b/>
+          <w:noProof/>
+          <w:lang w:eastAsia="es-PE"/>
+        </w:rPr>
+        <mc:AlternateContent>
+          <mc:Choice Requires="wps">
+            <w:drawing>
+              <wp:anchor distT="0" distB="0" distL="114300" distR="114300" simplePos="0" relativeHeight="251718144" behindDoc="0" locked="0" layoutInCell="1" allowOverlap="1" wp14:anchorId="70066AA4" wp14:editId="41361A20">
+                <wp:simplePos x="0" y="0"/>
+                <wp:positionH relativeFrom="column">
+                  <wp:posOffset>-7392</wp:posOffset>
+                </wp:positionH>
+                <wp:positionV relativeFrom="paragraph">
+                  <wp:posOffset>4792237</wp:posOffset>
+                </wp:positionV>
+                <wp:extent cx="378831" cy="327660"/>
+                <wp:effectExtent l="0" t="0" r="21590" b="15240"/>
+                <wp:wrapNone/>
+                <wp:docPr id="24" name="141 Elipse"/>
+                <wp:cNvGraphicFramePr/>
+                <a:graphic xmlns:a="http://schemas.openxmlformats.org/drawingml/2006/main">
+                  <a:graphicData uri="http://schemas.microsoft.com/office/word/2010/wordprocessingShape">
+                    <wps:wsp>
+                      <wps:cNvSpPr/>
+                      <wps:spPr>
+                        <a:xfrm>
+                          <a:off x="0" y="0"/>
+                          <a:ext cx="378831" cy="327660"/>
+                        </a:xfrm>
+                        <a:prstGeom prst="ellipse">
+                          <a:avLst/>
+                        </a:prstGeom>
+                      </wps:spPr>
+                      <wps:style>
+                        <a:lnRef idx="3">
+                          <a:schemeClr val="lt1"/>
+                        </a:lnRef>
+                        <a:fillRef idx="1">
+                          <a:schemeClr val="accent2"/>
+                        </a:fillRef>
+                        <a:effectRef idx="1">
+                          <a:schemeClr val="accent2"/>
+                        </a:effectRef>
+                        <a:fontRef idx="minor">
+                          <a:schemeClr val="lt1"/>
+                        </a:fontRef>
+                      </wps:style>
+                      <wps:txbx>
+                        <w:txbxContent>
+                          <w:p>
+                            <w:pPr>
+                              <w:spacing w:after="0" w:line="240" w:lineRule="auto"/>
+                              <w:rPr>
+                                <w:b/>
+                                <w:color w:val="FFFFFF" w:themeColor="background1"/>
+                              </w:rPr>
+                            </w:pPr>
+                            <w:r>
+                              <w:rPr>
+                                <w:b/>
+                                <w:color w:val="FFFFFF" w:themeColor="background1"/>
+                              </w:rPr>
+                              <w:t>5</w:t>
+                            </w:r>
+                          </w:p>
+                        </w:txbxContent>
+                      </wps:txbx>
+                      <wps:bodyPr rot="0" spcFirstLastPara="0" vertOverflow="overflow" horzOverflow="overflow" vert="horz" wrap="square" lIns="91440" tIns="45720" rIns="91440" bIns="45720" numCol="1" spcCol="0" rtlCol="0" fromWordArt="0" anchor="ctr" anchorCtr="0" forceAA="0" compatLnSpc="1">
+                        <a:prstTxWarp prst="textNoShape">
+                          <a:avLst/>
+                        </a:prstTxWarp>
+                        <a:noAutofit/>
+                      </wps:bodyPr>
+                    </wps:wsp>
+                  </a:graphicData>
+                </a:graphic>
+                <wp14:sizeRelH relativeFrom="margin">
+                  <wp14:pctWidth>0</wp14:pctWidth>
+                </wp14:sizeRelH>
+                <wp14:sizeRelV relativeFrom="margin">
+                  <wp14:pctHeight>0</wp14:pctHeight>
+                </wp14:sizeRelV>
+              </wp:anchor>
+            </w:drawing>
+          </mc:Choice>
+          <mc:Fallback>
+            <w:pict>
+              <v:oval w14:anchorId="70066AA4" id="_x0000_s1031" style="position:absolute;left:0;text-align:left;margin-left:-.6pt;margin-top:377.35pt;width:29.85pt;height:25.8pt;z-index:251718144;visibility:visible;mso-wrap-style:square;mso-width-percent:0;mso-height-percent:0;mso-wrap-distance-left:9pt;mso-wrap-distance-top:0;mso-wrap-distance-right:9pt;mso-wrap-distance-bottom:0;mso-position-horizontal:absolute;mso-position-horizontal-relative:text;mso-position-vertical:absolute;mso-position-vertical-relative:text;mso-width-percent:0;mso-height-percent:0;mso-width-relative:margin;mso-height-relative:margin;v-text-anchor:middle" o:gfxdata="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" fillcolor="#ed7d31 [3205]" strokecolor="white [3201]" strokeweight="1.5pt">
+                <v:stroke joinstyle="miter"/>
+                <v:textbox>
+                  <w:txbxContent>
+                    <w:p>
+                      <w:pPr>
+                        <w:spacing w:after="0" w:line="240" w:lineRule="auto"/>
+                        <w:rPr>
+                          <w:b/>
+                          <w:color w:val="FFFFFF" w:themeColor="background1"/>
+                        </w:rPr>
+                      </w:pPr>
+                      <w:r>
+                        <w:rPr>
+                          <w:b/>
+                          <w:color w:val="FFFFFF" w:themeColor="background1"/>
+                        </w:rPr>
+                        <w:t>5</w:t>
+                      </w:r>
+                    </w:p>
+                  </w:txbxContent>
+                </v:textbox>
+              </v:oval>
+            </w:pict>
+          </mc:Fallback>
+        </mc:AlternateContent>
+      </w:r>
+      <w:r>
+        <w:rPr>
+          <w:b/>
+          <w:noProof/>
+          <w:lang w:eastAsia="es-PE"/>
+        </w:rPr>
+        <mc:AlternateContent>
+          <mc:Choice Requires="wps">
+            <w:drawing>
+              <wp:anchor distT="0" distB="0" distL="114300" distR="114300" simplePos="0" relativeHeight="251735552" behindDoc="0" locked="0" layoutInCell="1" allowOverlap="1" wp14:anchorId="539523E7" wp14:editId="1B8F2C70">
+                <wp:simplePos x="0" y="0"/>
+                <wp:positionH relativeFrom="column">
+                  <wp:posOffset>380017</wp:posOffset>
+                </wp:positionH>
+                <wp:positionV relativeFrom="paragraph">
+                  <wp:posOffset>4809862</wp:posOffset>
+                </wp:positionV>
+                <wp:extent cx="379562" cy="327804"/>
+                <wp:effectExtent l="38100" t="0" r="20955" b="15240"/>
+                <wp:wrapNone/>
+                <wp:docPr id="25" name="148 Abrir llave"/>
+                <wp:cNvGraphicFramePr/>
+                <a:graphic xmlns:a="http://schemas.openxmlformats.org/drawingml/2006/main">
+                  <a:graphicData uri="http://schemas.microsoft.com/office/word/2010/wordprocessingShape">
+                    <wps:wsp>
+                      <wps:cNvSpPr/>
+                      <wps:spPr>
+                        <a:xfrm>
+                          <a:off x="0" y="0"/>
+                          <a:ext cx="379562" cy="327804"/>
+                        </a:xfrm>
+                        <a:prstGeom prst="leftBrace">
+                          <a:avLst/>
+                        </a:prstGeom>
+                      </wps:spPr>
+                      <wps:style>
+                        <a:lnRef idx="2">
+                          <a:schemeClr val="accent2"/>
+                        </a:lnRef>
+                        <a:fillRef idx="0">
+                          <a:schemeClr val="accent2"/>
+                        </a:fillRef>
+                        <a:effectRef idx="1">
+                          <a:schemeClr val="accent2"/>
+                        </a:effectRef>
+                        <a:fontRef idx="minor">
+                          <a:schemeClr val="tx1"/>
+                        </a:fontRef>
+                      </wps:style>
+                      <wps:bodyPr rot="0" spcFirstLastPara="0" vertOverflow="overflow" horzOverflow="overflow" vert="horz" wrap="square" lIns="91440" tIns="45720" rIns="91440" bIns="45720" numCol="1" spcCol="0" rtlCol="0" fromWordArt="0" anchor="ctr" anchorCtr="0" forceAA="0" compatLnSpc="1">
+                        <a:prstTxWarp prst="textNoShape">
+                          <a:avLst/>
+                        </a:prstTxWarp>
+                        <a:noAutofit/>
+                      </wps:bodyPr>
+                    </wps:wsp>
+                  </a:graphicData>
+                </a:graphic>
+                <wp14:sizeRelH relativeFrom="margin">
+                  <wp14:pctWidth>0</wp14:pctWidth>
+                </wp14:sizeRelH>
+                <wp14:sizeRelV relativeFrom="margin">
+                  <wp14:pctHeight>0</wp14:pctHeight>
+                </wp14:sizeRelV>
+              </wp:anchor>
+            </w:drawing>
+          </mc:Choice>
+          <mc:Fallback>
+            <w:pict>
+              <v:shape w14:anchorId="74122C33" id="148 Abrir llave" o:spid="_x0000_s1026" type="#_x0000_t87" style="position:absolute;margin-left:29.9pt;margin-top:378.75pt;width:29.9pt;height:25.8pt;z-index:251735552;visibility:visible;mso-wrap-style:square;mso-width-percent:0;mso-height-percent:0;mso-wrap-distance-left:9pt;mso-wrap-distance-top:0;mso-wrap-distance-right:9pt;mso-wrap-distance-bottom:0;mso-position-horizontal:absolute;mso-position-horizontal-relative:text;mso-position-vertical:absolute;mso-position-vertical-relative:text;mso-width-percent:0;mso-height-percent:0;mso-width-relative:margin;mso-height-relative:margin;v-text-anchor:middle" o:gfxdata="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" strokecolor="#ed7d31 [3205]" strokeweight="1pt">
+                <v:stroke joinstyle="miter"/>
+              </v:shape>
+            </w:pict>
+          </mc:Fallback>
+        </mc:AlternateContent>
+      </w:r>
+      <w:r>
+        <w:rPr>
+          <w:b/>
+          <w:noProof/>
+          <w:lang w:eastAsia="es-PE"/>
+        </w:rPr>
+        <mc:AlternateContent>
+          <mc:Choice Requires="wps">
+            <w:drawing>
+              <wp:anchor distT="0" distB="0" distL="114300" distR="114300" simplePos="0" relativeHeight="251685376" behindDoc="0" locked="0" layoutInCell="1" allowOverlap="1" wp14:anchorId="5EA87E28" wp14:editId="00FCAA96">
+                <wp:simplePos x="0" y="0"/>
+                <wp:positionH relativeFrom="column">
+                  <wp:posOffset>-344170</wp:posOffset>
+                </wp:positionH>
+                <wp:positionV relativeFrom="paragraph">
+                  <wp:posOffset>4492841</wp:posOffset>
+                </wp:positionV>
+                <wp:extent cx="327804" cy="353683"/>
+                <wp:effectExtent l="0" t="0" r="15240" b="27940"/>
+                <wp:wrapNone/>
+                <wp:docPr id="13" name="141 Elipse"/>
+                <wp:cNvGraphicFramePr/>
+                <a:graphic xmlns:a="http://schemas.openxmlformats.org/drawingml/2006/main">
+                  <a:graphicData uri="http://schemas.microsoft.com/office/word/2010/wordprocessingShape">
+                    <wps:wsp>
+                      <wps:cNvSpPr/>
+                      <wps:spPr>
+                        <a:xfrm>
+                          <a:off x="0" y="0"/>
+                          <a:ext cx="327804" cy="353683"/>
+                        </a:xfrm>
+                        <a:prstGeom prst="ellipse">
+                          <a:avLst/>
+                        </a:prstGeom>
+                      </wps:spPr>
+                      <wps:style>
+                        <a:lnRef idx="3">
+                          <a:schemeClr val="lt1"/>
+                        </a:lnRef>
+                        <a:fillRef idx="1">
+                          <a:schemeClr val="accent2"/>
+                        </a:fillRef>
+                        <a:effectRef idx="1">
+                          <a:schemeClr val="accent2"/>
+                        </a:effectRef>
+                        <a:fontRef idx="minor">
+                          <a:schemeClr val="lt1"/>
+                        </a:fontRef>
+                      </wps:style>
+                      <wps:txbx>
+                        <w:txbxContent>
+                          <w:p>
+                            <w:pPr>
+                              <w:spacing w:after="0" w:line="240" w:lineRule="auto"/>
+                              <w:rPr>
+                                <w:b/>
+                                <w:color w:val="FFFFFF" w:themeColor="background1"/>
+                              </w:rPr>
+                            </w:pPr>
+                            <w:r>
+                              <w:rPr>
+                                <w:b/>
+                                <w:color w:val="FFFFFF" w:themeColor="background1"/>
+                              </w:rPr>
+                              <w:t>4</w:t>
+                            </w:r>
+                          </w:p>
+                        </w:txbxContent>
+                      </wps:txbx>
+                      <wps:bodyPr rot="0" spcFirstLastPara="0" vertOverflow="overflow" horzOverflow="overflow" vert="horz" wrap="square" lIns="91440" tIns="45720" rIns="91440" bIns="45720" numCol="1" spcCol="0" rtlCol="0" fromWordArt="0" anchor="ctr" anchorCtr="0" forceAA="0" compatLnSpc="1">
+                        <a:prstTxWarp prst="textNoShape">
+                          <a:avLst/>
+                        </a:prstTxWarp>
+                        <a:noAutofit/>
+                      </wps:bodyPr>
+                    </wps:wsp>
+                  </a:graphicData>
+                </a:graphic>
+                <wp14:sizeRelH relativeFrom="margin">
+                  <wp14:pctWidth>0</wp14:pctWidth>
+                </wp14:sizeRelH>
+                <wp14:sizeRelV relativeFrom="margin">
+                  <wp14:pctHeight>0</wp14:pctHeight>
+                </wp14:sizeRelV>
+              </wp:anchor>
+            </w:drawing>
+          </mc:Choice>
+          <mc:Fallback>
+            <w:pict>
+              <v:oval w14:anchorId="5EA87E28" id="_x0000_s1032" style="position:absolute;left:0;text-align:left;margin-left:-27.1pt;margin-top:353.75pt;width:25.8pt;height:27.85pt;z-index:251685376;visibility:visible;mso-wrap-style:square;mso-width-percent:0;mso-height-percent:0;mso-wrap-distance-left:9pt;mso-wrap-distance-top:0;mso-wrap-distance-right:9pt;mso-wrap-distance-bottom:0;mso-position-horizontal:absolute;mso-position-horizontal-relative:text;mso-position-vertical:absolute;mso-position-vertical-relative:text;mso-width-percent:0;mso-height-percent:0;mso-width-relative:margin;mso-height-relative:margin;v-text-anchor:middle" o:gfxdata="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" fillcolor="#ed7d31 [3205]" strokecolor="white [3201]" strokeweight="1.5pt">
+                <v:stroke joinstyle="miter"/>
+                <v:textbox>
+                  <w:txbxContent>
+                    <w:p>
+                      <w:pPr>
+                        <w:spacing w:after="0" w:line="240" w:lineRule="auto"/>
+                        <w:rPr>
+                          <w:b/>
+                          <w:color w:val="FFFFFF" w:themeColor="background1"/>
+                        </w:rPr>
+                      </w:pPr>
+                      <w:r>
+                        <w:rPr>
+                          <w:b/>
+                          <w:color w:val="FFFFFF" w:themeColor="background1"/>
+                        </w:rPr>
+                        <w:t>4</w:t>
+                      </w:r>
+                    </w:p>
+                  </w:txbxContent>
+                </v:textbox>
+              </v:oval>
+            </w:pict>
+          </mc:Fallback>
+        </mc:AlternateContent>
+      </w:r>
+      <w:r>
+        <w:rPr>
+          <w:b/>
+          <w:noProof/>
+          <w:lang w:eastAsia="es-PE"/>
+        </w:rPr>
+        <mc:AlternateContent>
+          <mc:Choice Requires="wps">
+            <w:drawing>
+              <wp:anchor distT="0" distB="0" distL="114300" distR="114300" simplePos="0" relativeHeight="251628032" behindDoc="0" locked="0" layoutInCell="1" allowOverlap="1" wp14:anchorId="7828FF1A" wp14:editId="57CF74A4">
+                <wp:simplePos x="0" y="0"/>
+                <wp:positionH relativeFrom="column">
+                  <wp:posOffset>0</wp:posOffset>
+                </wp:positionH>
+                <wp:positionV relativeFrom="paragraph">
+                  <wp:posOffset>4654334</wp:posOffset>
+                </wp:positionV>
+                <wp:extent cx="678072" cy="103517"/>
+                <wp:effectExtent l="0" t="0" r="65405" b="86995"/>
+                <wp:wrapNone/>
+                <wp:docPr id="14" name="144 Conector recto de flecha"/>
+                <wp:cNvGraphicFramePr/>
+                <a:graphic xmlns:a="http://schemas.openxmlformats.org/drawingml/2006/main">
+                  <a:graphicData uri="http://schemas.microsoft.com/office/word/2010/wordprocessingShape">
+                    <wps:wsp>
+                      <wps:cNvCnPr/>
+                      <wps:spPr>
+                        <a:xfrm>
+                          <a:off x="0" y="0"/>
+                          <a:ext cx="678072" cy="103517"/>
+                        </a:xfrm>
+                        <a:prstGeom prst="straightConnector1">
+                          <a:avLst/>
+                        </a:prstGeom>
+                        <a:ln>
+                          <a:tailEnd type="arrow"/>
+                        </a:ln>
+                      </wps:spPr>
+                      <wps:style>
+                        <a:lnRef idx="2">
+                          <a:schemeClr val="accent2"/>
+                        </a:lnRef>
+                        <a:fillRef idx="0">
+                          <a:schemeClr val="accent2"/>
+                        </a:fillRef>
+                        <a:effectRef idx="1">
+                          <a:schemeClr val="accent2"/>
+                        </a:effectRef>
+                        <a:fontRef idx="minor">
+                          <a:schemeClr val="tx1"/>
+                        </a:fontRef>
+                      </wps:style>
+                      <wps:bodyPr/>
+                    </wps:wsp>
+                  </a:graphicData>
+                </a:graphic>
+                <wp14:sizeRelH relativeFrom="margin">
+                  <wp14:pctWidth>0</wp14:pctWidth>
+                </wp14:sizeRelH>
+                <wp14:sizeRelV relativeFrom="margin">
+                  <wp14:pctHeight>0</wp14:pctHeight>
+                </wp14:sizeRelV>
+              </wp:anchor>
+            </w:drawing>
+          </mc:Choice>
+          <mc:Fallback>
+            <w:pict>
+              <v:shape w14:anchorId="33598D88" id="144 Conector recto de flecha" o:spid="_x0000_s1026" type="#_x0000_t32" style="position:absolute;margin-left:0;margin-top:366.5pt;width:53.4pt;height:8.15pt;z-index:251628032;visibility:visible;mso-wrap-style:square;mso-width-percent:0;mso-height-percent:0;mso-wrap-distance-left:9pt;mso-wrap-distance-top:0;mso-wrap-distance-right:9pt;mso-wrap-distance-bottom:0;mso-position-horizontal:absolute;mso-position-horizontal-relative:text;mso-position-vertical:absolute;mso-position-vertical-relative:text;mso-width-percent:0;mso-height-percent:0;mso-width-relative:margin;mso-height-relative:margin" o:gfxdata="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" strokecolor="#ed7d31 [3205]" strokeweight="1pt">
+                <v:stroke endarrow="open" joinstyle="miter"/>
+              </v:shape>
+            </w:pict>
+          </mc:Fallback>
+        </mc:AlternateContent>
+      </w:r>
+      <w:r>
+        <w:rPr>
+          <w:b/>
+          <w:noProof/>
+          <w:lang w:eastAsia="es-PE"/>
+        </w:rPr>
+        <mc:AlternateContent>
+          <mc:Choice Requires="wps">
+            <w:drawing>
+              <wp:anchor distT="0" distB="0" distL="114300" distR="114300" simplePos="0" relativeHeight="251659776" behindDoc="0" locked="0" layoutInCell="1" allowOverlap="1" wp14:anchorId="4CBAA80C" wp14:editId="2FCDA07D">
+                <wp:simplePos x="0" y="0"/>
+                <wp:positionH relativeFrom="column">
+                  <wp:posOffset>-136070</wp:posOffset>
+                </wp:positionH>
+                <wp:positionV relativeFrom="paragraph">
+                  <wp:posOffset>4128147</wp:posOffset>
+                </wp:positionV>
+                <wp:extent cx="370313" cy="362309"/>
+                <wp:effectExtent l="0" t="0" r="10795" b="19050"/>
+                <wp:wrapNone/>
+                <wp:docPr id="15" name="143 Elipse"/>
+                <wp:cNvGraphicFramePr/>
+                <a:graphic xmlns:a="http://schemas.openxmlformats.org/drawingml/2006/main">
+                  <a:graphicData uri="http://schemas.microsoft.com/office/word/2010/wordprocessingShape">
+                    <wps:wsp>
+                      <wps:cNvSpPr/>
+                      <wps:spPr>
+                        <a:xfrm>
+                          <a:off x="0" y="0"/>
+                          <a:ext cx="370313" cy="362309"/>
+                        </a:xfrm>
+                        <a:prstGeom prst="ellipse">
+                          <a:avLst/>
+                        </a:prstGeom>
+                      </wps:spPr>
+                      <wps:style>
+                        <a:lnRef idx="3">
+                          <a:schemeClr val="lt1"/>
+                        </a:lnRef>
+                        <a:fillRef idx="1">
+                          <a:schemeClr val="accent2"/>
+                        </a:fillRef>
+                        <a:effectRef idx="1">
+                          <a:schemeClr val="accent2"/>
+                        </a:effectRef>
+                        <a:fontRef idx="minor">
+                          <a:schemeClr val="lt1"/>
+                        </a:fontRef>
+                      </wps:style>
+                      <wps:txbx>
+                        <w:txbxContent>
+                          <w:p>
+                            <w:pPr>
+                              <w:spacing w:after="0" w:line="240" w:lineRule="auto"/>
+                              <w:rPr>
+                                <w:b/>
+                                <w:color w:val="FFFFFF" w:themeColor="background1"/>
+                              </w:rPr>
+                            </w:pPr>
+                            <w:r>
+                              <w:rPr>
+                                <w:b/>
+                                <w:color w:val="FFFFFF" w:themeColor="background1"/>
+                              </w:rPr>
+                              <w:t>3</w:t>
+                            </w:r>
+                          </w:p>
+                        </w:txbxContent>
+                      </wps:txbx>
+                      <wps:bodyPr rot="0" spcFirstLastPara="0" vertOverflow="overflow" horzOverflow="overflow" vert="horz" wrap="square" lIns="91440" tIns="45720" rIns="91440" bIns="45720" numCol="1" spcCol="0" rtlCol="0" fromWordArt="0" anchor="ctr" anchorCtr="0" forceAA="0" compatLnSpc="1">
+                        <a:prstTxWarp prst="textNoShape">
+                          <a:avLst/>
+                        </a:prstTxWarp>
+                        <a:noAutofit/>
+                      </wps:bodyPr>
+                    </wps:wsp>
+                  </a:graphicData>
+                </a:graphic>
+                <wp14:sizeRelH relativeFrom="margin">
+                  <wp14:pctWidth>0</wp14:pctWidth>
+                </wp14:sizeRelH>
+                <wp14:sizeRelV relativeFrom="margin">
+                  <wp14:pctHeight>0</wp14:pctHeight>
+                </wp14:sizeRelV>
+              </wp:anchor>
+            </w:drawing>
+          </mc:Choice>
+          <mc:Fallback>
+            <w:pict>
+              <v:oval w14:anchorId="4CBAA80C" id="_x0000_s1033" style="position:absolute;left:0;text-align:left;margin-left:-10.7pt;margin-top:325.05pt;width:29.15pt;height:28.55pt;z-index:251659776;visibility:visible;mso-wrap-style:square;mso-width-percent:0;mso-height-percent:0;mso-wrap-distance-left:9pt;mso-wrap-distance-top:0;mso-wrap-distance-right:9pt;mso-wrap-distance-bottom:0;mso-position-horizontal:absolute;mso-position-horizontal-relative:text;mso-position-vertical:absolute;mso-position-vertical-relative:text;mso-width-percent:0;mso-height-percent:0;mso-width-relative:margin;mso-height-relative:margin;v-text-anchor:middle" o:gfxdata="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" fillcolor="#ed7d31 [3205]" strokecolor="white [3201]" strokeweight="1.5pt">
+                <v:stroke joinstyle="miter"/>
+                <v:textbox>
+                  <w:txbxContent>
+                    <w:p>
+                      <w:pPr>
+                        <w:spacing w:after="0" w:line="240" w:lineRule="auto"/>
+                        <w:rPr>
+                          <w:b/>
+                          <w:color w:val="FFFFFF" w:themeColor="background1"/>
+                        </w:rPr>
+                      </w:pPr>
+                      <w:r>
+                        <w:rPr>
+                          <w:b/>
+                          <w:color w:val="FFFFFF" w:themeColor="background1"/>
+                        </w:rPr>
+                        <w:t>3</w:t>
+                      </w:r>
+                    </w:p>
+                  </w:txbxContent>
+                </v:textbox>
+              </v:oval>
+            </w:pict>
+          </mc:Fallback>
+        </mc:AlternateContent>
+      </w:r>
+      <w:r>
+        <w:rPr>
+          <w:b/>
+          <w:noProof/>
+          <w:lang w:eastAsia="es-PE"/>
+        </w:rPr>
+        <mc:AlternateContent>
+          <mc:Choice Requires="wps">
+            <w:drawing>
+              <wp:anchor distT="0" distB="0" distL="114300" distR="114300" simplePos="0" relativeHeight="251702784" behindDoc="0" locked="0" layoutInCell="1" allowOverlap="1" wp14:anchorId="7E92A3DD" wp14:editId="5AA547ED">
+                <wp:simplePos x="0" y="0"/>
+                <wp:positionH relativeFrom="column">
+                  <wp:posOffset>233333</wp:posOffset>
+                </wp:positionH>
+                <wp:positionV relativeFrom="paragraph">
+                  <wp:posOffset>3920969</wp:posOffset>
+                </wp:positionV>
+                <wp:extent cx="526211" cy="752475"/>
+                <wp:effectExtent l="38100" t="0" r="26670" b="28575"/>
+                <wp:wrapNone/>
+                <wp:docPr id="17" name="148 Abrir llave"/>
+                <wp:cNvGraphicFramePr/>
+                <a:graphic xmlns:a="http://schemas.openxmlformats.org/drawingml/2006/main">
+                  <a:graphicData uri="http://schemas.microsoft.com/office/word/2010/wordprocessingShape">
+                    <wps:wsp>
+                      <wps:cNvSpPr/>
+                      <wps:spPr>
+                        <a:xfrm>
+                          <a:off x="0" y="0"/>
+                          <a:ext cx="526211" cy="752475"/>
+                        </a:xfrm>
+                        <a:prstGeom prst="leftBrace">
+                          <a:avLst>
+                            <a:gd name="adj1" fmla="val 8333"/>
+                            <a:gd name="adj2" fmla="val 51147"/>
+                          </a:avLst>
+                        </a:prstGeom>
+                      </wps:spPr>
+                      <wps:style>
+                        <a:lnRef idx="2">
+                          <a:schemeClr val="accent2"/>
+                        </a:lnRef>
+                        <a:fillRef idx="0">
+                          <a:schemeClr val="accent2"/>
+                        </a:fillRef>
+                        <a:effectRef idx="1">
+                          <a:schemeClr val="accent2"/>
+                        </a:effectRef>
+                        <a:fontRef idx="minor">
+                          <a:schemeClr val="tx1"/>
+                        </a:fontRef>
+                      </wps:style>
+                      <wps:bodyPr rot="0" spcFirstLastPara="0" vertOverflow="overflow" horzOverflow="overflow" vert="horz" wrap="square" lIns="91440" tIns="45720" rIns="91440" bIns="45720" numCol="1" spcCol="0" rtlCol="0" fromWordArt="0" anchor="ctr" anchorCtr="0" forceAA="0" compatLnSpc="1">
+                        <a:prstTxWarp prst="textNoShape">
+                          <a:avLst/>
+                        </a:prstTxWarp>
+                        <a:noAutofit/>
+                      </wps:bodyPr>
+                    </wps:wsp>
+                  </a:graphicData>
+                </a:graphic>
+                <wp14:sizeRelH relativeFrom="margin">
+                  <wp14:pctWidth>0</wp14:pctWidth>
+                </wp14:sizeRelH>
+                <wp14:sizeRelV relativeFrom="margin">
+                  <wp14:pctHeight>0</wp14:pctHeight>
+                </wp14:sizeRelV>
+              </wp:anchor>
+            </w:drawing>
+          </mc:Choice>
+          <mc:Fallback>
+            <w:pict>
+              <v:shape w14:anchorId="354BD050" id="148 Abrir llave" o:spid="_x0000_s1026" type="#_x0000_t87" style="position:absolute;margin-left:18.35pt;margin-top:308.75pt;width:41.45pt;height:59.25pt;z-index:251702784;visibility:visible;mso-wrap-style:square;mso-width-percent:0;mso-height-percent:0;mso-wrap-distance-left:9pt;mso-wrap-distance-top:0;mso-wrap-distance-right:9pt;mso-wrap-distance-bottom:0;mso-position-horizontal:absolute;mso-position-horizontal-relative:text;mso-position-vertical:absolute;mso-position-vertical-relative:text;mso-width-percent:0;mso-height-percent:0;mso-width-relative:margin;mso-height-relative:margin;v-text-anchor:middle" o:gfxdata="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" adj="1259,11048" strokecolor="#ed7d31 [3205]" strokeweight="1pt">
+                <v:stroke joinstyle="miter"/>
+              </v:shape>
+            </w:pict>
+          </mc:Fallback>
+        </mc:AlternateContent>
+      </w:r>
+      <w:r>
+        <w:rPr>
+          <w:b/>
+          <w:noProof/>
+          <w:lang w:eastAsia="es-PE"/>
+        </w:rPr>
+        <mc:AlternateContent>
+          <mc:Choice Requires="wps">
+            <w:drawing>
+              <wp:anchor distT="0" distB="0" distL="114300" distR="114300" simplePos="0" relativeHeight="251646464" behindDoc="0" locked="0" layoutInCell="1" allowOverlap="1" wp14:anchorId="11C525A5" wp14:editId="5341D68C">
+                <wp:simplePos x="0" y="0"/>
+                <wp:positionH relativeFrom="column">
+                  <wp:posOffset>-396001</wp:posOffset>
+                </wp:positionH>
+                <wp:positionV relativeFrom="paragraph">
+                  <wp:posOffset>3626161</wp:posOffset>
+                </wp:positionV>
+                <wp:extent cx="379563" cy="388188"/>
+                <wp:effectExtent l="0" t="0" r="20955" b="12065"/>
+                <wp:wrapNone/>
+                <wp:docPr id="16" name="146 Elipse"/>
+                <wp:cNvGraphicFramePr/>
+                <a:graphic xmlns:a="http://schemas.openxmlformats.org/drawingml/2006/main">
+                  <a:graphicData uri="http://schemas.microsoft.com/office/word/2010/wordprocessingShape">
+                    <wps:wsp>
+                      <wps:cNvSpPr/>
+                      <wps:spPr>
+                        <a:xfrm>
+                          <a:off x="0" y="0"/>
+                          <a:ext cx="379563" cy="388188"/>
+                        </a:xfrm>
+                        <a:prstGeom prst="ellipse">
+                          <a:avLst/>
+                        </a:prstGeom>
+                      </wps:spPr>
+                      <wps:style>
+                        <a:lnRef idx="3">
+                          <a:schemeClr val="lt1"/>
+                        </a:lnRef>
+                        <a:fillRef idx="1">
+                          <a:schemeClr val="accent2"/>
+                        </a:fillRef>
+                        <a:effectRef idx="1">
+                          <a:schemeClr val="accent2"/>
+                        </a:effectRef>
+                        <a:fontRef idx="minor">
+                          <a:schemeClr val="lt1"/>
+                        </a:fontRef>
+                      </wps:style>
+                      <wps:txbx>
+                        <w:txbxContent>
+                          <w:p>
+                            <w:pPr>
+                              <w:spacing w:after="0" w:line="240" w:lineRule="auto"/>
+                              <w:rPr>
+                                <w:b/>
+                                <w:color w:val="FFFFFF" w:themeColor="background1"/>
+                              </w:rPr>
+                            </w:pPr>
+                            <w:r>
+                              <w:rPr>
+                                <w:b/>
+                                <w:color w:val="FFFFFF" w:themeColor="background1"/>
+                              </w:rPr>
+                              <w:t>2</w:t>
+                            </w:r>
+                          </w:p>
+                        </w:txbxContent>
+                      </wps:txbx>
+                      <wps:bodyPr rot="0" spcFirstLastPara="0" vertOverflow="overflow" horzOverflow="overflow" vert="horz" wrap="square" lIns="91440" tIns="45720" rIns="91440" bIns="45720" numCol="1" spcCol="0" rtlCol="0" fromWordArt="0" anchor="ctr" anchorCtr="0" forceAA="0" compatLnSpc="1">
+                        <a:prstTxWarp prst="textNoShape">
+                          <a:avLst/>
+                        </a:prstTxWarp>
+                        <a:noAutofit/>
+                      </wps:bodyPr>
+                    </wps:wsp>
+                  </a:graphicData>
+                </a:graphic>
+                <wp14:sizeRelH relativeFrom="margin">
+                  <wp14:pctWidth>0</wp14:pctWidth>
+                </wp14:sizeRelH>
+                <wp14:sizeRelV relativeFrom="margin">
+                  <wp14:pctHeight>0</wp14:pctHeight>
+                </wp14:sizeRelV>
+              </wp:anchor>
+            </w:drawing>
+          </mc:Choice>
+          <mc:Fallback>
+            <w:pict>
+              <v:oval w14:anchorId="11C525A5" id="_x0000_s1034" style="position:absolute;left:0;text-align:left;margin-left:-31.2pt;margin-top:285.5pt;width:29.9pt;height:30.55pt;z-index:251646464;visibility:visible;mso-wrap-style:square;mso-width-percent:0;mso-height-percent:0;mso-wrap-distance-left:9pt;mso-wrap-distance-top:0;mso-wrap-distance-right:9pt;mso-wrap-distance-bottom:0;mso-position-horizontal:absolute;mso-position-horizontal-relative:text;mso-position-vertical:absolute;mso-position-vertical-relative:text;mso-width-percent:0;mso-height-percent:0;mso-width-relative:margin;mso-height-relative:margin;v-text-anchor:middle" o:gfxdata="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" fillcolor="#ed7d31 [3205]" strokecolor="white [3201]" strokeweight="1.5pt">
+                <v:stroke joinstyle="miter"/>
+                <v:textbox>
+                  <w:txbxContent>
+                    <w:p>
+                      <w:pPr>
+                        <w:spacing w:after="0" w:line="240" w:lineRule="auto"/>
+                        <w:rPr>
+                          <w:b/>
+                          <w:color w:val="FFFFFF" w:themeColor="background1"/>
+                        </w:rPr>
+                      </w:pPr>
+                      <w:r>
+                        <w:rPr>
+                          <w:b/>
+                          <w:color w:val="FFFFFF" w:themeColor="background1"/>
+                        </w:rPr>
+                        <w:t>2</w:t>
+                      </w:r>
+                    </w:p>
+                  </w:txbxContent>
+                </v:textbox>
+              </v:oval>
+            </w:pict>
+          </mc:Fallback>
+        </mc:AlternateContent>
+      </w:r>
+      <w:r>
+        <w:rPr>
+          <w:b/>
+          <w:noProof/>
+          <w:lang w:eastAsia="es-PE"/>
+        </w:rPr>
+        <mc:AlternateContent>
+          <mc:Choice Requires="wps">
+            <w:drawing>
+              <wp:anchor distT="0" distB="0" distL="114300" distR="114300" simplePos="0" relativeHeight="251593216" behindDoc="0" locked="0" layoutInCell="1" allowOverlap="1" wp14:anchorId="1FD0AE20" wp14:editId="23B4BF5E">
+                <wp:simplePos x="0" y="0"/>
+                <wp:positionH relativeFrom="column">
+                  <wp:posOffset>-481545</wp:posOffset>
+                </wp:positionH>
+                <wp:positionV relativeFrom="paragraph">
+                  <wp:posOffset>1764354</wp:posOffset>
+                </wp:positionV>
+                <wp:extent cx="353683" cy="405442"/>
+                <wp:effectExtent l="0" t="0" r="27940" b="13970"/>
+                <wp:wrapNone/>
+                <wp:docPr id="19" name="147 Elipse"/>
+                <wp:cNvGraphicFramePr/>
+                <a:graphic xmlns:a="http://schemas.openxmlformats.org/drawingml/2006/main">
+                  <a:graphicData uri="http://schemas.microsoft.com/office/word/2010/wordprocessingShape">
+                    <wps:wsp>
+                      <wps:cNvSpPr/>
+                      <wps:spPr>
+                        <a:xfrm>
+                          <a:off x="0" y="0"/>
+                          <a:ext cx="353683" cy="405442"/>
+                        </a:xfrm>
+                        <a:prstGeom prst="ellipse">
+                          <a:avLst/>
+                        </a:prstGeom>
+                      </wps:spPr>
+                      <wps:style>
+                        <a:lnRef idx="3">
+                          <a:schemeClr val="lt1"/>
+                        </a:lnRef>
+                        <a:fillRef idx="1">
+                          <a:schemeClr val="accent2"/>
+                        </a:fillRef>
+                        <a:effectRef idx="1">
+                          <a:schemeClr val="accent2"/>
+                        </a:effectRef>
+                        <a:fontRef idx="minor">
+                          <a:schemeClr val="lt1"/>
+                        </a:fontRef>
+                      </wps:style>
+                      <wps:txbx>
+                        <w:txbxContent>
+                          <w:p>
+                            <w:pPr>
+                              <w:spacing w:after="0" w:line="240" w:lineRule="auto"/>
+                              <w:rPr>
+                                <w:b/>
+                                <w:color w:val="FFFFFF" w:themeColor="background1"/>
+                              </w:rPr>
+                            </w:pPr>
+                            <w:r>
+                              <w:rPr>
+                                <w:b/>
+                              </w:rPr>
+                              <w:t>1</w:t>
+                            </w:r>
+                          </w:p>
+                        </w:txbxContent>
+                      </wps:txbx>
+                      <wps:bodyPr rot="0" spcFirstLastPara="0" vertOverflow="overflow" horzOverflow="overflow" vert="horz" wrap="square" lIns="91440" tIns="45720" rIns="91440" bIns="45720" numCol="1" spcCol="0" rtlCol="0" fromWordArt="0" anchor="ctr" anchorCtr="0" forceAA="0" compatLnSpc="1">
+                        <a:prstTxWarp prst="textNoShape">
+                          <a:avLst/>
+                        </a:prstTxWarp>
+                        <a:noAutofit/>
+                      </wps:bodyPr>
+                    </wps:wsp>
+                  </a:graphicData>
+                </a:graphic>
+                <wp14:sizeRelH relativeFrom="margin">
+                  <wp14:pctWidth>0</wp14:pctWidth>
+                </wp14:sizeRelH>
+                <wp14:sizeRelV relativeFrom="margin">
+                  <wp14:pctHeight>0</wp14:pctHeight>
+                </wp14:sizeRelV>
+              </wp:anchor>
+            </w:drawing>
+          </mc:Choice>
+          <mc:Fallback>
+            <w:pict>
+              <v:oval w14:anchorId="1FD0AE20" id="_x0000_s1035" style="position:absolute;left:0;text-align:left;margin-left:-37.9pt;margin-top:138.95pt;width:27.85pt;height:31.9pt;z-index:251593216;visibility:visible;mso-wrap-style:square;mso-width-percent:0;mso-height-percent:0;mso-wrap-distance-left:9pt;mso-wrap-distance-top:0;mso-wrap-distance-right:9pt;mso-wrap-distance-bottom:0;mso-position-horizontal:absolute;mso-position-horizontal-relative:text;mso-position-vertical:absolute;mso-position-vertical-relative:text;mso-width-percent:0;mso-height-percent:0;mso-width-relative:margin;mso-height-relative:margin;v-text-anchor:middle" o:gfxdata="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" fillcolor="#ed7d31 [3205]" strokecolor="white [3201]" strokeweight="1.5pt">
+                <v:stroke joinstyle="miter"/>
+                <v:textbox>
+                  <w:txbxContent>
+                    <w:p>
+                      <w:pPr>
+                        <w:spacing w:after="0" w:line="240" w:lineRule="auto"/>
+                        <w:rPr>
+                          <w:b/>
+                          <w:color w:val="FFFFFF" w:themeColor="background1"/>
+                        </w:rPr>
+                      </w:pPr>
+                      <w:r>
+                        <w:rPr>
+                          <w:b/>
+                        </w:rPr>
+                        <w:t>1</w:t>
+                      </w:r>
+                    </w:p>
+                  </w:txbxContent>
+                </v:textbox>
+              </v:oval>
+            </w:pict>
+          </mc:Fallback>
+        </mc:AlternateContent>
+      </w:r>
+      <w:r>
+        <w:rPr>
+          <w:b/>
+          <w:noProof/>
+          <w:lang w:eastAsia="es-PE"/>
+        </w:rPr>
+        <mc:AlternateContent>
+          <mc:Choice Requires="wps">
+            <w:drawing>
+              <wp:anchor distT="0" distB="0" distL="114300" distR="114300" simplePos="0" relativeHeight="251580928" behindDoc="0" locked="0" layoutInCell="1" allowOverlap="1" wp14:anchorId="681E4666" wp14:editId="6C7F9B4E">
+                <wp:simplePos x="0" y="0"/>
+                <wp:positionH relativeFrom="column">
+                  <wp:posOffset>-128725</wp:posOffset>
+                </wp:positionH>
+                <wp:positionV relativeFrom="paragraph">
+                  <wp:posOffset>314900</wp:posOffset>
+                </wp:positionV>
+                <wp:extent cx="414068" cy="3311465"/>
+                <wp:effectExtent l="38100" t="0" r="24130" b="22860"/>
+                <wp:wrapNone/>
+                <wp:docPr id="20" name="148 Abrir llave"/>
+                <wp:cNvGraphicFramePr/>
+                <a:graphic xmlns:a="http://schemas.openxmlformats.org/drawingml/2006/main">
+                  <a:graphicData uri="http://schemas.microsoft.com/office/word/2010/wordprocessingShape">
+                    <wps:wsp>
+                      <wps:cNvSpPr/>
+                      <wps:spPr>
+                        <a:xfrm>
+                          <a:off x="0" y="0"/>
+                          <a:ext cx="414068" cy="3311465"/>
+                        </a:xfrm>
+                        <a:prstGeom prst="leftBrace">
+                          <a:avLst>
+                            <a:gd name="adj1" fmla="val 0"/>
+                            <a:gd name="adj2" fmla="val 50000"/>
+                          </a:avLst>
+                        </a:prstGeom>
+                      </wps:spPr>
+                      <wps:style>
+                        <a:lnRef idx="2">
+                          <a:schemeClr val="accent2"/>
+                        </a:lnRef>
+                        <a:fillRef idx="0">
+                          <a:schemeClr val="accent2"/>
+                        </a:fillRef>
+                        <a:effectRef idx="1">
+                          <a:schemeClr val="accent2"/>
+                        </a:effectRef>
+                        <a:fontRef idx="minor">
+                          <a:schemeClr val="tx1"/>
+                        </a:fontRef>
+                      </wps:style>
+                      <wps:bodyPr rot="0" spcFirstLastPara="0" vertOverflow="overflow" horzOverflow="overflow" vert="horz" wrap="square" lIns="91440" tIns="45720" rIns="91440" bIns="45720" numCol="1" spcCol="0" rtlCol="0" fromWordArt="0" anchor="ctr" anchorCtr="0" forceAA="0" compatLnSpc="1">
+                        <a:prstTxWarp prst="textNoShape">
+                          <a:avLst/>
+                        </a:prstTxWarp>
+                        <a:noAutofit/>
+                      </wps:bodyPr>
+                    </wps:wsp>
+                  </a:graphicData>
+                </a:graphic>
+                <wp14:sizeRelH relativeFrom="margin">
+                  <wp14:pctWidth>0</wp14:pctWidth>
+                </wp14:sizeRelH>
+                <wp14:sizeRelV relativeFrom="margin">
+                  <wp14:pctHeight>0</wp14:pctHeight>
+                </wp14:sizeRelV>
+              </wp:anchor>
+            </w:drawing>
+          </mc:Choice>
+          <mc:Fallback>
+            <w:pict>
+              <v:shape w14:anchorId="2EB12A9B" id="148 Abrir llave" o:spid="_x0000_s1026" type="#_x0000_t87" style="position:absolute;margin-left:-10.15pt;margin-top:24.8pt;width:32.6pt;height:260.75pt;z-index:251580928;visibility:visible;mso-wrap-style:square;mso-width-percent:0;mso-height-percent:0;mso-wrap-distance-left:9pt;mso-wrap-distance-top:0;mso-wrap-distance-right:9pt;mso-wrap-distance-bottom:0;mso-position-horizontal:absolute;mso-position-horizontal-relative:text;mso-position-vertical:absolute;mso-position-vertical-relative:text;mso-width-percent:0;mso-height-percent:0;mso-width-relative:margin;mso-height-relative:margin;v-text-anchor:middle" o:gfxdata="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" adj="0" strokecolor="#ed7d31 [3205]" strokeweight="1pt">
+                <v:stroke joinstyle="miter"/>
+              </v:shape>
+            </w:pict>
+          </mc:Fallback>
+        </mc:AlternateContent>
+      </w:r>
+      <w:r>
+        <w:rPr>
+          <w:b/>
+          <w:noProof/>
+          <w:lang w:eastAsia="es-PE"/>
+        </w:rPr>
+        <mc:AlternateContent>
+          <mc:Choice Requires="wps">
+            <w:drawing>
+              <wp:anchor distT="0" distB="0" distL="114300" distR="114300" simplePos="0" relativeHeight="251604480" behindDoc="0" locked="0" layoutInCell="1" allowOverlap="1" wp14:anchorId="39732261" wp14:editId="10FAB630">
+                <wp:simplePos x="0" y="0"/>
+                <wp:positionH relativeFrom="column">
+                  <wp:posOffset>-3810</wp:posOffset>
+                </wp:positionH>
+                <wp:positionV relativeFrom="paragraph">
+                  <wp:posOffset>3813810</wp:posOffset>
+                </wp:positionV>
+                <wp:extent cx="476250" cy="0"/>
+                <wp:effectExtent l="0" t="76200" r="19050" b="152400"/>
+                <wp:wrapNone/>
+                <wp:docPr id="18" name="145 Conector recto de flecha"/>
+                <wp:cNvGraphicFramePr/>
+                <a:graphic xmlns:a="http://schemas.openxmlformats.org/drawingml/2006/main">
+                  <a:graphicData uri="http://schemas.microsoft.com/office/word/2010/wordprocessingShape">
+                    <wps:wsp>
+                      <wps:cNvCnPr/>
+                      <wps:spPr>
+                        <a:xfrm>
+                          <a:off x="0" y="0"/>
+                          <a:ext cx="476250" cy="0"/>
+                        </a:xfrm>
+                        <a:prstGeom prst="straightConnector1">
+                          <a:avLst/>
+                        </a:prstGeom>
+                        <a:ln>
+                          <a:tailEnd type="arrow"/>
+                        </a:ln>
+                      </wps:spPr>
+                      <wps:style>
+                        <a:lnRef idx="2">
+                          <a:schemeClr val="accent2"/>
+                        </a:lnRef>
+                        <a:fillRef idx="0">
+                          <a:schemeClr val="accent2"/>
+                        </a:fillRef>
+                        <a:effectRef idx="1">
+                          <a:schemeClr val="accent2"/>
+                        </a:effectRef>
+                        <a:fontRef idx="minor">
+                          <a:schemeClr val="tx1"/>
+                        </a:fontRef>
+                      </wps:style>
+                      <wps:bodyPr/>
+                    </wps:wsp>
+                  </a:graphicData>
+                </a:graphic>
+                <wp14:sizeRelH relativeFrom="margin">
+                  <wp14:pctWidth>0</wp14:pctWidth>
+                </wp14:sizeRelH>
+                <wp14:sizeRelV relativeFrom="margin">
+                  <wp14:pctHeight>0</wp14:pctHeight>
+                </wp14:sizeRelV>
+              </wp:anchor>
+            </w:drawing>
+          </mc:Choice>
+          <mc:Fallback>
+            <w:pict>
+              <v:shape w14:anchorId="3025D4A1" id="145 Conector recto de flecha" o:spid="_x0000_s1026" type="#_x0000_t32" style="position:absolute;margin-left:-.3pt;margin-top:300.3pt;width:37.5pt;height:0;z-index:251604480;visibility:visible;mso-wrap-style:square;mso-width-percent:0;mso-height-percent:0;mso-wrap-distance-left:9pt;mso-wrap-distance-top:0;mso-wrap-distance-right:9pt;mso-wrap-distance-bottom:0;mso-position-horizontal:absolute;mso-position-horizontal-relative:text;mso-position-vertical:absolute;mso-position-vertical-relative:text;mso-width-percent:0;mso-height-percent:0;mso-width-relative:margin;mso-height-relative:margin" o:gfxdata="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" strokecolor="#ed7d31 [3205]" strokeweight="1pt">
+                <v:stroke endarrow="open" joinstyle="miter"/>
+              </v:shape>
+            </w:pict>
+          </mc:Fallback>
+        </mc:AlternateContent>
+      </w:r>
+      <w:r>
+        <w:rPr>
+          <w:noProof/>
+          <w:lang w:eastAsia="es-PE"/>
+        </w:rPr>
+        <w:t xml:space="preserve"> </w:t>
+      </w:r>
+      <w:r>
+        <w:rPr>
+          <w:noProof/>
+          <w:lang w:eastAsia="es-PE"/>
+        </w:rPr>
+        <w:drawing>
+          <wp:inline distT="0" distB="0" distL="0" distR="0" wp14:anchorId="7D2C05D5" wp14:editId="1CE8B7A3">
+            <wp:extent cx="5941060" cy="5653405"/>
+            <wp:effectExtent l="0" t="0" r="2540" b="4445"/>
+            <wp:docPr id="23" name="Imagen 23"/>
+            <wp:cNvGraphicFramePr>
+              <a:graphicFrameLocks xmlns:a="http://schemas.openxmlformats.org/drawingml/2006/main" noChangeAspect="1"/>
+            </wp:cNvGraphicFramePr>
+            <a:graphic xmlns:a="http://schemas.openxmlformats.org/drawingml/2006/main">
+              <a:graphicData uri="http://schemas.openxmlformats.org/drawingml/2006/picture">
+                <pic:pic xmlns:pic="http://schemas.openxmlformats.org/drawingml/2006/picture">
+                  <pic:nvPicPr>
+                    <pic:cNvPr id="1" name=""/>
+                    <pic:cNvPicPr/>
+                  </pic:nvPicPr>
+                  <pic:blipFill>
+                    <a:blip r:embed="rId29"/>
+                    <a:stretch>
+                      <a:fillRect/>
+                    </a:stretch>
+                  </pic:blipFill>
+                  <pic:spPr>
+                    <a:xfrm>
+                      <a:off x="0" y="0"/>
+                      <a:ext cx="5941060" cy="5653405"/>
+                    </a:xfrm>
+                    <a:prstGeom prst="rect">
+                      <a:avLst/>
+                    </a:prstGeom>
+                  </pic:spPr>
+                </pic:pic>
+              </a:graphicData>
+            </a:graphic>
+          </wp:inline>
+        </w:drawing>
+      </w:r>
+    </w:p>
+    <w:p>
+      <w:pPr>
+        <w:pStyle w:val="Prrafodelista"/>
+        <w:tabs>
+          <w:tab w:val="left" w:pos="6465"/>
+        </w:tabs>
+        <w:spacing w:before="240" w:after="240" w:line="360" w:lineRule="auto"/>
+        <w:ind w:left="1134"/>
+        <w:contextualSpacing w:val="0"/>
+        <w:rPr>
+          <w:rFonts w:ascii="Times New Roman" w:hAnsi="Times New Roman" w:cs="Times New Roman"/>
+          <w:b/>
+          <w:sz w:val="24"/>
+          <w:szCs w:val="24"/>
+        </w:rPr>
+      </w:pPr>
+      <w:r>
+        <w:rPr>
+          <w:rFonts w:ascii="Times New Roman" w:hAnsi="Times New Roman" w:cs="Times New Roman"/>
+          <w:b/>
+          <w:sz w:val="24"/>
+          <w:szCs w:val="24"/>
+        </w:rPr>
+        <w:tab/>
+      </w:r>
+    </w:p>
+    <w:p>
+      <w:pPr>
+        <w:pStyle w:val="Prrafodelista"/>
+        <w:spacing w:before="240" w:after="240" w:line="360" w:lineRule="auto"/>
+        <w:ind w:left="1134"/>
+        <w:contextualSpacing w:val="0"/>
+        <w:rPr>
+          <w:rFonts w:ascii="Times New Roman" w:hAnsi="Times New Roman" w:cs="Times New Roman"/>
+          <w:b/>
+          <w:sz w:val="24"/>
+          <w:szCs w:val="24"/>
+        </w:rPr>
+      </w:pPr>
+    </w:p>
+    <w:p>
+      <w:pPr>
+        <w:pStyle w:val="Prrafodelista"/>
+        <w:spacing w:before="240" w:after="240" w:line="360" w:lineRule="auto"/>
+        <w:ind w:left="1134"/>
+        <w:contextualSpacing w:val="0"/>
+        <w:rPr>
+          <w:rFonts w:ascii="Times New Roman" w:hAnsi="Times New Roman" w:cs="Times New Roman"/>
+          <w:b/>
+          <w:sz w:val="24"/>
+          <w:szCs w:val="24"/>
+        </w:rPr>
+      </w:pPr>
+    </w:p>
+    <w:p>
+      <w:pPr>
+        <w:pStyle w:val="Prrafodelista"/>
+        <w:spacing w:before="240" w:after="240" w:line="360" w:lineRule="auto"/>
+        <w:ind w:left="1134"/>
+        <w:contextualSpacing w:val="0"/>
+        <w:rPr>
+          <w:rFonts w:ascii="Times New Roman" w:hAnsi="Times New Roman" w:cs="Times New Roman"/>
+          <w:b/>
+          <w:sz w:val="24"/>
+          <w:szCs w:val="24"/>
+        </w:rPr>
+      </w:pPr>
+    </w:p>
+    <w:p>
+      <w:pPr>
+        <w:pStyle w:val="Prrafodelista"/>
+        <w:spacing w:before="240" w:after="240" w:line="360" w:lineRule="auto"/>
+        <w:ind w:left="1134"/>
+        <w:contextualSpacing w:val="0"/>
+        <w:rPr>
+          <w:rFonts w:ascii="Times New Roman" w:hAnsi="Times New Roman" w:cs="Times New Roman"/>
+          <w:b/>
+          <w:sz w:val="24"/>
+          <w:szCs w:val="24"/>
+        </w:rPr>
+      </w:pPr>
+    </w:p>
+    <w:p>
+      <w:pPr>
+        <w:pStyle w:val="Prrafodelista"/>
+        <w:numPr>
+          <w:ilvl w:val="0"/>
+          <w:numId w:val="3"/>
+        </w:numPr>
+        <w:spacing w:before="240" w:after="240" w:line="360" w:lineRule="auto"/>
+        <w:ind w:left="1134" w:hanging="283"/>
+        <w:contextualSpacing w:val="0"/>
+        <w:rPr>
+          <w:rFonts w:ascii="Times New Roman" w:hAnsi="Times New Roman" w:cs="Times New Roman"/>
+          <w:b/>
+          <w:sz w:val="24"/>
+          <w:szCs w:val="24"/>
+        </w:rPr>
+      </w:pPr>
+      <w:r>
+        <w:rPr>
+          <w:rFonts w:ascii="Times New Roman" w:hAnsi="Times New Roman" w:cs="Times New Roman"/>
+          <w:b/>
+          <w:sz w:val="24"/>
+          <w:szCs w:val="24"/>
+        </w:rPr>
+        <w:lastRenderedPageBreak/>
+        <w:t xml:space="preserve">Grafo de Flujo </w:t>
+      </w:r>
+      <w:r>
+        <w:rPr>
+          <w:rFonts w:ascii="Times New Roman" w:hAnsi="Times New Roman" w:cs="Times New Roman"/>
+          <w:b/>
+          <w:sz w:val="24"/>
+          <w:szCs w:val="24"/>
+        </w:rPr>
+        <w:t>Administrar ODF</w:t>
+      </w:r>
+    </w:p>
+    <w:p>
+      <w:pPr>
+        <w:spacing w:before="240" w:after="240"/>
+        <w:jc w:val="center"/>
+        <w:rPr>
+          <w:b/>
+        </w:rPr>
+      </w:pPr>
+      <w:r>
+        <w:rPr>
+          <w:b/>
+        </w:rPr>
+        <w:t>Figura 3.8</w:t>
+      </w:r>
+      <w:r>
+        <w:rPr>
+          <w:b/>
+        </w:rPr>
+        <w:t xml:space="preserve">: Grafo de Flujo </w:t>
+      </w:r>
+      <w:r>
+        <w:rPr>
+          <w:b/>
+        </w:rPr>
+        <w:t>Administrar ODF</w:t>
+      </w:r>
+    </w:p>
+    <w:p>
+      <w:pPr>
+        <w:spacing w:before="240" w:after="240"/>
+        <w:jc w:val="center"/>
+        <w:rPr>
+          <w:b/>
+          <w:highlight w:val="yellow"/>
+        </w:rPr>
+      </w:pPr>
+      <w:r>
+        <w:rPr>
+          <w:b/>
+        </w:rPr>
+        <w:drawing>
+          <wp:inline distT="0" distB="0" distL="0" distR="0" wp14:anchorId="40EACB25" wp14:editId="0CFB7857">
+            <wp:extent cx="2240027" cy="3037845"/>
+            <wp:effectExtent l="0" t="0" r="8255" b="0"/>
+            <wp:docPr id="28" name="Imagen 28"/>
+            <wp:cNvGraphicFramePr>
+              <a:graphicFrameLocks xmlns:a="http://schemas.openxmlformats.org/drawingml/2006/main" noChangeAspect="1"/>
+            </wp:cNvGraphicFramePr>
+            <a:graphic xmlns:a="http://schemas.openxmlformats.org/drawingml/2006/main">
+              <a:graphicData uri="http://schemas.openxmlformats.org/drawingml/2006/picture">
+                <pic:pic xmlns:pic="http://schemas.openxmlformats.org/drawingml/2006/picture">
+                  <pic:nvPicPr>
+                    <pic:cNvPr id="1" name=""/>
+                    <pic:cNvPicPr/>
+                  </pic:nvPicPr>
+                  <pic:blipFill>
+                    <a:blip r:embed="rId30"/>
+                    <a:stretch>
+                      <a:fillRect/>
+                    </a:stretch>
+                  </pic:blipFill>
+                  <pic:spPr>
+                    <a:xfrm>
+                      <a:off x="0" y="0"/>
+                      <a:ext cx="2240027" cy="3037845"/>
+                    </a:xfrm>
+                    <a:prstGeom prst="rect">
+                      <a:avLst/>
+                    </a:prstGeom>
+                  </pic:spPr>
+                </pic:pic>
+              </a:graphicData>
+            </a:graphic>
+          </wp:inline>
+        </w:drawing>
+      </w:r>
+    </w:p>
+    <w:p>
+      <w:pPr>
+        <w:spacing w:before="240" w:after="240"/>
+        <w:ind w:left="851"/>
+        <w:rPr>
+          <w:b/>
+        </w:rPr>
+      </w:pPr>
+      <w:r>
+        <w:rPr>
+          <w:b/>
+        </w:rPr>
+        <w:t xml:space="preserve">Complejidad </w:t>
+      </w:r>
+      <w:proofErr w:type="spellStart"/>
+      <w:r>
+        <w:rPr>
+          <w:b/>
+        </w:rPr>
+        <w:t>ciclomética</w:t>
+      </w:r>
+      <w:proofErr w:type="spellEnd"/>
+      <w:r>
+        <w:rPr>
+          <w:b/>
+        </w:rPr>
+        <w:t xml:space="preserve"> de </w:t>
+      </w:r>
+      <w:proofErr w:type="spellStart"/>
+      <w:r>
+        <w:rPr>
+          <w:b/>
+        </w:rPr>
+        <w:t>McCabe</w:t>
+      </w:r>
+      <w:proofErr w:type="spellEnd"/>
+      <w:r>
+        <w:rPr>
+          <w:b/>
+        </w:rPr>
+        <w:t>:</w:t>
+      </w:r>
+    </w:p>
+    <w:p>
+      <w:pPr>
+        <w:spacing w:before="240" w:after="240"/>
+        <w:ind w:left="851"/>
+        <w:rPr>
+          <w:rFonts w:eastAsiaTheme="minorEastAsia"/>
+        </w:rPr>
+      </w:pPr>
+      <m:oMathPara>
+        <m:oMath>
+          <m:r>
+            <w:rPr>
+              <w:rFonts w:ascii="Cambria Math" w:hAnsi="Cambria Math"/>
+            </w:rPr>
+            <m:t>VG=a-n+2</m:t>
+          </m:r>
+        </m:oMath>
+      </m:oMathPara>
+    </w:p>
+    <w:p>
+      <w:pPr>
+        <w:spacing w:before="240" w:after="240"/>
+        <w:ind w:left="851"/>
+        <w:rPr>
+          <w:rFonts w:eastAsiaTheme="minorEastAsia"/>
+        </w:rPr>
+      </w:pPr>
+      <m:oMathPara>
+        <m:oMath>
+          <m:r>
+            <w:rPr>
+              <w:rFonts w:ascii="Cambria Math" w:hAnsi="Cambria Math"/>
+            </w:rPr>
+            <m:t>VG</m:t>
+          </m:r>
+          <m:r>
+            <w:rPr>
+              <w:rFonts w:ascii="Cambria Math" w:hAnsi="Cambria Math"/>
+            </w:rPr>
+            <m:t>=7</m:t>
+          </m:r>
+          <m:r>
+            <w:rPr>
+              <w:rFonts w:ascii="Cambria Math" w:hAnsi="Cambria Math"/>
+            </w:rPr>
+            <m:t>-</m:t>
+          </m:r>
+          <m:r>
+            <w:rPr>
+              <w:rFonts w:ascii="Cambria Math" w:hAnsi="Cambria Math"/>
+            </w:rPr>
+            <m:t>6</m:t>
+          </m:r>
+          <m:r>
+            <w:rPr>
+              <w:rFonts w:ascii="Cambria Math" w:hAnsi="Cambria Math"/>
+            </w:rPr>
+            <m:t>+2=</m:t>
+          </m:r>
+          <m:r>
+            <w:rPr>
+              <w:rFonts w:ascii="Cambria Math" w:hAnsi="Cambria Math"/>
+            </w:rPr>
+            <m:t>3</m:t>
+          </m:r>
+        </m:oMath>
+      </m:oMathPara>
+    </w:p>
+    <w:p>
+      <w:pPr>
+        <w:spacing w:before="240" w:after="240"/>
+        <w:ind w:left="851"/>
+        <w:rPr>
+          <w:rFonts w:eastAsiaTheme="minorEastAsia"/>
+        </w:rPr>
+      </w:pPr>
+      <w:r>
+        <w:rPr>
+          <w:rFonts w:eastAsiaTheme="minorEastAsia"/>
+        </w:rPr>
+        <w:t>Por lo tanto tendremos dos caminos, que observando el grafo deducimos será:</w:t>
+      </w:r>
+    </w:p>
+    <w:p>
+      <w:pPr>
+        <w:spacing w:before="240" w:after="240"/>
+        <w:ind w:left="851"/>
+        <w:rPr>
+          <w:rFonts w:eastAsiaTheme="minorEastAsia"/>
+        </w:rPr>
+      </w:pPr>
+      <w:r>
+        <w:rPr>
+          <w:rFonts w:eastAsiaTheme="minorEastAsia"/>
+        </w:rPr>
+        <w:t xml:space="preserve">Camino 1: 1 </w:t>
+      </w:r>
+      <w:r>
+        <w:rPr>
+          <w:rFonts w:eastAsiaTheme="minorEastAsia"/>
+        </w:rPr>
+        <w:t>-</w:t>
+      </w:r>
+      <w:r>
+        <w:rPr>
+          <w:rFonts w:eastAsiaTheme="minorEastAsia"/>
+        </w:rPr>
+        <w:t xml:space="preserve"> 2 </w:t>
+      </w:r>
+      <w:r>
+        <w:rPr>
+          <w:rFonts w:eastAsiaTheme="minorEastAsia"/>
+        </w:rPr>
+        <w:t>-</w:t>
+      </w:r>
+      <w:r>
+        <w:rPr>
+          <w:rFonts w:eastAsiaTheme="minorEastAsia"/>
+        </w:rPr>
+        <w:t xml:space="preserve"> 3</w:t>
+      </w:r>
+      <w:r>
+        <w:rPr>
+          <w:rFonts w:eastAsiaTheme="minorEastAsia"/>
+        </w:rPr>
+        <w:t xml:space="preserve"> - 4 - 5</w:t>
+      </w:r>
+    </w:p>
+    <w:p>
+      <w:pPr>
+        <w:spacing w:before="240" w:after="240"/>
+        <w:ind w:left="851"/>
+        <w:rPr>
+          <w:rFonts w:eastAsiaTheme="minorEastAsia"/>
+        </w:rPr>
+      </w:pPr>
+      <w:r>
+        <w:rPr>
+          <w:rFonts w:eastAsiaTheme="minorEastAsia"/>
+        </w:rPr>
+        <w:t xml:space="preserve">Camino 2: 1 </w:t>
+      </w:r>
+      <w:r>
+        <w:rPr>
+          <w:rFonts w:eastAsiaTheme="minorEastAsia"/>
+        </w:rPr>
+        <w:t>-</w:t>
+      </w:r>
+      <w:r>
+        <w:rPr>
+          <w:rFonts w:eastAsiaTheme="minorEastAsia"/>
+        </w:rPr>
+        <w:t xml:space="preserve"> </w:t>
+      </w:r>
+      <w:r>
+        <w:rPr>
+          <w:rFonts w:eastAsiaTheme="minorEastAsia"/>
+        </w:rPr>
+        <w:t>6</w:t>
+      </w:r>
+      <w:r>
+        <w:rPr>
+          <w:rFonts w:eastAsiaTheme="minorEastAsia"/>
+        </w:rPr>
+        <w:t xml:space="preserve"> </w:t>
+      </w:r>
+      <w:r>
+        <w:rPr>
+          <w:rFonts w:eastAsiaTheme="minorEastAsia"/>
+        </w:rPr>
+        <w:t>-</w:t>
+      </w:r>
+      <w:r>
+        <w:rPr>
+          <w:rFonts w:eastAsiaTheme="minorEastAsia"/>
+        </w:rPr>
+        <w:t xml:space="preserve"> 1 </w:t>
+      </w:r>
+      <w:r>
+        <w:rPr>
+          <w:rFonts w:eastAsiaTheme="minorEastAsia"/>
+        </w:rPr>
+        <w:t>-</w:t>
+      </w:r>
+      <w:r>
+        <w:rPr>
+          <w:rFonts w:eastAsiaTheme="minorEastAsia"/>
+        </w:rPr>
+        <w:t xml:space="preserve"> 2 </w:t>
+      </w:r>
+      <w:r>
+        <w:rPr>
+          <w:rFonts w:eastAsiaTheme="minorEastAsia"/>
+        </w:rPr>
+        <w:t>-</w:t>
+      </w:r>
+      <w:r>
+        <w:rPr>
+          <w:rFonts w:eastAsiaTheme="minorEastAsia"/>
+        </w:rPr>
+        <w:t xml:space="preserve"> 3</w:t>
+      </w:r>
+      <w:r>
+        <w:rPr>
+          <w:rFonts w:eastAsiaTheme="minorEastAsia"/>
+        </w:rPr>
+        <w:t xml:space="preserve"> - 4 - 5</w:t>
+      </w:r>
+    </w:p>
+    <w:p>
+      <w:pPr>
+        <w:spacing w:before="240" w:after="240"/>
+        <w:ind w:left="851"/>
+        <w:rPr>
+          <w:rFonts w:eastAsiaTheme="minorEastAsia"/>
+        </w:rPr>
+        <w:sectPr>
+          <w:headerReference w:type="default" r:id="rId31"/>
+          <w:footerReference w:type="default" r:id="rId32"/>
+          <w:pgSz w:w="11907" w:h="16840" w:code="9"/>
+          <w:pgMar w:top="1418" w:right="1275" w:bottom="1418" w:left="1276" w:header="709" w:footer="172" w:gutter="0"/>
+          <w:cols w:space="708"/>
+          <w:docGrid w:linePitch="360"/>
+        </w:sectPr>
+      </w:pPr>
+      <w:r>
+        <w:rPr>
+          <w:rFonts w:eastAsiaTheme="minorEastAsia"/>
+        </w:rPr>
+        <w:t>Camino 3</w:t>
+      </w:r>
+      <w:r>
+        <w:rPr>
+          <w:rFonts w:eastAsiaTheme="minorEastAsia"/>
+        </w:rPr>
+        <w:t xml:space="preserve">: 1 </w:t>
+      </w:r>
+      <w:r>
+        <w:rPr>
+          <w:rFonts w:eastAsiaTheme="minorEastAsia"/>
+        </w:rPr>
+        <w:t>-</w:t>
+      </w:r>
+      <w:r>
+        <w:rPr>
+          <w:rFonts w:eastAsiaTheme="minorEastAsia"/>
+        </w:rPr>
+        <w:t xml:space="preserve"> </w:t>
+      </w:r>
+      <w:r>
+        <w:rPr>
+          <w:rFonts w:eastAsiaTheme="minorEastAsia"/>
+        </w:rPr>
+        <w:t xml:space="preserve">2 - 3 - 6 - 1 - 2 - 3 - 4 - </w:t>
+      </w:r>
+    </w:p>
+    <w:p>
+      <w:pPr>
+        <w:pStyle w:val="Prrafodelista"/>
+        <w:numPr>
+          <w:ilvl w:val="0"/>
+          <w:numId w:val="3"/>
+        </w:numPr>
+        <w:spacing w:before="240" w:after="240" w:line="360" w:lineRule="auto"/>
+        <w:ind w:left="1134" w:hanging="283"/>
+        <w:contextualSpacing w:val="0"/>
+        <w:rPr>
+          <w:rFonts w:ascii="Times New Roman" w:hAnsi="Times New Roman" w:cs="Times New Roman"/>
+          <w:b/>
+          <w:sz w:val="24"/>
+          <w:szCs w:val="24"/>
+        </w:rPr>
+      </w:pPr>
+      <w:r>
+        <w:rPr>
+          <w:rFonts w:ascii="Times New Roman" w:hAnsi="Times New Roman" w:cs="Times New Roman"/>
+          <w:b/>
+          <w:sz w:val="24"/>
+          <w:szCs w:val="24"/>
+        </w:rPr>
+        <w:lastRenderedPageBreak/>
+        <w:t>Casos de Prueba</w:t>
+      </w:r>
+    </w:p>
+    <w:p>
+      <w:pPr>
+        <w:tabs>
+          <w:tab w:val="center" w:pos="7002"/>
+          <w:tab w:val="left" w:pos="9615"/>
+        </w:tabs>
+        <w:spacing w:line="240" w:lineRule="auto"/>
+        <w:rPr>
+          <w:b/>
+          <w:bCs/>
+        </w:rPr>
+      </w:pPr>
+      <w:r>
+        <w:rPr>
+          <w:b/>
+          <w:bCs/>
+        </w:rPr>
+        <w:tab/>
+        <w:t xml:space="preserve">Cuadro </w:t>
+      </w:r>
+      <w:proofErr w:type="spellStart"/>
+      <w:r>
+        <w:rPr>
+          <w:b/>
+          <w:bCs/>
+        </w:rPr>
+        <w:t>x.x</w:t>
+      </w:r>
+      <w:proofErr w:type="spellEnd"/>
+      <w:r>
+        <w:rPr>
+          <w:b/>
+          <w:bCs/>
+        </w:rPr>
+        <w:t xml:space="preserve">: Caso de Prueba – </w:t>
+      </w:r>
+      <w:r>
+        <w:rPr>
+          <w:b/>
+          <w:bCs/>
+        </w:rPr>
+        <w:t>Administrar ODF</w:t>
+      </w:r>
+    </w:p>
+    <w:tbl>
+      <w:tblPr>
+        <w:tblpPr w:leftFromText="141" w:rightFromText="141" w:horzAnchor="margin" w:tblpXSpec="center" w:tblpY="1169"/>
+        <w:tblW w:w="14210" w:type="dxa"/>
+        <w:tblBorders>
+          <w:top w:val="single" w:sz="4" w:space="0" w:color="C45911" w:themeColor="accent2" w:themeShade="BF"/>
+          <w:left w:val="single" w:sz="4" w:space="0" w:color="C45911" w:themeColor="accent2" w:themeShade="BF"/>
+          <w:bottom w:val="single" w:sz="4" w:space="0" w:color="C45911" w:themeColor="accent2" w:themeShade="BF"/>
+          <w:right w:val="single" w:sz="4" w:space="0" w:color="C45911" w:themeColor="accent2" w:themeShade="BF"/>
+          <w:insideH w:val="single" w:sz="4" w:space="0" w:color="C45911" w:themeColor="accent2" w:themeShade="BF"/>
+          <w:insideV w:val="single" w:sz="4" w:space="0" w:color="C45911" w:themeColor="accent2" w:themeShade="BF"/>
+        </w:tblBorders>
+        <w:tblLayout w:type="fixed"/>
+        <w:tblLook w:val="04A0" w:firstRow="1" w:lastRow="0" w:firstColumn="1" w:lastColumn="0" w:noHBand="0" w:noVBand="1"/>
+      </w:tblPr>
+      <w:tblGrid>
+        <w:gridCol w:w="534"/>
+        <w:gridCol w:w="1417"/>
+        <w:gridCol w:w="1701"/>
+        <w:gridCol w:w="1559"/>
+        <w:gridCol w:w="1701"/>
+        <w:gridCol w:w="851"/>
+        <w:gridCol w:w="1417"/>
+        <w:gridCol w:w="1843"/>
+        <w:gridCol w:w="1418"/>
+        <w:gridCol w:w="1769"/>
+      </w:tblGrid>
+      <w:tr>
+        <w:trPr>
+          <w:trHeight w:val="487"/>
+        </w:trPr>
+        <w:tc>
+          <w:tcPr>
+            <w:tcW w:w="534" w:type="dxa"/>
+            <w:tcBorders>
+              <w:bottom w:val="single" w:sz="4" w:space="0" w:color="C45911" w:themeColor="accent2" w:themeShade="BF"/>
+            </w:tcBorders>
+            <w:shd w:val="clear" w:color="auto" w:fill="C45911" w:themeFill="accent2" w:themeFillShade="BF"/>
+            <w:vAlign w:val="center"/>
+          </w:tcPr>
+          <w:p>
+            <w:pPr>
+              <w:pStyle w:val="Prrafodelista1"/>
+              <w:spacing w:before="200"/>
+              <w:ind w:left="0"/>
+              <w:jc w:val="center"/>
+              <w:rPr>
+                <w:rFonts w:ascii="Times New Roman" w:hAnsi="Times New Roman" w:cs="Times New Roman"/>
+                <w:b/>
+                <w:color w:val="FFFFFF" w:themeColor="background1"/>
+                <w:sz w:val="24"/>
+                <w:szCs w:val="24"/>
+              </w:rPr>
+            </w:pPr>
+            <w:r>
+              <w:rPr>
+                <w:rFonts w:ascii="Times New Roman" w:hAnsi="Times New Roman" w:cs="Times New Roman"/>
+                <w:b/>
+                <w:color w:val="FFFFFF" w:themeColor="background1"/>
+                <w:sz w:val="24"/>
+                <w:szCs w:val="24"/>
+              </w:rPr>
+              <w:t>Nª</w:t>
+            </w:r>
+          </w:p>
+        </w:tc>
+        <w:tc>
+          <w:tcPr>
+            <w:tcW w:w="1417" w:type="dxa"/>
+            <w:shd w:val="clear" w:color="auto" w:fill="C45911" w:themeFill="accent2" w:themeFillShade="BF"/>
+            <w:vAlign w:val="center"/>
+          </w:tcPr>
+          <w:p>
+            <w:pPr>
+              <w:pStyle w:val="Prrafodelista1"/>
+              <w:spacing w:before="200"/>
+              <w:ind w:left="0"/>
+              <w:jc w:val="center"/>
+              <w:rPr>
+                <w:rFonts w:ascii="Times New Roman" w:hAnsi="Times New Roman" w:cs="Times New Roman"/>
+                <w:b/>
+                <w:color w:val="FFFFFF" w:themeColor="background1"/>
+                <w:sz w:val="24"/>
+                <w:szCs w:val="24"/>
+              </w:rPr>
+            </w:pPr>
+            <w:r>
+              <w:rPr>
+                <w:rFonts w:ascii="Times New Roman" w:hAnsi="Times New Roman" w:cs="Times New Roman"/>
+                <w:b/>
+                <w:color w:val="FFFFFF" w:themeColor="background1"/>
+                <w:sz w:val="24"/>
+                <w:szCs w:val="24"/>
+              </w:rPr>
+              <w:t>Camino</w:t>
+            </w:r>
+          </w:p>
+        </w:tc>
+        <w:tc>
+          <w:tcPr>
+            <w:tcW w:w="1701" w:type="dxa"/>
+            <w:shd w:val="clear" w:color="auto" w:fill="C45911" w:themeFill="accent2" w:themeFillShade="BF"/>
+            <w:vAlign w:val="center"/>
+          </w:tcPr>
+          <w:p>
+            <w:pPr>
+              <w:pStyle w:val="Prrafodelista1"/>
+              <w:spacing w:before="200"/>
+              <w:ind w:left="0"/>
+              <w:jc w:val="center"/>
+              <w:rPr>
+                <w:rFonts w:ascii="Times New Roman" w:hAnsi="Times New Roman" w:cs="Times New Roman"/>
+                <w:b/>
+                <w:color w:val="FFFFFF" w:themeColor="background1"/>
+                <w:sz w:val="24"/>
+                <w:szCs w:val="24"/>
+              </w:rPr>
+            </w:pPr>
+            <w:r>
+              <w:rPr>
+                <w:rFonts w:ascii="Times New Roman" w:hAnsi="Times New Roman" w:cs="Times New Roman"/>
+                <w:b/>
+                <w:color w:val="FFFFFF" w:themeColor="background1"/>
+                <w:sz w:val="24"/>
+                <w:szCs w:val="24"/>
+              </w:rPr>
+              <w:t>Característica</w:t>
+            </w:r>
+          </w:p>
+        </w:tc>
+        <w:tc>
+          <w:tcPr>
+            <w:tcW w:w="1559" w:type="dxa"/>
+            <w:shd w:val="clear" w:color="auto" w:fill="C45911" w:themeFill="accent2" w:themeFillShade="BF"/>
+          </w:tcPr>
+          <w:p>
+            <w:pPr>
+              <w:pStyle w:val="Prrafodelista1"/>
+              <w:spacing w:before="200"/>
+              <w:ind w:left="0"/>
+              <w:jc w:val="center"/>
+              <w:rPr>
+                <w:rFonts w:ascii="Times New Roman" w:hAnsi="Times New Roman" w:cs="Times New Roman"/>
+                <w:b/>
+                <w:color w:val="FFFFFF" w:themeColor="background1"/>
+                <w:sz w:val="24"/>
+                <w:szCs w:val="24"/>
+              </w:rPr>
+            </w:pPr>
+            <w:r>
+              <w:rPr>
+                <w:rFonts w:ascii="Times New Roman" w:hAnsi="Times New Roman" w:cs="Times New Roman"/>
+                <w:b/>
+                <w:color w:val="FFFFFF" w:themeColor="background1"/>
+                <w:sz w:val="24"/>
+                <w:szCs w:val="24"/>
+              </w:rPr>
+              <w:t>Descripción</w:t>
+            </w:r>
+          </w:p>
+        </w:tc>
+        <w:tc>
+          <w:tcPr>
+            <w:tcW w:w="1701" w:type="dxa"/>
+            <w:shd w:val="clear" w:color="auto" w:fill="C45911" w:themeFill="accent2" w:themeFillShade="BF"/>
+          </w:tcPr>
+          <w:p>
+            <w:pPr>
+              <w:pStyle w:val="Prrafodelista1"/>
+              <w:spacing w:before="200"/>
+              <w:ind w:left="0"/>
+              <w:jc w:val="center"/>
+              <w:rPr>
+                <w:rFonts w:ascii="Times New Roman" w:hAnsi="Times New Roman" w:cs="Times New Roman"/>
+                <w:b/>
+                <w:color w:val="FFFFFF" w:themeColor="background1"/>
+                <w:sz w:val="24"/>
+                <w:szCs w:val="24"/>
+              </w:rPr>
+            </w:pPr>
+            <w:r>
+              <w:rPr>
+                <w:rFonts w:ascii="Times New Roman" w:hAnsi="Times New Roman" w:cs="Times New Roman"/>
+                <w:b/>
+                <w:color w:val="FFFFFF" w:themeColor="background1"/>
+                <w:sz w:val="24"/>
+                <w:szCs w:val="24"/>
+              </w:rPr>
+              <w:t>Observación</w:t>
+            </w:r>
+          </w:p>
+        </w:tc>
+        <w:tc>
+          <w:tcPr>
+            <w:tcW w:w="851" w:type="dxa"/>
+            <w:shd w:val="clear" w:color="auto" w:fill="C45911" w:themeFill="accent2" w:themeFillShade="BF"/>
+          </w:tcPr>
+          <w:p>
+            <w:pPr>
+              <w:pStyle w:val="Prrafodelista1"/>
+              <w:spacing w:before="200"/>
+              <w:ind w:left="0"/>
+              <w:jc w:val="center"/>
+              <w:rPr>
+                <w:rFonts w:ascii="Times New Roman" w:hAnsi="Times New Roman" w:cs="Times New Roman"/>
+                <w:b/>
+                <w:color w:val="FFFFFF" w:themeColor="background1"/>
+                <w:sz w:val="24"/>
+                <w:szCs w:val="24"/>
+              </w:rPr>
+            </w:pPr>
+            <w:r>
+              <w:rPr>
+                <w:rFonts w:ascii="Times New Roman" w:hAnsi="Times New Roman" w:cs="Times New Roman"/>
+                <w:b/>
+                <w:color w:val="FFFFFF" w:themeColor="background1"/>
+                <w:sz w:val="24"/>
+                <w:szCs w:val="24"/>
+              </w:rPr>
+              <w:t>Tipo</w:t>
+            </w:r>
+          </w:p>
+        </w:tc>
+        <w:tc>
+          <w:tcPr>
+            <w:tcW w:w="1417" w:type="dxa"/>
+            <w:shd w:val="clear" w:color="auto" w:fill="C45911" w:themeFill="accent2" w:themeFillShade="BF"/>
+          </w:tcPr>
+          <w:p>
+            <w:pPr>
+              <w:pStyle w:val="Prrafodelista1"/>
+              <w:spacing w:before="200"/>
+              <w:ind w:left="0"/>
+              <w:jc w:val="center"/>
+              <w:rPr>
+                <w:rFonts w:ascii="Times New Roman" w:hAnsi="Times New Roman" w:cs="Times New Roman"/>
+                <w:b/>
+                <w:color w:val="FFFFFF" w:themeColor="background1"/>
+                <w:sz w:val="24"/>
+                <w:szCs w:val="24"/>
+              </w:rPr>
+            </w:pPr>
+            <w:r>
+              <w:rPr>
+                <w:rFonts w:ascii="Times New Roman" w:hAnsi="Times New Roman" w:cs="Times New Roman"/>
+                <w:b/>
+                <w:color w:val="FFFFFF" w:themeColor="background1"/>
+                <w:sz w:val="24"/>
+                <w:szCs w:val="24"/>
+              </w:rPr>
+              <w:t>Intermedio</w:t>
+            </w:r>
+          </w:p>
+        </w:tc>
+        <w:tc>
+          <w:tcPr>
+            <w:tcW w:w="1843" w:type="dxa"/>
+            <w:shd w:val="clear" w:color="auto" w:fill="C45911" w:themeFill="accent2" w:themeFillShade="BF"/>
+          </w:tcPr>
+          <w:p>
+            <w:pPr>
+              <w:pStyle w:val="Prrafodelista1"/>
+              <w:spacing w:before="200"/>
+              <w:ind w:left="0"/>
+              <w:jc w:val="center"/>
+              <w:rPr>
+                <w:rFonts w:ascii="Times New Roman" w:hAnsi="Times New Roman" w:cs="Times New Roman"/>
+                <w:b/>
+                <w:color w:val="FFFFFF" w:themeColor="background1"/>
+                <w:sz w:val="24"/>
+                <w:szCs w:val="24"/>
+              </w:rPr>
+            </w:pPr>
+            <w:r>
+              <w:rPr>
+                <w:rFonts w:ascii="Times New Roman" w:hAnsi="Times New Roman" w:cs="Times New Roman"/>
+                <w:b/>
+                <w:color w:val="FFFFFF" w:themeColor="background1"/>
+                <w:sz w:val="24"/>
+                <w:szCs w:val="24"/>
+              </w:rPr>
+              <w:t>Equipo de Red</w:t>
+            </w:r>
+          </w:p>
+        </w:tc>
+        <w:tc>
+          <w:tcPr>
+            <w:tcW w:w="1418" w:type="dxa"/>
+            <w:shd w:val="clear" w:color="auto" w:fill="C45911" w:themeFill="accent2" w:themeFillShade="BF"/>
+          </w:tcPr>
+          <w:p>
+            <w:pPr>
+              <w:pStyle w:val="Prrafodelista1"/>
+              <w:spacing w:before="200"/>
+              <w:ind w:left="0"/>
+              <w:jc w:val="center"/>
+              <w:rPr>
+                <w:rFonts w:ascii="Times New Roman" w:hAnsi="Times New Roman" w:cs="Times New Roman"/>
+                <w:b/>
+                <w:color w:val="FFFFFF" w:themeColor="background1"/>
+                <w:sz w:val="24"/>
+                <w:szCs w:val="24"/>
+              </w:rPr>
+            </w:pPr>
+            <w:r>
+              <w:rPr>
+                <w:rFonts w:ascii="Times New Roman" w:hAnsi="Times New Roman" w:cs="Times New Roman"/>
+                <w:b/>
+                <w:color w:val="FFFFFF" w:themeColor="background1"/>
+                <w:sz w:val="24"/>
+                <w:szCs w:val="24"/>
+              </w:rPr>
+              <w:t>Ubicación</w:t>
+            </w:r>
+          </w:p>
+        </w:tc>
+        <w:tc>
+          <w:tcPr>
+            <w:tcW w:w="1769" w:type="dxa"/>
+            <w:shd w:val="clear" w:color="auto" w:fill="C45911" w:themeFill="accent2" w:themeFillShade="BF"/>
+          </w:tcPr>
+          <w:p>
+            <w:pPr>
+              <w:pStyle w:val="Prrafodelista1"/>
+              <w:spacing w:before="200"/>
+              <w:ind w:left="0"/>
+              <w:jc w:val="center"/>
+              <w:rPr>
+                <w:rFonts w:ascii="Times New Roman" w:hAnsi="Times New Roman" w:cs="Times New Roman"/>
+                <w:b/>
+                <w:color w:val="FFFFFF" w:themeColor="background1"/>
+                <w:sz w:val="24"/>
+                <w:szCs w:val="24"/>
+              </w:rPr>
+            </w:pPr>
+            <w:r>
+              <w:rPr>
+                <w:rFonts w:ascii="Times New Roman" w:hAnsi="Times New Roman" w:cs="Times New Roman"/>
+                <w:b/>
+                <w:color w:val="FFFFFF" w:themeColor="background1"/>
+                <w:sz w:val="24"/>
+                <w:szCs w:val="24"/>
+              </w:rPr>
+              <w:t>Resultado</w:t>
+            </w:r>
+          </w:p>
+        </w:tc>
+      </w:tr>
+      <w:tr>
+        <w:trPr>
+          <w:trHeight w:val="316"/>
+        </w:trPr>
+        <w:tc>
+          <w:tcPr>
+            <w:tcW w:w="534" w:type="dxa"/>
+            <w:vAlign w:val="center"/>
+          </w:tcPr>
+          <w:p>
+            <w:pPr>
+              <w:spacing w:before="40" w:after="40"/>
+              <w:jc w:val="center"/>
+              <w:rPr>
+                <w:b/>
+              </w:rPr>
+            </w:pPr>
+            <w:r>
+              <w:rPr>
+                <w:b/>
+              </w:rPr>
+              <w:t>C1</w:t>
+            </w:r>
+          </w:p>
+        </w:tc>
+        <w:tc>
+          <w:tcPr>
+            <w:tcW w:w="1417" w:type="dxa"/>
+            <w:vAlign w:val="center"/>
+          </w:tcPr>
+          <w:p>
+            <w:pPr>
+              <w:jc w:val="center"/>
+            </w:pPr>
+            <w:r>
+              <w:t>Camino 1</w:t>
+            </w:r>
+          </w:p>
+        </w:tc>
+        <w:tc>
+          <w:tcPr>
+            <w:tcW w:w="1701" w:type="dxa"/>
+            <w:vAlign w:val="center"/>
+          </w:tcPr>
+          <w:p>
+            <w:pPr>
+              <w:spacing w:before="40" w:after="40"/>
+              <w:jc w:val="center"/>
+            </w:pPr>
+            <w:r>
+              <w:t>$res = true</w:t>
+            </w:r>
+          </w:p>
+        </w:tc>
+        <w:tc>
+          <w:tcPr>
+            <w:tcW w:w="1559" w:type="dxa"/>
+            <w:vAlign w:val="center"/>
+          </w:tcPr>
+          <w:p>
+            <w:pPr>
+              <w:jc w:val="center"/>
+            </w:pPr>
+            <w:r>
+              <w:t>Conector</w:t>
+            </w:r>
+            <w:r>
+              <w:t xml:space="preserve"> 1</w:t>
+            </w:r>
+          </w:p>
+        </w:tc>
+        <w:tc>
+          <w:tcPr>
+            <w:tcW w:w="1701" w:type="dxa"/>
+            <w:vAlign w:val="center"/>
+          </w:tcPr>
+          <w:p>
+            <w:pPr>
+              <w:spacing w:before="40" w:after="40"/>
+              <w:jc w:val="center"/>
+            </w:pPr>
+            <w:r>
+              <w:t>(</w:t>
+            </w:r>
+            <w:proofErr w:type="spellStart"/>
+            <w:r>
+              <w:t>vacip</w:t>
+            </w:r>
+            <w:proofErr w:type="spellEnd"/>
+            <w:r>
+              <w:t>)</w:t>
+            </w:r>
+          </w:p>
+        </w:tc>
+        <w:tc>
+          <w:tcPr>
+            <w:tcW w:w="851" w:type="dxa"/>
+            <w:vAlign w:val="center"/>
+          </w:tcPr>
+          <w:p>
+            <w:pPr>
+              <w:spacing w:before="40" w:after="40"/>
+              <w:jc w:val="center"/>
+            </w:pPr>
+          </w:p>
+        </w:tc>
+        <w:tc>
+          <w:tcPr>
+            <w:tcW w:w="1417" w:type="dxa"/>
+            <w:vAlign w:val="center"/>
+          </w:tcPr>
+          <w:p>
+            <w:pPr>
+              <w:spacing w:before="40" w:after="40"/>
+              <w:jc w:val="center"/>
+            </w:pPr>
+          </w:p>
+        </w:tc>
+        <w:tc>
+          <w:tcPr>
+            <w:tcW w:w="1843" w:type="dxa"/>
+            <w:vAlign w:val="center"/>
+          </w:tcPr>
+          <w:p>
+            <w:pPr>
+              <w:spacing w:before="40" w:after="40"/>
+              <w:jc w:val="center"/>
+            </w:pPr>
+          </w:p>
+        </w:tc>
+        <w:tc>
+          <w:tcPr>
+            <w:tcW w:w="1418" w:type="dxa"/>
+            <w:vAlign w:val="center"/>
+          </w:tcPr>
+          <w:p>
+            <w:pPr>
+              <w:spacing w:before="40" w:after="40"/>
+              <w:jc w:val="center"/>
+            </w:pPr>
+          </w:p>
+        </w:tc>
+        <w:tc>
+          <w:tcPr>
+            <w:tcW w:w="1769" w:type="dxa"/>
+            <w:vAlign w:val="center"/>
+          </w:tcPr>
+          <w:p>
+            <w:pPr>
+              <w:jc w:val="center"/>
+            </w:pPr>
+            <w:bookmarkStart w:id="5" w:name="_GoBack"/>
+            <w:bookmarkEnd w:id="5"/>
+            <w:r>
+              <w:t>Éxito</w:t>
+            </w:r>
+          </w:p>
+        </w:tc>
+      </w:tr>
+      <w:tr>
+        <w:trPr>
+          <w:trHeight w:val="316"/>
+        </w:trPr>
+        <w:tc>
+          <w:tcPr>
+            <w:tcW w:w="534" w:type="dxa"/>
+            <w:vAlign w:val="center"/>
+          </w:tcPr>
+          <w:p>
+            <w:pPr>
+              <w:spacing w:before="40" w:after="40"/>
+              <w:jc w:val="center"/>
+              <w:rPr>
+                <w:b/>
+              </w:rPr>
+            </w:pPr>
+            <w:r>
+              <w:rPr>
+                <w:b/>
+              </w:rPr>
+              <w:t>C2</w:t>
+            </w:r>
+          </w:p>
+        </w:tc>
+        <w:tc>
+          <w:tcPr>
+            <w:tcW w:w="1417" w:type="dxa"/>
+            <w:vAlign w:val="center"/>
+          </w:tcPr>
+          <w:p>
+            <w:pPr>
+              <w:jc w:val="center"/>
+            </w:pPr>
+            <w:r>
+              <w:t>Camino 2</w:t>
+            </w:r>
+          </w:p>
+        </w:tc>
+        <w:tc>
+          <w:tcPr>
+            <w:tcW w:w="1701" w:type="dxa"/>
+            <w:vAlign w:val="center"/>
+          </w:tcPr>
+          <w:p>
+            <w:pPr>
+              <w:spacing w:before="40" w:after="40"/>
+              <w:jc w:val="center"/>
+            </w:pPr>
+            <w:r>
+              <w:t>$res = true</w:t>
+            </w:r>
+          </w:p>
+        </w:tc>
+        <w:tc>
+          <w:tcPr>
+            <w:tcW w:w="1559" w:type="dxa"/>
+            <w:vAlign w:val="center"/>
+          </w:tcPr>
+          <w:p>
+            <w:pPr>
+              <w:spacing w:before="40" w:after="40"/>
+              <w:jc w:val="center"/>
+            </w:pPr>
+            <w:r>
+              <w:t>Conector para</w:t>
+            </w:r>
+            <w:r>
+              <w:t xml:space="preserve"> Cable</w:t>
+            </w:r>
+          </w:p>
+        </w:tc>
+        <w:tc>
+          <w:tcPr>
+            <w:tcW w:w="1701" w:type="dxa"/>
+            <w:vAlign w:val="center"/>
+          </w:tcPr>
+          <w:p>
+            <w:pPr>
+              <w:spacing w:before="40" w:after="40"/>
+              <w:jc w:val="center"/>
+            </w:pPr>
+            <w:r>
+              <w:t>Cable</w:t>
+            </w:r>
+          </w:p>
+        </w:tc>
+        <w:tc>
+          <w:tcPr>
+            <w:tcW w:w="851" w:type="dxa"/>
+            <w:vAlign w:val="center"/>
+          </w:tcPr>
+          <w:p>
+            <w:pPr>
+              <w:spacing w:before="40" w:after="40"/>
+              <w:jc w:val="center"/>
+            </w:pPr>
+          </w:p>
+        </w:tc>
+        <w:tc>
+          <w:tcPr>
+            <w:tcW w:w="1417" w:type="dxa"/>
+            <w:vAlign w:val="center"/>
+          </w:tcPr>
+          <w:p>
+            <w:pPr>
+              <w:spacing w:before="40" w:after="40"/>
+              <w:jc w:val="center"/>
+            </w:pPr>
+          </w:p>
+        </w:tc>
+        <w:tc>
+          <w:tcPr>
+            <w:tcW w:w="1843" w:type="dxa"/>
+            <w:vAlign w:val="center"/>
+          </w:tcPr>
+          <w:p>
+            <w:pPr>
+              <w:spacing w:before="40" w:after="40"/>
+              <w:jc w:val="center"/>
+            </w:pPr>
+          </w:p>
+        </w:tc>
+        <w:tc>
+          <w:tcPr>
+            <w:tcW w:w="1418" w:type="dxa"/>
+            <w:vAlign w:val="center"/>
+          </w:tcPr>
+          <w:p>
+            <w:pPr>
+              <w:spacing w:before="40" w:after="40"/>
+              <w:jc w:val="center"/>
+            </w:pPr>
+          </w:p>
+        </w:tc>
+        <w:tc>
+          <w:tcPr>
+            <w:tcW w:w="1769" w:type="dxa"/>
+            <w:vAlign w:val="center"/>
+          </w:tcPr>
+          <w:p>
+            <w:pPr>
+              <w:spacing w:before="40" w:after="40"/>
+              <w:jc w:val="center"/>
+            </w:pPr>
+            <w:r>
+              <w:t>Éxito</w:t>
+            </w:r>
+          </w:p>
+        </w:tc>
+      </w:tr>
+      <w:tr>
+        <w:trPr>
+          <w:trHeight w:val="316"/>
+        </w:trPr>
+        <w:tc>
+          <w:tcPr>
+            <w:tcW w:w="534" w:type="dxa"/>
+            <w:vAlign w:val="center"/>
+          </w:tcPr>
+          <w:p>
+            <w:pPr>
+              <w:spacing w:before="40" w:after="40"/>
+              <w:jc w:val="center"/>
+              <w:rPr>
+                <w:b/>
+              </w:rPr>
+            </w:pPr>
+            <w:r>
+              <w:rPr>
+                <w:b/>
+              </w:rPr>
+              <w:t>C3</w:t>
+            </w:r>
+          </w:p>
+        </w:tc>
+        <w:tc>
+          <w:tcPr>
+            <w:tcW w:w="1417" w:type="dxa"/>
+            <w:vAlign w:val="center"/>
+          </w:tcPr>
+          <w:p>
+            <w:pPr>
+              <w:jc w:val="center"/>
+            </w:pPr>
+            <w:r>
+              <w:t>Camino 3</w:t>
+            </w:r>
+          </w:p>
+        </w:tc>
+        <w:tc>
+          <w:tcPr>
+            <w:tcW w:w="1701" w:type="dxa"/>
+            <w:vAlign w:val="center"/>
+          </w:tcPr>
+          <w:p>
+            <w:pPr>
+              <w:spacing w:before="40" w:after="40"/>
+              <w:jc w:val="center"/>
+            </w:pPr>
+            <w:r>
+              <w:t>$res = true</w:t>
+            </w:r>
+          </w:p>
+        </w:tc>
+        <w:tc>
+          <w:tcPr>
+            <w:tcW w:w="1559" w:type="dxa"/>
+            <w:vAlign w:val="center"/>
+          </w:tcPr>
+          <w:p>
+            <w:pPr>
+              <w:spacing w:before="40" w:after="40"/>
+              <w:jc w:val="center"/>
+            </w:pPr>
+          </w:p>
+        </w:tc>
+        <w:tc>
+          <w:tcPr>
+            <w:tcW w:w="1701" w:type="dxa"/>
+            <w:vAlign w:val="center"/>
+          </w:tcPr>
+          <w:p>
+            <w:pPr>
+              <w:spacing w:before="40" w:after="40"/>
+              <w:jc w:val="center"/>
+            </w:pPr>
+          </w:p>
+        </w:tc>
+        <w:tc>
+          <w:tcPr>
+            <w:tcW w:w="851" w:type="dxa"/>
+            <w:vAlign w:val="center"/>
+          </w:tcPr>
+          <w:p>
+            <w:pPr>
+              <w:spacing w:before="40" w:after="40"/>
+              <w:jc w:val="center"/>
+            </w:pPr>
+          </w:p>
+        </w:tc>
+        <w:tc>
+          <w:tcPr>
+            <w:tcW w:w="1417" w:type="dxa"/>
+            <w:vAlign w:val="center"/>
+          </w:tcPr>
+          <w:p>
+            <w:pPr>
+              <w:spacing w:before="40" w:after="40"/>
+              <w:jc w:val="center"/>
+            </w:pPr>
+          </w:p>
+        </w:tc>
+        <w:tc>
+          <w:tcPr>
+            <w:tcW w:w="1843" w:type="dxa"/>
+            <w:vAlign w:val="center"/>
+          </w:tcPr>
+          <w:p>
+            <w:pPr>
+              <w:spacing w:before="40" w:after="40"/>
+              <w:jc w:val="center"/>
+            </w:pPr>
+          </w:p>
+        </w:tc>
+        <w:tc>
+          <w:tcPr>
+            <w:tcW w:w="1418" w:type="dxa"/>
+            <w:vAlign w:val="center"/>
+          </w:tcPr>
+          <w:p>
+            <w:pPr>
+              <w:spacing w:before="40" w:after="40"/>
+              <w:jc w:val="center"/>
+            </w:pPr>
+          </w:p>
+        </w:tc>
+        <w:tc>
+          <w:tcPr>
+            <w:tcW w:w="1769" w:type="dxa"/>
+            <w:vAlign w:val="center"/>
+          </w:tcPr>
+          <w:p>
+            <w:pPr>
+              <w:spacing w:before="40" w:after="40"/>
+              <w:jc w:val="center"/>
+            </w:pPr>
+          </w:p>
+        </w:tc>
+      </w:tr>
+    </w:tbl>
+    <w:p>
+      <w:pPr>
+        <w:spacing w:before="240" w:after="240" w:line="360" w:lineRule="auto"/>
+      </w:pPr>
+    </w:p>
     <w:sectPr>
-      <w:pgSz w:w="12240" w:h="15840"/>
-      <w:pgMar w:top="1418" w:right="1701" w:bottom="1418" w:left="1701" w:header="709" w:footer="709" w:gutter="0"/>
+      <w:pgSz w:w="15840" w:h="12240" w:orient="landscape"/>
+      <w:pgMar w:top="1701" w:right="1418" w:bottom="1701" w:left="1418" w:header="709" w:footer="709" w:gutter="0"/>
       <w:cols w:space="708"/>
       <w:docGrid w:linePitch="360"/>
     </w:sectPr>
@@ -12315,7 +14894,7 @@
               <w:b/>
               <w:noProof/>
             </w:rPr>
-            <w:t>17</w:t>
+            <w:t>16</w:t>
           </w:r>
           <w:r>
             <w:rPr>
@@ -12328,6 +14907,122 @@
       <w:tc>
         <w:tcPr>
           <w:tcW w:w="6062" w:type="dxa"/>
+          <w:vAlign w:val="center"/>
+        </w:tcPr>
+        <w:p>
+          <w:pPr>
+            <w:pStyle w:val="Encabezado"/>
+            <w:jc w:val="right"/>
+            <w:rPr>
+              <w:b/>
+              <w:sz w:val="20"/>
+              <w:szCs w:val="20"/>
+            </w:rPr>
+          </w:pPr>
+        </w:p>
+      </w:tc>
+    </w:tr>
+  </w:tbl>
+  <w:p>
+    <w:pPr>
+      <w:pStyle w:val="Piedepgina"/>
+    </w:pPr>
+  </w:p>
+</w:ftr>
+</file>
+
+<file path=word/footer6.xml><?xml version="1.0" encoding="utf-8"?>
+<w:ftr xmlns:wpc="http://schemas.microsoft.com/office/word/2010/wordprocessingCanvas" xmlns:mc="http://schemas.openxmlformats.org/markup-compatibility/2006" xmlns:o="urn:schemas-microsoft-com:office:office" xmlns:r="http://schemas.openxmlformats.org/officeDocument/2006/relationships" xmlns:m="http://schemas.openxmlformats.org/officeDocument/2006/math" xmlns:v="urn:schemas-microsoft-com:vml" xmlns:wp14="http://schemas.microsoft.com/office/word/2010/wordprocessingDrawing" xmlns:wp="http://schemas.openxmlformats.org/drawingml/2006/wordprocessingDrawing" xmlns:w10="urn:schemas-microsoft-com:office:word" xmlns:w="http://schemas.openxmlformats.org/wordprocessingml/2006/main" xmlns:w14="http://schemas.microsoft.com/office/word/2010/wordml" xmlns:w15="http://schemas.microsoft.com/office/word/2012/wordml" xmlns:wpg="http://schemas.microsoft.com/office/word/2010/wordprocessingGroup" xmlns:wpi="http://schemas.microsoft.com/office/word/2010/wordprocessingInk" xmlns:wne="http://schemas.microsoft.com/office/word/2006/wordml" xmlns:wps="http://schemas.microsoft.com/office/word/2010/wordprocessingShape" mc:Ignorable="w14 w15 wp14">
+  <w:tbl>
+    <w:tblPr>
+      <w:tblStyle w:val="Tablaconcuadrcula"/>
+      <w:tblW w:w="0" w:type="auto"/>
+      <w:tblBorders>
+        <w:top w:val="none" w:sz="0" w:space="0" w:color="auto"/>
+        <w:left w:val="none" w:sz="0" w:space="0" w:color="auto"/>
+        <w:bottom w:val="none" w:sz="0" w:space="0" w:color="auto"/>
+        <w:right w:val="none" w:sz="0" w:space="0" w:color="auto"/>
+        <w:insideH w:val="none" w:sz="0" w:space="0" w:color="auto"/>
+        <w:insideV w:val="none" w:sz="0" w:space="0" w:color="auto"/>
+      </w:tblBorders>
+      <w:tblCellMar>
+        <w:top w:w="57" w:type="dxa"/>
+      </w:tblCellMar>
+      <w:tblLook w:val="04A0" w:firstRow="1" w:lastRow="0" w:firstColumn="1" w:lastColumn="0" w:noHBand="0" w:noVBand="1"/>
+    </w:tblPr>
+    <w:tblGrid>
+      <w:gridCol w:w="4219"/>
+      <w:gridCol w:w="709"/>
+      <w:gridCol w:w="3717"/>
+    </w:tblGrid>
+    <w:tr>
+      <w:tc>
+        <w:tcPr>
+          <w:tcW w:w="4219" w:type="dxa"/>
+        </w:tcPr>
+        <w:p>
+          <w:pPr>
+            <w:pStyle w:val="Sinespaciado"/>
+            <w:ind w:right="-108"/>
+            <w:jc w:val="center"/>
+            <w:rPr>
+              <w:rFonts w:ascii="Times New Roman" w:eastAsiaTheme="majorEastAsia" w:hAnsi="Times New Roman"/>
+              <w:color w:val="2E74B5" w:themeColor="accent1" w:themeShade="BF"/>
+              <w:sz w:val="16"/>
+              <w:szCs w:val="16"/>
+            </w:rPr>
+          </w:pPr>
+        </w:p>
+      </w:tc>
+      <w:tc>
+        <w:tcPr>
+          <w:tcW w:w="709" w:type="dxa"/>
+          <w:vAlign w:val="center"/>
+        </w:tcPr>
+        <w:p>
+          <w:pPr>
+            <w:pStyle w:val="Piedepgina"/>
+            <w:jc w:val="center"/>
+            <w:rPr>
+              <w:b/>
+            </w:rPr>
+          </w:pPr>
+          <w:r>
+            <w:rPr>
+              <w:b/>
+            </w:rPr>
+            <w:fldChar w:fldCharType="begin"/>
+          </w:r>
+          <w:r>
+            <w:rPr>
+              <w:b/>
+            </w:rPr>
+            <w:instrText xml:space="preserve"> PAGE   \* MERGEFORMAT </w:instrText>
+          </w:r>
+          <w:r>
+            <w:rPr>
+              <w:b/>
+            </w:rPr>
+            <w:fldChar w:fldCharType="separate"/>
+          </w:r>
+          <w:r>
+            <w:rPr>
+              <w:b/>
+              <w:noProof/>
+            </w:rPr>
+            <w:t>18</w:t>
+          </w:r>
+          <w:r>
+            <w:rPr>
+              <w:b/>
+            </w:rPr>
+            <w:fldChar w:fldCharType="end"/>
+          </w:r>
+        </w:p>
+      </w:tc>
+      <w:tc>
+        <w:tcPr>
+          <w:tcW w:w="3717" w:type="dxa"/>
           <w:vAlign w:val="center"/>
         </w:tcPr>
         <w:p>
@@ -12418,6 +15113,16 @@
 </file>
 
 <file path=word/header5.xml><?xml version="1.0" encoding="utf-8"?>
+<w:hdr xmlns:wpc="http://schemas.microsoft.com/office/word/2010/wordprocessingCanvas" xmlns:mc="http://schemas.openxmlformats.org/markup-compatibility/2006" xmlns:o="urn:schemas-microsoft-com:office:office" xmlns:r="http://schemas.openxmlformats.org/officeDocument/2006/relationships" xmlns:m="http://schemas.openxmlformats.org/officeDocument/2006/math" xmlns:v="urn:schemas-microsoft-com:vml" xmlns:wp14="http://schemas.microsoft.com/office/word/2010/wordprocessingDrawing" xmlns:wp="http://schemas.openxmlformats.org/drawingml/2006/wordprocessingDrawing" xmlns:w10="urn:schemas-microsoft-com:office:word" xmlns:w="http://schemas.openxmlformats.org/wordprocessingml/2006/main" xmlns:w14="http://schemas.microsoft.com/office/word/2010/wordml" xmlns:w15="http://schemas.microsoft.com/office/word/2012/wordml" xmlns:wpg="http://schemas.microsoft.com/office/word/2010/wordprocessingGroup" xmlns:wpi="http://schemas.microsoft.com/office/word/2010/wordprocessingInk" xmlns:wne="http://schemas.microsoft.com/office/word/2006/wordml" xmlns:wps="http://schemas.microsoft.com/office/word/2010/wordprocessingShape" mc:Ignorable="w14 w15 wp14">
+  <w:p>
+    <w:pPr>
+      <w:pStyle w:val="Encabezado"/>
+    </w:pPr>
+  </w:p>
+</w:hdr>
+</file>
+
+<file path=word/header6.xml><?xml version="1.0" encoding="utf-8"?>
 <w:hdr xmlns:wpc="http://schemas.microsoft.com/office/word/2010/wordprocessingCanvas" xmlns:mc="http://schemas.openxmlformats.org/markup-compatibility/2006" xmlns:o="urn:schemas-microsoft-com:office:office" xmlns:r="http://schemas.openxmlformats.org/officeDocument/2006/relationships" xmlns:m="http://schemas.openxmlformats.org/officeDocument/2006/math" xmlns:v="urn:schemas-microsoft-com:vml" xmlns:wp14="http://schemas.microsoft.com/office/word/2010/wordprocessingDrawing" xmlns:wp="http://schemas.openxmlformats.org/drawingml/2006/wordprocessingDrawing" xmlns:w10="urn:schemas-microsoft-com:office:word" xmlns:w="http://schemas.openxmlformats.org/wordprocessingml/2006/main" xmlns:w14="http://schemas.microsoft.com/office/word/2010/wordml" xmlns:w15="http://schemas.microsoft.com/office/word/2012/wordml" xmlns:wpg="http://schemas.microsoft.com/office/word/2010/wordprocessingGroup" xmlns:wpi="http://schemas.microsoft.com/office/word/2010/wordprocessingInk" xmlns:wne="http://schemas.microsoft.com/office/word/2006/wordml" xmlns:wps="http://schemas.microsoft.com/office/word/2010/wordprocessingShape" mc:Ignorable="w14 w15 wp14">
   <w:p>
     <w:pPr>
@@ -13974,7 +16679,7 @@
 </file>
 
 <file path=customXml/itemProps1.xml><?xml version="1.0" encoding="utf-8"?>
-<ds:datastoreItem xmlns:ds="http://schemas.openxmlformats.org/officeDocument/2006/customXml" ds:itemID="{D31F4171-D1C1-4278-930C-EF28413D6258}">
+<ds:datastoreItem xmlns:ds="http://schemas.openxmlformats.org/officeDocument/2006/customXml" ds:itemID="{B77A21FF-40F4-4D57-BDBE-D4F5EFC849E0}">
   <ds:schemaRefs>
     <ds:schemaRef ds:uri="http://schemas.openxmlformats.org/officeDocument/2006/bibliography"/>
   </ds:schemaRefs>

</xml_diff>

<commit_message>
Terminado las cajas blancas
</commit_message>
<xml_diff>
--- a/documentacion/doc.docx
+++ b/documentacion/doc.docx
@@ -1,10 +1,10 @@
 
 <file path=word/document.xml><?xml version="1.0" encoding="utf-8"?>
-<w:document xmlns:wpc="http://schemas.microsoft.com/office/word/2010/wordprocessingCanvas" xmlns:mc="http://schemas.openxmlformats.org/markup-compatibility/2006" xmlns:o="urn:schemas-microsoft-com:office:office" xmlns:r="http://schemas.openxmlformats.org/officeDocument/2006/relationships" xmlns:m="http://schemas.openxmlformats.org/officeDocument/2006/math" xmlns:v="urn:schemas-microsoft-com:vml" xmlns:wp14="http://schemas.microsoft.com/office/word/2010/wordprocessingDrawing" xmlns:wp="http://schemas.openxmlformats.org/drawingml/2006/wordprocessingDrawing" xmlns:w10="urn:schemas-microsoft-com:office:word" xmlns:w="http://schemas.openxmlformats.org/wordprocessingml/2006/main" xmlns:w14="http://schemas.microsoft.com/office/word/2010/wordml" xmlns:w15="http://schemas.microsoft.com/office/word/2012/wordml" xmlns:wpg="http://schemas.microsoft.com/office/word/2010/wordprocessingGroup" xmlns:wpi="http://schemas.microsoft.com/office/word/2010/wordprocessingInk" xmlns:wne="http://schemas.microsoft.com/office/word/2006/wordml" xmlns:wps="http://schemas.microsoft.com/office/word/2010/wordprocessingShape" mc:Ignorable="w14 w15 wp14">
+<w:document xmlns:wpc="http://schemas.microsoft.com/office/word/2010/wordprocessingCanvas" xmlns:mo="http://schemas.microsoft.com/office/mac/office/2008/main" xmlns:mc="http://schemas.openxmlformats.org/markup-compatibility/2006" xmlns:mv="urn:schemas-microsoft-com:mac:vml" xmlns:o="urn:schemas-microsoft-com:office:office" xmlns:r="http://schemas.openxmlformats.org/officeDocument/2006/relationships" xmlns:m="http://schemas.openxmlformats.org/officeDocument/2006/math" xmlns:v="urn:schemas-microsoft-com:vml" xmlns:wp14="http://schemas.microsoft.com/office/word/2010/wordprocessingDrawing" xmlns:wp="http://schemas.openxmlformats.org/drawingml/2006/wordprocessingDrawing" xmlns:w10="urn:schemas-microsoft-com:office:word" xmlns:w="http://schemas.openxmlformats.org/wordprocessingml/2006/main" xmlns:w14="http://schemas.microsoft.com/office/word/2010/wordml" xmlns:wpg="http://schemas.microsoft.com/office/word/2010/wordprocessingGroup" xmlns:wpi="http://schemas.microsoft.com/office/word/2010/wordprocessingInk" xmlns:wne="http://schemas.microsoft.com/office/word/2006/wordml" xmlns:wps="http://schemas.microsoft.com/office/word/2010/wordprocessingShape" mc:Ignorable="w14 wp14">
   <w:body>
     <w:p>
       <w:pPr>
-        <w:pStyle w:val="Ttulo3"/>
+        <w:pStyle w:val="Heading3"/>
         <w:numPr>
           <w:ilvl w:val="1"/>
           <w:numId w:val="1"/>
@@ -215,10 +215,10 @@
       <w:r>
         <w:rPr>
           <w:noProof/>
-          <w:lang w:eastAsia="es-PE"/>
+          <w:lang w:val="en-US"/>
         </w:rPr>
         <w:drawing>
-          <wp:inline distT="0" distB="0" distL="0" distR="0" wp14:anchorId="20519FDB" wp14:editId="36BED45E">
+          <wp:inline distT="0" distB="0" distL="0" distR="0" wp14:anchorId="75F536E1" wp14:editId="5B4756B0">
             <wp:extent cx="5314950" cy="3733643"/>
             <wp:effectExtent l="0" t="0" r="0" b="635"/>
             <wp:docPr id="1" name="Imagen 1"/>
@@ -233,7 +233,7 @@
                     <pic:cNvPicPr/>
                   </pic:nvPicPr>
                   <pic:blipFill rotWithShape="1">
-                    <a:blip r:embed="rId8"/>
+                    <a:blip r:embed="rId9"/>
                     <a:srcRect l="25628" t="28551" r="33300" b="20357"/>
                     <a:stretch/>
                   </pic:blipFill>
@@ -249,7 +249,7 @@
                       <a:noFill/>
                     </a:ln>
                     <a:extLst>
-                      <a:ext uri="{53640926-AAD7-44D8-BBD7-CCE9431645EC}">
+                      <a:ext uri="{53640926-AAD7-44d8-BBD7-CCE9431645EC}">
                         <a14:shadowObscured xmlns:a14="http://schemas.microsoft.com/office/drawing/2010/main"/>
                       </a:ext>
                     </a:extLst>
@@ -276,10 +276,10 @@
       <w:r>
         <w:rPr>
           <w:noProof/>
-          <w:lang w:eastAsia="es-PE"/>
+          <w:lang w:val="en-US"/>
         </w:rPr>
         <w:drawing>
-          <wp:inline distT="0" distB="0" distL="0" distR="0" wp14:anchorId="6CDACB4D" wp14:editId="4FD3177D">
+          <wp:inline distT="0" distB="0" distL="0" distR="0" wp14:anchorId="5AD58F01" wp14:editId="4DDBF6E0">
             <wp:extent cx="5630949" cy="3390900"/>
             <wp:effectExtent l="0" t="0" r="8255" b="0"/>
             <wp:docPr id="2" name="Imagen 2"/>
@@ -294,7 +294,7 @@
                     <pic:cNvPicPr/>
                   </pic:nvPicPr>
                   <pic:blipFill rotWithShape="1">
-                    <a:blip r:embed="rId9"/>
+                    <a:blip r:embed="rId10"/>
                     <a:srcRect l="23252" t="24096" r="30244" b="23589"/>
                     <a:stretch/>
                   </pic:blipFill>
@@ -310,7 +310,7 @@
                       <a:noFill/>
                     </a:ln>
                     <a:extLst>
-                      <a:ext uri="{53640926-AAD7-44D8-BBD7-CCE9431645EC}">
+                      <a:ext uri="{53640926-AAD7-44d8-BBD7-CCE9431645EC}">
                         <a14:shadowObscured xmlns:a14="http://schemas.microsoft.com/office/drawing/2010/main"/>
                       </a:ext>
                     </a:extLst>
@@ -331,10 +331,10 @@
       <w:r>
         <w:rPr>
           <w:noProof/>
-          <w:lang w:eastAsia="es-PE"/>
+          <w:lang w:val="en-US"/>
         </w:rPr>
         <w:drawing>
-          <wp:inline distT="0" distB="0" distL="0" distR="0" wp14:anchorId="60103030" wp14:editId="0600A1F3">
+          <wp:inline distT="0" distB="0" distL="0" distR="0" wp14:anchorId="0A9ABD3B" wp14:editId="6D5A2958">
             <wp:extent cx="5105400" cy="3675888"/>
             <wp:effectExtent l="0" t="0" r="0" b="1270"/>
             <wp:docPr id="4" name="Imagen 4"/>
@@ -349,7 +349,7 @@
                     <pic:cNvPicPr/>
                   </pic:nvPicPr>
                   <pic:blipFill rotWithShape="1">
-                    <a:blip r:embed="rId10"/>
+                    <a:blip r:embed="rId11"/>
                     <a:srcRect l="19864" t="15929" r="54669" b="49664"/>
                     <a:stretch/>
                   </pic:blipFill>
@@ -365,7 +365,7 @@
                       <a:noFill/>
                     </a:ln>
                     <a:extLst>
-                      <a:ext uri="{53640926-AAD7-44D8-BBD7-CCE9431645EC}">
+                      <a:ext uri="{53640926-AAD7-44d8-BBD7-CCE9431645EC}">
                         <a14:shadowObscured xmlns:a14="http://schemas.microsoft.com/office/drawing/2010/main"/>
                       </a:ext>
                     </a:extLst>
@@ -391,10 +391,10 @@
       <w:r>
         <w:rPr>
           <w:noProof/>
-          <w:lang w:eastAsia="es-PE"/>
+          <w:lang w:val="en-US"/>
         </w:rPr>
         <w:drawing>
-          <wp:inline distT="0" distB="0" distL="0" distR="0" wp14:anchorId="1849DD89" wp14:editId="63DE1887">
+          <wp:inline distT="0" distB="0" distL="0" distR="0" wp14:anchorId="36F0F58D" wp14:editId="5509014E">
             <wp:extent cx="5629275" cy="3825723"/>
             <wp:effectExtent l="0" t="0" r="0" b="3810"/>
             <wp:docPr id="3" name="Imagen 3"/>
@@ -409,7 +409,7 @@
                     <pic:cNvPicPr/>
                   </pic:nvPicPr>
                   <pic:blipFill rotWithShape="1">
-                    <a:blip r:embed="rId11"/>
+                    <a:blip r:embed="rId12"/>
                     <a:srcRect l="20034" t="15292" r="44991" b="40107"/>
                     <a:stretch/>
                   </pic:blipFill>
@@ -425,7 +425,7 @@
                       <a:noFill/>
                     </a:ln>
                     <a:extLst>
-                      <a:ext uri="{53640926-AAD7-44D8-BBD7-CCE9431645EC}">
+                      <a:ext uri="{53640926-AAD7-44d8-BBD7-CCE9431645EC}">
                         <a14:shadowObscured xmlns:a14="http://schemas.microsoft.com/office/drawing/2010/main"/>
                       </a:ext>
                     </a:extLst>
@@ -460,10 +460,10 @@
       <w:r>
         <w:rPr>
           <w:noProof/>
-          <w:lang w:eastAsia="es-PE"/>
+          <w:lang w:val="en-US"/>
         </w:rPr>
         <w:drawing>
-          <wp:inline distT="0" distB="0" distL="0" distR="0" wp14:anchorId="66D91838" wp14:editId="0AC9C73A">
+          <wp:inline distT="0" distB="0" distL="0" distR="0" wp14:anchorId="5583FA6E" wp14:editId="432B39C8">
             <wp:extent cx="7356914" cy="5276850"/>
             <wp:effectExtent l="0" t="0" r="0" b="0"/>
             <wp:docPr id="12" name="Imagen 12"/>
@@ -478,7 +478,7 @@
                     <pic:cNvPicPr/>
                   </pic:nvPicPr>
                   <pic:blipFill rotWithShape="1">
-                    <a:blip r:embed="rId12"/>
+                    <a:blip r:embed="rId13"/>
                     <a:srcRect l="12483" t="11054" r="34011" b="20688"/>
                     <a:stretch/>
                   </pic:blipFill>
@@ -494,7 +494,7 @@
                       <a:noFill/>
                     </a:ln>
                     <a:extLst>
-                      <a:ext uri="{53640926-AAD7-44D8-BBD7-CCE9431645EC}">
+                      <a:ext uri="{53640926-AAD7-44d8-BBD7-CCE9431645EC}">
                         <a14:shadowObscured xmlns:a14="http://schemas.microsoft.com/office/drawing/2010/main"/>
                       </a:ext>
                     </a:extLst>
@@ -516,10 +516,10 @@
       <w:r>
         <w:rPr>
           <w:noProof/>
-          <w:lang w:eastAsia="es-PE"/>
+          <w:lang w:val="en-US"/>
         </w:rPr>
         <w:drawing>
-          <wp:inline distT="0" distB="0" distL="0" distR="0" wp14:anchorId="7D1F367A" wp14:editId="5027B4CA">
+          <wp:inline distT="0" distB="0" distL="0" distR="0" wp14:anchorId="6C54961B" wp14:editId="040F6B98">
             <wp:extent cx="8167491" cy="5000625"/>
             <wp:effectExtent l="0" t="0" r="5080" b="0"/>
             <wp:docPr id="11" name="Imagen 11"/>
@@ -534,7 +534,7 @@
                     <pic:cNvPicPr/>
                   </pic:nvPicPr>
                   <pic:blipFill rotWithShape="1">
-                    <a:blip r:embed="rId13"/>
+                    <a:blip r:embed="rId14"/>
                     <a:srcRect l="12740" t="9764" r="19657" b="16617"/>
                     <a:stretch/>
                   </pic:blipFill>
@@ -550,7 +550,7 @@
                       <a:noFill/>
                     </a:ln>
                     <a:extLst>
-                      <a:ext uri="{53640926-AAD7-44D8-BBD7-CCE9431645EC}">
+                      <a:ext uri="{53640926-AAD7-44d8-BBD7-CCE9431645EC}">
                         <a14:shadowObscured xmlns:a14="http://schemas.microsoft.com/office/drawing/2010/main"/>
                       </a:ext>
                     </a:extLst>
@@ -592,10 +592,10 @@
       <w:r>
         <w:rPr>
           <w:noProof/>
-          <w:lang w:eastAsia="es-PE"/>
+          <w:lang w:val="en-US"/>
         </w:rPr>
         <w:drawing>
-          <wp:inline distT="0" distB="0" distL="0" distR="0">
+          <wp:inline distT="0" distB="0" distL="0" distR="0" wp14:anchorId="5E9F5B57" wp14:editId="2280107E">
             <wp:extent cx="6057905" cy="7422078"/>
             <wp:effectExtent l="0" t="0" r="0" b="7620"/>
             <wp:docPr id="8" name="Imagen 8" descr="D:\Documentos\Desktop\bd sis.png"/>
@@ -612,7 +612,7 @@
                     </pic:cNvPicPr>
                   </pic:nvPicPr>
                   <pic:blipFill>
-                    <a:blip r:embed="rId14">
+                    <a:blip r:embed="rId15">
                       <a:extLst>
                         <a:ext uri="{28A0092B-C50C-407E-A947-70E740481C1C}">
                           <a14:useLocalDpi xmlns:a14="http://schemas.microsoft.com/office/drawing/2010/main" val="0"/>
@@ -657,10 +657,10 @@
       <w:r>
         <w:rPr>
           <w:noProof/>
-          <w:lang w:eastAsia="es-PE"/>
+          <w:lang w:val="en-US"/>
         </w:rPr>
         <w:drawing>
-          <wp:inline distT="0" distB="0" distL="0" distR="0" wp14:anchorId="6E67D2DC" wp14:editId="33482FBE">
+          <wp:inline distT="0" distB="0" distL="0" distR="0" wp14:anchorId="26057D3A" wp14:editId="3BA1F08A">
             <wp:extent cx="7813963" cy="5295413"/>
             <wp:effectExtent l="0" t="0" r="0" b="635"/>
             <wp:docPr id="7" name="Imagen 7"/>
@@ -675,7 +675,7 @@
                     <pic:cNvPicPr/>
                   </pic:nvPicPr>
                   <pic:blipFill rotWithShape="1">
-                    <a:blip r:embed="rId15"/>
+                    <a:blip r:embed="rId16"/>
                     <a:srcRect l="14904" t="10236" r="31529" b="25197"/>
                     <a:stretch/>
                   </pic:blipFill>
@@ -691,7 +691,7 @@
                       <a:noFill/>
                     </a:ln>
                     <a:extLst>
-                      <a:ext uri="{53640926-AAD7-44D8-BBD7-CCE9431645EC}">
+                      <a:ext uri="{53640926-AAD7-44d8-BBD7-CCE9431645EC}">
                         <a14:shadowObscured xmlns:a14="http://schemas.microsoft.com/office/drawing/2010/main"/>
                       </a:ext>
                     </a:extLst>
@@ -716,10 +716,10 @@
       <w:r>
         <w:rPr>
           <w:noProof/>
-          <w:lang w:eastAsia="es-PE"/>
+          <w:lang w:val="en-US"/>
         </w:rPr>
         <w:drawing>
-          <wp:inline distT="0" distB="0" distL="0" distR="0" wp14:anchorId="68D55769" wp14:editId="7103D073">
+          <wp:inline distT="0" distB="0" distL="0" distR="0" wp14:anchorId="4E95A923" wp14:editId="5E8676BC">
             <wp:extent cx="7076608" cy="4857008"/>
             <wp:effectExtent l="0" t="0" r="0" b="1270"/>
             <wp:docPr id="9" name="Imagen 9"/>
@@ -734,7 +734,7 @@
                     <pic:cNvPicPr/>
                   </pic:nvPicPr>
                   <pic:blipFill>
-                    <a:blip r:embed="rId16"/>
+                    <a:blip r:embed="rId17"/>
                     <a:stretch>
                       <a:fillRect/>
                     </a:stretch>
@@ -768,7 +768,7 @@
     </w:p>
     <w:p>
       <w:pPr>
-        <w:pStyle w:val="Ttulo3"/>
+        <w:pStyle w:val="Heading3"/>
         <w:numPr>
           <w:ilvl w:val="2"/>
           <w:numId w:val="2"/>
@@ -787,7 +787,7 @@
     </w:p>
     <w:p>
       <w:pPr>
-        <w:pStyle w:val="Prrafodelista"/>
+        <w:pStyle w:val="ListParagraph"/>
         <w:numPr>
           <w:ilvl w:val="3"/>
           <w:numId w:val="2"/>
@@ -813,7 +813,7 @@
     </w:p>
     <w:p>
       <w:pPr>
-        <w:pStyle w:val="Prrafodelista"/>
+        <w:pStyle w:val="ListParagraph"/>
         <w:numPr>
           <w:ilvl w:val="0"/>
           <w:numId w:val="3"/>
@@ -855,19 +855,8 @@
           <w:sz w:val="24"/>
           <w:szCs w:val="24"/>
         </w:rPr>
-        <w:t xml:space="preserve">Gestionar Información de </w:t>
+        <w:t>Gestionar Información de ODF’s</w:t>
       </w:r>
-      <w:proofErr w:type="spellStart"/>
-      <w:r>
-        <w:rPr>
-          <w:rFonts w:ascii="Times New Roman" w:hAnsi="Times New Roman" w:cs="Times New Roman"/>
-          <w:b/>
-          <w:sz w:val="24"/>
-          <w:szCs w:val="24"/>
-        </w:rPr>
-        <w:t>ODF’s</w:t>
-      </w:r>
-      <w:proofErr w:type="spellEnd"/>
     </w:p>
     <w:p>
       <w:pPr>
@@ -890,16 +879,8 @@
         <w:rPr>
           <w:color w:val="auto"/>
         </w:rPr>
-        <w:t xml:space="preserve"> </w:t>
+        <w:t xml:space="preserve"> x.x</w:t>
       </w:r>
-      <w:proofErr w:type="spellStart"/>
-      <w:r>
-        <w:rPr>
-          <w:color w:val="auto"/>
-        </w:rPr>
-        <w:t>x.x</w:t>
-      </w:r>
-      <w:proofErr w:type="spellEnd"/>
       <w:r>
         <w:rPr>
           <w:color w:val="auto"/>
@@ -1084,7 +1065,7 @@
           </w:tcPr>
           <w:p>
             <w:pPr>
-              <w:pStyle w:val="Prrafodelista"/>
+              <w:pStyle w:val="ListParagraph"/>
               <w:numPr>
                 <w:ilvl w:val="0"/>
                 <w:numId w:val="4"/>
@@ -1117,7 +1098,7 @@
           </w:p>
           <w:p>
             <w:pPr>
-              <w:pStyle w:val="Prrafodelista"/>
+              <w:pStyle w:val="ListParagraph"/>
               <w:numPr>
                 <w:ilvl w:val="0"/>
                 <w:numId w:val="4"/>
@@ -1142,7 +1123,7 @@
           </w:p>
           <w:p>
             <w:pPr>
-              <w:pStyle w:val="Prrafodelista"/>
+              <w:pStyle w:val="ListParagraph"/>
               <w:numPr>
                 <w:ilvl w:val="0"/>
                 <w:numId w:val="4"/>
@@ -1173,7 +1154,7 @@
           </w:tcPr>
           <w:p>
             <w:pPr>
-              <w:pStyle w:val="Prrafodelista"/>
+              <w:pStyle w:val="ListParagraph"/>
               <w:numPr>
                 <w:ilvl w:val="0"/>
                 <w:numId w:val="4"/>
@@ -1206,7 +1187,7 @@
           </w:p>
           <w:p>
             <w:pPr>
-              <w:pStyle w:val="Prrafodelista"/>
+              <w:pStyle w:val="ListParagraph"/>
               <w:numPr>
                 <w:ilvl w:val="0"/>
                 <w:numId w:val="4"/>
@@ -1247,7 +1228,7 @@
           </w:p>
           <w:p>
             <w:pPr>
-              <w:pStyle w:val="Prrafodelista"/>
+              <w:pStyle w:val="ListParagraph"/>
               <w:numPr>
                 <w:ilvl w:val="0"/>
                 <w:numId w:val="4"/>
@@ -1530,7 +1511,7 @@
           </w:tcPr>
           <w:p>
             <w:pPr>
-              <w:pStyle w:val="Prrafodelista"/>
+              <w:pStyle w:val="ListParagraph"/>
               <w:numPr>
                 <w:ilvl w:val="0"/>
                 <w:numId w:val="4"/>
@@ -1571,7 +1552,7 @@
           </w:p>
           <w:p>
             <w:pPr>
-              <w:pStyle w:val="Prrafodelista"/>
+              <w:pStyle w:val="ListParagraph"/>
               <w:numPr>
                 <w:ilvl w:val="0"/>
                 <w:numId w:val="4"/>
@@ -1596,7 +1577,7 @@
           </w:p>
           <w:p>
             <w:pPr>
-              <w:pStyle w:val="Prrafodelista"/>
+              <w:pStyle w:val="ListParagraph"/>
               <w:numPr>
                 <w:ilvl w:val="0"/>
                 <w:numId w:val="4"/>
@@ -1627,7 +1608,7 @@
           </w:tcPr>
           <w:p>
             <w:pPr>
-              <w:pStyle w:val="Prrafodelista"/>
+              <w:pStyle w:val="ListParagraph"/>
               <w:numPr>
                 <w:ilvl w:val="0"/>
                 <w:numId w:val="4"/>
@@ -1660,7 +1641,7 @@
           </w:p>
           <w:p>
             <w:pPr>
-              <w:pStyle w:val="Prrafodelista"/>
+              <w:pStyle w:val="ListParagraph"/>
               <w:numPr>
                 <w:ilvl w:val="0"/>
                 <w:numId w:val="4"/>
@@ -1701,7 +1682,7 @@
           </w:p>
           <w:p>
             <w:pPr>
-              <w:pStyle w:val="Prrafodelista"/>
+              <w:pStyle w:val="ListParagraph"/>
               <w:numPr>
                 <w:ilvl w:val="0"/>
                 <w:numId w:val="4"/>
@@ -1972,7 +1953,7 @@
           </w:tcPr>
           <w:p>
             <w:pPr>
-              <w:pStyle w:val="Prrafodelista"/>
+              <w:pStyle w:val="ListParagraph"/>
               <w:numPr>
                 <w:ilvl w:val="0"/>
                 <w:numId w:val="4"/>
@@ -2013,7 +1994,7 @@
           </w:p>
           <w:p>
             <w:pPr>
-              <w:pStyle w:val="Prrafodelista"/>
+              <w:pStyle w:val="ListParagraph"/>
               <w:numPr>
                 <w:ilvl w:val="0"/>
                 <w:numId w:val="4"/>
@@ -2060,7 +2041,7 @@
           </w:tcPr>
           <w:p>
             <w:pPr>
-              <w:pStyle w:val="Prrafodelista"/>
+              <w:pStyle w:val="ListParagraph"/>
               <w:numPr>
                 <w:ilvl w:val="0"/>
                 <w:numId w:val="4"/>
@@ -2093,7 +2074,7 @@
           </w:p>
           <w:p>
             <w:pPr>
-              <w:pStyle w:val="Prrafodelista"/>
+              <w:pStyle w:val="ListParagraph"/>
               <w:numPr>
                 <w:ilvl w:val="0"/>
                 <w:numId w:val="4"/>
@@ -2163,11 +2144,9 @@
             <w:pPr>
               <w:spacing w:before="40" w:after="40"/>
             </w:pPr>
-            <w:proofErr w:type="spellStart"/>
             <w:r>
               <w:t>urd</w:t>
             </w:r>
-            <w:proofErr w:type="spellEnd"/>
           </w:p>
         </w:tc>
         <w:tc>
@@ -2377,7 +2356,7 @@
           </w:tcPr>
           <w:p>
             <w:pPr>
-              <w:pStyle w:val="Prrafodelista"/>
+              <w:pStyle w:val="ListParagraph"/>
               <w:numPr>
                 <w:ilvl w:val="0"/>
                 <w:numId w:val="4"/>
@@ -2426,7 +2405,7 @@
           </w:p>
           <w:p>
             <w:pPr>
-              <w:pStyle w:val="Prrafodelista"/>
+              <w:pStyle w:val="ListParagraph"/>
               <w:numPr>
                 <w:ilvl w:val="0"/>
                 <w:numId w:val="4"/>
@@ -2457,7 +2436,7 @@
           </w:tcPr>
           <w:p>
             <w:pPr>
-              <w:pStyle w:val="Prrafodelista"/>
+              <w:pStyle w:val="ListParagraph"/>
               <w:numPr>
                 <w:ilvl w:val="0"/>
                 <w:numId w:val="4"/>
@@ -2490,7 +2469,7 @@
           </w:p>
           <w:p>
             <w:pPr>
-              <w:pStyle w:val="Prrafodelista"/>
+              <w:pStyle w:val="ListParagraph"/>
               <w:numPr>
                 <w:ilvl w:val="0"/>
                 <w:numId w:val="4"/>
@@ -2552,11 +2531,9 @@
             <w:pPr>
               <w:spacing w:before="40" w:after="40"/>
             </w:pPr>
-            <w:proofErr w:type="spellStart"/>
             <w:r>
               <w:t>numero_cables</w:t>
             </w:r>
-            <w:proofErr w:type="spellEnd"/>
           </w:p>
         </w:tc>
         <w:tc>
@@ -2701,7 +2678,7 @@
           </w:tcPr>
           <w:p>
             <w:pPr>
-              <w:pStyle w:val="Prrafodelista"/>
+              <w:pStyle w:val="ListParagraph"/>
               <w:numPr>
                 <w:ilvl w:val="0"/>
                 <w:numId w:val="4"/>
@@ -2790,7 +2767,7 @@
           </w:p>
           <w:p>
             <w:pPr>
-              <w:pStyle w:val="Prrafodelista"/>
+              <w:pStyle w:val="ListParagraph"/>
               <w:numPr>
                 <w:ilvl w:val="0"/>
                 <w:numId w:val="4"/>
@@ -2855,7 +2832,7 @@
           </w:p>
           <w:p>
             <w:pPr>
-              <w:pStyle w:val="Prrafodelista"/>
+              <w:pStyle w:val="ListParagraph"/>
               <w:numPr>
                 <w:ilvl w:val="0"/>
                 <w:numId w:val="4"/>
@@ -2886,7 +2863,7 @@
           </w:tcPr>
           <w:p>
             <w:pPr>
-              <w:pStyle w:val="Prrafodelista"/>
+              <w:pStyle w:val="ListParagraph"/>
               <w:numPr>
                 <w:ilvl w:val="0"/>
                 <w:numId w:val="4"/>
@@ -2919,7 +2896,7 @@
           </w:p>
           <w:p>
             <w:pPr>
-              <w:pStyle w:val="Prrafodelista"/>
+              <w:pStyle w:val="ListParagraph"/>
               <w:numPr>
                 <w:ilvl w:val="0"/>
                 <w:numId w:val="4"/>
@@ -2968,7 +2945,7 @@
           </w:p>
           <w:p>
             <w:pPr>
-              <w:pStyle w:val="Prrafodelista"/>
+              <w:pStyle w:val="ListParagraph"/>
               <w:numPr>
                 <w:ilvl w:val="0"/>
                 <w:numId w:val="4"/>
@@ -3030,11 +3007,9 @@
             <w:pPr>
               <w:spacing w:before="40" w:after="40"/>
             </w:pPr>
-            <w:proofErr w:type="spellStart"/>
             <w:r>
               <w:t>tam_bc</w:t>
             </w:r>
-            <w:proofErr w:type="spellEnd"/>
           </w:p>
         </w:tc>
         <w:tc>
@@ -3256,7 +3231,7 @@
           </w:tcPr>
           <w:p>
             <w:pPr>
-              <w:pStyle w:val="Prrafodelista"/>
+              <w:pStyle w:val="ListParagraph"/>
               <w:numPr>
                 <w:ilvl w:val="0"/>
                 <w:numId w:val="4"/>
@@ -3329,7 +3304,7 @@
           </w:p>
           <w:p>
             <w:pPr>
-              <w:pStyle w:val="Prrafodelista"/>
+              <w:pStyle w:val="ListParagraph"/>
               <w:numPr>
                 <w:ilvl w:val="0"/>
                 <w:numId w:val="4"/>
@@ -3385,7 +3360,7 @@
           </w:tcPr>
           <w:p>
             <w:pPr>
-              <w:pStyle w:val="Prrafodelista"/>
+              <w:pStyle w:val="ListParagraph"/>
               <w:numPr>
                 <w:ilvl w:val="0"/>
                 <w:numId w:val="4"/>
@@ -3411,7 +3386,7 @@
           </w:p>
           <w:p>
             <w:pPr>
-              <w:pStyle w:val="Prrafodelista"/>
+              <w:pStyle w:val="ListParagraph"/>
               <w:numPr>
                 <w:ilvl w:val="0"/>
                 <w:numId w:val="4"/>
@@ -3489,11 +3464,9 @@
             <w:pPr>
               <w:spacing w:before="40" w:after="40"/>
             </w:pPr>
-            <w:proofErr w:type="spellStart"/>
             <w:r>
               <w:t>codigo</w:t>
             </w:r>
-            <w:proofErr w:type="spellEnd"/>
           </w:p>
         </w:tc>
         <w:tc>
@@ -3711,7 +3684,7 @@
           </w:tcPr>
           <w:p>
             <w:pPr>
-              <w:pStyle w:val="Prrafodelista"/>
+              <w:pStyle w:val="ListParagraph"/>
               <w:numPr>
                 <w:ilvl w:val="0"/>
                 <w:numId w:val="4"/>
@@ -3784,7 +3757,7 @@
           </w:p>
           <w:p>
             <w:pPr>
-              <w:pStyle w:val="Prrafodelista"/>
+              <w:pStyle w:val="ListParagraph"/>
               <w:numPr>
                 <w:ilvl w:val="0"/>
                 <w:numId w:val="4"/>
@@ -3831,7 +3804,7 @@
           </w:tcPr>
           <w:p>
             <w:pPr>
-              <w:pStyle w:val="Prrafodelista"/>
+              <w:pStyle w:val="ListParagraph"/>
               <w:numPr>
                 <w:ilvl w:val="0"/>
                 <w:numId w:val="4"/>
@@ -3880,7 +3853,7 @@
           </w:p>
           <w:p>
             <w:pPr>
-              <w:pStyle w:val="Prrafodelista"/>
+              <w:pStyle w:val="ListParagraph"/>
               <w:numPr>
                 <w:ilvl w:val="0"/>
                 <w:numId w:val="4"/>
@@ -3950,11 +3923,9 @@
             <w:pPr>
               <w:spacing w:before="40" w:after="40"/>
             </w:pPr>
-            <w:proofErr w:type="spellStart"/>
             <w:r>
               <w:t>descripcion</w:t>
             </w:r>
-            <w:proofErr w:type="spellEnd"/>
           </w:p>
         </w:tc>
         <w:tc>
@@ -4170,7 +4141,7 @@
           </w:tcPr>
           <w:p>
             <w:pPr>
-              <w:pStyle w:val="Prrafodelista"/>
+              <w:pStyle w:val="ListParagraph"/>
               <w:numPr>
                 <w:ilvl w:val="0"/>
                 <w:numId w:val="4"/>
@@ -4203,7 +4174,7 @@
           </w:p>
           <w:p>
             <w:pPr>
-              <w:pStyle w:val="Prrafodelista"/>
+              <w:pStyle w:val="ListParagraph"/>
               <w:numPr>
                 <w:ilvl w:val="0"/>
                 <w:numId w:val="4"/>
@@ -4268,7 +4239,7 @@
           </w:p>
           <w:p>
             <w:pPr>
-              <w:pStyle w:val="Prrafodelista"/>
+              <w:pStyle w:val="ListParagraph"/>
               <w:numPr>
                 <w:ilvl w:val="0"/>
                 <w:numId w:val="4"/>
@@ -4299,7 +4270,7 @@
           </w:tcPr>
           <w:p>
             <w:pPr>
-              <w:pStyle w:val="Prrafodelista"/>
+              <w:pStyle w:val="ListParagraph"/>
               <w:numPr>
                 <w:ilvl w:val="0"/>
                 <w:numId w:val="4"/>
@@ -4332,7 +4303,7 @@
           </w:p>
           <w:p>
             <w:pPr>
-              <w:pStyle w:val="Prrafodelista"/>
+              <w:pStyle w:val="ListParagraph"/>
               <w:numPr>
                 <w:ilvl w:val="0"/>
                 <w:numId w:val="4"/>
@@ -4381,7 +4352,7 @@
           </w:p>
           <w:p>
             <w:pPr>
-              <w:pStyle w:val="Prrafodelista"/>
+              <w:pStyle w:val="ListParagraph"/>
               <w:numPr>
                 <w:ilvl w:val="0"/>
                 <w:numId w:val="4"/>
@@ -4443,11 +4414,9 @@
             <w:pPr>
               <w:spacing w:before="40" w:after="40"/>
             </w:pPr>
-            <w:proofErr w:type="spellStart"/>
             <w:r>
               <w:t>n_cables</w:t>
             </w:r>
-            <w:proofErr w:type="spellEnd"/>
           </w:p>
         </w:tc>
         <w:tc>
@@ -4626,8 +4595,8 @@
       <w:pPr>
         <w:jc w:val="both"/>
         <w:sectPr>
-          <w:headerReference w:type="default" r:id="rId17"/>
-          <w:footerReference w:type="default" r:id="rId18"/>
+          <w:headerReference w:type="default" r:id="rId18"/>
+          <w:footerReference w:type="default" r:id="rId19"/>
           <w:pgSz w:w="11907" w:h="16840" w:code="9"/>
           <w:pgMar w:top="1418" w:right="1701" w:bottom="1418" w:left="1701" w:header="709" w:footer="170" w:gutter="0"/>
           <w:cols w:space="708"/>
@@ -4637,7 +4606,7 @@
     </w:p>
     <w:p>
       <w:pPr>
-        <w:pStyle w:val="Prrafodelista"/>
+        <w:pStyle w:val="ListParagraph"/>
         <w:numPr>
           <w:ilvl w:val="0"/>
           <w:numId w:val="3"/>
@@ -4678,17 +4647,8 @@
           <w:b/>
           <w:bCs/>
         </w:rPr>
-        <w:t xml:space="preserve">Cuadro </w:t>
+        <w:t>Cuadro x.c</w:t>
       </w:r>
-      <w:proofErr w:type="spellStart"/>
-      <w:r>
-        <w:rPr>
-          <w:b/>
-          <w:bCs/>
-        </w:rPr>
-        <w:t>x.c</w:t>
-      </w:r>
-      <w:proofErr w:type="spellEnd"/>
       <w:r>
         <w:rPr>
           <w:b/>
@@ -4703,19 +4663,8 @@
           <w:sz w:val="24"/>
           <w:szCs w:val="24"/>
         </w:rPr>
-        <w:t xml:space="preserve">Gestionar Información de </w:t>
+        <w:t>Gestionar Información de ODF’s</w:t>
       </w:r>
-      <w:proofErr w:type="spellStart"/>
-      <w:r>
-        <w:rPr>
-          <w:rFonts w:ascii="Times New Roman" w:hAnsi="Times New Roman" w:cs="Times New Roman"/>
-          <w:b/>
-          <w:sz w:val="24"/>
-          <w:szCs w:val="24"/>
-        </w:rPr>
-        <w:t>ODF’s</w:t>
-      </w:r>
-      <w:proofErr w:type="spellEnd"/>
     </w:p>
     <w:tbl>
       <w:tblPr>
@@ -5080,7 +5029,6 @@
                 <w:lang w:eastAsia="ar-SA"/>
               </w:rPr>
             </w:pPr>
-            <w:proofErr w:type="spellStart"/>
             <w:r>
               <w:rPr>
                 <w:rFonts w:eastAsia="SimSun"/>
@@ -5093,7 +5041,6 @@
               </w:rPr>
               <w:t>Núnero</w:t>
             </w:r>
-            <w:proofErr w:type="spellEnd"/>
             <w:r>
               <w:rPr>
                 <w:rFonts w:eastAsia="SimSun"/>
@@ -5333,7 +5280,6 @@
                 <w:szCs w:val="18"/>
               </w:rPr>
             </w:pPr>
-            <w:proofErr w:type="spellStart"/>
             <w:r>
               <w:rPr>
                 <w:sz w:val="18"/>
@@ -5341,7 +5287,6 @@
               </w:rPr>
               <w:t>sdf</w:t>
             </w:r>
-            <w:proofErr w:type="spellEnd"/>
           </w:p>
         </w:tc>
         <w:tc>
@@ -5743,7 +5688,6 @@
                 <w:szCs w:val="18"/>
               </w:rPr>
             </w:pPr>
-            <w:proofErr w:type="spellStart"/>
             <w:r>
               <w:rPr>
                 <w:sz w:val="18"/>
@@ -5751,7 +5695,6 @@
               </w:rPr>
               <w:t>surowifuvhdkeorifudysiwoqp</w:t>
             </w:r>
-            <w:proofErr w:type="spellEnd"/>
           </w:p>
         </w:tc>
         <w:tc>
@@ -5915,7 +5858,7 @@
     </w:tbl>
     <w:p>
       <w:pPr>
-        <w:pStyle w:val="Prrafodelista"/>
+        <w:pStyle w:val="ListParagraph"/>
         <w:spacing w:before="240" w:after="240" w:line="360" w:lineRule="auto"/>
         <w:ind w:left="1134"/>
         <w:contextualSpacing w:val="0"/>
@@ -5925,8 +5868,8 @@
           <w:szCs w:val="24"/>
         </w:rPr>
         <w:sectPr>
-          <w:headerReference w:type="default" r:id="rId19"/>
-          <w:footerReference w:type="default" r:id="rId20"/>
+          <w:headerReference w:type="default" r:id="rId20"/>
+          <w:footerReference w:type="default" r:id="rId21"/>
           <w:pgSz w:w="16840" w:h="11907" w:orient="landscape" w:code="9"/>
           <w:pgMar w:top="1701" w:right="1418" w:bottom="1701" w:left="1418" w:header="709" w:footer="170" w:gutter="0"/>
           <w:cols w:space="708"/>
@@ -5936,7 +5879,7 @@
     </w:p>
     <w:p>
       <w:pPr>
-        <w:pStyle w:val="Prrafodelista"/>
+        <w:pStyle w:val="ListParagraph"/>
         <w:numPr>
           <w:ilvl w:val="0"/>
           <w:numId w:val="3"/>
@@ -6005,16 +5948,8 @@
         <w:rPr>
           <w:color w:val="auto"/>
         </w:rPr>
-        <w:t xml:space="preserve">Cuadro </w:t>
+        <w:t>Cuadro x.x</w:t>
       </w:r>
-      <w:proofErr w:type="spellStart"/>
-      <w:r>
-        <w:rPr>
-          <w:color w:val="auto"/>
-        </w:rPr>
-        <w:t>x.x</w:t>
-      </w:r>
-      <w:proofErr w:type="spellEnd"/>
       <w:r>
         <w:rPr>
           <w:color w:val="auto"/>
@@ -6203,7 +6138,7 @@
           </w:tcPr>
           <w:p>
             <w:pPr>
-              <w:pStyle w:val="Prrafodelista"/>
+              <w:pStyle w:val="ListParagraph"/>
               <w:numPr>
                 <w:ilvl w:val="0"/>
                 <w:numId w:val="6"/>
@@ -6236,7 +6171,7 @@
           </w:p>
           <w:p>
             <w:pPr>
-              <w:pStyle w:val="Prrafodelista"/>
+              <w:pStyle w:val="ListParagraph"/>
               <w:numPr>
                 <w:ilvl w:val="0"/>
                 <w:numId w:val="6"/>
@@ -6276,7 +6211,7 @@
           </w:tcPr>
           <w:p>
             <w:pPr>
-              <w:pStyle w:val="Prrafodelista"/>
+              <w:pStyle w:val="ListParagraph"/>
               <w:numPr>
                 <w:ilvl w:val="0"/>
                 <w:numId w:val="6"/>
@@ -6309,7 +6244,7 @@
           </w:p>
           <w:p>
             <w:pPr>
-              <w:pStyle w:val="Prrafodelista"/>
+              <w:pStyle w:val="ListParagraph"/>
               <w:numPr>
                 <w:ilvl w:val="0"/>
                 <w:numId w:val="6"/>
@@ -6387,11 +6322,9 @@
             <w:pPr>
               <w:spacing w:before="40" w:after="40"/>
             </w:pPr>
-            <w:proofErr w:type="spellStart"/>
             <w:r>
               <w:t>descripcion</w:t>
             </w:r>
-            <w:proofErr w:type="spellEnd"/>
           </w:p>
         </w:tc>
         <w:tc>
@@ -6616,7 +6549,7 @@
           </w:tcPr>
           <w:p>
             <w:pPr>
-              <w:pStyle w:val="Prrafodelista"/>
+              <w:pStyle w:val="ListParagraph"/>
               <w:numPr>
                 <w:ilvl w:val="0"/>
                 <w:numId w:val="6"/>
@@ -6656,7 +6589,7 @@
           </w:tcPr>
           <w:p>
             <w:pPr>
-              <w:pStyle w:val="Prrafodelista"/>
+              <w:pStyle w:val="ListParagraph"/>
               <w:numPr>
                 <w:ilvl w:val="0"/>
                 <w:numId w:val="6"/>
@@ -6734,11 +6667,9 @@
             <w:pPr>
               <w:spacing w:before="40" w:after="40"/>
             </w:pPr>
-            <w:proofErr w:type="spellStart"/>
             <w:r>
               <w:t>observacion</w:t>
             </w:r>
-            <w:proofErr w:type="spellEnd"/>
           </w:p>
         </w:tc>
         <w:tc>
@@ -6951,7 +6882,7 @@
           </w:tcPr>
           <w:p>
             <w:pPr>
-              <w:pStyle w:val="Prrafodelista"/>
+              <w:pStyle w:val="ListParagraph"/>
               <w:numPr>
                 <w:ilvl w:val="0"/>
                 <w:numId w:val="6"/>
@@ -6992,7 +6923,7 @@
           </w:p>
           <w:p>
             <w:pPr>
-              <w:pStyle w:val="Prrafodelista"/>
+              <w:pStyle w:val="ListParagraph"/>
               <w:numPr>
                 <w:ilvl w:val="0"/>
                 <w:numId w:val="6"/>
@@ -7048,7 +6979,7 @@
           </w:tcPr>
           <w:p>
             <w:pPr>
-              <w:pStyle w:val="Prrafodelista"/>
+              <w:pStyle w:val="ListParagraph"/>
               <w:numPr>
                 <w:ilvl w:val="0"/>
                 <w:numId w:val="6"/>
@@ -7089,7 +7020,7 @@
           </w:p>
           <w:p>
             <w:pPr>
-              <w:pStyle w:val="Prrafodelista"/>
+              <w:pStyle w:val="ListParagraph"/>
               <w:numPr>
                 <w:ilvl w:val="0"/>
                 <w:numId w:val="6"/>
@@ -7382,7 +7313,7 @@
           </w:tcPr>
           <w:p>
             <w:pPr>
-              <w:pStyle w:val="Prrafodelista"/>
+              <w:pStyle w:val="ListParagraph"/>
               <w:numPr>
                 <w:ilvl w:val="0"/>
                 <w:numId w:val="6"/>
@@ -7430,7 +7361,7 @@
           </w:tcPr>
           <w:p>
             <w:pPr>
-              <w:pStyle w:val="Prrafodelista"/>
+              <w:pStyle w:val="ListParagraph"/>
               <w:numPr>
                 <w:ilvl w:val="0"/>
                 <w:numId w:val="6"/>
@@ -7721,7 +7652,7 @@
           </w:tcPr>
           <w:p>
             <w:pPr>
-              <w:pStyle w:val="Prrafodelista"/>
+              <w:pStyle w:val="ListParagraph"/>
               <w:numPr>
                 <w:ilvl w:val="0"/>
                 <w:numId w:val="6"/>
@@ -7769,7 +7700,7 @@
           </w:tcPr>
           <w:p>
             <w:pPr>
-              <w:pStyle w:val="Prrafodelista"/>
+              <w:pStyle w:val="ListParagraph"/>
               <w:numPr>
                 <w:ilvl w:val="0"/>
                 <w:numId w:val="6"/>
@@ -8060,7 +7991,7 @@
           </w:tcPr>
           <w:p>
             <w:pPr>
-              <w:pStyle w:val="Prrafodelista"/>
+              <w:pStyle w:val="ListParagraph"/>
               <w:numPr>
                 <w:ilvl w:val="0"/>
                 <w:numId w:val="6"/>
@@ -8108,7 +8039,7 @@
           </w:tcPr>
           <w:p>
             <w:pPr>
-              <w:pStyle w:val="Prrafodelista"/>
+              <w:pStyle w:val="ListParagraph"/>
               <w:numPr>
                 <w:ilvl w:val="0"/>
                 <w:numId w:val="6"/>
@@ -8178,11 +8109,9 @@
             <w:pPr>
               <w:spacing w:before="40" w:after="40"/>
             </w:pPr>
-            <w:proofErr w:type="spellStart"/>
             <w:r>
               <w:t>ubicacion</w:t>
             </w:r>
-            <w:proofErr w:type="spellEnd"/>
           </w:p>
         </w:tc>
         <w:tc>
@@ -8355,8 +8284,8 @@
       <w:pPr>
         <w:jc w:val="both"/>
         <w:sectPr>
-          <w:headerReference w:type="default" r:id="rId21"/>
-          <w:footerReference w:type="default" r:id="rId22"/>
+          <w:headerReference w:type="default" r:id="rId22"/>
+          <w:footerReference w:type="default" r:id="rId23"/>
           <w:pgSz w:w="11907" w:h="16840" w:code="9"/>
           <w:pgMar w:top="1418" w:right="1701" w:bottom="1418" w:left="1701" w:header="709" w:footer="170" w:gutter="0"/>
           <w:cols w:space="708"/>
@@ -8366,7 +8295,7 @@
     </w:p>
     <w:p>
       <w:pPr>
-        <w:pStyle w:val="Prrafodelista"/>
+        <w:pStyle w:val="ListParagraph"/>
         <w:numPr>
           <w:ilvl w:val="0"/>
           <w:numId w:val="3"/>
@@ -8414,17 +8343,8 @@
           <w:b/>
           <w:bCs/>
         </w:rPr>
-        <w:t xml:space="preserve">uadro </w:t>
+        <w:t>uadro x.x</w:t>
       </w:r>
-      <w:proofErr w:type="spellStart"/>
-      <w:r>
-        <w:rPr>
-          <w:b/>
-          <w:bCs/>
-        </w:rPr>
-        <w:t>x.x</w:t>
-      </w:r>
-      <w:proofErr w:type="spellEnd"/>
       <w:r>
         <w:rPr>
           <w:b/>
@@ -8914,17 +8834,8 @@
                 <w:sz w:val="18"/>
                 <w:szCs w:val="18"/>
               </w:rPr>
-              <w:t xml:space="preserve">ODF de </w:t>
-            </w:r>
-            <w:proofErr w:type="spellStart"/>
-            <w:r>
-              <w:rPr>
-                <w:sz w:val="18"/>
-                <w:szCs w:val="18"/>
-              </w:rPr>
-              <w:t>Ascope</w:t>
-            </w:r>
-            <w:proofErr w:type="spellEnd"/>
+              <w:t>ODF de Ascope</w:t>
+            </w:r>
           </w:p>
         </w:tc>
         <w:tc>
@@ -9414,7 +9325,7 @@
     </w:p>
     <w:p>
       <w:pPr>
-        <w:pStyle w:val="Prrafodelista"/>
+        <w:pStyle w:val="ListParagraph"/>
         <w:numPr>
           <w:ilvl w:val="3"/>
           <w:numId w:val="2"/>
@@ -9444,7 +9355,7 @@
     </w:p>
     <w:p>
       <w:pPr>
-        <w:pStyle w:val="Prrafodelista"/>
+        <w:pStyle w:val="ListParagraph"/>
         <w:numPr>
           <w:ilvl w:val="0"/>
           <w:numId w:val="3"/>
@@ -9475,19 +9386,8 @@
           <w:sz w:val="24"/>
           <w:szCs w:val="24"/>
         </w:rPr>
-        <w:t xml:space="preserve">Gestionar Información de </w:t>
+        <w:t>Gestionar Información de ODF’s</w:t>
       </w:r>
-      <w:proofErr w:type="spellStart"/>
-      <w:r>
-        <w:rPr>
-          <w:rFonts w:ascii="Times New Roman" w:hAnsi="Times New Roman" w:cs="Times New Roman"/>
-          <w:b/>
-          <w:sz w:val="24"/>
-          <w:szCs w:val="24"/>
-        </w:rPr>
-        <w:t>ODF’s</w:t>
-      </w:r>
-      <w:proofErr w:type="spellEnd"/>
     </w:p>
     <w:p>
       <w:pPr>
@@ -9501,16 +9401,8 @@
         <w:rPr>
           <w:b/>
         </w:rPr>
-        <w:t xml:space="preserve">Figura </w:t>
+        <w:t>Figura x.x</w:t>
       </w:r>
-      <w:proofErr w:type="spellStart"/>
-      <w:r>
-        <w:rPr>
-          <w:b/>
-        </w:rPr>
-        <w:t>x.x</w:t>
-      </w:r>
-      <w:proofErr w:type="spellEnd"/>
       <w:r>
         <w:rPr>
           <w:b/>
@@ -9521,16 +9413,8 @@
         <w:rPr>
           <w:b/>
         </w:rPr>
-        <w:t xml:space="preserve">Gestionar Información de </w:t>
+        <w:t>Gestionar Información de ODF’s</w:t>
       </w:r>
-      <w:proofErr w:type="spellStart"/>
-      <w:r>
-        <w:rPr>
-          <w:b/>
-        </w:rPr>
-        <w:t>ODF’s</w:t>
-      </w:r>
-      <w:proofErr w:type="spellEnd"/>
     </w:p>
     <w:p>
       <w:pPr>
@@ -9540,12 +9424,12 @@
         <w:rPr>
           <w:b/>
           <w:noProof/>
-          <w:lang w:eastAsia="es-PE"/>
+          <w:lang w:val="en-US"/>
         </w:rPr>
         <mc:AlternateContent>
           <mc:Choice Requires="wps">
             <w:drawing>
-              <wp:anchor distT="0" distB="0" distL="114300" distR="114300" simplePos="0" relativeHeight="251690496" behindDoc="0" locked="0" layoutInCell="1" allowOverlap="1" wp14:anchorId="222C3757" wp14:editId="1553D275">
+              <wp:anchor distT="0" distB="0" distL="114300" distR="114300" simplePos="0" relativeHeight="251690496" behindDoc="0" locked="0" layoutInCell="1" allowOverlap="1" wp14:anchorId="6785EE06" wp14:editId="18095352">
                 <wp:simplePos x="0" y="0"/>
                 <wp:positionH relativeFrom="column">
                   <wp:posOffset>-521970</wp:posOffset>
@@ -9623,7 +9507,7 @@
               </wp:anchor>
             </w:drawing>
           </mc:Choice>
-          <mc:Fallback>
+          <mc:Fallback xmlns:w15="http://schemas.microsoft.com/office/word/2012/wordml">
             <w:pict>
               <v:oval w14:anchorId="222C3757" id="141 Elipse" o:spid="_x0000_s1026" style="position:absolute;left:0;text-align:left;margin-left:-41.1pt;margin-top:364.05pt;width:36.75pt;height:40.5pt;z-index:251690496;visibility:visible;mso-wrap-style:square;mso-width-percent:0;mso-height-percent:0;mso-wrap-distance-left:9pt;mso-wrap-distance-top:0;mso-wrap-distance-right:9pt;mso-wrap-distance-bottom:0;mso-position-horizontal:absolute;mso-position-horizontal-relative:text;mso-position-vertical:absolute;mso-position-vertical-relative:text;mso-width-percent:0;mso-height-percent:0;mso-width-relative:margin;mso-height-relative:margin;v-text-anchor:middle" o:gfxdata="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" fillcolor="#ed7d31 [3205]" strokecolor="white [3201]" strokeweight="1.5pt">
                 <v:stroke joinstyle="miter"/>
@@ -9656,12 +9540,12 @@
         <w:rPr>
           <w:b/>
           <w:noProof/>
-          <w:lang w:eastAsia="es-PE"/>
+          <w:lang w:val="en-US"/>
         </w:rPr>
         <mc:AlternateContent>
           <mc:Choice Requires="wps">
             <w:drawing>
-              <wp:anchor distT="0" distB="0" distL="114300" distR="114300" simplePos="0" relativeHeight="251660800" behindDoc="0" locked="0" layoutInCell="1" allowOverlap="1" wp14:anchorId="3818BAFF" wp14:editId="27CA9E95">
+              <wp:anchor distT="0" distB="0" distL="114300" distR="114300" simplePos="0" relativeHeight="251660800" behindDoc="0" locked="0" layoutInCell="1" allowOverlap="1" wp14:anchorId="38CE1CEC" wp14:editId="5638630C">
                 <wp:simplePos x="0" y="0"/>
                 <wp:positionH relativeFrom="column">
                   <wp:posOffset>-29210</wp:posOffset>
@@ -9717,7 +9601,7 @@
               </wp:anchor>
             </w:drawing>
           </mc:Choice>
-          <mc:Fallback>
+          <mc:Fallback xmlns:w15="http://schemas.microsoft.com/office/word/2012/wordml">
             <w:pict>
               <v:shapetype w14:anchorId="356F2452" id="_x0000_t32" coordsize="21600,21600" o:spt="32" o:oned="t" path="m,l21600,21600e" filled="f">
                 <v:path arrowok="t" fillok="f" o:connecttype="none"/>
@@ -9734,12 +9618,12 @@
         <w:rPr>
           <w:b/>
           <w:noProof/>
-          <w:lang w:eastAsia="es-PE"/>
+          <w:lang w:val="en-US"/>
         </w:rPr>
         <mc:AlternateContent>
           <mc:Choice Requires="wps">
             <w:drawing>
-              <wp:anchor distT="0" distB="0" distL="114300" distR="114300" simplePos="0" relativeHeight="251682304" behindDoc="0" locked="0" layoutInCell="1" allowOverlap="1" wp14:anchorId="23327AB8" wp14:editId="629AAE59">
+              <wp:anchor distT="0" distB="0" distL="114300" distR="114300" simplePos="0" relativeHeight="251682304" behindDoc="0" locked="0" layoutInCell="1" allowOverlap="1" wp14:anchorId="4C3CB0FB" wp14:editId="4F5E5D0E">
                 <wp:simplePos x="0" y="0"/>
                 <wp:positionH relativeFrom="column">
                   <wp:posOffset>-499110</wp:posOffset>
@@ -9817,7 +9701,7 @@
               </wp:anchor>
             </w:drawing>
           </mc:Choice>
-          <mc:Fallback>
+          <mc:Fallback xmlns:w15="http://schemas.microsoft.com/office/word/2012/wordml">
             <w:pict>
               <v:oval w14:anchorId="23327AB8" id="143 Elipse" o:spid="_x0000_s1027" style="position:absolute;left:0;text-align:left;margin-left:-39.3pt;margin-top:316.8pt;width:36.75pt;height:40.5pt;z-index:251682304;visibility:visible;mso-wrap-style:square;mso-width-percent:0;mso-height-percent:0;mso-wrap-distance-left:9pt;mso-wrap-distance-top:0;mso-wrap-distance-right:9pt;mso-wrap-distance-bottom:0;mso-position-horizontal:absolute;mso-position-horizontal-relative:text;mso-position-vertical:absolute;mso-position-vertical-relative:text;mso-width-percent:0;mso-height-percent:0;mso-width-relative:margin;mso-height-relative:margin;v-text-anchor:middle" o:gfxdata="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" fillcolor="#ed7d31 [3205]" strokecolor="white [3201]" strokeweight="1.5pt">
                 <v:stroke joinstyle="miter"/>
@@ -9850,12 +9734,12 @@
         <w:rPr>
           <w:b/>
           <w:noProof/>
-          <w:lang w:eastAsia="es-PE"/>
+          <w:lang w:val="en-US"/>
         </w:rPr>
         <mc:AlternateContent>
           <mc:Choice Requires="wps">
             <w:drawing>
-              <wp:anchor distT="0" distB="0" distL="114300" distR="114300" simplePos="0" relativeHeight="251673088" behindDoc="0" locked="0" layoutInCell="1" allowOverlap="1" wp14:anchorId="631F6D70" wp14:editId="47B64B1D">
+              <wp:anchor distT="0" distB="0" distL="114300" distR="114300" simplePos="0" relativeHeight="251673088" behindDoc="0" locked="0" layoutInCell="1" allowOverlap="1" wp14:anchorId="7224D40D" wp14:editId="09E7DB21">
                 <wp:simplePos x="0" y="0"/>
                 <wp:positionH relativeFrom="column">
                   <wp:posOffset>-556260</wp:posOffset>
@@ -9933,7 +9817,7 @@
               </wp:anchor>
             </w:drawing>
           </mc:Choice>
-          <mc:Fallback>
+          <mc:Fallback xmlns:w15="http://schemas.microsoft.com/office/word/2012/wordml">
             <w:pict>
               <v:oval w14:anchorId="631F6D70" id="146 Elipse" o:spid="_x0000_s1028" style="position:absolute;left:0;text-align:left;margin-left:-43.8pt;margin-top:268.75pt;width:36.75pt;height:40.5pt;z-index:251673088;visibility:visible;mso-wrap-style:square;mso-width-percent:0;mso-height-percent:0;mso-wrap-distance-left:9pt;mso-wrap-distance-top:0;mso-wrap-distance-right:9pt;mso-wrap-distance-bottom:0;mso-position-horizontal:absolute;mso-position-horizontal-relative:text;mso-position-vertical:absolute;mso-position-vertical-relative:text;mso-width-percent:0;mso-height-percent:0;mso-width-relative:margin;mso-height-relative:margin;v-text-anchor:middle" o:gfxdata="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" fillcolor="#ed7d31 [3205]" strokecolor="white [3201]" strokeweight="1.5pt">
                 <v:stroke joinstyle="miter"/>
@@ -9966,12 +9850,12 @@
         <w:rPr>
           <w:b/>
           <w:noProof/>
-          <w:lang w:eastAsia="es-PE"/>
+          <w:lang w:val="en-US"/>
         </w:rPr>
         <mc:AlternateContent>
           <mc:Choice Requires="wps">
             <w:drawing>
-              <wp:anchor distT="0" distB="0" distL="114300" distR="114300" simplePos="0" relativeHeight="251694592" behindDoc="0" locked="0" layoutInCell="1" allowOverlap="1" wp14:anchorId="376C60D1" wp14:editId="53CAFE21">
+              <wp:anchor distT="0" distB="0" distL="114300" distR="114300" simplePos="0" relativeHeight="251694592" behindDoc="0" locked="0" layoutInCell="1" allowOverlap="1" wp14:anchorId="1ECE43C0" wp14:editId="6A09F085">
                 <wp:simplePos x="0" y="0"/>
                 <wp:positionH relativeFrom="column">
                   <wp:posOffset>37465</wp:posOffset>
@@ -10029,7 +9913,7 @@
               </wp:anchor>
             </w:drawing>
           </mc:Choice>
-          <mc:Fallback>
+          <mc:Fallback xmlns:w15="http://schemas.microsoft.com/office/word/2012/wordml">
             <w:pict>
               <v:shapetype w14:anchorId="6E712D43" id="_x0000_t87" coordsize="21600,21600" o:spt="87" adj="1800,10800" path="m21600,qx10800@0l10800@2qy0@11,10800@3l10800@1qy21600,21600e" filled="f">
                 <v:formulas>
@@ -10063,12 +9947,12 @@
         <w:rPr>
           <w:b/>
           <w:noProof/>
-          <w:lang w:eastAsia="es-PE"/>
+          <w:lang w:val="en-US"/>
         </w:rPr>
         <mc:AlternateContent>
           <mc:Choice Requires="wps">
             <w:drawing>
-              <wp:anchor distT="0" distB="0" distL="114300" distR="114300" simplePos="0" relativeHeight="251648512" behindDoc="0" locked="0" layoutInCell="1" allowOverlap="1" wp14:anchorId="2D84076A" wp14:editId="3D1D35AA">
+              <wp:anchor distT="0" distB="0" distL="114300" distR="114300" simplePos="0" relativeHeight="251648512" behindDoc="0" locked="0" layoutInCell="1" allowOverlap="1" wp14:anchorId="1A5CFB01" wp14:editId="7C162349">
                 <wp:simplePos x="0" y="0"/>
                 <wp:positionH relativeFrom="column">
                   <wp:posOffset>5715</wp:posOffset>
@@ -10124,7 +10008,7 @@
               </wp:anchor>
             </w:drawing>
           </mc:Choice>
-          <mc:Fallback>
+          <mc:Fallback xmlns:w15="http://schemas.microsoft.com/office/word/2012/wordml">
             <w:pict>
               <v:shape w14:anchorId="65456B40" id="145 Conector recto de flecha" o:spid="_x0000_s1026" type="#_x0000_t32" style="position:absolute;margin-left:.45pt;margin-top:291.3pt;width:37.5pt;height:0;z-index:251648512;visibility:visible;mso-wrap-style:square;mso-width-percent:0;mso-height-percent:0;mso-wrap-distance-left:9pt;mso-wrap-distance-top:0;mso-wrap-distance-right:9pt;mso-wrap-distance-bottom:0;mso-position-horizontal:absolute;mso-position-horizontal-relative:text;mso-position-vertical:absolute;mso-position-vertical-relative:text;mso-width-percent:0;mso-height-percent:0;mso-width-relative:margin;mso-height-relative:margin" o:gfxdata="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" strokecolor="#ed7d31 [3205]" strokeweight="1pt">
                 <v:stroke endarrow="open" joinstyle="miter"/>
@@ -10137,12 +10021,12 @@
         <w:rPr>
           <w:b/>
           <w:noProof/>
-          <w:lang w:eastAsia="es-PE"/>
+          <w:lang w:val="en-US"/>
         </w:rPr>
         <mc:AlternateContent>
           <mc:Choice Requires="wps">
             <w:drawing>
-              <wp:anchor distT="0" distB="0" distL="114300" distR="114300" simplePos="0" relativeHeight="251638272" behindDoc="0" locked="0" layoutInCell="1" allowOverlap="1" wp14:anchorId="24A09187" wp14:editId="3EFBA88E">
+              <wp:anchor distT="0" distB="0" distL="114300" distR="114300" simplePos="0" relativeHeight="251638272" behindDoc="0" locked="0" layoutInCell="1" allowOverlap="1" wp14:anchorId="7854A41F" wp14:editId="62293C29">
                 <wp:simplePos x="0" y="0"/>
                 <wp:positionH relativeFrom="column">
                   <wp:posOffset>-756285</wp:posOffset>
@@ -10219,7 +10103,7 @@
               </wp:anchor>
             </w:drawing>
           </mc:Choice>
-          <mc:Fallback>
+          <mc:Fallback xmlns:w15="http://schemas.microsoft.com/office/word/2012/wordml">
             <w:pict>
               <v:oval w14:anchorId="24A09187" id="147 Elipse" o:spid="_x0000_s1029" style="position:absolute;left:0;text-align:left;margin-left:-59.55pt;margin-top:137.55pt;width:36.75pt;height:40.5pt;z-index:251638272;visibility:visible;mso-wrap-style:square;mso-width-percent:0;mso-height-percent:0;mso-wrap-distance-left:9pt;mso-wrap-distance-top:0;mso-wrap-distance-right:9pt;mso-wrap-distance-bottom:0;mso-position-horizontal:absolute;mso-position-horizontal-relative:text;mso-position-vertical:absolute;mso-position-vertical-relative:text;mso-width-percent:0;mso-height-percent:0;mso-width-relative:margin;mso-height-relative:margin;v-text-anchor:middle" o:gfxdata="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" fillcolor="#ed7d31 [3205]" strokecolor="white [3201]" strokeweight="1.5pt">
                 <v:stroke joinstyle="miter"/>
@@ -10251,12 +10135,12 @@
         <w:rPr>
           <w:b/>
           <w:noProof/>
-          <w:lang w:eastAsia="es-PE"/>
+          <w:lang w:val="en-US"/>
         </w:rPr>
         <mc:AlternateContent>
           <mc:Choice Requires="wps">
             <w:drawing>
-              <wp:anchor distT="0" distB="0" distL="114300" distR="114300" simplePos="0" relativeHeight="251629056" behindDoc="0" locked="0" layoutInCell="1" allowOverlap="1" wp14:anchorId="577E387C" wp14:editId="2049D247">
+              <wp:anchor distT="0" distB="0" distL="114300" distR="114300" simplePos="0" relativeHeight="251629056" behindDoc="0" locked="0" layoutInCell="1" allowOverlap="1" wp14:anchorId="62F5D752" wp14:editId="0C524A3F">
                 <wp:simplePos x="0" y="0"/>
                 <wp:positionH relativeFrom="column">
                   <wp:posOffset>-210185</wp:posOffset>
@@ -10314,7 +10198,7 @@
               </wp:anchor>
             </w:drawing>
           </mc:Choice>
-          <mc:Fallback>
+          <mc:Fallback xmlns:w15="http://schemas.microsoft.com/office/word/2012/wordml">
             <w:pict>
               <v:shape w14:anchorId="525E325A" id="148 Abrir llave" o:spid="_x0000_s1026" type="#_x0000_t87" style="position:absolute;margin-left:-16.55pt;margin-top:27.95pt;width:42pt;height:253.5pt;z-index:251629056;visibility:visible;mso-wrap-style:square;mso-width-percent:0;mso-height-percent:0;mso-wrap-distance-left:9pt;mso-wrap-distance-top:0;mso-wrap-distance-right:9pt;mso-wrap-distance-bottom:0;mso-position-horizontal:absolute;mso-position-horizontal-relative:text;mso-position-vertical:absolute;mso-position-vertical-relative:text;mso-width-percent:0;mso-height-percent:0;mso-width-relative:margin;mso-height-relative:margin;v-text-anchor:middle" o:gfxdata="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" adj="298" strokecolor="#ed7d31 [3205]" strokeweight="1pt">
                 <v:stroke joinstyle="miter"/>
@@ -10333,10 +10217,10 @@
       <w:r>
         <w:rPr>
           <w:noProof/>
-          <w:lang w:eastAsia="es-PE"/>
+          <w:lang w:val="en-US"/>
         </w:rPr>
         <w:drawing>
-          <wp:inline distT="0" distB="0" distL="0" distR="0" wp14:anchorId="1F5B0D28" wp14:editId="495ADBB0">
+          <wp:inline distT="0" distB="0" distL="0" distR="0" wp14:anchorId="4BF7041D" wp14:editId="5E65B356">
             <wp:extent cx="5676900" cy="5446436"/>
             <wp:effectExtent l="0" t="0" r="0" b="1905"/>
             <wp:docPr id="5" name="Imagen 5"/>
@@ -10351,7 +10235,7 @@
                     <pic:cNvPicPr/>
                   </pic:nvPicPr>
                   <pic:blipFill>
-                    <a:blip r:embed="rId23"/>
+                    <a:blip r:embed="rId24"/>
                     <a:stretch>
                       <a:fillRect/>
                     </a:stretch>
@@ -10374,7 +10258,7 @@
     </w:p>
     <w:p>
       <w:pPr>
-        <w:pStyle w:val="Prrafodelista"/>
+        <w:pStyle w:val="ListParagraph"/>
         <w:tabs>
           <w:tab w:val="left" w:pos="6465"/>
         </w:tabs>
@@ -10400,7 +10284,7 @@
     </w:p>
     <w:p>
       <w:pPr>
-        <w:pStyle w:val="Prrafodelista"/>
+        <w:pStyle w:val="ListParagraph"/>
         <w:spacing w:before="240" w:after="240" w:line="360" w:lineRule="auto"/>
         <w:ind w:left="1134"/>
         <w:contextualSpacing w:val="0"/>
@@ -10414,7 +10298,7 @@
     </w:p>
     <w:p>
       <w:pPr>
-        <w:pStyle w:val="Prrafodelista"/>
+        <w:pStyle w:val="ListParagraph"/>
         <w:spacing w:before="240" w:after="240" w:line="360" w:lineRule="auto"/>
         <w:ind w:left="1134"/>
         <w:contextualSpacing w:val="0"/>
@@ -10428,7 +10312,7 @@
     </w:p>
     <w:p>
       <w:pPr>
-        <w:pStyle w:val="Prrafodelista"/>
+        <w:pStyle w:val="ListParagraph"/>
         <w:spacing w:before="240" w:after="240" w:line="360" w:lineRule="auto"/>
         <w:ind w:left="1134"/>
         <w:contextualSpacing w:val="0"/>
@@ -10442,7 +10326,7 @@
     </w:p>
     <w:p>
       <w:pPr>
-        <w:pStyle w:val="Prrafodelista"/>
+        <w:pStyle w:val="ListParagraph"/>
         <w:spacing w:before="240" w:after="240" w:line="360" w:lineRule="auto"/>
         <w:ind w:left="1134"/>
         <w:contextualSpacing w:val="0"/>
@@ -10456,7 +10340,7 @@
     </w:p>
     <w:p>
       <w:pPr>
-        <w:pStyle w:val="Prrafodelista"/>
+        <w:pStyle w:val="ListParagraph"/>
         <w:numPr>
           <w:ilvl w:val="0"/>
           <w:numId w:val="3"/>
@@ -10488,19 +10372,8 @@
           <w:sz w:val="24"/>
           <w:szCs w:val="24"/>
         </w:rPr>
-        <w:t xml:space="preserve">Gestionar Información de </w:t>
+        <w:t>Gestionar Información de ODF’s</w:t>
       </w:r>
-      <w:proofErr w:type="spellStart"/>
-      <w:r>
-        <w:rPr>
-          <w:rFonts w:ascii="Times New Roman" w:hAnsi="Times New Roman" w:cs="Times New Roman"/>
-          <w:b/>
-          <w:sz w:val="24"/>
-          <w:szCs w:val="24"/>
-        </w:rPr>
-        <w:t>ODF’s</w:t>
-      </w:r>
-      <w:proofErr w:type="spellEnd"/>
     </w:p>
     <w:p>
       <w:pPr>
@@ -10526,16 +10399,8 @@
         <w:rPr>
           <w:b/>
         </w:rPr>
-        <w:t xml:space="preserve">Gestionar Información de </w:t>
+        <w:t>Gestionar Información de ODF’s</w:t>
       </w:r>
-      <w:proofErr w:type="spellStart"/>
-      <w:r>
-        <w:rPr>
-          <w:b/>
-        </w:rPr>
-        <w:t>ODF’s</w:t>
-      </w:r>
-      <w:proofErr w:type="spellEnd"/>
     </w:p>
     <w:p>
       <w:pPr>
@@ -10550,10 +10415,10 @@
         <w:rPr>
           <w:b/>
           <w:noProof/>
-          <w:lang w:eastAsia="es-PE"/>
+          <w:lang w:val="en-US"/>
         </w:rPr>
         <w:drawing>
-          <wp:inline distT="0" distB="0" distL="0" distR="0" wp14:anchorId="5E8394B7" wp14:editId="3C7D51C0">
+          <wp:inline distT="0" distB="0" distL="0" distR="0" wp14:anchorId="7E9DCC2C" wp14:editId="06AE9D56">
             <wp:extent cx="2479373" cy="2694170"/>
             <wp:effectExtent l="0" t="0" r="0" b="0"/>
             <wp:docPr id="10" name="Imagen 10"/>
@@ -10568,7 +10433,7 @@
                     <pic:cNvPicPr/>
                   </pic:nvPicPr>
                   <pic:blipFill>
-                    <a:blip r:embed="rId24"/>
+                    <a:blip r:embed="rId25"/>
                     <a:stretch>
                       <a:fillRect/>
                     </a:stretch>
@@ -10601,35 +10466,7 @@
         <w:rPr>
           <w:b/>
         </w:rPr>
-        <w:t xml:space="preserve">Complejidad </w:t>
-      </w:r>
-      <w:proofErr w:type="spellStart"/>
-      <w:r>
-        <w:rPr>
-          <w:b/>
-        </w:rPr>
-        <w:t>ciclomética</w:t>
-      </w:r>
-      <w:proofErr w:type="spellEnd"/>
-      <w:r>
-        <w:rPr>
-          <w:b/>
-        </w:rPr>
-        <w:t xml:space="preserve"> de </w:t>
-      </w:r>
-      <w:proofErr w:type="spellStart"/>
-      <w:r>
-        <w:rPr>
-          <w:b/>
-        </w:rPr>
-        <w:t>McCabe</w:t>
-      </w:r>
-      <w:proofErr w:type="spellEnd"/>
-      <w:r>
-        <w:rPr>
-          <w:b/>
-        </w:rPr>
-        <w:t>:</w:t>
+        <w:t>Complejidad ciclomética de McCabe:</w:t>
       </w:r>
     </w:p>
     <w:p>
@@ -10717,7 +10554,7 @@
     </w:p>
     <w:p>
       <w:pPr>
-        <w:pStyle w:val="Prrafodelista"/>
+        <w:pStyle w:val="ListParagraph"/>
         <w:spacing w:before="240" w:after="240" w:line="360" w:lineRule="auto"/>
         <w:ind w:left="851"/>
         <w:contextualSpacing w:val="0"/>
@@ -10727,8 +10564,8 @@
           <w:szCs w:val="24"/>
         </w:rPr>
         <w:sectPr>
-          <w:headerReference w:type="default" r:id="rId25"/>
-          <w:footerReference w:type="default" r:id="rId26"/>
+          <w:headerReference w:type="default" r:id="rId26"/>
+          <w:footerReference w:type="default" r:id="rId27"/>
           <w:pgSz w:w="11907" w:h="16840" w:code="9"/>
           <w:pgMar w:top="1418" w:right="1275" w:bottom="1418" w:left="1276" w:header="709" w:footer="172" w:gutter="0"/>
           <w:cols w:space="708"/>
@@ -10738,7 +10575,7 @@
     </w:p>
     <w:p>
       <w:pPr>
-        <w:pStyle w:val="Prrafodelista"/>
+        <w:pStyle w:val="ListParagraph"/>
         <w:numPr>
           <w:ilvl w:val="0"/>
           <w:numId w:val="3"/>
@@ -10782,17 +10619,8 @@
           <w:bCs/>
         </w:rPr>
         <w:tab/>
-        <w:t xml:space="preserve">Cuadro </w:t>
+        <w:t>Cuadro x.x</w:t>
       </w:r>
-      <w:proofErr w:type="spellStart"/>
-      <w:r>
-        <w:rPr>
-          <w:b/>
-          <w:bCs/>
-        </w:rPr>
-        <w:t>x.x</w:t>
-      </w:r>
-      <w:proofErr w:type="spellEnd"/>
       <w:r>
         <w:rPr>
           <w:b/>
@@ -10805,17 +10633,8 @@
           <w:b/>
           <w:bCs/>
         </w:rPr>
-        <w:t xml:space="preserve">Gestionar Información de </w:t>
+        <w:t>Gestionar Información de ODF’s</w:t>
       </w:r>
-      <w:proofErr w:type="spellStart"/>
-      <w:r>
-        <w:rPr>
-          <w:b/>
-          <w:bCs/>
-        </w:rPr>
-        <w:t>ODF’s</w:t>
-      </w:r>
-      <w:proofErr w:type="spellEnd"/>
     </w:p>
     <w:tbl>
       <w:tblPr>
@@ -11647,8 +11466,8 @@
           <w:tab w:val="left" w:pos="2160"/>
         </w:tabs>
         <w:sectPr>
-          <w:headerReference w:type="default" r:id="rId27"/>
-          <w:footerReference w:type="default" r:id="rId28"/>
+          <w:headerReference w:type="default" r:id="rId28"/>
+          <w:footerReference w:type="default" r:id="rId29"/>
           <w:pgSz w:w="16840" w:h="11907" w:orient="landscape" w:code="9"/>
           <w:pgMar w:top="1701" w:right="1418" w:bottom="1701" w:left="1418" w:header="709" w:footer="170" w:gutter="0"/>
           <w:cols w:space="708"/>
@@ -11661,7 +11480,7 @@
     </w:p>
     <w:p>
       <w:pPr>
-        <w:pStyle w:val="Prrafodelista"/>
+        <w:pStyle w:val="ListParagraph"/>
         <w:numPr>
           <w:ilvl w:val="0"/>
           <w:numId w:val="3"/>
@@ -11708,16 +11527,8 @@
         <w:rPr>
           <w:b/>
         </w:rPr>
-        <w:t xml:space="preserve">Figura </w:t>
+        <w:t>Figura x.x</w:t>
       </w:r>
-      <w:proofErr w:type="spellStart"/>
-      <w:r>
-        <w:rPr>
-          <w:b/>
-        </w:rPr>
-        <w:t>x.x</w:t>
-      </w:r>
-      <w:proofErr w:type="spellEnd"/>
       <w:r>
         <w:rPr>
           <w:b/>
@@ -11745,12 +11556,12 @@
         <w:rPr>
           <w:b/>
           <w:noProof/>
-          <w:lang w:eastAsia="es-PE"/>
+          <w:lang w:val="en-US"/>
         </w:rPr>
         <mc:AlternateContent>
           <mc:Choice Requires="wps">
             <w:drawing>
-              <wp:anchor distT="0" distB="0" distL="114300" distR="114300" simplePos="0" relativeHeight="251748864" behindDoc="0" locked="0" layoutInCell="1" allowOverlap="1" wp14:anchorId="4E27B9C7" wp14:editId="650EE567">
+              <wp:anchor distT="0" distB="0" distL="114300" distR="114300" simplePos="0" relativeHeight="251748864" behindDoc="0" locked="0" layoutInCell="1" allowOverlap="1" wp14:anchorId="73D6AEB3" wp14:editId="0DF90DA7">
                 <wp:simplePos x="0" y="0"/>
                 <wp:positionH relativeFrom="column">
                   <wp:posOffset>-439037</wp:posOffset>
@@ -11828,7 +11639,7 @@
               </wp:anchor>
             </w:drawing>
           </mc:Choice>
-          <mc:Fallback>
+          <mc:Fallback xmlns:w15="http://schemas.microsoft.com/office/word/2012/wordml">
             <w:pict>
               <v:oval w14:anchorId="4E27B9C7" id="_x0000_s1030" style="position:absolute;left:0;text-align:left;margin-left:-34.55pt;margin-top:421.5pt;width:29.9pt;height:29.2pt;z-index:251748864;visibility:visible;mso-wrap-style:square;mso-width-percent:0;mso-height-percent:0;mso-wrap-distance-left:9pt;mso-wrap-distance-top:0;mso-wrap-distance-right:9pt;mso-wrap-distance-bottom:0;mso-position-horizontal:absolute;mso-position-horizontal-relative:text;mso-position-vertical:absolute;mso-position-vertical-relative:text;mso-width-percent:0;mso-height-percent:0;mso-width-relative:margin;mso-height-relative:margin;v-text-anchor:middle" o:gfxdata="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" fillcolor="#ed7d31 [3205]" strokecolor="white [3201]" strokeweight="1.5pt">
                 <v:stroke joinstyle="miter"/>
@@ -11861,12 +11672,12 @@
         <w:rPr>
           <w:b/>
           <w:noProof/>
-          <w:lang w:eastAsia="es-PE"/>
+          <w:lang w:val="en-US"/>
         </w:rPr>
         <mc:AlternateContent>
           <mc:Choice Requires="wps">
             <w:drawing>
-              <wp:anchor distT="0" distB="0" distL="114300" distR="114300" simplePos="0" relativeHeight="251751936" behindDoc="0" locked="0" layoutInCell="1" allowOverlap="1" wp14:anchorId="4DDA217D" wp14:editId="4443970B">
+              <wp:anchor distT="0" distB="0" distL="114300" distR="114300" simplePos="0" relativeHeight="251751936" behindDoc="0" locked="0" layoutInCell="1" allowOverlap="1" wp14:anchorId="268D86A0" wp14:editId="1E72827E">
                 <wp:simplePos x="0" y="0"/>
                 <wp:positionH relativeFrom="column">
                   <wp:posOffset>-85641</wp:posOffset>
@@ -11922,7 +11733,7 @@
               </wp:anchor>
             </w:drawing>
           </mc:Choice>
-          <mc:Fallback>
+          <mc:Fallback xmlns:w15="http://schemas.microsoft.com/office/word/2012/wordml">
             <w:pict>
               <v:shape w14:anchorId="409DECD4" id="144 Conector recto de flecha" o:spid="_x0000_s1026" type="#_x0000_t32" style="position:absolute;margin-left:-6.75pt;margin-top:429.65pt;width:44.55pt;height:6.8pt;flip:y;z-index:251751936;visibility:visible;mso-wrap-style:square;mso-width-percent:0;mso-height-percent:0;mso-wrap-distance-left:9pt;mso-wrap-distance-top:0;mso-wrap-distance-right:9pt;mso-wrap-distance-bottom:0;mso-position-horizontal:absolute;mso-position-horizontal-relative:text;mso-position-vertical:absolute;mso-position-vertical-relative:text;mso-width-percent:0;mso-height-percent:0;mso-width-relative:margin;mso-height-relative:margin" o:gfxdata="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" strokecolor="#ed7d31 [3205]" strokeweight="1pt">
                 <v:stroke endarrow="open" joinstyle="miter"/>
@@ -11935,12 +11746,12 @@
         <w:rPr>
           <w:b/>
           <w:noProof/>
-          <w:lang w:eastAsia="es-PE"/>
+          <w:lang w:val="en-US"/>
         </w:rPr>
         <mc:AlternateContent>
           <mc:Choice Requires="wps">
             <w:drawing>
-              <wp:anchor distT="0" distB="0" distL="114300" distR="114300" simplePos="0" relativeHeight="251718144" behindDoc="0" locked="0" layoutInCell="1" allowOverlap="1" wp14:anchorId="70066AA4" wp14:editId="41361A20">
+              <wp:anchor distT="0" distB="0" distL="114300" distR="114300" simplePos="0" relativeHeight="251718144" behindDoc="0" locked="0" layoutInCell="1" allowOverlap="1" wp14:anchorId="2A04D180" wp14:editId="15E5D80C">
                 <wp:simplePos x="0" y="0"/>
                 <wp:positionH relativeFrom="column">
                   <wp:posOffset>-7392</wp:posOffset>
@@ -12018,7 +11829,7 @@
               </wp:anchor>
             </w:drawing>
           </mc:Choice>
-          <mc:Fallback>
+          <mc:Fallback xmlns:w15="http://schemas.microsoft.com/office/word/2012/wordml">
             <w:pict>
               <v:oval w14:anchorId="70066AA4" id="_x0000_s1031" style="position:absolute;left:0;text-align:left;margin-left:-.6pt;margin-top:377.35pt;width:29.85pt;height:25.8pt;z-index:251718144;visibility:visible;mso-wrap-style:square;mso-width-percent:0;mso-height-percent:0;mso-wrap-distance-left:9pt;mso-wrap-distance-top:0;mso-wrap-distance-right:9pt;mso-wrap-distance-bottom:0;mso-position-horizontal:absolute;mso-position-horizontal-relative:text;mso-position-vertical:absolute;mso-position-vertical-relative:text;mso-width-percent:0;mso-height-percent:0;mso-width-relative:margin;mso-height-relative:margin;v-text-anchor:middle" o:gfxdata="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" fillcolor="#ed7d31 [3205]" strokecolor="white [3201]" strokeweight="1.5pt">
                 <v:stroke joinstyle="miter"/>
@@ -12051,12 +11862,12 @@
         <w:rPr>
           <w:b/>
           <w:noProof/>
-          <w:lang w:eastAsia="es-PE"/>
+          <w:lang w:val="en-US"/>
         </w:rPr>
         <mc:AlternateContent>
           <mc:Choice Requires="wps">
             <w:drawing>
-              <wp:anchor distT="0" distB="0" distL="114300" distR="114300" simplePos="0" relativeHeight="251735552" behindDoc="0" locked="0" layoutInCell="1" allowOverlap="1" wp14:anchorId="539523E7" wp14:editId="1B8F2C70">
+              <wp:anchor distT="0" distB="0" distL="114300" distR="114300" simplePos="0" relativeHeight="251735552" behindDoc="0" locked="0" layoutInCell="1" allowOverlap="1" wp14:anchorId="2D9DEED8" wp14:editId="1EE0ADEF">
                 <wp:simplePos x="0" y="0"/>
                 <wp:positionH relativeFrom="column">
                   <wp:posOffset>380017</wp:posOffset>
@@ -12114,7 +11925,7 @@
               </wp:anchor>
             </w:drawing>
           </mc:Choice>
-          <mc:Fallback>
+          <mc:Fallback xmlns:w15="http://schemas.microsoft.com/office/word/2012/wordml">
             <w:pict>
               <v:shape w14:anchorId="74122C33" id="148 Abrir llave" o:spid="_x0000_s1026" type="#_x0000_t87" style="position:absolute;margin-left:29.9pt;margin-top:378.75pt;width:29.9pt;height:25.8pt;z-index:251735552;visibility:visible;mso-wrap-style:square;mso-width-percent:0;mso-height-percent:0;mso-wrap-distance-left:9pt;mso-wrap-distance-top:0;mso-wrap-distance-right:9pt;mso-wrap-distance-bottom:0;mso-position-horizontal:absolute;mso-position-horizontal-relative:text;mso-position-vertical:absolute;mso-position-vertical-relative:text;mso-width-percent:0;mso-height-percent:0;mso-width-relative:margin;mso-height-relative:margin;v-text-anchor:middle" o:gfxdata="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" strokecolor="#ed7d31 [3205]" strokeweight="1pt">
                 <v:stroke joinstyle="miter"/>
@@ -12127,12 +11938,12 @@
         <w:rPr>
           <w:b/>
           <w:noProof/>
-          <w:lang w:eastAsia="es-PE"/>
+          <w:lang w:val="en-US"/>
         </w:rPr>
         <mc:AlternateContent>
           <mc:Choice Requires="wps">
             <w:drawing>
-              <wp:anchor distT="0" distB="0" distL="114300" distR="114300" simplePos="0" relativeHeight="251685376" behindDoc="0" locked="0" layoutInCell="1" allowOverlap="1" wp14:anchorId="5EA87E28" wp14:editId="00FCAA96">
+              <wp:anchor distT="0" distB="0" distL="114300" distR="114300" simplePos="0" relativeHeight="251685376" behindDoc="0" locked="0" layoutInCell="1" allowOverlap="1" wp14:anchorId="2C7D7F05" wp14:editId="657EAA72">
                 <wp:simplePos x="0" y="0"/>
                 <wp:positionH relativeFrom="column">
                   <wp:posOffset>-344170</wp:posOffset>
@@ -12210,7 +12021,7 @@
               </wp:anchor>
             </w:drawing>
           </mc:Choice>
-          <mc:Fallback>
+          <mc:Fallback xmlns:w15="http://schemas.microsoft.com/office/word/2012/wordml">
             <w:pict>
               <v:oval w14:anchorId="5EA87E28" id="_x0000_s1032" style="position:absolute;left:0;text-align:left;margin-left:-27.1pt;margin-top:353.75pt;width:25.8pt;height:27.85pt;z-index:251685376;visibility:visible;mso-wrap-style:square;mso-width-percent:0;mso-height-percent:0;mso-wrap-distance-left:9pt;mso-wrap-distance-top:0;mso-wrap-distance-right:9pt;mso-wrap-distance-bottom:0;mso-position-horizontal:absolute;mso-position-horizontal-relative:text;mso-position-vertical:absolute;mso-position-vertical-relative:text;mso-width-percent:0;mso-height-percent:0;mso-width-relative:margin;mso-height-relative:margin;v-text-anchor:middle" o:gfxdata="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" fillcolor="#ed7d31 [3205]" strokecolor="white [3201]" strokeweight="1.5pt">
                 <v:stroke joinstyle="miter"/>
@@ -12243,12 +12054,12 @@
         <w:rPr>
           <w:b/>
           <w:noProof/>
-          <w:lang w:eastAsia="es-PE"/>
+          <w:lang w:val="en-US"/>
         </w:rPr>
         <mc:AlternateContent>
           <mc:Choice Requires="wps">
             <w:drawing>
-              <wp:anchor distT="0" distB="0" distL="114300" distR="114300" simplePos="0" relativeHeight="251628032" behindDoc="0" locked="0" layoutInCell="1" allowOverlap="1" wp14:anchorId="7828FF1A" wp14:editId="57CF74A4">
+              <wp:anchor distT="0" distB="0" distL="114300" distR="114300" simplePos="0" relativeHeight="251628032" behindDoc="0" locked="0" layoutInCell="1" allowOverlap="1" wp14:anchorId="475DCA21" wp14:editId="74203159">
                 <wp:simplePos x="0" y="0"/>
                 <wp:positionH relativeFrom="column">
                   <wp:posOffset>0</wp:posOffset>
@@ -12304,7 +12115,7 @@
               </wp:anchor>
             </w:drawing>
           </mc:Choice>
-          <mc:Fallback>
+          <mc:Fallback xmlns:w15="http://schemas.microsoft.com/office/word/2012/wordml">
             <w:pict>
               <v:shape w14:anchorId="33598D88" id="144 Conector recto de flecha" o:spid="_x0000_s1026" type="#_x0000_t32" style="position:absolute;margin-left:0;margin-top:366.5pt;width:53.4pt;height:8.15pt;z-index:251628032;visibility:visible;mso-wrap-style:square;mso-width-percent:0;mso-height-percent:0;mso-wrap-distance-left:9pt;mso-wrap-distance-top:0;mso-wrap-distance-right:9pt;mso-wrap-distance-bottom:0;mso-position-horizontal:absolute;mso-position-horizontal-relative:text;mso-position-vertical:absolute;mso-position-vertical-relative:text;mso-width-percent:0;mso-height-percent:0;mso-width-relative:margin;mso-height-relative:margin" o:gfxdata="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" strokecolor="#ed7d31 [3205]" strokeweight="1pt">
                 <v:stroke endarrow="open" joinstyle="miter"/>
@@ -12317,12 +12128,12 @@
         <w:rPr>
           <w:b/>
           <w:noProof/>
-          <w:lang w:eastAsia="es-PE"/>
+          <w:lang w:val="en-US"/>
         </w:rPr>
         <mc:AlternateContent>
           <mc:Choice Requires="wps">
             <w:drawing>
-              <wp:anchor distT="0" distB="0" distL="114300" distR="114300" simplePos="0" relativeHeight="251659776" behindDoc="0" locked="0" layoutInCell="1" allowOverlap="1" wp14:anchorId="4CBAA80C" wp14:editId="2FCDA07D">
+              <wp:anchor distT="0" distB="0" distL="114300" distR="114300" simplePos="0" relativeHeight="251659776" behindDoc="0" locked="0" layoutInCell="1" allowOverlap="1" wp14:anchorId="1212099D" wp14:editId="59077D43">
                 <wp:simplePos x="0" y="0"/>
                 <wp:positionH relativeFrom="column">
                   <wp:posOffset>-136070</wp:posOffset>
@@ -12400,7 +12211,7 @@
               </wp:anchor>
             </w:drawing>
           </mc:Choice>
-          <mc:Fallback>
+          <mc:Fallback xmlns:w15="http://schemas.microsoft.com/office/word/2012/wordml">
             <w:pict>
               <v:oval w14:anchorId="4CBAA80C" id="_x0000_s1033" style="position:absolute;left:0;text-align:left;margin-left:-10.7pt;margin-top:325.05pt;width:29.15pt;height:28.55pt;z-index:251659776;visibility:visible;mso-wrap-style:square;mso-width-percent:0;mso-height-percent:0;mso-wrap-distance-left:9pt;mso-wrap-distance-top:0;mso-wrap-distance-right:9pt;mso-wrap-distance-bottom:0;mso-position-horizontal:absolute;mso-position-horizontal-relative:text;mso-position-vertical:absolute;mso-position-vertical-relative:text;mso-width-percent:0;mso-height-percent:0;mso-width-relative:margin;mso-height-relative:margin;v-text-anchor:middle" o:gfxdata="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" fillcolor="#ed7d31 [3205]" strokecolor="white [3201]" strokeweight="1.5pt">
                 <v:stroke joinstyle="miter"/>
@@ -12433,12 +12244,12 @@
         <w:rPr>
           <w:b/>
           <w:noProof/>
-          <w:lang w:eastAsia="es-PE"/>
+          <w:lang w:val="en-US"/>
         </w:rPr>
         <mc:AlternateContent>
           <mc:Choice Requires="wps">
             <w:drawing>
-              <wp:anchor distT="0" distB="0" distL="114300" distR="114300" simplePos="0" relativeHeight="251702784" behindDoc="0" locked="0" layoutInCell="1" allowOverlap="1" wp14:anchorId="7E92A3DD" wp14:editId="5AA547ED">
+              <wp:anchor distT="0" distB="0" distL="114300" distR="114300" simplePos="0" relativeHeight="251702784" behindDoc="0" locked="0" layoutInCell="1" allowOverlap="1" wp14:anchorId="0F5D5A25" wp14:editId="0B57F903">
                 <wp:simplePos x="0" y="0"/>
                 <wp:positionH relativeFrom="column">
                   <wp:posOffset>233333</wp:posOffset>
@@ -12499,7 +12310,7 @@
               </wp:anchor>
             </w:drawing>
           </mc:Choice>
-          <mc:Fallback>
+          <mc:Fallback xmlns:w15="http://schemas.microsoft.com/office/word/2012/wordml">
             <w:pict>
               <v:shape w14:anchorId="354BD050" id="148 Abrir llave" o:spid="_x0000_s1026" type="#_x0000_t87" style="position:absolute;margin-left:18.35pt;margin-top:308.75pt;width:41.45pt;height:59.25pt;z-index:251702784;visibility:visible;mso-wrap-style:square;mso-width-percent:0;mso-height-percent:0;mso-wrap-distance-left:9pt;mso-wrap-distance-top:0;mso-wrap-distance-right:9pt;mso-wrap-distance-bottom:0;mso-position-horizontal:absolute;mso-position-horizontal-relative:text;mso-position-vertical:absolute;mso-position-vertical-relative:text;mso-width-percent:0;mso-height-percent:0;mso-width-relative:margin;mso-height-relative:margin;v-text-anchor:middle" o:gfxdata="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" adj="1259,11048" strokecolor="#ed7d31 [3205]" strokeweight="1pt">
                 <v:stroke joinstyle="miter"/>
@@ -12512,12 +12323,12 @@
         <w:rPr>
           <w:b/>
           <w:noProof/>
-          <w:lang w:eastAsia="es-PE"/>
+          <w:lang w:val="en-US"/>
         </w:rPr>
         <mc:AlternateContent>
           <mc:Choice Requires="wps">
             <w:drawing>
-              <wp:anchor distT="0" distB="0" distL="114300" distR="114300" simplePos="0" relativeHeight="251646464" behindDoc="0" locked="0" layoutInCell="1" allowOverlap="1" wp14:anchorId="11C525A5" wp14:editId="5341D68C">
+              <wp:anchor distT="0" distB="0" distL="114300" distR="114300" simplePos="0" relativeHeight="251646464" behindDoc="0" locked="0" layoutInCell="1" allowOverlap="1" wp14:anchorId="48F8AB13" wp14:editId="06C7E095">
                 <wp:simplePos x="0" y="0"/>
                 <wp:positionH relativeFrom="column">
                   <wp:posOffset>-396001</wp:posOffset>
@@ -12595,7 +12406,7 @@
               </wp:anchor>
             </w:drawing>
           </mc:Choice>
-          <mc:Fallback>
+          <mc:Fallback xmlns:w15="http://schemas.microsoft.com/office/word/2012/wordml">
             <w:pict>
               <v:oval w14:anchorId="11C525A5" id="_x0000_s1034" style="position:absolute;left:0;text-align:left;margin-left:-31.2pt;margin-top:285.5pt;width:29.9pt;height:30.55pt;z-index:251646464;visibility:visible;mso-wrap-style:square;mso-width-percent:0;mso-height-percent:0;mso-wrap-distance-left:9pt;mso-wrap-distance-top:0;mso-wrap-distance-right:9pt;mso-wrap-distance-bottom:0;mso-position-horizontal:absolute;mso-position-horizontal-relative:text;mso-position-vertical:absolute;mso-position-vertical-relative:text;mso-width-percent:0;mso-height-percent:0;mso-width-relative:margin;mso-height-relative:margin;v-text-anchor:middle" o:gfxdata="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" fillcolor="#ed7d31 [3205]" strokecolor="white [3201]" strokeweight="1.5pt">
                 <v:stroke joinstyle="miter"/>
@@ -12628,12 +12439,12 @@
         <w:rPr>
           <w:b/>
           <w:noProof/>
-          <w:lang w:eastAsia="es-PE"/>
+          <w:lang w:val="en-US"/>
         </w:rPr>
         <mc:AlternateContent>
           <mc:Choice Requires="wps">
             <w:drawing>
-              <wp:anchor distT="0" distB="0" distL="114300" distR="114300" simplePos="0" relativeHeight="251593216" behindDoc="0" locked="0" layoutInCell="1" allowOverlap="1" wp14:anchorId="1FD0AE20" wp14:editId="23B4BF5E">
+              <wp:anchor distT="0" distB="0" distL="114300" distR="114300" simplePos="0" relativeHeight="251593216" behindDoc="0" locked="0" layoutInCell="1" allowOverlap="1" wp14:anchorId="3CFF5E17" wp14:editId="2BC96768">
                 <wp:simplePos x="0" y="0"/>
                 <wp:positionH relativeFrom="column">
                   <wp:posOffset>-481545</wp:posOffset>
@@ -12710,7 +12521,7 @@
               </wp:anchor>
             </w:drawing>
           </mc:Choice>
-          <mc:Fallback>
+          <mc:Fallback xmlns:w15="http://schemas.microsoft.com/office/word/2012/wordml">
             <w:pict>
               <v:oval w14:anchorId="1FD0AE20" id="_x0000_s1035" style="position:absolute;left:0;text-align:left;margin-left:-37.9pt;margin-top:138.95pt;width:27.85pt;height:31.9pt;z-index:251593216;visibility:visible;mso-wrap-style:square;mso-width-percent:0;mso-height-percent:0;mso-wrap-distance-left:9pt;mso-wrap-distance-top:0;mso-wrap-distance-right:9pt;mso-wrap-distance-bottom:0;mso-position-horizontal:absolute;mso-position-horizontal-relative:text;mso-position-vertical:absolute;mso-position-vertical-relative:text;mso-width-percent:0;mso-height-percent:0;mso-width-relative:margin;mso-height-relative:margin;v-text-anchor:middle" o:gfxdata="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" fillcolor="#ed7d31 [3205]" strokecolor="white [3201]" strokeweight="1.5pt">
                 <v:stroke joinstyle="miter"/>
@@ -12742,12 +12553,12 @@
         <w:rPr>
           <w:b/>
           <w:noProof/>
-          <w:lang w:eastAsia="es-PE"/>
+          <w:lang w:val="en-US"/>
         </w:rPr>
         <mc:AlternateContent>
           <mc:Choice Requires="wps">
             <w:drawing>
-              <wp:anchor distT="0" distB="0" distL="114300" distR="114300" simplePos="0" relativeHeight="251580928" behindDoc="0" locked="0" layoutInCell="1" allowOverlap="1" wp14:anchorId="681E4666" wp14:editId="6C7F9B4E">
+              <wp:anchor distT="0" distB="0" distL="114300" distR="114300" simplePos="0" relativeHeight="251580928" behindDoc="0" locked="0" layoutInCell="1" allowOverlap="1" wp14:anchorId="6890CC75" wp14:editId="16008FE1">
                 <wp:simplePos x="0" y="0"/>
                 <wp:positionH relativeFrom="column">
                   <wp:posOffset>-128725</wp:posOffset>
@@ -12808,7 +12619,7 @@
               </wp:anchor>
             </w:drawing>
           </mc:Choice>
-          <mc:Fallback>
+          <mc:Fallback xmlns:w15="http://schemas.microsoft.com/office/word/2012/wordml">
             <w:pict>
               <v:shape w14:anchorId="2EB12A9B" id="148 Abrir llave" o:spid="_x0000_s1026" type="#_x0000_t87" style="position:absolute;margin-left:-10.15pt;margin-top:24.8pt;width:32.6pt;height:260.75pt;z-index:251580928;visibility:visible;mso-wrap-style:square;mso-width-percent:0;mso-height-percent:0;mso-wrap-distance-left:9pt;mso-wrap-distance-top:0;mso-wrap-distance-right:9pt;mso-wrap-distance-bottom:0;mso-position-horizontal:absolute;mso-position-horizontal-relative:text;mso-position-vertical:absolute;mso-position-vertical-relative:text;mso-width-percent:0;mso-height-percent:0;mso-width-relative:margin;mso-height-relative:margin;v-text-anchor:middle" o:gfxdata="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" adj="0" strokecolor="#ed7d31 [3205]" strokeweight="1pt">
                 <v:stroke joinstyle="miter"/>
@@ -12821,12 +12632,12 @@
         <w:rPr>
           <w:b/>
           <w:noProof/>
-          <w:lang w:eastAsia="es-PE"/>
+          <w:lang w:val="en-US"/>
         </w:rPr>
         <mc:AlternateContent>
           <mc:Choice Requires="wps">
             <w:drawing>
-              <wp:anchor distT="0" distB="0" distL="114300" distR="114300" simplePos="0" relativeHeight="251604480" behindDoc="0" locked="0" layoutInCell="1" allowOverlap="1" wp14:anchorId="39732261" wp14:editId="10FAB630">
+              <wp:anchor distT="0" distB="0" distL="114300" distR="114300" simplePos="0" relativeHeight="251604480" behindDoc="0" locked="0" layoutInCell="1" allowOverlap="1" wp14:anchorId="2E9C6961" wp14:editId="41838262">
                 <wp:simplePos x="0" y="0"/>
                 <wp:positionH relativeFrom="column">
                   <wp:posOffset>-3810</wp:posOffset>
@@ -12882,7 +12693,7 @@
               </wp:anchor>
             </w:drawing>
           </mc:Choice>
-          <mc:Fallback>
+          <mc:Fallback xmlns:w15="http://schemas.microsoft.com/office/word/2012/wordml">
             <w:pict>
               <v:shape w14:anchorId="3025D4A1" id="145 Conector recto de flecha" o:spid="_x0000_s1026" type="#_x0000_t32" style="position:absolute;margin-left:-.3pt;margin-top:300.3pt;width:37.5pt;height:0;z-index:251604480;visibility:visible;mso-wrap-style:square;mso-width-percent:0;mso-height-percent:0;mso-wrap-distance-left:9pt;mso-wrap-distance-top:0;mso-wrap-distance-right:9pt;mso-wrap-distance-bottom:0;mso-position-horizontal:absolute;mso-position-horizontal-relative:text;mso-position-vertical:absolute;mso-position-vertical-relative:text;mso-width-percent:0;mso-height-percent:0;mso-width-relative:margin;mso-height-relative:margin" o:gfxdata="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" strokecolor="#ed7d31 [3205]" strokeweight="1pt">
                 <v:stroke endarrow="open" joinstyle="miter"/>
@@ -12901,10 +12712,10 @@
       <w:r>
         <w:rPr>
           <w:noProof/>
-          <w:lang w:eastAsia="es-PE"/>
+          <w:lang w:val="en-US"/>
         </w:rPr>
         <w:drawing>
-          <wp:inline distT="0" distB="0" distL="0" distR="0" wp14:anchorId="7D2C05D5" wp14:editId="1CE8B7A3">
+          <wp:inline distT="0" distB="0" distL="0" distR="0" wp14:anchorId="6D2DC2C4" wp14:editId="0F95B8E4">
             <wp:extent cx="5941060" cy="5653405"/>
             <wp:effectExtent l="0" t="0" r="2540" b="4445"/>
             <wp:docPr id="23" name="Imagen 23"/>
@@ -12919,7 +12730,7 @@
                     <pic:cNvPicPr/>
                   </pic:nvPicPr>
                   <pic:blipFill>
-                    <a:blip r:embed="rId29"/>
+                    <a:blip r:embed="rId30"/>
                     <a:stretch>
                       <a:fillRect/>
                     </a:stretch>
@@ -12942,7 +12753,7 @@
     </w:p>
     <w:p>
       <w:pPr>
-        <w:pStyle w:val="Prrafodelista"/>
+        <w:pStyle w:val="ListParagraph"/>
         <w:tabs>
           <w:tab w:val="left" w:pos="6465"/>
         </w:tabs>
@@ -12968,7 +12779,7 @@
     </w:p>
     <w:p>
       <w:pPr>
-        <w:pStyle w:val="Prrafodelista"/>
+        <w:pStyle w:val="ListParagraph"/>
         <w:spacing w:before="240" w:after="240" w:line="360" w:lineRule="auto"/>
         <w:ind w:left="1134"/>
         <w:contextualSpacing w:val="0"/>
@@ -12982,7 +12793,7 @@
     </w:p>
     <w:p>
       <w:pPr>
-        <w:pStyle w:val="Prrafodelista"/>
+        <w:pStyle w:val="ListParagraph"/>
         <w:spacing w:before="240" w:after="240" w:line="360" w:lineRule="auto"/>
         <w:ind w:left="1134"/>
         <w:contextualSpacing w:val="0"/>
@@ -12996,7 +12807,7 @@
     </w:p>
     <w:p>
       <w:pPr>
-        <w:pStyle w:val="Prrafodelista"/>
+        <w:pStyle w:val="ListParagraph"/>
         <w:spacing w:before="240" w:after="240" w:line="360" w:lineRule="auto"/>
         <w:ind w:left="1134"/>
         <w:contextualSpacing w:val="0"/>
@@ -13010,7 +12821,7 @@
     </w:p>
     <w:p>
       <w:pPr>
-        <w:pStyle w:val="Prrafodelista"/>
+        <w:pStyle w:val="ListParagraph"/>
         <w:spacing w:before="240" w:after="240" w:line="360" w:lineRule="auto"/>
         <w:ind w:left="1134"/>
         <w:contextualSpacing w:val="0"/>
@@ -13024,7 +12835,7 @@
     </w:p>
     <w:p>
       <w:pPr>
-        <w:pStyle w:val="Prrafodelista"/>
+        <w:pStyle w:val="ListParagraph"/>
         <w:numPr>
           <w:ilvl w:val="0"/>
           <w:numId w:val="3"/>
@@ -13098,9 +12909,11 @@
       <w:r>
         <w:rPr>
           <w:b/>
+          <w:noProof/>
+          <w:lang w:val="en-US"/>
         </w:rPr>
         <w:drawing>
-          <wp:inline distT="0" distB="0" distL="0" distR="0" wp14:anchorId="40EACB25" wp14:editId="0CFB7857">
+          <wp:inline distT="0" distB="0" distL="0" distR="0" wp14:anchorId="7DE2B4A7" wp14:editId="7D3962D9">
             <wp:extent cx="2240027" cy="3037845"/>
             <wp:effectExtent l="0" t="0" r="8255" b="0"/>
             <wp:docPr id="28" name="Imagen 28"/>
@@ -13115,7 +12928,7 @@
                     <pic:cNvPicPr/>
                   </pic:nvPicPr>
                   <pic:blipFill>
-                    <a:blip r:embed="rId30"/>
+                    <a:blip r:embed="rId31"/>
                     <a:stretch>
                       <a:fillRect/>
                     </a:stretch>
@@ -13148,35 +12961,7 @@
         <w:rPr>
           <w:b/>
         </w:rPr>
-        <w:t xml:space="preserve">Complejidad </w:t>
-      </w:r>
-      <w:proofErr w:type="spellStart"/>
-      <w:r>
-        <w:rPr>
-          <w:b/>
-        </w:rPr>
-        <w:t>ciclomética</w:t>
-      </w:r>
-      <w:proofErr w:type="spellEnd"/>
-      <w:r>
-        <w:rPr>
-          <w:b/>
-        </w:rPr>
-        <w:t xml:space="preserve"> de </w:t>
-      </w:r>
-      <w:proofErr w:type="spellStart"/>
-      <w:r>
-        <w:rPr>
-          <w:b/>
-        </w:rPr>
-        <w:t>McCabe</w:t>
-      </w:r>
-      <w:proofErr w:type="spellEnd"/>
-      <w:r>
-        <w:rPr>
-          <w:b/>
-        </w:rPr>
-        <w:t>:</w:t>
+        <w:t>Complejidad ciclomética de McCabe:</w:t>
       </w:r>
     </w:p>
     <w:p>
@@ -13212,37 +12997,7 @@
             <w:rPr>
               <w:rFonts w:ascii="Cambria Math" w:hAnsi="Cambria Math"/>
             </w:rPr>
-            <m:t>VG</m:t>
-          </m:r>
-          <m:r>
-            <w:rPr>
-              <w:rFonts w:ascii="Cambria Math" w:hAnsi="Cambria Math"/>
-            </w:rPr>
-            <m:t>=7</m:t>
-          </m:r>
-          <m:r>
-            <w:rPr>
-              <w:rFonts w:ascii="Cambria Math" w:hAnsi="Cambria Math"/>
-            </w:rPr>
-            <m:t>-</m:t>
-          </m:r>
-          <m:r>
-            <w:rPr>
-              <w:rFonts w:ascii="Cambria Math" w:hAnsi="Cambria Math"/>
-            </w:rPr>
-            <m:t>6</m:t>
-          </m:r>
-          <m:r>
-            <w:rPr>
-              <w:rFonts w:ascii="Cambria Math" w:hAnsi="Cambria Math"/>
-            </w:rPr>
-            <m:t>+2=</m:t>
-          </m:r>
-          <m:r>
-            <w:rPr>
-              <w:rFonts w:ascii="Cambria Math" w:hAnsi="Cambria Math"/>
-            </w:rPr>
-            <m:t>3</m:t>
+            <m:t>VG=7-6+2=3</m:t>
           </m:r>
         </m:oMath>
       </m:oMathPara>
@@ -13396,8 +13151,8 @@
           <w:rFonts w:eastAsiaTheme="minorEastAsia"/>
         </w:rPr>
         <w:sectPr>
-          <w:headerReference w:type="default" r:id="rId31"/>
-          <w:footerReference w:type="default" r:id="rId32"/>
+          <w:headerReference w:type="default" r:id="rId32"/>
+          <w:footerReference w:type="default" r:id="rId33"/>
           <w:pgSz w:w="11907" w:h="16840" w:code="9"/>
           <w:pgMar w:top="1418" w:right="1275" w:bottom="1418" w:left="1276" w:header="709" w:footer="172" w:gutter="0"/>
           <w:cols w:space="708"/>
@@ -13408,13 +13163,7 @@
         <w:rPr>
           <w:rFonts w:eastAsiaTheme="minorEastAsia"/>
         </w:rPr>
-        <w:t>Camino 3</w:t>
-      </w:r>
-      <w:r>
-        <w:rPr>
-          <w:rFonts w:eastAsiaTheme="minorEastAsia"/>
-        </w:rPr>
-        <w:t xml:space="preserve">: 1 </w:t>
+        <w:t xml:space="preserve">Camino 3: 1 </w:t>
       </w:r>
       <w:r>
         <w:rPr>
@@ -13437,7 +13186,7 @@
     </w:p>
     <w:p>
       <w:pPr>
-        <w:pStyle w:val="Prrafodelista"/>
+        <w:pStyle w:val="ListParagraph"/>
         <w:numPr>
           <w:ilvl w:val="0"/>
           <w:numId w:val="3"/>
@@ -13481,30 +13230,7 @@
           <w:bCs/>
         </w:rPr>
         <w:tab/>
-        <w:t xml:space="preserve">Cuadro </w:t>
-      </w:r>
-      <w:proofErr w:type="spellStart"/>
-      <w:r>
-        <w:rPr>
-          <w:b/>
-          <w:bCs/>
-        </w:rPr>
-        <w:t>x.x</w:t>
-      </w:r>
-      <w:proofErr w:type="spellEnd"/>
-      <w:r>
-        <w:rPr>
-          <w:b/>
-          <w:bCs/>
-        </w:rPr>
-        <w:t xml:space="preserve">: Caso de Prueba – </w:t>
-      </w:r>
-      <w:r>
-        <w:rPr>
-          <w:b/>
-          <w:bCs/>
-        </w:rPr>
-        <w:t>Administrar ODF</w:t>
+        <w:t>Cuadro x.x: Caso de Prueba – Administrar ODF</w:t>
       </w:r>
     </w:p>
     <w:tbl>
@@ -13937,15 +13663,7 @@
               <w:jc w:val="center"/>
             </w:pPr>
             <w:r>
-              <w:t>(</w:t>
-            </w:r>
-            <w:proofErr w:type="spellStart"/>
-            <w:r>
-              <w:t>vacip</w:t>
-            </w:r>
-            <w:proofErr w:type="spellEnd"/>
-            <w:r>
-              <w:t>)</w:t>
+              <w:t>(vacip)</w:t>
             </w:r>
           </w:p>
         </w:tc>
@@ -13959,6 +13677,9 @@
               <w:spacing w:before="40" w:after="40"/>
               <w:jc w:val="center"/>
             </w:pPr>
+            <w:r>
+              <w:t>Moviles</w:t>
+            </w:r>
           </w:p>
         </w:tc>
         <w:tc>
@@ -13971,6 +13692,9 @@
               <w:spacing w:before="40" w:after="40"/>
               <w:jc w:val="center"/>
             </w:pPr>
+            <w:r>
+              <w:t>CPU 213</w:t>
+            </w:r>
           </w:p>
         </w:tc>
         <w:tc>
@@ -13983,6 +13707,9 @@
               <w:spacing w:before="40" w:after="40"/>
               <w:jc w:val="center"/>
             </w:pPr>
+            <w:r>
+              <w:t>OPTIX-OSN-7500 HUAWEI</w:t>
+            </w:r>
           </w:p>
         </w:tc>
         <w:tc>
@@ -13995,6 +13722,9 @@
               <w:spacing w:before="40" w:after="40"/>
               <w:jc w:val="center"/>
             </w:pPr>
+            <w:r>
+              <w:t>Trujillo 02</w:t>
+            </w:r>
           </w:p>
         </w:tc>
         <w:tc>
@@ -14006,8 +13736,6 @@
             <w:pPr>
               <w:jc w:val="center"/>
             </w:pPr>
-            <w:bookmarkStart w:id="5" w:name="_GoBack"/>
-            <w:bookmarkEnd w:id="5"/>
             <w:r>
               <w:t>Éxito</w:t>
             </w:r>
@@ -14111,6 +13839,9 @@
               <w:spacing w:before="40" w:after="40"/>
               <w:jc w:val="center"/>
             </w:pPr>
+            <w:r>
+              <w:t>CATV</w:t>
+            </w:r>
           </w:p>
         </w:tc>
         <w:tc>
@@ -14123,6 +13854,9 @@
               <w:spacing w:before="40" w:after="40"/>
               <w:jc w:val="center"/>
             </w:pPr>
+            <w:r>
+              <w:t>Grau 4</w:t>
+            </w:r>
           </w:p>
         </w:tc>
         <w:tc>
@@ -14135,6 +13869,9 @@
               <w:spacing w:before="40" w:after="40"/>
               <w:jc w:val="center"/>
             </w:pPr>
+            <w:r>
+              <w:t>NE40E-x1</w:t>
+            </w:r>
           </w:p>
         </w:tc>
         <w:tc>
@@ -14147,6 +13884,9 @@
               <w:spacing w:before="40" w:after="40"/>
               <w:jc w:val="center"/>
             </w:pPr>
+            <w:r>
+              <w:t>Huaraz 01</w:t>
+            </w:r>
           </w:p>
         </w:tc>
         <w:tc>
@@ -14229,6 +13969,9 @@
               <w:spacing w:before="40" w:after="40"/>
               <w:jc w:val="center"/>
             </w:pPr>
+            <w:r>
+              <w:t>Conector 5</w:t>
+            </w:r>
           </w:p>
         </w:tc>
         <w:tc>
@@ -14241,6 +13984,9 @@
               <w:spacing w:before="40" w:after="40"/>
               <w:jc w:val="center"/>
             </w:pPr>
+            <w:r>
+              <w:t>(vacip)</w:t>
+            </w:r>
           </w:p>
         </w:tc>
         <w:tc>
@@ -14253,6 +13999,9 @@
               <w:spacing w:before="40" w:after="40"/>
               <w:jc w:val="center"/>
             </w:pPr>
+            <w:r>
+              <w:t>Monitoreo</w:t>
+            </w:r>
           </w:p>
         </w:tc>
         <w:tc>
@@ -14265,6 +14014,9 @@
               <w:spacing w:before="40" w:after="40"/>
               <w:jc w:val="center"/>
             </w:pPr>
+            <w:r>
+              <w:t>San Luis 3</w:t>
+            </w:r>
           </w:p>
         </w:tc>
         <w:tc>
@@ -14277,6 +14029,9 @@
               <w:spacing w:before="40" w:after="40"/>
               <w:jc w:val="center"/>
             </w:pPr>
+            <w:r>
+              <w:t>TRURI CISCO 7200</w:t>
+            </w:r>
           </w:p>
         </w:tc>
         <w:tc>
@@ -14289,6 +14044,9 @@
               <w:spacing w:before="40" w:after="40"/>
               <w:jc w:val="center"/>
             </w:pPr>
+            <w:r>
+              <w:t>Lima 3</w:t>
+            </w:r>
           </w:p>
         </w:tc>
         <w:tc>
@@ -14301,10 +14059,60 @@
               <w:spacing w:before="40" w:after="40"/>
               <w:jc w:val="center"/>
             </w:pPr>
+            <w:r>
+              <w:t>Éxito</w:t>
+            </w:r>
+            <w:bookmarkStart w:id="5" w:name="_GoBack"/>
+            <w:bookmarkEnd w:id="5"/>
           </w:p>
         </w:tc>
       </w:tr>
     </w:tbl>
+    <w:p>
+      <w:pPr>
+        <w:spacing w:before="240" w:after="240" w:line="360" w:lineRule="auto"/>
+      </w:pPr>
+    </w:p>
+    <w:p>
+      <w:pPr>
+        <w:spacing w:before="240" w:after="240" w:line="360" w:lineRule="auto"/>
+      </w:pPr>
+    </w:p>
+    <w:p>
+      <w:pPr>
+        <w:spacing w:before="240" w:after="240" w:line="360" w:lineRule="auto"/>
+      </w:pPr>
+    </w:p>
+    <w:p>
+      <w:pPr>
+        <w:spacing w:before="240" w:after="240" w:line="360" w:lineRule="auto"/>
+      </w:pPr>
+    </w:p>
+    <w:p>
+      <w:pPr>
+        <w:spacing w:before="240" w:after="240" w:line="360" w:lineRule="auto"/>
+      </w:pPr>
+    </w:p>
+    <w:p>
+      <w:pPr>
+        <w:spacing w:before="240" w:after="240" w:line="360" w:lineRule="auto"/>
+      </w:pPr>
+    </w:p>
+    <w:p>
+      <w:pPr>
+        <w:spacing w:before="240" w:after="240" w:line="360" w:lineRule="auto"/>
+      </w:pPr>
+    </w:p>
+    <w:p>
+      <w:pPr>
+        <w:spacing w:before="240" w:after="240" w:line="360" w:lineRule="auto"/>
+      </w:pPr>
+    </w:p>
+    <w:p>
+      <w:pPr>
+        <w:spacing w:before="240" w:after="240" w:line="360" w:lineRule="auto"/>
+      </w:pPr>
+    </w:p>
     <w:p>
       <w:pPr>
         <w:spacing w:before="240" w:after="240" w:line="360" w:lineRule="auto"/>
@@ -14321,7 +14129,7 @@
 </file>
 
 <file path=word/endnotes.xml><?xml version="1.0" encoding="utf-8"?>
-<w:endnotes xmlns:wpc="http://schemas.microsoft.com/office/word/2010/wordprocessingCanvas" xmlns:mc="http://schemas.openxmlformats.org/markup-compatibility/2006" xmlns:o="urn:schemas-microsoft-com:office:office" xmlns:r="http://schemas.openxmlformats.org/officeDocument/2006/relationships" xmlns:m="http://schemas.openxmlformats.org/officeDocument/2006/math" xmlns:v="urn:schemas-microsoft-com:vml" xmlns:wp14="http://schemas.microsoft.com/office/word/2010/wordprocessingDrawing" xmlns:wp="http://schemas.openxmlformats.org/drawingml/2006/wordprocessingDrawing" xmlns:w10="urn:schemas-microsoft-com:office:word" xmlns:w="http://schemas.openxmlformats.org/wordprocessingml/2006/main" xmlns:w14="http://schemas.microsoft.com/office/word/2010/wordml" xmlns:w15="http://schemas.microsoft.com/office/word/2012/wordml" xmlns:wpg="http://schemas.microsoft.com/office/word/2010/wordprocessingGroup" xmlns:wpi="http://schemas.microsoft.com/office/word/2010/wordprocessingInk" xmlns:wne="http://schemas.microsoft.com/office/word/2006/wordml" xmlns:wps="http://schemas.microsoft.com/office/word/2010/wordprocessingShape" mc:Ignorable="w14 w15 wp14">
+<w:endnotes xmlns:wpc="http://schemas.microsoft.com/office/word/2010/wordprocessingCanvas" xmlns:mo="http://schemas.microsoft.com/office/mac/office/2008/main" xmlns:mc="http://schemas.openxmlformats.org/markup-compatibility/2006" xmlns:mv="urn:schemas-microsoft-com:mac:vml" xmlns:o="urn:schemas-microsoft-com:office:office" xmlns:r="http://schemas.openxmlformats.org/officeDocument/2006/relationships" xmlns:m="http://schemas.openxmlformats.org/officeDocument/2006/math" xmlns:v="urn:schemas-microsoft-com:vml" xmlns:wp14="http://schemas.microsoft.com/office/word/2010/wordprocessingDrawing" xmlns:wp="http://schemas.openxmlformats.org/drawingml/2006/wordprocessingDrawing" xmlns:w10="urn:schemas-microsoft-com:office:word" xmlns:w="http://schemas.openxmlformats.org/wordprocessingml/2006/main" xmlns:w14="http://schemas.microsoft.com/office/word/2010/wordml" xmlns:wpg="http://schemas.microsoft.com/office/word/2010/wordprocessingGroup" xmlns:wpi="http://schemas.microsoft.com/office/word/2010/wordprocessingInk" xmlns:wne="http://schemas.microsoft.com/office/word/2006/wordml" xmlns:wps="http://schemas.microsoft.com/office/word/2010/wordprocessingShape" mc:Ignorable="w14 wp14">
   <w:endnote w:type="separator" w:id="-1">
     <w:p>
       <w:pPr>
@@ -14346,10 +14154,10 @@
 </file>
 
 <file path=word/footer1.xml><?xml version="1.0" encoding="utf-8"?>
-<w:ftr xmlns:wpc="http://schemas.microsoft.com/office/word/2010/wordprocessingCanvas" xmlns:mc="http://schemas.openxmlformats.org/markup-compatibility/2006" xmlns:o="urn:schemas-microsoft-com:office:office" xmlns:r="http://schemas.openxmlformats.org/officeDocument/2006/relationships" xmlns:m="http://schemas.openxmlformats.org/officeDocument/2006/math" xmlns:v="urn:schemas-microsoft-com:vml" xmlns:wp14="http://schemas.microsoft.com/office/word/2010/wordprocessingDrawing" xmlns:wp="http://schemas.openxmlformats.org/drawingml/2006/wordprocessingDrawing" xmlns:w10="urn:schemas-microsoft-com:office:word" xmlns:w="http://schemas.openxmlformats.org/wordprocessingml/2006/main" xmlns:w14="http://schemas.microsoft.com/office/word/2010/wordml" xmlns:w15="http://schemas.microsoft.com/office/word/2012/wordml" xmlns:wpg="http://schemas.microsoft.com/office/word/2010/wordprocessingGroup" xmlns:wpi="http://schemas.microsoft.com/office/word/2010/wordprocessingInk" xmlns:wne="http://schemas.microsoft.com/office/word/2006/wordml" xmlns:wps="http://schemas.microsoft.com/office/word/2010/wordprocessingShape" mc:Ignorable="w14 w15 wp14">
+<w:ftr xmlns:wpc="http://schemas.microsoft.com/office/word/2010/wordprocessingCanvas" xmlns:mo="http://schemas.microsoft.com/office/mac/office/2008/main" xmlns:mc="http://schemas.openxmlformats.org/markup-compatibility/2006" xmlns:mv="urn:schemas-microsoft-com:mac:vml" xmlns:o="urn:schemas-microsoft-com:office:office" xmlns:r="http://schemas.openxmlformats.org/officeDocument/2006/relationships" xmlns:m="http://schemas.openxmlformats.org/officeDocument/2006/math" xmlns:v="urn:schemas-microsoft-com:vml" xmlns:wp14="http://schemas.microsoft.com/office/word/2010/wordprocessingDrawing" xmlns:wp="http://schemas.openxmlformats.org/drawingml/2006/wordprocessingDrawing" xmlns:w10="urn:schemas-microsoft-com:office:word" xmlns:w="http://schemas.openxmlformats.org/wordprocessingml/2006/main" xmlns:w14="http://schemas.microsoft.com/office/word/2010/wordml" xmlns:wpg="http://schemas.microsoft.com/office/word/2010/wordprocessingGroup" xmlns:wpi="http://schemas.microsoft.com/office/word/2010/wordprocessingInk" xmlns:wne="http://schemas.microsoft.com/office/word/2006/wordml" xmlns:wps="http://schemas.microsoft.com/office/word/2010/wordprocessingShape" mc:Ignorable="w14 wp14">
   <w:tbl>
     <w:tblPr>
-      <w:tblStyle w:val="Tablaconcuadrcula"/>
+      <w:tblStyle w:val="TableGrid"/>
       <w:tblW w:w="0" w:type="auto"/>
       <w:tblBorders>
         <w:top w:val="none" w:sz="0" w:space="0" w:color="auto"/>
@@ -14376,7 +14184,7 @@
         </w:tcPr>
         <w:p>
           <w:pPr>
-            <w:pStyle w:val="Sinespaciado"/>
+            <w:pStyle w:val="NoSpacing"/>
             <w:ind w:right="-108"/>
             <w:jc w:val="center"/>
             <w:rPr>
@@ -14395,7 +14203,7 @@
         </w:tcPr>
         <w:p>
           <w:pPr>
-            <w:pStyle w:val="Piedepgina"/>
+            <w:pStyle w:val="Footer"/>
             <w:jc w:val="center"/>
             <w:rPr>
               <w:b/>
@@ -14441,7 +14249,7 @@
         </w:tcPr>
         <w:p>
           <w:pPr>
-            <w:pStyle w:val="Encabezado"/>
+            <w:pStyle w:val="Header"/>
             <w:jc w:val="right"/>
             <w:rPr>
               <w:b/>
@@ -14455,17 +14263,17 @@
   </w:tbl>
   <w:p>
     <w:pPr>
-      <w:pStyle w:val="Piedepgina"/>
+      <w:pStyle w:val="Footer"/>
     </w:pPr>
   </w:p>
 </w:ftr>
 </file>
 
 <file path=word/footer2.xml><?xml version="1.0" encoding="utf-8"?>
-<w:ftr xmlns:wpc="http://schemas.microsoft.com/office/word/2010/wordprocessingCanvas" xmlns:mc="http://schemas.openxmlformats.org/markup-compatibility/2006" xmlns:o="urn:schemas-microsoft-com:office:office" xmlns:r="http://schemas.openxmlformats.org/officeDocument/2006/relationships" xmlns:m="http://schemas.openxmlformats.org/officeDocument/2006/math" xmlns:v="urn:schemas-microsoft-com:vml" xmlns:wp14="http://schemas.microsoft.com/office/word/2010/wordprocessingDrawing" xmlns:wp="http://schemas.openxmlformats.org/drawingml/2006/wordprocessingDrawing" xmlns:w10="urn:schemas-microsoft-com:office:word" xmlns:w="http://schemas.openxmlformats.org/wordprocessingml/2006/main" xmlns:w14="http://schemas.microsoft.com/office/word/2010/wordml" xmlns:w15="http://schemas.microsoft.com/office/word/2012/wordml" xmlns:wpg="http://schemas.microsoft.com/office/word/2010/wordprocessingGroup" xmlns:wpi="http://schemas.microsoft.com/office/word/2010/wordprocessingInk" xmlns:wne="http://schemas.microsoft.com/office/word/2006/wordml" xmlns:wps="http://schemas.microsoft.com/office/word/2010/wordprocessingShape" mc:Ignorable="w14 w15 wp14">
+<w:ftr xmlns:wpc="http://schemas.microsoft.com/office/word/2010/wordprocessingCanvas" xmlns:mo="http://schemas.microsoft.com/office/mac/office/2008/main" xmlns:mc="http://schemas.openxmlformats.org/markup-compatibility/2006" xmlns:mv="urn:schemas-microsoft-com:mac:vml" xmlns:o="urn:schemas-microsoft-com:office:office" xmlns:r="http://schemas.openxmlformats.org/officeDocument/2006/relationships" xmlns:m="http://schemas.openxmlformats.org/officeDocument/2006/math" xmlns:v="urn:schemas-microsoft-com:vml" xmlns:wp14="http://schemas.microsoft.com/office/word/2010/wordprocessingDrawing" xmlns:wp="http://schemas.openxmlformats.org/drawingml/2006/wordprocessingDrawing" xmlns:w10="urn:schemas-microsoft-com:office:word" xmlns:w="http://schemas.openxmlformats.org/wordprocessingml/2006/main" xmlns:w14="http://schemas.microsoft.com/office/word/2010/wordml" xmlns:wpg="http://schemas.microsoft.com/office/word/2010/wordprocessingGroup" xmlns:wpi="http://schemas.microsoft.com/office/word/2010/wordprocessingInk" xmlns:wne="http://schemas.microsoft.com/office/word/2006/wordml" xmlns:wps="http://schemas.microsoft.com/office/word/2010/wordprocessingShape" mc:Ignorable="w14 wp14">
   <w:tbl>
     <w:tblPr>
-      <w:tblStyle w:val="Tablaconcuadrcula"/>
+      <w:tblStyle w:val="TableGrid"/>
       <w:tblW w:w="0" w:type="auto"/>
       <w:tblBorders>
         <w:top w:val="none" w:sz="0" w:space="0" w:color="auto"/>
@@ -14495,7 +14303,7 @@
         </w:tcPr>
         <w:p>
           <w:pPr>
-            <w:pStyle w:val="Sinespaciado"/>
+            <w:pStyle w:val="NoSpacing"/>
             <w:ind w:right="-108"/>
             <w:jc w:val="center"/>
             <w:rPr>
@@ -14514,7 +14322,7 @@
         </w:tcPr>
         <w:p>
           <w:pPr>
-            <w:pStyle w:val="Piedepgina"/>
+            <w:pStyle w:val="Footer"/>
             <w:jc w:val="center"/>
             <w:rPr>
               <w:b/>
@@ -14560,7 +14368,7 @@
         </w:tcPr>
         <w:p>
           <w:pPr>
-            <w:pStyle w:val="Encabezado"/>
+            <w:pStyle w:val="Header"/>
             <w:jc w:val="right"/>
             <w:rPr>
               <w:b/>
@@ -14574,17 +14382,17 @@
   </w:tbl>
   <w:p>
     <w:pPr>
-      <w:pStyle w:val="Piedepgina"/>
+      <w:pStyle w:val="Footer"/>
     </w:pPr>
   </w:p>
 </w:ftr>
 </file>
 
 <file path=word/footer3.xml><?xml version="1.0" encoding="utf-8"?>
-<w:ftr xmlns:wpc="http://schemas.microsoft.com/office/word/2010/wordprocessingCanvas" xmlns:mc="http://schemas.openxmlformats.org/markup-compatibility/2006" xmlns:o="urn:schemas-microsoft-com:office:office" xmlns:r="http://schemas.openxmlformats.org/officeDocument/2006/relationships" xmlns:m="http://schemas.openxmlformats.org/officeDocument/2006/math" xmlns:v="urn:schemas-microsoft-com:vml" xmlns:wp14="http://schemas.microsoft.com/office/word/2010/wordprocessingDrawing" xmlns:wp="http://schemas.openxmlformats.org/drawingml/2006/wordprocessingDrawing" xmlns:w10="urn:schemas-microsoft-com:office:word" xmlns:w="http://schemas.openxmlformats.org/wordprocessingml/2006/main" xmlns:w14="http://schemas.microsoft.com/office/word/2010/wordml" xmlns:w15="http://schemas.microsoft.com/office/word/2012/wordml" xmlns:wpg="http://schemas.microsoft.com/office/word/2010/wordprocessingGroup" xmlns:wpi="http://schemas.microsoft.com/office/word/2010/wordprocessingInk" xmlns:wne="http://schemas.microsoft.com/office/word/2006/wordml" xmlns:wps="http://schemas.microsoft.com/office/word/2010/wordprocessingShape" mc:Ignorable="w14 w15 wp14">
+<w:ftr xmlns:wpc="http://schemas.microsoft.com/office/word/2010/wordprocessingCanvas" xmlns:mo="http://schemas.microsoft.com/office/mac/office/2008/main" xmlns:mc="http://schemas.openxmlformats.org/markup-compatibility/2006" xmlns:mv="urn:schemas-microsoft-com:mac:vml" xmlns:o="urn:schemas-microsoft-com:office:office" xmlns:r="http://schemas.openxmlformats.org/officeDocument/2006/relationships" xmlns:m="http://schemas.openxmlformats.org/officeDocument/2006/math" xmlns:v="urn:schemas-microsoft-com:vml" xmlns:wp14="http://schemas.microsoft.com/office/word/2010/wordprocessingDrawing" xmlns:wp="http://schemas.openxmlformats.org/drawingml/2006/wordprocessingDrawing" xmlns:w10="urn:schemas-microsoft-com:office:word" xmlns:w="http://schemas.openxmlformats.org/wordprocessingml/2006/main" xmlns:w14="http://schemas.microsoft.com/office/word/2010/wordml" xmlns:wpg="http://schemas.microsoft.com/office/word/2010/wordprocessingGroup" xmlns:wpi="http://schemas.microsoft.com/office/word/2010/wordprocessingInk" xmlns:wne="http://schemas.microsoft.com/office/word/2006/wordml" xmlns:wps="http://schemas.microsoft.com/office/word/2010/wordprocessingShape" mc:Ignorable="w14 wp14">
   <w:tbl>
     <w:tblPr>
-      <w:tblStyle w:val="Tablaconcuadrcula"/>
+      <w:tblStyle w:val="TableGrid"/>
       <w:tblW w:w="0" w:type="auto"/>
       <w:tblBorders>
         <w:top w:val="none" w:sz="0" w:space="0" w:color="auto"/>
@@ -14611,7 +14419,7 @@
         </w:tcPr>
         <w:p>
           <w:pPr>
-            <w:pStyle w:val="Sinespaciado"/>
+            <w:pStyle w:val="NoSpacing"/>
             <w:ind w:right="-108"/>
             <w:jc w:val="center"/>
             <w:rPr>
@@ -14630,7 +14438,7 @@
         </w:tcPr>
         <w:p>
           <w:pPr>
-            <w:pStyle w:val="Piedepgina"/>
+            <w:pStyle w:val="Footer"/>
             <w:jc w:val="center"/>
             <w:rPr>
               <w:b/>
@@ -14676,7 +14484,7 @@
         </w:tcPr>
         <w:p>
           <w:pPr>
-            <w:pStyle w:val="Encabezado"/>
+            <w:pStyle w:val="Header"/>
             <w:jc w:val="right"/>
             <w:rPr>
               <w:b/>
@@ -14690,17 +14498,17 @@
   </w:tbl>
   <w:p>
     <w:pPr>
-      <w:pStyle w:val="Piedepgina"/>
+      <w:pStyle w:val="Footer"/>
     </w:pPr>
   </w:p>
 </w:ftr>
 </file>
 
 <file path=word/footer4.xml><?xml version="1.0" encoding="utf-8"?>
-<w:ftr xmlns:wpc="http://schemas.microsoft.com/office/word/2010/wordprocessingCanvas" xmlns:mc="http://schemas.openxmlformats.org/markup-compatibility/2006" xmlns:o="urn:schemas-microsoft-com:office:office" xmlns:r="http://schemas.openxmlformats.org/officeDocument/2006/relationships" xmlns:m="http://schemas.openxmlformats.org/officeDocument/2006/math" xmlns:v="urn:schemas-microsoft-com:vml" xmlns:wp14="http://schemas.microsoft.com/office/word/2010/wordprocessingDrawing" xmlns:wp="http://schemas.openxmlformats.org/drawingml/2006/wordprocessingDrawing" xmlns:w10="urn:schemas-microsoft-com:office:word" xmlns:w="http://schemas.openxmlformats.org/wordprocessingml/2006/main" xmlns:w14="http://schemas.microsoft.com/office/word/2010/wordml" xmlns:w15="http://schemas.microsoft.com/office/word/2012/wordml" xmlns:wpg="http://schemas.microsoft.com/office/word/2010/wordprocessingGroup" xmlns:wpi="http://schemas.microsoft.com/office/word/2010/wordprocessingInk" xmlns:wne="http://schemas.microsoft.com/office/word/2006/wordml" xmlns:wps="http://schemas.microsoft.com/office/word/2010/wordprocessingShape" mc:Ignorable="w14 w15 wp14">
+<w:ftr xmlns:wpc="http://schemas.microsoft.com/office/word/2010/wordprocessingCanvas" xmlns:mo="http://schemas.microsoft.com/office/mac/office/2008/main" xmlns:mc="http://schemas.openxmlformats.org/markup-compatibility/2006" xmlns:mv="urn:schemas-microsoft-com:mac:vml" xmlns:o="urn:schemas-microsoft-com:office:office" xmlns:r="http://schemas.openxmlformats.org/officeDocument/2006/relationships" xmlns:m="http://schemas.openxmlformats.org/officeDocument/2006/math" xmlns:v="urn:schemas-microsoft-com:vml" xmlns:wp14="http://schemas.microsoft.com/office/word/2010/wordprocessingDrawing" xmlns:wp="http://schemas.openxmlformats.org/drawingml/2006/wordprocessingDrawing" xmlns:w10="urn:schemas-microsoft-com:office:word" xmlns:w="http://schemas.openxmlformats.org/wordprocessingml/2006/main" xmlns:w14="http://schemas.microsoft.com/office/word/2010/wordml" xmlns:wpg="http://schemas.microsoft.com/office/word/2010/wordprocessingGroup" xmlns:wpi="http://schemas.microsoft.com/office/word/2010/wordprocessingInk" xmlns:wne="http://schemas.microsoft.com/office/word/2006/wordml" xmlns:wps="http://schemas.microsoft.com/office/word/2010/wordprocessingShape" mc:Ignorable="w14 wp14">
   <w:tbl>
     <w:tblPr>
-      <w:tblStyle w:val="Tablaconcuadrcula"/>
+      <w:tblStyle w:val="TableGrid"/>
       <w:tblW w:w="0" w:type="auto"/>
       <w:tblBorders>
         <w:top w:val="none" w:sz="0" w:space="0" w:color="auto"/>
@@ -14727,7 +14535,7 @@
         </w:tcPr>
         <w:p>
           <w:pPr>
-            <w:pStyle w:val="Sinespaciado"/>
+            <w:pStyle w:val="NoSpacing"/>
             <w:ind w:right="-108"/>
             <w:jc w:val="center"/>
             <w:rPr>
@@ -14746,7 +14554,7 @@
         </w:tcPr>
         <w:p>
           <w:pPr>
-            <w:pStyle w:val="Piedepgina"/>
+            <w:pStyle w:val="Footer"/>
             <w:jc w:val="center"/>
             <w:rPr>
               <w:b/>
@@ -14792,7 +14600,7 @@
         </w:tcPr>
         <w:p>
           <w:pPr>
-            <w:pStyle w:val="Encabezado"/>
+            <w:pStyle w:val="Header"/>
             <w:jc w:val="right"/>
             <w:rPr>
               <w:b/>
@@ -14806,17 +14614,17 @@
   </w:tbl>
   <w:p>
     <w:pPr>
-      <w:pStyle w:val="Piedepgina"/>
+      <w:pStyle w:val="Footer"/>
     </w:pPr>
   </w:p>
 </w:ftr>
 </file>
 
 <file path=word/footer5.xml><?xml version="1.0" encoding="utf-8"?>
-<w:ftr xmlns:wpc="http://schemas.microsoft.com/office/word/2010/wordprocessingCanvas" xmlns:mc="http://schemas.openxmlformats.org/markup-compatibility/2006" xmlns:o="urn:schemas-microsoft-com:office:office" xmlns:r="http://schemas.openxmlformats.org/officeDocument/2006/relationships" xmlns:m="http://schemas.openxmlformats.org/officeDocument/2006/math" xmlns:v="urn:schemas-microsoft-com:vml" xmlns:wp14="http://schemas.microsoft.com/office/word/2010/wordprocessingDrawing" xmlns:wp="http://schemas.openxmlformats.org/drawingml/2006/wordprocessingDrawing" xmlns:w10="urn:schemas-microsoft-com:office:word" xmlns:w="http://schemas.openxmlformats.org/wordprocessingml/2006/main" xmlns:w14="http://schemas.microsoft.com/office/word/2010/wordml" xmlns:w15="http://schemas.microsoft.com/office/word/2012/wordml" xmlns:wpg="http://schemas.microsoft.com/office/word/2010/wordprocessingGroup" xmlns:wpi="http://schemas.microsoft.com/office/word/2010/wordprocessingInk" xmlns:wne="http://schemas.microsoft.com/office/word/2006/wordml" xmlns:wps="http://schemas.microsoft.com/office/word/2010/wordprocessingShape" mc:Ignorable="w14 w15 wp14">
+<w:ftr xmlns:wpc="http://schemas.microsoft.com/office/word/2010/wordprocessingCanvas" xmlns:mo="http://schemas.microsoft.com/office/mac/office/2008/main" xmlns:mc="http://schemas.openxmlformats.org/markup-compatibility/2006" xmlns:mv="urn:schemas-microsoft-com:mac:vml" xmlns:o="urn:schemas-microsoft-com:office:office" xmlns:r="http://schemas.openxmlformats.org/officeDocument/2006/relationships" xmlns:m="http://schemas.openxmlformats.org/officeDocument/2006/math" xmlns:v="urn:schemas-microsoft-com:vml" xmlns:wp14="http://schemas.microsoft.com/office/word/2010/wordprocessingDrawing" xmlns:wp="http://schemas.openxmlformats.org/drawingml/2006/wordprocessingDrawing" xmlns:w10="urn:schemas-microsoft-com:office:word" xmlns:w="http://schemas.openxmlformats.org/wordprocessingml/2006/main" xmlns:w14="http://schemas.microsoft.com/office/word/2010/wordml" xmlns:wpg="http://schemas.microsoft.com/office/word/2010/wordprocessingGroup" xmlns:wpi="http://schemas.microsoft.com/office/word/2010/wordprocessingInk" xmlns:wne="http://schemas.microsoft.com/office/word/2006/wordml" xmlns:wps="http://schemas.microsoft.com/office/word/2010/wordprocessingShape" mc:Ignorable="w14 wp14">
   <w:tbl>
     <w:tblPr>
-      <w:tblStyle w:val="Tablaconcuadrcula"/>
+      <w:tblStyle w:val="TableGrid"/>
       <w:tblW w:w="0" w:type="auto"/>
       <w:tblBorders>
         <w:top w:val="none" w:sz="0" w:space="0" w:color="auto"/>
@@ -14846,7 +14654,7 @@
         </w:tcPr>
         <w:p>
           <w:pPr>
-            <w:pStyle w:val="Sinespaciado"/>
+            <w:pStyle w:val="NoSpacing"/>
             <w:ind w:right="-108"/>
             <w:jc w:val="center"/>
             <w:rPr>
@@ -14865,7 +14673,7 @@
         </w:tcPr>
         <w:p>
           <w:pPr>
-            <w:pStyle w:val="Piedepgina"/>
+            <w:pStyle w:val="Footer"/>
             <w:jc w:val="center"/>
             <w:rPr>
               <w:b/>
@@ -14911,7 +14719,7 @@
         </w:tcPr>
         <w:p>
           <w:pPr>
-            <w:pStyle w:val="Encabezado"/>
+            <w:pStyle w:val="Header"/>
             <w:jc w:val="right"/>
             <w:rPr>
               <w:b/>
@@ -14925,17 +14733,17 @@
   </w:tbl>
   <w:p>
     <w:pPr>
-      <w:pStyle w:val="Piedepgina"/>
+      <w:pStyle w:val="Footer"/>
     </w:pPr>
   </w:p>
 </w:ftr>
 </file>
 
 <file path=word/footer6.xml><?xml version="1.0" encoding="utf-8"?>
-<w:ftr xmlns:wpc="http://schemas.microsoft.com/office/word/2010/wordprocessingCanvas" xmlns:mc="http://schemas.openxmlformats.org/markup-compatibility/2006" xmlns:o="urn:schemas-microsoft-com:office:office" xmlns:r="http://schemas.openxmlformats.org/officeDocument/2006/relationships" xmlns:m="http://schemas.openxmlformats.org/officeDocument/2006/math" xmlns:v="urn:schemas-microsoft-com:vml" xmlns:wp14="http://schemas.microsoft.com/office/word/2010/wordprocessingDrawing" xmlns:wp="http://schemas.openxmlformats.org/drawingml/2006/wordprocessingDrawing" xmlns:w10="urn:schemas-microsoft-com:office:word" xmlns:w="http://schemas.openxmlformats.org/wordprocessingml/2006/main" xmlns:w14="http://schemas.microsoft.com/office/word/2010/wordml" xmlns:w15="http://schemas.microsoft.com/office/word/2012/wordml" xmlns:wpg="http://schemas.microsoft.com/office/word/2010/wordprocessingGroup" xmlns:wpi="http://schemas.microsoft.com/office/word/2010/wordprocessingInk" xmlns:wne="http://schemas.microsoft.com/office/word/2006/wordml" xmlns:wps="http://schemas.microsoft.com/office/word/2010/wordprocessingShape" mc:Ignorable="w14 w15 wp14">
+<w:ftr xmlns:wpc="http://schemas.microsoft.com/office/word/2010/wordprocessingCanvas" xmlns:mo="http://schemas.microsoft.com/office/mac/office/2008/main" xmlns:mc="http://schemas.openxmlformats.org/markup-compatibility/2006" xmlns:mv="urn:schemas-microsoft-com:mac:vml" xmlns:o="urn:schemas-microsoft-com:office:office" xmlns:r="http://schemas.openxmlformats.org/officeDocument/2006/relationships" xmlns:m="http://schemas.openxmlformats.org/officeDocument/2006/math" xmlns:v="urn:schemas-microsoft-com:vml" xmlns:wp14="http://schemas.microsoft.com/office/word/2010/wordprocessingDrawing" xmlns:wp="http://schemas.openxmlformats.org/drawingml/2006/wordprocessingDrawing" xmlns:w10="urn:schemas-microsoft-com:office:word" xmlns:w="http://schemas.openxmlformats.org/wordprocessingml/2006/main" xmlns:w14="http://schemas.microsoft.com/office/word/2010/wordml" xmlns:wpg="http://schemas.microsoft.com/office/word/2010/wordprocessingGroup" xmlns:wpi="http://schemas.microsoft.com/office/word/2010/wordprocessingInk" xmlns:wne="http://schemas.microsoft.com/office/word/2006/wordml" xmlns:wps="http://schemas.microsoft.com/office/word/2010/wordprocessingShape" mc:Ignorable="w14 wp14">
   <w:tbl>
     <w:tblPr>
-      <w:tblStyle w:val="Tablaconcuadrcula"/>
+      <w:tblStyle w:val="TableGrid"/>
       <w:tblW w:w="0" w:type="auto"/>
       <w:tblBorders>
         <w:top w:val="none" w:sz="0" w:space="0" w:color="auto"/>
@@ -14962,7 +14770,7 @@
         </w:tcPr>
         <w:p>
           <w:pPr>
-            <w:pStyle w:val="Sinespaciado"/>
+            <w:pStyle w:val="NoSpacing"/>
             <w:ind w:right="-108"/>
             <w:jc w:val="center"/>
             <w:rPr>
@@ -14981,7 +14789,7 @@
         </w:tcPr>
         <w:p>
           <w:pPr>
-            <w:pStyle w:val="Piedepgina"/>
+            <w:pStyle w:val="Footer"/>
             <w:jc w:val="center"/>
             <w:rPr>
               <w:b/>
@@ -15010,7 +14818,7 @@
               <w:b/>
               <w:noProof/>
             </w:rPr>
-            <w:t>18</w:t>
+            <w:t>19</w:t>
           </w:r>
           <w:r>
             <w:rPr>
@@ -15027,7 +14835,7 @@
         </w:tcPr>
         <w:p>
           <w:pPr>
-            <w:pStyle w:val="Encabezado"/>
+            <w:pStyle w:val="Header"/>
             <w:jc w:val="right"/>
             <w:rPr>
               <w:b/>
@@ -15041,14 +14849,14 @@
   </w:tbl>
   <w:p>
     <w:pPr>
-      <w:pStyle w:val="Piedepgina"/>
+      <w:pStyle w:val="Footer"/>
     </w:pPr>
   </w:p>
 </w:ftr>
 </file>
 
 <file path=word/footnotes.xml><?xml version="1.0" encoding="utf-8"?>
-<w:footnotes xmlns:wpc="http://schemas.microsoft.com/office/word/2010/wordprocessingCanvas" xmlns:mc="http://schemas.openxmlformats.org/markup-compatibility/2006" xmlns:o="urn:schemas-microsoft-com:office:office" xmlns:r="http://schemas.openxmlformats.org/officeDocument/2006/relationships" xmlns:m="http://schemas.openxmlformats.org/officeDocument/2006/math" xmlns:v="urn:schemas-microsoft-com:vml" xmlns:wp14="http://schemas.microsoft.com/office/word/2010/wordprocessingDrawing" xmlns:wp="http://schemas.openxmlformats.org/drawingml/2006/wordprocessingDrawing" xmlns:w10="urn:schemas-microsoft-com:office:word" xmlns:w="http://schemas.openxmlformats.org/wordprocessingml/2006/main" xmlns:w14="http://schemas.microsoft.com/office/word/2010/wordml" xmlns:w15="http://schemas.microsoft.com/office/word/2012/wordml" xmlns:wpg="http://schemas.microsoft.com/office/word/2010/wordprocessingGroup" xmlns:wpi="http://schemas.microsoft.com/office/word/2010/wordprocessingInk" xmlns:wne="http://schemas.microsoft.com/office/word/2006/wordml" xmlns:wps="http://schemas.microsoft.com/office/word/2010/wordprocessingShape" mc:Ignorable="w14 w15 wp14">
+<w:footnotes xmlns:wpc="http://schemas.microsoft.com/office/word/2010/wordprocessingCanvas" xmlns:mo="http://schemas.microsoft.com/office/mac/office/2008/main" xmlns:mc="http://schemas.openxmlformats.org/markup-compatibility/2006" xmlns:mv="urn:schemas-microsoft-com:mac:vml" xmlns:o="urn:schemas-microsoft-com:office:office" xmlns:r="http://schemas.openxmlformats.org/officeDocument/2006/relationships" xmlns:m="http://schemas.openxmlformats.org/officeDocument/2006/math" xmlns:v="urn:schemas-microsoft-com:vml" xmlns:wp14="http://schemas.microsoft.com/office/word/2010/wordprocessingDrawing" xmlns:wp="http://schemas.openxmlformats.org/drawingml/2006/wordprocessingDrawing" xmlns:w10="urn:schemas-microsoft-com:office:word" xmlns:w="http://schemas.openxmlformats.org/wordprocessingml/2006/main" xmlns:w14="http://schemas.microsoft.com/office/word/2010/wordml" xmlns:wpg="http://schemas.microsoft.com/office/word/2010/wordprocessingGroup" xmlns:wpi="http://schemas.microsoft.com/office/word/2010/wordprocessingInk" xmlns:wne="http://schemas.microsoft.com/office/word/2006/wordml" xmlns:wps="http://schemas.microsoft.com/office/word/2010/wordprocessingShape" mc:Ignorable="w14 wp14">
   <w:footnote w:type="separator" w:id="-1">
     <w:p>
       <w:pPr>
@@ -15073,68 +14881,68 @@
 </file>
 
 <file path=word/header1.xml><?xml version="1.0" encoding="utf-8"?>
-<w:hdr xmlns:wpc="http://schemas.microsoft.com/office/word/2010/wordprocessingCanvas" xmlns:mc="http://schemas.openxmlformats.org/markup-compatibility/2006" xmlns:o="urn:schemas-microsoft-com:office:office" xmlns:r="http://schemas.openxmlformats.org/officeDocument/2006/relationships" xmlns:m="http://schemas.openxmlformats.org/officeDocument/2006/math" xmlns:v="urn:schemas-microsoft-com:vml" xmlns:wp14="http://schemas.microsoft.com/office/word/2010/wordprocessingDrawing" xmlns:wp="http://schemas.openxmlformats.org/drawingml/2006/wordprocessingDrawing" xmlns:w10="urn:schemas-microsoft-com:office:word" xmlns:w="http://schemas.openxmlformats.org/wordprocessingml/2006/main" xmlns:w14="http://schemas.microsoft.com/office/word/2010/wordml" xmlns:w15="http://schemas.microsoft.com/office/word/2012/wordml" xmlns:wpg="http://schemas.microsoft.com/office/word/2010/wordprocessingGroup" xmlns:wpi="http://schemas.microsoft.com/office/word/2010/wordprocessingInk" xmlns:wne="http://schemas.microsoft.com/office/word/2006/wordml" xmlns:wps="http://schemas.microsoft.com/office/word/2010/wordprocessingShape" mc:Ignorable="w14 w15 wp14">
+<w:hdr xmlns:wpc="http://schemas.microsoft.com/office/word/2010/wordprocessingCanvas" xmlns:mo="http://schemas.microsoft.com/office/mac/office/2008/main" xmlns:mc="http://schemas.openxmlformats.org/markup-compatibility/2006" xmlns:mv="urn:schemas-microsoft-com:mac:vml" xmlns:o="urn:schemas-microsoft-com:office:office" xmlns:r="http://schemas.openxmlformats.org/officeDocument/2006/relationships" xmlns:m="http://schemas.openxmlformats.org/officeDocument/2006/math" xmlns:v="urn:schemas-microsoft-com:vml" xmlns:wp14="http://schemas.microsoft.com/office/word/2010/wordprocessingDrawing" xmlns:wp="http://schemas.openxmlformats.org/drawingml/2006/wordprocessingDrawing" xmlns:w10="urn:schemas-microsoft-com:office:word" xmlns:w="http://schemas.openxmlformats.org/wordprocessingml/2006/main" xmlns:w14="http://schemas.microsoft.com/office/word/2010/wordml" xmlns:wpg="http://schemas.microsoft.com/office/word/2010/wordprocessingGroup" xmlns:wpi="http://schemas.microsoft.com/office/word/2010/wordprocessingInk" xmlns:wne="http://schemas.microsoft.com/office/word/2006/wordml" xmlns:wps="http://schemas.microsoft.com/office/word/2010/wordprocessingShape" mc:Ignorable="w14 wp14">
   <w:p>
     <w:pPr>
-      <w:pStyle w:val="Encabezado"/>
+      <w:pStyle w:val="Header"/>
     </w:pPr>
   </w:p>
 </w:hdr>
 </file>
 
 <file path=word/header2.xml><?xml version="1.0" encoding="utf-8"?>
-<w:hdr xmlns:wpc="http://schemas.microsoft.com/office/word/2010/wordprocessingCanvas" xmlns:mc="http://schemas.openxmlformats.org/markup-compatibility/2006" xmlns:o="urn:schemas-microsoft-com:office:office" xmlns:r="http://schemas.openxmlformats.org/officeDocument/2006/relationships" xmlns:m="http://schemas.openxmlformats.org/officeDocument/2006/math" xmlns:v="urn:schemas-microsoft-com:vml" xmlns:wp14="http://schemas.microsoft.com/office/word/2010/wordprocessingDrawing" xmlns:wp="http://schemas.openxmlformats.org/drawingml/2006/wordprocessingDrawing" xmlns:w10="urn:schemas-microsoft-com:office:word" xmlns:w="http://schemas.openxmlformats.org/wordprocessingml/2006/main" xmlns:w14="http://schemas.microsoft.com/office/word/2010/wordml" xmlns:w15="http://schemas.microsoft.com/office/word/2012/wordml" xmlns:wpg="http://schemas.microsoft.com/office/word/2010/wordprocessingGroup" xmlns:wpi="http://schemas.microsoft.com/office/word/2010/wordprocessingInk" xmlns:wne="http://schemas.microsoft.com/office/word/2006/wordml" xmlns:wps="http://schemas.microsoft.com/office/word/2010/wordprocessingShape" mc:Ignorable="w14 w15 wp14">
+<w:hdr xmlns:wpc="http://schemas.microsoft.com/office/word/2010/wordprocessingCanvas" xmlns:mo="http://schemas.microsoft.com/office/mac/office/2008/main" xmlns:mc="http://schemas.openxmlformats.org/markup-compatibility/2006" xmlns:mv="urn:schemas-microsoft-com:mac:vml" xmlns:o="urn:schemas-microsoft-com:office:office" xmlns:r="http://schemas.openxmlformats.org/officeDocument/2006/relationships" xmlns:m="http://schemas.openxmlformats.org/officeDocument/2006/math" xmlns:v="urn:schemas-microsoft-com:vml" xmlns:wp14="http://schemas.microsoft.com/office/word/2010/wordprocessingDrawing" xmlns:wp="http://schemas.openxmlformats.org/drawingml/2006/wordprocessingDrawing" xmlns:w10="urn:schemas-microsoft-com:office:word" xmlns:w="http://schemas.openxmlformats.org/wordprocessingml/2006/main" xmlns:w14="http://schemas.microsoft.com/office/word/2010/wordml" xmlns:wpg="http://schemas.microsoft.com/office/word/2010/wordprocessingGroup" xmlns:wpi="http://schemas.microsoft.com/office/word/2010/wordprocessingInk" xmlns:wne="http://schemas.microsoft.com/office/word/2006/wordml" xmlns:wps="http://schemas.microsoft.com/office/word/2010/wordprocessingShape" mc:Ignorable="w14 wp14">
   <w:p>
     <w:pPr>
-      <w:pStyle w:val="Encabezado"/>
+      <w:pStyle w:val="Header"/>
     </w:pPr>
   </w:p>
 </w:hdr>
 </file>
 
 <file path=word/header3.xml><?xml version="1.0" encoding="utf-8"?>
-<w:hdr xmlns:wpc="http://schemas.microsoft.com/office/word/2010/wordprocessingCanvas" xmlns:mc="http://schemas.openxmlformats.org/markup-compatibility/2006" xmlns:o="urn:schemas-microsoft-com:office:office" xmlns:r="http://schemas.openxmlformats.org/officeDocument/2006/relationships" xmlns:m="http://schemas.openxmlformats.org/officeDocument/2006/math" xmlns:v="urn:schemas-microsoft-com:vml" xmlns:wp14="http://schemas.microsoft.com/office/word/2010/wordprocessingDrawing" xmlns:wp="http://schemas.openxmlformats.org/drawingml/2006/wordprocessingDrawing" xmlns:w10="urn:schemas-microsoft-com:office:word" xmlns:w="http://schemas.openxmlformats.org/wordprocessingml/2006/main" xmlns:w14="http://schemas.microsoft.com/office/word/2010/wordml" xmlns:w15="http://schemas.microsoft.com/office/word/2012/wordml" xmlns:wpg="http://schemas.microsoft.com/office/word/2010/wordprocessingGroup" xmlns:wpi="http://schemas.microsoft.com/office/word/2010/wordprocessingInk" xmlns:wne="http://schemas.microsoft.com/office/word/2006/wordml" xmlns:wps="http://schemas.microsoft.com/office/word/2010/wordprocessingShape" mc:Ignorable="w14 w15 wp14">
+<w:hdr xmlns:wpc="http://schemas.microsoft.com/office/word/2010/wordprocessingCanvas" xmlns:mo="http://schemas.microsoft.com/office/mac/office/2008/main" xmlns:mc="http://schemas.openxmlformats.org/markup-compatibility/2006" xmlns:mv="urn:schemas-microsoft-com:mac:vml" xmlns:o="urn:schemas-microsoft-com:office:office" xmlns:r="http://schemas.openxmlformats.org/officeDocument/2006/relationships" xmlns:m="http://schemas.openxmlformats.org/officeDocument/2006/math" xmlns:v="urn:schemas-microsoft-com:vml" xmlns:wp14="http://schemas.microsoft.com/office/word/2010/wordprocessingDrawing" xmlns:wp="http://schemas.openxmlformats.org/drawingml/2006/wordprocessingDrawing" xmlns:w10="urn:schemas-microsoft-com:office:word" xmlns:w="http://schemas.openxmlformats.org/wordprocessingml/2006/main" xmlns:w14="http://schemas.microsoft.com/office/word/2010/wordml" xmlns:wpg="http://schemas.microsoft.com/office/word/2010/wordprocessingGroup" xmlns:wpi="http://schemas.microsoft.com/office/word/2010/wordprocessingInk" xmlns:wne="http://schemas.microsoft.com/office/word/2006/wordml" xmlns:wps="http://schemas.microsoft.com/office/word/2010/wordprocessingShape" mc:Ignorable="w14 wp14">
   <w:p>
     <w:pPr>
-      <w:pStyle w:val="Encabezado"/>
+      <w:pStyle w:val="Header"/>
     </w:pPr>
   </w:p>
 </w:hdr>
 </file>
 
 <file path=word/header4.xml><?xml version="1.0" encoding="utf-8"?>
-<w:hdr xmlns:wpc="http://schemas.microsoft.com/office/word/2010/wordprocessingCanvas" xmlns:mc="http://schemas.openxmlformats.org/markup-compatibility/2006" xmlns:o="urn:schemas-microsoft-com:office:office" xmlns:r="http://schemas.openxmlformats.org/officeDocument/2006/relationships" xmlns:m="http://schemas.openxmlformats.org/officeDocument/2006/math" xmlns:v="urn:schemas-microsoft-com:vml" xmlns:wp14="http://schemas.microsoft.com/office/word/2010/wordprocessingDrawing" xmlns:wp="http://schemas.openxmlformats.org/drawingml/2006/wordprocessingDrawing" xmlns:w10="urn:schemas-microsoft-com:office:word" xmlns:w="http://schemas.openxmlformats.org/wordprocessingml/2006/main" xmlns:w14="http://schemas.microsoft.com/office/word/2010/wordml" xmlns:w15="http://schemas.microsoft.com/office/word/2012/wordml" xmlns:wpg="http://schemas.microsoft.com/office/word/2010/wordprocessingGroup" xmlns:wpi="http://schemas.microsoft.com/office/word/2010/wordprocessingInk" xmlns:wne="http://schemas.microsoft.com/office/word/2006/wordml" xmlns:wps="http://schemas.microsoft.com/office/word/2010/wordprocessingShape" mc:Ignorable="w14 w15 wp14">
+<w:hdr xmlns:wpc="http://schemas.microsoft.com/office/word/2010/wordprocessingCanvas" xmlns:mo="http://schemas.microsoft.com/office/mac/office/2008/main" xmlns:mc="http://schemas.openxmlformats.org/markup-compatibility/2006" xmlns:mv="urn:schemas-microsoft-com:mac:vml" xmlns:o="urn:schemas-microsoft-com:office:office" xmlns:r="http://schemas.openxmlformats.org/officeDocument/2006/relationships" xmlns:m="http://schemas.openxmlformats.org/officeDocument/2006/math" xmlns:v="urn:schemas-microsoft-com:vml" xmlns:wp14="http://schemas.microsoft.com/office/word/2010/wordprocessingDrawing" xmlns:wp="http://schemas.openxmlformats.org/drawingml/2006/wordprocessingDrawing" xmlns:w10="urn:schemas-microsoft-com:office:word" xmlns:w="http://schemas.openxmlformats.org/wordprocessingml/2006/main" xmlns:w14="http://schemas.microsoft.com/office/word/2010/wordml" xmlns:wpg="http://schemas.microsoft.com/office/word/2010/wordprocessingGroup" xmlns:wpi="http://schemas.microsoft.com/office/word/2010/wordprocessingInk" xmlns:wne="http://schemas.microsoft.com/office/word/2006/wordml" xmlns:wps="http://schemas.microsoft.com/office/word/2010/wordprocessingShape" mc:Ignorable="w14 wp14">
   <w:p>
     <w:pPr>
-      <w:pStyle w:val="Encabezado"/>
+      <w:pStyle w:val="Header"/>
     </w:pPr>
   </w:p>
 </w:hdr>
 </file>
 
 <file path=word/header5.xml><?xml version="1.0" encoding="utf-8"?>
-<w:hdr xmlns:wpc="http://schemas.microsoft.com/office/word/2010/wordprocessingCanvas" xmlns:mc="http://schemas.openxmlformats.org/markup-compatibility/2006" xmlns:o="urn:schemas-microsoft-com:office:office" xmlns:r="http://schemas.openxmlformats.org/officeDocument/2006/relationships" xmlns:m="http://schemas.openxmlformats.org/officeDocument/2006/math" xmlns:v="urn:schemas-microsoft-com:vml" xmlns:wp14="http://schemas.microsoft.com/office/word/2010/wordprocessingDrawing" xmlns:wp="http://schemas.openxmlformats.org/drawingml/2006/wordprocessingDrawing" xmlns:w10="urn:schemas-microsoft-com:office:word" xmlns:w="http://schemas.openxmlformats.org/wordprocessingml/2006/main" xmlns:w14="http://schemas.microsoft.com/office/word/2010/wordml" xmlns:w15="http://schemas.microsoft.com/office/word/2012/wordml" xmlns:wpg="http://schemas.microsoft.com/office/word/2010/wordprocessingGroup" xmlns:wpi="http://schemas.microsoft.com/office/word/2010/wordprocessingInk" xmlns:wne="http://schemas.microsoft.com/office/word/2006/wordml" xmlns:wps="http://schemas.microsoft.com/office/word/2010/wordprocessingShape" mc:Ignorable="w14 w15 wp14">
+<w:hdr xmlns:wpc="http://schemas.microsoft.com/office/word/2010/wordprocessingCanvas" xmlns:mo="http://schemas.microsoft.com/office/mac/office/2008/main" xmlns:mc="http://schemas.openxmlformats.org/markup-compatibility/2006" xmlns:mv="urn:schemas-microsoft-com:mac:vml" xmlns:o="urn:schemas-microsoft-com:office:office" xmlns:r="http://schemas.openxmlformats.org/officeDocument/2006/relationships" xmlns:m="http://schemas.openxmlformats.org/officeDocument/2006/math" xmlns:v="urn:schemas-microsoft-com:vml" xmlns:wp14="http://schemas.microsoft.com/office/word/2010/wordprocessingDrawing" xmlns:wp="http://schemas.openxmlformats.org/drawingml/2006/wordprocessingDrawing" xmlns:w10="urn:schemas-microsoft-com:office:word" xmlns:w="http://schemas.openxmlformats.org/wordprocessingml/2006/main" xmlns:w14="http://schemas.microsoft.com/office/word/2010/wordml" xmlns:wpg="http://schemas.microsoft.com/office/word/2010/wordprocessingGroup" xmlns:wpi="http://schemas.microsoft.com/office/word/2010/wordprocessingInk" xmlns:wne="http://schemas.microsoft.com/office/word/2006/wordml" xmlns:wps="http://schemas.microsoft.com/office/word/2010/wordprocessingShape" mc:Ignorable="w14 wp14">
   <w:p>
     <w:pPr>
-      <w:pStyle w:val="Encabezado"/>
+      <w:pStyle w:val="Header"/>
     </w:pPr>
   </w:p>
 </w:hdr>
 </file>
 
 <file path=word/header6.xml><?xml version="1.0" encoding="utf-8"?>
-<w:hdr xmlns:wpc="http://schemas.microsoft.com/office/word/2010/wordprocessingCanvas" xmlns:mc="http://schemas.openxmlformats.org/markup-compatibility/2006" xmlns:o="urn:schemas-microsoft-com:office:office" xmlns:r="http://schemas.openxmlformats.org/officeDocument/2006/relationships" xmlns:m="http://schemas.openxmlformats.org/officeDocument/2006/math" xmlns:v="urn:schemas-microsoft-com:vml" xmlns:wp14="http://schemas.microsoft.com/office/word/2010/wordprocessingDrawing" xmlns:wp="http://schemas.openxmlformats.org/drawingml/2006/wordprocessingDrawing" xmlns:w10="urn:schemas-microsoft-com:office:word" xmlns:w="http://schemas.openxmlformats.org/wordprocessingml/2006/main" xmlns:w14="http://schemas.microsoft.com/office/word/2010/wordml" xmlns:w15="http://schemas.microsoft.com/office/word/2012/wordml" xmlns:wpg="http://schemas.microsoft.com/office/word/2010/wordprocessingGroup" xmlns:wpi="http://schemas.microsoft.com/office/word/2010/wordprocessingInk" xmlns:wne="http://schemas.microsoft.com/office/word/2006/wordml" xmlns:wps="http://schemas.microsoft.com/office/word/2010/wordprocessingShape" mc:Ignorable="w14 w15 wp14">
+<w:hdr xmlns:wpc="http://schemas.microsoft.com/office/word/2010/wordprocessingCanvas" xmlns:mo="http://schemas.microsoft.com/office/mac/office/2008/main" xmlns:mc="http://schemas.openxmlformats.org/markup-compatibility/2006" xmlns:mv="urn:schemas-microsoft-com:mac:vml" xmlns:o="urn:schemas-microsoft-com:office:office" xmlns:r="http://schemas.openxmlformats.org/officeDocument/2006/relationships" xmlns:m="http://schemas.openxmlformats.org/officeDocument/2006/math" xmlns:v="urn:schemas-microsoft-com:vml" xmlns:wp14="http://schemas.microsoft.com/office/word/2010/wordprocessingDrawing" xmlns:wp="http://schemas.openxmlformats.org/drawingml/2006/wordprocessingDrawing" xmlns:w10="urn:schemas-microsoft-com:office:word" xmlns:w="http://schemas.openxmlformats.org/wordprocessingml/2006/main" xmlns:w14="http://schemas.microsoft.com/office/word/2010/wordml" xmlns:wpg="http://schemas.microsoft.com/office/word/2010/wordprocessingGroup" xmlns:wpi="http://schemas.microsoft.com/office/word/2010/wordprocessingInk" xmlns:wne="http://schemas.microsoft.com/office/word/2006/wordml" xmlns:wps="http://schemas.microsoft.com/office/word/2010/wordprocessingShape" mc:Ignorable="w14 wp14">
   <w:p>
     <w:pPr>
-      <w:pStyle w:val="Encabezado"/>
+      <w:pStyle w:val="Header"/>
     </w:pPr>
   </w:p>
 </w:hdr>
 </file>
 
 <file path=word/numbering.xml><?xml version="1.0" encoding="utf-8"?>
-<w:numbering xmlns:wpc="http://schemas.microsoft.com/office/word/2010/wordprocessingCanvas" xmlns:mc="http://schemas.openxmlformats.org/markup-compatibility/2006" xmlns:o="urn:schemas-microsoft-com:office:office" xmlns:r="http://schemas.openxmlformats.org/officeDocument/2006/relationships" xmlns:m="http://schemas.openxmlformats.org/officeDocument/2006/math" xmlns:v="urn:schemas-microsoft-com:vml" xmlns:wp14="http://schemas.microsoft.com/office/word/2010/wordprocessingDrawing" xmlns:wp="http://schemas.openxmlformats.org/drawingml/2006/wordprocessingDrawing" xmlns:w10="urn:schemas-microsoft-com:office:word" xmlns:w="http://schemas.openxmlformats.org/wordprocessingml/2006/main" xmlns:w14="http://schemas.microsoft.com/office/word/2010/wordml" xmlns:w15="http://schemas.microsoft.com/office/word/2012/wordml" xmlns:wpg="http://schemas.microsoft.com/office/word/2010/wordprocessingGroup" xmlns:wpi="http://schemas.microsoft.com/office/word/2010/wordprocessingInk" xmlns:wne="http://schemas.microsoft.com/office/word/2006/wordml" xmlns:wps="http://schemas.microsoft.com/office/word/2010/wordprocessingShape" mc:Ignorable="w14 w15 wp14">
-  <w:abstractNum w:abstractNumId="0" w15:restartNumberingAfterBreak="0">
+<w:numbering xmlns:wpc="http://schemas.microsoft.com/office/word/2010/wordprocessingCanvas" xmlns:mo="http://schemas.microsoft.com/office/mac/office/2008/main" xmlns:mc="http://schemas.openxmlformats.org/markup-compatibility/2006" xmlns:mv="urn:schemas-microsoft-com:mac:vml" xmlns:o="urn:schemas-microsoft-com:office:office" xmlns:r="http://schemas.openxmlformats.org/officeDocument/2006/relationships" xmlns:m="http://schemas.openxmlformats.org/officeDocument/2006/math" xmlns:v="urn:schemas-microsoft-com:vml" xmlns:wp14="http://schemas.microsoft.com/office/word/2010/wordprocessingDrawing" xmlns:wp="http://schemas.openxmlformats.org/drawingml/2006/wordprocessingDrawing" xmlns:w10="urn:schemas-microsoft-com:office:word" xmlns:w="http://schemas.openxmlformats.org/wordprocessingml/2006/main" xmlns:w14="http://schemas.microsoft.com/office/word/2010/wordml" xmlns:wpg="http://schemas.microsoft.com/office/word/2010/wordprocessingGroup" xmlns:wpi="http://schemas.microsoft.com/office/word/2010/wordprocessingInk" xmlns:wne="http://schemas.microsoft.com/office/word/2006/wordml" xmlns:wps="http://schemas.microsoft.com/office/word/2010/wordprocessingShape" mc:Ignorable="w14 wp14">
+  <w:abstractNum w:abstractNumId="0">
     <w:nsid w:val="28F503BD"/>
     <w:multiLevelType w:val="hybridMultilevel"/>
     <w:tmpl w:val="686A198A"/>
@@ -15220,7 +15028,7 @@
       </w:pPr>
     </w:lvl>
   </w:abstractNum>
-  <w:abstractNum w:abstractNumId="1" w15:restartNumberingAfterBreak="0">
+  <w:abstractNum w:abstractNumId="1">
     <w:nsid w:val="31D57555"/>
     <w:multiLevelType w:val="multilevel"/>
     <w:tmpl w:val="280A001F"/>
@@ -15306,7 +15114,7 @@
       </w:pPr>
     </w:lvl>
   </w:abstractNum>
-  <w:abstractNum w:abstractNumId="2" w15:restartNumberingAfterBreak="0">
+  <w:abstractNum w:abstractNumId="2">
     <w:nsid w:val="4F1C3AD9"/>
     <w:multiLevelType w:val="hybridMultilevel"/>
     <w:tmpl w:val="686A198A"/>
@@ -15392,7 +15200,7 @@
       </w:pPr>
     </w:lvl>
   </w:abstractNum>
-  <w:abstractNum w:abstractNumId="3" w15:restartNumberingAfterBreak="0">
+  <w:abstractNum w:abstractNumId="3">
     <w:nsid w:val="5DCB0D23"/>
     <w:multiLevelType w:val="hybridMultilevel"/>
     <w:tmpl w:val="E7FE7E7E"/>
@@ -15478,7 +15286,7 @@
       </w:pPr>
     </w:lvl>
   </w:abstractNum>
-  <w:abstractNum w:abstractNumId="4" w15:restartNumberingAfterBreak="0">
+  <w:abstractNum w:abstractNumId="4">
     <w:nsid w:val="60782DC2"/>
     <w:multiLevelType w:val="hybridMultilevel"/>
     <w:tmpl w:val="39303D4E"/>
@@ -15591,7 +15399,7 @@
       </w:rPr>
     </w:lvl>
   </w:abstractNum>
-  <w:abstractNum w:abstractNumId="5" w15:restartNumberingAfterBreak="0">
+  <w:abstractNum w:abstractNumId="5">
     <w:nsid w:val="669E09F0"/>
     <w:multiLevelType w:val="multilevel"/>
     <w:tmpl w:val="0C0A001F"/>
@@ -15726,7 +15534,7 @@
 </file>
 
 <file path=word/styles.xml><?xml version="1.0" encoding="utf-8"?>
-<w:styles xmlns:mc="http://schemas.openxmlformats.org/markup-compatibility/2006" xmlns:r="http://schemas.openxmlformats.org/officeDocument/2006/relationships" xmlns:w="http://schemas.openxmlformats.org/wordprocessingml/2006/main" xmlns:w14="http://schemas.microsoft.com/office/word/2010/wordml" xmlns:w15="http://schemas.microsoft.com/office/word/2012/wordml" mc:Ignorable="w14 w15">
+<w:styles xmlns:mc="http://schemas.openxmlformats.org/markup-compatibility/2006" xmlns:r="http://schemas.openxmlformats.org/officeDocument/2006/relationships" xmlns:w="http://schemas.openxmlformats.org/wordprocessingml/2006/main" xmlns:w14="http://schemas.microsoft.com/office/word/2010/wordml" mc:Ignorable="w14">
   <w:docDefaults>
     <w:rPrDefault>
       <w:rPr>
@@ -15742,389 +15550,164 @@
       </w:pPr>
     </w:pPrDefault>
   </w:docDefaults>
-  <w:latentStyles w:defLockedState="0" w:defUIPriority="99" w:defSemiHidden="0" w:defUnhideWhenUsed="0" w:defQFormat="0" w:count="371">
-    <w:lsdException w:name="Normal" w:uiPriority="0" w:qFormat="1"/>
-    <w:lsdException w:name="heading 1" w:uiPriority="9" w:qFormat="1"/>
-    <w:lsdException w:name="heading 2" w:semiHidden="1" w:uiPriority="9" w:unhideWhenUsed="1" w:qFormat="1"/>
-    <w:lsdException w:name="heading 3" w:semiHidden="1" w:uiPriority="9" w:unhideWhenUsed="1" w:qFormat="1"/>
-    <w:lsdException w:name="heading 4" w:semiHidden="1" w:uiPriority="9" w:unhideWhenUsed="1" w:qFormat="1"/>
-    <w:lsdException w:name="heading 5" w:semiHidden="1" w:uiPriority="9" w:unhideWhenUsed="1" w:qFormat="1"/>
-    <w:lsdException w:name="heading 6" w:semiHidden="1" w:uiPriority="9" w:unhideWhenUsed="1" w:qFormat="1"/>
-    <w:lsdException w:name="heading 7" w:semiHidden="1" w:uiPriority="9" w:unhideWhenUsed="1" w:qFormat="1"/>
-    <w:lsdException w:name="heading 8" w:semiHidden="1" w:uiPriority="9" w:unhideWhenUsed="1" w:qFormat="1"/>
-    <w:lsdException w:name="heading 9" w:semiHidden="1" w:uiPriority="9" w:unhideWhenUsed="1" w:qFormat="1"/>
-    <w:lsdException w:name="index 1" w:semiHidden="1" w:unhideWhenUsed="1"/>
-    <w:lsdException w:name="index 2" w:semiHidden="1" w:unhideWhenUsed="1"/>
-    <w:lsdException w:name="index 3" w:semiHidden="1" w:unhideWhenUsed="1"/>
-    <w:lsdException w:name="index 4" w:semiHidden="1" w:unhideWhenUsed="1"/>
-    <w:lsdException w:name="index 5" w:semiHidden="1" w:unhideWhenUsed="1"/>
-    <w:lsdException w:name="index 6" w:semiHidden="1" w:unhideWhenUsed="1"/>
-    <w:lsdException w:name="index 7" w:semiHidden="1" w:unhideWhenUsed="1"/>
-    <w:lsdException w:name="index 8" w:semiHidden="1" w:unhideWhenUsed="1"/>
-    <w:lsdException w:name="index 9" w:semiHidden="1" w:unhideWhenUsed="1"/>
-    <w:lsdException w:name="toc 1" w:semiHidden="1" w:uiPriority="39" w:unhideWhenUsed="1"/>
-    <w:lsdException w:name="toc 2" w:semiHidden="1" w:uiPriority="39" w:unhideWhenUsed="1"/>
-    <w:lsdException w:name="toc 3" w:semiHidden="1" w:uiPriority="39" w:unhideWhenUsed="1"/>
-    <w:lsdException w:name="toc 4" w:semiHidden="1" w:uiPriority="39" w:unhideWhenUsed="1"/>
-    <w:lsdException w:name="toc 5" w:semiHidden="1" w:uiPriority="39" w:unhideWhenUsed="1"/>
-    <w:lsdException w:name="toc 6" w:semiHidden="1" w:uiPriority="39" w:unhideWhenUsed="1"/>
-    <w:lsdException w:name="toc 7" w:semiHidden="1" w:uiPriority="39" w:unhideWhenUsed="1"/>
-    <w:lsdException w:name="toc 8" w:semiHidden="1" w:uiPriority="39" w:unhideWhenUsed="1"/>
-    <w:lsdException w:name="toc 9" w:semiHidden="1" w:uiPriority="39" w:unhideWhenUsed="1"/>
-    <w:lsdException w:name="Normal Indent" w:semiHidden="1" w:unhideWhenUsed="1"/>
-    <w:lsdException w:name="footnote text" w:semiHidden="1" w:unhideWhenUsed="1"/>
-    <w:lsdException w:name="annotation text" w:semiHidden="1" w:unhideWhenUsed="1"/>
-    <w:lsdException w:name="header" w:semiHidden="1" w:unhideWhenUsed="1"/>
-    <w:lsdException w:name="footer" w:semiHidden="1" w:unhideWhenUsed="1"/>
-    <w:lsdException w:name="index heading" w:semiHidden="1" w:unhideWhenUsed="1"/>
-    <w:lsdException w:name="caption" w:semiHidden="1" w:uiPriority="35" w:unhideWhenUsed="1" w:qFormat="1"/>
-    <w:lsdException w:name="table of figures" w:semiHidden="1" w:unhideWhenUsed="1"/>
-    <w:lsdException w:name="envelope address" w:semiHidden="1" w:unhideWhenUsed="1"/>
-    <w:lsdException w:name="envelope return" w:semiHidden="1" w:unhideWhenUsed="1"/>
-    <w:lsdException w:name="footnote reference" w:semiHidden="1" w:unhideWhenUsed="1"/>
-    <w:lsdException w:name="annotation reference" w:semiHidden="1" w:unhideWhenUsed="1"/>
-    <w:lsdException w:name="line number" w:semiHidden="1" w:unhideWhenUsed="1"/>
-    <w:lsdException w:name="page number" w:semiHidden="1" w:unhideWhenUsed="1"/>
-    <w:lsdException w:name="endnote reference" w:semiHidden="1" w:unhideWhenUsed="1"/>
-    <w:lsdException w:name="endnote text" w:semiHidden="1" w:unhideWhenUsed="1"/>
-    <w:lsdException w:name="table of authorities" w:semiHidden="1" w:unhideWhenUsed="1"/>
-    <w:lsdException w:name="macro" w:semiHidden="1" w:unhideWhenUsed="1"/>
-    <w:lsdException w:name="toa heading" w:semiHidden="1" w:unhideWhenUsed="1"/>
-    <w:lsdException w:name="List" w:semiHidden="1" w:unhideWhenUsed="1"/>
-    <w:lsdException w:name="List Bullet" w:semiHidden="1" w:unhideWhenUsed="1"/>
-    <w:lsdException w:name="List Number" w:semiHidden="1" w:unhideWhenUsed="1"/>
-    <w:lsdException w:name="List 2" w:semiHidden="1" w:unhideWhenUsed="1"/>
-    <w:lsdException w:name="List 3" w:semiHidden="1" w:unhideWhenUsed="1"/>
-    <w:lsdException w:name="List 4" w:semiHidden="1" w:unhideWhenUsed="1"/>
-    <w:lsdException w:name="List 5" w:semiHidden="1" w:unhideWhenUsed="1"/>
-    <w:lsdException w:name="List Bullet 2" w:semiHidden="1" w:unhideWhenUsed="1"/>
-    <w:lsdException w:name="List Bullet 3" w:semiHidden="1" w:unhideWhenUsed="1"/>
-    <w:lsdException w:name="List Bullet 4" w:semiHidden="1" w:unhideWhenUsed="1"/>
-    <w:lsdException w:name="List Bullet 5" w:semiHidden="1" w:unhideWhenUsed="1"/>
-    <w:lsdException w:name="List Number 2" w:semiHidden="1" w:unhideWhenUsed="1"/>
-    <w:lsdException w:name="List Number 3" w:semiHidden="1" w:unhideWhenUsed="1"/>
-    <w:lsdException w:name="List Number 4" w:semiHidden="1" w:unhideWhenUsed="1"/>
-    <w:lsdException w:name="List Number 5" w:semiHidden="1" w:unhideWhenUsed="1"/>
-    <w:lsdException w:name="Title" w:uiPriority="10" w:qFormat="1"/>
-    <w:lsdException w:name="Closing" w:semiHidden="1" w:unhideWhenUsed="1"/>
-    <w:lsdException w:name="Signature" w:semiHidden="1" w:unhideWhenUsed="1"/>
-    <w:lsdException w:name="Default Paragraph Font" w:semiHidden="1" w:uiPriority="1" w:unhideWhenUsed="1"/>
-    <w:lsdException w:name="Body Text" w:semiHidden="1" w:unhideWhenUsed="1"/>
-    <w:lsdException w:name="Body Text Indent" w:semiHidden="1" w:unhideWhenUsed="1"/>
-    <w:lsdException w:name="List Continue" w:semiHidden="1" w:unhideWhenUsed="1"/>
-    <w:lsdException w:name="List Continue 2" w:semiHidden="1" w:unhideWhenUsed="1"/>
-    <w:lsdException w:name="List Continue 3" w:semiHidden="1" w:unhideWhenUsed="1"/>
-    <w:lsdException w:name="List Continue 4" w:semiHidden="1" w:unhideWhenUsed="1"/>
-    <w:lsdException w:name="List Continue 5" w:semiHidden="1" w:unhideWhenUsed="1"/>
-    <w:lsdException w:name="Message Header" w:semiHidden="1" w:unhideWhenUsed="1"/>
-    <w:lsdException w:name="Subtitle" w:uiPriority="11" w:qFormat="1"/>
-    <w:lsdException w:name="Salutation" w:semiHidden="1" w:unhideWhenUsed="1"/>
-    <w:lsdException w:name="Date" w:semiHidden="1" w:unhideWhenUsed="1"/>
-    <w:lsdException w:name="Body Text First Indent" w:semiHidden="1" w:unhideWhenUsed="1"/>
-    <w:lsdException w:name="Body Text First Indent 2" w:semiHidden="1" w:unhideWhenUsed="1"/>
-    <w:lsdException w:name="Note Heading" w:semiHidden="1" w:unhideWhenUsed="1"/>
-    <w:lsdException w:name="Body Text 2" w:semiHidden="1" w:unhideWhenUsed="1"/>
-    <w:lsdException w:name="Body Text 3" w:semiHidden="1" w:unhideWhenUsed="1"/>
-    <w:lsdException w:name="Body Text Indent 2" w:semiHidden="1" w:unhideWhenUsed="1"/>
-    <w:lsdException w:name="Body Text Indent 3" w:semiHidden="1" w:unhideWhenUsed="1"/>
-    <w:lsdException w:name="Block Text" w:semiHidden="1" w:unhideWhenUsed="1"/>
-    <w:lsdException w:name="Hyperlink" w:semiHidden="1" w:unhideWhenUsed="1"/>
-    <w:lsdException w:name="FollowedHyperlink" w:semiHidden="1" w:unhideWhenUsed="1"/>
-    <w:lsdException w:name="Strong" w:uiPriority="22" w:qFormat="1"/>
-    <w:lsdException w:name="Emphasis" w:uiPriority="20" w:qFormat="1"/>
-    <w:lsdException w:name="Document Map" w:semiHidden="1" w:unhideWhenUsed="1"/>
-    <w:lsdException w:name="Plain Text" w:semiHidden="1" w:unhideWhenUsed="1"/>
-    <w:lsdException w:name="E-mail Signature" w:semiHidden="1" w:unhideWhenUsed="1"/>
-    <w:lsdException w:name="HTML Top of Form" w:semiHidden="1" w:unhideWhenUsed="1"/>
-    <w:lsdException w:name="HTML Bottom of Form" w:semiHidden="1" w:unhideWhenUsed="1"/>
-    <w:lsdException w:name="Normal (Web)" w:semiHidden="1" w:unhideWhenUsed="1"/>
-    <w:lsdException w:name="HTML Acronym" w:semiHidden="1" w:unhideWhenUsed="1"/>
-    <w:lsdException w:name="HTML Address" w:semiHidden="1" w:unhideWhenUsed="1"/>
-    <w:lsdException w:name="HTML Cite" w:semiHidden="1" w:unhideWhenUsed="1"/>
-    <w:lsdException w:name="HTML Code" w:semiHidden="1" w:unhideWhenUsed="1"/>
-    <w:lsdException w:name="HTML Definition" w:semiHidden="1" w:unhideWhenUsed="1"/>
-    <w:lsdException w:name="HTML Keyboard" w:semiHidden="1" w:unhideWhenUsed="1"/>
-    <w:lsdException w:name="HTML Preformatted" w:semiHidden="1" w:unhideWhenUsed="1"/>
-    <w:lsdException w:name="HTML Sample" w:semiHidden="1" w:unhideWhenUsed="1"/>
-    <w:lsdException w:name="HTML Typewriter" w:semiHidden="1" w:unhideWhenUsed="1"/>
-    <w:lsdException w:name="HTML Variable" w:semiHidden="1" w:unhideWhenUsed="1"/>
-    <w:lsdException w:name="Normal Table" w:semiHidden="1" w:unhideWhenUsed="1"/>
-    <w:lsdException w:name="annotation subject" w:semiHidden="1" w:unhideWhenUsed="1"/>
-    <w:lsdException w:name="No List" w:semiHidden="1" w:unhideWhenUsed="1"/>
-    <w:lsdException w:name="Outline List 1" w:semiHidden="1" w:unhideWhenUsed="1"/>
-    <w:lsdException w:name="Outline List 2" w:semiHidden="1" w:unhideWhenUsed="1"/>
-    <w:lsdException w:name="Outline List 3" w:semiHidden="1" w:unhideWhenUsed="1"/>
-    <w:lsdException w:name="Table Simple 1" w:semiHidden="1" w:unhideWhenUsed="1"/>
-    <w:lsdException w:name="Table Simple 2" w:semiHidden="1" w:unhideWhenUsed="1"/>
-    <w:lsdException w:name="Table Simple 3" w:semiHidden="1" w:unhideWhenUsed="1"/>
-    <w:lsdException w:name="Table Classic 1" w:semiHidden="1" w:unhideWhenUsed="1"/>
-    <w:lsdException w:name="Table Classic 2" w:semiHidden="1" w:unhideWhenUsed="1"/>
-    <w:lsdException w:name="Table Classic 3" w:semiHidden="1" w:unhideWhenUsed="1"/>
-    <w:lsdException w:name="Table Classic 4" w:semiHidden="1" w:unhideWhenUsed="1"/>
-    <w:lsdException w:name="Table Colorful 1" w:semiHidden="1" w:unhideWhenUsed="1"/>
-    <w:lsdException w:name="Table Colorful 2" w:semiHidden="1" w:unhideWhenUsed="1"/>
-    <w:lsdException w:name="Table Colorful 3" w:semiHidden="1" w:unhideWhenUsed="1"/>
-    <w:lsdException w:name="Table Columns 1" w:semiHidden="1" w:unhideWhenUsed="1"/>
-    <w:lsdException w:name="Table Columns 2" w:semiHidden="1" w:unhideWhenUsed="1"/>
-    <w:lsdException w:name="Table Columns 3" w:semiHidden="1" w:unhideWhenUsed="1"/>
-    <w:lsdException w:name="Table Columns 4" w:semiHidden="1" w:unhideWhenUsed="1"/>
-    <w:lsdException w:name="Table Columns 5" w:semiHidden="1" w:unhideWhenUsed="1"/>
-    <w:lsdException w:name="Table Grid 1" w:semiHidden="1" w:unhideWhenUsed="1"/>
-    <w:lsdException w:name="Table Grid 2" w:semiHidden="1" w:unhideWhenUsed="1"/>
-    <w:lsdException w:name="Table Grid 3" w:semiHidden="1" w:unhideWhenUsed="1"/>
-    <w:lsdException w:name="Table Grid 4" w:semiHidden="1" w:unhideWhenUsed="1"/>
-    <w:lsdException w:name="Table Grid 5" w:semiHidden="1" w:unhideWhenUsed="1"/>
-    <w:lsdException w:name="Table Grid 6" w:semiHidden="1" w:unhideWhenUsed="1"/>
-    <w:lsdException w:name="Table Grid 7" w:semiHidden="1" w:unhideWhenUsed="1"/>
-    <w:lsdException w:name="Table Grid 8" w:semiHidden="1" w:unhideWhenUsed="1"/>
-    <w:lsdException w:name="Table List 1" w:semiHidden="1" w:unhideWhenUsed="1"/>
-    <w:lsdException w:name="Table List 2" w:semiHidden="1" w:unhideWhenUsed="1"/>
-    <w:lsdException w:name="Table List 3" w:semiHidden="1" w:unhideWhenUsed="1"/>
-    <w:lsdException w:name="Table List 4" w:semiHidden="1" w:unhideWhenUsed="1"/>
-    <w:lsdException w:name="Table List 5" w:semiHidden="1" w:unhideWhenUsed="1"/>
-    <w:lsdException w:name="Table List 6" w:semiHidden="1" w:unhideWhenUsed="1"/>
-    <w:lsdException w:name="Table List 7" w:semiHidden="1" w:unhideWhenUsed="1"/>
-    <w:lsdException w:name="Table List 8" w:semiHidden="1" w:unhideWhenUsed="1"/>
-    <w:lsdException w:name="Table 3D effects 1" w:semiHidden="1" w:unhideWhenUsed="1"/>
-    <w:lsdException w:name="Table 3D effects 2" w:semiHidden="1" w:unhideWhenUsed="1"/>
-    <w:lsdException w:name="Table 3D effects 3" w:semiHidden="1" w:unhideWhenUsed="1"/>
-    <w:lsdException w:name="Table Contemporary" w:semiHidden="1" w:unhideWhenUsed="1"/>
-    <w:lsdException w:name="Table Elegant" w:semiHidden="1" w:unhideWhenUsed="1"/>
-    <w:lsdException w:name="Table Professional" w:semiHidden="1" w:unhideWhenUsed="1"/>
-    <w:lsdException w:name="Table Subtle 1" w:semiHidden="1" w:unhideWhenUsed="1"/>
-    <w:lsdException w:name="Table Subtle 2" w:semiHidden="1" w:unhideWhenUsed="1"/>
-    <w:lsdException w:name="Table Web 1" w:semiHidden="1" w:unhideWhenUsed="1"/>
-    <w:lsdException w:name="Table Web 2" w:semiHidden="1" w:unhideWhenUsed="1"/>
-    <w:lsdException w:name="Table Web 3" w:semiHidden="1" w:unhideWhenUsed="1"/>
-    <w:lsdException w:name="Balloon Text" w:semiHidden="1" w:unhideWhenUsed="1"/>
-    <w:lsdException w:name="Table Grid" w:uiPriority="59"/>
-    <w:lsdException w:name="Table Theme" w:semiHidden="1" w:unhideWhenUsed="1"/>
-    <w:lsdException w:name="Placeholder Text" w:semiHidden="1"/>
-    <w:lsdException w:name="No Spacing" w:uiPriority="1" w:qFormat="1"/>
-    <w:lsdException w:name="Light Shading" w:uiPriority="60"/>
-    <w:lsdException w:name="Light List" w:uiPriority="61"/>
-    <w:lsdException w:name="Light Grid" w:uiPriority="62"/>
-    <w:lsdException w:name="Medium Shading 1" w:uiPriority="63"/>
-    <w:lsdException w:name="Medium Shading 2" w:uiPriority="64"/>
-    <w:lsdException w:name="Medium List 1" w:uiPriority="65"/>
-    <w:lsdException w:name="Medium List 2" w:uiPriority="66"/>
-    <w:lsdException w:name="Medium Grid 1" w:uiPriority="67"/>
-    <w:lsdException w:name="Medium Grid 2" w:uiPriority="68"/>
-    <w:lsdException w:name="Medium Grid 3" w:uiPriority="69"/>
-    <w:lsdException w:name="Dark List" w:uiPriority="70"/>
-    <w:lsdException w:name="Colorful Shading" w:uiPriority="71"/>
-    <w:lsdException w:name="Colorful List" w:uiPriority="72"/>
-    <w:lsdException w:name="Colorful Grid" w:uiPriority="73"/>
-    <w:lsdException w:name="Light Shading Accent 1" w:uiPriority="60"/>
-    <w:lsdException w:name="Light List Accent 1" w:uiPriority="61"/>
-    <w:lsdException w:name="Light Grid Accent 1" w:uiPriority="62"/>
-    <w:lsdException w:name="Medium Shading 1 Accent 1" w:uiPriority="63"/>
-    <w:lsdException w:name="Medium Shading 2 Accent 1" w:uiPriority="64"/>
-    <w:lsdException w:name="Medium List 1 Accent 1" w:uiPriority="65"/>
-    <w:lsdException w:name="Revision" w:semiHidden="1"/>
-    <w:lsdException w:name="List Paragraph" w:uiPriority="34" w:qFormat="1"/>
-    <w:lsdException w:name="Quote" w:uiPriority="29" w:qFormat="1"/>
-    <w:lsdException w:name="Intense Quote" w:uiPriority="30" w:qFormat="1"/>
-    <w:lsdException w:name="Medium List 2 Accent 1" w:uiPriority="66"/>
-    <w:lsdException w:name="Medium Grid 1 Accent 1" w:uiPriority="67"/>
-    <w:lsdException w:name="Medium Grid 2 Accent 1" w:uiPriority="68"/>
-    <w:lsdException w:name="Medium Grid 3 Accent 1" w:uiPriority="69"/>
-    <w:lsdException w:name="Dark List Accent 1" w:uiPriority="70"/>
-    <w:lsdException w:name="Colorful Shading Accent 1" w:uiPriority="71"/>
-    <w:lsdException w:name="Colorful List Accent 1" w:uiPriority="72"/>
-    <w:lsdException w:name="Colorful Grid Accent 1" w:uiPriority="73"/>
-    <w:lsdException w:name="Light Shading Accent 2" w:uiPriority="60"/>
-    <w:lsdException w:name="Light List Accent 2" w:uiPriority="61"/>
-    <w:lsdException w:name="Light Grid Accent 2" w:uiPriority="62"/>
-    <w:lsdException w:name="Medium Shading 1 Accent 2" w:uiPriority="63"/>
-    <w:lsdException w:name="Medium Shading 2 Accent 2" w:uiPriority="64"/>
-    <w:lsdException w:name="Medium List 1 Accent 2" w:uiPriority="65"/>
-    <w:lsdException w:name="Medium List 2 Accent 2" w:uiPriority="66"/>
-    <w:lsdException w:name="Medium Grid 1 Accent 2" w:uiPriority="67"/>
-    <w:lsdException w:name="Medium Grid 2 Accent 2" w:uiPriority="68"/>
-    <w:lsdException w:name="Medium Grid 3 Accent 2" w:uiPriority="69"/>
-    <w:lsdException w:name="Dark List Accent 2" w:uiPriority="70"/>
-    <w:lsdException w:name="Colorful Shading Accent 2" w:uiPriority="71"/>
-    <w:lsdException w:name="Colorful List Accent 2" w:uiPriority="72"/>
-    <w:lsdException w:name="Colorful Grid Accent 2" w:uiPriority="73"/>
-    <w:lsdException w:name="Light Shading Accent 3" w:uiPriority="60"/>
-    <w:lsdException w:name="Light List Accent 3" w:uiPriority="61"/>
-    <w:lsdException w:name="Light Grid Accent 3" w:uiPriority="62"/>
-    <w:lsdException w:name="Medium Shading 1 Accent 3" w:uiPriority="63"/>
-    <w:lsdException w:name="Medium Shading 2 Accent 3" w:uiPriority="64"/>
-    <w:lsdException w:name="Medium List 1 Accent 3" w:uiPriority="65"/>
-    <w:lsdException w:name="Medium List 2 Accent 3" w:uiPriority="66"/>
-    <w:lsdException w:name="Medium Grid 1 Accent 3" w:uiPriority="67"/>
-    <w:lsdException w:name="Medium Grid 2 Accent 3" w:uiPriority="68"/>
-    <w:lsdException w:name="Medium Grid 3 Accent 3" w:uiPriority="69"/>
-    <w:lsdException w:name="Dark List Accent 3" w:uiPriority="70"/>
-    <w:lsdException w:name="Colorful Shading Accent 3" w:uiPriority="71"/>
-    <w:lsdException w:name="Colorful List Accent 3" w:uiPriority="72"/>
-    <w:lsdException w:name="Colorful Grid Accent 3" w:uiPriority="73"/>
-    <w:lsdException w:name="Light Shading Accent 4" w:uiPriority="60"/>
-    <w:lsdException w:name="Light List Accent 4" w:uiPriority="61"/>
-    <w:lsdException w:name="Light Grid Accent 4" w:uiPriority="62"/>
-    <w:lsdException w:name="Medium Shading 1 Accent 4" w:uiPriority="63"/>
-    <w:lsdException w:name="Medium Shading 2 Accent 4" w:uiPriority="64"/>
-    <w:lsdException w:name="Medium List 1 Accent 4" w:uiPriority="65"/>
-    <w:lsdException w:name="Medium List 2 Accent 4" w:uiPriority="66"/>
-    <w:lsdException w:name="Medium Grid 1 Accent 4" w:uiPriority="67"/>
-    <w:lsdException w:name="Medium Grid 2 Accent 4" w:uiPriority="68"/>
-    <w:lsdException w:name="Medium Grid 3 Accent 4" w:uiPriority="69"/>
-    <w:lsdException w:name="Dark List Accent 4" w:uiPriority="70"/>
-    <w:lsdException w:name="Colorful Shading Accent 4" w:uiPriority="71"/>
-    <w:lsdException w:name="Colorful List Accent 4" w:uiPriority="72"/>
-    <w:lsdException w:name="Colorful Grid Accent 4" w:uiPriority="73"/>
-    <w:lsdException w:name="Light Shading Accent 5" w:uiPriority="60"/>
-    <w:lsdException w:name="Light List Accent 5" w:uiPriority="61"/>
-    <w:lsdException w:name="Light Grid Accent 5" w:uiPriority="62"/>
-    <w:lsdException w:name="Medium Shading 1 Accent 5" w:uiPriority="63"/>
-    <w:lsdException w:name="Medium Shading 2 Accent 5" w:uiPriority="64"/>
-    <w:lsdException w:name="Medium List 1 Accent 5" w:uiPriority="65"/>
-    <w:lsdException w:name="Medium List 2 Accent 5" w:uiPriority="66"/>
-    <w:lsdException w:name="Medium Grid 1 Accent 5" w:uiPriority="67"/>
-    <w:lsdException w:name="Medium Grid 2 Accent 5" w:uiPriority="68"/>
-    <w:lsdException w:name="Medium Grid 3 Accent 5" w:uiPriority="69"/>
-    <w:lsdException w:name="Dark List Accent 5" w:uiPriority="70"/>
-    <w:lsdException w:name="Colorful Shading Accent 5" w:uiPriority="71"/>
-    <w:lsdException w:name="Colorful List Accent 5" w:uiPriority="72"/>
-    <w:lsdException w:name="Colorful Grid Accent 5" w:uiPriority="73"/>
-    <w:lsdException w:name="Light Shading Accent 6" w:uiPriority="60"/>
-    <w:lsdException w:name="Light List Accent 6" w:uiPriority="61"/>
-    <w:lsdException w:name="Light Grid Accent 6" w:uiPriority="62"/>
-    <w:lsdException w:name="Medium Shading 1 Accent 6" w:uiPriority="63"/>
-    <w:lsdException w:name="Medium Shading 2 Accent 6" w:uiPriority="64"/>
-    <w:lsdException w:name="Medium List 1 Accent 6" w:uiPriority="65"/>
-    <w:lsdException w:name="Medium List 2 Accent 6" w:uiPriority="66"/>
-    <w:lsdException w:name="Medium Grid 1 Accent 6" w:uiPriority="67"/>
-    <w:lsdException w:name="Medium Grid 2 Accent 6" w:uiPriority="68"/>
-    <w:lsdException w:name="Medium Grid 3 Accent 6" w:uiPriority="69"/>
-    <w:lsdException w:name="Dark List Accent 6" w:uiPriority="70"/>
-    <w:lsdException w:name="Colorful Shading Accent 6" w:uiPriority="71"/>
-    <w:lsdException w:name="Colorful List Accent 6" w:uiPriority="72"/>
-    <w:lsdException w:name="Colorful Grid Accent 6" w:uiPriority="73"/>
-    <w:lsdException w:name="Subtle Emphasis" w:uiPriority="19" w:qFormat="1"/>
-    <w:lsdException w:name="Intense Emphasis" w:uiPriority="21" w:qFormat="1"/>
-    <w:lsdException w:name="Subtle Reference" w:uiPriority="31" w:qFormat="1"/>
-    <w:lsdException w:name="Intense Reference" w:uiPriority="32" w:qFormat="1"/>
-    <w:lsdException w:name="Book Title" w:uiPriority="33" w:qFormat="1"/>
-    <w:lsdException w:name="Bibliography" w:semiHidden="1" w:uiPriority="37" w:unhideWhenUsed="1"/>
-    <w:lsdException w:name="TOC Heading" w:semiHidden="1" w:uiPriority="39" w:unhideWhenUsed="1" w:qFormat="1"/>
-    <w:lsdException w:name="Plain Table 1" w:uiPriority="41"/>
-    <w:lsdException w:name="Plain Table 2" w:uiPriority="42"/>
-    <w:lsdException w:name="Plain Table 3" w:uiPriority="43"/>
-    <w:lsdException w:name="Plain Table 4" w:uiPriority="44"/>
-    <w:lsdException w:name="Plain Table 5" w:uiPriority="45"/>
-    <w:lsdException w:name="Grid Table Light" w:uiPriority="40"/>
-    <w:lsdException w:name="Grid Table 1 Light" w:uiPriority="46"/>
-    <w:lsdException w:name="Grid Table 2" w:uiPriority="47"/>
-    <w:lsdException w:name="Grid Table 3" w:uiPriority="48"/>
-    <w:lsdException w:name="Grid Table 4" w:uiPriority="49"/>
-    <w:lsdException w:name="Grid Table 5 Dark" w:uiPriority="50"/>
-    <w:lsdException w:name="Grid Table 6 Colorful" w:uiPriority="51"/>
-    <w:lsdException w:name="Grid Table 7 Colorful" w:uiPriority="52"/>
-    <w:lsdException w:name="Grid Table 1 Light Accent 1" w:uiPriority="46"/>
-    <w:lsdException w:name="Grid Table 2 Accent 1" w:uiPriority="47"/>
-    <w:lsdException w:name="Grid Table 3 Accent 1" w:uiPriority="48"/>
-    <w:lsdException w:name="Grid Table 4 Accent 1" w:uiPriority="49"/>
-    <w:lsdException w:name="Grid Table 5 Dark Accent 1" w:uiPriority="50"/>
-    <w:lsdException w:name="Grid Table 6 Colorful Accent 1" w:uiPriority="51"/>
-    <w:lsdException w:name="Grid Table 7 Colorful Accent 1" w:uiPriority="52"/>
-    <w:lsdException w:name="Grid Table 1 Light Accent 2" w:uiPriority="46"/>
-    <w:lsdException w:name="Grid Table 2 Accent 2" w:uiPriority="47"/>
-    <w:lsdException w:name="Grid Table 3 Accent 2" w:uiPriority="48"/>
-    <w:lsdException w:name="Grid Table 4 Accent 2" w:uiPriority="49"/>
-    <w:lsdException w:name="Grid Table 5 Dark Accent 2" w:uiPriority="50"/>
-    <w:lsdException w:name="Grid Table 6 Colorful Accent 2" w:uiPriority="51"/>
-    <w:lsdException w:name="Grid Table 7 Colorful Accent 2" w:uiPriority="52"/>
-    <w:lsdException w:name="Grid Table 1 Light Accent 3" w:uiPriority="46"/>
-    <w:lsdException w:name="Grid Table 2 Accent 3" w:uiPriority="47"/>
-    <w:lsdException w:name="Grid Table 3 Accent 3" w:uiPriority="48"/>
-    <w:lsdException w:name="Grid Table 4 Accent 3" w:uiPriority="49"/>
-    <w:lsdException w:name="Grid Table 5 Dark Accent 3" w:uiPriority="50"/>
-    <w:lsdException w:name="Grid Table 6 Colorful Accent 3" w:uiPriority="51"/>
-    <w:lsdException w:name="Grid Table 7 Colorful Accent 3" w:uiPriority="52"/>
-    <w:lsdException w:name="Grid Table 1 Light Accent 4" w:uiPriority="46"/>
-    <w:lsdException w:name="Grid Table 2 Accent 4" w:uiPriority="47"/>
-    <w:lsdException w:name="Grid Table 3 Accent 4" w:uiPriority="48"/>
-    <w:lsdException w:name="Grid Table 4 Accent 4" w:uiPriority="49"/>
-    <w:lsdException w:name="Grid Table 5 Dark Accent 4" w:uiPriority="50"/>
-    <w:lsdException w:name="Grid Table 6 Colorful Accent 4" w:uiPriority="51"/>
-    <w:lsdException w:name="Grid Table 7 Colorful Accent 4" w:uiPriority="52"/>
-    <w:lsdException w:name="Grid Table 1 Light Accent 5" w:uiPriority="46"/>
-    <w:lsdException w:name="Grid Table 2 Accent 5" w:uiPriority="47"/>
-    <w:lsdException w:name="Grid Table 3 Accent 5" w:uiPriority="48"/>
-    <w:lsdException w:name="Grid Table 4 Accent 5" w:uiPriority="49"/>
-    <w:lsdException w:name="Grid Table 5 Dark Accent 5" w:uiPriority="50"/>
-    <w:lsdException w:name="Grid Table 6 Colorful Accent 5" w:uiPriority="51"/>
-    <w:lsdException w:name="Grid Table 7 Colorful Accent 5" w:uiPriority="52"/>
-    <w:lsdException w:name="Grid Table 1 Light Accent 6" w:uiPriority="46"/>
-    <w:lsdException w:name="Grid Table 2 Accent 6" w:uiPriority="47"/>
-    <w:lsdException w:name="Grid Table 3 Accent 6" w:uiPriority="48"/>
-    <w:lsdException w:name="Grid Table 4 Accent 6" w:uiPriority="49"/>
-    <w:lsdException w:name="Grid Table 5 Dark Accent 6" w:uiPriority="50"/>
-    <w:lsdException w:name="Grid Table 6 Colorful Accent 6" w:uiPriority="51"/>
-    <w:lsdException w:name="Grid Table 7 Colorful Accent 6" w:uiPriority="52"/>
-    <w:lsdException w:name="List Table 1 Light" w:uiPriority="46"/>
-    <w:lsdException w:name="List Table 2" w:uiPriority="47"/>
-    <w:lsdException w:name="List Table 3" w:uiPriority="48"/>
-    <w:lsdException w:name="List Table 4" w:uiPriority="49"/>
-    <w:lsdException w:name="List Table 5 Dark" w:uiPriority="50"/>
-    <w:lsdException w:name="List Table 6 Colorful" w:uiPriority="51"/>
-    <w:lsdException w:name="List Table 7 Colorful" w:uiPriority="52"/>
-    <w:lsdException w:name="List Table 1 Light Accent 1" w:uiPriority="46"/>
-    <w:lsdException w:name="List Table 2 Accent 1" w:uiPriority="47"/>
-    <w:lsdException w:name="List Table 3 Accent 1" w:uiPriority="48"/>
-    <w:lsdException w:name="List Table 4 Accent 1" w:uiPriority="49"/>
-    <w:lsdException w:name="List Table 5 Dark Accent 1" w:uiPriority="50"/>
-    <w:lsdException w:name="List Table 6 Colorful Accent 1" w:uiPriority="51"/>
-    <w:lsdException w:name="List Table 7 Colorful Accent 1" w:uiPriority="52"/>
-    <w:lsdException w:name="List Table 1 Light Accent 2" w:uiPriority="46"/>
-    <w:lsdException w:name="List Table 2 Accent 2" w:uiPriority="47"/>
-    <w:lsdException w:name="List Table 3 Accent 2" w:uiPriority="48"/>
-    <w:lsdException w:name="List Table 4 Accent 2" w:uiPriority="49"/>
-    <w:lsdException w:name="List Table 5 Dark Accent 2" w:uiPriority="50"/>
-    <w:lsdException w:name="List Table 6 Colorful Accent 2" w:uiPriority="51"/>
-    <w:lsdException w:name="List Table 7 Colorful Accent 2" w:uiPriority="52"/>
-    <w:lsdException w:name="List Table 1 Light Accent 3" w:uiPriority="46"/>
-    <w:lsdException w:name="List Table 2 Accent 3" w:uiPriority="47"/>
-    <w:lsdException w:name="List Table 3 Accent 3" w:uiPriority="48"/>
-    <w:lsdException w:name="List Table 4 Accent 3" w:uiPriority="49"/>
-    <w:lsdException w:name="List Table 5 Dark Accent 3" w:uiPriority="50"/>
-    <w:lsdException w:name="List Table 6 Colorful Accent 3" w:uiPriority="51"/>
-    <w:lsdException w:name="List Table 7 Colorful Accent 3" w:uiPriority="52"/>
-    <w:lsdException w:name="List Table 1 Light Accent 4" w:uiPriority="46"/>
-    <w:lsdException w:name="List Table 2 Accent 4" w:uiPriority="47"/>
-    <w:lsdException w:name="List Table 3 Accent 4" w:uiPriority="48"/>
-    <w:lsdException w:name="List Table 4 Accent 4" w:uiPriority="49"/>
-    <w:lsdException w:name="List Table 5 Dark Accent 4" w:uiPriority="50"/>
-    <w:lsdException w:name="List Table 6 Colorful Accent 4" w:uiPriority="51"/>
-    <w:lsdException w:name="List Table 7 Colorful Accent 4" w:uiPriority="52"/>
-    <w:lsdException w:name="List Table 1 Light Accent 5" w:uiPriority="46"/>
-    <w:lsdException w:name="List Table 2 Accent 5" w:uiPriority="47"/>
-    <w:lsdException w:name="List Table 3 Accent 5" w:uiPriority="48"/>
-    <w:lsdException w:name="List Table 4 Accent 5" w:uiPriority="49"/>
-    <w:lsdException w:name="List Table 5 Dark Accent 5" w:uiPriority="50"/>
-    <w:lsdException w:name="List Table 6 Colorful Accent 5" w:uiPriority="51"/>
-    <w:lsdException w:name="List Table 7 Colorful Accent 5" w:uiPriority="52"/>
-    <w:lsdException w:name="List Table 1 Light Accent 6" w:uiPriority="46"/>
-    <w:lsdException w:name="List Table 2 Accent 6" w:uiPriority="47"/>
-    <w:lsdException w:name="List Table 3 Accent 6" w:uiPriority="48"/>
-    <w:lsdException w:name="List Table 4 Accent 6" w:uiPriority="49"/>
-    <w:lsdException w:name="List Table 5 Dark Accent 6" w:uiPriority="50"/>
-    <w:lsdException w:name="List Table 6 Colorful Accent 6" w:uiPriority="51"/>
-    <w:lsdException w:name="List Table 7 Colorful Accent 6" w:uiPriority="52"/>
+  <w:latentStyles w:defLockedState="0" w:defUIPriority="99" w:defSemiHidden="1" w:defUnhideWhenUsed="1" w:defQFormat="0" w:count="276">
+    <w:lsdException w:name="Normal" w:semiHidden="0" w:uiPriority="0" w:unhideWhenUsed="0" w:qFormat="1"/>
+    <w:lsdException w:name="heading 1" w:semiHidden="0" w:uiPriority="9" w:unhideWhenUsed="0" w:qFormat="1"/>
+    <w:lsdException w:name="heading 2" w:uiPriority="9" w:qFormat="1"/>
+    <w:lsdException w:name="heading 3" w:uiPriority="9" w:qFormat="1"/>
+    <w:lsdException w:name="heading 4" w:uiPriority="9" w:qFormat="1"/>
+    <w:lsdException w:name="heading 5" w:uiPriority="9" w:qFormat="1"/>
+    <w:lsdException w:name="heading 6" w:uiPriority="9" w:qFormat="1"/>
+    <w:lsdException w:name="heading 7" w:uiPriority="9" w:qFormat="1"/>
+    <w:lsdException w:name="heading 8" w:uiPriority="9" w:qFormat="1"/>
+    <w:lsdException w:name="heading 9" w:uiPriority="9" w:qFormat="1"/>
+    <w:lsdException w:name="toc 1" w:uiPriority="39"/>
+    <w:lsdException w:name="toc 2" w:uiPriority="39"/>
+    <w:lsdException w:name="toc 3" w:uiPriority="39"/>
+    <w:lsdException w:name="toc 4" w:uiPriority="39"/>
+    <w:lsdException w:name="toc 5" w:uiPriority="39"/>
+    <w:lsdException w:name="toc 6" w:uiPriority="39"/>
+    <w:lsdException w:name="toc 7" w:uiPriority="39"/>
+    <w:lsdException w:name="toc 8" w:uiPriority="39"/>
+    <w:lsdException w:name="toc 9" w:uiPriority="39"/>
+    <w:lsdException w:name="caption" w:uiPriority="35" w:qFormat="1"/>
+    <w:lsdException w:name="Title" w:semiHidden="0" w:uiPriority="10" w:unhideWhenUsed="0" w:qFormat="1"/>
+    <w:lsdException w:name="Default Paragraph Font" w:uiPriority="1"/>
+    <w:lsdException w:name="Subtitle" w:semiHidden="0" w:uiPriority="11" w:unhideWhenUsed="0" w:qFormat="1"/>
+    <w:lsdException w:name="Strong" w:semiHidden="0" w:uiPriority="22" w:unhideWhenUsed="0" w:qFormat="1"/>
+    <w:lsdException w:name="Emphasis" w:semiHidden="0" w:uiPriority="20" w:unhideWhenUsed="0" w:qFormat="1"/>
+    <w:lsdException w:name="Table Grid" w:semiHidden="0" w:uiPriority="59" w:unhideWhenUsed="0"/>
+    <w:lsdException w:name="Note Level 1" w:semiHidden="0" w:unhideWhenUsed="0"/>
+    <w:lsdException w:name="Note Level 2" w:semiHidden="0" w:unhideWhenUsed="0"/>
+    <w:lsdException w:name="Note Level 3" w:semiHidden="0" w:unhideWhenUsed="0"/>
+    <w:lsdException w:name="Note Level 4" w:semiHidden="0" w:unhideWhenUsed="0"/>
+    <w:lsdException w:name="Note Level 5" w:semiHidden="0" w:unhideWhenUsed="0"/>
+    <w:lsdException w:name="Note Level 6" w:semiHidden="0" w:unhideWhenUsed="0"/>
+    <w:lsdException w:name="Note Level 7" w:semiHidden="0" w:unhideWhenUsed="0"/>
+    <w:lsdException w:name="Note Level 8" w:semiHidden="0" w:unhideWhenUsed="0"/>
+    <w:lsdException w:name="Note Level 9" w:semiHidden="0" w:unhideWhenUsed="0"/>
+    <w:lsdException w:name="Placeholder Text" w:unhideWhenUsed="0"/>
+    <w:lsdException w:name="No Spacing" w:semiHidden="0" w:uiPriority="1" w:unhideWhenUsed="0" w:qFormat="1"/>
+    <w:lsdException w:name="Light Shading" w:semiHidden="0" w:uiPriority="60" w:unhideWhenUsed="0"/>
+    <w:lsdException w:name="Light List" w:semiHidden="0" w:uiPriority="61" w:unhideWhenUsed="0"/>
+    <w:lsdException w:name="Light Grid" w:semiHidden="0" w:uiPriority="62" w:unhideWhenUsed="0"/>
+    <w:lsdException w:name="Medium Shading 1" w:semiHidden="0" w:uiPriority="63" w:unhideWhenUsed="0"/>
+    <w:lsdException w:name="Medium Shading 2" w:semiHidden="0" w:uiPriority="64" w:unhideWhenUsed="0"/>
+    <w:lsdException w:name="Medium List 1" w:semiHidden="0" w:uiPriority="65" w:unhideWhenUsed="0"/>
+    <w:lsdException w:name="Medium List 2" w:semiHidden="0" w:uiPriority="66" w:unhideWhenUsed="0"/>
+    <w:lsdException w:name="Medium Grid 1" w:semiHidden="0" w:uiPriority="67" w:unhideWhenUsed="0"/>
+    <w:lsdException w:name="Medium Grid 2" w:semiHidden="0" w:uiPriority="68" w:unhideWhenUsed="0"/>
+    <w:lsdException w:name="Medium Grid 3" w:semiHidden="0" w:uiPriority="69" w:unhideWhenUsed="0"/>
+    <w:lsdException w:name="Dark List" w:semiHidden="0" w:uiPriority="70" w:unhideWhenUsed="0"/>
+    <w:lsdException w:name="Colorful Shading" w:semiHidden="0" w:uiPriority="71" w:unhideWhenUsed="0"/>
+    <w:lsdException w:name="Colorful List" w:semiHidden="0" w:uiPriority="72" w:unhideWhenUsed="0"/>
+    <w:lsdException w:name="Colorful Grid" w:semiHidden="0" w:uiPriority="73" w:unhideWhenUsed="0"/>
+    <w:lsdException w:name="Light Shading Accent 1" w:semiHidden="0" w:uiPriority="60" w:unhideWhenUsed="0"/>
+    <w:lsdException w:name="Light List Accent 1" w:semiHidden="0" w:uiPriority="61" w:unhideWhenUsed="0"/>
+    <w:lsdException w:name="Light Grid Accent 1" w:semiHidden="0" w:uiPriority="62" w:unhideWhenUsed="0"/>
+    <w:lsdException w:name="Medium Shading 1 Accent 1" w:semiHidden="0" w:uiPriority="63" w:unhideWhenUsed="0"/>
+    <w:lsdException w:name="Medium Shading 2 Accent 1" w:semiHidden="0" w:uiPriority="64" w:unhideWhenUsed="0"/>
+    <w:lsdException w:name="Medium List 1 Accent 1" w:semiHidden="0" w:uiPriority="65" w:unhideWhenUsed="0"/>
+    <w:lsdException w:name="Revision" w:unhideWhenUsed="0"/>
+    <w:lsdException w:name="List Paragraph" w:semiHidden="0" w:uiPriority="34" w:unhideWhenUsed="0" w:qFormat="1"/>
+    <w:lsdException w:name="Quote" w:semiHidden="0" w:uiPriority="29" w:unhideWhenUsed="0" w:qFormat="1"/>
+    <w:lsdException w:name="Intense Quote" w:semiHidden="0" w:uiPriority="30" w:unhideWhenUsed="0" w:qFormat="1"/>
+    <w:lsdException w:name="Medium List 2 Accent 1" w:semiHidden="0" w:uiPriority="66" w:unhideWhenUsed="0"/>
+    <w:lsdException w:name="Medium Grid 1 Accent 1" w:semiHidden="0" w:uiPriority="67" w:unhideWhenUsed="0"/>
+    <w:lsdException w:name="Medium Grid 2 Accent 1" w:semiHidden="0" w:uiPriority="68" w:unhideWhenUsed="0"/>
+    <w:lsdException w:name="Medium Grid 3 Accent 1" w:semiHidden="0" w:uiPriority="69" w:unhideWhenUsed="0"/>
+    <w:lsdException w:name="Dark List Accent 1" w:semiHidden="0" w:uiPriority="70" w:unhideWhenUsed="0"/>
+    <w:lsdException w:name="Colorful Shading Accent 1" w:semiHidden="0" w:uiPriority="71" w:unhideWhenUsed="0"/>
+    <w:lsdException w:name="Colorful List Accent 1" w:semiHidden="0" w:uiPriority="72" w:unhideWhenUsed="0"/>
+    <w:lsdException w:name="Colorful Grid Accent 1" w:semiHidden="0" w:uiPriority="73" w:unhideWhenUsed="0"/>
+    <w:lsdException w:name="Light Shading Accent 2" w:semiHidden="0" w:uiPriority="60" w:unhideWhenUsed="0"/>
+    <w:lsdException w:name="Light List Accent 2" w:semiHidden="0" w:uiPriority="61" w:unhideWhenUsed="0"/>
+    <w:lsdException w:name="Light Grid Accent 2" w:semiHidden="0" w:uiPriority="62" w:unhideWhenUsed="0"/>
+    <w:lsdException w:name="Medium Shading 1 Accent 2" w:semiHidden="0" w:uiPriority="63" w:unhideWhenUsed="0"/>
+    <w:lsdException w:name="Medium Shading 2 Accent 2" w:semiHidden="0" w:uiPriority="64" w:unhideWhenUsed="0"/>
+    <w:lsdException w:name="Medium List 1 Accent 2" w:semiHidden="0" w:uiPriority="65" w:unhideWhenUsed="0"/>
+    <w:lsdException w:name="Medium List 2 Accent 2" w:semiHidden="0" w:uiPriority="66" w:unhideWhenUsed="0"/>
+    <w:lsdException w:name="Medium Grid 1 Accent 2" w:semiHidden="0" w:uiPriority="67" w:unhideWhenUsed="0"/>
+    <w:lsdException w:name="Medium Grid 2 Accent 2" w:semiHidden="0" w:uiPriority="68" w:unhideWhenUsed="0"/>
+    <w:lsdException w:name="Medium Grid 3 Accent 2" w:semiHidden="0" w:uiPriority="69" w:unhideWhenUsed="0"/>
+    <w:lsdException w:name="Dark List Accent 2" w:semiHidden="0" w:uiPriority="70" w:unhideWhenUsed="0"/>
+    <w:lsdException w:name="Colorful Shading Accent 2" w:semiHidden="0" w:uiPriority="71" w:unhideWhenUsed="0"/>
+    <w:lsdException w:name="Colorful List Accent 2" w:semiHidden="0" w:uiPriority="72" w:unhideWhenUsed="0"/>
+    <w:lsdException w:name="Colorful Grid Accent 2" w:semiHidden="0" w:uiPriority="73" w:unhideWhenUsed="0"/>
+    <w:lsdException w:name="Light Shading Accent 3" w:semiHidden="0" w:uiPriority="60" w:unhideWhenUsed="0"/>
+    <w:lsdException w:name="Light List Accent 3" w:semiHidden="0" w:uiPriority="61" w:unhideWhenUsed="0"/>
+    <w:lsdException w:name="Light Grid Accent 3" w:semiHidden="0" w:uiPriority="62" w:unhideWhenUsed="0"/>
+    <w:lsdException w:name="Medium Shading 1 Accent 3" w:semiHidden="0" w:uiPriority="63" w:unhideWhenUsed="0"/>
+    <w:lsdException w:name="Medium Shading 2 Accent 3" w:semiHidden="0" w:uiPriority="64" w:unhideWhenUsed="0"/>
+    <w:lsdException w:name="Medium List 1 Accent 3" w:semiHidden="0" w:uiPriority="65" w:unhideWhenUsed="0"/>
+    <w:lsdException w:name="Medium List 2 Accent 3" w:semiHidden="0" w:uiPriority="66" w:unhideWhenUsed="0"/>
+    <w:lsdException w:name="Medium Grid 1 Accent 3" w:semiHidden="0" w:uiPriority="67" w:unhideWhenUsed="0"/>
+    <w:lsdException w:name="Medium Grid 2 Accent 3" w:semiHidden="0" w:uiPriority="68" w:unhideWhenUsed="0"/>
+    <w:lsdException w:name="Medium Grid 3 Accent 3" w:semiHidden="0" w:uiPriority="69" w:unhideWhenUsed="0"/>
+    <w:lsdException w:name="Dark List Accent 3" w:semiHidden="0" w:uiPriority="70" w:unhideWhenUsed="0"/>
+    <w:lsdException w:name="Colorful Shading Accent 3" w:semiHidden="0" w:uiPriority="71" w:unhideWhenUsed="0"/>
+    <w:lsdException w:name="Colorful List Accent 3" w:semiHidden="0" w:uiPriority="72" w:unhideWhenUsed="0"/>
+    <w:lsdException w:name="Colorful Grid Accent 3" w:semiHidden="0" w:uiPriority="73" w:unhideWhenUsed="0"/>
+    <w:lsdException w:name="Light Shading Accent 4" w:semiHidden="0" w:uiPriority="60" w:unhideWhenUsed="0"/>
+    <w:lsdException w:name="Light List Accent 4" w:semiHidden="0" w:uiPriority="61" w:unhideWhenUsed="0"/>
+    <w:lsdException w:name="Light Grid Accent 4" w:semiHidden="0" w:uiPriority="62" w:unhideWhenUsed="0"/>
+    <w:lsdException w:name="Medium Shading 1 Accent 4" w:semiHidden="0" w:uiPriority="63" w:unhideWhenUsed="0"/>
+    <w:lsdException w:name="Medium Shading 2 Accent 4" w:semiHidden="0" w:uiPriority="64" w:unhideWhenUsed="0"/>
+    <w:lsdException w:name="Medium List 1 Accent 4" w:semiHidden="0" w:uiPriority="65" w:unhideWhenUsed="0"/>
+    <w:lsdException w:name="Medium List 2 Accent 4" w:semiHidden="0" w:uiPriority="66" w:unhideWhenUsed="0"/>
+    <w:lsdException w:name="Medium Grid 1 Accent 4" w:semiHidden="0" w:uiPriority="67" w:unhideWhenUsed="0"/>
+    <w:lsdException w:name="Medium Grid 2 Accent 4" w:semiHidden="0" w:uiPriority="68" w:unhideWhenUsed="0"/>
+    <w:lsdException w:name="Medium Grid 3 Accent 4" w:semiHidden="0" w:uiPriority="69" w:unhideWhenUsed="0"/>
+    <w:lsdException w:name="Dark List Accent 4" w:semiHidden="0" w:uiPriority="70" w:unhideWhenUsed="0"/>
+    <w:lsdException w:name="Colorful Shading Accent 4" w:semiHidden="0" w:uiPriority="71" w:unhideWhenUsed="0"/>
+    <w:lsdException w:name="Colorful List Accent 4" w:semiHidden="0" w:uiPriority="72" w:unhideWhenUsed="0"/>
+    <w:lsdException w:name="Colorful Grid Accent 4" w:semiHidden="0" w:uiPriority="73" w:unhideWhenUsed="0"/>
+    <w:lsdException w:name="Light Shading Accent 5" w:semiHidden="0" w:uiPriority="60" w:unhideWhenUsed="0"/>
+    <w:lsdException w:name="Light List Accent 5" w:semiHidden="0" w:uiPriority="61" w:unhideWhenUsed="0"/>
+    <w:lsdException w:name="Light Grid Accent 5" w:semiHidden="0" w:uiPriority="62" w:unhideWhenUsed="0"/>
+    <w:lsdException w:name="Medium Shading 1 Accent 5" w:semiHidden="0" w:uiPriority="63" w:unhideWhenUsed="0"/>
+    <w:lsdException w:name="Medium Shading 2 Accent 5" w:semiHidden="0" w:uiPriority="64" w:unhideWhenUsed="0"/>
+    <w:lsdException w:name="Medium List 1 Accent 5" w:semiHidden="0" w:uiPriority="65" w:unhideWhenUsed="0"/>
+    <w:lsdException w:name="Medium List 2 Accent 5" w:semiHidden="0" w:uiPriority="66" w:unhideWhenUsed="0"/>
+    <w:lsdException w:name="Medium Grid 1 Accent 5" w:semiHidden="0" w:uiPriority="67" w:unhideWhenUsed="0"/>
+    <w:lsdException w:name="Medium Grid 2 Accent 5" w:semiHidden="0" w:uiPriority="68" w:unhideWhenUsed="0"/>
+    <w:lsdException w:name="Medium Grid 3 Accent 5" w:semiHidden="0" w:uiPriority="69" w:unhideWhenUsed="0"/>
+    <w:lsdException w:name="Dark List Accent 5" w:semiHidden="0" w:uiPriority="70" w:unhideWhenUsed="0"/>
+    <w:lsdException w:name="Colorful Shading Accent 5" w:semiHidden="0" w:uiPriority="71" w:unhideWhenUsed="0"/>
+    <w:lsdException w:name="Colorful List Accent 5" w:semiHidden="0" w:uiPriority="72" w:unhideWhenUsed="0"/>
+    <w:lsdException w:name="Colorful Grid Accent 5" w:semiHidden="0" w:uiPriority="73" w:unhideWhenUsed="0"/>
+    <w:lsdException w:name="Light Shading Accent 6" w:semiHidden="0" w:uiPriority="60" w:unhideWhenUsed="0"/>
+    <w:lsdException w:name="Light List Accent 6" w:semiHidden="0" w:uiPriority="61" w:unhideWhenUsed="0"/>
+    <w:lsdException w:name="Light Grid Accent 6" w:semiHidden="0" w:uiPriority="62" w:unhideWhenUsed="0"/>
+    <w:lsdException w:name="Medium Shading 1 Accent 6" w:semiHidden="0" w:uiPriority="63" w:unhideWhenUsed="0"/>
+    <w:lsdException w:name="Medium Shading 2 Accent 6" w:semiHidden="0" w:uiPriority="64" w:unhideWhenUsed="0"/>
+    <w:lsdException w:name="Medium List 1 Accent 6" w:semiHidden="0" w:uiPriority="65" w:unhideWhenUsed="0"/>
+    <w:lsdException w:name="Medium List 2 Accent 6" w:semiHidden="0" w:uiPriority="66" w:unhideWhenUsed="0"/>
+    <w:lsdException w:name="Medium Grid 1 Accent 6" w:semiHidden="0" w:uiPriority="67" w:unhideWhenUsed="0"/>
+    <w:lsdException w:name="Medium Grid 2 Accent 6" w:semiHidden="0" w:uiPriority="68" w:unhideWhenUsed="0"/>
+    <w:lsdException w:name="Medium Grid 3 Accent 6" w:semiHidden="0" w:uiPriority="69" w:unhideWhenUsed="0"/>
+    <w:lsdException w:name="Dark List Accent 6" w:semiHidden="0" w:uiPriority="70" w:unhideWhenUsed="0"/>
+    <w:lsdException w:name="Colorful Shading Accent 6" w:semiHidden="0" w:uiPriority="71" w:unhideWhenUsed="0"/>
+    <w:lsdException w:name="Colorful List Accent 6" w:semiHidden="0" w:uiPriority="72" w:unhideWhenUsed="0"/>
+    <w:lsdException w:name="Colorful Grid Accent 6" w:semiHidden="0" w:uiPriority="73" w:unhideWhenUsed="0"/>
+    <w:lsdException w:name="Subtle Emphasis" w:semiHidden="0" w:uiPriority="19" w:unhideWhenUsed="0" w:qFormat="1"/>
+    <w:lsdException w:name="Intense Emphasis" w:semiHidden="0" w:uiPriority="21" w:unhideWhenUsed="0" w:qFormat="1"/>
+    <w:lsdException w:name="Subtle Reference" w:semiHidden="0" w:uiPriority="31" w:unhideWhenUsed="0" w:qFormat="1"/>
+    <w:lsdException w:name="Intense Reference" w:semiHidden="0" w:uiPriority="32" w:unhideWhenUsed="0" w:qFormat="1"/>
+    <w:lsdException w:name="Book Title" w:semiHidden="0" w:uiPriority="33" w:unhideWhenUsed="0" w:qFormat="1"/>
+    <w:lsdException w:name="Bibliography" w:uiPriority="37"/>
+    <w:lsdException w:name="TOC Heading" w:uiPriority="39" w:qFormat="1"/>
   </w:latentStyles>
   <w:style w:type="paragraph" w:default="1" w:styleId="Normal">
     <w:name w:val="Normal"/>
     <w:qFormat/>
     <w:rsid w:val="00C32CD5"/>
   </w:style>
-  <w:style w:type="paragraph" w:styleId="Ttulo3">
+  <w:style w:type="paragraph" w:styleId="Heading3">
     <w:name w:val="heading 3"/>
     <w:basedOn w:val="Normal"/>
     <w:next w:val="Normal"/>
-    <w:link w:val="Ttulo3Car"/>
+    <w:link w:val="Heading3Char"/>
     <w:uiPriority w:val="9"/>
     <w:unhideWhenUsed/>
     <w:qFormat/>
@@ -16142,13 +15725,13 @@
       <w:sz w:val="24"/>
     </w:rPr>
   </w:style>
-  <w:style w:type="character" w:default="1" w:styleId="Fuentedeprrafopredeter">
+  <w:style w:type="character" w:default="1" w:styleId="DefaultParagraphFont">
     <w:name w:val="Default Paragraph Font"/>
     <w:uiPriority w:val="1"/>
     <w:semiHidden/>
     <w:unhideWhenUsed/>
   </w:style>
-  <w:style w:type="table" w:default="1" w:styleId="Tablanormal">
+  <w:style w:type="table" w:default="1" w:styleId="TableNormal">
     <w:name w:val="Normal Table"/>
     <w:uiPriority w:val="99"/>
     <w:semiHidden/>
@@ -16163,16 +15746,16 @@
       </w:tblCellMar>
     </w:tblPr>
   </w:style>
-  <w:style w:type="numbering" w:default="1" w:styleId="Sinlista">
+  <w:style w:type="numbering" w:default="1" w:styleId="NoList">
     <w:name w:val="No List"/>
     <w:uiPriority w:val="99"/>
     <w:semiHidden/>
     <w:unhideWhenUsed/>
   </w:style>
-  <w:style w:type="character" w:customStyle="1" w:styleId="Ttulo3Car">
-    <w:name w:val="Título 3 Car"/>
-    <w:basedOn w:val="Fuentedeprrafopredeter"/>
-    <w:link w:val="Ttulo3"/>
+  <w:style w:type="character" w:customStyle="1" w:styleId="Heading3Char">
+    <w:name w:val="Heading 3 Char"/>
+    <w:basedOn w:val="DefaultParagraphFont"/>
+    <w:link w:val="Heading3"/>
     <w:uiPriority w:val="9"/>
     <w:rsid w:val="005E2C06"/>
     <w:rPr>
@@ -16182,10 +15765,10 @@
       <w:sz w:val="24"/>
     </w:rPr>
   </w:style>
-  <w:style w:type="paragraph" w:styleId="Textodeglobo">
+  <w:style w:type="paragraph" w:styleId="BalloonText">
     <w:name w:val="Balloon Text"/>
     <w:basedOn w:val="Normal"/>
-    <w:link w:val="TextodegloboCar"/>
+    <w:link w:val="BalloonTextChar"/>
     <w:uiPriority w:val="99"/>
     <w:semiHidden/>
     <w:unhideWhenUsed/>
@@ -16199,10 +15782,10 @@
       <w:szCs w:val="16"/>
     </w:rPr>
   </w:style>
-  <w:style w:type="character" w:customStyle="1" w:styleId="TextodegloboCar">
-    <w:name w:val="Texto de globo Car"/>
-    <w:basedOn w:val="Fuentedeprrafopredeter"/>
-    <w:link w:val="Textodeglobo"/>
+  <w:style w:type="character" w:customStyle="1" w:styleId="BalloonTextChar">
+    <w:name w:val="Balloon Text Char"/>
+    <w:basedOn w:val="DefaultParagraphFont"/>
+    <w:link w:val="BalloonText"/>
     <w:uiPriority w:val="99"/>
     <w:semiHidden/>
     <w:rsid w:val="002607D2"/>
@@ -16212,10 +15795,10 @@
       <w:szCs w:val="16"/>
     </w:rPr>
   </w:style>
-  <w:style w:type="paragraph" w:styleId="Prrafodelista">
+  <w:style w:type="paragraph" w:styleId="ListParagraph">
     <w:name w:val="List Paragraph"/>
     <w:basedOn w:val="Normal"/>
-    <w:link w:val="PrrafodelistaCar"/>
+    <w:link w:val="ListParagraphChar1"/>
     <w:uiPriority w:val="34"/>
     <w:qFormat/>
     <w:rsid w:val="0081371D"/>
@@ -16225,10 +15808,10 @@
       <w:contextualSpacing/>
     </w:pPr>
   </w:style>
-  <w:style w:type="character" w:customStyle="1" w:styleId="PrrafodelistaCar">
-    <w:name w:val="Párrafo de lista Car"/>
-    <w:basedOn w:val="Fuentedeprrafopredeter"/>
-    <w:link w:val="Prrafodelista"/>
+  <w:style w:type="character" w:customStyle="1" w:styleId="ListParagraphChar1">
+    <w:name w:val="List Paragraph Char1"/>
+    <w:basedOn w:val="DefaultParagraphFont"/>
+    <w:link w:val="ListParagraph"/>
     <w:uiPriority w:val="34"/>
     <w:locked/>
     <w:rsid w:val="0081371D"/>
@@ -16261,10 +15844,10 @@
       <w:lang w:eastAsia="ar-SA"/>
     </w:rPr>
   </w:style>
-  <w:style w:type="paragraph" w:styleId="Encabezado">
+  <w:style w:type="paragraph" w:styleId="Header">
     <w:name w:val="header"/>
     <w:basedOn w:val="Normal"/>
-    <w:link w:val="EncabezadoCar"/>
+    <w:link w:val="HeaderChar"/>
     <w:uiPriority w:val="99"/>
     <w:unhideWhenUsed/>
     <w:rsid w:val="0081371D"/>
@@ -16276,17 +15859,17 @@
       <w:spacing w:after="0" w:line="240" w:lineRule="auto"/>
     </w:pPr>
   </w:style>
-  <w:style w:type="character" w:customStyle="1" w:styleId="EncabezadoCar">
-    <w:name w:val="Encabezado Car"/>
-    <w:basedOn w:val="Fuentedeprrafopredeter"/>
-    <w:link w:val="Encabezado"/>
+  <w:style w:type="character" w:customStyle="1" w:styleId="HeaderChar">
+    <w:name w:val="Header Char"/>
+    <w:basedOn w:val="DefaultParagraphFont"/>
+    <w:link w:val="Header"/>
     <w:uiPriority w:val="99"/>
     <w:rsid w:val="0081371D"/>
   </w:style>
-  <w:style w:type="paragraph" w:styleId="Piedepgina">
+  <w:style w:type="paragraph" w:styleId="Footer">
     <w:name w:val="footer"/>
     <w:basedOn w:val="Normal"/>
-    <w:link w:val="PiedepginaCar"/>
+    <w:link w:val="FooterChar"/>
     <w:uiPriority w:val="99"/>
     <w:unhideWhenUsed/>
     <w:rsid w:val="0081371D"/>
@@ -16298,16 +15881,16 @@
       <w:spacing w:after="0" w:line="240" w:lineRule="auto"/>
     </w:pPr>
   </w:style>
-  <w:style w:type="character" w:customStyle="1" w:styleId="PiedepginaCar">
-    <w:name w:val="Pie de página Car"/>
-    <w:basedOn w:val="Fuentedeprrafopredeter"/>
-    <w:link w:val="Piedepgina"/>
+  <w:style w:type="character" w:customStyle="1" w:styleId="FooterChar">
+    <w:name w:val="Footer Char"/>
+    <w:basedOn w:val="DefaultParagraphFont"/>
+    <w:link w:val="Footer"/>
     <w:uiPriority w:val="99"/>
     <w:rsid w:val="0081371D"/>
   </w:style>
-  <w:style w:type="table" w:styleId="Tablaconcuadrcula">
+  <w:style w:type="table" w:styleId="TableGrid">
     <w:name w:val="Table Grid"/>
-    <w:basedOn w:val="Tablanormal"/>
+    <w:basedOn w:val="TableNormal"/>
     <w:uiPriority w:val="59"/>
     <w:rsid w:val="0081371D"/>
     <w:pPr>
@@ -16318,6 +15901,7 @@
       <w:lang w:val="es-ES"/>
     </w:rPr>
     <w:tblPr>
+      <w:tblInd w:w="0" w:type="dxa"/>
       <w:tblBorders>
         <w:top w:val="single" w:sz="4" w:space="0" w:color="auto"/>
         <w:left w:val="single" w:sz="4" w:space="0" w:color="auto"/>
@@ -16326,13 +15910,19 @@
         <w:insideH w:val="single" w:sz="4" w:space="0" w:color="auto"/>
         <w:insideV w:val="single" w:sz="4" w:space="0" w:color="auto"/>
       </w:tblBorders>
+      <w:tblCellMar>
+        <w:top w:w="0" w:type="dxa"/>
+        <w:left w:w="108" w:type="dxa"/>
+        <w:bottom w:w="0" w:type="dxa"/>
+        <w:right w:w="108" w:type="dxa"/>
+      </w:tblCellMar>
     </w:tblPr>
   </w:style>
-  <w:style w:type="character" w:customStyle="1" w:styleId="SinespaciadoCar">
-    <w:name w:val="Sin espaciado Car"/>
-    <w:aliases w:val="Cuadro Car"/>
-    <w:basedOn w:val="Fuentedeprrafopredeter"/>
-    <w:link w:val="Sinespaciado"/>
+  <w:style w:type="character" w:customStyle="1" w:styleId="NoSpacingChar">
+    <w:name w:val="No Spacing Char"/>
+    <w:aliases w:val="Cuadro Char"/>
+    <w:basedOn w:val="DefaultParagraphFont"/>
+    <w:link w:val="NoSpacing"/>
     <w:uiPriority w:val="1"/>
     <w:locked/>
     <w:rsid w:val="0081371D"/>
@@ -16340,10 +15930,10 @@
       <w:rFonts w:ascii="Calibri" w:eastAsia="Calibri" w:hAnsi="Calibri"/>
     </w:rPr>
   </w:style>
-  <w:style w:type="paragraph" w:styleId="Sinespaciado">
+  <w:style w:type="paragraph" w:styleId="NoSpacing">
     <w:name w:val="No Spacing"/>
     <w:aliases w:val="Cuadro"/>
-    <w:link w:val="SinespaciadoCar"/>
+    <w:link w:val="NoSpacingChar"/>
     <w:uiPriority w:val="1"/>
     <w:qFormat/>
     <w:rsid w:val="0081371D"/>
@@ -16356,7 +15946,7 @@
   </w:style>
   <w:style w:type="paragraph" w:customStyle="1" w:styleId="Tablas">
     <w:name w:val="Tablas"/>
-    <w:basedOn w:val="Descripcin"/>
+    <w:basedOn w:val="Caption"/>
     <w:link w:val="TablasCar"/>
     <w:qFormat/>
     <w:rsid w:val="0081371D"/>
@@ -16378,7 +15968,7 @@
   </w:style>
   <w:style w:type="character" w:customStyle="1" w:styleId="TablasCar">
     <w:name w:val="Tablas Car"/>
-    <w:basedOn w:val="Fuentedeprrafopredeter"/>
+    <w:basedOn w:val="DefaultParagraphFont"/>
     <w:link w:val="Tablas"/>
     <w:rsid w:val="0081371D"/>
     <w:rPr>
@@ -16390,7 +15980,477 @@
       <w:szCs w:val="24"/>
     </w:rPr>
   </w:style>
-  <w:style w:type="paragraph" w:styleId="Descripcin">
+  <w:style w:type="paragraph" w:styleId="Caption">
+    <w:name w:val="caption"/>
+    <w:basedOn w:val="Normal"/>
+    <w:next w:val="Normal"/>
+    <w:uiPriority w:val="35"/>
+    <w:semiHidden/>
+    <w:unhideWhenUsed/>
+    <w:qFormat/>
+    <w:rsid w:val="0081371D"/>
+    <w:pPr>
+      <w:spacing w:after="200" w:line="240" w:lineRule="auto"/>
+    </w:pPr>
+    <w:rPr>
+      <w:i/>
+      <w:iCs/>
+      <w:color w:val="44546A" w:themeColor="text2"/>
+      <w:sz w:val="18"/>
+      <w:szCs w:val="18"/>
+    </w:rPr>
+  </w:style>
+</w:styles>
+</file>
+
+<file path=word/stylesWithEffects.xml><?xml version="1.0" encoding="utf-8"?>
+<w:styles xmlns:wpc="http://schemas.microsoft.com/office/word/2010/wordprocessingCanvas" xmlns:mo="http://schemas.microsoft.com/office/mac/office/2008/main" xmlns:mc="http://schemas.openxmlformats.org/markup-compatibility/2006" xmlns:mv="urn:schemas-microsoft-com:mac:vml" xmlns:o="urn:schemas-microsoft-com:office:office" xmlns:r="http://schemas.openxmlformats.org/officeDocument/2006/relationships" xmlns:m="http://schemas.openxmlformats.org/officeDocument/2006/math" xmlns:v="urn:schemas-microsoft-com:vml" xmlns:wp14="http://schemas.microsoft.com/office/word/2010/wordprocessingDrawing" xmlns:wp="http://schemas.openxmlformats.org/drawingml/2006/wordprocessingDrawing" xmlns:w10="urn:schemas-microsoft-com:office:word" xmlns:w="http://schemas.openxmlformats.org/wordprocessingml/2006/main" xmlns:w14="http://schemas.microsoft.com/office/word/2010/wordml" xmlns:wpg="http://schemas.microsoft.com/office/word/2010/wordprocessingGroup" xmlns:wpi="http://schemas.microsoft.com/office/word/2010/wordprocessingInk" xmlns:wne="http://schemas.microsoft.com/office/word/2006/wordml" xmlns:wps="http://schemas.microsoft.com/office/word/2010/wordprocessingShape" mc:Ignorable="w14 wp14">
+  <w:docDefaults>
+    <w:rPrDefault>
+      <w:rPr>
+        <w:rFonts w:asciiTheme="minorHAnsi" w:eastAsiaTheme="minorHAnsi" w:hAnsiTheme="minorHAnsi" w:cstheme="minorBidi"/>
+        <w:sz w:val="22"/>
+        <w:szCs w:val="22"/>
+        <w:lang w:val="es-PE" w:eastAsia="en-US" w:bidi="ar-SA"/>
+      </w:rPr>
+    </w:rPrDefault>
+    <w:pPrDefault>
+      <w:pPr>
+        <w:spacing w:after="160" w:line="259" w:lineRule="auto"/>
+      </w:pPr>
+    </w:pPrDefault>
+  </w:docDefaults>
+  <w:latentStyles w:defLockedState="0" w:defUIPriority="99" w:defSemiHidden="1" w:defUnhideWhenUsed="1" w:defQFormat="0" w:count="276">
+    <w:lsdException w:name="Normal" w:semiHidden="0" w:uiPriority="0" w:unhideWhenUsed="0" w:qFormat="1"/>
+    <w:lsdException w:name="heading 1" w:semiHidden="0" w:uiPriority="9" w:unhideWhenUsed="0" w:qFormat="1"/>
+    <w:lsdException w:name="heading 2" w:uiPriority="9" w:qFormat="1"/>
+    <w:lsdException w:name="heading 3" w:uiPriority="9" w:qFormat="1"/>
+    <w:lsdException w:name="heading 4" w:uiPriority="9" w:qFormat="1"/>
+    <w:lsdException w:name="heading 5" w:uiPriority="9" w:qFormat="1"/>
+    <w:lsdException w:name="heading 6" w:uiPriority="9" w:qFormat="1"/>
+    <w:lsdException w:name="heading 7" w:uiPriority="9" w:qFormat="1"/>
+    <w:lsdException w:name="heading 8" w:uiPriority="9" w:qFormat="1"/>
+    <w:lsdException w:name="heading 9" w:uiPriority="9" w:qFormat="1"/>
+    <w:lsdException w:name="toc 1" w:uiPriority="39"/>
+    <w:lsdException w:name="toc 2" w:uiPriority="39"/>
+    <w:lsdException w:name="toc 3" w:uiPriority="39"/>
+    <w:lsdException w:name="toc 4" w:uiPriority="39"/>
+    <w:lsdException w:name="toc 5" w:uiPriority="39"/>
+    <w:lsdException w:name="toc 6" w:uiPriority="39"/>
+    <w:lsdException w:name="toc 7" w:uiPriority="39"/>
+    <w:lsdException w:name="toc 8" w:uiPriority="39"/>
+    <w:lsdException w:name="toc 9" w:uiPriority="39"/>
+    <w:lsdException w:name="caption" w:uiPriority="35" w:qFormat="1"/>
+    <w:lsdException w:name="Title" w:semiHidden="0" w:uiPriority="10" w:unhideWhenUsed="0" w:qFormat="1"/>
+    <w:lsdException w:name="Default Paragraph Font" w:uiPriority="1"/>
+    <w:lsdException w:name="Subtitle" w:semiHidden="0" w:uiPriority="11" w:unhideWhenUsed="0" w:qFormat="1"/>
+    <w:lsdException w:name="Strong" w:semiHidden="0" w:uiPriority="22" w:unhideWhenUsed="0" w:qFormat="1"/>
+    <w:lsdException w:name="Emphasis" w:semiHidden="0" w:uiPriority="20" w:unhideWhenUsed="0" w:qFormat="1"/>
+    <w:lsdException w:name="Table Grid" w:semiHidden="0" w:uiPriority="59" w:unhideWhenUsed="0"/>
+    <w:lsdException w:name="Note Level 1" w:semiHidden="0" w:unhideWhenUsed="0"/>
+    <w:lsdException w:name="Note Level 2" w:semiHidden="0" w:unhideWhenUsed="0"/>
+    <w:lsdException w:name="Note Level 3" w:semiHidden="0" w:unhideWhenUsed="0"/>
+    <w:lsdException w:name="Note Level 4" w:semiHidden="0" w:unhideWhenUsed="0"/>
+    <w:lsdException w:name="Note Level 5" w:semiHidden="0" w:unhideWhenUsed="0"/>
+    <w:lsdException w:name="Note Level 6" w:semiHidden="0" w:unhideWhenUsed="0"/>
+    <w:lsdException w:name="Note Level 7" w:semiHidden="0" w:unhideWhenUsed="0"/>
+    <w:lsdException w:name="Note Level 8" w:semiHidden="0" w:unhideWhenUsed="0"/>
+    <w:lsdException w:name="Note Level 9" w:semiHidden="0" w:unhideWhenUsed="0"/>
+    <w:lsdException w:name="Placeholder Text" w:unhideWhenUsed="0"/>
+    <w:lsdException w:name="No Spacing" w:semiHidden="0" w:uiPriority="1" w:unhideWhenUsed="0" w:qFormat="1"/>
+    <w:lsdException w:name="Light Shading" w:semiHidden="0" w:uiPriority="60" w:unhideWhenUsed="0"/>
+    <w:lsdException w:name="Light List" w:semiHidden="0" w:uiPriority="61" w:unhideWhenUsed="0"/>
+    <w:lsdException w:name="Light Grid" w:semiHidden="0" w:uiPriority="62" w:unhideWhenUsed="0"/>
+    <w:lsdException w:name="Medium Shading 1" w:semiHidden="0" w:uiPriority="63" w:unhideWhenUsed="0"/>
+    <w:lsdException w:name="Medium Shading 2" w:semiHidden="0" w:uiPriority="64" w:unhideWhenUsed="0"/>
+    <w:lsdException w:name="Medium List 1" w:semiHidden="0" w:uiPriority="65" w:unhideWhenUsed="0"/>
+    <w:lsdException w:name="Medium List 2" w:semiHidden="0" w:uiPriority="66" w:unhideWhenUsed="0"/>
+    <w:lsdException w:name="Medium Grid 1" w:semiHidden="0" w:uiPriority="67" w:unhideWhenUsed="0"/>
+    <w:lsdException w:name="Medium Grid 2" w:semiHidden="0" w:uiPriority="68" w:unhideWhenUsed="0"/>
+    <w:lsdException w:name="Medium Grid 3" w:semiHidden="0" w:uiPriority="69" w:unhideWhenUsed="0"/>
+    <w:lsdException w:name="Dark List" w:semiHidden="0" w:uiPriority="70" w:unhideWhenUsed="0"/>
+    <w:lsdException w:name="Colorful Shading" w:semiHidden="0" w:uiPriority="71" w:unhideWhenUsed="0"/>
+    <w:lsdException w:name="Colorful List" w:semiHidden="0" w:uiPriority="72" w:unhideWhenUsed="0"/>
+    <w:lsdException w:name="Colorful Grid" w:semiHidden="0" w:uiPriority="73" w:unhideWhenUsed="0"/>
+    <w:lsdException w:name="Light Shading Accent 1" w:semiHidden="0" w:uiPriority="60" w:unhideWhenUsed="0"/>
+    <w:lsdException w:name="Light List Accent 1" w:semiHidden="0" w:uiPriority="61" w:unhideWhenUsed="0"/>
+    <w:lsdException w:name="Light Grid Accent 1" w:semiHidden="0" w:uiPriority="62" w:unhideWhenUsed="0"/>
+    <w:lsdException w:name="Medium Shading 1 Accent 1" w:semiHidden="0" w:uiPriority="63" w:unhideWhenUsed="0"/>
+    <w:lsdException w:name="Medium Shading 2 Accent 1" w:semiHidden="0" w:uiPriority="64" w:unhideWhenUsed="0"/>
+    <w:lsdException w:name="Medium List 1 Accent 1" w:semiHidden="0" w:uiPriority="65" w:unhideWhenUsed="0"/>
+    <w:lsdException w:name="Revision" w:unhideWhenUsed="0"/>
+    <w:lsdException w:name="List Paragraph" w:semiHidden="0" w:uiPriority="34" w:unhideWhenUsed="0" w:qFormat="1"/>
+    <w:lsdException w:name="Quote" w:semiHidden="0" w:uiPriority="29" w:unhideWhenUsed="0" w:qFormat="1"/>
+    <w:lsdException w:name="Intense Quote" w:semiHidden="0" w:uiPriority="30" w:unhideWhenUsed="0" w:qFormat="1"/>
+    <w:lsdException w:name="Medium List 2 Accent 1" w:semiHidden="0" w:uiPriority="66" w:unhideWhenUsed="0"/>
+    <w:lsdException w:name="Medium Grid 1 Accent 1" w:semiHidden="0" w:uiPriority="67" w:unhideWhenUsed="0"/>
+    <w:lsdException w:name="Medium Grid 2 Accent 1" w:semiHidden="0" w:uiPriority="68" w:unhideWhenUsed="0"/>
+    <w:lsdException w:name="Medium Grid 3 Accent 1" w:semiHidden="0" w:uiPriority="69" w:unhideWhenUsed="0"/>
+    <w:lsdException w:name="Dark List Accent 1" w:semiHidden="0" w:uiPriority="70" w:unhideWhenUsed="0"/>
+    <w:lsdException w:name="Colorful Shading Accent 1" w:semiHidden="0" w:uiPriority="71" w:unhideWhenUsed="0"/>
+    <w:lsdException w:name="Colorful List Accent 1" w:semiHidden="0" w:uiPriority="72" w:unhideWhenUsed="0"/>
+    <w:lsdException w:name="Colorful Grid Accent 1" w:semiHidden="0" w:uiPriority="73" w:unhideWhenUsed="0"/>
+    <w:lsdException w:name="Light Shading Accent 2" w:semiHidden="0" w:uiPriority="60" w:unhideWhenUsed="0"/>
+    <w:lsdException w:name="Light List Accent 2" w:semiHidden="0" w:uiPriority="61" w:unhideWhenUsed="0"/>
+    <w:lsdException w:name="Light Grid Accent 2" w:semiHidden="0" w:uiPriority="62" w:unhideWhenUsed="0"/>
+    <w:lsdException w:name="Medium Shading 1 Accent 2" w:semiHidden="0" w:uiPriority="63" w:unhideWhenUsed="0"/>
+    <w:lsdException w:name="Medium Shading 2 Accent 2" w:semiHidden="0" w:uiPriority="64" w:unhideWhenUsed="0"/>
+    <w:lsdException w:name="Medium List 1 Accent 2" w:semiHidden="0" w:uiPriority="65" w:unhideWhenUsed="0"/>
+    <w:lsdException w:name="Medium List 2 Accent 2" w:semiHidden="0" w:uiPriority="66" w:unhideWhenUsed="0"/>
+    <w:lsdException w:name="Medium Grid 1 Accent 2" w:semiHidden="0" w:uiPriority="67" w:unhideWhenUsed="0"/>
+    <w:lsdException w:name="Medium Grid 2 Accent 2" w:semiHidden="0" w:uiPriority="68" w:unhideWhenUsed="0"/>
+    <w:lsdException w:name="Medium Grid 3 Accent 2" w:semiHidden="0" w:uiPriority="69" w:unhideWhenUsed="0"/>
+    <w:lsdException w:name="Dark List Accent 2" w:semiHidden="0" w:uiPriority="70" w:unhideWhenUsed="0"/>
+    <w:lsdException w:name="Colorful Shading Accent 2" w:semiHidden="0" w:uiPriority="71" w:unhideWhenUsed="0"/>
+    <w:lsdException w:name="Colorful List Accent 2" w:semiHidden="0" w:uiPriority="72" w:unhideWhenUsed="0"/>
+    <w:lsdException w:name="Colorful Grid Accent 2" w:semiHidden="0" w:uiPriority="73" w:unhideWhenUsed="0"/>
+    <w:lsdException w:name="Light Shading Accent 3" w:semiHidden="0" w:uiPriority="60" w:unhideWhenUsed="0"/>
+    <w:lsdException w:name="Light List Accent 3" w:semiHidden="0" w:uiPriority="61" w:unhideWhenUsed="0"/>
+    <w:lsdException w:name="Light Grid Accent 3" w:semiHidden="0" w:uiPriority="62" w:unhideWhenUsed="0"/>
+    <w:lsdException w:name="Medium Shading 1 Accent 3" w:semiHidden="0" w:uiPriority="63" w:unhideWhenUsed="0"/>
+    <w:lsdException w:name="Medium Shading 2 Accent 3" w:semiHidden="0" w:uiPriority="64" w:unhideWhenUsed="0"/>
+    <w:lsdException w:name="Medium List 1 Accent 3" w:semiHidden="0" w:uiPriority="65" w:unhideWhenUsed="0"/>
+    <w:lsdException w:name="Medium List 2 Accent 3" w:semiHidden="0" w:uiPriority="66" w:unhideWhenUsed="0"/>
+    <w:lsdException w:name="Medium Grid 1 Accent 3" w:semiHidden="0" w:uiPriority="67" w:unhideWhenUsed="0"/>
+    <w:lsdException w:name="Medium Grid 2 Accent 3" w:semiHidden="0" w:uiPriority="68" w:unhideWhenUsed="0"/>
+    <w:lsdException w:name="Medium Grid 3 Accent 3" w:semiHidden="0" w:uiPriority="69" w:unhideWhenUsed="0"/>
+    <w:lsdException w:name="Dark List Accent 3" w:semiHidden="0" w:uiPriority="70" w:unhideWhenUsed="0"/>
+    <w:lsdException w:name="Colorful Shading Accent 3" w:semiHidden="0" w:uiPriority="71" w:unhideWhenUsed="0"/>
+    <w:lsdException w:name="Colorful List Accent 3" w:semiHidden="0" w:uiPriority="72" w:unhideWhenUsed="0"/>
+    <w:lsdException w:name="Colorful Grid Accent 3" w:semiHidden="0" w:uiPriority="73" w:unhideWhenUsed="0"/>
+    <w:lsdException w:name="Light Shading Accent 4" w:semiHidden="0" w:uiPriority="60" w:unhideWhenUsed="0"/>
+    <w:lsdException w:name="Light List Accent 4" w:semiHidden="0" w:uiPriority="61" w:unhideWhenUsed="0"/>
+    <w:lsdException w:name="Light Grid Accent 4" w:semiHidden="0" w:uiPriority="62" w:unhideWhenUsed="0"/>
+    <w:lsdException w:name="Medium Shading 1 Accent 4" w:semiHidden="0" w:uiPriority="63" w:unhideWhenUsed="0"/>
+    <w:lsdException w:name="Medium Shading 2 Accent 4" w:semiHidden="0" w:uiPriority="64" w:unhideWhenUsed="0"/>
+    <w:lsdException w:name="Medium List 1 Accent 4" w:semiHidden="0" w:uiPriority="65" w:unhideWhenUsed="0"/>
+    <w:lsdException w:name="Medium List 2 Accent 4" w:semiHidden="0" w:uiPriority="66" w:unhideWhenUsed="0"/>
+    <w:lsdException w:name="Medium Grid 1 Accent 4" w:semiHidden="0" w:uiPriority="67" w:unhideWhenUsed="0"/>
+    <w:lsdException w:name="Medium Grid 2 Accent 4" w:semiHidden="0" w:uiPriority="68" w:unhideWhenUsed="0"/>
+    <w:lsdException w:name="Medium Grid 3 Accent 4" w:semiHidden="0" w:uiPriority="69" w:unhideWhenUsed="0"/>
+    <w:lsdException w:name="Dark List Accent 4" w:semiHidden="0" w:uiPriority="70" w:unhideWhenUsed="0"/>
+    <w:lsdException w:name="Colorful Shading Accent 4" w:semiHidden="0" w:uiPriority="71" w:unhideWhenUsed="0"/>
+    <w:lsdException w:name="Colorful List Accent 4" w:semiHidden="0" w:uiPriority="72" w:unhideWhenUsed="0"/>
+    <w:lsdException w:name="Colorful Grid Accent 4" w:semiHidden="0" w:uiPriority="73" w:unhideWhenUsed="0"/>
+    <w:lsdException w:name="Light Shading Accent 5" w:semiHidden="0" w:uiPriority="60" w:unhideWhenUsed="0"/>
+    <w:lsdException w:name="Light List Accent 5" w:semiHidden="0" w:uiPriority="61" w:unhideWhenUsed="0"/>
+    <w:lsdException w:name="Light Grid Accent 5" w:semiHidden="0" w:uiPriority="62" w:unhideWhenUsed="0"/>
+    <w:lsdException w:name="Medium Shading 1 Accent 5" w:semiHidden="0" w:uiPriority="63" w:unhideWhenUsed="0"/>
+    <w:lsdException w:name="Medium Shading 2 Accent 5" w:semiHidden="0" w:uiPriority="64" w:unhideWhenUsed="0"/>
+    <w:lsdException w:name="Medium List 1 Accent 5" w:semiHidden="0" w:uiPriority="65" w:unhideWhenUsed="0"/>
+    <w:lsdException w:name="Medium List 2 Accent 5" w:semiHidden="0" w:uiPriority="66" w:unhideWhenUsed="0"/>
+    <w:lsdException w:name="Medium Grid 1 Accent 5" w:semiHidden="0" w:uiPriority="67" w:unhideWhenUsed="0"/>
+    <w:lsdException w:name="Medium Grid 2 Accent 5" w:semiHidden="0" w:uiPriority="68" w:unhideWhenUsed="0"/>
+    <w:lsdException w:name="Medium Grid 3 Accent 5" w:semiHidden="0" w:uiPriority="69" w:unhideWhenUsed="0"/>
+    <w:lsdException w:name="Dark List Accent 5" w:semiHidden="0" w:uiPriority="70" w:unhideWhenUsed="0"/>
+    <w:lsdException w:name="Colorful Shading Accent 5" w:semiHidden="0" w:uiPriority="71" w:unhideWhenUsed="0"/>
+    <w:lsdException w:name="Colorful List Accent 5" w:semiHidden="0" w:uiPriority="72" w:unhideWhenUsed="0"/>
+    <w:lsdException w:name="Colorful Grid Accent 5" w:semiHidden="0" w:uiPriority="73" w:unhideWhenUsed="0"/>
+    <w:lsdException w:name="Light Shading Accent 6" w:semiHidden="0" w:uiPriority="60" w:unhideWhenUsed="0"/>
+    <w:lsdException w:name="Light List Accent 6" w:semiHidden="0" w:uiPriority="61" w:unhideWhenUsed="0"/>
+    <w:lsdException w:name="Light Grid Accent 6" w:semiHidden="0" w:uiPriority="62" w:unhideWhenUsed="0"/>
+    <w:lsdException w:name="Medium Shading 1 Accent 6" w:semiHidden="0" w:uiPriority="63" w:unhideWhenUsed="0"/>
+    <w:lsdException w:name="Medium Shading 2 Accent 6" w:semiHidden="0" w:uiPriority="64" w:unhideWhenUsed="0"/>
+    <w:lsdException w:name="Medium List 1 Accent 6" w:semiHidden="0" w:uiPriority="65" w:unhideWhenUsed="0"/>
+    <w:lsdException w:name="Medium List 2 Accent 6" w:semiHidden="0" w:uiPriority="66" w:unhideWhenUsed="0"/>
+    <w:lsdException w:name="Medium Grid 1 Accent 6" w:semiHidden="0" w:uiPriority="67" w:unhideWhenUsed="0"/>
+    <w:lsdException w:name="Medium Grid 2 Accent 6" w:semiHidden="0" w:uiPriority="68" w:unhideWhenUsed="0"/>
+    <w:lsdException w:name="Medium Grid 3 Accent 6" w:semiHidden="0" w:uiPriority="69" w:unhideWhenUsed="0"/>
+    <w:lsdException w:name="Dark List Accent 6" w:semiHidden="0" w:uiPriority="70" w:unhideWhenUsed="0"/>
+    <w:lsdException w:name="Colorful Shading Accent 6" w:semiHidden="0" w:uiPriority="71" w:unhideWhenUsed="0"/>
+    <w:lsdException w:name="Colorful List Accent 6" w:semiHidden="0" w:uiPriority="72" w:unhideWhenUsed="0"/>
+    <w:lsdException w:name="Colorful Grid Accent 6" w:semiHidden="0" w:uiPriority="73" w:unhideWhenUsed="0"/>
+    <w:lsdException w:name="Subtle Emphasis" w:semiHidden="0" w:uiPriority="19" w:unhideWhenUsed="0" w:qFormat="1"/>
+    <w:lsdException w:name="Intense Emphasis" w:semiHidden="0" w:uiPriority="21" w:unhideWhenUsed="0" w:qFormat="1"/>
+    <w:lsdException w:name="Subtle Reference" w:semiHidden="0" w:uiPriority="31" w:unhideWhenUsed="0" w:qFormat="1"/>
+    <w:lsdException w:name="Intense Reference" w:semiHidden="0" w:uiPriority="32" w:unhideWhenUsed="0" w:qFormat="1"/>
+    <w:lsdException w:name="Book Title" w:semiHidden="0" w:uiPriority="33" w:unhideWhenUsed="0" w:qFormat="1"/>
+    <w:lsdException w:name="Bibliography" w:uiPriority="37"/>
+    <w:lsdException w:name="TOC Heading" w:uiPriority="39" w:qFormat="1"/>
+  </w:latentStyles>
+  <w:style w:type="paragraph" w:default="1" w:styleId="Normal">
+    <w:name w:val="Normal"/>
+    <w:qFormat/>
+    <w:rsid w:val="00C32CD5"/>
+  </w:style>
+  <w:style w:type="paragraph" w:styleId="Heading3">
+    <w:name w:val="heading 3"/>
+    <w:basedOn w:val="Normal"/>
+    <w:next w:val="Normal"/>
+    <w:link w:val="Heading3Char"/>
+    <w:uiPriority w:val="9"/>
+    <w:unhideWhenUsed/>
+    <w:qFormat/>
+    <w:rsid w:val="005E2C06"/>
+    <w:pPr>
+      <w:keepNext/>
+      <w:keepLines/>
+      <w:spacing w:before="200" w:after="200" w:line="240" w:lineRule="auto"/>
+      <w:outlineLvl w:val="2"/>
+    </w:pPr>
+    <w:rPr>
+      <w:rFonts w:ascii="Times New Roman" w:eastAsiaTheme="majorEastAsia" w:hAnsi="Times New Roman" w:cstheme="majorBidi"/>
+      <w:b/>
+      <w:bCs/>
+      <w:sz w:val="24"/>
+    </w:rPr>
+  </w:style>
+  <w:style w:type="character" w:default="1" w:styleId="DefaultParagraphFont">
+    <w:name w:val="Default Paragraph Font"/>
+    <w:uiPriority w:val="1"/>
+    <w:semiHidden/>
+    <w:unhideWhenUsed/>
+  </w:style>
+  <w:style w:type="table" w:default="1" w:styleId="TableNormal">
+    <w:name w:val="Normal Table"/>
+    <w:uiPriority w:val="99"/>
+    <w:semiHidden/>
+    <w:unhideWhenUsed/>
+    <w:tblPr>
+      <w:tblInd w:w="0" w:type="dxa"/>
+      <w:tblCellMar>
+        <w:top w:w="0" w:type="dxa"/>
+        <w:left w:w="108" w:type="dxa"/>
+        <w:bottom w:w="0" w:type="dxa"/>
+        <w:right w:w="108" w:type="dxa"/>
+      </w:tblCellMar>
+    </w:tblPr>
+  </w:style>
+  <w:style w:type="numbering" w:default="1" w:styleId="NoList">
+    <w:name w:val="No List"/>
+    <w:uiPriority w:val="99"/>
+    <w:semiHidden/>
+    <w:unhideWhenUsed/>
+  </w:style>
+  <w:style w:type="character" w:customStyle="1" w:styleId="Heading3Char">
+    <w:name w:val="Heading 3 Char"/>
+    <w:basedOn w:val="DefaultParagraphFont"/>
+    <w:link w:val="Heading3"/>
+    <w:uiPriority w:val="9"/>
+    <w:rsid w:val="005E2C06"/>
+    <w:rPr>
+      <w:rFonts w:ascii="Times New Roman" w:eastAsiaTheme="majorEastAsia" w:hAnsi="Times New Roman" w:cstheme="majorBidi"/>
+      <w:b/>
+      <w:bCs/>
+      <w:sz w:val="24"/>
+    </w:rPr>
+  </w:style>
+  <w:style w:type="paragraph" w:styleId="BalloonText">
+    <w:name w:val="Balloon Text"/>
+    <w:basedOn w:val="Normal"/>
+    <w:link w:val="BalloonTextChar"/>
+    <w:uiPriority w:val="99"/>
+    <w:semiHidden/>
+    <w:unhideWhenUsed/>
+    <w:rsid w:val="002607D2"/>
+    <w:pPr>
+      <w:spacing w:after="0" w:line="240" w:lineRule="auto"/>
+    </w:pPr>
+    <w:rPr>
+      <w:rFonts w:ascii="Tahoma" w:hAnsi="Tahoma" w:cs="Tahoma"/>
+      <w:sz w:val="16"/>
+      <w:szCs w:val="16"/>
+    </w:rPr>
+  </w:style>
+  <w:style w:type="character" w:customStyle="1" w:styleId="BalloonTextChar">
+    <w:name w:val="Balloon Text Char"/>
+    <w:basedOn w:val="DefaultParagraphFont"/>
+    <w:link w:val="BalloonText"/>
+    <w:uiPriority w:val="99"/>
+    <w:semiHidden/>
+    <w:rsid w:val="002607D2"/>
+    <w:rPr>
+      <w:rFonts w:ascii="Tahoma" w:hAnsi="Tahoma" w:cs="Tahoma"/>
+      <w:sz w:val="16"/>
+      <w:szCs w:val="16"/>
+    </w:rPr>
+  </w:style>
+  <w:style w:type="paragraph" w:styleId="ListParagraph">
+    <w:name w:val="List Paragraph"/>
+    <w:basedOn w:val="Normal"/>
+    <w:link w:val="ListParagraphChar1"/>
+    <w:uiPriority w:val="34"/>
+    <w:qFormat/>
+    <w:rsid w:val="0081371D"/>
+    <w:pPr>
+      <w:spacing w:after="200" w:line="276" w:lineRule="auto"/>
+      <w:ind w:left="720"/>
+      <w:contextualSpacing/>
+    </w:pPr>
+  </w:style>
+  <w:style w:type="character" w:customStyle="1" w:styleId="ListParagraphChar1">
+    <w:name w:val="List Paragraph Char1"/>
+    <w:basedOn w:val="DefaultParagraphFont"/>
+    <w:link w:val="ListParagraph"/>
+    <w:uiPriority w:val="34"/>
+    <w:locked/>
+    <w:rsid w:val="0081371D"/>
+  </w:style>
+  <w:style w:type="paragraph" w:customStyle="1" w:styleId="Prrafodelista1">
+    <w:name w:val="Párrafo de lista1"/>
+    <w:basedOn w:val="Normal"/>
+    <w:link w:val="ListParagraphChar"/>
+    <w:qFormat/>
+    <w:rsid w:val="0081371D"/>
+    <w:pPr>
+      <w:suppressAutoHyphens/>
+      <w:spacing w:after="200" w:line="276" w:lineRule="auto"/>
+      <w:ind w:left="720"/>
+    </w:pPr>
+    <w:rPr>
+      <w:rFonts w:ascii="Calibri" w:eastAsia="SimSun" w:hAnsi="Calibri" w:cs="Calibri"/>
+      <w:kern w:val="1"/>
+      <w:lang w:eastAsia="ar-SA"/>
+    </w:rPr>
+  </w:style>
+  <w:style w:type="character" w:customStyle="1" w:styleId="ListParagraphChar">
+    <w:name w:val="List Paragraph Char"/>
+    <w:link w:val="Prrafodelista1"/>
+    <w:locked/>
+    <w:rsid w:val="0081371D"/>
+    <w:rPr>
+      <w:rFonts w:ascii="Calibri" w:eastAsia="SimSun" w:hAnsi="Calibri" w:cs="Calibri"/>
+      <w:kern w:val="1"/>
+      <w:lang w:eastAsia="ar-SA"/>
+    </w:rPr>
+  </w:style>
+  <w:style w:type="paragraph" w:styleId="Header">
+    <w:name w:val="header"/>
+    <w:basedOn w:val="Normal"/>
+    <w:link w:val="HeaderChar"/>
+    <w:uiPriority w:val="99"/>
+    <w:unhideWhenUsed/>
+    <w:rsid w:val="0081371D"/>
+    <w:pPr>
+      <w:tabs>
+        <w:tab w:val="center" w:pos="4252"/>
+        <w:tab w:val="right" w:pos="8504"/>
+      </w:tabs>
+      <w:spacing w:after="0" w:line="240" w:lineRule="auto"/>
+    </w:pPr>
+  </w:style>
+  <w:style w:type="character" w:customStyle="1" w:styleId="HeaderChar">
+    <w:name w:val="Header Char"/>
+    <w:basedOn w:val="DefaultParagraphFont"/>
+    <w:link w:val="Header"/>
+    <w:uiPriority w:val="99"/>
+    <w:rsid w:val="0081371D"/>
+  </w:style>
+  <w:style w:type="paragraph" w:styleId="Footer">
+    <w:name w:val="footer"/>
+    <w:basedOn w:val="Normal"/>
+    <w:link w:val="FooterChar"/>
+    <w:uiPriority w:val="99"/>
+    <w:unhideWhenUsed/>
+    <w:rsid w:val="0081371D"/>
+    <w:pPr>
+      <w:tabs>
+        <w:tab w:val="center" w:pos="4252"/>
+        <w:tab w:val="right" w:pos="8504"/>
+      </w:tabs>
+      <w:spacing w:after="0" w:line="240" w:lineRule="auto"/>
+    </w:pPr>
+  </w:style>
+  <w:style w:type="character" w:customStyle="1" w:styleId="FooterChar">
+    <w:name w:val="Footer Char"/>
+    <w:basedOn w:val="DefaultParagraphFont"/>
+    <w:link w:val="Footer"/>
+    <w:uiPriority w:val="99"/>
+    <w:rsid w:val="0081371D"/>
+  </w:style>
+  <w:style w:type="table" w:styleId="TableGrid">
+    <w:name w:val="Table Grid"/>
+    <w:basedOn w:val="TableNormal"/>
+    <w:uiPriority w:val="59"/>
+    <w:rsid w:val="0081371D"/>
+    <w:pPr>
+      <w:spacing w:after="0" w:line="240" w:lineRule="auto"/>
+    </w:pPr>
+    <w:rPr>
+      <w:rFonts w:ascii="Calibri" w:eastAsia="Calibri" w:hAnsi="Calibri" w:cs="Times New Roman"/>
+      <w:lang w:val="es-ES"/>
+    </w:rPr>
+    <w:tblPr>
+      <w:tblInd w:w="0" w:type="dxa"/>
+      <w:tblBorders>
+        <w:top w:val="single" w:sz="4" w:space="0" w:color="auto"/>
+        <w:left w:val="single" w:sz="4" w:space="0" w:color="auto"/>
+        <w:bottom w:val="single" w:sz="4" w:space="0" w:color="auto"/>
+        <w:right w:val="single" w:sz="4" w:space="0" w:color="auto"/>
+        <w:insideH w:val="single" w:sz="4" w:space="0" w:color="auto"/>
+        <w:insideV w:val="single" w:sz="4" w:space="0" w:color="auto"/>
+      </w:tblBorders>
+      <w:tblCellMar>
+        <w:top w:w="0" w:type="dxa"/>
+        <w:left w:w="108" w:type="dxa"/>
+        <w:bottom w:w="0" w:type="dxa"/>
+        <w:right w:w="108" w:type="dxa"/>
+      </w:tblCellMar>
+    </w:tblPr>
+  </w:style>
+  <w:style w:type="character" w:customStyle="1" w:styleId="NoSpacingChar">
+    <w:name w:val="No Spacing Char"/>
+    <w:aliases w:val="Cuadro Char"/>
+    <w:basedOn w:val="DefaultParagraphFont"/>
+    <w:link w:val="NoSpacing"/>
+    <w:uiPriority w:val="1"/>
+    <w:locked/>
+    <w:rsid w:val="0081371D"/>
+    <w:rPr>
+      <w:rFonts w:ascii="Calibri" w:eastAsia="Calibri" w:hAnsi="Calibri"/>
+    </w:rPr>
+  </w:style>
+  <w:style w:type="paragraph" w:styleId="NoSpacing">
+    <w:name w:val="No Spacing"/>
+    <w:aliases w:val="Cuadro"/>
+    <w:link w:val="NoSpacingChar"/>
+    <w:uiPriority w:val="1"/>
+    <w:qFormat/>
+    <w:rsid w:val="0081371D"/>
+    <w:pPr>
+      <w:spacing w:after="0" w:line="240" w:lineRule="auto"/>
+    </w:pPr>
+    <w:rPr>
+      <w:rFonts w:ascii="Calibri" w:eastAsia="Calibri" w:hAnsi="Calibri"/>
+    </w:rPr>
+  </w:style>
+  <w:style w:type="paragraph" w:customStyle="1" w:styleId="Tablas">
+    <w:name w:val="Tablas"/>
+    <w:basedOn w:val="Caption"/>
+    <w:link w:val="TablasCar"/>
+    <w:qFormat/>
+    <w:rsid w:val="0081371D"/>
+    <w:pPr>
+      <w:spacing w:before="200"/>
+      <w:ind w:left="357"/>
+      <w:jc w:val="center"/>
+    </w:pPr>
+    <w:rPr>
+      <w:rFonts w:ascii="Times New Roman" w:eastAsia="Calibri" w:hAnsi="Times New Roman" w:cs="Times New Roman"/>
+      <w:b/>
+      <w:bCs/>
+      <w:i w:val="0"/>
+      <w:iCs w:val="0"/>
+      <w:color w:val="5B9BD5" w:themeColor="accent1"/>
+      <w:sz w:val="24"/>
+      <w:szCs w:val="24"/>
+    </w:rPr>
+  </w:style>
+  <w:style w:type="character" w:customStyle="1" w:styleId="TablasCar">
+    <w:name w:val="Tablas Car"/>
+    <w:basedOn w:val="DefaultParagraphFont"/>
+    <w:link w:val="Tablas"/>
+    <w:rsid w:val="0081371D"/>
+    <w:rPr>
+      <w:rFonts w:ascii="Times New Roman" w:eastAsia="Calibri" w:hAnsi="Times New Roman" w:cs="Times New Roman"/>
+      <w:b/>
+      <w:bCs/>
+      <w:color w:val="5B9BD5" w:themeColor="accent1"/>
+      <w:sz w:val="24"/>
+      <w:szCs w:val="24"/>
+    </w:rPr>
+  </w:style>
+  <w:style w:type="paragraph" w:styleId="Caption">
     <w:name w:val="caption"/>
     <w:basedOn w:val="Normal"/>
     <w:next w:val="Normal"/>
@@ -16456,7 +16516,7 @@
     </a:clrScheme>
     <a:fontScheme name="Office">
       <a:majorFont>
-        <a:latin typeface="Calibri Light" panose="020F0302020204030204"/>
+        <a:latin typeface="Calibri Light"/>
         <a:ea typeface=""/>
         <a:cs typeface=""/>
         <a:font script="Jpan" typeface="ＭＳ ゴシック"/>
@@ -16491,7 +16551,7 @@
         <a:font script="Geor" typeface="Sylfaen"/>
       </a:majorFont>
       <a:minorFont>
-        <a:latin typeface="Calibri" panose="020F0502020204030204"/>
+        <a:latin typeface="Calibri"/>
         <a:ea typeface=""/>
         <a:cs typeface=""/>
         <a:font script="Jpan" typeface="ＭＳ 明朝"/>
@@ -16668,7 +16728,7 @@
   <a:extraClrSchemeLst/>
   <a:extLst>
     <a:ext uri="{05A4C25C-085E-4340-85A3-A5531E510DB2}">
-      <thm15:themeFamily xmlns:thm15="http://schemas.microsoft.com/office/thememl/2012/main" name="Office Theme" id="{62F939B6-93AF-4DB8-9C6B-D6C7DFDC589F}" vid="{4A3C46E8-61CC-4603-A589-7422A47A8E4A}"/>
+      <thm15:themeFamily xmlns="" xmlns:thm15="http://schemas.microsoft.com/office/thememl/2012/main" name="Office Theme" id="{62F939B6-93AF-4DB8-9C6B-D6C7DFDC589F}" vid="{4A3C46E8-61CC-4603-A589-7422A47A8E4A}"/>
     </a:ext>
   </a:extLst>
 </a:theme>
@@ -16679,7 +16739,7 @@
 </file>
 
 <file path=customXml/itemProps1.xml><?xml version="1.0" encoding="utf-8"?>
-<ds:datastoreItem xmlns:ds="http://schemas.openxmlformats.org/officeDocument/2006/customXml" ds:itemID="{B77A21FF-40F4-4D57-BDBE-D4F5EFC849E0}">
+<ds:datastoreItem xmlns:ds="http://schemas.openxmlformats.org/officeDocument/2006/customXml" ds:itemID="{1F12D3CF-3414-7640-844D-2E9C6E926C40}">
   <ds:schemaRefs>
     <ds:schemaRef ds:uri="http://schemas.openxmlformats.org/officeDocument/2006/bibliography"/>
   </ds:schemaRefs>

</xml_diff>